<commit_message>
Novo notebook com melhorias no pré processamento do texto
</commit_message>
<xml_diff>
--- a/Documentos/Sumarização de notícias.docx
+++ b/Documentos/Sumarização de notícias.docx
@@ -4794,6 +4794,7 @@
           <w:docPartUnique/>
         </w:docPartObj>
       </w:sdtPr>
+      <w:sdtEndPr/>
       <w:sdtContent>
         <w:p>
           <w:pPr>
@@ -5866,6 +5867,7 @@
           <w:id w:val="775372873"/>
           <w:citation/>
         </w:sdtPr>
+        <w:sdtEndPr/>
         <w:sdtContent>
           <w:r>
             <w:fldChar w:fldCharType="begin"/>
@@ -5958,6 +5960,7 @@
           <w:id w:val="-1137644340"/>
           <w:citation/>
         </w:sdtPr>
+        <w:sdtEndPr/>
         <w:sdtContent>
           <w:r>
             <w:fldChar w:fldCharType="begin"/>
@@ -6588,6 +6591,7 @@
           <w:id w:val="211313172"/>
           <w:citation/>
         </w:sdtPr>
+        <w:sdtEndPr/>
         <w:sdtContent>
           <w:r>
             <w:fldChar w:fldCharType="begin"/>
@@ -6740,6 +6744,7 @@
           <w:id w:val="849215318"/>
           <w:citation/>
         </w:sdtPr>
+        <w:sdtEndPr/>
         <w:sdtContent>
           <w:r>
             <w:fldChar w:fldCharType="begin"/>
@@ -7107,24 +7112,14 @@
       <w:r>
         <w:t xml:space="preserve">Equação </w:t>
       </w:r>
-      <w:r>
-        <w:fldChar w:fldCharType="begin"/>
-      </w:r>
-      <w:r>
-        <w:instrText xml:space="preserve"> SEQ Equação \* ARABIC </w:instrText>
-      </w:r>
-      <w:r>
-        <w:fldChar w:fldCharType="separate"/>
-      </w:r>
-      <w:r>
-        <w:rPr>
-          <w:noProof/>
-        </w:rPr>
-        <w:t>1</w:t>
-      </w:r>
-      <w:r>
-        <w:fldChar w:fldCharType="end"/>
-      </w:r>
+      <w:fldSimple w:instr=" SEQ Equação \* ARABIC ">
+        <w:r>
+          <w:rPr>
+            <w:noProof/>
+          </w:rPr>
+          <w:t>1</w:t>
+        </w:r>
+      </w:fldSimple>
       <w:r>
         <w:t xml:space="preserve"> – </w:t>
       </w:r>
@@ -7596,24 +7591,14 @@
       <w:r>
         <w:t xml:space="preserve">Equação </w:t>
       </w:r>
-      <w:r>
-        <w:fldChar w:fldCharType="begin"/>
-      </w:r>
-      <w:r>
-        <w:instrText xml:space="preserve"> SEQ Equação \* ARABIC </w:instrText>
-      </w:r>
-      <w:r>
-        <w:fldChar w:fldCharType="separate"/>
-      </w:r>
-      <w:r>
-        <w:rPr>
-          <w:noProof/>
-        </w:rPr>
-        <w:t>2</w:t>
-      </w:r>
-      <w:r>
-        <w:fldChar w:fldCharType="end"/>
-      </w:r>
+      <w:fldSimple w:instr=" SEQ Equação \* ARABIC ">
+        <w:r>
+          <w:rPr>
+            <w:noProof/>
+          </w:rPr>
+          <w:t>2</w:t>
+        </w:r>
+      </w:fldSimple>
       <w:r>
         <w:t xml:space="preserve"> – Probabilidade </w:t>
       </w:r>
@@ -7720,6 +7705,7 @@
           <w:id w:val="1730812986"/>
           <w:citation/>
         </w:sdtPr>
+        <w:sdtEndPr/>
         <w:sdtContent>
           <w:r>
             <w:fldChar w:fldCharType="begin"/>
@@ -7902,24 +7888,14 @@
       <w:r>
         <w:t xml:space="preserve">Figura </w:t>
       </w:r>
-      <w:r>
-        <w:fldChar w:fldCharType="begin"/>
-      </w:r>
-      <w:r>
-        <w:instrText xml:space="preserve"> SEQ Figura \* ARABIC </w:instrText>
-      </w:r>
-      <w:r>
-        <w:fldChar w:fldCharType="separate"/>
-      </w:r>
-      <w:r>
-        <w:rPr>
-          <w:noProof/>
-        </w:rPr>
-        <w:t>1</w:t>
-      </w:r>
-      <w:r>
-        <w:fldChar w:fldCharType="end"/>
-      </w:r>
+      <w:fldSimple w:instr=" SEQ Figura \* ARABIC ">
+        <w:r>
+          <w:rPr>
+            <w:noProof/>
+          </w:rPr>
+          <w:t>1</w:t>
+        </w:r>
+      </w:fldSimple>
       <w:r>
         <w:t xml:space="preserve"> - </w:t>
       </w:r>
@@ -7998,24 +7974,14 @@
       <w:r>
         <w:t xml:space="preserve">Figura </w:t>
       </w:r>
-      <w:r>
-        <w:fldChar w:fldCharType="begin"/>
-      </w:r>
-      <w:r>
-        <w:instrText xml:space="preserve"> SEQ Figura \* ARABIC </w:instrText>
-      </w:r>
-      <w:r>
-        <w:fldChar w:fldCharType="separate"/>
-      </w:r>
-      <w:r>
-        <w:rPr>
-          <w:noProof/>
-        </w:rPr>
-        <w:t>2</w:t>
-      </w:r>
-      <w:r>
-        <w:fldChar w:fldCharType="end"/>
-      </w:r>
+      <w:fldSimple w:instr=" SEQ Figura \* ARABIC ">
+        <w:r>
+          <w:rPr>
+            <w:noProof/>
+          </w:rPr>
+          <w:t>2</w:t>
+        </w:r>
+      </w:fldSimple>
       <w:r>
         <w:t xml:space="preserve"> – </w:t>
       </w:r>
@@ -8065,6 +8031,7 @@
           <w:id w:val="-255215990"/>
           <w:citation/>
         </w:sdtPr>
+        <w:sdtEndPr/>
         <w:sdtContent>
           <w:r>
             <w:rPr>
@@ -8387,24 +8354,14 @@
       <w:r>
         <w:t xml:space="preserve">Equação </w:t>
       </w:r>
-      <w:r>
-        <w:fldChar w:fldCharType="begin"/>
-      </w:r>
-      <w:r>
-        <w:instrText xml:space="preserve"> SEQ Equação \* ARABIC </w:instrText>
-      </w:r>
-      <w:r>
-        <w:fldChar w:fldCharType="separate"/>
-      </w:r>
-      <w:r>
-        <w:rPr>
-          <w:noProof/>
-        </w:rPr>
-        <w:t>3</w:t>
-      </w:r>
-      <w:r>
-        <w:fldChar w:fldCharType="end"/>
-      </w:r>
+      <w:fldSimple w:instr=" SEQ Equação \* ARABIC ">
+        <w:r>
+          <w:rPr>
+            <w:noProof/>
+          </w:rPr>
+          <w:t>3</w:t>
+        </w:r>
+      </w:fldSimple>
       <w:r>
         <w:t xml:space="preserve"> </w:t>
       </w:r>
@@ -8576,24 +8533,14 @@
       <w:r>
         <w:t xml:space="preserve">Equação </w:t>
       </w:r>
-      <w:r>
-        <w:fldChar w:fldCharType="begin"/>
-      </w:r>
-      <w:r>
-        <w:instrText xml:space="preserve"> SEQ Equação \* ARABIC </w:instrText>
-      </w:r>
-      <w:r>
-        <w:fldChar w:fldCharType="separate"/>
-      </w:r>
-      <w:r>
-        <w:rPr>
-          <w:noProof/>
-        </w:rPr>
-        <w:t>4</w:t>
-      </w:r>
-      <w:r>
-        <w:fldChar w:fldCharType="end"/>
-      </w:r>
+      <w:fldSimple w:instr=" SEQ Equação \* ARABIC ">
+        <w:r>
+          <w:rPr>
+            <w:noProof/>
+          </w:rPr>
+          <w:t>4</w:t>
+        </w:r>
+      </w:fldSimple>
       <w:r>
         <w:t xml:space="preserve"> – Probabilidade </w:t>
       </w:r>
@@ -8828,24 +8775,14 @@
       <w:r>
         <w:t xml:space="preserve">Equação </w:t>
       </w:r>
-      <w:r>
-        <w:fldChar w:fldCharType="begin"/>
-      </w:r>
-      <w:r>
-        <w:instrText xml:space="preserve"> SEQ Equação \* ARABIC </w:instrText>
-      </w:r>
-      <w:r>
-        <w:fldChar w:fldCharType="separate"/>
-      </w:r>
-      <w:r>
-        <w:rPr>
-          <w:noProof/>
-        </w:rPr>
-        <w:t>5</w:t>
-      </w:r>
-      <w:r>
-        <w:fldChar w:fldCharType="end"/>
-      </w:r>
+      <w:fldSimple w:instr=" SEQ Equação \* ARABIC ">
+        <w:r>
+          <w:rPr>
+            <w:noProof/>
+          </w:rPr>
+          <w:t>5</w:t>
+        </w:r>
+      </w:fldSimple>
       <w:r>
         <w:t xml:space="preserve"> – Vetor resultante </w:t>
       </w:r>
@@ -9280,24 +9217,14 @@
       <w:r>
         <w:t xml:space="preserve">Equação </w:t>
       </w:r>
-      <w:r>
-        <w:fldChar w:fldCharType="begin"/>
-      </w:r>
-      <w:r>
-        <w:instrText xml:space="preserve"> SEQ Equação \* ARABIC </w:instrText>
-      </w:r>
-      <w:r>
-        <w:fldChar w:fldCharType="separate"/>
-      </w:r>
-      <w:r>
-        <w:rPr>
-          <w:noProof/>
-        </w:rPr>
-        <w:t>6</w:t>
-      </w:r>
-      <w:r>
-        <w:fldChar w:fldCharType="end"/>
-      </w:r>
+      <w:fldSimple w:instr=" SEQ Equação \* ARABIC ">
+        <w:r>
+          <w:rPr>
+            <w:noProof/>
+          </w:rPr>
+          <w:t>6</w:t>
+        </w:r>
+      </w:fldSimple>
       <w:r>
         <w:t xml:space="preserve"> – Simplificação da Equação 5</w:t>
       </w:r>
@@ -9400,6 +9327,44 @@
         <w:keepLines/>
         <w:ind w:firstLine="0"/>
       </w:pPr>
+      <w:r>
+        <w:t xml:space="preserve">Procurar </w:t>
+      </w:r>
+      <w:proofErr w:type="gramStart"/>
+      <w:r>
+        <w:t>outro métodos</w:t>
+      </w:r>
+      <w:proofErr w:type="gramEnd"/>
+      <w:r>
+        <w:t xml:space="preserve"> de redes</w:t>
+      </w:r>
+    </w:p>
+    <w:p>
+      <w:pPr>
+        <w:keepNext/>
+        <w:keepLines/>
+        <w:ind w:firstLine="0"/>
+      </w:pPr>
+      <w:r>
+        <w:t xml:space="preserve">Entrada da rede, pode ser o texto </w:t>
+      </w:r>
+    </w:p>
+    <w:p>
+      <w:pPr>
+        <w:keepNext/>
+        <w:keepLines/>
+        <w:ind w:firstLine="0"/>
+      </w:pPr>
+    </w:p>
+    <w:p>
+      <w:pPr>
+        <w:keepNext/>
+        <w:keepLines/>
+        <w:ind w:firstLine="0"/>
+      </w:pPr>
+      <w:r>
+        <w:t xml:space="preserve">Pesquisar redes e métodos de sumarização </w:t>
+      </w:r>
     </w:p>
     <w:p>
       <w:pPr>
@@ -12025,12 +11990,6 @@
 </file>
 
 <file path=customXml/item1.xml><?xml version="1.0" encoding="utf-8"?>
-<go:gDocsCustomXmlDataStorage xmlns:go="http://customooxmlschemas.google.com/" xmlns:r="http://schemas.openxmlformats.org/officeDocument/2006/relationships">
-  <go:docsCustomData xmlns:go="http://customooxmlschemas.google.com/" roundtripDataSignature="AMtx7mhcxDOqvEBW6CpT5zjBwBuOaLZy/Q==">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</go:docsCustomData>
-</go:gDocsCustomXmlDataStorage>
-</file>
-
-<file path=customXml/item2.xml><?xml version="1.0" encoding="utf-8"?>
 <b:Sources xmlns:b="http://schemas.openxmlformats.org/officeDocument/2006/bibliography" xmlns="http://schemas.openxmlformats.org/officeDocument/2006/bibliography" SelectedStyle="\APASixthEditionOfficeOnline.xsl" StyleName="APA" Version="6">
   <b:Source>
     <b:Tag>Edb06</b:Tag>
@@ -12330,19 +12289,25 @@
 </b:Sources>
 </file>
 
+<file path=customXml/item2.xml><?xml version="1.0" encoding="utf-8"?>
+<go:gDocsCustomXmlDataStorage xmlns:go="http://customooxmlschemas.google.com/" xmlns:r="http://schemas.openxmlformats.org/officeDocument/2006/relationships">
+  <go:docsCustomData xmlns:go="http://customooxmlschemas.google.com/" roundtripDataSignature="AMtx7mhcxDOqvEBW6CpT5zjBwBuOaLZy/Q==">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</go:docsCustomData>
+</go:gDocsCustomXmlDataStorage>
+</file>
+
 <file path=customXml/itemProps1.xml><?xml version="1.0" encoding="utf-8"?>
+<ds:datastoreItem xmlns:ds="http://schemas.openxmlformats.org/officeDocument/2006/customXml" ds:itemID="{418B0ACF-13D5-4C93-99A4-A8BFD4935BA9}">
+  <ds:schemaRefs>
+    <ds:schemaRef ds:uri="http://schemas.openxmlformats.org/officeDocument/2006/bibliography"/>
+  </ds:schemaRefs>
+</ds:datastoreItem>
+</file>
+
+<file path=customXml/itemProps2.xml><?xml version="1.0" encoding="utf-8"?>
 <ds:datastoreItem xmlns:ds="http://schemas.openxmlformats.org/officeDocument/2006/customXml" ds:itemID="{11111111-1234-1234-1234-123412341234}">
   <ds:schemaRefs>
     <ds:schemaRef ds:uri="http://customooxmlschemas.google.com/"/>
     <ds:schemaRef ds:uri="http://schemas.openxmlformats.org/officeDocument/2006/relationships"/>
   </ds:schemaRefs>
 </ds:datastoreItem>
-</file>
-
-<file path=customXml/itemProps2.xml><?xml version="1.0" encoding="utf-8"?>
-<ds:datastoreItem xmlns:ds="http://schemas.openxmlformats.org/officeDocument/2006/customXml" ds:itemID="{418B0ACF-13D5-4C93-99A4-A8BFD4935BA9}">
-  <ds:schemaRefs>
-    <ds:schemaRef ds:uri="http://schemas.openxmlformats.org/officeDocument/2006/bibliography"/>
-  </ds:schemaRefs>
-</ds:datastoreItem>
 </file>
</xml_diff>

<commit_message>
Começo segundo capitulo teorico
</commit_message>
<xml_diff>
--- a/Documentos/Sumarização de notícias.docx
+++ b/Documentos/Sumarização de notícias.docx
@@ -6169,15 +6169,7 @@
     <w:p/>
     <w:p>
       <w:r>
-        <w:t xml:space="preserve">Conforme estudo de </w:t>
-      </w:r>
-      <w:bookmarkStart w:id="18" w:name="_GoBack"/>
-      <w:r>
-        <w:t>Chen et al.</w:t>
-      </w:r>
-      <w:bookmarkEnd w:id="18"/>
-      <w:r>
-        <w:t xml:space="preserve"> o</w:t>
+        <w:t>Conforme estudo de Chen et al. o</w:t>
       </w:r>
       <w:r>
         <w:rPr>
@@ -7510,6 +7502,8 @@
         </w:rPr>
         <w:t>CBoW</w:t>
       </w:r>
+      <w:bookmarkStart w:id="18" w:name="_GoBack"/>
+      <w:bookmarkEnd w:id="18"/>
     </w:p>
     <w:p>
       <w:pPr>
@@ -7730,9 +7724,9 @@
         <w:ind w:firstLine="0"/>
         <w:jc w:val="left"/>
       </w:pPr>
-      <w:bookmarkStart w:id="10" w:name="_heading=h.a4vgmurz2jgf" w:colFirst="0" w:colLast="0"/>
+      <w:bookmarkStart w:id="10" w:name="_heading=h.9ne77upr3ml9" w:colFirst="0" w:colLast="0"/>
       <w:bookmarkEnd w:id="10"/>
-      <w:bookmarkStart w:id="11" w:name="_heading=h.9ne77upr3ml9" w:colFirst="0" w:colLast="0"/>
+      <w:bookmarkStart w:id="11" w:name="_heading=h.a4vgmurz2jgf" w:colFirst="0" w:colLast="0"/>
       <w:bookmarkEnd w:id="11"/>
     </w:p>
     <w:p>
@@ -7834,6 +7828,317 @@
       </w:r>
       <w:bookmarkEnd w:id="14"/>
     </w:p>
+    <w:p>
+      <w:pPr>
+        <w:rPr>
+          <w:rFonts w:hint="default"/>
+        </w:rPr>
+      </w:pPr>
+      <w:r>
+        <w:rPr>
+          <w:rFonts w:hint="default"/>
+        </w:rPr>
+        <w:t>Genericamente, diversas arquiteturas partem do princípio de Sequence to Sequence ou, também conhecido como</w:t>
+      </w:r>
+      <w:r>
+        <w:rPr>
+          <w:rFonts w:hint="default"/>
+          <w:lang w:val="pt-BR"/>
+        </w:rPr>
+        <w:t xml:space="preserve"> </w:t>
+      </w:r>
+      <w:r>
+        <w:rPr>
+          <w:rFonts w:hint="default"/>
+        </w:rPr>
+        <w:t>codificador-decodificador, para servir de base a redes neurais recorrentes, que consiste em processar</w:t>
+      </w:r>
+      <w:r>
+        <w:rPr>
+          <w:rFonts w:hint="default"/>
+          <w:lang w:val="pt-BR"/>
+        </w:rPr>
+        <w:t xml:space="preserve"> </w:t>
+      </w:r>
+      <w:r>
+        <w:rPr>
+          <w:rFonts w:hint="default"/>
+        </w:rPr>
+        <w:t>uma sequência de entrada com o codificador e gerar uma sequência de saída com o decodificador. Para isso, o</w:t>
+      </w:r>
+      <w:r>
+        <w:rPr>
+          <w:rFonts w:hint="default"/>
+          <w:lang w:val="pt-BR"/>
+        </w:rPr>
+        <w:t xml:space="preserve"> </w:t>
+      </w:r>
+      <w:r>
+        <w:rPr>
+          <w:rFonts w:hint="default"/>
+        </w:rPr>
+        <w:t>decodificador calcula o novo estado oculto e incorpora a palavra ao idioma em questão com base no que foi processado</w:t>
+      </w:r>
+      <w:r>
+        <w:rPr>
+          <w:rFonts w:hint="default"/>
+          <w:lang w:val="pt-BR"/>
+        </w:rPr>
+        <w:t xml:space="preserve"> </w:t>
+      </w:r>
+      <w:r>
+        <w:rPr>
+          <w:rFonts w:hint="default"/>
+        </w:rPr>
+        <w:t>anteriormente, e a partir da condição de entrada e saída do codificador.</w:t>
+      </w:r>
+    </w:p>
+    <w:p>
+      <w:pPr>
+        <w:rPr>
+          <w:rFonts w:hint="default"/>
+        </w:rPr>
+      </w:pPr>
+      <w:r>
+        <w:rPr>
+          <w:rFonts w:hint="default"/>
+        </w:rPr>
+        <w:t xml:space="preserve">O funcionamento é parecido com o </w:t>
+      </w:r>
+      <w:r>
+        <w:rPr>
+          <w:rFonts w:hint="default"/>
+          <w:lang w:val="pt-BR"/>
+        </w:rPr>
+        <w:t>cérebro</w:t>
+      </w:r>
+      <w:r>
+        <w:rPr>
+          <w:rFonts w:hint="default"/>
+        </w:rPr>
+        <w:t xml:space="preserve"> humano, no qual uma sequência de informações são mais simples de lembrar</w:t>
+      </w:r>
+      <w:r>
+        <w:rPr>
+          <w:rFonts w:hint="default"/>
+          <w:lang w:val="pt-BR"/>
+        </w:rPr>
+        <w:t xml:space="preserve"> </w:t>
+      </w:r>
+      <w:r>
+        <w:rPr>
+          <w:rFonts w:hint="default"/>
+        </w:rPr>
+        <w:t>do que a partir do meio ou do final para o começo como, por exemplo, a letra de uma música ou um</w:t>
+      </w:r>
+      <w:r>
+        <w:rPr>
+          <w:rFonts w:hint="default"/>
+          <w:lang w:val="pt-BR"/>
+        </w:rPr>
+        <w:t xml:space="preserve"> </w:t>
+      </w:r>
+      <w:r>
+        <w:rPr>
+          <w:rFonts w:hint="default"/>
+        </w:rPr>
+        <w:t>caminho para chegar em algum local. Já no treinamento de uma rede neural recorrente, há maior eficiência e vantagem para</w:t>
+      </w:r>
+      <w:r>
+        <w:rPr>
+          <w:rFonts w:hint="default"/>
+          <w:lang w:val="pt-BR"/>
+        </w:rPr>
+        <w:t xml:space="preserve"> </w:t>
+      </w:r>
+      <w:r>
+        <w:rPr>
+          <w:rFonts w:hint="default"/>
+        </w:rPr>
+        <w:t>prever o próximo passo a ser realizado pois suas camadas ocultas apenas de acordo com os dados de entrada, são</w:t>
+      </w:r>
+      <w:r>
+        <w:rPr>
+          <w:rFonts w:hint="default"/>
+          <w:lang w:val="pt-BR"/>
+        </w:rPr>
+        <w:t xml:space="preserve"> </w:t>
+      </w:r>
+      <w:r>
+        <w:rPr>
+          <w:rFonts w:hint="default"/>
+        </w:rPr>
+        <w:t>baseadas em um fluxo de informações dado por:</w:t>
+      </w:r>
+    </w:p>
+    <w:p>
+      <w:pPr>
+        <w:rPr>
+          <w:rFonts w:hint="default"/>
+        </w:rPr>
+      </w:pPr>
+    </w:p>
+    <w:p>
+      <w:pPr>
+        <w:ind w:left="0" w:leftChars="0" w:firstLine="0" w:firstLineChars="0"/>
+        <w:jc w:val="center"/>
+        <w:rPr>
+          <w:rFonts w:hint="default"/>
+        </w:rPr>
+      </w:pPr>
+      <w:r>
+        <w:rPr>
+          <w:rFonts w:hint="default"/>
+        </w:rPr>
+        <w:t>entrada -&gt; oculto -&gt; saída</w:t>
+      </w:r>
+    </w:p>
+    <w:p>
+      <w:pPr>
+        <w:ind w:left="0" w:leftChars="0" w:firstLine="0" w:firstLineChars="0"/>
+        <w:jc w:val="center"/>
+        <w:rPr>
+          <w:rFonts w:hint="default"/>
+        </w:rPr>
+      </w:pPr>
+    </w:p>
+    <w:p>
+      <w:pPr>
+        <w:ind w:left="0" w:leftChars="0" w:firstLine="720" w:firstLineChars="0"/>
+        <w:rPr>
+          <w:rFonts w:hint="default"/>
+        </w:rPr>
+      </w:pPr>
+      <w:r>
+        <w:rPr>
+          <w:rFonts w:hint="default"/>
+        </w:rPr>
+        <w:t>Em outras situações, é possível criar camadas ocultas a partir da entrada, assim como, criar camada de saída com</w:t>
+      </w:r>
+      <w:r>
+        <w:rPr>
+          <w:rFonts w:hint="default"/>
+          <w:lang w:val="pt-BR"/>
+        </w:rPr>
+        <w:t xml:space="preserve"> a </w:t>
+      </w:r>
+      <w:r>
+        <w:rPr>
+          <w:rFonts w:hint="default"/>
+        </w:rPr>
+        <w:t>oculta. Este processo muda como a memória guarda as informações, já que há uma combinação entre os dados da entrada</w:t>
+      </w:r>
+      <w:r>
+        <w:rPr>
+          <w:rFonts w:hint="default"/>
+          <w:lang w:val="pt-BR"/>
+        </w:rPr>
+        <w:t xml:space="preserve"> </w:t>
+      </w:r>
+      <w:r>
+        <w:rPr>
+          <w:rFonts w:hint="default"/>
+        </w:rPr>
+        <w:t>no tempo atual com o tempo anterior da camada oculta, como nos exemplos:</w:t>
+      </w:r>
+    </w:p>
+    <w:p>
+      <w:pPr>
+        <w:rPr>
+          <w:rFonts w:hint="default"/>
+        </w:rPr>
+      </w:pPr>
+    </w:p>
+    <w:p>
+      <w:pPr>
+        <w:ind w:left="0" w:leftChars="0" w:firstLine="0" w:firstLineChars="0"/>
+        <w:jc w:val="center"/>
+        <w:rPr>
+          <w:rFonts w:hint="default"/>
+        </w:rPr>
+      </w:pPr>
+      <w:r>
+        <w:rPr>
+          <w:rFonts w:hint="default"/>
+        </w:rPr>
+        <w:t>(entrada + oculto_anterior) -&gt; oculto -&gt; saída</w:t>
+      </w:r>
+    </w:p>
+    <w:p>
+      <w:pPr>
+        <w:ind w:left="0" w:leftChars="0" w:firstLine="0" w:firstLineChars="0"/>
+        <w:jc w:val="center"/>
+        <w:rPr>
+          <w:rFonts w:hint="default"/>
+        </w:rPr>
+      </w:pPr>
+      <w:r>
+        <w:rPr>
+          <w:rFonts w:hint="default"/>
+        </w:rPr>
+        <w:t>(entrada + entrada_anterior) -&gt; oculto -&gt; saída</w:t>
+      </w:r>
+    </w:p>
+    <w:p>
+      <w:pPr>
+        <w:rPr>
+          <w:rFonts w:hint="default"/>
+        </w:rPr>
+      </w:pPr>
+    </w:p>
+    <w:p>
+      <w:pPr>
+        <w:rPr>
+          <w:rFonts w:hint="default"/>
+        </w:rPr>
+      </w:pPr>
+      <w:r>
+        <w:rPr>
+          <w:rFonts w:hint="default"/>
+        </w:rPr>
+        <w:t>A camada oculta sofre diversas alterações ao longo de cada passo de tempo a cada nova entrada, e a única forma de</w:t>
+      </w:r>
+      <w:r>
+        <w:rPr>
+          <w:rFonts w:hint="default"/>
+          <w:lang w:val="pt-BR"/>
+        </w:rPr>
+        <w:t xml:space="preserve"> </w:t>
+      </w:r>
+      <w:r>
+        <w:rPr>
+          <w:rFonts w:hint="default"/>
+        </w:rPr>
+        <w:t>acesso é através de uma sequência correta de entradas. Na prática, a camada oculta "lembra" em qual parte do tempo</w:t>
+      </w:r>
+      <w:r>
+        <w:rPr>
+          <w:rFonts w:hint="default"/>
+          <w:lang w:val="pt-BR"/>
+        </w:rPr>
+        <w:t xml:space="preserve"> </w:t>
+      </w:r>
+      <w:r>
+        <w:rPr>
+          <w:rFonts w:hint="default"/>
+        </w:rPr>
+        <w:t>encontra-se de acordo com os tempos anteriores e consegue diferenciar, por exemplo, textos idênticos de uma música</w:t>
+      </w:r>
+      <w:r>
+        <w:rPr>
+          <w:rFonts w:hint="default"/>
+          <w:lang w:val="pt-BR"/>
+        </w:rPr>
+        <w:t xml:space="preserve"> </w:t>
+      </w:r>
+      <w:r>
+        <w:rPr>
+          <w:rFonts w:hint="default"/>
+        </w:rPr>
+        <w:t>e prever a próxima palavra.</w:t>
+      </w:r>
+    </w:p>
+    <w:p/>
     <w:p>
       <w:pPr>
         <w:keepNext/>
@@ -8799,6 +9104,7 @@
         <w:rFonts w:ascii="Arial" w:hAnsi="Arial" w:eastAsia="Arial" w:cs="Arial"/>
       </w:rPr>
     </w:rPrDefault>
+    <w:pPrDefault/>
   </w:docDefaults>
   <w:latentStyles w:count="260" w:defQFormat="0" w:defUnhideWhenUsed="1" w:defSemiHidden="1" w:defUIPriority="99" w:defLockedState="0">
     <w:lsdException w:qFormat="1" w:unhideWhenUsed="0" w:uiPriority="0" w:semiHidden="0" w:name="Normal"/>
@@ -10495,6 +10801,12 @@
 </file>
 
 <file path=customXml/item2.xml><?xml version="1.0" encoding="utf-8"?>
+<go:gDocsCustomXmlDataStorage xmlns:go="http://customooxmlschemas.google.com/" xmlns:r="http://schemas.openxmlformats.org/officeDocument/2006/relationships">
+  <go:docsCustomData xmlns:go="http://customooxmlschemas.google.com/" roundtripDataSignature="AMtx7mj3+WfW1PTd92qucJsMuOKKCGvE6w==">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</go:docsCustomData>
+</go:gDocsCustomXmlDataStorage>
+</file>
+
+<file path=customXml/item3.xml><?xml version="1.0" encoding="utf-8"?>
 <b:Sources xmlns:b="http://schemas.openxmlformats.org/officeDocument/2006/bibliography" xmlns="http://schemas.openxmlformats.org/officeDocument/2006/bibliography" SelectedStyle="\APASixthEditionOfficeOnline.xsl" StyleName="APA" Version="6">
   <b:Source>
     <b:Tag>Pet</b:Tag>
@@ -10785,12 +11097,6 @@
 </b:Sources>
 </file>
 
-<file path=customXml/item3.xml><?xml version="1.0" encoding="utf-8"?>
-<go:gDocsCustomXmlDataStorage xmlns:go="http://customooxmlschemas.google.com/" xmlns:r="http://schemas.openxmlformats.org/officeDocument/2006/relationships">
-  <go:docsCustomData xmlns:go="http://customooxmlschemas.google.com/" roundtripDataSignature="AMtx7mj3+WfW1PTd92qucJsMuOKKCGvE6w==">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</go:docsCustomData>
-</go:gDocsCustomXmlDataStorage>
-</file>
-
 <file path=customXml/itemProps1.xml><?xml version="1.0" encoding="utf-8"?>
 <ds:datastoreItem xmlns:ds="http://schemas.openxmlformats.org/officeDocument/2006/customXml" ds:itemID="{B1977F7D-205B-4081-913C-38D41E755F92}">
   <ds:schemaRefs>
@@ -10800,13 +11106,13 @@
 </file>
 
 <file path=customXml/itemProps2.xml><?xml version="1.0" encoding="utf-8"?>
-<ds:datastoreItem xmlns:ds="http://schemas.openxmlformats.org/officeDocument/2006/customXml" ds:itemID="{FD86E740-C4FB-4C13-A922-694259B273C2}">
+<ds:datastoreItem xmlns:ds="http://schemas.openxmlformats.org/officeDocument/2006/customXml" ds:itemID="{11111111-1234-1234-1234-123412341234}">
   <ds:schemaRefs/>
 </ds:datastoreItem>
 </file>
 
 <file path=customXml/itemProps3.xml><?xml version="1.0" encoding="utf-8"?>
-<ds:datastoreItem xmlns:ds="http://schemas.openxmlformats.org/officeDocument/2006/customXml" ds:itemID="{11111111-1234-1234-1234-123412341234}">
+<ds:datastoreItem xmlns:ds="http://schemas.openxmlformats.org/officeDocument/2006/customXml" ds:itemID="{FD86E740-C4FB-4C13-A922-694259B273C2}">
   <ds:schemaRefs/>
 </ds:datastoreItem>
 </file>
</xml_diff>

<commit_message>
Ajustes na formatação do trabalho
</commit_message>
<xml_diff>
--- a/Documentos/Sumarização de notícias.docx
+++ b/Documentos/Sumarização de notícias.docx
@@ -3597,14 +3597,25 @@
         <w:ind w:firstLine="0"/>
         <w:jc w:val="left"/>
         <w:rPr>
+          <w:i/>
           <w:color w:val="000000"/>
+          <w:lang w:val="en-US"/>
         </w:rPr>
       </w:pPr>
       <w:r>
         <w:rPr>
           <w:color w:val="000000"/>
-        </w:rPr>
-        <w:t>IA                    Inteligência Artificial</w:t>
+          <w:lang w:val="en-US"/>
+        </w:rPr>
+        <w:t xml:space="preserve">BoW               </w:t>
+      </w:r>
+      <w:r>
+        <w:rPr>
+          <w:i/>
+          <w:color w:val="000000"/>
+          <w:lang w:val="en-US"/>
+        </w:rPr>
+        <w:t>Bag of Words</w:t>
       </w:r>
     </w:p>
     <w:p>
@@ -3623,25 +3634,24 @@
         <w:ind w:firstLine="0"/>
         <w:jc w:val="left"/>
         <w:rPr>
+          <w:color w:val="000000"/>
+          <w:lang w:val="en-US"/>
+        </w:rPr>
+      </w:pPr>
+      <w:r>
+        <w:rPr>
+          <w:color w:val="000000"/>
+          <w:lang w:val="en-US"/>
+        </w:rPr>
+        <w:t xml:space="preserve">CBoW            </w:t>
+      </w:r>
+      <w:r>
+        <w:rPr>
           <w:i/>
           <w:color w:val="000000"/>
           <w:lang w:val="en-US"/>
         </w:rPr>
-      </w:pPr>
-      <w:r>
-        <w:rPr>
-          <w:color w:val="000000"/>
-          <w:lang w:val="en-US"/>
-        </w:rPr>
-        <w:t xml:space="preserve">BoW               </w:t>
-      </w:r>
-      <w:r>
-        <w:rPr>
-          <w:i/>
-          <w:color w:val="000000"/>
-          <w:lang w:val="en-US"/>
-        </w:rPr>
-        <w:t>Bag of Words</w:t>
+        <w:t>Continous Bag of Word</w:t>
       </w:r>
     </w:p>
     <w:p>
@@ -3670,7 +3680,20 @@
           <w:color w:val="000000"/>
           <w:lang w:val="en-US"/>
         </w:rPr>
-        <w:t xml:space="preserve">S2S                </w:t>
+        <w:t>Glo</w:t>
+      </w:r>
+      <w:r>
+        <w:rPr>
+          <w:lang w:val="en-US"/>
+        </w:rPr>
+        <w:t>V</w:t>
+      </w:r>
+      <w:r>
+        <w:rPr>
+          <w:color w:val="000000"/>
+          <w:lang w:val="en-US"/>
+        </w:rPr>
+        <w:t xml:space="preserve">e             </w:t>
       </w:r>
       <w:r>
         <w:rPr>
@@ -3678,7 +3701,7 @@
           <w:color w:val="000000"/>
           <w:lang w:val="en-US"/>
         </w:rPr>
-        <w:t>Sequence to sequence</w:t>
+        <w:t>Global Vectors for Word Representations</w:t>
       </w:r>
     </w:p>
     <w:p>
@@ -3697,38 +3720,14 @@
         <w:ind w:firstLine="0"/>
         <w:jc w:val="left"/>
         <w:rPr>
-          <w:i/>
           <w:color w:val="000000"/>
-          <w:lang w:val="en-US"/>
         </w:rPr>
       </w:pPr>
       <w:r>
         <w:rPr>
           <w:color w:val="000000"/>
-          <w:lang w:val="en-US"/>
-        </w:rPr>
-        <w:t>Glo</w:t>
-      </w:r>
-      <w:r>
-        <w:rPr>
-          <w:lang w:val="en-US"/>
-        </w:rPr>
-        <w:t>V</w:t>
-      </w:r>
-      <w:r>
-        <w:rPr>
-          <w:color w:val="000000"/>
-          <w:lang w:val="en-US"/>
-        </w:rPr>
-        <w:t xml:space="preserve">e             </w:t>
-      </w:r>
-      <w:r>
-        <w:rPr>
-          <w:i/>
-          <w:color w:val="000000"/>
-          <w:lang w:val="en-US"/>
-        </w:rPr>
-        <w:t>Global Vectors for Word Representations</w:t>
+        </w:rPr>
+        <w:t>IA                    Inteligência Artificial</w:t>
       </w:r>
     </w:p>
     <w:p>
@@ -3747,25 +3746,24 @@
         <w:ind w:firstLine="0"/>
         <w:jc w:val="left"/>
         <w:rPr>
+          <w:color w:val="000000"/>
+          <w:lang w:val="en-US"/>
+        </w:rPr>
+      </w:pPr>
+      <w:r>
+        <w:rPr>
+          <w:color w:val="000000"/>
+          <w:lang w:val="en-US"/>
+        </w:rPr>
+        <w:t xml:space="preserve">Json               </w:t>
+      </w:r>
+      <w:r>
+        <w:rPr>
           <w:i/>
           <w:color w:val="000000"/>
           <w:lang w:val="en-US"/>
         </w:rPr>
-      </w:pPr>
-      <w:r>
-        <w:rPr>
-          <w:color w:val="000000"/>
-          <w:lang w:val="en-US"/>
-        </w:rPr>
-        <w:t xml:space="preserve">CBoW            </w:t>
-      </w:r>
-      <w:r>
-        <w:rPr>
-          <w:i/>
-          <w:color w:val="000000"/>
-          <w:lang w:val="en-US"/>
-        </w:rPr>
-        <w:t>Continous Bag of Word</w:t>
+        <w:t>JavaScript Object Notation</w:t>
       </w:r>
     </w:p>
     <w:p>
@@ -3784,47 +3782,25 @@
         <w:ind w:firstLine="0"/>
         <w:jc w:val="left"/>
         <w:rPr>
+          <w:color w:val="000000"/>
+          <w:lang w:val="en-US"/>
+        </w:rPr>
+      </w:pPr>
+      <w:r>
+        <w:rPr>
+          <w:color w:val="000000"/>
+          <w:lang w:val="en-US"/>
+        </w:rPr>
+        <w:t xml:space="preserve">S2S                </w:t>
+      </w:r>
+      <w:r>
+        <w:rPr>
           <w:i/>
           <w:color w:val="000000"/>
           <w:lang w:val="en-US"/>
         </w:rPr>
-      </w:pPr>
-      <w:r>
-        <w:rPr>
-          <w:color w:val="000000"/>
-          <w:lang w:val="en-US"/>
-        </w:rPr>
-        <w:t xml:space="preserve">Json               </w:t>
-      </w:r>
-      <w:r>
-        <w:rPr>
-          <w:i/>
-          <w:color w:val="000000"/>
-          <w:lang w:val="en-US"/>
-        </w:rPr>
-        <w:t>JavaScript Object Notation</w:t>
-      </w:r>
-    </w:p>
-    <w:p>
-      <w:pPr>
-        <w:widowControl w:val="0"/>
-        <w:pBdr>
-          <w:top w:val="none" w:color="auto" w:sz="0" w:space="0"/>
-          <w:left w:val="none" w:color="auto" w:sz="0" w:space="0"/>
-          <w:bottom w:val="none" w:color="auto" w:sz="0" w:space="0"/>
-          <w:right w:val="none" w:color="auto" w:sz="0" w:space="0"/>
-          <w:between w:val="none" w:color="auto" w:sz="0" w:space="0"/>
-        </w:pBdr>
-        <w:tabs>
-          <w:tab w:val="left" w:pos="2757"/>
-        </w:tabs>
-        <w:ind w:firstLine="0"/>
-        <w:jc w:val="left"/>
-        <w:rPr>
-          <w:color w:val="000000"/>
-          <w:lang w:val="en-US"/>
-        </w:rPr>
-      </w:pPr>
+        <w:t>Sequence to sequence</w:t>
+      </w:r>
     </w:p>
     <w:p>
       <w:pPr>
@@ -5032,7 +5008,17 @@
         <w:tab/>
       </w:r>
       <w:r>
-        <w:t>Realizar apenas o pré processamento do texto, não quer dizer que o computador consiga entender ainda, pois pode-se utilizar sinônimos para manter o mesmo contexto da frase ou texto (Kryscinski, Keshar, McCAnn, Xiong, &amp; Socher, 2019) (Luo, Xu, &amp; Guo, 2014).</w:t>
+        <w:t>Realizar apenas o pré processamento do texto, não quer dizer que o computador consiga entender ainda, pois pode-se utilizar sinônimos para manter o mesmo contexto da frase ou texto (Kryscinski</w:t>
+      </w:r>
+      <w:r>
+        <w:rPr>
+          <w:rFonts w:hint="default"/>
+          <w:lang w:val="pt-BR"/>
+        </w:rPr>
+        <w:t xml:space="preserve"> et. al</w:t>
+      </w:r>
+      <w:r>
+        <w:t>, 2019) (Luo, Xu, &amp; Guo, 2014).</w:t>
       </w:r>
     </w:p>
     <w:p>
@@ -7509,7 +7495,17 @@
         <w:fldChar w:fldCharType="end"/>
       </w:r>
       <w:r>
-        <w:t xml:space="preserve"> - </w:t>
+        <w:t xml:space="preserve"> -</w:t>
+      </w:r>
+      <w:r>
+        <w:rPr>
+          <w:rFonts w:hint="default"/>
+          <w:lang w:val="pt-BR"/>
+        </w:rPr>
+        <w:t xml:space="preserve"> Funcionamento do método</w:t>
+      </w:r>
+      <w:r>
+        <w:t xml:space="preserve"> </w:t>
       </w:r>
       <w:r>
         <w:rPr>
@@ -7638,7 +7634,17 @@
         <w:fldChar w:fldCharType="end"/>
       </w:r>
       <w:r>
-        <w:t xml:space="preserve"> - </w:t>
+        <w:t xml:space="preserve"> -</w:t>
+      </w:r>
+      <w:r>
+        <w:rPr>
+          <w:rFonts w:hint="default"/>
+          <w:lang w:val="pt-BR"/>
+        </w:rPr>
+        <w:t xml:space="preserve"> Funcionamento do método</w:t>
+      </w:r>
+      <w:r>
+        <w:t xml:space="preserve"> </w:t>
       </w:r>
       <w:r>
         <w:rPr>
@@ -7819,7 +7825,6 @@
         <w:jc w:val="left"/>
       </w:pPr>
       <w:bookmarkStart w:id="13" w:name="_Toc41145491"/>
-      <w:bookmarkStart w:id="18" w:name="_GoBack"/>
       <w:r>
         <w:t>MÉTODOS DE SUMARIZAÇÃO</w:t>
       </w:r>
@@ -7828,7 +7833,6 @@
         <w:t xml:space="preserve"> </w:t>
       </w:r>
     </w:p>
-    <w:bookmarkEnd w:id="18"/>
     <w:p>
       <w:pPr>
         <w:keepNext/>
@@ -8026,7 +8030,7 @@
           <w:lang w:val="pt-BR"/>
         </w:rPr>
         <w:object>
-          <v:shape id="_x0000_i1027" o:spt="75" type="#_x0000_t75" style="height:13.95pt;width:132pt;" o:ole="t" filled="f" o:preferrelative="t" stroked="f" coordsize="21600,21600">
+          <v:shape id="_x0000_i1025" o:spt="75" type="#_x0000_t75" style="height:13.95pt;width:132pt;" o:ole="t" filled="f" o:preferrelative="t" stroked="f" coordsize="21600,21600">
             <v:path/>
             <v:fill on="f" focussize="0,0"/>
             <v:stroke on="f"/>
@@ -8035,7 +8039,7 @@
             <w10:wrap type="none"/>
             <w10:anchorlock/>
           </v:shape>
-          <o:OLEObject Type="Embed" ProgID="Equation.KSEE3" ShapeID="_x0000_i1027" DrawAspect="Content" ObjectID="_1468075725" r:id="rId37">
+          <o:OLEObject Type="Embed" ProgID="Equation.KSEE3" ShapeID="_x0000_i1025" DrawAspect="Content" ObjectID="_1468075725" r:id="rId37">
             <o:LockedField>false</o:LockedField>
           </o:OLEObject>
         </w:object>
@@ -8113,7 +8117,7 @@
           <w:lang w:val="pt-BR"/>
         </w:rPr>
         <w:object>
-          <v:shape id="_x0000_i1028" o:spt="75" alt="" type="#_x0000_t75" style="height:16pt;width:231pt;" o:ole="t" filled="f" o:preferrelative="t" stroked="f" coordsize="21600,21600">
+          <v:shape id="_x0000_i1026" o:spt="75" type="#_x0000_t75" style="height:16pt;width:231pt;" o:ole="t" filled="f" o:preferrelative="t" stroked="f" coordsize="21600,21600">
             <v:path/>
             <v:fill on="f" focussize="0,0"/>
             <v:stroke on="f"/>
@@ -8122,7 +8126,7 @@
             <w10:wrap type="none"/>
             <w10:anchorlock/>
           </v:shape>
-          <o:OLEObject Type="Embed" ProgID="Equation.KSEE3" ShapeID="_x0000_i1028" DrawAspect="Content" ObjectID="_1468075726" r:id="rId39">
+          <o:OLEObject Type="Embed" ProgID="Equation.KSEE3" ShapeID="_x0000_i1026" DrawAspect="Content" ObjectID="_1468075726" r:id="rId39">
             <o:LockedField>false</o:LockedField>
           </o:OLEObject>
         </w:object>
@@ -8144,7 +8148,7 @@
           <w:lang w:val="pt-BR"/>
         </w:rPr>
         <w:object>
-          <v:shape id="_x0000_i1030" o:spt="75" alt="" type="#_x0000_t75" style="height:16pt;width:238pt;" o:ole="t" filled="f" o:preferrelative="t" stroked="f" coordsize="21600,21600">
+          <v:shape id="_x0000_i1027" o:spt="75" type="#_x0000_t75" style="height:16pt;width:238pt;" o:ole="t" filled="f" o:preferrelative="t" stroked="f" coordsize="21600,21600">
             <v:path/>
             <v:fill on="f" focussize="0,0"/>
             <v:stroke on="f"/>
@@ -8153,7 +8157,7 @@
             <w10:wrap type="none"/>
             <w10:anchorlock/>
           </v:shape>
-          <o:OLEObject Type="Embed" ProgID="Equation.KSEE3" ShapeID="_x0000_i1030" DrawAspect="Content" ObjectID="_1468075727" r:id="rId41">
+          <o:OLEObject Type="Embed" ProgID="Equation.KSEE3" ShapeID="_x0000_i1027" DrawAspect="Content" ObjectID="_1468075727" r:id="rId41">
             <o:LockedField>false</o:LockedField>
           </o:OLEObject>
         </w:object>
@@ -8351,6 +8355,13 @@
     </w:p>
     <w:p>
       <w:pPr>
+        <w:rPr>
+          <w:lang w:val="en-US"/>
+        </w:rPr>
+      </w:pPr>
+    </w:p>
+    <w:p>
+      <w:pPr>
         <w:pStyle w:val="41"/>
         <w:ind w:left="720" w:hanging="720"/>
         <w:rPr>
@@ -8383,6 +8394,13 @@
     </w:p>
     <w:p>
       <w:pPr>
+        <w:rPr>
+          <w:lang w:val="en-US"/>
+        </w:rPr>
+      </w:pPr>
+    </w:p>
+    <w:p>
+      <w:pPr>
         <w:pStyle w:val="41"/>
         <w:ind w:left="720" w:hanging="720"/>
         <w:rPr>
@@ -8412,6 +8430,13 @@
     </w:p>
     <w:p>
       <w:pPr>
+        <w:rPr>
+          <w:lang w:val="en-US"/>
+        </w:rPr>
+      </w:pPr>
+    </w:p>
+    <w:p>
+      <w:pPr>
         <w:pStyle w:val="41"/>
         <w:ind w:left="720" w:hanging="720"/>
         <w:rPr>
@@ -8427,6 +8452,13 @@
     </w:p>
     <w:p>
       <w:pPr>
+        <w:rPr>
+          <w:lang w:val="en-US"/>
+        </w:rPr>
+      </w:pPr>
+    </w:p>
+    <w:p>
+      <w:pPr>
         <w:pStyle w:val="41"/>
         <w:ind w:left="720" w:hanging="720"/>
       </w:pPr>
@@ -8444,6 +8476,7 @@
         <w:t xml:space="preserve"> Ribeirão Preto.</w:t>
       </w:r>
     </w:p>
+    <w:p/>
     <w:p>
       <w:pPr>
         <w:pStyle w:val="41"/>
@@ -8478,6 +8511,13 @@
     </w:p>
     <w:p>
       <w:pPr>
+        <w:rPr>
+          <w:lang w:val="en-US"/>
+        </w:rPr>
+      </w:pPr>
+    </w:p>
+    <w:p>
+      <w:pPr>
         <w:pStyle w:val="41"/>
         <w:ind w:left="720" w:hanging="720"/>
         <w:rPr>
@@ -8493,6 +8533,13 @@
     </w:p>
     <w:p>
       <w:pPr>
+        <w:rPr>
+          <w:lang w:val="en-US"/>
+        </w:rPr>
+      </w:pPr>
+    </w:p>
+    <w:p>
+      <w:pPr>
         <w:pStyle w:val="41"/>
         <w:ind w:left="720" w:hanging="720"/>
         <w:rPr>
@@ -8508,6 +8555,13 @@
     </w:p>
     <w:p>
       <w:pPr>
+        <w:rPr>
+          <w:lang w:val="en-US"/>
+        </w:rPr>
+      </w:pPr>
+    </w:p>
+    <w:p>
+      <w:pPr>
         <w:pStyle w:val="41"/>
         <w:ind w:left="720" w:hanging="720"/>
       </w:pPr>
@@ -8520,6 +8574,10 @@
       <w:r>
         <w:t>Palo Alto.</w:t>
       </w:r>
+    </w:p>
+    <w:p>
+      <w:bookmarkStart w:id="18" w:name="_GoBack"/>
+      <w:bookmarkEnd w:id="18"/>
     </w:p>
     <w:p>
       <w:pPr>
@@ -9218,7 +9276,7 @@
     <w:lsdException w:uiPriority="99" w:name="Normal Indent"/>
     <w:lsdException w:qFormat="1" w:uiPriority="99" w:name="footnote text"/>
     <w:lsdException w:uiPriority="99" w:name="annotation text"/>
-    <w:lsdException w:uiPriority="99" w:semiHidden="0" w:name="header"/>
+    <w:lsdException w:qFormat="1" w:uiPriority="99" w:semiHidden="0" w:name="header"/>
     <w:lsdException w:qFormat="1" w:uiPriority="99" w:semiHidden="0" w:name="footer"/>
     <w:lsdException w:uiPriority="99" w:name="index heading"/>
     <w:lsdException w:qFormat="1" w:uiPriority="35" w:semiHidden="0" w:name="caption"/>
@@ -9686,6 +9744,7 @@
     <w:basedOn w:val="1"/>
     <w:link w:val="43"/>
     <w:unhideWhenUsed/>
+    <w:qFormat/>
     <w:uiPriority w:val="99"/>
     <w:pPr>
       <w:tabs>
@@ -9930,6 +9989,7 @@
     <w:basedOn w:val="24"/>
     <w:link w:val="7"/>
     <w:semiHidden/>
+    <w:qFormat/>
     <w:uiPriority w:val="9"/>
     <w:rPr>
       <w:rFonts w:asciiTheme="majorHAnsi" w:hAnsiTheme="majorHAnsi" w:eastAsiaTheme="majorEastAsia" w:cstheme="majorBidi"/>
@@ -10890,6 +10950,12 @@
 </file>
 
 <file path=customXml/item2.xml><?xml version="1.0" encoding="utf-8"?>
+<go:gDocsCustomXmlDataStorage xmlns:go="http://customooxmlschemas.google.com/" xmlns:r="http://schemas.openxmlformats.org/officeDocument/2006/relationships">
+  <go:docsCustomData xmlns:go="http://customooxmlschemas.google.com/" roundtripDataSignature="AMtx7mj3+WfW1PTd92qucJsMuOKKCGvE6w==">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</go:docsCustomData>
+</go:gDocsCustomXmlDataStorage>
+</file>
+
+<file path=customXml/item3.xml><?xml version="1.0" encoding="utf-8"?>
 <b:Sources xmlns:b="http://schemas.openxmlformats.org/officeDocument/2006/bibliography" xmlns="http://schemas.openxmlformats.org/officeDocument/2006/bibliography" SelectedStyle="\APASixthEditionOfficeOnline.xsl" StyleName="APA" Version="6">
   <b:Source>
     <b:Tag>Pet</b:Tag>
@@ -11180,12 +11246,6 @@
 </b:Sources>
 </file>
 
-<file path=customXml/item3.xml><?xml version="1.0" encoding="utf-8"?>
-<go:gDocsCustomXmlDataStorage xmlns:go="http://customooxmlschemas.google.com/" xmlns:r="http://schemas.openxmlformats.org/officeDocument/2006/relationships">
-  <go:docsCustomData xmlns:go="http://customooxmlschemas.google.com/" roundtripDataSignature="AMtx7mj3+WfW1PTd92qucJsMuOKKCGvE6w==">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</go:docsCustomData>
-</go:gDocsCustomXmlDataStorage>
-</file>
-
 <file path=customXml/itemProps1.xml><?xml version="1.0" encoding="utf-8"?>
 <ds:datastoreItem xmlns:ds="http://schemas.openxmlformats.org/officeDocument/2006/customXml" ds:itemID="{B1977F7D-205B-4081-913C-38D41E755F92}">
   <ds:schemaRefs>
@@ -11195,13 +11255,13 @@
 </file>
 
 <file path=customXml/itemProps2.xml><?xml version="1.0" encoding="utf-8"?>
-<ds:datastoreItem xmlns:ds="http://schemas.openxmlformats.org/officeDocument/2006/customXml" ds:itemID="{FD86E740-C4FB-4C13-A922-694259B273C2}">
+<ds:datastoreItem xmlns:ds="http://schemas.openxmlformats.org/officeDocument/2006/customXml" ds:itemID="{11111111-1234-1234-1234-123412341234}">
   <ds:schemaRefs/>
 </ds:datastoreItem>
 </file>
 
 <file path=customXml/itemProps3.xml><?xml version="1.0" encoding="utf-8"?>
-<ds:datastoreItem xmlns:ds="http://schemas.openxmlformats.org/officeDocument/2006/customXml" ds:itemID="{11111111-1234-1234-1234-123412341234}">
+<ds:datastoreItem xmlns:ds="http://schemas.openxmlformats.org/officeDocument/2006/customXml" ds:itemID="{FD86E740-C4FB-4C13-A922-694259B273C2}">
   <ds:schemaRefs/>
 </ds:datastoreItem>
 </file>
</xml_diff>

<commit_message>
Continuação segundo capitulo teorico
</commit_message>
<xml_diff>
--- a/Documentos/Sumarização de notícias.docx
+++ b/Documentos/Sumarização de notícias.docx
@@ -3584,13 +3584,6 @@
     <w:p>
       <w:pPr>
         <w:widowControl w:val="0"/>
-        <w:pBdr>
-          <w:top w:val="none" w:color="auto" w:sz="0" w:space="0"/>
-          <w:left w:val="none" w:color="auto" w:sz="0" w:space="0"/>
-          <w:bottom w:val="none" w:color="auto" w:sz="0" w:space="0"/>
-          <w:right w:val="none" w:color="auto" w:sz="0" w:space="0"/>
-          <w:between w:val="none" w:color="auto" w:sz="0" w:space="0"/>
-        </w:pBdr>
         <w:tabs>
           <w:tab w:val="left" w:pos="2757"/>
         </w:tabs>
@@ -3621,13 +3614,6 @@
     <w:p>
       <w:pPr>
         <w:widowControl w:val="0"/>
-        <w:pBdr>
-          <w:top w:val="none" w:color="auto" w:sz="0" w:space="0"/>
-          <w:left w:val="none" w:color="auto" w:sz="0" w:space="0"/>
-          <w:bottom w:val="none" w:color="auto" w:sz="0" w:space="0"/>
-          <w:right w:val="none" w:color="auto" w:sz="0" w:space="0"/>
-          <w:between w:val="none" w:color="auto" w:sz="0" w:space="0"/>
-        </w:pBdr>
         <w:tabs>
           <w:tab w:val="left" w:pos="2757"/>
         </w:tabs>
@@ -3657,13 +3643,6 @@
     <w:p>
       <w:pPr>
         <w:widowControl w:val="0"/>
-        <w:pBdr>
-          <w:top w:val="none" w:color="auto" w:sz="0" w:space="0"/>
-          <w:left w:val="none" w:color="auto" w:sz="0" w:space="0"/>
-          <w:bottom w:val="none" w:color="auto" w:sz="0" w:space="0"/>
-          <w:right w:val="none" w:color="auto" w:sz="0" w:space="0"/>
-          <w:between w:val="none" w:color="auto" w:sz="0" w:space="0"/>
-        </w:pBdr>
         <w:tabs>
           <w:tab w:val="left" w:pos="2757"/>
         </w:tabs>
@@ -3707,13 +3686,6 @@
     <w:p>
       <w:pPr>
         <w:widowControl w:val="0"/>
-        <w:pBdr>
-          <w:top w:val="none" w:color="auto" w:sz="0" w:space="0"/>
-          <w:left w:val="none" w:color="auto" w:sz="0" w:space="0"/>
-          <w:bottom w:val="none" w:color="auto" w:sz="0" w:space="0"/>
-          <w:right w:val="none" w:color="auto" w:sz="0" w:space="0"/>
-          <w:between w:val="none" w:color="auto" w:sz="0" w:space="0"/>
-        </w:pBdr>
         <w:tabs>
           <w:tab w:val="left" w:pos="2757"/>
         </w:tabs>
@@ -3733,13 +3705,6 @@
     <w:p>
       <w:pPr>
         <w:widowControl w:val="0"/>
-        <w:pBdr>
-          <w:top w:val="none" w:color="auto" w:sz="0" w:space="0"/>
-          <w:left w:val="none" w:color="auto" w:sz="0" w:space="0"/>
-          <w:bottom w:val="none" w:color="auto" w:sz="0" w:space="0"/>
-          <w:right w:val="none" w:color="auto" w:sz="0" w:space="0"/>
-          <w:between w:val="none" w:color="auto" w:sz="0" w:space="0"/>
-        </w:pBdr>
         <w:tabs>
           <w:tab w:val="left" w:pos="2757"/>
         </w:tabs>
@@ -3769,13 +3734,6 @@
     <w:p>
       <w:pPr>
         <w:widowControl w:val="0"/>
-        <w:pBdr>
-          <w:top w:val="none" w:color="auto" w:sz="0" w:space="0"/>
-          <w:left w:val="none" w:color="auto" w:sz="0" w:space="0"/>
-          <w:bottom w:val="none" w:color="auto" w:sz="0" w:space="0"/>
-          <w:right w:val="none" w:color="auto" w:sz="0" w:space="0"/>
-          <w:between w:val="none" w:color="auto" w:sz="0" w:space="0"/>
-        </w:pBdr>
         <w:tabs>
           <w:tab w:val="left" w:pos="2757"/>
         </w:tabs>
@@ -3805,13 +3763,6 @@
     <w:p>
       <w:pPr>
         <w:widowControl w:val="0"/>
-        <w:pBdr>
-          <w:top w:val="none" w:color="auto" w:sz="0" w:space="0"/>
-          <w:left w:val="none" w:color="auto" w:sz="0" w:space="0"/>
-          <w:bottom w:val="none" w:color="auto" w:sz="0" w:space="0"/>
-          <w:right w:val="none" w:color="auto" w:sz="0" w:space="0"/>
-          <w:between w:val="none" w:color="auto" w:sz="0" w:space="0"/>
-        </w:pBdr>
         <w:tabs>
           <w:tab w:val="left" w:pos="2757"/>
         </w:tabs>
@@ -3826,13 +3777,6 @@
     <w:p>
       <w:pPr>
         <w:widowControl w:val="0"/>
-        <w:pBdr>
-          <w:top w:val="none" w:color="auto" w:sz="0" w:space="0"/>
-          <w:left w:val="none" w:color="auto" w:sz="0" w:space="0"/>
-          <w:bottom w:val="none" w:color="auto" w:sz="0" w:space="0"/>
-          <w:right w:val="none" w:color="auto" w:sz="0" w:space="0"/>
-          <w:between w:val="none" w:color="auto" w:sz="0" w:space="0"/>
-        </w:pBdr>
         <w:tabs>
           <w:tab w:val="left" w:pos="2757"/>
         </w:tabs>
@@ -3854,13 +3798,6 @@
     <w:p>
       <w:pPr>
         <w:widowControl w:val="0"/>
-        <w:pBdr>
-          <w:top w:val="none" w:color="auto" w:sz="0" w:space="0"/>
-          <w:left w:val="none" w:color="auto" w:sz="0" w:space="0"/>
-          <w:bottom w:val="none" w:color="auto" w:sz="0" w:space="0"/>
-          <w:right w:val="none" w:color="auto" w:sz="0" w:space="0"/>
-          <w:between w:val="none" w:color="auto" w:sz="0" w:space="0"/>
-        </w:pBdr>
         <w:tabs>
           <w:tab w:val="left" w:pos="2757"/>
         </w:tabs>
@@ -4564,11 +4501,6 @@
         <w:p>
           <w:pPr>
             <w:pStyle w:val="11"/>
-            <w:rPr>
-              <w:rFonts w:asciiTheme="minorHAnsi" w:hAnsiTheme="minorHAnsi" w:eastAsiaTheme="minorEastAsia" w:cstheme="minorBidi"/>
-              <w:sz w:val="22"/>
-              <w:szCs w:val="22"/>
-            </w:rPr>
           </w:pPr>
           <w:r>
             <w:fldChar w:fldCharType="begin"/>
@@ -4595,6 +4527,40 @@
           </w:r>
           <w:r>
             <w:tab/>
+          </w:r>
+          <w:r>
+            <w:t>2</w:t>
+          </w:r>
+          <w:r>
+            <w:fldChar w:fldCharType="end"/>
+          </w:r>
+          <w:r>
+            <w:t>2</w:t>
+          </w:r>
+        </w:p>
+        <w:p>
+          <w:r>
+            <w:fldChar w:fldCharType="begin"/>
+          </w:r>
+          <w:r>
+            <w:instrText xml:space="preserve"> HYPERLINK \l "_Toc41145492" </w:instrText>
+          </w:r>
+          <w:r>
+            <w:fldChar w:fldCharType="separate"/>
+          </w:r>
+          <w:r>
+            <w:rPr>
+              <w:rStyle w:val="26"/>
+            </w:rPr>
+            <w:t xml:space="preserve">3.2 </w:t>
+          </w:r>
+          <w:r>
+            <w:rPr>
+              <w:rStyle w:val="26"/>
+              <w:i/>
+              <w:iCs/>
+            </w:rPr>
+            <w:t>Similaridade do Cosseno..................................................................</w:t>
           </w:r>
           <w:r>
             <w:fldChar w:fldCharType="begin"/>
@@ -4798,11 +4764,14 @@
             </w:rPr>
           </w:pPr>
           <w:r>
+            <w:t>REFERÊNCIAS.......................................................................................</w:t>
+          </w:r>
+          <w:r>
             <w:rPr>
               <w:rFonts w:hint="default"/>
               <w:lang w:val="pt-BR"/>
             </w:rPr>
-            <w:t>REFERÊNCIAS.......................................................................................21</w:t>
+            <w:t>25</w:t>
           </w:r>
         </w:p>
         <w:p>
@@ -5008,17 +4977,7 @@
         <w:tab/>
       </w:r>
       <w:r>
-        <w:t>Realizar apenas o pré processamento do texto, não quer dizer que o computador consiga entender ainda, pois pode-se utilizar sinônimos para manter o mesmo contexto da frase ou texto (Kryscinski</w:t>
-      </w:r>
-      <w:r>
-        <w:rPr>
-          <w:rFonts w:hint="default"/>
-          <w:lang w:val="pt-BR"/>
-        </w:rPr>
-        <w:t xml:space="preserve"> et. al</w:t>
-      </w:r>
-      <w:r>
-        <w:t>, 2019) (Luo, Xu, &amp; Guo, 2014).</w:t>
+        <w:t>Realizar apenas o pré processamento do texto, não quer dizer que o computador consiga entender ainda, pois pode-se utilizar sinônimos para manter o mesmo contexto da frase ou texto (Kryscinski et. al, 2019) (Luo, Xu, &amp; Guo, 2014).</w:t>
       </w:r>
     </w:p>
     <w:p>
@@ -5117,13 +5076,6 @@
           <w:ilvl w:val="0"/>
           <w:numId w:val="2"/>
         </w:numPr>
-        <w:pBdr>
-          <w:top w:val="none" w:color="auto" w:sz="0" w:space="0"/>
-          <w:left w:val="none" w:color="auto" w:sz="0" w:space="0"/>
-          <w:bottom w:val="none" w:color="auto" w:sz="0" w:space="0"/>
-          <w:right w:val="none" w:color="auto" w:sz="0" w:space="0"/>
-          <w:between w:val="none" w:color="auto" w:sz="0" w:space="0"/>
-        </w:pBdr>
       </w:pPr>
       <w:r>
         <w:rPr>
@@ -5138,13 +5090,6 @@
           <w:ilvl w:val="0"/>
           <w:numId w:val="2"/>
         </w:numPr>
-        <w:pBdr>
-          <w:top w:val="none" w:color="auto" w:sz="0" w:space="0"/>
-          <w:left w:val="none" w:color="auto" w:sz="0" w:space="0"/>
-          <w:bottom w:val="none" w:color="auto" w:sz="0" w:space="0"/>
-          <w:right w:val="none" w:color="auto" w:sz="0" w:space="0"/>
-          <w:between w:val="none" w:color="auto" w:sz="0" w:space="0"/>
-        </w:pBdr>
       </w:pPr>
       <w:r>
         <w:rPr>
@@ -5155,13 +5100,6 @@
     </w:p>
     <w:p>
       <w:pPr>
-        <w:pBdr>
-          <w:top w:val="none" w:color="auto" w:sz="0" w:space="0"/>
-          <w:left w:val="none" w:color="auto" w:sz="0" w:space="0"/>
-          <w:bottom w:val="none" w:color="auto" w:sz="0" w:space="0"/>
-          <w:right w:val="none" w:color="auto" w:sz="0" w:space="0"/>
-          <w:between w:val="none" w:color="auto" w:sz="0" w:space="0"/>
-        </w:pBdr>
         <w:ind w:left="720" w:firstLine="0"/>
         <w:rPr>
           <w:color w:val="000000"/>
@@ -6415,9 +6353,12 @@
         <w:t xml:space="preserve"> tem o objetivo de aumentar a probabilidade de uma palavra fazer sentido no contexto de acordo com a Equação 1.</w:t>
       </w:r>
     </w:p>
+    <w:p/>
     <w:p>
       <w:pPr>
         <w:pStyle w:val="18"/>
+        <w:ind w:firstLine="720" w:firstLineChars="0"/>
+        <w:jc w:val="left"/>
       </w:pPr>
       <m:oMath>
         <m:f>
@@ -6634,22 +6575,15 @@
         </m:func>
       </m:oMath>
       <w:r>
-        <w:t xml:space="preserve">                                                                            (1)</w:t>
+        <w:t xml:space="preserve">                                                               (1)</w:t>
       </w:r>
     </w:p>
     <w:p>
       <w:pPr>
         <w:keepNext/>
-        <w:pBdr>
-          <w:top w:val="none" w:color="auto" w:sz="0" w:space="0"/>
-          <w:left w:val="none" w:color="auto" w:sz="0" w:space="0"/>
-          <w:bottom w:val="none" w:color="auto" w:sz="0" w:space="0"/>
-          <w:right w:val="none" w:color="auto" w:sz="0" w:space="0"/>
-          <w:between w:val="none" w:color="auto" w:sz="0" w:space="0"/>
-        </w:pBdr>
         <w:spacing w:after="200" w:line="240" w:lineRule="auto"/>
         <w:ind w:firstLine="0"/>
-        <w:jc w:val="center"/>
+        <w:jc w:val="left"/>
         <w:rPr>
           <w:color w:val="000000"/>
         </w:rPr>
@@ -6800,8 +6734,8 @@
     <w:p/>
     <w:p>
       <w:pPr>
-        <w:ind w:firstLine="0"/>
-        <w:jc w:val="center"/>
+        <w:ind w:firstLine="720" w:firstLineChars="0"/>
+        <w:jc w:val="left"/>
       </w:pPr>
       <m:oMath>
         <m:r>
@@ -7278,7 +7212,17 @@
         </m:f>
       </m:oMath>
       <w:r>
-        <w:t xml:space="preserve">                                                                                     (2)</w:t>
+        <w:t xml:space="preserve">                                                                     </w:t>
+      </w:r>
+      <w:r>
+        <w:rPr>
+          <w:rFonts w:hint="default"/>
+          <w:lang w:val="pt-BR"/>
+        </w:rPr>
+        <w:t xml:space="preserve"> </w:t>
+      </w:r>
+      <w:r>
+        <w:t xml:space="preserve"> (2)</w:t>
       </w:r>
     </w:p>
     <w:p>
@@ -7495,17 +7439,7 @@
         <w:fldChar w:fldCharType="end"/>
       </w:r>
       <w:r>
-        <w:t xml:space="preserve"> -</w:t>
-      </w:r>
-      <w:r>
-        <w:rPr>
-          <w:rFonts w:hint="default"/>
-          <w:lang w:val="pt-BR"/>
-        </w:rPr>
-        <w:t xml:space="preserve"> Funcionamento do método</w:t>
-      </w:r>
-      <w:r>
-        <w:t xml:space="preserve"> </w:t>
+        <w:t xml:space="preserve"> - Funcionamento do método </w:t>
       </w:r>
       <w:r>
         <w:rPr>
@@ -7634,17 +7568,7 @@
         <w:fldChar w:fldCharType="end"/>
       </w:r>
       <w:r>
-        <w:t xml:space="preserve"> -</w:t>
-      </w:r>
-      <w:r>
-        <w:rPr>
-          <w:rFonts w:hint="default"/>
-          <w:lang w:val="pt-BR"/>
-        </w:rPr>
-        <w:t xml:space="preserve"> Funcionamento do método</w:t>
-      </w:r>
-      <w:r>
-        <w:t xml:space="preserve"> </w:t>
+        <w:t xml:space="preserve"> - Funcionamento do método </w:t>
       </w:r>
       <w:r>
         <w:rPr>
@@ -7746,9 +7670,9 @@
         <w:ind w:firstLine="0"/>
         <w:jc w:val="left"/>
       </w:pPr>
-      <w:bookmarkStart w:id="10" w:name="_heading=h.a4vgmurz2jgf" w:colFirst="0" w:colLast="0"/>
+      <w:bookmarkStart w:id="10" w:name="_heading=h.9ne77upr3ml9" w:colFirst="0" w:colLast="0"/>
       <w:bookmarkEnd w:id="10"/>
-      <w:bookmarkStart w:id="11" w:name="_heading=h.9ne77upr3ml9" w:colFirst="0" w:colLast="0"/>
+      <w:bookmarkStart w:id="11" w:name="_heading=h.a4vgmurz2jgf" w:colFirst="0" w:colLast="0"/>
       <w:bookmarkEnd w:id="11"/>
     </w:p>
     <w:p>
@@ -7837,8 +7761,28 @@
       <w:pPr>
         <w:keepNext/>
         <w:keepLines/>
-        <w:ind w:firstLine="0"/>
-      </w:pPr>
+        <w:ind w:firstLine="432"/>
+      </w:pPr>
+    </w:p>
+    <w:p>
+      <w:pPr>
+        <w:keepNext/>
+        <w:keepLines/>
+        <w:ind w:firstLine="432"/>
+      </w:pPr>
+      <w:r>
+        <w:t>Primeiramente vamos entender o que seria a sumarização de um texto, este tópico visa em sumarizar um texto, ou seja, resumi-lo para mostrar a mensagem principal do texto em poucas linhas, e caso o leitor possua interesse em ler o texto completo ele pode ir até o texto e lê-lo na integra.</w:t>
+      </w:r>
+    </w:p>
+    <w:p>
+      <w:pPr>
+        <w:keepNext/>
+        <w:keepLines/>
+        <w:ind w:firstLine="432"/>
+      </w:pPr>
+      <w:r>
+        <w:t xml:space="preserve"> </w:t>
+      </w:r>
     </w:p>
     <w:p>
       <w:pPr>
@@ -7850,283 +7794,229 @@
       </w:r>
       <w:bookmarkEnd w:id="14"/>
     </w:p>
-    <w:p>
-      <w:pPr>
-        <w:rPr>
-          <w:rFonts w:hint="default"/>
-        </w:rPr>
-      </w:pPr>
-      <w:r>
-        <w:rPr>
-          <w:rFonts w:hint="default"/>
-        </w:rPr>
-        <w:t xml:space="preserve">Genericamente, diversas arquiteturas partem do princípio de </w:t>
-      </w:r>
-      <w:r>
-        <w:rPr>
-          <w:rFonts w:hint="default"/>
+    <w:p/>
+    <w:p>
+      <w:r>
+        <w:t>Este método de desenvolvimento visa em utilizar Redes Neurais para processar o texto e gerar na saída da Rede Neural, o texto totalmente processado e legível para uma pessoa.</w:t>
+      </w:r>
+    </w:p>
+    <w:p>
+      <w:r>
+        <w:t xml:space="preserve">Esta metodologia, é utilizada em muitas áreas da NLP, principalmente em traduções. Isso ocorre devido a arquitetura do método, onde possui uma parte conhecida como </w:t>
+      </w:r>
+      <w:r>
+        <w:rPr>
           <w:i/>
           <w:iCs/>
         </w:rPr>
-        <w:t>Sequence to Sequence</w:t>
-      </w:r>
-      <w:r>
-        <w:rPr>
-          <w:rFonts w:hint="default"/>
-        </w:rPr>
-        <w:t xml:space="preserve"> ou, também conhecido como</w:t>
-      </w:r>
-      <w:r>
-        <w:rPr>
-          <w:rFonts w:hint="default"/>
-          <w:lang w:val="pt-BR"/>
+        <w:t xml:space="preserve">Encoder, </w:t>
+      </w:r>
+      <w:r>
+        <w:t>onde</w:t>
+      </w:r>
+      <w:r>
+        <w:rPr>
+          <w:i/>
+          <w:iCs/>
         </w:rPr>
         <w:t xml:space="preserve"> </w:t>
       </w:r>
       <w:r>
-        <w:rPr>
-          <w:rFonts w:hint="default"/>
-        </w:rPr>
-        <w:t>codificador-decodificador, para servir de base a redes neurais recorrentes, que consiste em processar</w:t>
-      </w:r>
-      <w:r>
-        <w:rPr>
-          <w:rFonts w:hint="default"/>
-          <w:lang w:val="pt-BR"/>
+        <w:t xml:space="preserve">ocorre o processamento dos dados de entrada, e isso pode ocorrer com a entrada do texto completo e realizado a vetorização das palavras ou textos. A segunda etapa é conhecida como </w:t>
+      </w:r>
+      <w:r>
+        <w:rPr>
+          <w:i/>
+          <w:iCs/>
+        </w:rPr>
+        <w:t>Decoder</w:t>
+      </w:r>
+      <w:r>
+        <w:t>, é nesta etapa que ocorre a tradução do texto, ou no nosso caso de estudo é realizado a sumarização, e tem-se na saída o texto sumarizado, ou traduzido, e legível por uma pessoa.</w:t>
+      </w:r>
+    </w:p>
+    <w:p>
+      <w:r>
+        <w:t xml:space="preserve">A figura 3, mostra a arquitetura da rede e ajuda a entender esse processo de </w:t>
+      </w:r>
+      <w:r>
+        <w:rPr>
+          <w:i/>
+          <w:iCs/>
+        </w:rPr>
+        <w:t>encoder</w:t>
+      </w:r>
+      <w:r>
+        <w:t xml:space="preserve"> e </w:t>
+      </w:r>
+      <w:r>
+        <w:rPr>
+          <w:i/>
+          <w:iCs/>
+        </w:rPr>
+        <w:t>decoder</w:t>
+      </w:r>
+      <w:r>
+        <w:t>.</w:t>
+      </w:r>
+    </w:p>
+    <w:p/>
+    <w:p/>
+    <w:p/>
+    <w:p/>
+    <w:p/>
+    <w:p/>
+    <w:p/>
+    <w:p/>
+    <w:p/>
+    <w:p/>
+    <w:p/>
+    <w:p/>
+    <w:p>
+      <w:pPr>
+        <w:jc w:val="center"/>
+      </w:pPr>
+      <w:r>
+        <w:t xml:space="preserve">Figura 3 – Arquitetura da metodologia </w:t>
+      </w:r>
+      <w:r>
+        <w:rPr>
+          <w:i/>
+          <w:iCs/>
+        </w:rPr>
+        <w:t>Sequence -to-Sequence</w:t>
+      </w:r>
+    </w:p>
+    <w:p>
+      <w:pPr>
+        <w:jc w:val="center"/>
+      </w:pPr>
+      <w:r>
+        <w:drawing>
+          <wp:inline distT="0" distB="0" distL="114300" distR="114300">
+            <wp:extent cx="5132705" cy="2375535"/>
+            <wp:effectExtent l="0" t="0" r="10795" b="5715"/>
+            <wp:docPr id="1" name="Imagem 1" descr="mZC6M"/>
+            <wp:cNvGraphicFramePr>
+              <a:graphicFrameLocks xmlns:a="http://schemas.openxmlformats.org/drawingml/2006/main" noChangeAspect="1"/>
+            </wp:cNvGraphicFramePr>
+            <a:graphic xmlns:a="http://schemas.openxmlformats.org/drawingml/2006/main">
+              <a:graphicData uri="http://schemas.openxmlformats.org/drawingml/2006/picture">
+                <pic:pic xmlns:pic="http://schemas.openxmlformats.org/drawingml/2006/picture">
+                  <pic:nvPicPr>
+                    <pic:cNvPr id="1" name="Imagem 1" descr="mZC6M"/>
+                    <pic:cNvPicPr>
+                      <a:picLocks noChangeAspect="1"/>
+                    </pic:cNvPicPr>
+                  </pic:nvPicPr>
+                  <pic:blipFill>
+                    <a:blip r:embed="rId37"/>
+                    <a:stretch>
+                      <a:fillRect/>
+                    </a:stretch>
+                  </pic:blipFill>
+                  <pic:spPr>
+                    <a:xfrm>
+                      <a:off x="0" y="0"/>
+                      <a:ext cx="5132705" cy="2375535"/>
+                    </a:xfrm>
+                    <a:prstGeom prst="rect">
+                      <a:avLst/>
+                    </a:prstGeom>
+                  </pic:spPr>
+                </pic:pic>
+              </a:graphicData>
+            </a:graphic>
+          </wp:inline>
+        </w:drawing>
+      </w:r>
+    </w:p>
+    <w:p>
+      <w:pPr>
+        <w:keepNext/>
+        <w:spacing w:after="200" w:line="240" w:lineRule="auto"/>
+        <w:ind w:firstLine="0"/>
+        <w:jc w:val="center"/>
+      </w:pPr>
+      <w:r>
+        <w:rPr>
+          <w:rFonts w:ascii="Cambria Math" w:hAnsi="Cambria Math"/>
         </w:rPr>
         <w:t xml:space="preserve"> </w:t>
       </w:r>
       <w:r>
         <w:rPr>
-          <w:rFonts w:hint="default"/>
-        </w:rPr>
-        <w:t>uma sequência de entrada com o codificador e gerar uma sequência de saída com o decodificador. Para isso, o</w:t>
-      </w:r>
-      <w:r>
-        <w:rPr>
-          <w:rFonts w:hint="default"/>
-          <w:lang w:val="pt-BR"/>
-        </w:rPr>
-        <w:t xml:space="preserve"> </w:t>
-      </w:r>
-      <w:r>
-        <w:rPr>
-          <w:rFonts w:hint="default"/>
-        </w:rPr>
-        <w:t>decodificador calcula o novo estado oculto e incorpora a palavra ao idioma em questão com base no que foi processado</w:t>
-      </w:r>
-      <w:r>
-        <w:rPr>
-          <w:rFonts w:hint="default"/>
-          <w:lang w:val="pt-BR"/>
-        </w:rPr>
-        <w:t xml:space="preserve"> </w:t>
-      </w:r>
-      <w:r>
-        <w:rPr>
-          <w:rFonts w:hint="default"/>
-        </w:rPr>
-        <w:t>anteriormente, e a partir da condição de entrada e saída do codificador.</w:t>
-      </w:r>
-    </w:p>
-    <w:p>
-      <w:pPr>
-        <w:rPr>
-          <w:rFonts w:hint="default"/>
-        </w:rPr>
-      </w:pPr>
-      <w:r>
-        <w:rPr>
-          <w:rFonts w:hint="default"/>
-        </w:rPr>
-        <w:t xml:space="preserve">O funcionamento é parecido com o </w:t>
-      </w:r>
-      <w:r>
-        <w:rPr>
-          <w:rFonts w:hint="default"/>
-          <w:lang w:val="pt-BR"/>
-        </w:rPr>
-        <w:t>cérebro</w:t>
-      </w:r>
-      <w:r>
-        <w:rPr>
-          <w:rFonts w:hint="default"/>
-        </w:rPr>
-        <w:t xml:space="preserve"> humano, no qual uma sequência de informações são mais simples de lembrar</w:t>
-      </w:r>
-      <w:r>
-        <w:rPr>
-          <w:rFonts w:hint="default"/>
-          <w:lang w:val="pt-BR"/>
-        </w:rPr>
-        <w:t xml:space="preserve"> </w:t>
-      </w:r>
-      <w:r>
-        <w:rPr>
-          <w:rFonts w:hint="default"/>
-        </w:rPr>
-        <w:t>do que a partir do meio ou do final para o começo como, por exemplo, a letra de uma música ou um</w:t>
-      </w:r>
-      <w:r>
-        <w:rPr>
-          <w:rFonts w:hint="default"/>
-          <w:lang w:val="pt-BR"/>
-        </w:rPr>
-        <w:t xml:space="preserve"> </w:t>
-      </w:r>
-      <w:r>
-        <w:rPr>
-          <w:rFonts w:hint="default"/>
-        </w:rPr>
-        <w:t>caminho para chegar em algum local. Já no treinamento de uma rede neural recorrente, há maior eficiência e vantagem para</w:t>
-      </w:r>
-      <w:r>
-        <w:rPr>
-          <w:rFonts w:hint="default"/>
-          <w:lang w:val="pt-BR"/>
-        </w:rPr>
-        <w:t xml:space="preserve"> </w:t>
-      </w:r>
-      <w:r>
-        <w:rPr>
-          <w:rFonts w:hint="default"/>
-        </w:rPr>
-        <w:t>prever o próximo passo a ser realizado pois suas camadas ocultas apenas de acordo com os dados de entrada, são</w:t>
-      </w:r>
-      <w:r>
-        <w:rPr>
-          <w:rFonts w:hint="default"/>
-          <w:lang w:val="pt-BR"/>
-        </w:rPr>
-        <w:t xml:space="preserve"> </w:t>
-      </w:r>
-      <w:r>
-        <w:rPr>
-          <w:rFonts w:hint="default"/>
-        </w:rPr>
-        <w:t>baseadas em um fluxo de informações dado por:</w:t>
-      </w:r>
-    </w:p>
-    <w:p>
-      <w:pPr>
-        <w:rPr>
-          <w:rFonts w:hint="default"/>
-        </w:rPr>
-      </w:pPr>
-    </w:p>
-    <w:p>
-      <w:pPr>
-        <w:ind w:left="0" w:leftChars="0" w:firstLine="0" w:firstLineChars="0"/>
-        <w:jc w:val="center"/>
-        <w:rPr>
-          <w:rFonts w:hint="default"/>
-          <w:lang w:val="pt-BR"/>
-        </w:rPr>
-      </w:pPr>
-      <w:r>
-        <w:rPr>
-          <w:rFonts w:hint="default"/>
-          <w:position w:val="-6"/>
-          <w:lang w:val="pt-BR"/>
+          <w:rFonts w:ascii="Cambria Math" w:hAnsi="Cambria Math"/>
+          <w:position w:val="-16"/>
         </w:rPr>
         <w:object>
-          <v:shape id="_x0000_i1025" o:spt="75" type="#_x0000_t75" style="height:13.95pt;width:132pt;" o:ole="t" filled="f" o:preferrelative="t" stroked="f" coordsize="21600,21600">
+          <v:shape id="_x0000_i1025" o:spt="75" type="#_x0000_t75" style="height:24.8pt;width:14.95pt;" o:ole="t" filled="f" o:preferrelative="t" stroked="f" coordsize="21600,21600">
             <v:path/>
             <v:fill on="f" focussize="0,0"/>
-            <v:stroke on="f"/>
-            <v:imagedata r:id="rId38" o:title=""/>
+            <v:stroke on="f" joinstyle="miter"/>
+            <v:imagedata r:id="rId39" o:title=""/>
             <o:lock v:ext="edit" aspectratio="t"/>
             <w10:wrap type="none"/>
             <w10:anchorlock/>
           </v:shape>
-          <o:OLEObject Type="Embed" ProgID="Equation.KSEE3" ShapeID="_x0000_i1025" DrawAspect="Content" ObjectID="_1468075725" r:id="rId37">
+          <o:OLEObject Type="Embed" ProgID="Equation.KSEE3" ShapeID="_x0000_i1025" DrawAspect="Content" ObjectID="_1468075725" r:id="rId38">
             <o:LockedField>false</o:LockedField>
           </o:OLEObject>
         </w:object>
       </w:r>
-    </w:p>
-    <w:p>
-      <w:pPr>
-        <w:ind w:left="0" w:leftChars="0" w:firstLine="0" w:firstLineChars="0"/>
-        <w:jc w:val="center"/>
-        <w:rPr>
-          <w:rFonts w:hint="default"/>
-        </w:rPr>
-      </w:pPr>
-    </w:p>
-    <w:p>
-      <w:pPr>
-        <w:ind w:left="0" w:leftChars="0" w:firstLine="720" w:firstLineChars="0"/>
-        <w:rPr>
-          <w:rFonts w:hint="default"/>
-        </w:rPr>
-      </w:pPr>
-      <w:r>
-        <w:rPr>
-          <w:rFonts w:hint="default"/>
-        </w:rPr>
-        <w:t>Em outras situações, é possível criar camadas ocultas a partir da entrada, assim como, criar camada de saída com</w:t>
-      </w:r>
-      <w:r>
-        <w:rPr>
-          <w:rFonts w:hint="default"/>
-          <w:lang w:val="pt-BR"/>
-        </w:rPr>
-        <w:t xml:space="preserve"> a </w:t>
-      </w:r>
-      <w:r>
-        <w:rPr>
-          <w:rFonts w:hint="default"/>
-        </w:rPr>
-        <w:t>oculta. Este processo muda como a memória guarda as informações, já que há uma combinação entre os dados da entrada</w:t>
-      </w:r>
-      <w:r>
-        <w:rPr>
-          <w:rFonts w:hint="default"/>
-          <w:lang w:val="pt-BR"/>
-        </w:rPr>
-        <w:t xml:space="preserve"> </w:t>
-      </w:r>
-      <w:r>
-        <w:rPr>
-          <w:rFonts w:hint="default"/>
-        </w:rPr>
-        <w:t>no tempo atual com o tempo anterior da camada oculta, como nos exemplos:</w:t>
-      </w:r>
-    </w:p>
-    <w:p>
-      <w:pPr>
-        <w:rPr>
-          <w:rFonts w:hint="default"/>
-        </w:rPr>
-      </w:pPr>
-    </w:p>
-    <w:p>
-      <w:pPr>
-        <w:ind w:left="0" w:leftChars="0" w:firstLine="0" w:firstLineChars="0"/>
-        <w:jc w:val="center"/>
-        <w:rPr>
-          <w:rFonts w:hint="default"/>
-          <w:lang w:val="pt-BR"/>
-        </w:rPr>
-      </w:pPr>
-      <w:r>
-        <w:rPr>
-          <w:rFonts w:hint="default"/>
-          <w:position w:val="-10"/>
-          <w:lang w:val="pt-BR"/>
+      <w:r>
+        <w:t xml:space="preserve">Fonte: Disponível em: </w:t>
+      </w:r>
+      <w:r>
+        <w:fldChar w:fldCharType="begin"/>
+      </w:r>
+      <w:r>
+        <w:instrText xml:space="preserve"> HYPERLINK "https://stackoverflow.com/" </w:instrText>
+      </w:r>
+      <w:r>
+        <w:fldChar w:fldCharType="separate"/>
+      </w:r>
+      <w:r>
+        <w:t>https://stackoverflow.com/</w:t>
+      </w:r>
+      <w:r>
+        <w:fldChar w:fldCharType="end"/>
+      </w:r>
+      <w:r>
+        <w:t>. Acesso em 26 ago 2020</w:t>
+      </w:r>
+    </w:p>
+    <w:p>
+      <w:pPr>
+        <w:ind w:firstLine="0"/>
+      </w:pPr>
+    </w:p>
+    <w:p>
+      <w:r>
+        <w:t>O funcionamento é parecido com o cérebro humano, no qual uma sequência de informações são mais simples de lembrar do que a partir do meio ou do final para o começo como, por exemplo, a letra de uma música ou um caminho para chegar em algum local. Já no treinamento de uma rede neural recorrente, há maior eficiência e vantagem para prever o próximo passo a ser realizado pois suas camadas ocultas apenas de acordo com os dados de entrada, são baseadas em um fluxo de informações dado por:</w:t>
+      </w:r>
+    </w:p>
+    <w:p/>
+    <w:p>
+      <w:pPr>
+        <w:ind w:firstLine="0"/>
+        <w:jc w:val="center"/>
+      </w:pPr>
+      <w:r>
+        <w:rPr>
+          <w:position w:val="-6"/>
         </w:rPr>
         <w:object>
-          <v:shape id="_x0000_i1026" o:spt="75" type="#_x0000_t75" style="height:16pt;width:231pt;" o:ole="t" filled="f" o:preferrelative="t" stroked="f" coordsize="21600,21600">
+          <v:shape id="_x0000_i1026" o:spt="75" type="#_x0000_t75" style="height:14.05pt;width:131.85pt;" o:ole="t" filled="f" o:preferrelative="t" stroked="f" coordsize="21600,21600">
             <v:path/>
             <v:fill on="f" focussize="0,0"/>
-            <v:stroke on="f"/>
-            <v:imagedata r:id="rId40" o:title=""/>
+            <v:stroke on="f" joinstyle="miter"/>
+            <v:imagedata r:id="rId41" o:title=""/>
             <o:lock v:ext="edit" aspectratio="t"/>
             <w10:wrap type="none"/>
             <w10:anchorlock/>
           </v:shape>
-          <o:OLEObject Type="Embed" ProgID="Equation.KSEE3" ShapeID="_x0000_i1026" DrawAspect="Content" ObjectID="_1468075726" r:id="rId39">
+          <o:OLEObject Type="Embed" ProgID="Equation.KSEE3" ShapeID="_x0000_i1026" DrawAspect="Content" ObjectID="_1468075726" r:id="rId40">
             <o:LockedField>false</o:LockedField>
           </o:OLEObject>
         </w:object>
@@ -8134,30 +8024,39 @@
     </w:p>
     <w:p>
       <w:pPr>
-        <w:ind w:left="0" w:leftChars="0" w:firstLine="0" w:firstLineChars="0"/>
-        <w:jc w:val="center"/>
-        <w:rPr>
-          <w:rFonts w:hint="default"/>
-          <w:lang w:val="pt-BR"/>
-        </w:rPr>
-      </w:pPr>
-      <w:r>
-        <w:rPr>
-          <w:rFonts w:hint="default"/>
+        <w:ind w:firstLine="0"/>
+        <w:jc w:val="center"/>
+      </w:pPr>
+    </w:p>
+    <w:p>
+      <w:pPr>
+        <w:ind w:firstLine="720"/>
+      </w:pPr>
+      <w:r>
+        <w:t>Em outras situações, é possível criar camadas ocultas a partir da entrada, assim como, criar camada de saída com a oculta. Este processo muda como a memória guarda as informações, já que há uma combinação entre os dados da entrada no tempo atual com o tempo anterior da camada oculta, como nos exemplos:</w:t>
+      </w:r>
+    </w:p>
+    <w:p/>
+    <w:p>
+      <w:pPr>
+        <w:ind w:firstLine="0"/>
+        <w:jc w:val="center"/>
+      </w:pPr>
+      <w:r>
+        <w:rPr>
           <w:position w:val="-10"/>
-          <w:lang w:val="pt-BR"/>
         </w:rPr>
         <w:object>
-          <v:shape id="_x0000_i1027" o:spt="75" type="#_x0000_t75" style="height:16pt;width:238pt;" o:ole="t" filled="f" o:preferrelative="t" stroked="f" coordsize="21600,21600">
+          <v:shape id="_x0000_i1027" o:spt="75" type="#_x0000_t75" style="height:15.9pt;width:230.95pt;" o:ole="t" filled="f" o:preferrelative="t" stroked="f" coordsize="21600,21600">
             <v:path/>
             <v:fill on="f" focussize="0,0"/>
-            <v:stroke on="f"/>
-            <v:imagedata r:id="rId42" o:title=""/>
+            <v:stroke on="f" joinstyle="miter"/>
+            <v:imagedata r:id="rId43" o:title=""/>
             <o:lock v:ext="edit" aspectratio="t"/>
             <w10:wrap type="none"/>
             <w10:anchorlock/>
           </v:shape>
-          <o:OLEObject Type="Embed" ProgID="Equation.KSEE3" ShapeID="_x0000_i1027" DrawAspect="Content" ObjectID="_1468075727" r:id="rId41">
+          <o:OLEObject Type="Embed" ProgID="Equation.KSEE3" ShapeID="_x0000_i1027" DrawAspect="Content" ObjectID="_1468075727" r:id="rId42">
             <o:LockedField>false</o:LockedField>
           </o:OLEObject>
         </w:object>
@@ -8165,61 +8064,437 @@
     </w:p>
     <w:p>
       <w:pPr>
-        <w:rPr>
-          <w:rFonts w:hint="default"/>
-        </w:rPr>
-      </w:pPr>
-    </w:p>
-    <w:p>
-      <w:pPr>
-        <w:rPr>
-          <w:rFonts w:hint="default"/>
-        </w:rPr>
-      </w:pPr>
-      <w:r>
-        <w:rPr>
-          <w:rFonts w:hint="default"/>
-        </w:rPr>
-        <w:t>A camada oculta sofre diversas alterações ao longo de cada passo de tempo a cada nova entrada, e a única forma de</w:t>
+        <w:ind w:firstLine="0"/>
+        <w:jc w:val="center"/>
+      </w:pPr>
+      <w:r>
+        <w:rPr>
+          <w:position w:val="-10"/>
+        </w:rPr>
+        <w:object>
+          <v:shape id="_x0000_i1028" o:spt="75" type="#_x0000_t75" style="height:15.9pt;width:237.95pt;" o:ole="t" filled="f" o:preferrelative="t" stroked="f" coordsize="21600,21600">
+            <v:path/>
+            <v:fill on="f" focussize="0,0"/>
+            <v:stroke on="f" joinstyle="miter"/>
+            <v:imagedata r:id="rId45" o:title=""/>
+            <o:lock v:ext="edit" aspectratio="t"/>
+            <w10:wrap type="none"/>
+            <w10:anchorlock/>
+          </v:shape>
+          <o:OLEObject Type="Embed" ProgID="Equation.KSEE3" ShapeID="_x0000_i1028" DrawAspect="Content" ObjectID="_1468075728" r:id="rId44">
+            <o:LockedField>false</o:LockedField>
+          </o:OLEObject>
+        </w:object>
+      </w:r>
+      <w:bookmarkStart w:id="18" w:name="_GoBack"/>
+      <w:bookmarkEnd w:id="18"/>
+    </w:p>
+    <w:p/>
+    <w:p>
+      <w:r>
+        <w:t>A camada oculta sofre diversas alterações ao longo de cada passo de tempo a cada nova entrada, e a única forma de acesso é através de uma sequência correta de entradas. Na prática, a camada oculta "lembra" em qual parte do tempo encontra-se de acordo com os tempos anteriores e consegue diferenciar, por exemplo, textos idênticos de uma música e prever a próxima palavra.</w:t>
+      </w:r>
+    </w:p>
+    <w:p>
+      <w:pPr>
+        <w:ind w:firstLine="0"/>
+      </w:pPr>
+    </w:p>
+    <w:p>
+      <w:pPr>
+        <w:pStyle w:val="3"/>
+      </w:pPr>
+      <w:r>
+        <w:t>Similaridade do Cosseno</w:t>
+      </w:r>
+    </w:p>
+    <w:p>
+      <w:pPr>
+        <w:ind w:firstLine="0"/>
+      </w:pPr>
+    </w:p>
+    <w:p>
+      <w:pPr>
+        <w:ind w:firstLine="720"/>
+      </w:pPr>
+      <w:r>
+        <w:t xml:space="preserve">A similariadade de cosseno é uma técnica utilizada para medir </w:t>
       </w:r>
       <w:r>
         <w:rPr>
           <w:rFonts w:hint="default"/>
           <w:lang w:val="pt-BR"/>
         </w:rPr>
-        <w:t xml:space="preserve"> </w:t>
-      </w:r>
-      <w:r>
-        <w:rPr>
-          <w:rFonts w:hint="default"/>
-        </w:rPr>
-        <w:t>acesso é através de uma sequência correta de entradas. Na prática, a camada oculta "lembra" em qual parte do tempo</w:t>
+        <w:t>a eficácia</w:t>
+      </w:r>
+      <w:r>
+        <w:t xml:space="preserve"> é o resultado final, uma vez que o texto passou por uma fa</w:t>
       </w:r>
       <w:r>
         <w:rPr>
           <w:rFonts w:hint="default"/>
           <w:lang w:val="pt-BR"/>
         </w:rPr>
-        <w:t xml:space="preserve"> </w:t>
-      </w:r>
-      <w:r>
-        <w:rPr>
-          <w:rFonts w:hint="default"/>
-        </w:rPr>
-        <w:t>encontra-se de acordo com os tempos anteriores e consegue diferenciar, por exemplo, textos idênticos de uma música</w:t>
+        <w:t>s</w:t>
+      </w:r>
+      <w:r>
+        <w:t xml:space="preserve">e de vetorização, ou seja, </w:t>
       </w:r>
       <w:r>
         <w:rPr>
           <w:rFonts w:hint="default"/>
           <w:lang w:val="pt-BR"/>
         </w:rPr>
-        <w:t xml:space="preserve"> </w:t>
+        <w:t>tornou-se</w:t>
+      </w:r>
+      <w:r>
+        <w:t xml:space="preserve"> pontos no plano cartesiano, e para encontrar a similaridade entre duas frases, calcula</w:t>
       </w:r>
       <w:r>
         <w:rPr>
           <w:rFonts w:hint="default"/>
-        </w:rPr>
-        <w:t>e prever a próxima palavra.</w:t>
+          <w:lang w:val="pt-BR"/>
+        </w:rPr>
+        <w:t>-se</w:t>
+      </w:r>
+      <w:r>
+        <w:t xml:space="preserve"> o cosseno do valor da frase, nisso t</w:t>
+      </w:r>
+      <w:r>
+        <w:rPr>
+          <w:rFonts w:hint="default"/>
+          <w:lang w:val="pt-BR"/>
+        </w:rPr>
+        <w:t>em-se</w:t>
+      </w:r>
+      <w:r>
+        <w:t xml:space="preserve"> como saída um valor entre 0 e 1, quanto mais próximo de 1 o valor, maior a similaridade entre as frase, e quanto mais próximo de 0 menos a similaridade entre as frases.</w:t>
+      </w:r>
+    </w:p>
+    <w:p>
+      <w:pPr>
+        <w:ind w:firstLine="720"/>
+      </w:pPr>
+      <w:r>
+        <w:t>Na publicação de (</w:t>
+      </w:r>
+      <w:r>
+        <w:fldChar w:fldCharType="begin"/>
+      </w:r>
+      <w:r>
+        <w:instrText xml:space="preserve"> HYPERLINK "https://www.deviante.com.br/author/juniorkoch/" \o "Posts por Junior Koch" </w:instrText>
+      </w:r>
+      <w:r>
+        <w:fldChar w:fldCharType="separate"/>
+      </w:r>
+      <w:r>
+        <w:t>Koch</w:t>
+      </w:r>
+      <w:r>
+        <w:fldChar w:fldCharType="end"/>
+      </w:r>
+      <w:r>
+        <w:t>, 2019) Um vetor sai da origem do sistema de coordenadas e termina no ponto X, como mostra a Figura 4. Este vetor é usado para localizar o ponto no espaço de características.</w:t>
+      </w:r>
+    </w:p>
+    <w:p>
+      <w:pPr>
+        <w:ind w:firstLine="720"/>
+      </w:pPr>
+    </w:p>
+    <w:p>
+      <w:pPr>
+        <w:ind w:firstLine="720"/>
+        <w:jc w:val="center"/>
+      </w:pPr>
+      <w:r>
+        <w:t>Figura 4 - Gráfico de Similaridade de Cosseno</w:t>
+      </w:r>
+    </w:p>
+    <w:p>
+      <w:pPr>
+        <w:ind w:firstLine="720"/>
+        <w:jc w:val="center"/>
+        <w:rPr>
+          <w:color w:val="4C4C4C"/>
+          <w:shd w:val="clear" w:color="auto" w:fill="FFFFFF"/>
+        </w:rPr>
+      </w:pPr>
+      <w:r>
+        <w:rPr>
+          <w:color w:val="4C4C4C"/>
+          <w:shd w:val="clear" w:color="auto" w:fill="FFFFFF"/>
+        </w:rPr>
+        <w:drawing>
+          <wp:inline distT="0" distB="0" distL="114300" distR="114300">
+            <wp:extent cx="2743835" cy="2743835"/>
+            <wp:effectExtent l="0" t="0" r="18415" b="18415"/>
+            <wp:docPr id="2" name="Imagem 2" descr="sim_04"/>
+            <wp:cNvGraphicFramePr>
+              <a:graphicFrameLocks xmlns:a="http://schemas.openxmlformats.org/drawingml/2006/main" noChangeAspect="1"/>
+            </wp:cNvGraphicFramePr>
+            <a:graphic xmlns:a="http://schemas.openxmlformats.org/drawingml/2006/main">
+              <a:graphicData uri="http://schemas.openxmlformats.org/drawingml/2006/picture">
+                <pic:pic xmlns:pic="http://schemas.openxmlformats.org/drawingml/2006/picture">
+                  <pic:nvPicPr>
+                    <pic:cNvPr id="2" name="Imagem 2" descr="sim_04"/>
+                    <pic:cNvPicPr>
+                      <a:picLocks noChangeAspect="1"/>
+                    </pic:cNvPicPr>
+                  </pic:nvPicPr>
+                  <pic:blipFill>
+                    <a:blip r:embed="rId46"/>
+                    <a:stretch>
+                      <a:fillRect/>
+                    </a:stretch>
+                  </pic:blipFill>
+                  <pic:spPr>
+                    <a:xfrm>
+                      <a:off x="0" y="0"/>
+                      <a:ext cx="2743835" cy="2743835"/>
+                    </a:xfrm>
+                    <a:prstGeom prst="rect">
+                      <a:avLst/>
+                    </a:prstGeom>
+                  </pic:spPr>
+                </pic:pic>
+              </a:graphicData>
+            </a:graphic>
+          </wp:inline>
+        </w:drawing>
+      </w:r>
+    </w:p>
+    <w:p>
+      <w:pPr>
+        <w:ind w:firstLine="720"/>
+      </w:pPr>
+      <w:r>
+        <w:t>Já em termos matemáticos, a similaridade pode ser calculada através da Equação 3:</w:t>
+      </w:r>
+    </w:p>
+    <w:p>
+      <w:pPr>
+        <w:ind w:firstLine="720"/>
+        <w:jc w:val="left"/>
+      </w:pPr>
+      <w:r>
+        <w:rPr>
+          <w:color w:val="4C4C4C"/>
+          <w:position w:val="-28"/>
+          <w:shd w:val="clear" w:color="auto" w:fill="FFFFFF"/>
+        </w:rPr>
+        <w:object>
+          <v:shape id="_x0000_i1029" o:spt="75" type="#_x0000_t75" style="height:33.2pt;width:173pt;" o:ole="t" filled="f" o:preferrelative="t" stroked="f" coordsize="21600,21600">
+            <v:path/>
+            <v:fill on="f" focussize="0,0"/>
+            <v:stroke on="f" joinstyle="miter"/>
+            <v:imagedata r:id="rId48" o:title=""/>
+            <o:lock v:ext="edit" aspectratio="t"/>
+            <w10:wrap type="none"/>
+            <w10:anchorlock/>
+          </v:shape>
+          <o:OLEObject Type="Embed" ProgID="Equation.KSEE3" ShapeID="_x0000_i1029" DrawAspect="Content" ObjectID="_1468075729" r:id="rId47">
+            <o:LockedField>false</o:LockedField>
+          </o:OLEObject>
+        </w:object>
+      </w:r>
+      <w:r>
+        <w:rPr>
+          <w:rFonts w:hint="default"/>
+          <w:color w:val="4C4C4C"/>
+          <w:position w:val="-28"/>
+          <w:shd w:val="clear" w:color="auto" w:fill="FFFFFF"/>
+          <w:lang w:val="pt-BR"/>
+        </w:rPr>
+        <w:t xml:space="preserve">                                                             </w:t>
+      </w:r>
+      <w:r>
+        <w:t>(3)</w:t>
+      </w:r>
+    </w:p>
+    <w:p>
+      <w:pPr>
+        <w:ind w:firstLine="720"/>
+        <w:jc w:val="left"/>
+      </w:pPr>
+    </w:p>
+    <w:p>
+      <w:pPr>
+        <w:ind w:firstLine="720"/>
+      </w:pPr>
+      <w:r>
+        <w:t xml:space="preserve">Os ângulos entre os vetores são representados por </w:t>
+      </w:r>
+      <w:r>
+        <w:object>
+          <v:shape id="_x0000_i1030" o:spt="75" type="#_x0000_t75" style="height:13.1pt;width:14.05pt;" o:ole="t" filled="f" o:preferrelative="t" stroked="f" coordsize="21600,21600">
+            <v:path/>
+            <v:fill on="f" focussize="0,0"/>
+            <v:stroke on="f" joinstyle="miter"/>
+            <v:imagedata r:id="rId50" o:title=""/>
+            <o:lock v:ext="edit" aspectratio="t"/>
+            <w10:wrap type="none"/>
+            <w10:anchorlock/>
+          </v:shape>
+          <o:OLEObject Type="Embed" ProgID="Equation.KSEE3" ShapeID="_x0000_i1030" DrawAspect="Content" ObjectID="_1468075730" r:id="rId49">
+            <o:LockedField>false</o:LockedField>
+          </o:OLEObject>
+        </w:object>
+      </w:r>
+      <w:r>
+        <w:t xml:space="preserve"> e </w:t>
+      </w:r>
+      <w:r>
+        <w:object>
+          <v:shape id="_x0000_i1031" o:spt="75" type="#_x0000_t75" style="height:13.1pt;width:12.15pt;" o:ole="t" filled="f" o:preferrelative="t" stroked="f" coordsize="21600,21600">
+            <v:path/>
+            <v:fill on="f" focussize="0,0"/>
+            <v:stroke on="f" joinstyle="miter"/>
+            <v:imagedata r:id="rId52" o:title=""/>
+            <o:lock v:ext="edit" aspectratio="t"/>
+            <w10:wrap type="none"/>
+            <w10:anchorlock/>
+          </v:shape>
+          <o:OLEObject Type="Embed" ProgID="Equation.KSEE3" ShapeID="_x0000_i1031" DrawAspect="Content" ObjectID="_1468075731" r:id="rId51">
+            <o:LockedField>false</o:LockedField>
+          </o:OLEObject>
+        </w:object>
+      </w:r>
+      <w:r>
+        <w:t xml:space="preserve"> que encontram-se em linha reta, ou seja, ângulo de zero graus e similaridade de </w:t>
+      </w:r>
+      <w:r>
+        <w:object>
+          <v:shape id="_x0000_i1032" o:spt="75" type="#_x0000_t75" style="height:15.9pt;width:49.1pt;" o:ole="t" filled="f" o:preferrelative="t" stroked="f" coordsize="21600,21600">
+            <v:path/>
+            <v:fill on="f" focussize="0,0"/>
+            <v:stroke on="f" joinstyle="miter"/>
+            <v:imagedata r:id="rId54" o:title=""/>
+            <o:lock v:ext="edit" aspectratio="t"/>
+            <w10:wrap type="none"/>
+            <w10:anchorlock/>
+          </v:shape>
+          <o:OLEObject Type="Embed" ProgID="Equation.KSEE3" ShapeID="_x0000_i1032" DrawAspect="Content" ObjectID="_1468075732" r:id="rId53">
+            <o:LockedField>false</o:LockedField>
+          </o:OLEObject>
+        </w:object>
+      </w:r>
+      <w:r>
+        <w:t xml:space="preserve">. Já para uma similaridade desconhecida como ,por exemplo, entre  </w:t>
+      </w:r>
+      <w:r>
+        <w:object>
+          <v:shape id="_x0000_i1033" o:spt="75" type="#_x0000_t75" style="height:13.1pt;width:14.05pt;" o:ole="t" filled="f" o:preferrelative="t" stroked="f" coordsize="21600,21600">
+            <v:path/>
+            <v:fill on="f" focussize="0,0"/>
+            <v:stroke on="f" joinstyle="miter"/>
+            <v:imagedata r:id="rId50" o:title=""/>
+            <o:lock v:ext="edit" aspectratio="t"/>
+            <w10:wrap type="none"/>
+            <w10:anchorlock/>
+          </v:shape>
+          <o:OLEObject Type="Embed" ProgID="Equation.KSEE3" ShapeID="_x0000_i1033" DrawAspect="Content" ObjectID="_1468075733" r:id="rId55">
+            <o:LockedField>false</o:LockedField>
+          </o:OLEObject>
+        </w:object>
+      </w:r>
+      <w:r>
+        <w:t xml:space="preserve"> e </w:t>
+      </w:r>
+      <w:r>
+        <w:object>
+          <v:shape id="_x0000_i1034" o:spt="75" type="#_x0000_t75" style="height:13.1pt;width:12.15pt;" o:ole="t" filled="f" o:preferrelative="t" stroked="f" coordsize="21600,21600">
+            <v:path/>
+            <v:fill on="f" focussize="0,0"/>
+            <v:stroke on="f" joinstyle="miter"/>
+            <v:imagedata r:id="rId57" o:title=""/>
+            <o:lock v:ext="edit" aspectratio="t"/>
+            <w10:wrap type="none"/>
+            <w10:anchorlock/>
+          </v:shape>
+          <o:OLEObject Type="Embed" ProgID="Equation.KSEE3" ShapeID="_x0000_i1034" DrawAspect="Content" ObjectID="_1468075734" r:id="rId56">
+            <o:LockedField>false</o:LockedField>
+          </o:OLEObject>
+        </w:object>
+      </w:r>
+      <w:r>
+        <w:t xml:space="preserve">, é possível resolver com a equação anterior onde </w:t>
+      </w:r>
+      <w:r>
+        <w:object>
+          <v:shape id="_x0000_i1035" o:spt="75" type="#_x0000_t75" style="height:15.9pt;width:27.1pt;" o:ole="t" filled="f" o:preferrelative="t" stroked="f" coordsize="21600,21600">
+            <v:path/>
+            <v:fill on="f" focussize="0,0"/>
+            <v:stroke on="f" joinstyle="miter"/>
+            <v:imagedata r:id="rId59" o:title=""/>
+            <o:lock v:ext="edit" aspectratio="t"/>
+            <w10:wrap type="none"/>
+            <w10:anchorlock/>
+          </v:shape>
+          <o:OLEObject Type="Embed" ProgID="Equation.KSEE3" ShapeID="_x0000_i1035" DrawAspect="Content" ObjectID="_1468075735" r:id="rId58">
+            <o:LockedField>false</o:LockedField>
+          </o:OLEObject>
+        </w:object>
+      </w:r>
+      <w:r>
+        <w:t xml:space="preserve">corresponde a distância Euclidiana da origem até </w:t>
+      </w:r>
+      <w:r>
+        <w:object>
+          <v:shape id="_x0000_i1036" o:spt="75" type="#_x0000_t75" style="height:13.1pt;width:14.05pt;" o:ole="t" filled="f" o:preferrelative="t" stroked="f" coordsize="21600,21600">
+            <v:path/>
+            <v:fill on="f" focussize="0,0"/>
+            <v:stroke on="f" joinstyle="miter"/>
+            <v:imagedata r:id="rId50" o:title=""/>
+            <o:lock v:ext="edit" aspectratio="t"/>
+            <w10:wrap type="none"/>
+            <w10:anchorlock/>
+          </v:shape>
+          <o:OLEObject Type="Embed" ProgID="Equation.KSEE3" ShapeID="_x0000_i1036" DrawAspect="Content" ObjectID="_1468075736" r:id="rId60">
+            <o:LockedField>false</o:LockedField>
+          </o:OLEObject>
+        </w:object>
+      </w:r>
+      <w:r>
+        <w:t>.</w:t>
+      </w:r>
+    </w:p>
+    <w:p>
+      <w:pPr>
+        <w:ind w:firstLine="720"/>
+        <w:jc w:val="left"/>
+        <w:rPr>
+          <w:color w:val="4C4C4C"/>
+          <w:shd w:val="clear" w:color="auto" w:fill="FFFFFF"/>
+        </w:rPr>
+      </w:pPr>
+    </w:p>
+    <w:p>
+      <w:pPr>
+        <w:ind w:firstLine="0"/>
+      </w:pPr>
+      <w:r>
+        <w:fldChar w:fldCharType="begin"/>
+      </w:r>
+      <w:r>
+        <w:instrText xml:space="preserve"> HYPERLINK "https://www.deviante.com.br/noticias/ciencia/similaridade-o-que-e-ser-igual-ou-similar-na-matematica/" </w:instrText>
+      </w:r>
+      <w:r>
+        <w:fldChar w:fldCharType="separate"/>
+      </w:r>
+      <w:r>
+        <w:rPr>
+          <w:rStyle w:val="26"/>
+          <w:rFonts w:ascii="SimSun" w:hAnsi="SimSun" w:eastAsia="SimSun" w:cs="SimSun"/>
+        </w:rPr>
+        <w:t>https://www.deviante.com.br/noticias/ciencia/similaridade-o-que-e-ser-igual-ou-similar-na-matematica/</w:t>
+      </w:r>
+      <w:r>
+        <w:rPr>
+          <w:rStyle w:val="26"/>
+          <w:rFonts w:ascii="SimSun" w:hAnsi="SimSun" w:eastAsia="SimSun" w:cs="SimSun"/>
+        </w:rPr>
+        <w:fldChar w:fldCharType="end"/>
       </w:r>
     </w:p>
     <w:p/>
@@ -8267,13 +8542,6 @@
     </w:p>
     <w:p>
       <w:pPr>
-        <w:pBdr>
-          <w:top w:val="none" w:color="auto" w:sz="0" w:space="0"/>
-          <w:left w:val="none" w:color="auto" w:sz="0" w:space="0"/>
-          <w:bottom w:val="none" w:color="auto" w:sz="0" w:space="0"/>
-          <w:right w:val="none" w:color="auto" w:sz="0" w:space="0"/>
-          <w:between w:val="none" w:color="auto" w:sz="0" w:space="0"/>
-        </w:pBdr>
         <w:spacing w:after="200" w:line="276" w:lineRule="auto"/>
         <w:ind w:firstLine="0"/>
         <w:jc w:val="left"/>
@@ -8575,10 +8843,7 @@
         <w:t>Palo Alto.</w:t>
       </w:r>
     </w:p>
-    <w:p>
-      <w:bookmarkStart w:id="18" w:name="_GoBack"/>
-      <w:bookmarkEnd w:id="18"/>
-    </w:p>
+    <w:p/>
     <w:p>
       <w:pPr>
         <w:pStyle w:val="41"/>
@@ -8603,13 +8868,6 @@
     <w:p>
       <w:pPr>
         <w:widowControl w:val="0"/>
-        <w:pBdr>
-          <w:top w:val="none" w:color="auto" w:sz="0" w:space="0"/>
-          <w:left w:val="none" w:color="auto" w:sz="0" w:space="0"/>
-          <w:bottom w:val="none" w:color="auto" w:sz="0" w:space="0"/>
-          <w:right w:val="none" w:color="auto" w:sz="0" w:space="0"/>
-          <w:between w:val="none" w:color="auto" w:sz="0" w:space="0"/>
-        </w:pBdr>
         <w:spacing w:line="240" w:lineRule="auto"/>
         <w:ind w:firstLine="0"/>
         <w:jc w:val="left"/>
@@ -8708,6 +8966,7 @@
   <w:p>
     <w:pPr>
       <w:pStyle w:val="17"/>
+      <w:ind w:left="0" w:leftChars="0" w:firstLine="0" w:firstLineChars="0"/>
     </w:pPr>
     <w:r>
       <w:t xml:space="preserve">2 </w:t>
@@ -8838,14 +9097,76 @@
   <w:p>
     <w:pPr>
       <w:pStyle w:val="17"/>
-      <w:tabs>
-        <w:tab w:val="left" w:pos="2355"/>
-        <w:tab w:val="clear" w:pos="4252"/>
-        <w:tab w:val="clear" w:pos="8504"/>
-      </w:tabs>
-      <w:ind w:firstLine="0"/>
+      <w:ind w:left="0" w:leftChars="0" w:firstLine="0" w:firstLineChars="0"/>
       <w:jc w:val="left"/>
+      <w:rPr>
+        <w:rFonts w:hint="default"/>
+        <w:color w:val="000000"/>
+        <w:sz w:val="22"/>
+        <w:szCs w:val="22"/>
+        <w:lang w:val="pt-BR"/>
+      </w:rPr>
     </w:pPr>
+    <w:r>
+      <w:rPr>
+        <w:rFonts w:hint="default"/>
+        <w:color w:val="000000"/>
+        <w:sz w:val="22"/>
+        <w:szCs w:val="22"/>
+        <w:lang w:val="pt-BR"/>
+      </w:rPr>
+      <w:t xml:space="preserve">3 </w:t>
+    </w:r>
+    <w:r>
+      <w:rPr>
+        <w:color w:val="000000"/>
+        <w:sz w:val="22"/>
+        <w:szCs w:val="22"/>
+      </w:rPr>
+      <w:fldChar w:fldCharType="begin"/>
+    </w:r>
+    <w:r>
+      <w:rPr>
+        <w:color w:val="000000"/>
+        <w:sz w:val="22"/>
+        <w:szCs w:val="22"/>
+      </w:rPr>
+      <w:instrText xml:space="preserve"> HYPERLINK "https://www.deviante.com.br/noticias/ciencia/similaridade-o-que-e-ser-igual-ou-similar-na-matematica/" </w:instrText>
+    </w:r>
+    <w:r>
+      <w:rPr>
+        <w:color w:val="000000"/>
+        <w:sz w:val="22"/>
+        <w:szCs w:val="22"/>
+      </w:rPr>
+      <w:fldChar w:fldCharType="separate"/>
+    </w:r>
+    <w:r>
+      <w:rPr>
+        <w:color w:val="000000"/>
+        <w:sz w:val="22"/>
+        <w:szCs w:val="22"/>
+      </w:rPr>
+      <w:t>https://www.deviante.com.br/noticias/ciencia/similaridade-o-que-e-ser-igual-ou-similar-na-matematica/</w:t>
+    </w:r>
+    <w:r>
+      <w:rPr>
+        <w:color w:val="000000"/>
+        <w:sz w:val="22"/>
+        <w:szCs w:val="22"/>
+      </w:rPr>
+      <w:fldChar w:fldCharType="end"/>
+    </w:r>
+    <w:r>
+      <w:rPr>
+        <w:rFonts w:hint="default"/>
+        <w:color w:val="000000"/>
+        <w:sz w:val="22"/>
+        <w:szCs w:val="22"/>
+        <w:lang w:val="pt-BR"/>
+      </w:rPr>
+      <w:t xml:space="preserve"> </w:t>
+    </w:r>
   </w:p>
 </w:ftr>
 </file>
@@ -9239,7 +9560,7 @@
   <w:docDefaults>
     <w:rPrDefault>
       <w:rPr>
-        <w:rFonts w:ascii="Arial" w:hAnsi="Arial" w:eastAsia="Arial" w:cs="Arial"/>
+        <w:rFonts w:ascii="Times New Roman" w:hAnsi="Times New Roman" w:eastAsia="SimSun" w:cs="Times New Roman"/>
       </w:rPr>
     </w:rPrDefault>
     <w:pPrDefault/>
@@ -9280,7 +9601,7 @@
     <w:lsdException w:qFormat="1" w:uiPriority="99" w:semiHidden="0" w:name="footer"/>
     <w:lsdException w:uiPriority="99" w:name="index heading"/>
     <w:lsdException w:qFormat="1" w:uiPriority="35" w:semiHidden="0" w:name="caption"/>
-    <w:lsdException w:uiPriority="99" w:semiHidden="0" w:name="table of figures"/>
+    <w:lsdException w:qFormat="1" w:uiPriority="99" w:semiHidden="0" w:name="table of figures"/>
     <w:lsdException w:uiPriority="99" w:name="envelope address"/>
     <w:lsdException w:uiPriority="99" w:name="envelope return"/>
     <w:lsdException w:uiPriority="99" w:name="footnote reference"/>
@@ -9319,7 +9640,7 @@
     <w:lsdException w:uiPriority="99" w:name="List Continue 4"/>
     <w:lsdException w:uiPriority="99" w:name="List Continue 5"/>
     <w:lsdException w:uiPriority="99" w:name="Message Header"/>
-    <w:lsdException w:unhideWhenUsed="0" w:uiPriority="0" w:semiHidden="0" w:name="Subtitle"/>
+    <w:lsdException w:qFormat="1" w:unhideWhenUsed="0" w:uiPriority="0" w:semiHidden="0" w:name="Subtitle"/>
     <w:lsdException w:uiPriority="99" w:name="Salutation"/>
     <w:lsdException w:uiPriority="99" w:name="Date"/>
     <w:lsdException w:uiPriority="99" w:name="Body Text First Indent"/>
@@ -9330,7 +9651,7 @@
     <w:lsdException w:uiPriority="99" w:name="Body Text Indent 2"/>
     <w:lsdException w:uiPriority="99" w:name="Body Text Indent 3"/>
     <w:lsdException w:uiPriority="99" w:name="Block Text"/>
-    <w:lsdException w:uiPriority="99" w:semiHidden="0" w:name="Hyperlink"/>
+    <w:lsdException w:qFormat="1" w:uiPriority="99" w:semiHidden="0" w:name="Hyperlink"/>
     <w:lsdException w:uiPriority="99" w:name="FollowedHyperlink"/>
     <w:lsdException w:qFormat="1" w:unhideWhenUsed="0" w:uiPriority="22" w:semiHidden="0" w:name="Strong"/>
     <w:lsdException w:qFormat="1" w:unhideWhenUsed="0" w:uiPriority="20" w:semiHidden="0" w:name="Emphasis"/>
@@ -9708,6 +10029,7 @@
     <w:basedOn w:val="1"/>
     <w:next w:val="1"/>
     <w:unhideWhenUsed/>
+    <w:qFormat/>
     <w:uiPriority w:val="99"/>
   </w:style>
   <w:style w:type="paragraph" w:styleId="14">
@@ -9828,6 +10150,7 @@
     <w:name w:val="Subtitle"/>
     <w:basedOn w:val="1"/>
     <w:next w:val="1"/>
+    <w:qFormat/>
     <w:uiPriority w:val="0"/>
     <w:pPr>
       <w:keepNext/>
@@ -9886,6 +10209,7 @@
     <w:name w:val="Hyperlink"/>
     <w:basedOn w:val="24"/>
     <w:unhideWhenUsed/>
+    <w:qFormat/>
     <w:uiPriority w:val="99"/>
     <w:rPr>
       <w:color w:val="0563C1" w:themeColor="hyperlink"/>
@@ -9901,9 +10225,6 @@
     <w:name w:val="Table Grid"/>
     <w:basedOn w:val="27"/>
     <w:uiPriority w:val="39"/>
-    <w:pPr>
-      <w:spacing w:line="240" w:lineRule="auto"/>
-    </w:pPr>
     <w:tblPr>
       <w:tblBorders>
         <w:top w:val="single" w:color="auto" w:sz="4" w:space="0"/>
@@ -10064,7 +10385,7 @@
     </w:pPr>
   </w:style>
   <w:style w:type="paragraph" w:customStyle="1" w:styleId="40">
-    <w:name w:val="TOC Heading"/>
+    <w:name w:val="Cabeçalho do Sumário1"/>
     <w:basedOn w:val="2"/>
     <w:next w:val="1"/>
     <w:unhideWhenUsed/>
@@ -10084,7 +10405,7 @@
     </w:rPr>
   </w:style>
   <w:style w:type="paragraph" w:customStyle="1" w:styleId="41">
-    <w:name w:val="Bibliography"/>
+    <w:name w:val="Bibliografia1"/>
     <w:basedOn w:val="1"/>
     <w:next w:val="1"/>
     <w:unhideWhenUsed/>
@@ -10094,13 +10415,8 @@
     <w:name w:val="Tabela com grade1"/>
     <w:basedOn w:val="27"/>
     <w:uiPriority w:val="59"/>
-    <w:pPr>
-      <w:spacing w:line="240" w:lineRule="auto"/>
-    </w:pPr>
     <w:rPr>
-      <w:rFonts w:ascii="Calibri" w:hAnsi="Calibri" w:eastAsia="Calibri" w:cs="Times New Roman"/>
-      <w:sz w:val="20"/>
-      <w:szCs w:val="20"/>
+      <w:rFonts w:ascii="Calibri" w:hAnsi="Calibri" w:eastAsia="Calibri"/>
     </w:rPr>
     <w:tblPr>
       <w:tblBorders>
@@ -10128,7 +10444,6 @@
     <w:qFormat/>
     <w:uiPriority w:val="1"/>
     <w:pPr>
-      <w:spacing w:line="240" w:lineRule="auto"/>
       <w:ind w:firstLine="709"/>
       <w:jc w:val="both"/>
     </w:pPr>
@@ -10144,7 +10459,6 @@
     <w:qFormat/>
     <w:uiPriority w:val="1"/>
     <w:pPr>
-      <w:spacing w:line="240" w:lineRule="auto"/>
       <w:ind w:firstLine="709"/>
       <w:jc w:val="both"/>
     </w:pPr>
@@ -10204,7 +10518,7 @@
     </w:rPr>
   </w:style>
   <w:style w:type="character" w:customStyle="1" w:styleId="50">
-    <w:name w:val="Subtle Reference"/>
+    <w:name w:val="Referência Sutil1"/>
     <w:basedOn w:val="24"/>
     <w:qFormat/>
     <w:uiPriority w:val="31"/>
@@ -10237,13 +10551,8 @@
     <w:name w:val="_Style 53"/>
     <w:basedOn w:val="29"/>
     <w:uiPriority w:val="0"/>
-    <w:pPr>
-      <w:spacing w:line="240" w:lineRule="auto"/>
-    </w:pPr>
     <w:rPr>
       <w:rFonts w:ascii="Calibri" w:hAnsi="Calibri" w:eastAsia="Calibri" w:cs="Calibri"/>
-      <w:sz w:val="20"/>
-      <w:szCs w:val="20"/>
     </w:rPr>
     <w:tblPr>
       <w:tblCellMar>
@@ -10256,13 +10565,8 @@
     <w:name w:val="_Style 54"/>
     <w:basedOn w:val="29"/>
     <w:uiPriority w:val="0"/>
-    <w:pPr>
-      <w:spacing w:line="240" w:lineRule="auto"/>
-    </w:pPr>
     <w:rPr>
       <w:rFonts w:ascii="Calibri" w:hAnsi="Calibri" w:eastAsia="Calibri" w:cs="Calibri"/>
-      <w:sz w:val="20"/>
-      <w:szCs w:val="20"/>
     </w:rPr>
     <w:tblPr>
       <w:tblCellMar>
@@ -10275,13 +10579,8 @@
     <w:name w:val="_Style 55"/>
     <w:basedOn w:val="29"/>
     <w:uiPriority w:val="0"/>
-    <w:pPr>
-      <w:spacing w:line="240" w:lineRule="auto"/>
-    </w:pPr>
     <w:rPr>
       <w:rFonts w:ascii="Calibri" w:hAnsi="Calibri" w:eastAsia="Calibri" w:cs="Calibri"/>
-      <w:sz w:val="20"/>
-      <w:szCs w:val="20"/>
     </w:rPr>
     <w:tblPr>
       <w:tblCellMar>
@@ -10294,13 +10593,8 @@
     <w:name w:val="_Style 56"/>
     <w:basedOn w:val="29"/>
     <w:uiPriority w:val="0"/>
-    <w:pPr>
-      <w:spacing w:line="240" w:lineRule="auto"/>
-    </w:pPr>
     <w:rPr>
       <w:rFonts w:ascii="Calibri" w:hAnsi="Calibri" w:eastAsia="Calibri" w:cs="Calibri"/>
-      <w:sz w:val="20"/>
-      <w:szCs w:val="20"/>
     </w:rPr>
     <w:tblPr>
       <w:tblCellMar>
@@ -10313,13 +10607,8 @@
     <w:name w:val="_Style 57"/>
     <w:basedOn w:val="29"/>
     <w:uiPriority w:val="0"/>
-    <w:pPr>
-      <w:spacing w:line="240" w:lineRule="auto"/>
-    </w:pPr>
     <w:rPr>
       <w:rFonts w:ascii="Calibri" w:hAnsi="Calibri" w:eastAsia="Calibri" w:cs="Calibri"/>
-      <w:sz w:val="20"/>
-      <w:szCs w:val="20"/>
     </w:rPr>
     <w:tblPr>
       <w:tblCellMar>
@@ -10369,13 +10658,8 @@
     <w:name w:val="_Style 62"/>
     <w:basedOn w:val="29"/>
     <w:uiPriority w:val="0"/>
-    <w:pPr>
-      <w:spacing w:line="240" w:lineRule="auto"/>
-    </w:pPr>
     <w:rPr>
       <w:rFonts w:ascii="Calibri" w:hAnsi="Calibri" w:eastAsia="Calibri" w:cs="Calibri"/>
-      <w:sz w:val="20"/>
-      <w:szCs w:val="20"/>
     </w:rPr>
     <w:tblPr>
       <w:tblCellMar>
@@ -10389,13 +10673,8 @@
     <w:basedOn w:val="29"/>
     <w:qFormat/>
     <w:uiPriority w:val="0"/>
-    <w:pPr>
-      <w:spacing w:line="240" w:lineRule="auto"/>
-    </w:pPr>
     <w:rPr>
       <w:rFonts w:ascii="Calibri" w:hAnsi="Calibri" w:eastAsia="Calibri" w:cs="Calibri"/>
-      <w:sz w:val="20"/>
-      <w:szCs w:val="20"/>
     </w:rPr>
     <w:tblPr>
       <w:tblCellMar>
@@ -10408,13 +10687,8 @@
     <w:name w:val="_Style 64"/>
     <w:basedOn w:val="29"/>
     <w:uiPriority w:val="0"/>
-    <w:pPr>
-      <w:spacing w:line="240" w:lineRule="auto"/>
-    </w:pPr>
     <w:rPr>
       <w:rFonts w:ascii="Calibri" w:hAnsi="Calibri" w:eastAsia="Calibri" w:cs="Calibri"/>
-      <w:sz w:val="20"/>
-      <w:szCs w:val="20"/>
     </w:rPr>
     <w:tblPr>
       <w:tblCellMar>
@@ -10428,13 +10702,8 @@
     <w:basedOn w:val="29"/>
     <w:qFormat/>
     <w:uiPriority w:val="0"/>
-    <w:pPr>
-      <w:spacing w:line="240" w:lineRule="auto"/>
-    </w:pPr>
     <w:rPr>
       <w:rFonts w:ascii="Calibri" w:hAnsi="Calibri" w:eastAsia="Calibri" w:cs="Calibri"/>
-      <w:sz w:val="20"/>
-      <w:szCs w:val="20"/>
     </w:rPr>
     <w:tblPr>
       <w:tblCellMar>
@@ -10448,13 +10717,8 @@
     <w:basedOn w:val="29"/>
     <w:qFormat/>
     <w:uiPriority w:val="0"/>
-    <w:pPr>
-      <w:spacing w:line="240" w:lineRule="auto"/>
-    </w:pPr>
     <w:rPr>
       <w:rFonts w:ascii="Calibri" w:hAnsi="Calibri" w:eastAsia="Calibri" w:cs="Calibri"/>
-      <w:sz w:val="20"/>
-      <w:szCs w:val="20"/>
     </w:rPr>
     <w:tblPr>
       <w:tblCellMar>
@@ -10467,13 +10731,8 @@
     <w:name w:val="_Style 67"/>
     <w:basedOn w:val="29"/>
     <w:uiPriority w:val="0"/>
-    <w:pPr>
-      <w:spacing w:line="240" w:lineRule="auto"/>
-    </w:pPr>
     <w:rPr>
       <w:rFonts w:ascii="Calibri" w:hAnsi="Calibri" w:eastAsia="Calibri" w:cs="Calibri"/>
-      <w:sz w:val="20"/>
-      <w:szCs w:val="20"/>
     </w:rPr>
     <w:tblPr>
       <w:tblCellMar>
@@ -10486,13 +10745,8 @@
     <w:name w:val="_Style 68"/>
     <w:basedOn w:val="29"/>
     <w:uiPriority w:val="0"/>
-    <w:pPr>
-      <w:spacing w:line="240" w:lineRule="auto"/>
-    </w:pPr>
     <w:rPr>
       <w:rFonts w:ascii="Calibri" w:hAnsi="Calibri" w:eastAsia="Calibri" w:cs="Calibri"/>
-      <w:sz w:val="20"/>
-      <w:szCs w:val="20"/>
     </w:rPr>
     <w:tblPr>
       <w:tblCellMar>
@@ -10506,13 +10760,8 @@
     <w:basedOn w:val="29"/>
     <w:qFormat/>
     <w:uiPriority w:val="0"/>
-    <w:pPr>
-      <w:spacing w:line="240" w:lineRule="auto"/>
-    </w:pPr>
     <w:rPr>
       <w:rFonts w:ascii="Calibri" w:hAnsi="Calibri" w:eastAsia="Calibri" w:cs="Calibri"/>
-      <w:sz w:val="20"/>
-      <w:szCs w:val="20"/>
     </w:rPr>
     <w:tblPr>
       <w:tblCellMar>
@@ -10526,13 +10775,8 @@
     <w:basedOn w:val="29"/>
     <w:qFormat/>
     <w:uiPriority w:val="0"/>
-    <w:pPr>
-      <w:spacing w:line="240" w:lineRule="auto"/>
-    </w:pPr>
     <w:rPr>
       <w:rFonts w:ascii="Calibri" w:hAnsi="Calibri" w:eastAsia="Calibri" w:cs="Calibri"/>
-      <w:sz w:val="20"/>
-      <w:szCs w:val="20"/>
     </w:rPr>
     <w:tblPr>
       <w:tblCellMar>
@@ -10546,13 +10790,8 @@
     <w:basedOn w:val="29"/>
     <w:qFormat/>
     <w:uiPriority w:val="0"/>
-    <w:pPr>
-      <w:spacing w:line="240" w:lineRule="auto"/>
-    </w:pPr>
     <w:rPr>
       <w:rFonts w:ascii="Calibri" w:hAnsi="Calibri" w:eastAsia="Calibri" w:cs="Calibri"/>
-      <w:sz w:val="20"/>
-      <w:szCs w:val="20"/>
     </w:rPr>
     <w:tblPr>
       <w:tblCellMar>
@@ -10565,13 +10804,8 @@
     <w:name w:val="_Style 72"/>
     <w:basedOn w:val="29"/>
     <w:uiPriority w:val="0"/>
-    <w:pPr>
-      <w:spacing w:line="240" w:lineRule="auto"/>
-    </w:pPr>
     <w:rPr>
       <w:rFonts w:ascii="Calibri" w:hAnsi="Calibri" w:eastAsia="Calibri" w:cs="Calibri"/>
-      <w:sz w:val="20"/>
-      <w:szCs w:val="20"/>
     </w:rPr>
     <w:tblPr>
       <w:tblCellMar>
@@ -10585,13 +10819,8 @@
     <w:basedOn w:val="29"/>
     <w:qFormat/>
     <w:uiPriority w:val="0"/>
-    <w:pPr>
-      <w:spacing w:line="240" w:lineRule="auto"/>
-    </w:pPr>
     <w:rPr>
       <w:rFonts w:ascii="Calibri" w:hAnsi="Calibri" w:eastAsia="Calibri" w:cs="Calibri"/>
-      <w:sz w:val="20"/>
-      <w:szCs w:val="20"/>
     </w:rPr>
     <w:tblPr>
       <w:tblCellMar>
@@ -10616,13 +10845,8 @@
     <w:basedOn w:val="29"/>
     <w:qFormat/>
     <w:uiPriority w:val="0"/>
-    <w:pPr>
-      <w:spacing w:line="240" w:lineRule="auto"/>
-    </w:pPr>
     <w:rPr>
       <w:rFonts w:ascii="Calibri" w:hAnsi="Calibri" w:eastAsia="Calibri" w:cs="Calibri"/>
-      <w:sz w:val="20"/>
-      <w:szCs w:val="20"/>
     </w:rPr>
     <w:tblPr>
       <w:tblCellMar>
@@ -10636,13 +10860,8 @@
     <w:basedOn w:val="29"/>
     <w:qFormat/>
     <w:uiPriority w:val="0"/>
-    <w:pPr>
-      <w:spacing w:line="240" w:lineRule="auto"/>
-    </w:pPr>
     <w:rPr>
       <w:rFonts w:ascii="Calibri" w:hAnsi="Calibri" w:eastAsia="Calibri" w:cs="Calibri"/>
-      <w:sz w:val="20"/>
-      <w:szCs w:val="20"/>
     </w:rPr>
     <w:tblPr>
       <w:tblCellMar>
@@ -10655,13 +10874,8 @@
     <w:name w:val="_Style 79"/>
     <w:basedOn w:val="29"/>
     <w:uiPriority w:val="0"/>
-    <w:pPr>
-      <w:spacing w:line="240" w:lineRule="auto"/>
-    </w:pPr>
     <w:rPr>
       <w:rFonts w:ascii="Calibri" w:hAnsi="Calibri" w:eastAsia="Calibri" w:cs="Calibri"/>
-      <w:sz w:val="20"/>
-      <w:szCs w:val="20"/>
     </w:rPr>
     <w:tblPr>
       <w:tblCellMar>

</xml_diff>

<commit_message>
Correções da formatação segundo capitulo teorico
</commit_message>
<xml_diff>
--- a/Documentos/Sumarização de notícias.docx
+++ b/Documentos/Sumarização de notícias.docx
@@ -126,7 +126,7 @@
                     <pic:cNvPicPr preferRelativeResize="0"/>
                   </pic:nvPicPr>
                   <pic:blipFill>
-                    <a:blip r:embed="rId34"/>
+                    <a:blip r:embed="rId42"/>
                     <a:srcRect l="-5994" t="-6638" r="-5991" b="-6638"/>
                     <a:stretch>
                       <a:fillRect/>
@@ -7471,7 +7471,7 @@
                     <pic:cNvPicPr preferRelativeResize="0"/>
                   </pic:nvPicPr>
                   <pic:blipFill>
-                    <a:blip r:embed="rId35"/>
+                    <a:blip r:embed="rId43"/>
                     <a:srcRect/>
                     <a:stretch>
                       <a:fillRect/>
@@ -7599,7 +7599,7 @@
                     <pic:cNvPicPr preferRelativeResize="0"/>
                   </pic:nvPicPr>
                   <pic:blipFill>
-                    <a:blip r:embed="rId36"/>
+                    <a:blip r:embed="rId44"/>
                     <a:srcRect/>
                     <a:stretch>
                       <a:fillRect/>
@@ -7670,9 +7670,9 @@
         <w:ind w:firstLine="0"/>
         <w:jc w:val="left"/>
       </w:pPr>
-      <w:bookmarkStart w:id="10" w:name="_heading=h.9ne77upr3ml9" w:colFirst="0" w:colLast="0"/>
+      <w:bookmarkStart w:id="10" w:name="_heading=h.a4vgmurz2jgf" w:colFirst="0" w:colLast="0"/>
       <w:bookmarkEnd w:id="10"/>
-      <w:bookmarkStart w:id="11" w:name="_heading=h.a4vgmurz2jgf" w:colFirst="0" w:colLast="0"/>
+      <w:bookmarkStart w:id="11" w:name="_heading=h.9ne77upr3ml9" w:colFirst="0" w:colLast="0"/>
       <w:bookmarkEnd w:id="11"/>
     </w:p>
     <w:p>
@@ -7871,6 +7871,19 @@
     <w:p/>
     <w:p/>
     <w:p/>
+    <w:p>
+      <w:pPr>
+        <w:sectPr>
+          <w:headerReference r:id="rId29" w:type="default"/>
+          <w:footerReference r:id="rId30" w:type="default"/>
+          <w:pgSz w:w="11906" w:h="16838"/>
+          <w:pgMar w:top="1417" w:right="1701" w:bottom="1417" w:left="1701" w:header="708" w:footer="708" w:gutter="0"/>
+          <w:cols w:equalWidth="0" w:num="1">
+            <w:col w:w="8838"/>
+          </w:cols>
+        </w:sectPr>
+      </w:pPr>
+    </w:p>
     <w:p/>
     <w:p>
       <w:pPr>
@@ -7910,7 +7923,7 @@
                     </pic:cNvPicPr>
                   </pic:nvPicPr>
                   <pic:blipFill>
-                    <a:blip r:embed="rId37"/>
+                    <a:blip r:embed="rId45"/>
                     <a:stretch>
                       <a:fillRect/>
                     </a:stretch>
@@ -7954,12 +7967,12 @@
             <v:path/>
             <v:fill on="f" focussize="0,0"/>
             <v:stroke on="f" joinstyle="miter"/>
-            <v:imagedata r:id="rId39" o:title=""/>
+            <v:imagedata r:id="rId47" o:title=""/>
             <o:lock v:ext="edit" aspectratio="t"/>
             <w10:wrap type="none"/>
             <w10:anchorlock/>
           </v:shape>
-          <o:OLEObject Type="Embed" ProgID="Equation.KSEE3" ShapeID="_x0000_i1025" DrawAspect="Content" ObjectID="_1468075725" r:id="rId38">
+          <o:OLEObject Type="Embed" ProgID="Equation.KSEE3" ShapeID="_x0000_i1025" DrawAspect="Content" ObjectID="_1468075725" r:id="rId46">
             <o:LockedField>false</o:LockedField>
           </o:OLEObject>
         </w:object>
@@ -8011,12 +8024,12 @@
             <v:path/>
             <v:fill on="f" focussize="0,0"/>
             <v:stroke on="f" joinstyle="miter"/>
-            <v:imagedata r:id="rId41" o:title=""/>
+            <v:imagedata r:id="rId49" o:title=""/>
             <o:lock v:ext="edit" aspectratio="t"/>
             <w10:wrap type="none"/>
             <w10:anchorlock/>
           </v:shape>
-          <o:OLEObject Type="Embed" ProgID="Equation.KSEE3" ShapeID="_x0000_i1026" DrawAspect="Content" ObjectID="_1468075726" r:id="rId40">
+          <o:OLEObject Type="Embed" ProgID="Equation.KSEE3" ShapeID="_x0000_i1026" DrawAspect="Content" ObjectID="_1468075726" r:id="rId48">
             <o:LockedField>false</o:LockedField>
           </o:OLEObject>
         </w:object>
@@ -8051,12 +8064,12 @@
             <v:path/>
             <v:fill on="f" focussize="0,0"/>
             <v:stroke on="f" joinstyle="miter"/>
-            <v:imagedata r:id="rId43" o:title=""/>
+            <v:imagedata r:id="rId51" o:title=""/>
             <o:lock v:ext="edit" aspectratio="t"/>
             <w10:wrap type="none"/>
             <w10:anchorlock/>
           </v:shape>
-          <o:OLEObject Type="Embed" ProgID="Equation.KSEE3" ShapeID="_x0000_i1027" DrawAspect="Content" ObjectID="_1468075727" r:id="rId42">
+          <o:OLEObject Type="Embed" ProgID="Equation.KSEE3" ShapeID="_x0000_i1027" DrawAspect="Content" ObjectID="_1468075727" r:id="rId50">
             <o:LockedField>false</o:LockedField>
           </o:OLEObject>
         </w:object>
@@ -8076,18 +8089,16 @@
             <v:path/>
             <v:fill on="f" focussize="0,0"/>
             <v:stroke on="f" joinstyle="miter"/>
-            <v:imagedata r:id="rId45" o:title=""/>
+            <v:imagedata r:id="rId53" o:title=""/>
             <o:lock v:ext="edit" aspectratio="t"/>
             <w10:wrap type="none"/>
             <w10:anchorlock/>
           </v:shape>
-          <o:OLEObject Type="Embed" ProgID="Equation.KSEE3" ShapeID="_x0000_i1028" DrawAspect="Content" ObjectID="_1468075728" r:id="rId44">
+          <o:OLEObject Type="Embed" ProgID="Equation.KSEE3" ShapeID="_x0000_i1028" DrawAspect="Content" ObjectID="_1468075728" r:id="rId52">
             <o:LockedField>false</o:LockedField>
           </o:OLEObject>
         </w:object>
       </w:r>
-      <w:bookmarkStart w:id="18" w:name="_GoBack"/>
-      <w:bookmarkEnd w:id="18"/>
     </w:p>
     <w:p/>
     <w:p>
@@ -8158,17 +8169,37 @@
         <w:t>-se</w:t>
       </w:r>
       <w:r>
-        <w:t xml:space="preserve"> o cosseno do valor da frase, nisso t</w:t>
+        <w:t xml:space="preserve"> o cosseno do valor da frase, </w:t>
       </w:r>
       <w:r>
         <w:rPr>
           <w:rFonts w:hint="default"/>
           <w:lang w:val="pt-BR"/>
         </w:rPr>
+        <w:t>no qual</w:t>
+      </w:r>
+      <w:r>
+        <w:t xml:space="preserve"> t</w:t>
+      </w:r>
+      <w:r>
+        <w:rPr>
+          <w:rFonts w:hint="default"/>
+          <w:lang w:val="pt-BR"/>
+        </w:rPr>
         <w:t>em-se</w:t>
       </w:r>
       <w:r>
-        <w:t xml:space="preserve"> como saída um valor entre 0 e 1, quanto mais próximo de 1 o valor, maior a similaridade entre as frase, e quanto mais próximo de 0 menos a similaridade entre as frases.</w:t>
+        <w:t xml:space="preserve"> como saída um </w:t>
+      </w:r>
+      <w:r>
+        <w:rPr>
+          <w:rFonts w:hint="default"/>
+          <w:lang w:val="pt-BR"/>
+        </w:rPr>
+        <w:t>coeficiente com o valor</w:t>
+      </w:r>
+      <w:r>
+        <w:t xml:space="preserve"> entre 0 e 1, quanto mais próximo de 1, maior a similaridade entre as frase, e quanto mais próximo de 0 menos a similaridade entre as frases.</w:t>
       </w:r>
     </w:p>
     <w:p>
@@ -8243,7 +8274,7 @@
                     </pic:cNvPicPr>
                   </pic:nvPicPr>
                   <pic:blipFill>
-                    <a:blip r:embed="rId46"/>
+                    <a:blip r:embed="rId54"/>
                     <a:stretch>
                       <a:fillRect/>
                     </a:stretch>
@@ -8271,6 +8302,8 @@
       <w:r>
         <w:t>Já em termos matemáticos, a similaridade pode ser calculada através da Equação 3:</w:t>
       </w:r>
+      <w:bookmarkStart w:id="18" w:name="_GoBack"/>
+      <w:bookmarkEnd w:id="18"/>
     </w:p>
     <w:p>
       <w:pPr>
@@ -8288,12 +8321,12 @@
             <v:path/>
             <v:fill on="f" focussize="0,0"/>
             <v:stroke on="f" joinstyle="miter"/>
-            <v:imagedata r:id="rId48" o:title=""/>
+            <v:imagedata r:id="rId56" o:title=""/>
             <o:lock v:ext="edit" aspectratio="t"/>
             <w10:wrap type="none"/>
             <w10:anchorlock/>
           </v:shape>
-          <o:OLEObject Type="Embed" ProgID="Equation.KSEE3" ShapeID="_x0000_i1029" DrawAspect="Content" ObjectID="_1468075729" r:id="rId47">
+          <o:OLEObject Type="Embed" ProgID="Equation.KSEE3" ShapeID="_x0000_i1029" DrawAspect="Content" ObjectID="_1468075729" r:id="rId55">
             <o:LockedField>false</o:LockedField>
           </o:OLEObject>
         </w:object>
@@ -8331,12 +8364,12 @@
             <v:path/>
             <v:fill on="f" focussize="0,0"/>
             <v:stroke on="f" joinstyle="miter"/>
-            <v:imagedata r:id="rId50" o:title=""/>
+            <v:imagedata r:id="rId58" o:title=""/>
             <o:lock v:ext="edit" aspectratio="t"/>
             <w10:wrap type="none"/>
             <w10:anchorlock/>
           </v:shape>
-          <o:OLEObject Type="Embed" ProgID="Equation.KSEE3" ShapeID="_x0000_i1030" DrawAspect="Content" ObjectID="_1468075730" r:id="rId49">
+          <o:OLEObject Type="Embed" ProgID="Equation.KSEE3" ShapeID="_x0000_i1030" DrawAspect="Content" ObjectID="_1468075730" r:id="rId57">
             <o:LockedField>false</o:LockedField>
           </o:OLEObject>
         </w:object>
@@ -8350,12 +8383,12 @@
             <v:path/>
             <v:fill on="f" focussize="0,0"/>
             <v:stroke on="f" joinstyle="miter"/>
-            <v:imagedata r:id="rId52" o:title=""/>
+            <v:imagedata r:id="rId60" o:title=""/>
             <o:lock v:ext="edit" aspectratio="t"/>
             <w10:wrap type="none"/>
             <w10:anchorlock/>
           </v:shape>
-          <o:OLEObject Type="Embed" ProgID="Equation.KSEE3" ShapeID="_x0000_i1031" DrawAspect="Content" ObjectID="_1468075731" r:id="rId51">
+          <o:OLEObject Type="Embed" ProgID="Equation.KSEE3" ShapeID="_x0000_i1031" DrawAspect="Content" ObjectID="_1468075731" r:id="rId59">
             <o:LockedField>false</o:LockedField>
           </o:OLEObject>
         </w:object>
@@ -8369,12 +8402,12 @@
             <v:path/>
             <v:fill on="f" focussize="0,0"/>
             <v:stroke on="f" joinstyle="miter"/>
-            <v:imagedata r:id="rId54" o:title=""/>
+            <v:imagedata r:id="rId62" o:title=""/>
             <o:lock v:ext="edit" aspectratio="t"/>
             <w10:wrap type="none"/>
             <w10:anchorlock/>
           </v:shape>
-          <o:OLEObject Type="Embed" ProgID="Equation.KSEE3" ShapeID="_x0000_i1032" DrawAspect="Content" ObjectID="_1468075732" r:id="rId53">
+          <o:OLEObject Type="Embed" ProgID="Equation.KSEE3" ShapeID="_x0000_i1032" DrawAspect="Content" ObjectID="_1468075732" r:id="rId61">
             <o:LockedField>false</o:LockedField>
           </o:OLEObject>
         </w:object>
@@ -8388,12 +8421,12 @@
             <v:path/>
             <v:fill on="f" focussize="0,0"/>
             <v:stroke on="f" joinstyle="miter"/>
-            <v:imagedata r:id="rId50" o:title=""/>
+            <v:imagedata r:id="rId58" o:title=""/>
             <o:lock v:ext="edit" aspectratio="t"/>
             <w10:wrap type="none"/>
             <w10:anchorlock/>
           </v:shape>
-          <o:OLEObject Type="Embed" ProgID="Equation.KSEE3" ShapeID="_x0000_i1033" DrawAspect="Content" ObjectID="_1468075733" r:id="rId55">
+          <o:OLEObject Type="Embed" ProgID="Equation.KSEE3" ShapeID="_x0000_i1033" DrawAspect="Content" ObjectID="_1468075733" r:id="rId63">
             <o:LockedField>false</o:LockedField>
           </o:OLEObject>
         </w:object>
@@ -8407,12 +8440,12 @@
             <v:path/>
             <v:fill on="f" focussize="0,0"/>
             <v:stroke on="f" joinstyle="miter"/>
-            <v:imagedata r:id="rId57" o:title=""/>
+            <v:imagedata r:id="rId65" o:title=""/>
             <o:lock v:ext="edit" aspectratio="t"/>
             <w10:wrap type="none"/>
             <w10:anchorlock/>
           </v:shape>
-          <o:OLEObject Type="Embed" ProgID="Equation.KSEE3" ShapeID="_x0000_i1034" DrawAspect="Content" ObjectID="_1468075734" r:id="rId56">
+          <o:OLEObject Type="Embed" ProgID="Equation.KSEE3" ShapeID="_x0000_i1034" DrawAspect="Content" ObjectID="_1468075734" r:id="rId64">
             <o:LockedField>false</o:LockedField>
           </o:OLEObject>
         </w:object>
@@ -8426,12 +8459,12 @@
             <v:path/>
             <v:fill on="f" focussize="0,0"/>
             <v:stroke on="f" joinstyle="miter"/>
-            <v:imagedata r:id="rId59" o:title=""/>
+            <v:imagedata r:id="rId67" o:title=""/>
             <o:lock v:ext="edit" aspectratio="t"/>
             <w10:wrap type="none"/>
             <w10:anchorlock/>
           </v:shape>
-          <o:OLEObject Type="Embed" ProgID="Equation.KSEE3" ShapeID="_x0000_i1035" DrawAspect="Content" ObjectID="_1468075735" r:id="rId58">
+          <o:OLEObject Type="Embed" ProgID="Equation.KSEE3" ShapeID="_x0000_i1035" DrawAspect="Content" ObjectID="_1468075735" r:id="rId66">
             <o:LockedField>false</o:LockedField>
           </o:OLEObject>
         </w:object>
@@ -8445,12 +8478,12 @@
             <v:path/>
             <v:fill on="f" focussize="0,0"/>
             <v:stroke on="f" joinstyle="miter"/>
-            <v:imagedata r:id="rId50" o:title=""/>
+            <v:imagedata r:id="rId58" o:title=""/>
             <o:lock v:ext="edit" aspectratio="t"/>
             <w10:wrap type="none"/>
             <w10:anchorlock/>
           </v:shape>
-          <o:OLEObject Type="Embed" ProgID="Equation.KSEE3" ShapeID="_x0000_i1036" DrawAspect="Content" ObjectID="_1468075736" r:id="rId60">
+          <o:OLEObject Type="Embed" ProgID="Equation.KSEE3" ShapeID="_x0000_i1036" DrawAspect="Content" ObjectID="_1468075736" r:id="rId68">
             <o:LockedField>false</o:LockedField>
           </o:OLEObject>
         </w:object>
@@ -8552,13 +8585,19 @@
           <w:szCs w:val="28"/>
         </w:rPr>
         <w:sectPr>
-          <w:headerReference r:id="rId29" w:type="default"/>
-          <w:footerReference r:id="rId30" w:type="default"/>
+          <w:headerReference r:id="rId33" w:type="first"/>
+          <w:footerReference r:id="rId36" w:type="first"/>
+          <w:headerReference r:id="rId31" w:type="default"/>
+          <w:footerReference r:id="rId34" w:type="default"/>
+          <w:headerReference r:id="rId32" w:type="even"/>
+          <w:footerReference r:id="rId35" w:type="even"/>
           <w:pgSz w:w="11906" w:h="16838"/>
           <w:pgMar w:top="1417" w:right="1701" w:bottom="1417" w:left="1701" w:header="708" w:footer="708" w:gutter="0"/>
+          <w:pgNumType w:fmt="decimal" w:start="1"/>
           <w:cols w:equalWidth="0" w:num="1">
             <w:col w:w="8838"/>
           </w:cols>
+          <w:titlePg/>
         </w:sectPr>
       </w:pPr>
     </w:p>
@@ -8882,10 +8921,13 @@
       </w:pPr>
     </w:p>
     <w:sectPr>
-      <w:headerReference r:id="rId31" w:type="even"/>
-      <w:footerReference r:id="rId32" w:type="even"/>
+      <w:headerReference r:id="rId37" w:type="default"/>
+      <w:footerReference r:id="rId39" w:type="default"/>
+      <w:headerReference r:id="rId38" w:type="even"/>
+      <w:footerReference r:id="rId40" w:type="even"/>
       <w:pgSz w:w="11906" w:h="16838"/>
       <w:pgMar w:top="1417" w:right="1701" w:bottom="1417" w:left="1701" w:header="708" w:footer="708" w:gutter="0"/>
+      <w:pgNumType w:fmt="decimal"/>
       <w:cols w:equalWidth="0" w:num="1">
         <w:col w:w="8838"/>
       </w:cols>
@@ -8989,12 +9031,253 @@
     <w:pPr>
       <w:pStyle w:val="17"/>
       <w:ind w:firstLine="0"/>
+      <w:rPr>
+        <w:rStyle w:val="26"/>
+        <w:rFonts w:hint="default" w:ascii="SimSun" w:hAnsi="SimSun" w:eastAsia="SimSun" w:cs="SimSun"/>
+        <w:sz w:val="24"/>
+        <w:szCs w:val="24"/>
+        <w:lang w:val="pt-BR"/>
+      </w:rPr>
     </w:pPr>
   </w:p>
 </w:ftr>
 </file>
 
 <file path=word/footer15.xml><?xml version="1.0" encoding="utf-8"?>
+<w:ftr xmlns:wpc="http://schemas.microsoft.com/office/word/2010/wordprocessingCanvas" xmlns:mc="http://schemas.openxmlformats.org/markup-compatibility/2006" xmlns:o="urn:schemas-microsoft-com:office:office" xmlns:r="http://schemas.openxmlformats.org/officeDocument/2006/relationships" xmlns:m="http://schemas.openxmlformats.org/officeDocument/2006/math" xmlns:v="urn:schemas-microsoft-com:vml" xmlns:wp14="http://schemas.microsoft.com/office/word/2010/wordprocessingDrawing" xmlns:wp="http://schemas.openxmlformats.org/drawingml/2006/wordprocessingDrawing" xmlns:w10="urn:schemas-microsoft-com:office:word" xmlns:w="http://schemas.openxmlformats.org/wordprocessingml/2006/main" xmlns:w14="http://schemas.microsoft.com/office/word/2010/wordml" xmlns:w15="http://schemas.microsoft.com/office/word/2012/wordml" xmlns:wpg="http://schemas.microsoft.com/office/word/2010/wordprocessingGroup" xmlns:wpi="http://schemas.microsoft.com/office/word/2010/wordprocessingInk" xmlns:wne="http://schemas.microsoft.com/office/word/2006/wordml" xmlns:wps="http://schemas.microsoft.com/office/word/2010/wordprocessingShape" xmlns:wpsCustomData="http://www.wps.cn/officeDocument/2013/wpsCustomData" mc:Ignorable="w14 w15 wp14">
+  <w:p>
+    <w:pPr>
+      <w:pStyle w:val="17"/>
+      <w:ind w:firstLine="0"/>
+      <w:rPr>
+        <w:rStyle w:val="26"/>
+        <w:rFonts w:hint="default" w:ascii="SimSun" w:hAnsi="SimSun" w:eastAsia="SimSun" w:cs="SimSun"/>
+        <w:sz w:val="24"/>
+        <w:szCs w:val="24"/>
+        <w:lang w:val="pt-BR"/>
+      </w:rPr>
+    </w:pPr>
+  </w:p>
+</w:ftr>
+</file>
+
+<file path=word/footer16.xml><?xml version="1.0" encoding="utf-8"?>
+<w:ftr xmlns:wpc="http://schemas.microsoft.com/office/word/2010/wordprocessingCanvas" xmlns:mc="http://schemas.openxmlformats.org/markup-compatibility/2006" xmlns:o="urn:schemas-microsoft-com:office:office" xmlns:r="http://schemas.openxmlformats.org/officeDocument/2006/relationships" xmlns:m="http://schemas.openxmlformats.org/officeDocument/2006/math" xmlns:v="urn:schemas-microsoft-com:vml" xmlns:wp14="http://schemas.microsoft.com/office/word/2010/wordprocessingDrawing" xmlns:wp="http://schemas.openxmlformats.org/drawingml/2006/wordprocessingDrawing" xmlns:w10="urn:schemas-microsoft-com:office:word" xmlns:w="http://schemas.openxmlformats.org/wordprocessingml/2006/main" xmlns:w14="http://schemas.microsoft.com/office/word/2010/wordml" xmlns:w15="http://schemas.microsoft.com/office/word/2012/wordml" xmlns:wpg="http://schemas.microsoft.com/office/word/2010/wordprocessingGroup" xmlns:wpi="http://schemas.microsoft.com/office/word/2010/wordprocessingInk" xmlns:wne="http://schemas.microsoft.com/office/word/2006/wordml" xmlns:wps="http://schemas.microsoft.com/office/word/2010/wordprocessingShape" xmlns:wpsCustomData="http://www.wps.cn/officeDocument/2013/wpsCustomData" mc:Ignorable="w14 w15 wp14">
+  <w:p>
+    <w:pPr>
+      <w:pStyle w:val="17"/>
+      <w:ind w:left="0" w:leftChars="0" w:firstLine="0" w:firstLineChars="0"/>
+      <w:jc w:val="left"/>
+      <w:rPr>
+        <w:rFonts w:hint="default"/>
+        <w:color w:val="000000"/>
+        <w:sz w:val="22"/>
+        <w:szCs w:val="22"/>
+        <w:lang w:val="pt-BR"/>
+      </w:rPr>
+    </w:pPr>
+  </w:p>
+  <w:p>
+    <w:pPr>
+      <w:pStyle w:val="17"/>
+      <w:ind w:firstLine="0"/>
+      <w:jc w:val="left"/>
+      <w:rPr>
+        <w:rFonts w:hint="default"/>
+        <w:color w:val="000000" w:themeColor="text1"/>
+        <w:sz w:val="22"/>
+        <w:szCs w:val="22"/>
+        <w:lang w:val="pt-BR"/>
+        <w14:textFill>
+          <w14:solidFill>
+            <w14:schemeClr w14:val="tx1"/>
+          </w14:solidFill>
+        </w14:textFill>
+      </w:rPr>
+    </w:pPr>
+    <w:r>
+      <w:rPr>
+        <w:rStyle w:val="26"/>
+        <w:rFonts w:hint="default" w:ascii="Arial" w:hAnsi="Arial" w:eastAsia="SimSun" w:cs="Arial"/>
+        <w:color w:val="000000" w:themeColor="text1"/>
+        <w:sz w:val="24"/>
+        <w:szCs w:val="24"/>
+        <w:u w:val="none"/>
+        <w:lang w:val="pt-BR"/>
+        <w14:textFill>
+          <w14:solidFill>
+            <w14:schemeClr w14:val="tx1"/>
+          </w14:solidFill>
+        </w14:textFill>
+      </w:rPr>
+      <w:t xml:space="preserve">4 </w:t>
+    </w:r>
+    <w:r>
+      <w:rPr>
+        <w:rFonts w:hint="default" w:ascii="Arial" w:hAnsi="Arial" w:eastAsia="SimSun" w:cs="Arial"/>
+        <w:color w:val="000000" w:themeColor="text1"/>
+        <w:sz w:val="24"/>
+        <w:szCs w:val="24"/>
+        <w:u w:val="none"/>
+        <w14:textFill>
+          <w14:solidFill>
+            <w14:schemeClr w14:val="tx1"/>
+          </w14:solidFill>
+        </w14:textFill>
+      </w:rPr>
+      <w:fldChar w:fldCharType="begin"/>
+    </w:r>
+    <w:r>
+      <w:rPr>
+        <w:rFonts w:hint="default" w:ascii="Arial" w:hAnsi="Arial" w:eastAsia="SimSun" w:cs="Arial"/>
+        <w:color w:val="000000" w:themeColor="text1"/>
+        <w:sz w:val="24"/>
+        <w:szCs w:val="24"/>
+        <w:u w:val="none"/>
+        <w14:textFill>
+          <w14:solidFill>
+            <w14:schemeClr w14:val="tx1"/>
+          </w14:solidFill>
+        </w14:textFill>
+      </w:rPr>
+      <w:instrText xml:space="preserve"> HYPERLINK "https://www.deviante.com.br/noticias/ciencia/similaridade-o-que-e-ser-igual-ou-similar-na-matematica/" </w:instrText>
+    </w:r>
+    <w:r>
+      <w:rPr>
+        <w:rFonts w:hint="default" w:ascii="Arial" w:hAnsi="Arial" w:eastAsia="SimSun" w:cs="Arial"/>
+        <w:color w:val="000000" w:themeColor="text1"/>
+        <w:sz w:val="24"/>
+        <w:szCs w:val="24"/>
+        <w:u w:val="none"/>
+        <w14:textFill>
+          <w14:solidFill>
+            <w14:schemeClr w14:val="tx1"/>
+          </w14:solidFill>
+        </w14:textFill>
+      </w:rPr>
+      <w:fldChar w:fldCharType="separate"/>
+    </w:r>
+    <w:r>
+      <w:rPr>
+        <w:rStyle w:val="26"/>
+        <w:rFonts w:hint="default" w:ascii="Arial" w:hAnsi="Arial" w:eastAsia="SimSun" w:cs="Arial"/>
+        <w:color w:val="000000" w:themeColor="text1"/>
+        <w:sz w:val="24"/>
+        <w:szCs w:val="24"/>
+        <w:u w:val="none"/>
+        <w14:textFill>
+          <w14:solidFill>
+            <w14:schemeClr w14:val="tx1"/>
+          </w14:solidFill>
+        </w14:textFill>
+      </w:rPr>
+      <w:t>https://www.deviante.com.br/noticias/ciencia/similaridade-o-que-e-ser-igual-ou-similar-na-matematica/</w:t>
+    </w:r>
+    <w:r>
+      <w:rPr>
+        <w:rFonts w:hint="default" w:ascii="Arial" w:hAnsi="Arial" w:eastAsia="SimSun" w:cs="Arial"/>
+        <w:color w:val="000000" w:themeColor="text1"/>
+        <w:sz w:val="24"/>
+        <w:szCs w:val="24"/>
+        <w:u w:val="none"/>
+        <w14:textFill>
+          <w14:solidFill>
+            <w14:schemeClr w14:val="tx1"/>
+          </w14:solidFill>
+        </w14:textFill>
+      </w:rPr>
+      <w:fldChar w:fldCharType="end"/>
+    </w:r>
+  </w:p>
+</w:ftr>
+</file>
+
+<file path=word/footer17.xml><?xml version="1.0" encoding="utf-8"?>
+<w:ftr xmlns:wpc="http://schemas.microsoft.com/office/word/2010/wordprocessingCanvas" xmlns:mc="http://schemas.openxmlformats.org/markup-compatibility/2006" xmlns:o="urn:schemas-microsoft-com:office:office" xmlns:r="http://schemas.openxmlformats.org/officeDocument/2006/relationships" xmlns:m="http://schemas.openxmlformats.org/officeDocument/2006/math" xmlns:v="urn:schemas-microsoft-com:vml" xmlns:wp14="http://schemas.microsoft.com/office/word/2010/wordprocessingDrawing" xmlns:wp="http://schemas.openxmlformats.org/drawingml/2006/wordprocessingDrawing" xmlns:w10="urn:schemas-microsoft-com:office:word" xmlns:w="http://schemas.openxmlformats.org/wordprocessingml/2006/main" xmlns:w14="http://schemas.microsoft.com/office/word/2010/wordml" xmlns:w15="http://schemas.microsoft.com/office/word/2012/wordml" xmlns:wpg="http://schemas.microsoft.com/office/word/2010/wordprocessingGroup" xmlns:wpi="http://schemas.microsoft.com/office/word/2010/wordprocessingInk" xmlns:wne="http://schemas.microsoft.com/office/word/2006/wordml" xmlns:wps="http://schemas.microsoft.com/office/word/2010/wordprocessingShape" xmlns:wpsCustomData="http://www.wps.cn/officeDocument/2013/wpsCustomData" mc:Ignorable="w14 w15 wp14">
+  <w:p>
+    <w:pPr>
+      <w:pStyle w:val="17"/>
+      <w:ind w:left="0" w:leftChars="0" w:firstLine="0" w:firstLineChars="0"/>
+      <w:jc w:val="left"/>
+      <w:rPr>
+        <w:rFonts w:hint="default"/>
+        <w:lang w:val="pt-BR"/>
+      </w:rPr>
+    </w:pPr>
+    <w:r>
+      <w:rPr>
+        <w:rFonts w:hint="default"/>
+        <w:lang w:val="pt-BR"/>
+      </w:rPr>
+      <w:t>3</w:t>
+    </w:r>
+    <w:r>
+      <w:t xml:space="preserve"> </w:t>
+    </w:r>
+    <w:r>
+      <w:rPr>
+        <w:color w:val="000000"/>
+        <w:sz w:val="22"/>
+        <w:szCs w:val="22"/>
+      </w:rPr>
+      <w:fldChar w:fldCharType="begin"/>
+    </w:r>
+    <w:r>
+      <w:rPr>
+        <w:color w:val="000000"/>
+        <w:sz w:val="22"/>
+        <w:szCs w:val="22"/>
+      </w:rPr>
+      <w:instrText xml:space="preserve"> HYPERLINK "https://stackoverflow.com/questions/47400126/optimizing-the-neural-network-after-each-output-in-sequence-to-sequence-learnin" </w:instrText>
+    </w:r>
+    <w:r>
+      <w:rPr>
+        <w:color w:val="000000"/>
+        <w:sz w:val="22"/>
+        <w:szCs w:val="22"/>
+      </w:rPr>
+      <w:fldChar w:fldCharType="separate"/>
+    </w:r>
+    <w:r>
+      <w:rPr>
+        <w:color w:val="000000"/>
+        <w:sz w:val="22"/>
+        <w:szCs w:val="22"/>
+      </w:rPr>
+      <w:t>https://stackoverflow.com/questions/47400126/optimizing-the-neural-network-after-each-output-in-sequence-to-sequence-learnin</w:t>
+    </w:r>
+    <w:r>
+      <w:rPr>
+        <w:color w:val="000000"/>
+        <w:sz w:val="22"/>
+        <w:szCs w:val="22"/>
+      </w:rPr>
+      <w:fldChar w:fldCharType="end"/>
+    </w:r>
+  </w:p>
+</w:ftr>
+</file>
+
+<file path=word/footer18.xml><?xml version="1.0" encoding="utf-8"?>
+<w:ftr xmlns:wpc="http://schemas.microsoft.com/office/word/2010/wordprocessingCanvas" xmlns:mc="http://schemas.openxmlformats.org/markup-compatibility/2006" xmlns:o="urn:schemas-microsoft-com:office:office" xmlns:r="http://schemas.openxmlformats.org/officeDocument/2006/relationships" xmlns:m="http://schemas.openxmlformats.org/officeDocument/2006/math" xmlns:v="urn:schemas-microsoft-com:vml" xmlns:wp14="http://schemas.microsoft.com/office/word/2010/wordprocessingDrawing" xmlns:wp="http://schemas.openxmlformats.org/drawingml/2006/wordprocessingDrawing" xmlns:w10="urn:schemas-microsoft-com:office:word" xmlns:w="http://schemas.openxmlformats.org/wordprocessingml/2006/main" xmlns:w14="http://schemas.microsoft.com/office/word/2010/wordml" xmlns:w15="http://schemas.microsoft.com/office/word/2012/wordml" xmlns:wpg="http://schemas.microsoft.com/office/word/2010/wordprocessingGroup" xmlns:wpi="http://schemas.microsoft.com/office/word/2010/wordprocessingInk" xmlns:wne="http://schemas.microsoft.com/office/word/2006/wordml" xmlns:wps="http://schemas.microsoft.com/office/word/2010/wordprocessingShape" xmlns:wpsCustomData="http://www.wps.cn/officeDocument/2013/wpsCustomData" mc:Ignorable="w14 w15 wp14">
+  <w:p>
+    <w:pPr>
+      <w:pStyle w:val="17"/>
+      <w:ind w:left="0" w:leftChars="0" w:firstLine="0" w:firstLineChars="0"/>
+      <w:jc w:val="left"/>
+      <w:rPr>
+        <w:rFonts w:hint="default"/>
+        <w:color w:val="000000"/>
+        <w:sz w:val="22"/>
+        <w:szCs w:val="22"/>
+        <w:lang w:val="pt-BR"/>
+      </w:rPr>
+    </w:pPr>
+  </w:p>
+</w:ftr>
+</file>
+
+<file path=word/footer19.xml><?xml version="1.0" encoding="utf-8"?>
 <w:ftr xmlns:wpc="http://schemas.microsoft.com/office/word/2010/wordprocessingCanvas" xmlns:mc="http://schemas.openxmlformats.org/markup-compatibility/2006" xmlns:o="urn:schemas-microsoft-com:office:office" xmlns:r="http://schemas.openxmlformats.org/officeDocument/2006/relationships" xmlns:m="http://schemas.openxmlformats.org/officeDocument/2006/math" xmlns:v="urn:schemas-microsoft-com:vml" xmlns:wp14="http://schemas.microsoft.com/office/word/2010/wordprocessingDrawing" xmlns:wp="http://schemas.openxmlformats.org/drawingml/2006/wordprocessingDrawing" xmlns:w10="urn:schemas-microsoft-com:office:word" xmlns:w="http://schemas.openxmlformats.org/wordprocessingml/2006/main" xmlns:w14="http://schemas.microsoft.com/office/word/2010/wordml" xmlns:w15="http://schemas.microsoft.com/office/word/2012/wordml" xmlns:wpg="http://schemas.microsoft.com/office/word/2010/wordprocessingGroup" xmlns:wpi="http://schemas.microsoft.com/office/word/2010/wordprocessingInk" xmlns:wne="http://schemas.microsoft.com/office/word/2006/wordml" xmlns:wps="http://schemas.microsoft.com/office/word/2010/wordprocessingShape" xmlns:wpsCustomData="http://www.wps.cn/officeDocument/2013/wpsCustomData" mc:Ignorable="w14 w15 wp14">
   <w:p>
     <w:pPr>
@@ -9107,7 +9390,12 @@
         <w:lang w:val="pt-BR"/>
       </w:rPr>
     </w:pPr>
-    <w:r>
+  </w:p>
+  <w:p>
+    <w:pPr>
+      <w:pStyle w:val="17"/>
+      <w:ind w:left="0" w:leftChars="0" w:firstLine="0" w:firstLineChars="0"/>
+      <w:jc w:val="left"/>
       <w:rPr>
         <w:rFonts w:hint="default"/>
         <w:color w:val="000000"/>
@@ -9115,58 +9403,7 @@
         <w:szCs w:val="22"/>
         <w:lang w:val="pt-BR"/>
       </w:rPr>
-      <w:t xml:space="preserve">3 </w:t>
-    </w:r>
-    <w:r>
-      <w:rPr>
-        <w:color w:val="000000"/>
-        <w:sz w:val="22"/>
-        <w:szCs w:val="22"/>
-      </w:rPr>
-      <w:fldChar w:fldCharType="begin"/>
-    </w:r>
-    <w:r>
-      <w:rPr>
-        <w:color w:val="000000"/>
-        <w:sz w:val="22"/>
-        <w:szCs w:val="22"/>
-      </w:rPr>
-      <w:instrText xml:space="preserve"> HYPERLINK "https://www.deviante.com.br/noticias/ciencia/similaridade-o-que-e-ser-igual-ou-similar-na-matematica/" </w:instrText>
-    </w:r>
-    <w:r>
-      <w:rPr>
-        <w:color w:val="000000"/>
-        <w:sz w:val="22"/>
-        <w:szCs w:val="22"/>
-      </w:rPr>
-      <w:fldChar w:fldCharType="separate"/>
-    </w:r>
-    <w:r>
-      <w:rPr>
-        <w:color w:val="000000"/>
-        <w:sz w:val="22"/>
-        <w:szCs w:val="22"/>
-      </w:rPr>
-      <w:t>https://www.deviante.com.br/noticias/ciencia/similaridade-o-que-e-ser-igual-ou-similar-na-matematica/</w:t>
-    </w:r>
-    <w:r>
-      <w:rPr>
-        <w:color w:val="000000"/>
-        <w:sz w:val="22"/>
-        <w:szCs w:val="22"/>
-      </w:rPr>
-      <w:fldChar w:fldCharType="end"/>
-    </w:r>
-    <w:r>
-      <w:rPr>
-        <w:rFonts w:hint="default"/>
-        <w:color w:val="000000"/>
-        <w:sz w:val="22"/>
-        <w:szCs w:val="22"/>
-        <w:lang w:val="pt-BR"/>
-      </w:rPr>
-      <w:t xml:space="preserve"> </w:t>
-    </w:r>
+    </w:pPr>
   </w:p>
 </w:ftr>
 </file>
@@ -9251,6 +9488,9 @@
   <w:p>
     <w:pPr>
       <w:pStyle w:val="16"/>
+      <w:pBdr>
+        <w:bottom w:val="none" w:color="auto" w:sz="0" w:space="0"/>
+      </w:pBdr>
       <w:tabs>
         <w:tab w:val="left" w:pos="7650"/>
         <w:tab w:val="clear" w:pos="4252"/>
@@ -9269,6 +9509,9 @@
   <w:p>
     <w:pPr>
       <w:pStyle w:val="16"/>
+      <w:pBdr>
+        <w:bottom w:val="none" w:color="auto" w:sz="0" w:space="0"/>
+      </w:pBdr>
     </w:pPr>
   </w:p>
 </w:hdr>
@@ -9279,6 +9522,69 @@
   <w:p>
     <w:pPr>
       <w:pStyle w:val="16"/>
+      <w:pBdr>
+        <w:bottom w:val="none" w:color="auto" w:sz="0" w:space="0"/>
+      </w:pBdr>
+    </w:pPr>
+  </w:p>
+</w:hdr>
+</file>
+
+<file path=word/header16.xml><?xml version="1.0" encoding="utf-8"?>
+<w:hdr xmlns:wpc="http://schemas.microsoft.com/office/word/2010/wordprocessingCanvas" xmlns:mc="http://schemas.openxmlformats.org/markup-compatibility/2006" xmlns:o="urn:schemas-microsoft-com:office:office" xmlns:r="http://schemas.openxmlformats.org/officeDocument/2006/relationships" xmlns:m="http://schemas.openxmlformats.org/officeDocument/2006/math" xmlns:v="urn:schemas-microsoft-com:vml" xmlns:wp14="http://schemas.microsoft.com/office/word/2010/wordprocessingDrawing" xmlns:wp="http://schemas.openxmlformats.org/drawingml/2006/wordprocessingDrawing" xmlns:w10="urn:schemas-microsoft-com:office:word" xmlns:w="http://schemas.openxmlformats.org/wordprocessingml/2006/main" xmlns:w14="http://schemas.microsoft.com/office/word/2010/wordml" xmlns:w15="http://schemas.microsoft.com/office/word/2012/wordml" xmlns:wpg="http://schemas.microsoft.com/office/word/2010/wordprocessingGroup" xmlns:wpi="http://schemas.microsoft.com/office/word/2010/wordprocessingInk" xmlns:wne="http://schemas.microsoft.com/office/word/2006/wordml" xmlns:wps="http://schemas.microsoft.com/office/word/2010/wordprocessingShape" xmlns:wpsCustomData="http://www.wps.cn/officeDocument/2013/wpsCustomData" mc:Ignorable="w14 w15 wp14">
+  <w:p>
+    <w:pPr>
+      <w:pStyle w:val="16"/>
+      <w:pBdr>
+        <w:bottom w:val="none" w:color="auto" w:sz="0" w:space="0"/>
+      </w:pBdr>
+    </w:pPr>
+  </w:p>
+</w:hdr>
+</file>
+
+<file path=word/header17.xml><?xml version="1.0" encoding="utf-8"?>
+<w:hdr xmlns:wpc="http://schemas.microsoft.com/office/word/2010/wordprocessingCanvas" xmlns:mc="http://schemas.openxmlformats.org/markup-compatibility/2006" xmlns:o="urn:schemas-microsoft-com:office:office" xmlns:r="http://schemas.openxmlformats.org/officeDocument/2006/relationships" xmlns:m="http://schemas.openxmlformats.org/officeDocument/2006/math" xmlns:v="urn:schemas-microsoft-com:vml" xmlns:wp14="http://schemas.microsoft.com/office/word/2010/wordprocessingDrawing" xmlns:wp="http://schemas.openxmlformats.org/drawingml/2006/wordprocessingDrawing" xmlns:w10="urn:schemas-microsoft-com:office:word" xmlns:w="http://schemas.openxmlformats.org/wordprocessingml/2006/main" xmlns:w14="http://schemas.microsoft.com/office/word/2010/wordml" xmlns:w15="http://schemas.microsoft.com/office/word/2012/wordml" xmlns:wpg="http://schemas.microsoft.com/office/word/2010/wordprocessingGroup" xmlns:wpi="http://schemas.microsoft.com/office/word/2010/wordprocessingInk" xmlns:wne="http://schemas.microsoft.com/office/word/2006/wordml" xmlns:wps="http://schemas.microsoft.com/office/word/2010/wordprocessingShape" xmlns:wpsCustomData="http://www.wps.cn/officeDocument/2013/wpsCustomData" mc:Ignorable="w14 w15 wp14">
+  <w:p>
+    <w:pPr>
+      <w:pStyle w:val="16"/>
+      <w:pBdr>
+        <w:bottom w:val="none" w:color="auto" w:sz="0" w:space="0"/>
+      </w:pBdr>
+      <w:tabs>
+        <w:tab w:val="left" w:pos="7650"/>
+        <w:tab w:val="clear" w:pos="4252"/>
+        <w:tab w:val="clear" w:pos="8504"/>
+      </w:tabs>
+    </w:pPr>
+    <w:r>
+      <w:tab/>
+    </w:r>
+  </w:p>
+</w:hdr>
+</file>
+
+<file path=word/header18.xml><?xml version="1.0" encoding="utf-8"?>
+<w:hdr xmlns:wpc="http://schemas.microsoft.com/office/word/2010/wordprocessingCanvas" xmlns:mc="http://schemas.openxmlformats.org/markup-compatibility/2006" xmlns:o="urn:schemas-microsoft-com:office:office" xmlns:r="http://schemas.openxmlformats.org/officeDocument/2006/relationships" xmlns:m="http://schemas.openxmlformats.org/officeDocument/2006/math" xmlns:v="urn:schemas-microsoft-com:vml" xmlns:wp14="http://schemas.microsoft.com/office/word/2010/wordprocessingDrawing" xmlns:wp="http://schemas.openxmlformats.org/drawingml/2006/wordprocessingDrawing" xmlns:w10="urn:schemas-microsoft-com:office:word" xmlns:w="http://schemas.openxmlformats.org/wordprocessingml/2006/main" xmlns:w14="http://schemas.microsoft.com/office/word/2010/wordml" xmlns:w15="http://schemas.microsoft.com/office/word/2012/wordml" xmlns:wpg="http://schemas.microsoft.com/office/word/2010/wordprocessingGroup" xmlns:wpi="http://schemas.microsoft.com/office/word/2010/wordprocessingInk" xmlns:wne="http://schemas.microsoft.com/office/word/2006/wordml" xmlns:wps="http://schemas.microsoft.com/office/word/2010/wordprocessingShape" xmlns:wpsCustomData="http://www.wps.cn/officeDocument/2013/wpsCustomData" mc:Ignorable="w14 w15 wp14">
+  <w:p>
+    <w:pPr>
+      <w:pStyle w:val="16"/>
+      <w:pBdr>
+        <w:bottom w:val="single" w:color="auto" w:sz="4" w:space="0"/>
+      </w:pBdr>
+    </w:pPr>
+  </w:p>
+</w:hdr>
+</file>
+
+<file path=word/header19.xml><?xml version="1.0" encoding="utf-8"?>
+<w:hdr xmlns:wpc="http://schemas.microsoft.com/office/word/2010/wordprocessingCanvas" xmlns:mc="http://schemas.openxmlformats.org/markup-compatibility/2006" xmlns:o="urn:schemas-microsoft-com:office:office" xmlns:r="http://schemas.openxmlformats.org/officeDocument/2006/relationships" xmlns:m="http://schemas.openxmlformats.org/officeDocument/2006/math" xmlns:v="urn:schemas-microsoft-com:vml" xmlns:wp14="http://schemas.microsoft.com/office/word/2010/wordprocessingDrawing" xmlns:wp="http://schemas.openxmlformats.org/drawingml/2006/wordprocessingDrawing" xmlns:w10="urn:schemas-microsoft-com:office:word" xmlns:w="http://schemas.openxmlformats.org/wordprocessingml/2006/main" xmlns:w14="http://schemas.microsoft.com/office/word/2010/wordml" xmlns:w15="http://schemas.microsoft.com/office/word/2012/wordml" xmlns:wpg="http://schemas.microsoft.com/office/word/2010/wordprocessingGroup" xmlns:wpi="http://schemas.microsoft.com/office/word/2010/wordprocessingInk" xmlns:wne="http://schemas.microsoft.com/office/word/2006/wordml" xmlns:wps="http://schemas.microsoft.com/office/word/2010/wordprocessingShape" xmlns:wpsCustomData="http://www.wps.cn/officeDocument/2013/wpsCustomData" mc:Ignorable="w14 w15 wp14">
+  <w:p>
+    <w:pPr>
+      <w:pStyle w:val="16"/>
+      <w:pBdr>
+        <w:bottom w:val="none" w:color="auto" w:sz="0" w:space="0"/>
+      </w:pBdr>
     </w:pPr>
   </w:p>
 </w:hdr>
@@ -9349,6 +9655,9 @@
   <w:p>
     <w:pPr>
       <w:pStyle w:val="16"/>
+      <w:pBdr>
+        <w:bottom w:val="none" w:color="auto" w:sz="0" w:space="0"/>
+      </w:pBdr>
     </w:pPr>
   </w:p>
 </w:hdr>
@@ -9587,7 +9896,7 @@
     <w:lsdException w:uiPriority="99" w:name="index 9"/>
     <w:lsdException w:uiPriority="39" w:semiHidden="0" w:name="toc 1"/>
     <w:lsdException w:qFormat="1" w:uiPriority="39" w:semiHidden="0" w:name="toc 2"/>
-    <w:lsdException w:uiPriority="39" w:semiHidden="0" w:name="toc 3"/>
+    <w:lsdException w:qFormat="1" w:uiPriority="39" w:semiHidden="0" w:name="toc 3"/>
     <w:lsdException w:qFormat="1" w:uiPriority="39" w:semiHidden="0" w:name="toc 4"/>
     <w:lsdException w:uiPriority="39" w:name="toc 5"/>
     <w:lsdException w:uiPriority="39" w:name="toc 6"/>
@@ -9631,7 +9940,7 @@
     <w:lsdException w:qFormat="1" w:unhideWhenUsed="0" w:uiPriority="10" w:semiHidden="0" w:name="Title"/>
     <w:lsdException w:uiPriority="99" w:name="Closing"/>
     <w:lsdException w:uiPriority="99" w:name="Signature"/>
-    <w:lsdException w:uiPriority="1" w:name="Default Paragraph Font"/>
+    <w:lsdException w:qFormat="1" w:uiPriority="1" w:name="Default Paragraph Font"/>
     <w:lsdException w:qFormat="1" w:unhideWhenUsed="0" w:uiPriority="1" w:semiHidden="0" w:name="Body Text"/>
     <w:lsdException w:uiPriority="99" w:name="Body Text Indent"/>
     <w:lsdException w:uiPriority="99" w:name="List Continue"/>
@@ -9669,7 +9978,7 @@
     <w:lsdException w:uiPriority="99" w:name="HTML Sample"/>
     <w:lsdException w:uiPriority="99" w:name="HTML Typewriter"/>
     <w:lsdException w:uiPriority="99" w:name="HTML Variable"/>
-    <w:lsdException w:uiPriority="99" w:name="Normal Table"/>
+    <w:lsdException w:qFormat="1" w:uiPriority="99" w:name="Normal Table"/>
     <w:lsdException w:uiPriority="99" w:name="annotation subject"/>
     <w:lsdException w:uiPriority="99" w:name="Table Simple 1"/>
     <w:lsdException w:uiPriority="99" w:name="Table Simple 2"/>
@@ -9975,12 +10284,14 @@
     <w:name w:val="Default Paragraph Font"/>
     <w:semiHidden/>
     <w:unhideWhenUsed/>
+    <w:qFormat/>
     <w:uiPriority w:val="1"/>
   </w:style>
   <w:style w:type="table" w:default="1" w:styleId="27">
     <w:name w:val="Normal Table"/>
     <w:semiHidden/>
     <w:unhideWhenUsed/>
+    <w:qFormat/>
     <w:uiPriority w:val="99"/>
     <w:tblPr>
       <w:tblCellMar>
@@ -10120,6 +10431,7 @@
     <w:basedOn w:val="1"/>
     <w:next w:val="1"/>
     <w:unhideWhenUsed/>
+    <w:qFormat/>
     <w:uiPriority w:val="39"/>
     <w:pPr>
       <w:tabs>
@@ -10505,6 +10817,7 @@
   <w:style w:type="paragraph" w:customStyle="1" w:styleId="49">
     <w:name w:val="REFERENCIA"/>
     <w:basedOn w:val="1"/>
+    <w:qFormat/>
     <w:uiPriority w:val="0"/>
     <w:pPr>
       <w:spacing w:after="200" w:line="276" w:lineRule="auto"/>
@@ -11156,6 +11469,7 @@
     <customSectPr/>
     <customSectPr/>
     <customSectPr/>
+    <customSectPr/>
   </customSectProps>
   <customShpExts>
     <customShpInfo spid="_x0000_s1026" textRotate="1"/>
@@ -11164,12 +11478,6 @@
 </file>
 
 <file path=customXml/item2.xml><?xml version="1.0" encoding="utf-8"?>
-<go:gDocsCustomXmlDataStorage xmlns:go="http://customooxmlschemas.google.com/" xmlns:r="http://schemas.openxmlformats.org/officeDocument/2006/relationships">
-  <go:docsCustomData xmlns:go="http://customooxmlschemas.google.com/" roundtripDataSignature="AMtx7mj3+WfW1PTd92qucJsMuOKKCGvE6w==">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</go:docsCustomData>
-</go:gDocsCustomXmlDataStorage>
-</file>
-
-<file path=customXml/item3.xml><?xml version="1.0" encoding="utf-8"?>
 <b:Sources xmlns:b="http://schemas.openxmlformats.org/officeDocument/2006/bibliography" xmlns="http://schemas.openxmlformats.org/officeDocument/2006/bibliography" SelectedStyle="\APASixthEditionOfficeOnline.xsl" StyleName="APA" Version="6">
   <b:Source>
     <b:Tag>Pet</b:Tag>
@@ -11460,6 +11768,12 @@
 </b:Sources>
 </file>
 
+<file path=customXml/item3.xml><?xml version="1.0" encoding="utf-8"?>
+<go:gDocsCustomXmlDataStorage xmlns:go="http://customooxmlschemas.google.com/" xmlns:r="http://schemas.openxmlformats.org/officeDocument/2006/relationships">
+  <go:docsCustomData xmlns:go="http://customooxmlschemas.google.com/" roundtripDataSignature="AMtx7mj3+WfW1PTd92qucJsMuOKKCGvE6w==">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</go:docsCustomData>
+</go:gDocsCustomXmlDataStorage>
+</file>
+
 <file path=customXml/itemProps1.xml><?xml version="1.0" encoding="utf-8"?>
 <ds:datastoreItem xmlns:ds="http://schemas.openxmlformats.org/officeDocument/2006/customXml" ds:itemID="{B1977F7D-205B-4081-913C-38D41E755F92}">
   <ds:schemaRefs>
@@ -11469,13 +11783,13 @@
 </file>
 
 <file path=customXml/itemProps2.xml><?xml version="1.0" encoding="utf-8"?>
-<ds:datastoreItem xmlns:ds="http://schemas.openxmlformats.org/officeDocument/2006/customXml" ds:itemID="{11111111-1234-1234-1234-123412341234}">
+<ds:datastoreItem xmlns:ds="http://schemas.openxmlformats.org/officeDocument/2006/customXml" ds:itemID="{FD86E740-C4FB-4C13-A922-694259B273C2}">
   <ds:schemaRefs/>
 </ds:datastoreItem>
 </file>
 
 <file path=customXml/itemProps3.xml><?xml version="1.0" encoding="utf-8"?>
-<ds:datastoreItem xmlns:ds="http://schemas.openxmlformats.org/officeDocument/2006/customXml" ds:itemID="{FD86E740-C4FB-4C13-A922-694259B273C2}">
+<ds:datastoreItem xmlns:ds="http://schemas.openxmlformats.org/officeDocument/2006/customXml" ds:itemID="{11111111-1234-1234-1234-123412341234}">
   <ds:schemaRefs/>
 </ds:datastoreItem>
 </file>
</xml_diff>

<commit_message>
Correção na formatação das referências
</commit_message>
<xml_diff>
--- a/Documentos/Sumarização de notícias.docx
+++ b/Documentos/Sumarização de notícias.docx
@@ -7670,9 +7670,9 @@
         <w:ind w:firstLine="0"/>
         <w:jc w:val="left"/>
       </w:pPr>
-      <w:bookmarkStart w:id="10" w:name="_heading=h.a4vgmurz2jgf" w:colFirst="0" w:colLast="0"/>
+      <w:bookmarkStart w:id="10" w:name="_heading=h.9ne77upr3ml9" w:colFirst="0" w:colLast="0"/>
       <w:bookmarkEnd w:id="10"/>
-      <w:bookmarkStart w:id="11" w:name="_heading=h.9ne77upr3ml9" w:colFirst="0" w:colLast="0"/>
+      <w:bookmarkStart w:id="11" w:name="_heading=h.a4vgmurz2jgf" w:colFirst="0" w:colLast="0"/>
       <w:bookmarkEnd w:id="11"/>
     </w:p>
     <w:p>
@@ -8129,7 +8129,7 @@
         <w:ind w:firstLine="720"/>
       </w:pPr>
       <w:r>
-        <w:t xml:space="preserve">A similariadade de cosseno é uma técnica utilizada para medir </w:t>
+        <w:t xml:space="preserve">A similaridade de cosseno é uma técnica utilizada para medir </w:t>
       </w:r>
       <w:r>
         <w:rPr>
@@ -8302,8 +8302,6 @@
       <w:r>
         <w:t>Já em termos matemáticos, a similaridade pode ser calculada através da Equação 3:</w:t>
       </w:r>
-      <w:bookmarkStart w:id="18" w:name="_GoBack"/>
-      <w:bookmarkEnd w:id="18"/>
     </w:p>
     <w:p>
       <w:pPr>
@@ -8629,7 +8627,23 @@
     <w:p>
       <w:pPr>
         <w:pStyle w:val="41"/>
-        <w:ind w:left="720" w:hanging="720"/>
+        <w:keepNext w:val="0"/>
+        <w:keepLines w:val="0"/>
+        <w:pageBreakBefore w:val="0"/>
+        <w:widowControl/>
+        <w:kinsoku/>
+        <w:wordWrap/>
+        <w:overflowPunct/>
+        <w:topLinePunct w:val="0"/>
+        <w:autoSpaceDE/>
+        <w:autoSpaceDN/>
+        <w:bidi w:val="0"/>
+        <w:adjustRightInd/>
+        <w:snapToGrid/>
+        <w:spacing w:line="240" w:lineRule="auto"/>
+        <w:ind w:left="0" w:firstLine="0"/>
+        <w:jc w:val="left"/>
+        <w:textAlignment w:val="auto"/>
         <w:rPr>
           <w:lang w:val="en-US"/>
         </w:rPr>
@@ -8662,6 +8676,22 @@
     </w:p>
     <w:p>
       <w:pPr>
+        <w:keepNext w:val="0"/>
+        <w:keepLines w:val="0"/>
+        <w:pageBreakBefore w:val="0"/>
+        <w:widowControl/>
+        <w:kinsoku/>
+        <w:wordWrap/>
+        <w:overflowPunct/>
+        <w:topLinePunct w:val="0"/>
+        <w:autoSpaceDE/>
+        <w:autoSpaceDN/>
+        <w:bidi w:val="0"/>
+        <w:adjustRightInd/>
+        <w:snapToGrid/>
+        <w:ind w:left="0"/>
+        <w:jc w:val="left"/>
+        <w:textAlignment w:val="auto"/>
         <w:rPr>
           <w:lang w:val="en-US"/>
         </w:rPr>
@@ -8670,7 +8700,22 @@
     <w:p>
       <w:pPr>
         <w:pStyle w:val="41"/>
-        <w:ind w:left="720" w:hanging="720"/>
+        <w:keepNext w:val="0"/>
+        <w:keepLines w:val="0"/>
+        <w:pageBreakBefore w:val="0"/>
+        <w:widowControl/>
+        <w:kinsoku/>
+        <w:wordWrap/>
+        <w:overflowPunct/>
+        <w:topLinePunct w:val="0"/>
+        <w:autoSpaceDE/>
+        <w:autoSpaceDN/>
+        <w:bidi w:val="0"/>
+        <w:adjustRightInd/>
+        <w:snapToGrid/>
+        <w:ind w:left="0" w:leftChars="0" w:firstLine="0" w:firstLineChars="0"/>
+        <w:jc w:val="left"/>
+        <w:textAlignment w:val="auto"/>
         <w:rPr>
           <w:lang w:val="en-US"/>
         </w:rPr>
@@ -8701,6 +8746,22 @@
     </w:p>
     <w:p>
       <w:pPr>
+        <w:keepNext w:val="0"/>
+        <w:keepLines w:val="0"/>
+        <w:pageBreakBefore w:val="0"/>
+        <w:widowControl/>
+        <w:kinsoku/>
+        <w:wordWrap/>
+        <w:overflowPunct/>
+        <w:topLinePunct w:val="0"/>
+        <w:autoSpaceDE/>
+        <w:autoSpaceDN/>
+        <w:bidi w:val="0"/>
+        <w:adjustRightInd/>
+        <w:snapToGrid/>
+        <w:ind w:left="0"/>
+        <w:jc w:val="left"/>
+        <w:textAlignment w:val="auto"/>
         <w:rPr>
           <w:lang w:val="en-US"/>
         </w:rPr>
@@ -8709,7 +8770,22 @@
     <w:p>
       <w:pPr>
         <w:pStyle w:val="41"/>
-        <w:ind w:left="720" w:hanging="720"/>
+        <w:keepNext w:val="0"/>
+        <w:keepLines w:val="0"/>
+        <w:pageBreakBefore w:val="0"/>
+        <w:widowControl/>
+        <w:kinsoku/>
+        <w:wordWrap/>
+        <w:overflowPunct/>
+        <w:topLinePunct w:val="0"/>
+        <w:autoSpaceDE/>
+        <w:autoSpaceDN/>
+        <w:bidi w:val="0"/>
+        <w:adjustRightInd/>
+        <w:snapToGrid/>
+        <w:ind w:left="0" w:leftChars="0" w:firstLine="0" w:firstLineChars="0"/>
+        <w:jc w:val="left"/>
+        <w:textAlignment w:val="auto"/>
         <w:rPr>
           <w:lang w:val="en-US"/>
         </w:rPr>
@@ -8737,6 +8813,22 @@
     </w:p>
     <w:p>
       <w:pPr>
+        <w:keepNext w:val="0"/>
+        <w:keepLines w:val="0"/>
+        <w:pageBreakBefore w:val="0"/>
+        <w:widowControl/>
+        <w:kinsoku/>
+        <w:wordWrap/>
+        <w:overflowPunct/>
+        <w:topLinePunct w:val="0"/>
+        <w:autoSpaceDE/>
+        <w:autoSpaceDN/>
+        <w:bidi w:val="0"/>
+        <w:adjustRightInd/>
+        <w:snapToGrid/>
+        <w:ind w:left="0"/>
+        <w:jc w:val="left"/>
+        <w:textAlignment w:val="auto"/>
         <w:rPr>
           <w:lang w:val="en-US"/>
         </w:rPr>
@@ -8745,7 +8837,22 @@
     <w:p>
       <w:pPr>
         <w:pStyle w:val="41"/>
-        <w:ind w:left="720" w:hanging="720"/>
+        <w:keepNext w:val="0"/>
+        <w:keepLines w:val="0"/>
+        <w:pageBreakBefore w:val="0"/>
+        <w:widowControl/>
+        <w:kinsoku/>
+        <w:wordWrap/>
+        <w:overflowPunct/>
+        <w:topLinePunct w:val="0"/>
+        <w:autoSpaceDE/>
+        <w:autoSpaceDN/>
+        <w:bidi w:val="0"/>
+        <w:adjustRightInd/>
+        <w:snapToGrid/>
+        <w:ind w:left="0" w:leftChars="0" w:firstLine="0" w:firstLineChars="0"/>
+        <w:jc w:val="left"/>
+        <w:textAlignment w:val="auto"/>
         <w:rPr>
           <w:lang w:val="en-US"/>
         </w:rPr>
@@ -8759,6 +8866,22 @@
     </w:p>
     <w:p>
       <w:pPr>
+        <w:keepNext w:val="0"/>
+        <w:keepLines w:val="0"/>
+        <w:pageBreakBefore w:val="0"/>
+        <w:widowControl/>
+        <w:kinsoku/>
+        <w:wordWrap/>
+        <w:overflowPunct/>
+        <w:topLinePunct w:val="0"/>
+        <w:autoSpaceDE/>
+        <w:autoSpaceDN/>
+        <w:bidi w:val="0"/>
+        <w:adjustRightInd/>
+        <w:snapToGrid/>
+        <w:ind w:left="0"/>
+        <w:jc w:val="left"/>
+        <w:textAlignment w:val="auto"/>
         <w:rPr>
           <w:lang w:val="en-US"/>
         </w:rPr>
@@ -8767,7 +8890,22 @@
     <w:p>
       <w:pPr>
         <w:pStyle w:val="41"/>
-        <w:ind w:left="720" w:hanging="720"/>
+        <w:keepNext w:val="0"/>
+        <w:keepLines w:val="0"/>
+        <w:pageBreakBefore w:val="0"/>
+        <w:widowControl/>
+        <w:kinsoku/>
+        <w:wordWrap/>
+        <w:overflowPunct/>
+        <w:topLinePunct w:val="0"/>
+        <w:autoSpaceDE/>
+        <w:autoSpaceDN/>
+        <w:bidi w:val="0"/>
+        <w:adjustRightInd/>
+        <w:snapToGrid/>
+        <w:ind w:left="0" w:leftChars="0" w:firstLine="0" w:firstLineChars="0"/>
+        <w:jc w:val="left"/>
+        <w:textAlignment w:val="auto"/>
       </w:pPr>
       <w:r>
         <w:t xml:space="preserve">Ferneda, E. (2006). </w:t>
@@ -8783,11 +8921,45 @@
         <w:t xml:space="preserve"> Ribeirão Preto.</w:t>
       </w:r>
     </w:p>
-    <w:p/>
+    <w:p>
+      <w:pPr>
+        <w:keepNext w:val="0"/>
+        <w:keepLines w:val="0"/>
+        <w:pageBreakBefore w:val="0"/>
+        <w:widowControl/>
+        <w:kinsoku/>
+        <w:wordWrap/>
+        <w:overflowPunct/>
+        <w:topLinePunct w:val="0"/>
+        <w:autoSpaceDE/>
+        <w:autoSpaceDN/>
+        <w:bidi w:val="0"/>
+        <w:adjustRightInd/>
+        <w:snapToGrid/>
+        <w:ind w:left="0"/>
+        <w:jc w:val="left"/>
+        <w:textAlignment w:val="auto"/>
+      </w:pPr>
+    </w:p>
     <w:p>
       <w:pPr>
         <w:pStyle w:val="41"/>
-        <w:ind w:left="720" w:hanging="720"/>
+        <w:keepNext w:val="0"/>
+        <w:keepLines w:val="0"/>
+        <w:pageBreakBefore w:val="0"/>
+        <w:widowControl/>
+        <w:kinsoku/>
+        <w:wordWrap/>
+        <w:overflowPunct/>
+        <w:topLinePunct w:val="0"/>
+        <w:autoSpaceDE/>
+        <w:autoSpaceDN/>
+        <w:bidi w:val="0"/>
+        <w:adjustRightInd/>
+        <w:snapToGrid/>
+        <w:ind w:left="0" w:leftChars="0" w:firstLine="0" w:firstLineChars="0"/>
+        <w:jc w:val="left"/>
+        <w:textAlignment w:val="auto"/>
         <w:rPr>
           <w:lang w:val="en-US"/>
         </w:rPr>
@@ -8818,6 +8990,22 @@
     </w:p>
     <w:p>
       <w:pPr>
+        <w:keepNext w:val="0"/>
+        <w:keepLines w:val="0"/>
+        <w:pageBreakBefore w:val="0"/>
+        <w:widowControl/>
+        <w:kinsoku/>
+        <w:wordWrap/>
+        <w:overflowPunct/>
+        <w:topLinePunct w:val="0"/>
+        <w:autoSpaceDE/>
+        <w:autoSpaceDN/>
+        <w:bidi w:val="0"/>
+        <w:adjustRightInd/>
+        <w:snapToGrid/>
+        <w:ind w:left="0"/>
+        <w:jc w:val="left"/>
+        <w:textAlignment w:val="auto"/>
         <w:rPr>
           <w:lang w:val="en-US"/>
         </w:rPr>
@@ -8826,7 +9014,22 @@
     <w:p>
       <w:pPr>
         <w:pStyle w:val="41"/>
-        <w:ind w:left="720" w:hanging="720"/>
+        <w:keepNext w:val="0"/>
+        <w:keepLines w:val="0"/>
+        <w:pageBreakBefore w:val="0"/>
+        <w:widowControl/>
+        <w:kinsoku/>
+        <w:wordWrap/>
+        <w:overflowPunct/>
+        <w:topLinePunct w:val="0"/>
+        <w:autoSpaceDE/>
+        <w:autoSpaceDN/>
+        <w:bidi w:val="0"/>
+        <w:adjustRightInd/>
+        <w:snapToGrid/>
+        <w:ind w:left="0" w:leftChars="0" w:firstLine="0" w:firstLineChars="0"/>
+        <w:jc w:val="left"/>
+        <w:textAlignment w:val="auto"/>
         <w:rPr>
           <w:lang w:val="en-US"/>
         </w:rPr>
@@ -8840,6 +9043,22 @@
     </w:p>
     <w:p>
       <w:pPr>
+        <w:keepNext w:val="0"/>
+        <w:keepLines w:val="0"/>
+        <w:pageBreakBefore w:val="0"/>
+        <w:widowControl/>
+        <w:kinsoku/>
+        <w:wordWrap/>
+        <w:overflowPunct/>
+        <w:topLinePunct w:val="0"/>
+        <w:autoSpaceDE/>
+        <w:autoSpaceDN/>
+        <w:bidi w:val="0"/>
+        <w:adjustRightInd/>
+        <w:snapToGrid/>
+        <w:ind w:left="0"/>
+        <w:jc w:val="left"/>
+        <w:textAlignment w:val="auto"/>
         <w:rPr>
           <w:lang w:val="en-US"/>
         </w:rPr>
@@ -8848,7 +9067,22 @@
     <w:p>
       <w:pPr>
         <w:pStyle w:val="41"/>
-        <w:ind w:left="720" w:hanging="720"/>
+        <w:keepNext w:val="0"/>
+        <w:keepLines w:val="0"/>
+        <w:pageBreakBefore w:val="0"/>
+        <w:widowControl/>
+        <w:kinsoku/>
+        <w:wordWrap/>
+        <w:overflowPunct/>
+        <w:topLinePunct w:val="0"/>
+        <w:autoSpaceDE/>
+        <w:autoSpaceDN/>
+        <w:bidi w:val="0"/>
+        <w:adjustRightInd/>
+        <w:snapToGrid/>
+        <w:ind w:left="0" w:leftChars="0" w:firstLine="0" w:firstLineChars="0"/>
+        <w:jc w:val="left"/>
+        <w:textAlignment w:val="auto"/>
         <w:rPr>
           <w:lang w:val="en-US"/>
         </w:rPr>
@@ -8862,6 +9096,22 @@
     </w:p>
     <w:p>
       <w:pPr>
+        <w:keepNext w:val="0"/>
+        <w:keepLines w:val="0"/>
+        <w:pageBreakBefore w:val="0"/>
+        <w:widowControl/>
+        <w:kinsoku/>
+        <w:wordWrap/>
+        <w:overflowPunct/>
+        <w:topLinePunct w:val="0"/>
+        <w:autoSpaceDE/>
+        <w:autoSpaceDN/>
+        <w:bidi w:val="0"/>
+        <w:adjustRightInd/>
+        <w:snapToGrid/>
+        <w:ind w:left="0"/>
+        <w:jc w:val="left"/>
+        <w:textAlignment w:val="auto"/>
         <w:rPr>
           <w:lang w:val="en-US"/>
         </w:rPr>
@@ -8870,7 +9120,22 @@
     <w:p>
       <w:pPr>
         <w:pStyle w:val="41"/>
-        <w:ind w:left="720" w:hanging="720"/>
+        <w:keepNext w:val="0"/>
+        <w:keepLines w:val="0"/>
+        <w:pageBreakBefore w:val="0"/>
+        <w:widowControl/>
+        <w:kinsoku/>
+        <w:wordWrap/>
+        <w:overflowPunct/>
+        <w:topLinePunct w:val="0"/>
+        <w:autoSpaceDE/>
+        <w:autoSpaceDN/>
+        <w:bidi w:val="0"/>
+        <w:adjustRightInd/>
+        <w:snapToGrid/>
+        <w:ind w:left="0" w:leftChars="0" w:firstLine="0" w:firstLineChars="0"/>
+        <w:jc w:val="left"/>
+        <w:textAlignment w:val="auto"/>
       </w:pPr>
       <w:r>
         <w:rPr>
@@ -8882,20 +9147,71 @@
         <w:t>Palo Alto.</w:t>
       </w:r>
     </w:p>
-    <w:p/>
+    <w:p>
+      <w:pPr>
+        <w:keepNext w:val="0"/>
+        <w:keepLines w:val="0"/>
+        <w:pageBreakBefore w:val="0"/>
+        <w:widowControl/>
+        <w:kinsoku/>
+        <w:wordWrap/>
+        <w:overflowPunct/>
+        <w:topLinePunct w:val="0"/>
+        <w:autoSpaceDE/>
+        <w:autoSpaceDN/>
+        <w:bidi w:val="0"/>
+        <w:adjustRightInd/>
+        <w:snapToGrid/>
+        <w:ind w:left="0"/>
+        <w:jc w:val="left"/>
+        <w:textAlignment w:val="auto"/>
+      </w:pPr>
+    </w:p>
     <w:p>
       <w:pPr>
         <w:pStyle w:val="41"/>
-        <w:ind w:left="720" w:hanging="720"/>
+        <w:keepNext w:val="0"/>
+        <w:keepLines w:val="0"/>
+        <w:pageBreakBefore w:val="0"/>
+        <w:widowControl/>
+        <w:kinsoku/>
+        <w:wordWrap/>
+        <w:overflowPunct/>
+        <w:topLinePunct w:val="0"/>
+        <w:autoSpaceDE/>
+        <w:autoSpaceDN/>
+        <w:bidi w:val="0"/>
+        <w:adjustRightInd/>
+        <w:snapToGrid/>
+        <w:ind w:left="0" w:leftChars="0" w:firstLine="0" w:firstLineChars="0"/>
+        <w:jc w:val="left"/>
+        <w:textAlignment w:val="auto"/>
       </w:pPr>
       <w:r>
         <w:t>Rino, L., &amp; Pardo, T. (2003). A sumarização automática de textos principais características.</w:t>
       </w:r>
-    </w:p>
-    <w:p>
-      <w:pPr>
+      <w:bookmarkStart w:id="18" w:name="_GoBack"/>
+      <w:bookmarkEnd w:id="18"/>
+    </w:p>
+    <w:p>
+      <w:pPr>
+        <w:keepNext w:val="0"/>
+        <w:keepLines w:val="0"/>
+        <w:pageBreakBefore w:val="0"/>
+        <w:widowControl/>
+        <w:kinsoku/>
+        <w:wordWrap/>
+        <w:overflowPunct/>
+        <w:topLinePunct w:val="0"/>
+        <w:autoSpaceDE/>
+        <w:autoSpaceDN/>
+        <w:bidi w:val="0"/>
+        <w:adjustRightInd/>
+        <w:snapToGrid/>
         <w:spacing w:line="240" w:lineRule="auto"/>
-        <w:ind w:firstLine="0"/>
+        <w:ind w:left="0" w:firstLine="0"/>
+        <w:jc w:val="left"/>
+        <w:textAlignment w:val="auto"/>
       </w:pPr>
       <w:r>
         <w:rPr>
@@ -8903,22 +9219,6 @@
         </w:rPr>
         <w:fldChar w:fldCharType="end"/>
       </w:r>
-    </w:p>
-    <w:p>
-      <w:pPr>
-        <w:widowControl w:val="0"/>
-        <w:spacing w:line="240" w:lineRule="auto"/>
-        <w:ind w:firstLine="0"/>
-        <w:jc w:val="left"/>
-        <w:rPr>
-          <w:color w:val="000000"/>
-        </w:rPr>
-      </w:pPr>
-    </w:p>
-    <w:p>
-      <w:pPr>
-        <w:ind w:firstLine="0"/>
-      </w:pPr>
     </w:p>
     <w:sectPr>
       <w:headerReference r:id="rId37" w:type="default"/>
@@ -9894,7 +10194,7 @@
     <w:lsdException w:uiPriority="99" w:name="index 7"/>
     <w:lsdException w:uiPriority="99" w:name="index 8"/>
     <w:lsdException w:uiPriority="99" w:name="index 9"/>
-    <w:lsdException w:uiPriority="39" w:semiHidden="0" w:name="toc 1"/>
+    <w:lsdException w:qFormat="1" w:uiPriority="39" w:semiHidden="0" w:name="toc 1"/>
     <w:lsdException w:qFormat="1" w:uiPriority="39" w:semiHidden="0" w:name="toc 2"/>
     <w:lsdException w:qFormat="1" w:uiPriority="39" w:semiHidden="0" w:name="toc 3"/>
     <w:lsdException w:qFormat="1" w:uiPriority="39" w:semiHidden="0" w:name="toc 4"/>
@@ -9913,7 +10213,7 @@
     <w:lsdException w:qFormat="1" w:uiPriority="99" w:semiHidden="0" w:name="table of figures"/>
     <w:lsdException w:uiPriority="99" w:name="envelope address"/>
     <w:lsdException w:uiPriority="99" w:name="envelope return"/>
-    <w:lsdException w:uiPriority="99" w:name="footnote reference"/>
+    <w:lsdException w:qFormat="1" w:uiPriority="99" w:name="footnote reference"/>
     <w:lsdException w:uiPriority="99" w:name="annotation reference"/>
     <w:lsdException w:uiPriority="99" w:name="line number"/>
     <w:lsdException w:uiPriority="99" w:name="page number"/>
@@ -10498,6 +10798,7 @@
     <w:basedOn w:val="1"/>
     <w:next w:val="1"/>
     <w:unhideWhenUsed/>
+    <w:qFormat/>
     <w:uiPriority w:val="39"/>
     <w:pPr>
       <w:tabs>
@@ -10512,6 +10813,7 @@
     <w:basedOn w:val="24"/>
     <w:semiHidden/>
     <w:unhideWhenUsed/>
+    <w:qFormat/>
     <w:uiPriority w:val="99"/>
     <w:rPr>
       <w:vertAlign w:val="superscript"/>
@@ -10599,6 +10901,7 @@
     <w:name w:val="Título 4 Char"/>
     <w:basedOn w:val="24"/>
     <w:link w:val="5"/>
+    <w:qFormat/>
     <w:uiPriority w:val="9"/>
     <w:rPr>
       <w:rFonts w:ascii="Arial" w:hAnsi="Arial" w:eastAsiaTheme="majorEastAsia" w:cstheme="majorBidi"/>
@@ -10647,6 +10950,7 @@
     <w:basedOn w:val="24"/>
     <w:link w:val="9"/>
     <w:semiHidden/>
+    <w:qFormat/>
     <w:uiPriority w:val="9"/>
     <w:rPr>
       <w:rFonts w:asciiTheme="majorHAnsi" w:hAnsiTheme="majorHAnsi" w:eastAsiaTheme="majorEastAsia" w:cstheme="majorBidi"/>
@@ -11478,6 +11782,12 @@
 </file>
 
 <file path=customXml/item2.xml><?xml version="1.0" encoding="utf-8"?>
+<go:gDocsCustomXmlDataStorage xmlns:go="http://customooxmlschemas.google.com/" xmlns:r="http://schemas.openxmlformats.org/officeDocument/2006/relationships">
+  <go:docsCustomData xmlns:go="http://customooxmlschemas.google.com/" roundtripDataSignature="AMtx7mj3+WfW1PTd92qucJsMuOKKCGvE6w==">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</go:docsCustomData>
+</go:gDocsCustomXmlDataStorage>
+</file>
+
+<file path=customXml/item3.xml><?xml version="1.0" encoding="utf-8"?>
 <b:Sources xmlns:b="http://schemas.openxmlformats.org/officeDocument/2006/bibliography" xmlns="http://schemas.openxmlformats.org/officeDocument/2006/bibliography" SelectedStyle="\APASixthEditionOfficeOnline.xsl" StyleName="APA" Version="6">
   <b:Source>
     <b:Tag>Pet</b:Tag>
@@ -11768,12 +12078,6 @@
 </b:Sources>
 </file>
 
-<file path=customXml/item3.xml><?xml version="1.0" encoding="utf-8"?>
-<go:gDocsCustomXmlDataStorage xmlns:go="http://customooxmlschemas.google.com/" xmlns:r="http://schemas.openxmlformats.org/officeDocument/2006/relationships">
-  <go:docsCustomData xmlns:go="http://customooxmlschemas.google.com/" roundtripDataSignature="AMtx7mj3+WfW1PTd92qucJsMuOKKCGvE6w==">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</go:docsCustomData>
-</go:gDocsCustomXmlDataStorage>
-</file>
-
 <file path=customXml/itemProps1.xml><?xml version="1.0" encoding="utf-8"?>
 <ds:datastoreItem xmlns:ds="http://schemas.openxmlformats.org/officeDocument/2006/customXml" ds:itemID="{B1977F7D-205B-4081-913C-38D41E755F92}">
   <ds:schemaRefs>
@@ -11783,13 +12087,13 @@
 </file>
 
 <file path=customXml/itemProps2.xml><?xml version="1.0" encoding="utf-8"?>
-<ds:datastoreItem xmlns:ds="http://schemas.openxmlformats.org/officeDocument/2006/customXml" ds:itemID="{FD86E740-C4FB-4C13-A922-694259B273C2}">
+<ds:datastoreItem xmlns:ds="http://schemas.openxmlformats.org/officeDocument/2006/customXml" ds:itemID="{11111111-1234-1234-1234-123412341234}">
   <ds:schemaRefs/>
 </ds:datastoreItem>
 </file>
 
 <file path=customXml/itemProps3.xml><?xml version="1.0" encoding="utf-8"?>
-<ds:datastoreItem xmlns:ds="http://schemas.openxmlformats.org/officeDocument/2006/customXml" ds:itemID="{11111111-1234-1234-1234-123412341234}">
+<ds:datastoreItem xmlns:ds="http://schemas.openxmlformats.org/officeDocument/2006/customXml" ds:itemID="{FD86E740-C4FB-4C13-A922-694259B273C2}">
   <ds:schemaRefs/>
 </ds:datastoreItem>
 </file>
</xml_diff>

<commit_message>
Melhorias segundo capitulo teorico
</commit_message>
<xml_diff>
--- a/Documentos/Sumarização de notícias.docx
+++ b/Documentos/Sumarização de notícias.docx
@@ -7670,9 +7670,9 @@
         <w:ind w:firstLine="0"/>
         <w:jc w:val="left"/>
       </w:pPr>
-      <w:bookmarkStart w:id="10" w:name="_heading=h.9ne77upr3ml9" w:colFirst="0" w:colLast="0"/>
+      <w:bookmarkStart w:id="10" w:name="_heading=h.a4vgmurz2jgf" w:colFirst="0" w:colLast="0"/>
       <w:bookmarkEnd w:id="10"/>
-      <w:bookmarkStart w:id="11" w:name="_heading=h.a4vgmurz2jgf" w:colFirst="0" w:colLast="0"/>
+      <w:bookmarkStart w:id="11" w:name="_heading=h.9ne77upr3ml9" w:colFirst="0" w:colLast="0"/>
       <w:bookmarkEnd w:id="11"/>
     </w:p>
     <w:p>
@@ -7771,7 +7771,37 @@
         <w:ind w:firstLine="432"/>
       </w:pPr>
       <w:r>
-        <w:t>Primeiramente vamos entender o que seria a sumarização de um texto, este tópico visa em sumarizar um texto, ou seja, resumi-lo para mostrar a mensagem principal do texto em poucas linhas, e caso o leitor possua interesse em ler o texto completo ele pode ir até o texto e lê-lo na integra.</w:t>
+        <w:t>Primeiramente</w:t>
+      </w:r>
+      <w:r>
+        <w:rPr>
+          <w:rFonts w:hint="default"/>
+          <w:lang w:val="pt-BR"/>
+        </w:rPr>
+        <w:t>,</w:t>
+      </w:r>
+      <w:r>
+        <w:t xml:space="preserve"> </w:t>
+      </w:r>
+      <w:r>
+        <w:rPr>
+          <w:rFonts w:hint="default"/>
+          <w:lang w:val="pt-BR"/>
+        </w:rPr>
+        <w:t>n</w:t>
+      </w:r>
+      <w:r>
+        <w:t xml:space="preserve">a sumarização de um texto, </w:t>
+      </w:r>
+      <w:r>
+        <w:rPr>
+          <w:rFonts w:hint="default"/>
+          <w:lang w:val="pt-BR"/>
+        </w:rPr>
+        <w:t>propósito deste capítulo</w:t>
+      </w:r>
+      <w:r>
+        <w:t>, ou seja, resumi-lo para mostrar a mensagem principal do texto em poucas linhas, e caso o leitor possua interesse em ler o texto completo ele pode ir até o texto e lê-lo na integra.</w:t>
       </w:r>
     </w:p>
     <w:p>
@@ -7797,42 +7827,131 @@
     <w:p/>
     <w:p>
       <w:r>
-        <w:t>Este método de desenvolvimento visa em utilizar Redes Neurais para processar o texto e gerar na saída da Rede Neural, o texto totalmente processado e legível para uma pessoa.</w:t>
-      </w:r>
-    </w:p>
-    <w:p>
-      <w:r>
-        <w:t xml:space="preserve">Esta metodologia, é utilizada em muitas áreas da NLP, principalmente em traduções. Isso ocorre devido a arquitetura do método, onde possui uma parte conhecida como </w:t>
-      </w:r>
-      <w:r>
-        <w:rPr>
+        <w:rPr>
+          <w:rFonts w:hint="default"/>
           <w:i/>
           <w:iCs/>
-        </w:rPr>
-        <w:t xml:space="preserve">Encoder, </w:t>
-      </w:r>
-      <w:r>
-        <w:t>onde</w:t>
+          <w:lang w:val="pt-BR"/>
+        </w:rPr>
+        <w:t>Sequence to Sequence</w:t>
+      </w:r>
+      <w:r>
+        <w:t xml:space="preserve"> </w:t>
+      </w:r>
+      <w:r>
+        <w:rPr>
+          <w:rFonts w:hint="default"/>
+          <w:lang w:val="pt-BR"/>
+        </w:rPr>
+        <w:t xml:space="preserve">é uma categorização de modelo </w:t>
+      </w:r>
+      <w:r>
+        <w:t>utiliza</w:t>
+      </w:r>
+      <w:r>
+        <w:rPr>
+          <w:rFonts w:hint="default"/>
+          <w:lang w:val="pt-BR"/>
+        </w:rPr>
+        <w:t>da em</w:t>
+      </w:r>
+      <w:r>
+        <w:t xml:space="preserve"> Redes Neurais para processar o texto e gerar na saída</w:t>
+      </w:r>
+      <w:r>
+        <w:rPr>
+          <w:rFonts w:hint="default"/>
+          <w:lang w:val="pt-BR"/>
+        </w:rPr>
+        <w:t xml:space="preserve"> </w:t>
+      </w:r>
+      <w:r>
+        <w:t>o texto totalmente processado e legível para uma pessoa.</w:t>
+      </w:r>
+    </w:p>
+    <w:p>
+      <w:r>
+        <w:rPr>
+          <w:rFonts w:hint="default"/>
+          <w:lang w:val="pt-BR"/>
+        </w:rPr>
+        <w:t>R</w:t>
+      </w:r>
+      <w:r>
+        <w:t>egularmente</w:t>
+      </w:r>
+      <w:r>
+        <w:t xml:space="preserve"> utilizada em </w:t>
+      </w:r>
+      <w:r>
+        <w:rPr>
+          <w:rFonts w:hint="default"/>
+          <w:lang w:val="pt-BR"/>
+        </w:rPr>
+        <w:t>estudos em</w:t>
+      </w:r>
+      <w:r>
+        <w:t xml:space="preserve"> áreas da NLP, principalmente em traduções. Iss</w:t>
+      </w:r>
+      <w:r>
+        <w:rPr>
+          <w:rFonts w:hint="default"/>
+          <w:lang w:val="pt-BR"/>
+        </w:rPr>
+        <w:t>o ocorre pois há</w:t>
+      </w:r>
+      <w:r>
+        <w:t xml:space="preserve"> uma parte conhecida como </w:t>
       </w:r>
       <w:r>
         <w:rPr>
           <w:i/>
           <w:iCs/>
         </w:rPr>
-        <w:t xml:space="preserve"> </w:t>
-      </w:r>
-      <w:r>
-        <w:t xml:space="preserve">ocorre o processamento dos dados de entrada, e isso pode ocorrer com a entrada do texto completo e realizado a vetorização das palavras ou textos. A segunda etapa é conhecida como </w:t>
+        <w:t xml:space="preserve">Encoder, </w:t>
+      </w:r>
+      <w:r>
+        <w:t>onde</w:t>
       </w:r>
       <w:r>
         <w:rPr>
           <w:i/>
           <w:iCs/>
         </w:rPr>
+        <w:t xml:space="preserve"> </w:t>
+      </w:r>
+      <w:r>
+        <w:t xml:space="preserve">ocorre o processamento dos dados de entrada, e isso pode ocorrer com a entrada do texto completo e realizado a vetorização das palavras ou textos. A segunda etapa é conhecida como </w:t>
+      </w:r>
+      <w:r>
+        <w:rPr>
+          <w:i/>
+          <w:iCs/>
+        </w:rPr>
         <w:t>Decoder</w:t>
       </w:r>
       <w:r>
-        <w:t>, é nesta etapa que ocorre a tradução do texto, ou no nosso caso de estudo é realizado a sumarização, e tem-se na saída o texto sumarizado, ou traduzido, e legível por uma pessoa.</w:t>
+        <w:t xml:space="preserve">, é nesta etapa que ocorre a tradução do texto, ou </w:t>
+      </w:r>
+      <w:r>
+        <w:rPr>
+          <w:rFonts w:hint="default"/>
+          <w:lang w:val="pt-BR"/>
+        </w:rPr>
+        <w:t>no</w:t>
+      </w:r>
+      <w:r>
+        <w:t xml:space="preserve"> caso</w:t>
+      </w:r>
+      <w:r>
+        <w:rPr>
+          <w:rFonts w:hint="default"/>
+          <w:lang w:val="pt-BR"/>
+        </w:rPr>
+        <w:t xml:space="preserve"> de</w:t>
+      </w:r>
+      <w:r>
+        <w:t xml:space="preserve"> sumarização, e tem-se na saída o texto sumarizado, ou traduzido, e legível.</w:t>
       </w:r>
     </w:p>
     <w:p>
@@ -7897,7 +8016,39 @@
           <w:i/>
           <w:iCs/>
         </w:rPr>
-        <w:t>Sequence -to-Sequence</w:t>
+        <w:t>Sequence</w:t>
+      </w:r>
+      <w:r>
+        <w:rPr>
+          <w:rFonts w:hint="default"/>
+          <w:i/>
+          <w:iCs/>
+          <w:lang w:val="pt-BR"/>
+        </w:rPr>
+        <w:t xml:space="preserve"> </w:t>
+      </w:r>
+      <w:r>
+        <w:rPr>
+          <w:i/>
+          <w:iCs/>
+        </w:rPr>
+        <w:t>to</w:t>
+      </w:r>
+      <w:r>
+        <w:rPr>
+          <w:rFonts w:hint="default"/>
+          <w:i/>
+          <w:iCs/>
+          <w:lang w:val="pt-BR"/>
+        </w:rPr>
+        <w:t xml:space="preserve"> </w:t>
+      </w:r>
+      <w:r>
+        <w:rPr>
+          <w:i/>
+          <w:iCs/>
+        </w:rPr>
+        <w:t>Sequence</w:t>
       </w:r>
     </w:p>
     <w:p>
@@ -7943,14 +8094,6 @@
           </wp:inline>
         </w:drawing>
       </w:r>
-    </w:p>
-    <w:p>
-      <w:pPr>
-        <w:keepNext/>
-        <w:spacing w:after="200" w:line="240" w:lineRule="auto"/>
-        <w:ind w:firstLine="0"/>
-        <w:jc w:val="center"/>
-      </w:pPr>
       <w:r>
         <w:rPr>
           <w:rFonts w:ascii="Cambria Math" w:hAnsi="Cambria Math"/>
@@ -7963,10 +8106,10 @@
           <w:position w:val="-16"/>
         </w:rPr>
         <w:object>
-          <v:shape id="_x0000_i1025" o:spt="75" type="#_x0000_t75" style="height:24.8pt;width:14.95pt;" o:ole="t" filled="f" o:preferrelative="t" stroked="f" coordsize="21600,21600">
+          <v:shape id="_x0000_i1025" o:spt="75" alt="" type="#_x0000_t75" style="height:24.8pt;width:9.7pt;" o:ole="t" filled="f" o:preferrelative="t" stroked="f" coordsize="21600,21600">
             <v:path/>
             <v:fill on="f" focussize="0,0"/>
-            <v:stroke on="f" joinstyle="miter"/>
+            <v:stroke on="f"/>
             <v:imagedata r:id="rId47" o:title=""/>
             <o:lock v:ext="edit" aspectratio="t"/>
             <w10:wrap type="none"/>
@@ -7978,33 +8121,152 @@
         </w:object>
       </w:r>
       <w:r>
-        <w:t xml:space="preserve">Fonte: Disponível em: </w:t>
+        <w:t>Fonte: Disponível em:</w:t>
       </w:r>
       <w:r>
         <w:fldChar w:fldCharType="begin"/>
       </w:r>
       <w:r>
-        <w:instrText xml:space="preserve"> HYPERLINK "https://stackoverflow.com/" </w:instrText>
+        <w:instrText xml:space="preserve"> HYPERLINK "https://www.researchgate.net/publication/325772303_Natural_Language_Processing" </w:instrText>
       </w:r>
       <w:r>
         <w:fldChar w:fldCharType="separate"/>
       </w:r>
       <w:r>
-        <w:t>https://stackoverflow.com/</w:t>
+        <w:t>https://www.researchgate.net</w:t>
       </w:r>
       <w:r>
         <w:fldChar w:fldCharType="end"/>
       </w:r>
       <w:r>
-        <w:t>. Acesso em 26 ago 2020</w:t>
-      </w:r>
-    </w:p>
-    <w:p>
-      <w:pPr>
-        <w:ind w:firstLine="0"/>
-      </w:pPr>
-    </w:p>
-    <w:p>
+        <w:rPr>
+          <w:rFonts w:hint="default"/>
+          <w:lang w:val="pt-BR"/>
+        </w:rPr>
+        <w:t>/</w:t>
+      </w:r>
+      <w:r>
+        <w:t>. Acesso em 2</w:t>
+      </w:r>
+      <w:r>
+        <w:rPr>
+          <w:rFonts w:hint="default"/>
+          <w:lang w:val="pt-BR"/>
+        </w:rPr>
+        <w:t>8</w:t>
+      </w:r>
+      <w:r>
+        <w:t xml:space="preserve"> ago</w:t>
+      </w:r>
+      <w:r>
+        <w:rPr>
+          <w:rFonts w:hint="default"/>
+          <w:lang w:val="pt-BR"/>
+        </w:rPr>
+        <w:t xml:space="preserve"> </w:t>
+      </w:r>
+      <w:r>
+        <w:t>2020</w:t>
+      </w:r>
+    </w:p>
+    <w:p>
+      <w:pPr>
+        <w:ind w:firstLine="0"/>
+      </w:pPr>
+      <w:r>
+        <w:rPr>
+          <w:rFonts w:ascii="SimSun" w:hAnsi="SimSun" w:eastAsia="SimSun" w:cs="SimSun"/>
+          <w:sz w:val="24"/>
+          <w:szCs w:val="24"/>
+        </w:rPr>
+        <w:fldChar w:fldCharType="begin"/>
+      </w:r>
+      <w:r>
+        <w:rPr>
+          <w:rFonts w:ascii="SimSun" w:hAnsi="SimSun" w:eastAsia="SimSun" w:cs="SimSun"/>
+          <w:sz w:val="24"/>
+          <w:szCs w:val="24"/>
+        </w:rPr>
+        <w:instrText xml:space="preserve"> HYPERLINK "https://iamtrask.github.io/2015/11/15/anyone-can-code-lstm/" </w:instrText>
+      </w:r>
+      <w:r>
+        <w:rPr>
+          <w:rFonts w:ascii="SimSun" w:hAnsi="SimSun" w:eastAsia="SimSun" w:cs="SimSun"/>
+          <w:sz w:val="24"/>
+          <w:szCs w:val="24"/>
+        </w:rPr>
+        <w:fldChar w:fldCharType="separate"/>
+      </w:r>
+      <w:r>
+        <w:rPr>
+          <w:rStyle w:val="26"/>
+          <w:rFonts w:ascii="SimSun" w:hAnsi="SimSun" w:eastAsia="SimSun" w:cs="SimSun"/>
+          <w:sz w:val="24"/>
+          <w:szCs w:val="24"/>
+        </w:rPr>
+        <w:t>https://iamtrask.github.io/2015/11/15/anyone-can-code-lstm/</w:t>
+      </w:r>
+      <w:r>
+        <w:rPr>
+          <w:rFonts w:ascii="SimSun" w:hAnsi="SimSun" w:eastAsia="SimSun" w:cs="SimSun"/>
+          <w:sz w:val="24"/>
+          <w:szCs w:val="24"/>
+        </w:rPr>
+        <w:fldChar w:fldCharType="end"/>
+      </w:r>
+    </w:p>
+    <w:p>
+      <w:r>
+        <w:rPr>
+          <w:rFonts w:hint="default"/>
+          <w:lang w:val="pt-BR"/>
+        </w:rPr>
+        <w:t>De acordo com (</w:t>
+      </w:r>
+      <w:r>
+        <w:rPr>
+          <w:rFonts w:hint="default"/>
+        </w:rPr>
+        <w:fldChar w:fldCharType="begin"/>
+      </w:r>
+      <w:r>
+        <w:rPr>
+          <w:rFonts w:hint="default"/>
+        </w:rPr>
+        <w:instrText xml:space="preserve"> HYPERLINK "https://twitter.com/iamtrask" </w:instrText>
+      </w:r>
+      <w:r>
+        <w:rPr>
+          <w:rFonts w:hint="default"/>
+        </w:rPr>
+        <w:fldChar w:fldCharType="separate"/>
+      </w:r>
+      <w:r>
+        <w:rPr>
+          <w:rFonts w:hint="default"/>
+        </w:rPr>
+        <w:t>iamtrask</w:t>
+      </w:r>
+      <w:r>
+        <w:rPr>
+          <w:rFonts w:hint="default"/>
+        </w:rPr>
+        <w:fldChar w:fldCharType="end"/>
+      </w:r>
+      <w:r>
+        <w:rPr>
+          <w:rFonts w:hint="default"/>
+          <w:lang w:val="pt-BR"/>
+        </w:rPr>
+        <w:t>, 2015</w:t>
+      </w:r>
+      <w:r>
+        <w:rPr>
+          <w:rFonts w:hint="default"/>
+          <w:lang w:val="pt-BR"/>
+        </w:rPr>
+        <w:t xml:space="preserve">) </w:t>
+      </w:r>
       <w:r>
         <w:t>O funcionamento é parecido com o cérebro humano, no qual uma sequência de informações são mais simples de lembrar do que a partir do meio ou do final para o começo como, por exemplo, a letra de uma música ou um caminho para chegar em algum local. Já no treinamento de uma rede neural recorrente, há maior eficiência e vantagem para prever o próximo passo a ser realizado pois suas camadas ocultas apenas de acordo com os dados de entrada, são baseadas em um fluxo de informações dado por:</w:t>
       </w:r>
@@ -8100,7 +8362,10 @@
         </w:object>
       </w:r>
     </w:p>
-    <w:p/>
+    <w:p>
+      <w:bookmarkStart w:id="18" w:name="_GoBack"/>
+      <w:bookmarkEnd w:id="18"/>
+    </w:p>
     <w:p>
       <w:r>
         <w:t>A camada oculta sofre diversas alterações ao longo de cada passo de tempo a cada nova entrada, e a única forma de acesso é através de uma sequência correta de entradas. Na prática, a camada oculta "lembra" em qual parte do tempo encontra-se de acordo com os tempos anteriores e consegue diferenciar, por exemplo, textos idênticos de uma música e prever a próxima palavra.</w:t>
@@ -9190,8 +9455,6 @@
       <w:r>
         <w:t>Rino, L., &amp; Pardo, T. (2003). A sumarização automática de textos principais características.</w:t>
       </w:r>
-      <w:bookmarkStart w:id="18" w:name="_GoBack"/>
-      <w:bookmarkEnd w:id="18"/>
     </w:p>
     <w:p>
       <w:pPr>
@@ -9497,7 +9760,7 @@
   <w:p>
     <w:pPr>
       <w:pStyle w:val="17"/>
-      <w:ind w:left="0" w:leftChars="0" w:firstLine="0" w:firstLineChars="0"/>
+      <w:ind w:left="120" w:leftChars="0" w:hanging="120" w:hangingChars="50"/>
       <w:jc w:val="left"/>
       <w:rPr>
         <w:rFonts w:hint="default"/>
@@ -9512,46 +9775,18 @@
       <w:t>3</w:t>
     </w:r>
     <w:r>
-      <w:t xml:space="preserve"> </w:t>
-    </w:r>
-    <w:r>
-      <w:rPr>
-        <w:color w:val="000000"/>
-        <w:sz w:val="22"/>
-        <w:szCs w:val="22"/>
-      </w:rPr>
       <w:fldChar w:fldCharType="begin"/>
     </w:r>
     <w:r>
-      <w:rPr>
-        <w:color w:val="000000"/>
-        <w:sz w:val="22"/>
-        <w:szCs w:val="22"/>
-      </w:rPr>
-      <w:instrText xml:space="preserve"> HYPERLINK "https://stackoverflow.com/questions/47400126/optimizing-the-neural-network-after-each-output-in-sequence-to-sequence-learnin" </w:instrText>
+      <w:instrText xml:space="preserve"> HYPERLINK "https://www.researchgate.net/publication/325772303_Natural_Language_Processing" </w:instrText>
     </w:r>
     <w:r>
-      <w:rPr>
-        <w:color w:val="000000"/>
-        <w:sz w:val="22"/>
-        <w:szCs w:val="22"/>
-      </w:rPr>
       <w:fldChar w:fldCharType="separate"/>
     </w:r>
     <w:r>
-      <w:rPr>
-        <w:color w:val="000000"/>
-        <w:sz w:val="22"/>
-        <w:szCs w:val="22"/>
-      </w:rPr>
-      <w:t>https://stackoverflow.com/questions/47400126/optimizing-the-neural-network-after-each-output-in-sequence-to-sequence-learnin</w:t>
+      <w:t>https://www.researchgate.net/publication/325772303_Natural_Language_Processing</w:t>
     </w:r>
     <w:r>
-      <w:rPr>
-        <w:color w:val="000000"/>
-        <w:sz w:val="22"/>
-        <w:szCs w:val="22"/>
-      </w:rPr>
       <w:fldChar w:fldCharType="end"/>
     </w:r>
   </w:p>
@@ -11782,12 +12017,6 @@
 </file>
 
 <file path=customXml/item2.xml><?xml version="1.0" encoding="utf-8"?>
-<go:gDocsCustomXmlDataStorage xmlns:go="http://customooxmlschemas.google.com/" xmlns:r="http://schemas.openxmlformats.org/officeDocument/2006/relationships">
-  <go:docsCustomData xmlns:go="http://customooxmlschemas.google.com/" roundtripDataSignature="AMtx7mj3+WfW1PTd92qucJsMuOKKCGvE6w==">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</go:docsCustomData>
-</go:gDocsCustomXmlDataStorage>
-</file>
-
-<file path=customXml/item3.xml><?xml version="1.0" encoding="utf-8"?>
 <b:Sources xmlns:b="http://schemas.openxmlformats.org/officeDocument/2006/bibliography" xmlns="http://schemas.openxmlformats.org/officeDocument/2006/bibliography" SelectedStyle="\APASixthEditionOfficeOnline.xsl" StyleName="APA" Version="6">
   <b:Source>
     <b:Tag>Pet</b:Tag>
@@ -12078,6 +12307,12 @@
 </b:Sources>
 </file>
 
+<file path=customXml/item3.xml><?xml version="1.0" encoding="utf-8"?>
+<go:gDocsCustomXmlDataStorage xmlns:go="http://customooxmlschemas.google.com/" xmlns:r="http://schemas.openxmlformats.org/officeDocument/2006/relationships">
+  <go:docsCustomData xmlns:go="http://customooxmlschemas.google.com/" roundtripDataSignature="AMtx7mj3+WfW1PTd92qucJsMuOKKCGvE6w==">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</go:docsCustomData>
+</go:gDocsCustomXmlDataStorage>
+</file>
+
 <file path=customXml/itemProps1.xml><?xml version="1.0" encoding="utf-8"?>
 <ds:datastoreItem xmlns:ds="http://schemas.openxmlformats.org/officeDocument/2006/customXml" ds:itemID="{B1977F7D-205B-4081-913C-38D41E755F92}">
   <ds:schemaRefs>
@@ -12087,13 +12322,13 @@
 </file>
 
 <file path=customXml/itemProps2.xml><?xml version="1.0" encoding="utf-8"?>
-<ds:datastoreItem xmlns:ds="http://schemas.openxmlformats.org/officeDocument/2006/customXml" ds:itemID="{11111111-1234-1234-1234-123412341234}">
+<ds:datastoreItem xmlns:ds="http://schemas.openxmlformats.org/officeDocument/2006/customXml" ds:itemID="{FD86E740-C4FB-4C13-A922-694259B273C2}">
   <ds:schemaRefs/>
 </ds:datastoreItem>
 </file>
 
 <file path=customXml/itemProps3.xml><?xml version="1.0" encoding="utf-8"?>
-<ds:datastoreItem xmlns:ds="http://schemas.openxmlformats.org/officeDocument/2006/customXml" ds:itemID="{FD86E740-C4FB-4C13-A922-694259B273C2}">
+<ds:datastoreItem xmlns:ds="http://schemas.openxmlformats.org/officeDocument/2006/customXml" ds:itemID="{11111111-1234-1234-1234-123412341234}">
   <ds:schemaRefs/>
 </ds:datastoreItem>
 </file>
</xml_diff>

<commit_message>
Reformulação segundo capitulo teorico
</commit_message>
<xml_diff>
--- a/Documentos/Sumarização de notícias.docx
+++ b/Documentos/Sumarização de notícias.docx
@@ -3692,12 +3692,16 @@
         <w:ind w:firstLine="0"/>
         <w:jc w:val="left"/>
         <w:rPr>
+          <w:i/>
           <w:color w:val="000000"/>
-        </w:rPr>
-      </w:pPr>
-      <w:r>
-        <w:rPr>
+          <w:lang w:val="en-US"/>
+        </w:rPr>
+      </w:pPr>
+      <w:r>
+        <w:rPr>
+          <w:i/>
           <w:color w:val="000000"/>
+          <w:lang w:val="en-US"/>
         </w:rPr>
         <w:t>IA                    Inteligência Artificial</w:t>
       </w:r>
@@ -3711,24 +3715,54 @@
         <w:ind w:firstLine="0"/>
         <w:jc w:val="left"/>
         <w:rPr>
-          <w:color w:val="000000"/>
-          <w:lang w:val="en-US"/>
-        </w:rPr>
-      </w:pPr>
-      <w:r>
-        <w:rPr>
-          <w:color w:val="000000"/>
-          <w:lang w:val="en-US"/>
-        </w:rPr>
-        <w:t xml:space="preserve">Json               </w:t>
-      </w:r>
-      <w:r>
-        <w:rPr>
+          <w:rFonts w:hint="default"/>
           <w:i/>
           <w:color w:val="000000"/>
           <w:lang w:val="en-US"/>
         </w:rPr>
+      </w:pPr>
+      <w:r>
+        <w:rPr>
+          <w:i/>
+          <w:color w:val="000000"/>
+          <w:lang w:val="en-US"/>
+        </w:rPr>
+        <w:t xml:space="preserve">Json               </w:t>
+      </w:r>
+      <w:r>
+        <w:rPr>
+          <w:i/>
+          <w:color w:val="000000"/>
+          <w:lang w:val="en-US"/>
+        </w:rPr>
         <w:t>JavaScript Object Notation</w:t>
+      </w:r>
+      <w:r>
+        <w:rPr>
+          <w:rFonts w:hint="default"/>
+          <w:i/>
+          <w:color w:val="000000"/>
+          <w:lang w:val="en-US" w:eastAsia="zh-CN"/>
+        </w:rPr>
+        <w:fldChar w:fldCharType="begin"/>
+      </w:r>
+      <w:r>
+        <w:rPr>
+          <w:rFonts w:hint="default"/>
+          <w:i/>
+          <w:color w:val="000000"/>
+          <w:lang w:val="en-US" w:eastAsia="zh-CN"/>
+        </w:rPr>
+        <w:instrText xml:space="preserve"> HYPERLINK "https://en.wikipedia.org/wiki/Recurrent_neural_network" </w:instrText>
+      </w:r>
+      <w:r>
+        <w:rPr>
+          <w:rFonts w:hint="default"/>
+          <w:i/>
+          <w:color w:val="000000"/>
+          <w:lang w:val="en-US" w:eastAsia="zh-CN"/>
+        </w:rPr>
+        <w:fldChar w:fldCharType="separate"/>
       </w:r>
     </w:p>
     <w:p>
@@ -3740,10 +3774,95 @@
         <w:ind w:firstLine="0"/>
         <w:jc w:val="left"/>
         <w:rPr>
+          <w:i/>
           <w:color w:val="000000"/>
           <w:lang w:val="en-US"/>
         </w:rPr>
       </w:pPr>
+      <w:r>
+        <w:rPr>
+          <w:rFonts w:hint="default"/>
+          <w:i w:val="0"/>
+          <w:iCs/>
+          <w:color w:val="000000"/>
+          <w:lang w:val="pt-BR"/>
+        </w:rPr>
+        <w:t xml:space="preserve">RNN </w:t>
+      </w:r>
+      <w:r>
+        <w:rPr>
+          <w:rFonts w:hint="default"/>
+          <w:i/>
+          <w:color w:val="000000"/>
+          <w:lang w:val="pt-BR"/>
+        </w:rPr>
+        <w:t xml:space="preserve">              </w:t>
+      </w:r>
+      <w:r>
+        <w:rPr>
+          <w:i/>
+          <w:color w:val="000000"/>
+          <w:lang w:val="en-US"/>
+        </w:rPr>
+        <w:t xml:space="preserve">Recurrent </w:t>
+      </w:r>
+      <w:r>
+        <w:rPr>
+          <w:rFonts w:hint="default"/>
+          <w:i/>
+          <w:color w:val="000000"/>
+          <w:lang w:val="pt-BR"/>
+        </w:rPr>
+        <w:t>N</w:t>
+      </w:r>
+      <w:r>
+        <w:rPr>
+          <w:i/>
+          <w:color w:val="000000"/>
+          <w:lang w:val="en-US"/>
+        </w:rPr>
+        <w:t xml:space="preserve">eural </w:t>
+      </w:r>
+      <w:r>
+        <w:rPr>
+          <w:rFonts w:hint="default"/>
+          <w:i/>
+          <w:color w:val="000000"/>
+          <w:lang w:val="pt-BR"/>
+        </w:rPr>
+        <w:t>N</w:t>
+      </w:r>
+      <w:r>
+        <w:rPr>
+          <w:i/>
+          <w:color w:val="000000"/>
+          <w:lang w:val="en-US"/>
+        </w:rPr>
+        <w:t>etwork</w:t>
+      </w:r>
+    </w:p>
+    <w:p>
+      <w:pPr>
+        <w:widowControl w:val="0"/>
+        <w:tabs>
+          <w:tab w:val="left" w:pos="2757"/>
+        </w:tabs>
+        <w:ind w:firstLine="0"/>
+        <w:jc w:val="left"/>
+        <w:rPr>
+          <w:color w:val="000000"/>
+          <w:lang w:val="en-US"/>
+        </w:rPr>
+      </w:pPr>
+      <w:r>
+        <w:rPr>
+          <w:rFonts w:hint="default"/>
+          <w:i/>
+          <w:color w:val="000000"/>
+          <w:lang w:val="en-US" w:eastAsia="zh-CN"/>
+        </w:rPr>
+        <w:fldChar w:fldCharType="end"/>
+      </w:r>
       <w:r>
         <w:rPr>
           <w:color w:val="000000"/>
@@ -5155,12 +5274,6 @@
             <w:insideH w:val="single" w:color="000000" w:sz="4" w:space="0"/>
             <w:insideV w:val="single" w:color="000000" w:sz="4" w:space="0"/>
           </w:tblBorders>
-          <w:tblCellMar>
-            <w:top w:w="0" w:type="dxa"/>
-            <w:left w:w="108" w:type="dxa"/>
-            <w:bottom w:w="0" w:type="dxa"/>
-            <w:right w:w="108" w:type="dxa"/>
-          </w:tblCellMar>
         </w:tblPrEx>
         <w:tc>
           <w:tcPr>
@@ -7670,9 +7783,9 @@
         <w:ind w:firstLine="0"/>
         <w:jc w:val="left"/>
       </w:pPr>
-      <w:bookmarkStart w:id="10" w:name="_heading=h.a4vgmurz2jgf" w:colFirst="0" w:colLast="0"/>
+      <w:bookmarkStart w:id="10" w:name="_heading=h.9ne77upr3ml9" w:colFirst="0" w:colLast="0"/>
       <w:bookmarkEnd w:id="10"/>
-      <w:bookmarkStart w:id="11" w:name="_heading=h.9ne77upr3ml9" w:colFirst="0" w:colLast="0"/>
+      <w:bookmarkStart w:id="11" w:name="_heading=h.a4vgmurz2jgf" w:colFirst="0" w:colLast="0"/>
       <w:bookmarkEnd w:id="11"/>
     </w:p>
     <w:p>
@@ -7759,73 +7872,365 @@
     </w:p>
     <w:p>
       <w:pPr>
+        <w:ind w:firstLine="720"/>
+        <w:rPr>
+          <w:rFonts w:hint="default"/>
+          <w:lang w:val="pt-BR"/>
+        </w:rPr>
+      </w:pPr>
+      <w:r>
+        <w:rPr>
+          <w:rFonts w:hint="default"/>
+          <w:lang w:val="pt-BR"/>
+        </w:rPr>
+        <w:t>Para (Sciforce</w:t>
+      </w:r>
+      <w:r>
+        <w:rPr>
+          <w:rFonts w:hint="default"/>
+          <w:lang w:val="en-US" w:eastAsia="zh-CN"/>
+        </w:rPr>
+        <w:fldChar w:fldCharType="begin"/>
+      </w:r>
+      <w:r>
+        <w:rPr>
+          <w:rFonts w:hint="default"/>
+          <w:lang w:val="en-US" w:eastAsia="zh-CN"/>
+        </w:rPr>
+        <w:instrText xml:space="preserve"> HYPERLINK "https://medium.com/sciforce/towards-automatic-text-summarization-extractive-methods-e8439cd54715?source=post_page-----e8439cd54715----------------------" </w:instrText>
+      </w:r>
+      <w:r>
+        <w:rPr>
+          <w:rFonts w:hint="default"/>
+          <w:lang w:val="en-US" w:eastAsia="zh-CN"/>
+        </w:rPr>
+        <w:fldChar w:fldCharType="separate"/>
+      </w:r>
+      <w:r>
+        <w:rPr>
+          <w:rFonts w:hint="default"/>
+        </w:rPr>
+        <w:t>, 2019</w:t>
+      </w:r>
+      <w:r>
+        <w:rPr>
+          <w:rFonts w:hint="default"/>
+          <w:lang w:val="en-US" w:eastAsia="zh-CN"/>
+        </w:rPr>
+        <w:fldChar w:fldCharType="end"/>
+      </w:r>
+      <w:r>
+        <w:rPr>
+          <w:rFonts w:hint="default"/>
+          <w:lang w:val="pt-BR" w:eastAsia="zh-CN"/>
+        </w:rPr>
+        <w:t>) sumarizar consiste em um resumo que seja conciso e fluente, e manter o significado geral com as informações-chave do texto. Assim, espera-se que o computador tenha melhor desempenho na tarefa do que um humano por conta da imparcialidade.</w:t>
+      </w:r>
+    </w:p>
+    <w:p>
+      <w:pPr>
         <w:keepNext/>
         <w:keepLines/>
         <w:ind w:firstLine="432"/>
       </w:pPr>
-    </w:p>
-    <w:p>
-      <w:pPr>
-        <w:keepNext/>
-        <w:keepLines/>
-        <w:ind w:firstLine="432"/>
-      </w:pPr>
-      <w:r>
-        <w:t>Primeiramente</w:t>
-      </w:r>
+      <w:r>
+        <w:t xml:space="preserve"> </w:t>
+      </w:r>
+    </w:p>
+    <w:p>
+      <w:pPr>
+        <w:pStyle w:val="3"/>
+      </w:pPr>
+      <w:bookmarkStart w:id="14" w:name="_Toc41145492"/>
+      <w:r>
+        <w:t>S</w:t>
+      </w:r>
+      <w:bookmarkEnd w:id="14"/>
       <w:r>
         <w:rPr>
           <w:rFonts w:hint="default"/>
           <w:lang w:val="pt-BR"/>
         </w:rPr>
-        <w:t>,</w:t>
-      </w:r>
-      <w:r>
-        <w:t xml:space="preserve"> </w:t>
-      </w:r>
-      <w:r>
+        <w:t>umarização Extrativa</w:t>
+      </w:r>
+    </w:p>
+    <w:p>
+      <w:pPr>
+        <w:ind w:left="0" w:leftChars="0" w:firstLine="720" w:firstLineChars="0"/>
         <w:rPr>
           <w:rFonts w:hint="default"/>
           <w:lang w:val="pt-BR"/>
         </w:rPr>
-        <w:t>n</w:t>
-      </w:r>
-      <w:r>
-        <w:t xml:space="preserve">a sumarização de um texto, </w:t>
-      </w:r>
+      </w:pPr>
       <w:r>
         <w:rPr>
           <w:rFonts w:hint="default"/>
           <w:lang w:val="pt-BR"/>
         </w:rPr>
-        <w:t>propósito deste capítulo</w:t>
-      </w:r>
-      <w:r>
-        <w:t>, ou seja, resumi-lo para mostrar a mensagem principal do texto em poucas linhas, e caso o leitor possua interesse em ler o texto completo ele pode ir até o texto e lê-lo na integra.</w:t>
-      </w:r>
-    </w:p>
-    <w:p>
-      <w:pPr>
-        <w:keepNext/>
-        <w:keepLines/>
-        <w:ind w:firstLine="432"/>
-      </w:pPr>
-      <w:r>
-        <w:t xml:space="preserve"> </w:t>
+        <w:t>O estudo de (Sciforce</w:t>
+      </w:r>
+      <w:r>
+        <w:rPr>
+          <w:rFonts w:hint="default"/>
+          <w:lang w:val="en-US" w:eastAsia="zh-CN"/>
+        </w:rPr>
+        <w:fldChar w:fldCharType="begin"/>
+      </w:r>
+      <w:r>
+        <w:rPr>
+          <w:rFonts w:hint="default"/>
+          <w:lang w:val="en-US" w:eastAsia="zh-CN"/>
+        </w:rPr>
+        <w:instrText xml:space="preserve"> HYPERLINK "https://medium.com/sciforce/towards-automatic-text-summarization-extractive-methods-e8439cd54715?source=post_page-----e8439cd54715----------------------" </w:instrText>
+      </w:r>
+      <w:r>
+        <w:rPr>
+          <w:rFonts w:hint="default"/>
+          <w:lang w:val="en-US" w:eastAsia="zh-CN"/>
+        </w:rPr>
+        <w:fldChar w:fldCharType="separate"/>
+      </w:r>
+      <w:r>
+        <w:rPr>
+          <w:rFonts w:hint="default"/>
+        </w:rPr>
+        <w:t>, 2019</w:t>
+      </w:r>
+      <w:r>
+        <w:rPr>
+          <w:rFonts w:hint="default"/>
+          <w:lang w:val="en-US" w:eastAsia="zh-CN"/>
+        </w:rPr>
+        <w:fldChar w:fldCharType="end"/>
+      </w:r>
+      <w:r>
+        <w:rPr>
+          <w:rFonts w:hint="default"/>
+          <w:lang w:val="pt-BR" w:eastAsia="zh-CN"/>
+        </w:rPr>
+        <w:t xml:space="preserve">) </w:t>
+      </w:r>
+      <w:r>
+        <w:rPr>
+          <w:rFonts w:hint="default"/>
+          <w:lang w:val="pt-BR"/>
+        </w:rPr>
+        <w:t>relata que a sumarização extrativa realiza a identificação de seções relevantes no texto para produzir um subcojunto baseado em frases literais do texto original.</w:t>
+      </w:r>
+    </w:p>
+    <w:p>
+      <w:pPr>
+        <w:ind w:left="0" w:leftChars="0" w:firstLine="720" w:firstLineChars="0"/>
+        <w:rPr>
+          <w:rFonts w:hint="default"/>
+          <w:lang w:val="pt-BR"/>
+        </w:rPr>
+      </w:pPr>
+      <w:r>
+        <w:rPr>
+          <w:rFonts w:hint="default"/>
+          <w:lang w:val="pt-BR"/>
+        </w:rPr>
+        <w:t>Sumarizadores extrativos partem de três princípios de tarefas independentes:</w:t>
+      </w:r>
+    </w:p>
+    <w:p>
+      <w:pPr>
+        <w:numPr>
+          <w:ilvl w:val="0"/>
+          <w:numId w:val="3"/>
+        </w:numPr>
+        <w:ind w:left="840" w:leftChars="0" w:hanging="420" w:firstLineChars="0"/>
+        <w:jc w:val="left"/>
+        <w:rPr>
+          <w:rFonts w:hint="default"/>
+          <w:lang w:val="pt-BR"/>
+        </w:rPr>
+      </w:pPr>
+      <w:r>
+        <w:rPr>
+          <w:rFonts w:hint="default"/>
+          <w:lang w:val="pt-BR"/>
+        </w:rPr>
+        <w:t xml:space="preserve">  1) Construção de uma representação intermediária do texto de entrada: Há duas formas de abordagem. Representar o texto em formato de tópico para ser interpretado e representado de maneira intermediária, formada com a entrada de dados, e saída depois do processamento. Ou através de indicadores de importância, baseado em uma lista de características de cada frase.</w:t>
+      </w:r>
+    </w:p>
+    <w:p>
+      <w:pPr>
+        <w:numPr>
+          <w:ilvl w:val="0"/>
+          <w:numId w:val="3"/>
+        </w:numPr>
+        <w:ind w:left="840" w:leftChars="0" w:hanging="420" w:firstLineChars="0"/>
+        <w:jc w:val="left"/>
+        <w:rPr>
+          <w:rFonts w:hint="default"/>
+          <w:lang w:val="pt-BR"/>
+        </w:rPr>
+      </w:pPr>
+      <w:r>
+        <w:rPr>
+          <w:rFonts w:hint="default"/>
+          <w:lang w:val="pt-BR"/>
+        </w:rPr>
+        <w:t xml:space="preserve">  2) Pontuação das sentenças com base na representação: Após a geração de representação intermediária, cada frase recebe um coeficiente entre 0 e 1, que representa maior importância da frase quanto mais próximo e 1 e menor relevância quando mais próximo de 0. </w:t>
+      </w:r>
+    </w:p>
+    <w:p>
+      <w:pPr>
+        <w:numPr>
+          <w:ilvl w:val="0"/>
+          <w:numId w:val="3"/>
+        </w:numPr>
+        <w:ind w:left="840" w:leftChars="0" w:hanging="420" w:firstLineChars="0"/>
+        <w:jc w:val="left"/>
+        <w:rPr>
+          <w:rFonts w:hint="default"/>
+          <w:lang w:val="pt-BR"/>
+        </w:rPr>
+      </w:pPr>
+      <w:r>
+        <w:rPr>
+          <w:rFonts w:hint="default"/>
+          <w:lang w:val="pt-BR"/>
+        </w:rPr>
+        <w:t xml:space="preserve"> 3) Seleção de um resumo composto por uma série de frases: Selecionar um certo número de frases mais importantes para produzir o resumo. Atentar-se para a coerência e minimizar a redundância durante a produção.</w:t>
+      </w:r>
+    </w:p>
+    <w:p>
+      <w:pPr>
+        <w:numPr>
+          <w:ilvl w:val="0"/>
+          <w:numId w:val="0"/>
+        </w:numPr>
+        <w:ind w:firstLine="720" w:firstLineChars="0"/>
+        <w:jc w:val="left"/>
+        <w:rPr>
+          <w:rFonts w:hint="default"/>
+          <w:lang w:val="pt-BR"/>
+        </w:rPr>
+      </w:pPr>
+      <w:r>
+        <w:rPr>
+          <w:rFonts w:hint="default"/>
+          <w:lang w:val="pt-BR"/>
+        </w:rPr>
+        <w:t>O estudo do processamento de linguagem natural partiu do princípio de ser aplicado em tarefas do cotidiano como, por exemplo, manchetes, resenhas, prévias, biografias e histórias</w:t>
+      </w:r>
+    </w:p>
+    <w:p>
+      <w:pPr>
+        <w:numPr>
+          <w:ilvl w:val="0"/>
+          <w:numId w:val="0"/>
+        </w:numPr>
+        <w:ind w:firstLine="720" w:firstLineChars="0"/>
+        <w:jc w:val="left"/>
+        <w:rPr>
+          <w:rFonts w:hint="default"/>
+          <w:lang w:val="pt-BR"/>
+        </w:rPr>
+      </w:pPr>
+    </w:p>
+    <w:p>
+      <w:pPr>
+        <w:numPr>
+          <w:ilvl w:val="0"/>
+          <w:numId w:val="0"/>
+        </w:numPr>
+        <w:ind w:firstLine="720" w:firstLineChars="0"/>
+        <w:jc w:val="left"/>
+        <w:rPr>
+          <w:rFonts w:hint="default"/>
+          <w:lang w:val="pt-BR"/>
+        </w:rPr>
+      </w:pPr>
+      <w:r>
+        <w:rPr>
+          <w:rFonts w:hint="default"/>
+          <w:lang w:val="pt-BR"/>
+        </w:rPr>
+        <w:t>.</w:t>
       </w:r>
     </w:p>
     <w:p>
       <w:pPr>
         <w:pStyle w:val="3"/>
       </w:pPr>
-      <w:bookmarkStart w:id="14" w:name="_Toc41145492"/>
-      <w:r>
-        <w:t>Sequence to Sequence</w:t>
-      </w:r>
-      <w:bookmarkEnd w:id="14"/>
-    </w:p>
-    <w:p/>
-    <w:p>
+      <w:r>
+        <w:t>S</w:t>
+      </w:r>
+      <w:r>
+        <w:rPr>
+          <w:rFonts w:hint="default"/>
+          <w:lang w:val="pt-BR"/>
+        </w:rPr>
+        <w:t>umarização Abstrata</w:t>
+      </w:r>
+    </w:p>
+    <w:p>
+      <w:pPr>
+        <w:rPr>
+          <w:rFonts w:hint="default"/>
+          <w:lang w:val="pt-BR"/>
+        </w:rPr>
+      </w:pPr>
+      <w:r>
+        <w:rPr>
+          <w:rFonts w:hint="default"/>
+          <w:lang w:val="pt-BR"/>
+        </w:rPr>
+        <w:t xml:space="preserve">No estudo feito por (Bing et. al, 2016) sumarização extrativa refere-se a tarefa de gerar títulos e resumos, capturando as ideias principais. Chamada de abstrata devido ao potencial de utilizar palavras que não estão presentes no documento original para gerar o título ou resumo. </w:t>
+      </w:r>
+    </w:p>
+    <w:p>
+      <w:pPr>
+        <w:rPr>
+          <w:rFonts w:hint="default"/>
+          <w:lang w:val="pt-BR"/>
+        </w:rPr>
+      </w:pPr>
+    </w:p>
+    <w:p>
+      <w:pPr>
+        <w:pStyle w:val="4"/>
+        <w:bidi w:val="0"/>
+        <w:ind w:left="720" w:leftChars="0" w:hanging="720" w:firstLineChars="0"/>
+        <w:rPr>
+          <w:rFonts w:hint="default"/>
+          <w:b/>
+          <w:bCs/>
+          <w:i/>
+          <w:iCs/>
+          <w:lang w:val="pt-BR"/>
+        </w:rPr>
+      </w:pPr>
+      <w:r>
+        <w:rPr>
+          <w:rFonts w:hint="default"/>
+          <w:b/>
+          <w:bCs/>
+          <w:i/>
+          <w:iCs/>
+          <w:lang w:val="pt-BR"/>
+        </w:rPr>
+        <w:t>Redes Neurais Recorrentes</w:t>
+      </w:r>
+    </w:p>
+    <w:p>
+      <w:pPr>
+        <w:rPr>
+          <w:rFonts w:hint="default"/>
+          <w:lang w:val="pt-BR"/>
+        </w:rPr>
+      </w:pPr>
+      <w:r>
+        <w:rPr>
+          <w:rFonts w:hint="default"/>
+          <w:lang w:val="pt-BR"/>
+        </w:rPr>
+        <w:t xml:space="preserve">O princípio básico de RNN é baseado em </w:t>
+      </w:r>
       <w:r>
         <w:rPr>
           <w:rFonts w:hint="default"/>
@@ -7833,162 +8238,193 @@
           <w:iCs/>
           <w:lang w:val="pt-BR"/>
         </w:rPr>
-        <w:t>Sequence to Sequence</w:t>
-      </w:r>
-      <w:r>
-        <w:t xml:space="preserve"> </w:t>
+        <w:t>encoder-decoder</w:t>
+      </w:r>
+      <w:r>
+        <w:rPr>
+          <w:rFonts w:hint="default"/>
+          <w:i w:val="0"/>
+          <w:iCs w:val="0"/>
+          <w:lang w:val="pt-BR"/>
+        </w:rPr>
+        <w:t>, que pode ser utilizado na vetorização de palavras ou textos.</w:t>
       </w:r>
       <w:r>
         <w:rPr>
           <w:rFonts w:hint="default"/>
           <w:lang w:val="pt-BR"/>
         </w:rPr>
-        <w:t xml:space="preserve">é uma categorização de modelo </w:t>
-      </w:r>
-      <w:r>
-        <w:t>utiliza</w:t>
+        <w:t xml:space="preserve"> (Nan Ding, Radu Soricut &amp; Ye Zhang, 2018)  A etapa de </w:t>
+      </w:r>
+      <w:r>
+        <w:rPr>
+          <w:rFonts w:hint="default"/>
+          <w:i/>
+          <w:iCs/>
+          <w:lang w:val="pt-BR"/>
+        </w:rPr>
+        <w:t>encoder</w:t>
       </w:r>
       <w:r>
         <w:rPr>
           <w:rFonts w:hint="default"/>
           <w:lang w:val="pt-BR"/>
         </w:rPr>
-        <w:t>da em</w:t>
-      </w:r>
-      <w:r>
-        <w:t xml:space="preserve"> Redes Neurais para processar o texto e gerar na saída</w:t>
+        <w:t xml:space="preserve"> lê os dados de entrada e os codifica como uma sequência de vetores, na qual o </w:t>
+      </w:r>
+      <w:r>
+        <w:rPr>
+          <w:rFonts w:hint="default"/>
+          <w:i/>
+          <w:iCs/>
+          <w:lang w:val="pt-BR"/>
+        </w:rPr>
+        <w:t>decoder</w:t>
       </w:r>
       <w:r>
         <w:rPr>
           <w:rFonts w:hint="default"/>
           <w:lang w:val="pt-BR"/>
         </w:rPr>
-        <w:t xml:space="preserve"> </w:t>
-      </w:r>
-      <w:r>
-        <w:t>o texto totalmente processado e legível para uma pessoa.</w:t>
-      </w:r>
-    </w:p>
-    <w:p>
-      <w:r>
-        <w:rPr>
-          <w:rFonts w:hint="default"/>
+        <w:t xml:space="preserve"> gera uma saída com o que foi processado.</w:t>
+      </w:r>
+    </w:p>
+    <w:p>
+      <w:pPr>
+        <w:rPr>
+          <w:i w:val="0"/>
+          <w:iCs w:val="0"/>
+        </w:rPr>
+      </w:pPr>
+      <w:bookmarkStart w:id="18" w:name="_GoBack"/>
+      <w:bookmarkEnd w:id="18"/>
+    </w:p>
+    <w:p>
+      <w:pPr>
+        <w:rPr>
+          <w:i w:val="0"/>
+          <w:iCs w:val="0"/>
+        </w:rPr>
+      </w:pPr>
+    </w:p>
+    <w:p>
+      <w:pPr>
+        <w:numPr>
+          <w:ilvl w:val="0"/>
+          <w:numId w:val="0"/>
+        </w:numPr>
+        <w:ind w:firstLine="720" w:firstLineChars="0"/>
+        <w:jc w:val="left"/>
+        <w:rPr>
+          <w:rFonts w:ascii="SimSun" w:hAnsi="SimSun" w:eastAsia="SimSun" w:cs="SimSun"/>
+          <w:sz w:val="24"/>
+          <w:szCs w:val="24"/>
+        </w:rPr>
+      </w:pPr>
+      <w:r>
+        <w:rPr>
+          <w:rFonts w:ascii="SimSun" w:hAnsi="SimSun" w:eastAsia="SimSun" w:cs="SimSun"/>
+          <w:sz w:val="24"/>
+          <w:szCs w:val="24"/>
+        </w:rPr>
+        <w:fldChar w:fldCharType="begin"/>
+      </w:r>
+      <w:r>
+        <w:rPr>
+          <w:rFonts w:ascii="SimSun" w:hAnsi="SimSun" w:eastAsia="SimSun" w:cs="SimSun"/>
+          <w:sz w:val="24"/>
+          <w:szCs w:val="24"/>
+        </w:rPr>
+        <w:instrText xml:space="preserve"> HYPERLINK "https://arxiv.org/pdf/1804.04093.pdf" </w:instrText>
+      </w:r>
+      <w:r>
+        <w:rPr>
+          <w:rFonts w:ascii="SimSun" w:hAnsi="SimSun" w:eastAsia="SimSun" w:cs="SimSun"/>
+          <w:sz w:val="24"/>
+          <w:szCs w:val="24"/>
+        </w:rPr>
+        <w:fldChar w:fldCharType="separate"/>
+      </w:r>
+      <w:r>
+        <w:rPr>
+          <w:rStyle w:val="26"/>
+          <w:rFonts w:ascii="SimSun" w:hAnsi="SimSun" w:eastAsia="SimSun" w:cs="SimSun"/>
+          <w:sz w:val="24"/>
+          <w:szCs w:val="24"/>
+        </w:rPr>
+        <w:t>https://arxiv.org/pdf/1804.04093.pdf</w:t>
+      </w:r>
+      <w:r>
+        <w:rPr>
+          <w:rFonts w:ascii="SimSun" w:hAnsi="SimSun" w:eastAsia="SimSun" w:cs="SimSun"/>
+          <w:sz w:val="24"/>
+          <w:szCs w:val="24"/>
+        </w:rPr>
+        <w:fldChar w:fldCharType="end"/>
+      </w:r>
+    </w:p>
+    <w:p>
+      <w:pPr>
+        <w:numPr>
+          <w:ilvl w:val="0"/>
+          <w:numId w:val="0"/>
+        </w:numPr>
+        <w:ind w:firstLine="720" w:firstLineChars="0"/>
+        <w:jc w:val="left"/>
+        <w:rPr>
+          <w:rFonts w:hint="default" w:ascii="SimSun" w:hAnsi="SimSun" w:eastAsia="SimSun" w:cs="SimSun"/>
+          <w:sz w:val="24"/>
+          <w:szCs w:val="24"/>
           <w:lang w:val="pt-BR"/>
         </w:rPr>
-        <w:t>R</w:t>
-      </w:r>
-      <w:r>
-        <w:t>egularmente</w:t>
-      </w:r>
-      <w:r>
-        <w:t xml:space="preserve"> utilizada em </w:t>
-      </w:r>
-      <w:r>
-        <w:rPr>
-          <w:rFonts w:hint="default"/>
-          <w:lang w:val="pt-BR"/>
-        </w:rPr>
-        <w:t>estudos em</w:t>
-      </w:r>
-      <w:r>
-        <w:t xml:space="preserve"> áreas da NLP, principalmente em traduções. Iss</w:t>
-      </w:r>
-      <w:r>
-        <w:rPr>
-          <w:rFonts w:hint="default"/>
-          <w:lang w:val="pt-BR"/>
-        </w:rPr>
-        <w:t>o ocorre pois há</w:t>
-      </w:r>
-      <w:r>
-        <w:t xml:space="preserve"> uma parte conhecida como </w:t>
-      </w:r>
-      <w:r>
-        <w:rPr>
-          <w:i/>
-          <w:iCs/>
-        </w:rPr>
-        <w:t xml:space="preserve">Encoder, </w:t>
-      </w:r>
-      <w:r>
-        <w:t>onde</w:t>
-      </w:r>
-      <w:r>
-        <w:rPr>
-          <w:i/>
-          <w:iCs/>
-        </w:rPr>
-        <w:t xml:space="preserve"> </w:t>
-      </w:r>
-      <w:r>
-        <w:t xml:space="preserve">ocorre o processamento dos dados de entrada, e isso pode ocorrer com a entrada do texto completo e realizado a vetorização das palavras ou textos. A segunda etapa é conhecida como </w:t>
-      </w:r>
-      <w:r>
-        <w:rPr>
-          <w:i/>
-          <w:iCs/>
-        </w:rPr>
-        <w:t>Decoder</w:t>
-      </w:r>
-      <w:r>
-        <w:t xml:space="preserve">, é nesta etapa que ocorre a tradução do texto, ou </w:t>
-      </w:r>
-      <w:r>
-        <w:rPr>
-          <w:rFonts w:hint="default"/>
-          <w:lang w:val="pt-BR"/>
-        </w:rPr>
-        <w:t>no</w:t>
-      </w:r>
-      <w:r>
-        <w:t xml:space="preserve"> caso</w:t>
-      </w:r>
-      <w:r>
-        <w:rPr>
-          <w:rFonts w:hint="default"/>
-          <w:lang w:val="pt-BR"/>
-        </w:rPr>
-        <w:t xml:space="preserve"> de</w:t>
-      </w:r>
-      <w:r>
-        <w:t xml:space="preserve"> sumarização, e tem-se na saída o texto sumarizado, ou traduzido, e legível.</w:t>
-      </w:r>
-    </w:p>
-    <w:p>
-      <w:r>
-        <w:t xml:space="preserve">A figura 3, mostra a arquitetura da rede e ajuda a entender esse processo de </w:t>
-      </w:r>
-      <w:r>
-        <w:rPr>
-          <w:i/>
-          <w:iCs/>
-        </w:rPr>
-        <w:t>encoder</w:t>
-      </w:r>
-      <w:r>
-        <w:t xml:space="preserve"> e </w:t>
-      </w:r>
-      <w:r>
-        <w:rPr>
-          <w:i/>
-          <w:iCs/>
-        </w:rPr>
-        <w:t>decoder</w:t>
-      </w:r>
-      <w:r>
-        <w:t>.</w:t>
-      </w:r>
-    </w:p>
-    <w:p/>
-    <w:p/>
-    <w:p/>
-    <w:p/>
-    <w:p/>
-    <w:p/>
-    <w:p/>
-    <w:p/>
-    <w:p/>
-    <w:p/>
+      </w:pPr>
+    </w:p>
+    <w:p>
+      <w:pPr>
+        <w:jc w:val="left"/>
+      </w:pPr>
+      <w:r>
+        <w:rPr>
+          <w:rFonts w:ascii="SimSun" w:hAnsi="SimSun" w:eastAsia="SimSun" w:cs="SimSun"/>
+          <w:sz w:val="24"/>
+          <w:szCs w:val="24"/>
+        </w:rPr>
+        <w:fldChar w:fldCharType="begin"/>
+      </w:r>
+      <w:r>
+        <w:rPr>
+          <w:rFonts w:ascii="SimSun" w:hAnsi="SimSun" w:eastAsia="SimSun" w:cs="SimSun"/>
+          <w:sz w:val="24"/>
+          <w:szCs w:val="24"/>
+        </w:rPr>
+        <w:instrText xml:space="preserve"> HYPERLINK "https://medium.com/sciforce/towards-automatic-text-summarization-extractive-methods-e8439cd54715" </w:instrText>
+      </w:r>
+      <w:r>
+        <w:rPr>
+          <w:rFonts w:ascii="SimSun" w:hAnsi="SimSun" w:eastAsia="SimSun" w:cs="SimSun"/>
+          <w:sz w:val="24"/>
+          <w:szCs w:val="24"/>
+        </w:rPr>
+        <w:fldChar w:fldCharType="separate"/>
+      </w:r>
+      <w:r>
+        <w:rPr>
+          <w:rStyle w:val="26"/>
+          <w:rFonts w:ascii="SimSun" w:hAnsi="SimSun" w:eastAsia="SimSun" w:cs="SimSun"/>
+          <w:sz w:val="24"/>
+          <w:szCs w:val="24"/>
+        </w:rPr>
+        <w:t>https://medium.com/sciforce/towards-automatic-text-summarization-extractive-methods-e8439cd54715</w:t>
+      </w:r>
+      <w:r>
+        <w:rPr>
+          <w:rFonts w:ascii="SimSun" w:hAnsi="SimSun" w:eastAsia="SimSun" w:cs="SimSun"/>
+          <w:sz w:val="24"/>
+          <w:szCs w:val="24"/>
+        </w:rPr>
+        <w:fldChar w:fldCharType="end"/>
+      </w:r>
+    </w:p>
     <w:p/>
     <w:p>
       <w:pPr>
@@ -8003,797 +8439,6 @@
         </w:sectPr>
       </w:pPr>
     </w:p>
-    <w:p/>
-    <w:p>
-      <w:pPr>
-        <w:jc w:val="center"/>
-      </w:pPr>
-      <w:r>
-        <w:t xml:space="preserve">Figura 3 – Arquitetura da metodologia </w:t>
-      </w:r>
-      <w:r>
-        <w:rPr>
-          <w:i/>
-          <w:iCs/>
-        </w:rPr>
-        <w:t>Sequence</w:t>
-      </w:r>
-      <w:r>
-        <w:rPr>
-          <w:rFonts w:hint="default"/>
-          <w:i/>
-          <w:iCs/>
-          <w:lang w:val="pt-BR"/>
-        </w:rPr>
-        <w:t xml:space="preserve"> </w:t>
-      </w:r>
-      <w:r>
-        <w:rPr>
-          <w:i/>
-          <w:iCs/>
-        </w:rPr>
-        <w:t>to</w:t>
-      </w:r>
-      <w:r>
-        <w:rPr>
-          <w:rFonts w:hint="default"/>
-          <w:i/>
-          <w:iCs/>
-          <w:lang w:val="pt-BR"/>
-        </w:rPr>
-        <w:t xml:space="preserve"> </w:t>
-      </w:r>
-      <w:r>
-        <w:rPr>
-          <w:i/>
-          <w:iCs/>
-        </w:rPr>
-        <w:t>Sequence</w:t>
-      </w:r>
-    </w:p>
-    <w:p>
-      <w:pPr>
-        <w:jc w:val="center"/>
-      </w:pPr>
-      <w:r>
-        <w:drawing>
-          <wp:inline distT="0" distB="0" distL="114300" distR="114300">
-            <wp:extent cx="5132705" cy="2375535"/>
-            <wp:effectExtent l="0" t="0" r="10795" b="5715"/>
-            <wp:docPr id="1" name="Imagem 1" descr="mZC6M"/>
-            <wp:cNvGraphicFramePr>
-              <a:graphicFrameLocks xmlns:a="http://schemas.openxmlformats.org/drawingml/2006/main" noChangeAspect="1"/>
-            </wp:cNvGraphicFramePr>
-            <a:graphic xmlns:a="http://schemas.openxmlformats.org/drawingml/2006/main">
-              <a:graphicData uri="http://schemas.openxmlformats.org/drawingml/2006/picture">
-                <pic:pic xmlns:pic="http://schemas.openxmlformats.org/drawingml/2006/picture">
-                  <pic:nvPicPr>
-                    <pic:cNvPr id="1" name="Imagem 1" descr="mZC6M"/>
-                    <pic:cNvPicPr>
-                      <a:picLocks noChangeAspect="1"/>
-                    </pic:cNvPicPr>
-                  </pic:nvPicPr>
-                  <pic:blipFill>
-                    <a:blip r:embed="rId45"/>
-                    <a:stretch>
-                      <a:fillRect/>
-                    </a:stretch>
-                  </pic:blipFill>
-                  <pic:spPr>
-                    <a:xfrm>
-                      <a:off x="0" y="0"/>
-                      <a:ext cx="5132705" cy="2375535"/>
-                    </a:xfrm>
-                    <a:prstGeom prst="rect">
-                      <a:avLst/>
-                    </a:prstGeom>
-                  </pic:spPr>
-                </pic:pic>
-              </a:graphicData>
-            </a:graphic>
-          </wp:inline>
-        </w:drawing>
-      </w:r>
-      <w:r>
-        <w:rPr>
-          <w:rFonts w:ascii="Cambria Math" w:hAnsi="Cambria Math"/>
-        </w:rPr>
-        <w:t xml:space="preserve"> </w:t>
-      </w:r>
-      <w:r>
-        <w:rPr>
-          <w:rFonts w:ascii="Cambria Math" w:hAnsi="Cambria Math"/>
-          <w:position w:val="-16"/>
-        </w:rPr>
-        <w:object>
-          <v:shape id="_x0000_i1025" o:spt="75" alt="" type="#_x0000_t75" style="height:24.8pt;width:9.7pt;" o:ole="t" filled="f" o:preferrelative="t" stroked="f" coordsize="21600,21600">
-            <v:path/>
-            <v:fill on="f" focussize="0,0"/>
-            <v:stroke on="f"/>
-            <v:imagedata r:id="rId47" o:title=""/>
-            <o:lock v:ext="edit" aspectratio="t"/>
-            <w10:wrap type="none"/>
-            <w10:anchorlock/>
-          </v:shape>
-          <o:OLEObject Type="Embed" ProgID="Equation.KSEE3" ShapeID="_x0000_i1025" DrawAspect="Content" ObjectID="_1468075725" r:id="rId46">
-            <o:LockedField>false</o:LockedField>
-          </o:OLEObject>
-        </w:object>
-      </w:r>
-      <w:r>
-        <w:t>Fonte: Disponível em:</w:t>
-      </w:r>
-      <w:r>
-        <w:fldChar w:fldCharType="begin"/>
-      </w:r>
-      <w:r>
-        <w:instrText xml:space="preserve"> HYPERLINK "https://www.researchgate.net/publication/325772303_Natural_Language_Processing" </w:instrText>
-      </w:r>
-      <w:r>
-        <w:fldChar w:fldCharType="separate"/>
-      </w:r>
-      <w:r>
-        <w:t>https://www.researchgate.net</w:t>
-      </w:r>
-      <w:r>
-        <w:fldChar w:fldCharType="end"/>
-      </w:r>
-      <w:r>
-        <w:rPr>
-          <w:rFonts w:hint="default"/>
-          <w:lang w:val="pt-BR"/>
-        </w:rPr>
-        <w:t>/</w:t>
-      </w:r>
-      <w:r>
-        <w:t>. Acesso em 2</w:t>
-      </w:r>
-      <w:r>
-        <w:rPr>
-          <w:rFonts w:hint="default"/>
-          <w:lang w:val="pt-BR"/>
-        </w:rPr>
-        <w:t>8</w:t>
-      </w:r>
-      <w:r>
-        <w:t xml:space="preserve"> ago</w:t>
-      </w:r>
-      <w:r>
-        <w:rPr>
-          <w:rFonts w:hint="default"/>
-          <w:lang w:val="pt-BR"/>
-        </w:rPr>
-        <w:t xml:space="preserve"> </w:t>
-      </w:r>
-      <w:r>
-        <w:t>2020</w:t>
-      </w:r>
-    </w:p>
-    <w:p>
-      <w:pPr>
-        <w:ind w:firstLine="0"/>
-      </w:pPr>
-      <w:r>
-        <w:rPr>
-          <w:rFonts w:ascii="SimSun" w:hAnsi="SimSun" w:eastAsia="SimSun" w:cs="SimSun"/>
-          <w:sz w:val="24"/>
-          <w:szCs w:val="24"/>
-        </w:rPr>
-        <w:fldChar w:fldCharType="begin"/>
-      </w:r>
-      <w:r>
-        <w:rPr>
-          <w:rFonts w:ascii="SimSun" w:hAnsi="SimSun" w:eastAsia="SimSun" w:cs="SimSun"/>
-          <w:sz w:val="24"/>
-          <w:szCs w:val="24"/>
-        </w:rPr>
-        <w:instrText xml:space="preserve"> HYPERLINK "https://iamtrask.github.io/2015/11/15/anyone-can-code-lstm/" </w:instrText>
-      </w:r>
-      <w:r>
-        <w:rPr>
-          <w:rFonts w:ascii="SimSun" w:hAnsi="SimSun" w:eastAsia="SimSun" w:cs="SimSun"/>
-          <w:sz w:val="24"/>
-          <w:szCs w:val="24"/>
-        </w:rPr>
-        <w:fldChar w:fldCharType="separate"/>
-      </w:r>
-      <w:r>
-        <w:rPr>
-          <w:rStyle w:val="26"/>
-          <w:rFonts w:ascii="SimSun" w:hAnsi="SimSun" w:eastAsia="SimSun" w:cs="SimSun"/>
-          <w:sz w:val="24"/>
-          <w:szCs w:val="24"/>
-        </w:rPr>
-        <w:t>https://iamtrask.github.io/2015/11/15/anyone-can-code-lstm/</w:t>
-      </w:r>
-      <w:r>
-        <w:rPr>
-          <w:rFonts w:ascii="SimSun" w:hAnsi="SimSun" w:eastAsia="SimSun" w:cs="SimSun"/>
-          <w:sz w:val="24"/>
-          <w:szCs w:val="24"/>
-        </w:rPr>
-        <w:fldChar w:fldCharType="end"/>
-      </w:r>
-    </w:p>
-    <w:p>
-      <w:r>
-        <w:rPr>
-          <w:rFonts w:hint="default"/>
-          <w:lang w:val="pt-BR"/>
-        </w:rPr>
-        <w:t>De acordo com (</w:t>
-      </w:r>
-      <w:r>
-        <w:rPr>
-          <w:rFonts w:hint="default"/>
-        </w:rPr>
-        <w:fldChar w:fldCharType="begin"/>
-      </w:r>
-      <w:r>
-        <w:rPr>
-          <w:rFonts w:hint="default"/>
-        </w:rPr>
-        <w:instrText xml:space="preserve"> HYPERLINK "https://twitter.com/iamtrask" </w:instrText>
-      </w:r>
-      <w:r>
-        <w:rPr>
-          <w:rFonts w:hint="default"/>
-        </w:rPr>
-        <w:fldChar w:fldCharType="separate"/>
-      </w:r>
-      <w:r>
-        <w:rPr>
-          <w:rFonts w:hint="default"/>
-        </w:rPr>
-        <w:t>iamtrask</w:t>
-      </w:r>
-      <w:r>
-        <w:rPr>
-          <w:rFonts w:hint="default"/>
-        </w:rPr>
-        <w:fldChar w:fldCharType="end"/>
-      </w:r>
-      <w:r>
-        <w:rPr>
-          <w:rFonts w:hint="default"/>
-          <w:lang w:val="pt-BR"/>
-        </w:rPr>
-        <w:t>, 2015</w:t>
-      </w:r>
-      <w:r>
-        <w:rPr>
-          <w:rFonts w:hint="default"/>
-          <w:lang w:val="pt-BR"/>
-        </w:rPr>
-        <w:t xml:space="preserve">) </w:t>
-      </w:r>
-      <w:r>
-        <w:t>O funcionamento é parecido com o cérebro humano, no qual uma sequência de informações são mais simples de lembrar do que a partir do meio ou do final para o começo como, por exemplo, a letra de uma música ou um caminho para chegar em algum local. Já no treinamento de uma rede neural recorrente, há maior eficiência e vantagem para prever o próximo passo a ser realizado pois suas camadas ocultas apenas de acordo com os dados de entrada, são baseadas em um fluxo de informações dado por:</w:t>
-      </w:r>
-    </w:p>
-    <w:p/>
-    <w:p>
-      <w:pPr>
-        <w:ind w:firstLine="0"/>
-        <w:jc w:val="center"/>
-      </w:pPr>
-      <w:r>
-        <w:rPr>
-          <w:position w:val="-6"/>
-        </w:rPr>
-        <w:object>
-          <v:shape id="_x0000_i1026" o:spt="75" type="#_x0000_t75" style="height:14.05pt;width:131.85pt;" o:ole="t" filled="f" o:preferrelative="t" stroked="f" coordsize="21600,21600">
-            <v:path/>
-            <v:fill on="f" focussize="0,0"/>
-            <v:stroke on="f" joinstyle="miter"/>
-            <v:imagedata r:id="rId49" o:title=""/>
-            <o:lock v:ext="edit" aspectratio="t"/>
-            <w10:wrap type="none"/>
-            <w10:anchorlock/>
-          </v:shape>
-          <o:OLEObject Type="Embed" ProgID="Equation.KSEE3" ShapeID="_x0000_i1026" DrawAspect="Content" ObjectID="_1468075726" r:id="rId48">
-            <o:LockedField>false</o:LockedField>
-          </o:OLEObject>
-        </w:object>
-      </w:r>
-    </w:p>
-    <w:p>
-      <w:pPr>
-        <w:ind w:firstLine="0"/>
-        <w:jc w:val="center"/>
-      </w:pPr>
-    </w:p>
-    <w:p>
-      <w:pPr>
-        <w:ind w:firstLine="720"/>
-      </w:pPr>
-      <w:r>
-        <w:t>Em outras situações, é possível criar camadas ocultas a partir da entrada, assim como, criar camada de saída com a oculta. Este processo muda como a memória guarda as informações, já que há uma combinação entre os dados da entrada no tempo atual com o tempo anterior da camada oculta, como nos exemplos:</w:t>
-      </w:r>
-    </w:p>
-    <w:p/>
-    <w:p>
-      <w:pPr>
-        <w:ind w:firstLine="0"/>
-        <w:jc w:val="center"/>
-      </w:pPr>
-      <w:r>
-        <w:rPr>
-          <w:position w:val="-10"/>
-        </w:rPr>
-        <w:object>
-          <v:shape id="_x0000_i1027" o:spt="75" type="#_x0000_t75" style="height:15.9pt;width:230.95pt;" o:ole="t" filled="f" o:preferrelative="t" stroked="f" coordsize="21600,21600">
-            <v:path/>
-            <v:fill on="f" focussize="0,0"/>
-            <v:stroke on="f" joinstyle="miter"/>
-            <v:imagedata r:id="rId51" o:title=""/>
-            <o:lock v:ext="edit" aspectratio="t"/>
-            <w10:wrap type="none"/>
-            <w10:anchorlock/>
-          </v:shape>
-          <o:OLEObject Type="Embed" ProgID="Equation.KSEE3" ShapeID="_x0000_i1027" DrawAspect="Content" ObjectID="_1468075727" r:id="rId50">
-            <o:LockedField>false</o:LockedField>
-          </o:OLEObject>
-        </w:object>
-      </w:r>
-    </w:p>
-    <w:p>
-      <w:pPr>
-        <w:ind w:firstLine="0"/>
-        <w:jc w:val="center"/>
-      </w:pPr>
-      <w:r>
-        <w:rPr>
-          <w:position w:val="-10"/>
-        </w:rPr>
-        <w:object>
-          <v:shape id="_x0000_i1028" o:spt="75" type="#_x0000_t75" style="height:15.9pt;width:237.95pt;" o:ole="t" filled="f" o:preferrelative="t" stroked="f" coordsize="21600,21600">
-            <v:path/>
-            <v:fill on="f" focussize="0,0"/>
-            <v:stroke on="f" joinstyle="miter"/>
-            <v:imagedata r:id="rId53" o:title=""/>
-            <o:lock v:ext="edit" aspectratio="t"/>
-            <w10:wrap type="none"/>
-            <w10:anchorlock/>
-          </v:shape>
-          <o:OLEObject Type="Embed" ProgID="Equation.KSEE3" ShapeID="_x0000_i1028" DrawAspect="Content" ObjectID="_1468075728" r:id="rId52">
-            <o:LockedField>false</o:LockedField>
-          </o:OLEObject>
-        </w:object>
-      </w:r>
-    </w:p>
-    <w:p>
-      <w:bookmarkStart w:id="18" w:name="_GoBack"/>
-      <w:bookmarkEnd w:id="18"/>
-    </w:p>
-    <w:p>
-      <w:r>
-        <w:t>A camada oculta sofre diversas alterações ao longo de cada passo de tempo a cada nova entrada, e a única forma de acesso é através de uma sequência correta de entradas. Na prática, a camada oculta "lembra" em qual parte do tempo encontra-se de acordo com os tempos anteriores e consegue diferenciar, por exemplo, textos idênticos de uma música e prever a próxima palavra.</w:t>
-      </w:r>
-    </w:p>
-    <w:p>
-      <w:pPr>
-        <w:ind w:firstLine="0"/>
-      </w:pPr>
-    </w:p>
-    <w:p>
-      <w:pPr>
-        <w:pStyle w:val="3"/>
-      </w:pPr>
-      <w:r>
-        <w:t>Similaridade do Cosseno</w:t>
-      </w:r>
-    </w:p>
-    <w:p>
-      <w:pPr>
-        <w:ind w:firstLine="0"/>
-      </w:pPr>
-    </w:p>
-    <w:p>
-      <w:pPr>
-        <w:ind w:firstLine="720"/>
-      </w:pPr>
-      <w:r>
-        <w:t xml:space="preserve">A similaridade de cosseno é uma técnica utilizada para medir </w:t>
-      </w:r>
-      <w:r>
-        <w:rPr>
-          <w:rFonts w:hint="default"/>
-          <w:lang w:val="pt-BR"/>
-        </w:rPr>
-        <w:t>a eficácia</w:t>
-      </w:r>
-      <w:r>
-        <w:t xml:space="preserve"> é o resultado final, uma vez que o texto passou por uma fa</w:t>
-      </w:r>
-      <w:r>
-        <w:rPr>
-          <w:rFonts w:hint="default"/>
-          <w:lang w:val="pt-BR"/>
-        </w:rPr>
-        <w:t>s</w:t>
-      </w:r>
-      <w:r>
-        <w:t xml:space="preserve">e de vetorização, ou seja, </w:t>
-      </w:r>
-      <w:r>
-        <w:rPr>
-          <w:rFonts w:hint="default"/>
-          <w:lang w:val="pt-BR"/>
-        </w:rPr>
-        <w:t>tornou-se</w:t>
-      </w:r>
-      <w:r>
-        <w:t xml:space="preserve"> pontos no plano cartesiano, e para encontrar a similaridade entre duas frases, calcula</w:t>
-      </w:r>
-      <w:r>
-        <w:rPr>
-          <w:rFonts w:hint="default"/>
-          <w:lang w:val="pt-BR"/>
-        </w:rPr>
-        <w:t>-se</w:t>
-      </w:r>
-      <w:r>
-        <w:t xml:space="preserve"> o cosseno do valor da frase, </w:t>
-      </w:r>
-      <w:r>
-        <w:rPr>
-          <w:rFonts w:hint="default"/>
-          <w:lang w:val="pt-BR"/>
-        </w:rPr>
-        <w:t>no qual</w:t>
-      </w:r>
-      <w:r>
-        <w:t xml:space="preserve"> t</w:t>
-      </w:r>
-      <w:r>
-        <w:rPr>
-          <w:rFonts w:hint="default"/>
-          <w:lang w:val="pt-BR"/>
-        </w:rPr>
-        <w:t>em-se</w:t>
-      </w:r>
-      <w:r>
-        <w:t xml:space="preserve"> como saída um </w:t>
-      </w:r>
-      <w:r>
-        <w:rPr>
-          <w:rFonts w:hint="default"/>
-          <w:lang w:val="pt-BR"/>
-        </w:rPr>
-        <w:t>coeficiente com o valor</w:t>
-      </w:r>
-      <w:r>
-        <w:t xml:space="preserve"> entre 0 e 1, quanto mais próximo de 1, maior a similaridade entre as frase, e quanto mais próximo de 0 menos a similaridade entre as frases.</w:t>
-      </w:r>
-    </w:p>
-    <w:p>
-      <w:pPr>
-        <w:ind w:firstLine="720"/>
-      </w:pPr>
-      <w:r>
-        <w:t>Na publicação de (</w:t>
-      </w:r>
-      <w:r>
-        <w:fldChar w:fldCharType="begin"/>
-      </w:r>
-      <w:r>
-        <w:instrText xml:space="preserve"> HYPERLINK "https://www.deviante.com.br/author/juniorkoch/" \o "Posts por Junior Koch" </w:instrText>
-      </w:r>
-      <w:r>
-        <w:fldChar w:fldCharType="separate"/>
-      </w:r>
-      <w:r>
-        <w:t>Koch</w:t>
-      </w:r>
-      <w:r>
-        <w:fldChar w:fldCharType="end"/>
-      </w:r>
-      <w:r>
-        <w:t>, 2019) Um vetor sai da origem do sistema de coordenadas e termina no ponto X, como mostra a Figura 4. Este vetor é usado para localizar o ponto no espaço de características.</w:t>
-      </w:r>
-    </w:p>
-    <w:p>
-      <w:pPr>
-        <w:ind w:firstLine="720"/>
-      </w:pPr>
-    </w:p>
-    <w:p>
-      <w:pPr>
-        <w:ind w:firstLine="720"/>
-        <w:jc w:val="center"/>
-      </w:pPr>
-      <w:r>
-        <w:t>Figura 4 - Gráfico de Similaridade de Cosseno</w:t>
-      </w:r>
-    </w:p>
-    <w:p>
-      <w:pPr>
-        <w:ind w:firstLine="720"/>
-        <w:jc w:val="center"/>
-        <w:rPr>
-          <w:color w:val="4C4C4C"/>
-          <w:shd w:val="clear" w:color="auto" w:fill="FFFFFF"/>
-        </w:rPr>
-      </w:pPr>
-      <w:r>
-        <w:rPr>
-          <w:color w:val="4C4C4C"/>
-          <w:shd w:val="clear" w:color="auto" w:fill="FFFFFF"/>
-        </w:rPr>
-        <w:drawing>
-          <wp:inline distT="0" distB="0" distL="114300" distR="114300">
-            <wp:extent cx="2743835" cy="2743835"/>
-            <wp:effectExtent l="0" t="0" r="18415" b="18415"/>
-            <wp:docPr id="2" name="Imagem 2" descr="sim_04"/>
-            <wp:cNvGraphicFramePr>
-              <a:graphicFrameLocks xmlns:a="http://schemas.openxmlformats.org/drawingml/2006/main" noChangeAspect="1"/>
-            </wp:cNvGraphicFramePr>
-            <a:graphic xmlns:a="http://schemas.openxmlformats.org/drawingml/2006/main">
-              <a:graphicData uri="http://schemas.openxmlformats.org/drawingml/2006/picture">
-                <pic:pic xmlns:pic="http://schemas.openxmlformats.org/drawingml/2006/picture">
-                  <pic:nvPicPr>
-                    <pic:cNvPr id="2" name="Imagem 2" descr="sim_04"/>
-                    <pic:cNvPicPr>
-                      <a:picLocks noChangeAspect="1"/>
-                    </pic:cNvPicPr>
-                  </pic:nvPicPr>
-                  <pic:blipFill>
-                    <a:blip r:embed="rId54"/>
-                    <a:stretch>
-                      <a:fillRect/>
-                    </a:stretch>
-                  </pic:blipFill>
-                  <pic:spPr>
-                    <a:xfrm>
-                      <a:off x="0" y="0"/>
-                      <a:ext cx="2743835" cy="2743835"/>
-                    </a:xfrm>
-                    <a:prstGeom prst="rect">
-                      <a:avLst/>
-                    </a:prstGeom>
-                  </pic:spPr>
-                </pic:pic>
-              </a:graphicData>
-            </a:graphic>
-          </wp:inline>
-        </w:drawing>
-      </w:r>
-    </w:p>
-    <w:p>
-      <w:pPr>
-        <w:ind w:firstLine="720"/>
-      </w:pPr>
-      <w:r>
-        <w:t>Já em termos matemáticos, a similaridade pode ser calculada através da Equação 3:</w:t>
-      </w:r>
-    </w:p>
-    <w:p>
-      <w:pPr>
-        <w:ind w:firstLine="720"/>
-        <w:jc w:val="left"/>
-      </w:pPr>
-      <w:r>
-        <w:rPr>
-          <w:color w:val="4C4C4C"/>
-          <w:position w:val="-28"/>
-          <w:shd w:val="clear" w:color="auto" w:fill="FFFFFF"/>
-        </w:rPr>
-        <w:object>
-          <v:shape id="_x0000_i1029" o:spt="75" type="#_x0000_t75" style="height:33.2pt;width:173pt;" o:ole="t" filled="f" o:preferrelative="t" stroked="f" coordsize="21600,21600">
-            <v:path/>
-            <v:fill on="f" focussize="0,0"/>
-            <v:stroke on="f" joinstyle="miter"/>
-            <v:imagedata r:id="rId56" o:title=""/>
-            <o:lock v:ext="edit" aspectratio="t"/>
-            <w10:wrap type="none"/>
-            <w10:anchorlock/>
-          </v:shape>
-          <o:OLEObject Type="Embed" ProgID="Equation.KSEE3" ShapeID="_x0000_i1029" DrawAspect="Content" ObjectID="_1468075729" r:id="rId55">
-            <o:LockedField>false</o:LockedField>
-          </o:OLEObject>
-        </w:object>
-      </w:r>
-      <w:r>
-        <w:rPr>
-          <w:rFonts w:hint="default"/>
-          <w:color w:val="4C4C4C"/>
-          <w:position w:val="-28"/>
-          <w:shd w:val="clear" w:color="auto" w:fill="FFFFFF"/>
-          <w:lang w:val="pt-BR"/>
-        </w:rPr>
-        <w:t xml:space="preserve">                                                             </w:t>
-      </w:r>
-      <w:r>
-        <w:t>(3)</w:t>
-      </w:r>
-    </w:p>
-    <w:p>
-      <w:pPr>
-        <w:ind w:firstLine="720"/>
-        <w:jc w:val="left"/>
-      </w:pPr>
-    </w:p>
-    <w:p>
-      <w:pPr>
-        <w:ind w:firstLine="720"/>
-      </w:pPr>
-      <w:r>
-        <w:t xml:space="preserve">Os ângulos entre os vetores são representados por </w:t>
-      </w:r>
-      <w:r>
-        <w:object>
-          <v:shape id="_x0000_i1030" o:spt="75" type="#_x0000_t75" style="height:13.1pt;width:14.05pt;" o:ole="t" filled="f" o:preferrelative="t" stroked="f" coordsize="21600,21600">
-            <v:path/>
-            <v:fill on="f" focussize="0,0"/>
-            <v:stroke on="f" joinstyle="miter"/>
-            <v:imagedata r:id="rId58" o:title=""/>
-            <o:lock v:ext="edit" aspectratio="t"/>
-            <w10:wrap type="none"/>
-            <w10:anchorlock/>
-          </v:shape>
-          <o:OLEObject Type="Embed" ProgID="Equation.KSEE3" ShapeID="_x0000_i1030" DrawAspect="Content" ObjectID="_1468075730" r:id="rId57">
-            <o:LockedField>false</o:LockedField>
-          </o:OLEObject>
-        </w:object>
-      </w:r>
-      <w:r>
-        <w:t xml:space="preserve"> e </w:t>
-      </w:r>
-      <w:r>
-        <w:object>
-          <v:shape id="_x0000_i1031" o:spt="75" type="#_x0000_t75" style="height:13.1pt;width:12.15pt;" o:ole="t" filled="f" o:preferrelative="t" stroked="f" coordsize="21600,21600">
-            <v:path/>
-            <v:fill on="f" focussize="0,0"/>
-            <v:stroke on="f" joinstyle="miter"/>
-            <v:imagedata r:id="rId60" o:title=""/>
-            <o:lock v:ext="edit" aspectratio="t"/>
-            <w10:wrap type="none"/>
-            <w10:anchorlock/>
-          </v:shape>
-          <o:OLEObject Type="Embed" ProgID="Equation.KSEE3" ShapeID="_x0000_i1031" DrawAspect="Content" ObjectID="_1468075731" r:id="rId59">
-            <o:LockedField>false</o:LockedField>
-          </o:OLEObject>
-        </w:object>
-      </w:r>
-      <w:r>
-        <w:t xml:space="preserve"> que encontram-se em linha reta, ou seja, ângulo de zero graus e similaridade de </w:t>
-      </w:r>
-      <w:r>
-        <w:object>
-          <v:shape id="_x0000_i1032" o:spt="75" type="#_x0000_t75" style="height:15.9pt;width:49.1pt;" o:ole="t" filled="f" o:preferrelative="t" stroked="f" coordsize="21600,21600">
-            <v:path/>
-            <v:fill on="f" focussize="0,0"/>
-            <v:stroke on="f" joinstyle="miter"/>
-            <v:imagedata r:id="rId62" o:title=""/>
-            <o:lock v:ext="edit" aspectratio="t"/>
-            <w10:wrap type="none"/>
-            <w10:anchorlock/>
-          </v:shape>
-          <o:OLEObject Type="Embed" ProgID="Equation.KSEE3" ShapeID="_x0000_i1032" DrawAspect="Content" ObjectID="_1468075732" r:id="rId61">
-            <o:LockedField>false</o:LockedField>
-          </o:OLEObject>
-        </w:object>
-      </w:r>
-      <w:r>
-        <w:t xml:space="preserve">. Já para uma similaridade desconhecida como ,por exemplo, entre  </w:t>
-      </w:r>
-      <w:r>
-        <w:object>
-          <v:shape id="_x0000_i1033" o:spt="75" type="#_x0000_t75" style="height:13.1pt;width:14.05pt;" o:ole="t" filled="f" o:preferrelative="t" stroked="f" coordsize="21600,21600">
-            <v:path/>
-            <v:fill on="f" focussize="0,0"/>
-            <v:stroke on="f" joinstyle="miter"/>
-            <v:imagedata r:id="rId58" o:title=""/>
-            <o:lock v:ext="edit" aspectratio="t"/>
-            <w10:wrap type="none"/>
-            <w10:anchorlock/>
-          </v:shape>
-          <o:OLEObject Type="Embed" ProgID="Equation.KSEE3" ShapeID="_x0000_i1033" DrawAspect="Content" ObjectID="_1468075733" r:id="rId63">
-            <o:LockedField>false</o:LockedField>
-          </o:OLEObject>
-        </w:object>
-      </w:r>
-      <w:r>
-        <w:t xml:space="preserve"> e </w:t>
-      </w:r>
-      <w:r>
-        <w:object>
-          <v:shape id="_x0000_i1034" o:spt="75" type="#_x0000_t75" style="height:13.1pt;width:12.15pt;" o:ole="t" filled="f" o:preferrelative="t" stroked="f" coordsize="21600,21600">
-            <v:path/>
-            <v:fill on="f" focussize="0,0"/>
-            <v:stroke on="f" joinstyle="miter"/>
-            <v:imagedata r:id="rId65" o:title=""/>
-            <o:lock v:ext="edit" aspectratio="t"/>
-            <w10:wrap type="none"/>
-            <w10:anchorlock/>
-          </v:shape>
-          <o:OLEObject Type="Embed" ProgID="Equation.KSEE3" ShapeID="_x0000_i1034" DrawAspect="Content" ObjectID="_1468075734" r:id="rId64">
-            <o:LockedField>false</o:LockedField>
-          </o:OLEObject>
-        </w:object>
-      </w:r>
-      <w:r>
-        <w:t xml:space="preserve">, é possível resolver com a equação anterior onde </w:t>
-      </w:r>
-      <w:r>
-        <w:object>
-          <v:shape id="_x0000_i1035" o:spt="75" type="#_x0000_t75" style="height:15.9pt;width:27.1pt;" o:ole="t" filled="f" o:preferrelative="t" stroked="f" coordsize="21600,21600">
-            <v:path/>
-            <v:fill on="f" focussize="0,0"/>
-            <v:stroke on="f" joinstyle="miter"/>
-            <v:imagedata r:id="rId67" o:title=""/>
-            <o:lock v:ext="edit" aspectratio="t"/>
-            <w10:wrap type="none"/>
-            <w10:anchorlock/>
-          </v:shape>
-          <o:OLEObject Type="Embed" ProgID="Equation.KSEE3" ShapeID="_x0000_i1035" DrawAspect="Content" ObjectID="_1468075735" r:id="rId66">
-            <o:LockedField>false</o:LockedField>
-          </o:OLEObject>
-        </w:object>
-      </w:r>
-      <w:r>
-        <w:t xml:space="preserve">corresponde a distância Euclidiana da origem até </w:t>
-      </w:r>
-      <w:r>
-        <w:object>
-          <v:shape id="_x0000_i1036" o:spt="75" type="#_x0000_t75" style="height:13.1pt;width:14.05pt;" o:ole="t" filled="f" o:preferrelative="t" stroked="f" coordsize="21600,21600">
-            <v:path/>
-            <v:fill on="f" focussize="0,0"/>
-            <v:stroke on="f" joinstyle="miter"/>
-            <v:imagedata r:id="rId58" o:title=""/>
-            <o:lock v:ext="edit" aspectratio="t"/>
-            <w10:wrap type="none"/>
-            <w10:anchorlock/>
-          </v:shape>
-          <o:OLEObject Type="Embed" ProgID="Equation.KSEE3" ShapeID="_x0000_i1036" DrawAspect="Content" ObjectID="_1468075736" r:id="rId68">
-            <o:LockedField>false</o:LockedField>
-          </o:OLEObject>
-        </w:object>
-      </w:r>
-      <w:r>
-        <w:t>.</w:t>
-      </w:r>
-    </w:p>
-    <w:p>
-      <w:pPr>
-        <w:ind w:firstLine="720"/>
-        <w:jc w:val="left"/>
-        <w:rPr>
-          <w:color w:val="4C4C4C"/>
-          <w:shd w:val="clear" w:color="auto" w:fill="FFFFFF"/>
-        </w:rPr>
-      </w:pPr>
-    </w:p>
-    <w:p>
-      <w:pPr>
-        <w:ind w:firstLine="0"/>
-      </w:pPr>
-      <w:r>
-        <w:fldChar w:fldCharType="begin"/>
-      </w:r>
-      <w:r>
-        <w:instrText xml:space="preserve"> HYPERLINK "https://www.deviante.com.br/noticias/ciencia/similaridade-o-que-e-ser-igual-ou-similar-na-matematica/" </w:instrText>
-      </w:r>
-      <w:r>
-        <w:fldChar w:fldCharType="separate"/>
-      </w:r>
-      <w:r>
-        <w:rPr>
-          <w:rStyle w:val="26"/>
-          <w:rFonts w:ascii="SimSun" w:hAnsi="SimSun" w:eastAsia="SimSun" w:cs="SimSun"/>
-        </w:rPr>
-        <w:t>https://www.deviante.com.br/noticias/ciencia/similaridade-o-que-e-ser-igual-ou-similar-na-matematica/</w:t>
-      </w:r>
-      <w:r>
-        <w:rPr>
-          <w:rStyle w:val="26"/>
-          <w:rFonts w:ascii="SimSun" w:hAnsi="SimSun" w:eastAsia="SimSun" w:cs="SimSun"/>
-        </w:rPr>
-        <w:fldChar w:fldCharType="end"/>
-      </w:r>
-    </w:p>
-    <w:p/>
     <w:p>
       <w:pPr>
         <w:keepNext/>
@@ -9767,28 +9412,6 @@
         <w:lang w:val="pt-BR"/>
       </w:rPr>
     </w:pPr>
-    <w:r>
-      <w:rPr>
-        <w:rFonts w:hint="default"/>
-        <w:lang w:val="pt-BR"/>
-      </w:rPr>
-      <w:t>3</w:t>
-    </w:r>
-    <w:r>
-      <w:fldChar w:fldCharType="begin"/>
-    </w:r>
-    <w:r>
-      <w:instrText xml:space="preserve"> HYPERLINK "https://www.researchgate.net/publication/325772303_Natural_Language_Processing" </w:instrText>
-    </w:r>
-    <w:r>
-      <w:fldChar w:fldCharType="separate"/>
-    </w:r>
-    <w:r>
-      <w:t>https://www.researchgate.net/publication/325772303_Natural_Language_Processing</w:t>
-    </w:r>
-    <w:r>
-      <w:fldChar w:fldCharType="end"/>
-    </w:r>
   </w:p>
 </w:ftr>
 </file>
@@ -10211,6 +9834,26 @@
 <file path=word/numbering.xml><?xml version="1.0" encoding="utf-8"?>
 <w:numbering xmlns:wpc="http://schemas.microsoft.com/office/word/2010/wordprocessingCanvas" xmlns:mc="http://schemas.openxmlformats.org/markup-compatibility/2006" xmlns:o="urn:schemas-microsoft-com:office:office" xmlns:r="http://schemas.openxmlformats.org/officeDocument/2006/relationships" xmlns:m="http://schemas.openxmlformats.org/officeDocument/2006/math" xmlns:v="urn:schemas-microsoft-com:vml" xmlns:wp14="http://schemas.microsoft.com/office/word/2010/wordprocessingDrawing" xmlns:wp="http://schemas.openxmlformats.org/drawingml/2006/wordprocessingDrawing" xmlns:w10="urn:schemas-microsoft-com:office:word" xmlns:w="http://schemas.openxmlformats.org/wordprocessingml/2006/main" xmlns:w14="http://schemas.microsoft.com/office/word/2010/wordml" xmlns:wpg="http://schemas.microsoft.com/office/word/2010/wordprocessingGroup" xmlns:wpi="http://schemas.microsoft.com/office/word/2010/wordprocessingInk" xmlns:wne="http://schemas.microsoft.com/office/word/2006/wordml" xmlns:wps="http://schemas.microsoft.com/office/word/2010/wordprocessingShape" mc:Ignorable="w14 wp14">
   <w:abstractNum w:abstractNumId="0">
+    <w:nsid w:val="DA4F7DA6"/>
+    <w:multiLevelType w:val="singleLevel"/>
+    <w:tmpl w:val="DA4F7DA6"/>
+    <w:lvl w:ilvl="0" w:tentative="0">
+      <w:start w:val="1"/>
+      <w:numFmt w:val="bullet"/>
+      <w:lvlText w:val=""/>
+      <w:lvlJc w:val="left"/>
+      <w:pPr>
+        <w:tabs>
+          <w:tab w:val="left" w:pos="420"/>
+        </w:tabs>
+        <w:ind w:left="420" w:leftChars="0" w:hanging="420" w:firstLineChars="0"/>
+      </w:pPr>
+      <w:rPr>
+        <w:rFonts w:hint="default" w:ascii="Wingdings" w:hAnsi="Wingdings"/>
+      </w:rPr>
+    </w:lvl>
+  </w:abstractNum>
+  <w:abstractNum w:abstractNumId="1">
     <w:nsid w:val="238A28AC"/>
     <w:multiLevelType w:val="multilevel"/>
     <w:tmpl w:val="238A28AC"/>
@@ -10296,7 +9939,7 @@
       </w:pPr>
     </w:lvl>
   </w:abstractNum>
-  <w:abstractNum w:abstractNumId="1">
+  <w:abstractNum w:abstractNumId="2">
     <w:nsid w:val="24FA5350"/>
     <w:multiLevelType w:val="multilevel"/>
     <w:tmpl w:val="24FA5350"/>
@@ -10391,9 +10034,12 @@
     </w:lvl>
   </w:abstractNum>
   <w:num w:numId="1">
+    <w:abstractNumId w:val="2"/>
+  </w:num>
+  <w:num w:numId="2">
     <w:abstractNumId w:val="1"/>
   </w:num>
-  <w:num w:numId="2">
+  <w:num w:numId="3">
     <w:abstractNumId w:val="0"/>
   </w:num>
 </w:numbering>
@@ -10413,7 +10059,7 @@
     <w:lsdException w:qFormat="1" w:unhideWhenUsed="0" w:uiPriority="0" w:semiHidden="0" w:name="Normal"/>
     <w:lsdException w:qFormat="1" w:unhideWhenUsed="0" w:uiPriority="9" w:semiHidden="0" w:name="heading 1"/>
     <w:lsdException w:qFormat="1" w:uiPriority="9" w:semiHidden="0" w:name="heading 2"/>
-    <w:lsdException w:qFormat="1" w:uiPriority="9" w:name="heading 3"/>
+    <w:lsdException w:qFormat="1" w:uiPriority="9" w:semiHidden="0" w:name="heading 3"/>
     <w:lsdException w:qFormat="1" w:uiPriority="9" w:name="heading 4"/>
     <w:lsdException w:qFormat="1" w:uiPriority="9" w:name="heading 5"/>
     <w:lsdException w:qFormat="1" w:uiPriority="9" w:name="heading 6"/>
@@ -10558,9 +10204,9 @@
     <w:lsdException w:uiPriority="99" w:name="Table Web 2"/>
     <w:lsdException w:uiPriority="99" w:name="Table Web 3"/>
     <w:lsdException w:qFormat="1" w:uiPriority="99" w:name="Balloon Text"/>
-    <w:lsdException w:unhideWhenUsed="0" w:uiPriority="39" w:semiHidden="0" w:name="Table Grid"/>
+    <w:lsdException w:qFormat="1" w:unhideWhenUsed="0" w:uiPriority="39" w:semiHidden="0" w:name="Table Grid"/>
     <w:lsdException w:uiPriority="99" w:name="Table Theme"/>
-    <w:lsdException w:unhideWhenUsed="0" w:uiPriority="99" w:name="Placeholder Text"/>
+    <w:lsdException w:qFormat="1" w:unhideWhenUsed="0" w:uiPriority="99" w:name="Placeholder Text"/>
     <w:lsdException w:qFormat="1" w:unhideWhenUsed="0" w:uiPriority="1" w:semiHidden="0" w:name="No Spacing"/>
     <w:lsdException w:qFormat="1" w:unhideWhenUsed="0" w:uiPriority="34" w:semiHidden="0" w:name="List Paragraph"/>
   </w:latentStyles>
@@ -10631,7 +10277,6 @@
     <w:basedOn w:val="1"/>
     <w:next w:val="1"/>
     <w:link w:val="32"/>
-    <w:semiHidden/>
     <w:unhideWhenUsed/>
     <w:qFormat/>
     <w:uiPriority w:val="9"/>
@@ -11073,6 +10718,7 @@
   <w:style w:type="table" w:styleId="28">
     <w:name w:val="Table Grid"/>
     <w:basedOn w:val="27"/>
+    <w:qFormat/>
     <w:uiPriority w:val="39"/>
     <w:tblPr>
       <w:tblBorders>
@@ -11087,6 +10733,7 @@
   </w:style>
   <w:style w:type="table" w:customStyle="1" w:styleId="29">
     <w:name w:val="Table Normal"/>
+    <w:qFormat/>
     <w:uiPriority w:val="0"/>
     <w:tblPr>
       <w:tblCellMar>
@@ -11101,6 +10748,7 @@
     <w:name w:val="Título 1 Char"/>
     <w:basedOn w:val="24"/>
     <w:link w:val="2"/>
+    <w:qFormat/>
     <w:uiPriority w:val="9"/>
     <w:rPr>
       <w:rFonts w:ascii="Times New Roman" w:hAnsi="Times New Roman" w:eastAsiaTheme="majorEastAsia" w:cstheme="majorBidi"/>
@@ -11113,6 +10761,7 @@
     <w:name w:val="Título 2 Char"/>
     <w:basedOn w:val="24"/>
     <w:link w:val="3"/>
+    <w:qFormat/>
     <w:uiPriority w:val="9"/>
     <w:rPr>
       <w:rFonts w:eastAsia="Times New Roman" w:cstheme="majorBidi"/>
@@ -11125,6 +10774,7 @@
     <w:name w:val="Título 3 Char"/>
     <w:basedOn w:val="24"/>
     <w:link w:val="4"/>
+    <w:qFormat/>
     <w:uiPriority w:val="9"/>
     <w:rPr>
       <w:rFonts w:ascii="Arial" w:hAnsi="Arial" w:eastAsiaTheme="majorEastAsia" w:cstheme="majorBidi"/>
@@ -11148,6 +10798,7 @@
     <w:name w:val="Título 5 Char"/>
     <w:basedOn w:val="24"/>
     <w:link w:val="6"/>
+    <w:qFormat/>
     <w:uiPriority w:val="9"/>
     <w:rPr>
       <w:rFonts w:ascii="Arial" w:hAnsi="Arial" w:eastAsiaTheme="majorEastAsia" w:cstheme="majorBidi"/>
@@ -11172,6 +10823,7 @@
     <w:basedOn w:val="24"/>
     <w:link w:val="8"/>
     <w:semiHidden/>
+    <w:qFormat/>
     <w:uiPriority w:val="9"/>
     <w:rPr>
       <w:rFonts w:asciiTheme="majorHAnsi" w:hAnsiTheme="majorHAnsi" w:eastAsiaTheme="majorEastAsia" w:cstheme="majorBidi"/>
@@ -11207,6 +10859,7 @@
     <w:basedOn w:val="24"/>
     <w:link w:val="10"/>
     <w:semiHidden/>
+    <w:qFormat/>
     <w:uiPriority w:val="9"/>
     <w:rPr>
       <w:rFonts w:asciiTheme="majorHAnsi" w:hAnsiTheme="majorHAnsi" w:eastAsiaTheme="majorEastAsia" w:cstheme="majorBidi"/>
@@ -11260,11 +10913,13 @@
     <w:basedOn w:val="1"/>
     <w:next w:val="1"/>
     <w:unhideWhenUsed/>
+    <w:qFormat/>
     <w:uiPriority w:val="37"/>
   </w:style>
   <w:style w:type="table" w:customStyle="1" w:styleId="42">
     <w:name w:val="Tabela com grade1"/>
     <w:basedOn w:val="27"/>
+    <w:qFormat/>
     <w:uiPriority w:val="59"/>
     <w:rPr>
       <w:rFonts w:ascii="Calibri" w:hAnsi="Calibri" w:eastAsia="Calibri"/>
@@ -11284,6 +10939,7 @@
     <w:name w:val="Cabeçalho Char"/>
     <w:basedOn w:val="24"/>
     <w:link w:val="16"/>
+    <w:qFormat/>
     <w:uiPriority w:val="99"/>
     <w:rPr>
       <w:rFonts w:ascii="Calibri" w:hAnsi="Calibri" w:eastAsia="Calibri" w:cs="Times New Roman"/>
@@ -11324,6 +10980,7 @@
     <w:name w:val="Rodapé Char"/>
     <w:basedOn w:val="24"/>
     <w:link w:val="17"/>
+    <w:qFormat/>
     <w:uiPriority w:val="99"/>
     <w:rPr>
       <w:rFonts w:ascii="Arial" w:hAnsi="Arial"/>
@@ -11334,6 +10991,7 @@
     <w:name w:val="Placeholder Text"/>
     <w:basedOn w:val="24"/>
     <w:semiHidden/>
+    <w:qFormat/>
     <w:uiPriority w:val="99"/>
     <w:rPr>
       <w:color w:val="808080"/>
@@ -11391,6 +11049,7 @@
     <w:name w:val="Corpo de texto Char"/>
     <w:basedOn w:val="24"/>
     <w:link w:val="12"/>
+    <w:qFormat/>
     <w:uiPriority w:val="1"/>
     <w:rPr>
       <w:rFonts w:ascii="Arial" w:hAnsi="Arial" w:eastAsia="Arial" w:cs="Arial"/>
@@ -11402,6 +11061,7 @@
   <w:style w:type="table" w:customStyle="1" w:styleId="52">
     <w:name w:val="_Style 53"/>
     <w:basedOn w:val="29"/>
+    <w:qFormat/>
     <w:uiPriority w:val="0"/>
     <w:rPr>
       <w:rFonts w:ascii="Calibri" w:hAnsi="Calibri" w:eastAsia="Calibri" w:cs="Calibri"/>
@@ -11416,6 +11076,7 @@
   <w:style w:type="table" w:customStyle="1" w:styleId="53">
     <w:name w:val="_Style 54"/>
     <w:basedOn w:val="29"/>
+    <w:qFormat/>
     <w:uiPriority w:val="0"/>
     <w:rPr>
       <w:rFonts w:ascii="Calibri" w:hAnsi="Calibri" w:eastAsia="Calibri" w:cs="Calibri"/>
@@ -11430,6 +11091,7 @@
   <w:style w:type="table" w:customStyle="1" w:styleId="54">
     <w:name w:val="_Style 55"/>
     <w:basedOn w:val="29"/>
+    <w:qFormat/>
     <w:uiPriority w:val="0"/>
     <w:rPr>
       <w:rFonts w:ascii="Calibri" w:hAnsi="Calibri" w:eastAsia="Calibri" w:cs="Calibri"/>
@@ -11458,6 +11120,7 @@
   <w:style w:type="table" w:customStyle="1" w:styleId="56">
     <w:name w:val="_Style 57"/>
     <w:basedOn w:val="29"/>
+    <w:qFormat/>
     <w:uiPriority w:val="0"/>
     <w:rPr>
       <w:rFonts w:ascii="Calibri" w:hAnsi="Calibri" w:eastAsia="Calibri" w:cs="Calibri"/>
@@ -11509,6 +11172,7 @@
   <w:style w:type="table" w:customStyle="1" w:styleId="60">
     <w:name w:val="_Style 62"/>
     <w:basedOn w:val="29"/>
+    <w:qFormat/>
     <w:uiPriority w:val="0"/>
     <w:rPr>
       <w:rFonts w:ascii="Calibri" w:hAnsi="Calibri" w:eastAsia="Calibri" w:cs="Calibri"/>
@@ -11538,6 +11202,7 @@
   <w:style w:type="table" w:customStyle="1" w:styleId="62">
     <w:name w:val="_Style 64"/>
     <w:basedOn w:val="29"/>
+    <w:qFormat/>
     <w:uiPriority w:val="0"/>
     <w:rPr>
       <w:rFonts w:ascii="Calibri" w:hAnsi="Calibri" w:eastAsia="Calibri" w:cs="Calibri"/>
@@ -11582,6 +11247,7 @@
   <w:style w:type="table" w:customStyle="1" w:styleId="65">
     <w:name w:val="_Style 67"/>
     <w:basedOn w:val="29"/>
+    <w:qFormat/>
     <w:uiPriority w:val="0"/>
     <w:rPr>
       <w:rFonts w:ascii="Calibri" w:hAnsi="Calibri" w:eastAsia="Calibri" w:cs="Calibri"/>
@@ -11596,6 +11262,7 @@
   <w:style w:type="table" w:customStyle="1" w:styleId="66">
     <w:name w:val="_Style 68"/>
     <w:basedOn w:val="29"/>
+    <w:qFormat/>
     <w:uiPriority w:val="0"/>
     <w:rPr>
       <w:rFonts w:ascii="Calibri" w:hAnsi="Calibri" w:eastAsia="Calibri" w:cs="Calibri"/>
@@ -11686,6 +11353,7 @@
     <w:basedOn w:val="24"/>
     <w:link w:val="22"/>
     <w:semiHidden/>
+    <w:qFormat/>
     <w:uiPriority w:val="99"/>
     <w:rPr>
       <w:sz w:val="20"/>
@@ -11725,6 +11393,7 @@
   <w:style w:type="table" w:customStyle="1" w:styleId="75">
     <w:name w:val="_Style 79"/>
     <w:basedOn w:val="29"/>
+    <w:qFormat/>
     <w:uiPriority w:val="0"/>
     <w:rPr>
       <w:rFonts w:ascii="Calibri" w:hAnsi="Calibri" w:eastAsia="Calibri" w:cs="Calibri"/>

</xml_diff>

<commit_message>
Adição de rodapé das figuras
</commit_message>
<xml_diff>
--- a/Documentos/Sumarização de notícias.docx
+++ b/Documentos/Sumarização de notícias.docx
@@ -2,6 +2,49 @@
 <file path=word/document.xml><?xml version="1.0" encoding="utf-8"?>
 <w:document xmlns:wpc="http://schemas.microsoft.com/office/word/2010/wordprocessingCanvas" xmlns:mc="http://schemas.openxmlformats.org/markup-compatibility/2006" xmlns:o="urn:schemas-microsoft-com:office:office" xmlns:r="http://schemas.openxmlformats.org/officeDocument/2006/relationships" xmlns:m="http://schemas.openxmlformats.org/officeDocument/2006/math" xmlns:v="urn:schemas-microsoft-com:vml" xmlns:wp14="http://schemas.microsoft.com/office/word/2010/wordprocessingDrawing" xmlns:wp="http://schemas.openxmlformats.org/drawingml/2006/wordprocessingDrawing" xmlns:w="http://schemas.openxmlformats.org/wordprocessingml/2006/main" xmlns:w14="http://schemas.microsoft.com/office/word/2010/wordml" xmlns:w10="urn:schemas-microsoft-com:office:word" xmlns:w15="http://schemas.microsoft.com/office/word/2012/wordml" xmlns:wpg="http://schemas.microsoft.com/office/word/2010/wordprocessingGroup" xmlns:wpi="http://schemas.microsoft.com/office/word/2010/wordprocessingInk" xmlns:wne="http://schemas.microsoft.com/office/word/2006/wordml" xmlns:wps="http://schemas.microsoft.com/office/word/2010/wordprocessingShape" xmlns:wpsCustomData="http://www.wps.cn/officeDocument/2013/wpsCustomData" mc:Ignorable="w14 w15 wp14">
   <w:body>
+    <w:p>
+      <w:pPr>
+        <w:spacing w:after="200" w:line="276" w:lineRule="auto"/>
+        <w:ind w:firstLine="0"/>
+        <w:jc w:val="center"/>
+        <w:rPr>
+          <w:rFonts w:ascii="Calibri" w:hAnsi="Calibri" w:eastAsia="Calibri" w:cs="Calibri"/>
+          <w:sz w:val="22"/>
+          <w:szCs w:val="22"/>
+        </w:rPr>
+        <w:sectPr>
+          <w:headerReference r:id="rId3" w:type="first"/>
+          <w:footerReference r:id="rId4" w:type="even"/>
+          <w:pgSz w:w="11906" w:h="16838"/>
+          <w:pgMar w:top="1701" w:right="1134" w:bottom="1134" w:left="1701" w:header="709" w:footer="709" w:gutter="0"/>
+          <w:pgNumType w:start="1"/>
+          <w:cols w:equalWidth="0" w:num="1">
+            <w:col w:w="8838"/>
+          </w:cols>
+        </w:sectPr>
+      </w:pPr>
+    </w:p>
+    <w:p>
+      <w:pPr>
+        <w:spacing w:after="200" w:line="276" w:lineRule="auto"/>
+        <w:ind w:firstLine="0"/>
+        <w:jc w:val="center"/>
+        <w:rPr>
+          <w:rFonts w:ascii="Calibri" w:hAnsi="Calibri" w:eastAsia="Calibri" w:cs="Calibri"/>
+          <w:sz w:val="22"/>
+          <w:szCs w:val="22"/>
+        </w:rPr>
+        <w:sectPr>
+          <w:type w:val="continuous"/>
+          <w:pgSz w:w="11906" w:h="16838"/>
+          <w:pgMar w:top="1701" w:right="1134" w:bottom="1134" w:left="1701" w:header="709" w:footer="709" w:gutter="0"/>
+          <w:pgNumType w:start="1"/>
+          <w:cols w:equalWidth="0" w:num="1">
+            <w:col w:w="8838"/>
+          </w:cols>
+        </w:sectPr>
+      </w:pPr>
+    </w:p>
     <w:p>
       <w:pPr>
         <w:spacing w:after="200" w:line="276" w:lineRule="auto"/>
@@ -126,7 +169,7 @@
                     <pic:cNvPicPr preferRelativeResize="0"/>
                   </pic:nvPicPr>
                   <pic:blipFill>
-                    <a:blip r:embed="rId42"/>
+                    <a:blip r:embed="rId52"/>
                     <a:srcRect l="-5994" t="-6638" r="-5991" b="-6638"/>
                     <a:stretch>
                       <a:fillRect/>
@@ -572,6 +615,27 @@
         </w:rPr>
         <w:t>Sorocaba/SP</w:t>
       </w:r>
+    </w:p>
+    <w:p>
+      <w:pPr>
+        <w:spacing w:after="200" w:line="276" w:lineRule="auto"/>
+        <w:ind w:firstLine="0"/>
+        <w:jc w:val="center"/>
+        <w:rPr>
+          <w:b/>
+          <w:sz w:val="28"/>
+          <w:szCs w:val="28"/>
+        </w:rPr>
+        <w:sectPr>
+          <w:type w:val="continuous"/>
+          <w:pgSz w:w="11906" w:h="16838"/>
+          <w:pgMar w:top="1701" w:right="1134" w:bottom="1134" w:left="1701" w:header="709" w:footer="709" w:gutter="0"/>
+          <w:pgNumType w:start="1"/>
+          <w:cols w:equalWidth="0" w:num="1">
+            <w:col w:w="8838"/>
+          </w:cols>
+        </w:sectPr>
+      </w:pPr>
     </w:p>
     <w:p>
       <w:pPr>
@@ -1994,8 +2058,6 @@
           <w:szCs w:val="28"/>
         </w:rPr>
         <w:sectPr>
-          <w:headerReference r:id="rId3" w:type="first"/>
-          <w:footerReference r:id="rId4" w:type="even"/>
           <w:pgSz w:w="11906" w:h="16838"/>
           <w:pgMar w:top="1701" w:right="1134" w:bottom="1134" w:left="1701" w:header="709" w:footer="709" w:gutter="0"/>
           <w:pgNumType w:start="1"/>
@@ -3347,6 +3409,37 @@
         <w:ind w:firstLine="0"/>
         <w:jc w:val="center"/>
         <w:rPr>
+          <w:rFonts w:hint="default"/>
+          <w:b/>
+          <w:sz w:val="28"/>
+          <w:szCs w:val="28"/>
+          <w:lang w:val="pt-BR"/>
+        </w:rPr>
+      </w:pPr>
+      <w:r>
+        <w:rPr>
+          <w:b/>
+          <w:sz w:val="28"/>
+          <w:szCs w:val="28"/>
+        </w:rPr>
+        <w:t xml:space="preserve">LISTA DE </w:t>
+      </w:r>
+      <w:r>
+        <w:rPr>
+          <w:rFonts w:hint="default"/>
+          <w:b/>
+          <w:sz w:val="28"/>
+          <w:szCs w:val="28"/>
+          <w:lang w:val="pt-BR"/>
+        </w:rPr>
+        <w:t>EQUAÇÕES</w:t>
+      </w:r>
+    </w:p>
+    <w:p>
+      <w:pPr>
+        <w:ind w:firstLine="0"/>
+        <w:jc w:val="center"/>
+        <w:rPr>
           <w:b/>
           <w:sz w:val="28"/>
           <w:szCs w:val="28"/>
@@ -3968,18 +4061,7 @@
     <w:p>
       <w:pPr>
         <w:ind w:firstLine="0"/>
-        <w:jc w:val="center"/>
-        <w:rPr>
-          <w:b/>
-          <w:sz w:val="28"/>
-          <w:szCs w:val="28"/>
-        </w:rPr>
-      </w:pPr>
-    </w:p>
-    <w:p>
-      <w:pPr>
-        <w:ind w:firstLine="0"/>
-        <w:jc w:val="center"/>
+        <w:jc w:val="both"/>
         <w:rPr>
           <w:b/>
           <w:sz w:val="28"/>
@@ -6764,12 +6846,12 @@
             <v:path/>
             <v:fill on="f" focussize="0,0"/>
             <v:stroke on="f"/>
-            <v:imagedata r:id="rId44" o:title=""/>
+            <v:imagedata r:id="rId54" o:title=""/>
             <o:lock v:ext="edit" aspectratio="t"/>
             <w10:wrap type="none"/>
             <w10:anchorlock/>
           </v:shape>
-          <o:OLEObject Type="Embed" ProgID="Equation.KSEE3" ShapeID="_x0000_i1025" DrawAspect="Content" ObjectID="_1468075725" r:id="rId43">
+          <o:OLEObject Type="Embed" ProgID="Equation.KSEE3" ShapeID="_x0000_i1025" DrawAspect="Content" ObjectID="_1468075725" r:id="rId53">
             <o:LockedField>false</o:LockedField>
           </o:OLEObject>
         </w:object>
@@ -8336,7 +8418,7 @@
                     <pic:cNvPicPr preferRelativeResize="0"/>
                   </pic:nvPicPr>
                   <pic:blipFill>
-                    <a:blip r:embed="rId45"/>
+                    <a:blip r:embed="rId55"/>
                     <a:srcRect/>
                     <a:stretch>
                       <a:fillRect/>
@@ -8476,7 +8558,7 @@
                     <pic:cNvPicPr preferRelativeResize="0"/>
                   </pic:nvPicPr>
                   <pic:blipFill>
-                    <a:blip r:embed="rId46"/>
+                    <a:blip r:embed="rId56"/>
                     <a:srcRect/>
                     <a:stretch>
                       <a:fillRect/>
@@ -8558,9 +8640,9 @@
         <w:ind w:firstLine="0"/>
         <w:jc w:val="left"/>
       </w:pPr>
-      <w:bookmarkStart w:id="10" w:name="_heading=h.9ne77upr3ml9" w:colFirst="0" w:colLast="0"/>
+      <w:bookmarkStart w:id="10" w:name="_heading=h.a4vgmurz2jgf" w:colFirst="0" w:colLast="0"/>
       <w:bookmarkEnd w:id="10"/>
-      <w:bookmarkStart w:id="11" w:name="_heading=h.a4vgmurz2jgf" w:colFirst="0" w:colLast="0"/>
+      <w:bookmarkStart w:id="11" w:name="_heading=h.9ne77upr3ml9" w:colFirst="0" w:colLast="0"/>
       <w:bookmarkEnd w:id="11"/>
     </w:p>
     <w:p>
@@ -9337,6 +9419,28 @@
         <w:rPr>
           <w:rFonts w:hint="default"/>
         </w:rPr>
+        <w:sectPr>
+          <w:headerReference r:id="rId33" w:type="first"/>
+          <w:footerReference r:id="rId36" w:type="first"/>
+          <w:headerReference r:id="rId31" w:type="default"/>
+          <w:footerReference r:id="rId34" w:type="default"/>
+          <w:headerReference r:id="rId32" w:type="even"/>
+          <w:footerReference r:id="rId35" w:type="even"/>
+          <w:pgSz w:w="11906" w:h="16838"/>
+          <w:pgMar w:top="1417" w:right="1701" w:bottom="1417" w:left="1701" w:header="708" w:footer="708" w:gutter="0"/>
+          <w:pgNumType w:fmt="decimal" w:start="1"/>
+          <w:cols w:equalWidth="0" w:num="1">
+            <w:col w:w="8838"/>
+          </w:cols>
+          <w:titlePg/>
+        </w:sectPr>
+      </w:pPr>
+    </w:p>
+    <w:p>
+      <w:pPr>
+        <w:rPr>
+          <w:rFonts w:hint="default"/>
+        </w:rPr>
       </w:pPr>
       <w:r>
         <w:rPr>
@@ -9503,12 +9607,12 @@
             <v:path/>
             <v:fill on="f" focussize="0,0"/>
             <v:stroke on="f"/>
-            <v:imagedata r:id="rId48" o:title=""/>
+            <v:imagedata r:id="rId58" o:title=""/>
             <o:lock v:ext="edit" aspectratio="t"/>
             <w10:wrap type="none"/>
             <w10:anchorlock/>
           </v:shape>
-          <o:OLEObject Type="Embed" ProgID="Equation.KSEE3" ShapeID="_x0000_i1026" DrawAspect="Content" ObjectID="_1468075726" r:id="rId47">
+          <o:OLEObject Type="Embed" ProgID="Equation.KSEE3" ShapeID="_x0000_i1026" DrawAspect="Content" ObjectID="_1468075726" r:id="rId57">
             <o:LockedField>false</o:LockedField>
           </o:OLEObject>
         </w:object>
@@ -9535,12 +9639,12 @@
             <v:path/>
             <v:fill on="f" focussize="0,0"/>
             <v:stroke on="f"/>
-            <v:imagedata r:id="rId50" o:title=""/>
+            <v:imagedata r:id="rId60" o:title=""/>
             <o:lock v:ext="edit" aspectratio="t"/>
             <w10:wrap type="none"/>
             <w10:anchorlock/>
           </v:shape>
-          <o:OLEObject Type="Embed" ProgID="Equation.KSEE3" ShapeID="_x0000_i1027" DrawAspect="Content" ObjectID="_1468075727" r:id="rId49">
+          <o:OLEObject Type="Embed" ProgID="Equation.KSEE3" ShapeID="_x0000_i1027" DrawAspect="Content" ObjectID="_1468075727" r:id="rId59">
             <o:LockedField>false</o:LockedField>
           </o:OLEObject>
         </w:object>
@@ -9631,6 +9735,25 @@
           <w:rFonts w:hint="default"/>
           <w:lang w:val="pt-BR"/>
         </w:rPr>
+      </w:pPr>
+    </w:p>
+    <w:p>
+      <w:pPr>
+        <w:jc w:val="center"/>
+        <w:rPr>
+          <w:rFonts w:hint="default"/>
+          <w:lang w:val="pt-BR"/>
+        </w:rPr>
+        <w:sectPr>
+          <w:footerReference r:id="rId37" w:type="first"/>
+          <w:pgSz w:w="11906" w:h="16838"/>
+          <w:pgMar w:top="1417" w:right="1701" w:bottom="1417" w:left="1701" w:header="708" w:footer="708" w:gutter="0"/>
+          <w:pgNumType w:fmt="decimal" w:start="1"/>
+          <w:cols w:equalWidth="0" w:num="1">
+            <w:col w:w="8838"/>
+          </w:cols>
+          <w:titlePg/>
+        </w:sectPr>
       </w:pPr>
     </w:p>
     <w:p>
@@ -9680,7 +9803,7 @@
                     </pic:cNvPicPr>
                   </pic:nvPicPr>
                   <pic:blipFill>
-                    <a:blip r:embed="rId51"/>
+                    <a:blip r:embed="rId61"/>
                     <a:stretch>
                       <a:fillRect/>
                     </a:stretch>
@@ -9720,366 +9843,63 @@
             <v:path/>
             <v:fill on="f" focussize="0,0"/>
             <v:stroke on="f"/>
-            <v:imagedata r:id="rId53" o:title=""/>
-            <o:lock v:ext="edit" aspectratio="t"/>
-            <w10:wrap type="none"/>
-            <w10:anchorlock/>
-          </v:shape>
-          <o:OLEObject Type="Embed" ProgID="Equation.KSEE3" ShapeID="_x0000_i1028" DrawAspect="Content" ObjectID="_1468075728" r:id="rId52">
-            <o:LockedField>false</o:LockedField>
-          </o:OLEObject>
-        </w:object>
-      </w:r>
-      <w:r>
-        <w:t>Fonte: Disponível em:</w:t>
-      </w:r>
-      <w:r>
-        <w:rPr>
-          <w:rFonts w:hint="default"/>
-          <w:lang w:val="pt-BR"/>
-        </w:rPr>
-        <w:t xml:space="preserve"> </w:t>
-      </w:r>
-      <w:r>
-        <w:t xml:space="preserve">https://towardsdatascience.com. Acesso em </w:t>
-      </w:r>
-      <w:r>
-        <w:rPr>
-          <w:rFonts w:hint="default"/>
-          <w:lang w:val="pt-BR"/>
-        </w:rPr>
-        <w:t>2</w:t>
-      </w:r>
-      <w:r>
-        <w:t xml:space="preserve"> </w:t>
-      </w:r>
-      <w:r>
-        <w:rPr>
-          <w:rFonts w:hint="default"/>
-          <w:lang w:val="pt-BR"/>
-        </w:rPr>
-        <w:t xml:space="preserve">set </w:t>
-      </w:r>
-      <w:r>
-        <w:t>2020</w:t>
-      </w:r>
-    </w:p>
-    <w:p>
-      <w:pPr>
-        <w:rPr>
-          <w:rFonts w:hint="default"/>
-          <w:lang w:val="pt-BR"/>
-        </w:rPr>
-      </w:pPr>
-      <w:r>
-        <w:rPr>
-          <w:rFonts w:hint="default"/>
-          <w:lang w:val="pt-BR"/>
-        </w:rPr>
-        <w:t xml:space="preserve">O algoritmo </w:t>
-      </w:r>
-      <w:r>
-        <w:rPr>
-          <w:rFonts w:hint="default"/>
-          <w:i/>
-          <w:iCs/>
-          <w:lang w:val="pt-BR"/>
-        </w:rPr>
-        <w:t>PageRank</w:t>
-      </w:r>
-      <w:r>
-        <w:rPr>
-          <w:rFonts w:hint="default"/>
-          <w:lang w:val="pt-BR"/>
-        </w:rPr>
-        <w:t xml:space="preserve"> </w:t>
-      </w:r>
-      <w:r>
-        <w:rPr>
-          <w:rFonts w:hint="default"/>
-          <w:i w:val="0"/>
-          <w:iCs w:val="0"/>
-          <w:lang w:val="pt-BR"/>
-        </w:rPr>
-        <w:t xml:space="preserve">utiliza </w:t>
-      </w:r>
-      <w:r>
-        <w:rPr>
-          <w:rFonts w:hint="default"/>
-          <w:lang w:val="pt-BR"/>
-        </w:rPr>
-        <w:t xml:space="preserve">grafos, como da Figura 3, chamado de grafo direcionado ou dirigido por causa do fluxo de informações entre os nós serem em uma única direção, para atribuir pesos à páginas da </w:t>
-      </w:r>
-      <w:r>
-        <w:rPr>
-          <w:rFonts w:hint="default"/>
-          <w:i/>
-          <w:iCs/>
-          <w:lang w:val="pt-BR"/>
-        </w:rPr>
-        <w:t>web e</w:t>
-      </w:r>
-      <w:r>
-        <w:rPr>
-          <w:rFonts w:hint="default"/>
-          <w:lang w:val="pt-BR"/>
-        </w:rPr>
-        <w:t xml:space="preserve"> classificá-las em importância. </w:t>
-      </w:r>
-    </w:p>
-    <w:p>
-      <w:pPr>
-        <w:rPr>
-          <w:rFonts w:hint="default"/>
-          <w:lang w:val="pt-BR"/>
-        </w:rPr>
-      </w:pPr>
-      <w:r>
-        <w:rPr>
-          <w:rFonts w:hint="default"/>
-          <w:lang w:val="pt-BR"/>
-        </w:rPr>
-        <w:t>Após a construção completa do grafo, o cálculos para atribuir os pesos é dado pela Equação 3.</w:t>
-      </w:r>
-    </w:p>
-    <w:p>
-      <w:pPr>
-        <w:rPr>
-          <w:rFonts w:hint="default"/>
-          <w:lang w:val="pt-BR"/>
-        </w:rPr>
-      </w:pPr>
-    </w:p>
-    <w:p>
-      <w:pPr>
-        <w:ind w:left="0" w:leftChars="0" w:firstLine="720" w:firstLineChars="0"/>
-        <w:rPr>
-          <w:rFonts w:hint="default"/>
-          <w:lang w:val="pt-BR"/>
-        </w:rPr>
-      </w:pPr>
-      <w:r>
-        <w:rPr>
-          <w:rFonts w:hint="default"/>
-          <w:lang w:val="pt-BR"/>
-        </w:rPr>
-        <w:t xml:space="preserve"> </w:t>
-      </w:r>
-      <w:r>
-        <w:rPr>
-          <w:rFonts w:hint="default"/>
-          <w:position w:val="-30"/>
-          <w:lang w:val="pt-BR"/>
-        </w:rPr>
-        <w:object>
-          <v:shape id="_x0000_i1029" o:spt="75" type="#_x0000_t75" style="height:34pt;width:217pt;" o:ole="t" filled="f" o:preferrelative="t" stroked="f" coordsize="21600,21600">
-            <v:path/>
-            <v:fill on="f" focussize="0,0"/>
-            <v:stroke on="f"/>
-            <v:imagedata r:id="rId55" o:title=""/>
-            <o:lock v:ext="edit" aspectratio="t"/>
-            <w10:wrap type="none"/>
-            <w10:anchorlock/>
-          </v:shape>
-          <o:OLEObject Type="Embed" ProgID="Equation.KSEE3" ShapeID="_x0000_i1029" DrawAspect="Content" ObjectID="_1468075729" r:id="rId54">
-            <o:LockedField>false</o:LockedField>
-          </o:OLEObject>
-        </w:object>
-      </w:r>
-      <w:r>
-        <w:rPr>
-          <w:rFonts w:hint="default"/>
-          <w:lang w:val="pt-BR"/>
-        </w:rPr>
-        <w:tab/>
-      </w:r>
-      <w:r>
-        <w:rPr>
-          <w:rFonts w:hint="default"/>
-          <w:lang w:val="pt-BR"/>
-        </w:rPr>
-        <w:tab/>
-      </w:r>
-      <w:r>
-        <w:rPr>
-          <w:rFonts w:hint="default"/>
-          <w:lang w:val="pt-BR"/>
-        </w:rPr>
-        <w:tab/>
-      </w:r>
-      <w:r>
-        <w:rPr>
-          <w:rFonts w:hint="default"/>
-          <w:lang w:val="pt-BR"/>
-        </w:rPr>
-        <w:t xml:space="preserve">                (3)</w:t>
-      </w:r>
-    </w:p>
-    <w:p>
-      <w:pPr>
-        <w:rPr>
-          <w:rFonts w:hint="default"/>
-          <w:lang w:val="pt-BR"/>
-        </w:rPr>
-      </w:pPr>
-    </w:p>
-    <w:p>
-      <w:pPr>
-        <w:rPr>
-          <w:rFonts w:hint="default"/>
-          <w:lang w:val="pt-BR"/>
-        </w:rPr>
-      </w:pPr>
-      <w:r>
-        <w:rPr>
-          <w:rFonts w:hint="default"/>
-          <w:lang w:val="pt-BR"/>
-        </w:rPr>
-        <w:t xml:space="preserve">Onde </w:t>
-      </w:r>
-      <w:r>
-        <w:rPr>
-          <w:rFonts w:hint="default"/>
-          <w:position w:val="-12"/>
-          <w:lang w:val="pt-BR"/>
-        </w:rPr>
-        <w:object>
-          <v:shape id="_x0000_i1030" o:spt="75" type="#_x0000_t75" style="height:18pt;width:29pt;" o:ole="t" filled="f" o:preferrelative="t" stroked="f" coordsize="21600,21600">
-            <v:path/>
-            <v:fill on="f" focussize="0,0"/>
-            <v:stroke on="f"/>
-            <v:imagedata r:id="rId57" o:title=""/>
-            <o:lock v:ext="edit" aspectratio="t"/>
-            <w10:wrap type="none"/>
-            <w10:anchorlock/>
-          </v:shape>
-          <o:OLEObject Type="Embed" ProgID="Equation.KSEE3" ShapeID="_x0000_i1030" DrawAspect="Content" ObjectID="_1468075730" r:id="rId56">
-            <o:LockedField>false</o:LockedField>
-          </o:OLEObject>
-        </w:object>
-      </w:r>
-      <w:r>
-        <w:rPr>
-          <w:rFonts w:hint="default"/>
-          <w:lang w:val="pt-BR"/>
-        </w:rPr>
-        <w:t xml:space="preserve"> é o peso de cada página na </w:t>
-      </w:r>
-      <w:r>
-        <w:rPr>
-          <w:rFonts w:hint="default"/>
-          <w:i/>
-          <w:iCs/>
-          <w:lang w:val="pt-BR"/>
-        </w:rPr>
-        <w:t>web</w:t>
-      </w:r>
-      <w:r>
-        <w:rPr>
-          <w:rFonts w:hint="default"/>
-          <w:lang w:val="pt-BR"/>
-        </w:rPr>
-        <w:t xml:space="preserve"> representado por </w:t>
-      </w:r>
-      <w:r>
-        <w:rPr>
-          <w:rFonts w:hint="default"/>
-          <w:position w:val="-6"/>
-          <w:lang w:val="pt-BR"/>
-        </w:rPr>
-        <w:object>
-          <v:shape id="_x0000_i1031" o:spt="75" type="#_x0000_t75" style="height:13pt;width:6.95pt;" o:ole="t" filled="f" o:preferrelative="t" stroked="f" coordsize="21600,21600">
-            <v:path/>
-            <v:fill on="f" focussize="0,0"/>
-            <v:stroke on="f"/>
-            <v:imagedata r:id="rId59" o:title=""/>
-            <o:lock v:ext="edit" aspectratio="t"/>
-            <w10:wrap type="none"/>
-            <w10:anchorlock/>
-          </v:shape>
-          <o:OLEObject Type="Embed" ProgID="Equation.KSEE3" ShapeID="_x0000_i1031" DrawAspect="Content" ObjectID="_1468075731" r:id="rId58">
-            <o:LockedField>false</o:LockedField>
-          </o:OLEObject>
-        </w:object>
-      </w:r>
-      <w:r>
-        <w:rPr>
-          <w:rFonts w:hint="default"/>
-          <w:lang w:val="pt-BR"/>
-        </w:rPr>
-        <w:t xml:space="preserve">, um fator de saída de links por </w:t>
-      </w:r>
-      <w:r>
-        <w:rPr>
-          <w:rFonts w:hint="default"/>
-          <w:position w:val="-6"/>
-          <w:lang w:val="pt-BR"/>
-        </w:rPr>
-        <w:object>
-          <v:shape id="_x0000_i1032" o:spt="75" type="#_x0000_t75" style="height:13.95pt;width:11pt;" o:ole="t" filled="f" o:preferrelative="t" stroked="f" coordsize="21600,21600">
-            <v:path/>
-            <v:fill on="f" focussize="0,0"/>
-            <v:stroke on="f"/>
-            <v:imagedata r:id="rId61" o:title=""/>
-            <o:lock v:ext="edit" aspectratio="t"/>
-            <w10:wrap type="none"/>
-            <w10:anchorlock/>
-          </v:shape>
-          <o:OLEObject Type="Embed" ProgID="Equation.KSEE3" ShapeID="_x0000_i1032" DrawAspect="Content" ObjectID="_1468075732" r:id="rId60">
-            <o:LockedField>false</o:LockedField>
-          </o:OLEObject>
-        </w:object>
-      </w:r>
-      <w:r>
-        <w:rPr>
-          <w:rFonts w:hint="default"/>
-          <w:lang w:val="pt-BR"/>
-        </w:rPr>
-        <w:t xml:space="preserve">, um conjunto de </w:t>
-      </w:r>
-      <w:r>
-        <w:rPr>
-          <w:rFonts w:hint="default"/>
-          <w:i/>
-          <w:iCs/>
-          <w:lang w:val="pt-BR"/>
-        </w:rPr>
-        <w:t>links</w:t>
-      </w:r>
-      <w:r>
-        <w:rPr>
-          <w:rFonts w:hint="default"/>
-          <w:lang w:val="pt-BR"/>
-        </w:rPr>
-        <w:t xml:space="preserve"> de entrada por </w:t>
-      </w:r>
-      <w:r>
-        <w:rPr>
-          <w:rFonts w:hint="default"/>
-          <w:position w:val="-12"/>
-          <w:lang w:val="pt-BR"/>
-        </w:rPr>
-        <w:object>
-          <v:shape id="_x0000_i1033" o:spt="75" type="#_x0000_t75" style="height:18pt;width:30pt;" o:ole="t" filled="f" o:preferrelative="t" stroked="f" coordsize="21600,21600">
-            <v:path/>
-            <v:fill on="f" focussize="0,0"/>
-            <v:stroke on="f"/>
             <v:imagedata r:id="rId63" o:title=""/>
             <o:lock v:ext="edit" aspectratio="t"/>
             <w10:wrap type="none"/>
             <w10:anchorlock/>
           </v:shape>
-          <o:OLEObject Type="Embed" ProgID="Equation.KSEE3" ShapeID="_x0000_i1033" DrawAspect="Content" ObjectID="_1468075733" r:id="rId62">
+          <o:OLEObject Type="Embed" ProgID="Equation.KSEE3" ShapeID="_x0000_i1028" DrawAspect="Content" ObjectID="_1468075728" r:id="rId62">
             <o:LockedField>false</o:LockedField>
           </o:OLEObject>
         </w:object>
       </w:r>
       <w:r>
-        <w:rPr>
-          <w:rFonts w:hint="default"/>
-          <w:lang w:val="pt-BR"/>
-        </w:rPr>
-        <w:t xml:space="preserve">, um conjunto e a quantidade de </w:t>
+        <w:t>Fonte: Disponível em:</w:t>
+      </w:r>
+      <w:r>
+        <w:rPr>
+          <w:rFonts w:hint="default"/>
+          <w:lang w:val="pt-BR"/>
+        </w:rPr>
+        <w:t xml:space="preserve"> </w:t>
+      </w:r>
+      <w:r>
+        <w:t xml:space="preserve">https://towardsdatascience.com. Acesso em </w:t>
+      </w:r>
+      <w:r>
+        <w:rPr>
+          <w:rFonts w:hint="default"/>
+          <w:lang w:val="pt-BR"/>
+        </w:rPr>
+        <w:t>2</w:t>
+      </w:r>
+      <w:r>
+        <w:t xml:space="preserve"> </w:t>
+      </w:r>
+      <w:r>
+        <w:rPr>
+          <w:rFonts w:hint="default"/>
+          <w:lang w:val="pt-BR"/>
+        </w:rPr>
+        <w:t xml:space="preserve">set </w:t>
+      </w:r>
+      <w:r>
+        <w:t>2020</w:t>
+      </w:r>
+    </w:p>
+    <w:p>
+      <w:pPr>
+        <w:rPr>
+          <w:rFonts w:hint="default"/>
+          <w:lang w:val="pt-BR"/>
+        </w:rPr>
+      </w:pPr>
+      <w:r>
+        <w:rPr>
+          <w:rFonts w:hint="default"/>
+          <w:lang w:val="pt-BR"/>
+        </w:rPr>
+        <w:t xml:space="preserve">O algoritmo </w:t>
       </w:r>
       <w:r>
         <w:rPr>
@@ -10088,23 +9908,94 @@
           <w:iCs/>
           <w:lang w:val="pt-BR"/>
         </w:rPr>
-        <w:t>links</w:t>
-      </w:r>
-      <w:r>
-        <w:rPr>
-          <w:rFonts w:hint="default"/>
-          <w:lang w:val="pt-BR"/>
-        </w:rPr>
-        <w:t xml:space="preserve"> de saída por </w:t>
-      </w:r>
-      <w:r>
-        <w:rPr>
-          <w:rFonts w:hint="default"/>
-          <w:position w:val="-14"/>
+        <w:t>PageRank</w:t>
+      </w:r>
+      <w:r>
+        <w:rPr>
+          <w:rFonts w:hint="default"/>
+          <w:lang w:val="pt-BR"/>
+        </w:rPr>
+        <w:t xml:space="preserve"> </w:t>
+      </w:r>
+      <w:r>
+        <w:rPr>
+          <w:rFonts w:hint="default"/>
+          <w:i w:val="0"/>
+          <w:iCs w:val="0"/>
+          <w:lang w:val="pt-BR"/>
+        </w:rPr>
+        <w:t xml:space="preserve">utiliza </w:t>
+      </w:r>
+      <w:r>
+        <w:rPr>
+          <w:rFonts w:hint="default"/>
+          <w:lang w:val="pt-BR"/>
+        </w:rPr>
+        <w:t xml:space="preserve">grafos, como da Figura 3, chamado de grafo direcionado ou dirigido por causa do fluxo de informações entre os nós serem em uma única direção, para atribuir pesos à páginas da </w:t>
+      </w:r>
+      <w:r>
+        <w:rPr>
+          <w:rFonts w:hint="default"/>
+          <w:i/>
+          <w:iCs/>
+          <w:lang w:val="pt-BR"/>
+        </w:rPr>
+        <w:t>web e</w:t>
+      </w:r>
+      <w:r>
+        <w:rPr>
+          <w:rFonts w:hint="default"/>
+          <w:lang w:val="pt-BR"/>
+        </w:rPr>
+        <w:t xml:space="preserve"> classificá-las em importância. </w:t>
+      </w:r>
+    </w:p>
+    <w:p>
+      <w:pPr>
+        <w:rPr>
+          <w:rFonts w:hint="default"/>
+          <w:lang w:val="pt-BR"/>
+        </w:rPr>
+      </w:pPr>
+      <w:r>
+        <w:rPr>
+          <w:rFonts w:hint="default"/>
+          <w:lang w:val="pt-BR"/>
+        </w:rPr>
+        <w:t>Após a construção completa do grafo, o cálculos para atribuir os pesos é dado pela Equação 3.</w:t>
+      </w:r>
+    </w:p>
+    <w:p>
+      <w:pPr>
+        <w:rPr>
+          <w:rFonts w:hint="default"/>
+          <w:lang w:val="pt-BR"/>
+        </w:rPr>
+      </w:pPr>
+    </w:p>
+    <w:p>
+      <w:pPr>
+        <w:ind w:left="0" w:leftChars="0" w:firstLine="720" w:firstLineChars="0"/>
+        <w:rPr>
+          <w:rFonts w:hint="default"/>
+          <w:lang w:val="pt-BR"/>
+        </w:rPr>
+      </w:pPr>
+      <w:r>
+        <w:rPr>
+          <w:rFonts w:hint="default"/>
+          <w:lang w:val="pt-BR"/>
+        </w:rPr>
+        <w:t xml:space="preserve"> </w:t>
+      </w:r>
+      <w:r>
+        <w:rPr>
+          <w:rFonts w:hint="default"/>
+          <w:position w:val="-30"/>
           <w:lang w:val="pt-BR"/>
         </w:rPr>
         <w:object>
-          <v:shape id="_x0000_i1034" o:spt="75" type="#_x0000_t75" style="height:19pt;width:49pt;" o:ole="t" filled="f" o:preferrelative="t" stroked="f" coordsize="21600,21600">
+          <v:shape id="_x0000_i1029" o:spt="75" type="#_x0000_t75" style="height:34pt;width:217pt;" o:ole="t" filled="f" o:preferrelative="t" stroked="f" coordsize="21600,21600">
             <v:path/>
             <v:fill on="f" focussize="0,0"/>
             <v:stroke on="f"/>
@@ -10113,7 +10004,7 @@
             <w10:wrap type="none"/>
             <w10:anchorlock/>
           </v:shape>
-          <o:OLEObject Type="Embed" ProgID="Equation.KSEE3" ShapeID="_x0000_i1034" DrawAspect="Content" ObjectID="_1468075734" r:id="rId64">
+          <o:OLEObject Type="Embed" ProgID="Equation.KSEE3" ShapeID="_x0000_i1029" DrawAspect="Content" ObjectID="_1468075729" r:id="rId64">
             <o:LockedField>false</o:LockedField>
           </o:OLEObject>
         </w:object>
@@ -10123,31 +10014,60 @@
           <w:rFonts w:hint="default"/>
           <w:lang w:val="pt-BR"/>
         </w:rPr>
-        <w:t>.</w:t>
-      </w:r>
-    </w:p>
-    <w:p>
-      <w:pPr>
-        <w:rPr>
-          <w:rFonts w:hint="default"/>
-          <w:lang w:val="pt-BR"/>
-        </w:rPr>
-      </w:pPr>
-      <w:r>
-        <w:rPr>
-          <w:rFonts w:hint="default"/>
-          <w:lang w:val="pt-BR"/>
-        </w:rPr>
-        <w:t xml:space="preserve">Em termos práticos, para calcular o peso do nó </w:t>
-      </w:r>
-      <w:r>
-        <w:rPr>
-          <w:rFonts w:hint="default"/>
-          <w:position w:val="-6"/>
+        <w:tab/>
+      </w:r>
+      <w:r>
+        <w:rPr>
+          <w:rFonts w:hint="default"/>
+          <w:lang w:val="pt-BR"/>
+        </w:rPr>
+        <w:tab/>
+      </w:r>
+      <w:r>
+        <w:rPr>
+          <w:rFonts w:hint="default"/>
+          <w:lang w:val="pt-BR"/>
+        </w:rPr>
+        <w:tab/>
+      </w:r>
+      <w:r>
+        <w:rPr>
+          <w:rFonts w:hint="default"/>
+          <w:lang w:val="pt-BR"/>
+        </w:rPr>
+        <w:t xml:space="preserve">                (3)</w:t>
+      </w:r>
+    </w:p>
+    <w:p>
+      <w:pPr>
+        <w:rPr>
+          <w:rFonts w:hint="default"/>
+          <w:lang w:val="pt-BR"/>
+        </w:rPr>
+      </w:pPr>
+    </w:p>
+    <w:p>
+      <w:pPr>
+        <w:rPr>
+          <w:rFonts w:hint="default"/>
+          <w:lang w:val="pt-BR"/>
+        </w:rPr>
+      </w:pPr>
+      <w:r>
+        <w:rPr>
+          <w:rFonts w:hint="default"/>
+          <w:lang w:val="pt-BR"/>
+        </w:rPr>
+        <w:t xml:space="preserve">Onde </w:t>
+      </w:r>
+      <w:r>
+        <w:rPr>
+          <w:rFonts w:hint="default"/>
+          <w:position w:val="-12"/>
           <w:lang w:val="pt-BR"/>
         </w:rPr>
         <w:object>
-          <v:shape id="_x0000_i1035" o:spt="75" type="#_x0000_t75" style="height:11pt;width:9pt;" o:ole="t" filled="f" o:preferrelative="t" stroked="f" coordsize="21600,21600">
+          <v:shape id="_x0000_i1030" o:spt="75" type="#_x0000_t75" style="height:18pt;width:29pt;" o:ole="t" filled="f" o:preferrelative="t" stroked="f" coordsize="21600,21600">
             <v:path/>
             <v:fill on="f" focussize="0,0"/>
             <v:stroke on="f"/>
@@ -10156,7 +10076,7 @@
             <w10:wrap type="none"/>
             <w10:anchorlock/>
           </v:shape>
-          <o:OLEObject Type="Embed" ProgID="Equation.KSEE3" ShapeID="_x0000_i1035" DrawAspect="Content" ObjectID="_1468075735" r:id="rId66">
+          <o:OLEObject Type="Embed" ProgID="Equation.KSEE3" ShapeID="_x0000_i1030" DrawAspect="Content" ObjectID="_1468075730" r:id="rId66">
             <o:LockedField>false</o:LockedField>
           </o:OLEObject>
         </w:object>
@@ -10166,16 +10086,32 @@
           <w:rFonts w:hint="default"/>
           <w:lang w:val="pt-BR"/>
         </w:rPr>
-        <w:t xml:space="preserve">, em destaque na Figura 3, apenas analisando os nós e arestas de </w:t>
-      </w:r>
-      <w:r>
-        <w:rPr>
-          <w:rFonts w:hint="default"/>
-          <w:position w:val="-14"/>
+        <w:t xml:space="preserve"> é o peso de cada página na </w:t>
+      </w:r>
+      <w:r>
+        <w:rPr>
+          <w:rFonts w:hint="default"/>
+          <w:i/>
+          <w:iCs/>
+          <w:lang w:val="pt-BR"/>
+        </w:rPr>
+        <w:t>web</w:t>
+      </w:r>
+      <w:r>
+        <w:rPr>
+          <w:rFonts w:hint="default"/>
+          <w:lang w:val="pt-BR"/>
+        </w:rPr>
+        <w:t xml:space="preserve"> representado por </w:t>
+      </w:r>
+      <w:r>
+        <w:rPr>
+          <w:rFonts w:hint="default"/>
+          <w:position w:val="-6"/>
           <w:lang w:val="pt-BR"/>
         </w:rPr>
         <w:object>
-          <v:shape id="_x0000_i1036" o:spt="75" type="#_x0000_t75" style="height:19pt;width:57pt;" o:ole="t" filled="f" o:preferrelative="t" stroked="f" coordsize="21600,21600">
+          <v:shape id="_x0000_i1031" o:spt="75" type="#_x0000_t75" style="height:13pt;width:6.95pt;" o:ole="t" filled="f" o:preferrelative="t" stroked="f" coordsize="21600,21600">
             <v:path/>
             <v:fill on="f" focussize="0,0"/>
             <v:stroke on="f"/>
@@ -10184,7 +10120,7 @@
             <w10:wrap type="none"/>
             <w10:anchorlock/>
           </v:shape>
-          <o:OLEObject Type="Embed" ProgID="Equation.KSEE3" ShapeID="_x0000_i1036" DrawAspect="Content" ObjectID="_1468075736" r:id="rId68">
+          <o:OLEObject Type="Embed" ProgID="Equation.KSEE3" ShapeID="_x0000_i1031" DrawAspect="Content" ObjectID="_1468075731" r:id="rId68">
             <o:LockedField>false</o:LockedField>
           </o:OLEObject>
         </w:object>
@@ -10194,7 +10130,35 @@
           <w:rFonts w:hint="default"/>
           <w:lang w:val="pt-BR"/>
         </w:rPr>
-        <w:t xml:space="preserve"> para representá-los em uma matriz e, para simplificar o cálculo, atribuir peso 1 quando houver um </w:t>
+        <w:t xml:space="preserve">, um fator de saída de links por </w:t>
+      </w:r>
+      <w:r>
+        <w:rPr>
+          <w:rFonts w:hint="default"/>
+          <w:position w:val="-6"/>
+          <w:lang w:val="pt-BR"/>
+        </w:rPr>
+        <w:object>
+          <v:shape id="_x0000_i1032" o:spt="75" type="#_x0000_t75" style="height:13.95pt;width:11pt;" o:ole="t" filled="f" o:preferrelative="t" stroked="f" coordsize="21600,21600">
+            <v:path/>
+            <v:fill on="f" focussize="0,0"/>
+            <v:stroke on="f"/>
+            <v:imagedata r:id="rId71" o:title=""/>
+            <o:lock v:ext="edit" aspectratio="t"/>
+            <w10:wrap type="none"/>
+            <w10:anchorlock/>
+          </v:shape>
+          <o:OLEObject Type="Embed" ProgID="Equation.KSEE3" ShapeID="_x0000_i1032" DrawAspect="Content" ObjectID="_1468075732" r:id="rId70">
+            <o:LockedField>false</o:LockedField>
+          </o:OLEObject>
+        </w:object>
+      </w:r>
+      <w:r>
+        <w:rPr>
+          <w:rFonts w:hint="default"/>
+          <w:lang w:val="pt-BR"/>
+        </w:rPr>
+        <w:t xml:space="preserve">, um conjunto de </w:t>
       </w:r>
       <w:r>
         <w:rPr>
@@ -10203,6 +10167,165 @@
           <w:iCs/>
           <w:lang w:val="pt-BR"/>
         </w:rPr>
+        <w:t>links</w:t>
+      </w:r>
+      <w:r>
+        <w:rPr>
+          <w:rFonts w:hint="default"/>
+          <w:lang w:val="pt-BR"/>
+        </w:rPr>
+        <w:t xml:space="preserve"> de entrada por </w:t>
+      </w:r>
+      <w:r>
+        <w:rPr>
+          <w:rFonts w:hint="default"/>
+          <w:position w:val="-12"/>
+          <w:lang w:val="pt-BR"/>
+        </w:rPr>
+        <w:object>
+          <v:shape id="_x0000_i1033" o:spt="75" type="#_x0000_t75" style="height:18pt;width:30pt;" o:ole="t" filled="f" o:preferrelative="t" stroked="f" coordsize="21600,21600">
+            <v:path/>
+            <v:fill on="f" focussize="0,0"/>
+            <v:stroke on="f"/>
+            <v:imagedata r:id="rId73" o:title=""/>
+            <o:lock v:ext="edit" aspectratio="t"/>
+            <w10:wrap type="none"/>
+            <w10:anchorlock/>
+          </v:shape>
+          <o:OLEObject Type="Embed" ProgID="Equation.KSEE3" ShapeID="_x0000_i1033" DrawAspect="Content" ObjectID="_1468075733" r:id="rId72">
+            <o:LockedField>false</o:LockedField>
+          </o:OLEObject>
+        </w:object>
+      </w:r>
+      <w:r>
+        <w:rPr>
+          <w:rFonts w:hint="default"/>
+          <w:lang w:val="pt-BR"/>
+        </w:rPr>
+        <w:t xml:space="preserve">, um conjunto e a quantidade de </w:t>
+      </w:r>
+      <w:r>
+        <w:rPr>
+          <w:rFonts w:hint="default"/>
+          <w:i/>
+          <w:iCs/>
+          <w:lang w:val="pt-BR"/>
+        </w:rPr>
+        <w:t>links</w:t>
+      </w:r>
+      <w:r>
+        <w:rPr>
+          <w:rFonts w:hint="default"/>
+          <w:lang w:val="pt-BR"/>
+        </w:rPr>
+        <w:t xml:space="preserve"> de saída por </w:t>
+      </w:r>
+      <w:r>
+        <w:rPr>
+          <w:rFonts w:hint="default"/>
+          <w:position w:val="-14"/>
+          <w:lang w:val="pt-BR"/>
+        </w:rPr>
+        <w:object>
+          <v:shape id="_x0000_i1034" o:spt="75" type="#_x0000_t75" style="height:19pt;width:49pt;" o:ole="t" filled="f" o:preferrelative="t" stroked="f" coordsize="21600,21600">
+            <v:path/>
+            <v:fill on="f" focussize="0,0"/>
+            <v:stroke on="f"/>
+            <v:imagedata r:id="rId75" o:title=""/>
+            <o:lock v:ext="edit" aspectratio="t"/>
+            <w10:wrap type="none"/>
+            <w10:anchorlock/>
+          </v:shape>
+          <o:OLEObject Type="Embed" ProgID="Equation.KSEE3" ShapeID="_x0000_i1034" DrawAspect="Content" ObjectID="_1468075734" r:id="rId74">
+            <o:LockedField>false</o:LockedField>
+          </o:OLEObject>
+        </w:object>
+      </w:r>
+      <w:r>
+        <w:rPr>
+          <w:rFonts w:hint="default"/>
+          <w:lang w:val="pt-BR"/>
+        </w:rPr>
+        <w:t>.</w:t>
+      </w:r>
+    </w:p>
+    <w:p>
+      <w:pPr>
+        <w:rPr>
+          <w:rFonts w:hint="default"/>
+          <w:lang w:val="pt-BR"/>
+        </w:rPr>
+      </w:pPr>
+      <w:r>
+        <w:rPr>
+          <w:rFonts w:hint="default"/>
+          <w:lang w:val="pt-BR"/>
+        </w:rPr>
+        <w:t xml:space="preserve">Em termos práticos, para calcular o peso do nó </w:t>
+      </w:r>
+      <w:r>
+        <w:rPr>
+          <w:rFonts w:hint="default"/>
+          <w:position w:val="-6"/>
+          <w:lang w:val="pt-BR"/>
+        </w:rPr>
+        <w:object>
+          <v:shape id="_x0000_i1035" o:spt="75" type="#_x0000_t75" style="height:11pt;width:9pt;" o:ole="t" filled="f" o:preferrelative="t" stroked="f" coordsize="21600,21600">
+            <v:path/>
+            <v:fill on="f" focussize="0,0"/>
+            <v:stroke on="f"/>
+            <v:imagedata r:id="rId77" o:title=""/>
+            <o:lock v:ext="edit" aspectratio="t"/>
+            <w10:wrap type="none"/>
+            <w10:anchorlock/>
+          </v:shape>
+          <o:OLEObject Type="Embed" ProgID="Equation.KSEE3" ShapeID="_x0000_i1035" DrawAspect="Content" ObjectID="_1468075735" r:id="rId76">
+            <o:LockedField>false</o:LockedField>
+          </o:OLEObject>
+        </w:object>
+      </w:r>
+      <w:r>
+        <w:rPr>
+          <w:rFonts w:hint="default"/>
+          <w:lang w:val="pt-BR"/>
+        </w:rPr>
+        <w:t xml:space="preserve">, em destaque na Figura 3, apenas analisando os nós e arestas de </w:t>
+      </w:r>
+      <w:r>
+        <w:rPr>
+          <w:rFonts w:hint="default"/>
+          <w:position w:val="-14"/>
+          <w:lang w:val="pt-BR"/>
+        </w:rPr>
+        <w:object>
+          <v:shape id="_x0000_i1036" o:spt="75" type="#_x0000_t75" style="height:19pt;width:57pt;" o:ole="t" filled="f" o:preferrelative="t" stroked="f" coordsize="21600,21600">
+            <v:path/>
+            <v:fill on="f" focussize="0,0"/>
+            <v:stroke on="f"/>
+            <v:imagedata r:id="rId79" o:title=""/>
+            <o:lock v:ext="edit" aspectratio="t"/>
+            <w10:wrap type="none"/>
+            <w10:anchorlock/>
+          </v:shape>
+          <o:OLEObject Type="Embed" ProgID="Equation.KSEE3" ShapeID="_x0000_i1036" DrawAspect="Content" ObjectID="_1468075736" r:id="rId78">
+            <o:LockedField>false</o:LockedField>
+          </o:OLEObject>
+        </w:object>
+      </w:r>
+      <w:r>
+        <w:rPr>
+          <w:rFonts w:hint="default"/>
+          <w:lang w:val="pt-BR"/>
+        </w:rPr>
+        <w:t xml:space="preserve"> para representá-los em uma matriz e, para simplificar o cálculo, atribuir peso 1 quando houver um </w:t>
+      </w:r>
+      <w:r>
+        <w:rPr>
+          <w:rFonts w:hint="default"/>
+          <w:i/>
+          <w:iCs/>
+          <w:lang w:val="pt-BR"/>
+        </w:rPr>
         <w:t>link</w:t>
       </w:r>
       <w:r>
@@ -10224,20 +10347,31 @@
     </w:p>
     <w:p>
       <w:pPr>
+        <w:ind w:left="0" w:leftChars="0" w:firstLine="0" w:firstLineChars="0"/>
+        <w:jc w:val="both"/>
+        <w:rPr>
+          <w:rFonts w:hint="default"/>
+          <w:lang w:val="pt-BR"/>
+        </w:rPr>
+      </w:pPr>
+    </w:p>
+    <w:p>
+      <w:pPr>
         <w:jc w:val="center"/>
         <w:rPr>
           <w:rFonts w:hint="default"/>
           <w:lang w:val="pt-BR"/>
         </w:rPr>
-      </w:pPr>
-    </w:p>
-    <w:p>
-      <w:pPr>
-        <w:jc w:val="center"/>
-        <w:rPr>
-          <w:rFonts w:hint="default"/>
-          <w:lang w:val="pt-BR"/>
-        </w:rPr>
+        <w:sectPr>
+          <w:footerReference r:id="rId38" w:type="first"/>
+          <w:pgSz w:w="11906" w:h="16838"/>
+          <w:pgMar w:top="1417" w:right="1701" w:bottom="1417" w:left="1701" w:header="708" w:footer="708" w:gutter="0"/>
+          <w:pgNumType w:fmt="decimal" w:start="1"/>
+          <w:cols w:equalWidth="0" w:num="1">
+            <w:col w:w="8838"/>
+          </w:cols>
+          <w:titlePg/>
+        </w:sectPr>
       </w:pPr>
     </w:p>
     <w:p>
@@ -10288,7 +10422,7 @@
                     </pic:cNvPicPr>
                   </pic:nvPicPr>
                   <pic:blipFill>
-                    <a:blip r:embed="rId70"/>
+                    <a:blip r:embed="rId80"/>
                     <a:stretch>
                       <a:fillRect/>
                     </a:stretch>
@@ -10328,224 +10462,69 @@
             <v:path/>
             <v:fill on="f" focussize="0,0"/>
             <v:stroke on="f"/>
-            <v:imagedata r:id="rId72" o:title=""/>
-            <o:lock v:ext="edit" aspectratio="t"/>
-            <w10:wrap type="none"/>
-            <w10:anchorlock/>
-          </v:shape>
-          <o:OLEObject Type="Embed" ProgID="Equation.KSEE3" ShapeID="_x0000_i1037" DrawAspect="Content" ObjectID="_1468075737" r:id="rId71">
-            <o:LockedField>false</o:LockedField>
-          </o:OLEObject>
-        </w:object>
-      </w:r>
-      <w:r>
-        <w:t xml:space="preserve">Fonte: Disponível em:https://towardsdatascience.com/. Acesso em </w:t>
-      </w:r>
-      <w:r>
-        <w:rPr>
-          <w:rFonts w:hint="default"/>
-          <w:lang w:val="pt-BR"/>
-        </w:rPr>
-        <w:t>2</w:t>
-      </w:r>
-      <w:r>
-        <w:t xml:space="preserve"> </w:t>
-      </w:r>
-      <w:r>
-        <w:rPr>
-          <w:rFonts w:hint="default"/>
-          <w:lang w:val="pt-BR"/>
-        </w:rPr>
-        <w:t xml:space="preserve">set </w:t>
-      </w:r>
-      <w:r>
-        <w:t>2020</w:t>
-      </w:r>
-    </w:p>
-    <w:p>
-      <w:pPr>
-        <w:rPr>
-          <w:rFonts w:hint="default"/>
-          <w:lang w:val="pt-BR"/>
-        </w:rPr>
-      </w:pPr>
-      <w:r>
-        <w:rPr>
-          <w:rFonts w:hint="default"/>
-          <w:lang w:val="pt-BR"/>
-        </w:rPr>
-        <w:t xml:space="preserve">É possível observar um </w:t>
-      </w:r>
-      <w:r>
-        <w:rPr>
-          <w:rFonts w:hint="default"/>
-          <w:i/>
-          <w:iCs/>
-          <w:lang w:val="pt-BR"/>
-        </w:rPr>
-        <w:t>link</w:t>
-      </w:r>
-      <w:r>
-        <w:rPr>
-          <w:rFonts w:hint="default"/>
-          <w:lang w:val="pt-BR"/>
-        </w:rPr>
-        <w:t xml:space="preserve"> em três casos, </w:t>
-      </w:r>
-      <w:r>
-        <w:rPr>
-          <w:rFonts w:hint="default"/>
-          <w:position w:val="-6"/>
-          <w:lang w:val="pt-BR"/>
-        </w:rPr>
-        <w:object>
-          <v:shape id="_x0000_i1038" o:spt="75" type="#_x0000_t75" style="height:11pt;width:31.95pt;" o:ole="t" filled="f" o:preferrelative="t" stroked="f" coordsize="21600,21600">
-            <v:path/>
-            <v:fill on="f" focussize="0,0"/>
-            <v:stroke on="f"/>
-            <v:imagedata r:id="rId74" o:title=""/>
-            <o:lock v:ext="edit" aspectratio="t"/>
-            <w10:wrap type="none"/>
-            <w10:anchorlock/>
-          </v:shape>
-          <o:OLEObject Type="Embed" ProgID="Equation.KSEE3" ShapeID="_x0000_i1038" DrawAspect="Content" ObjectID="_1468075738" r:id="rId73">
-            <o:LockedField>false</o:LockedField>
-          </o:OLEObject>
-        </w:object>
-      </w:r>
-      <w:r>
-        <w:rPr>
-          <w:rFonts w:hint="default"/>
-          <w:lang w:val="pt-BR"/>
-        </w:rPr>
-        <w:t xml:space="preserve">,  </w:t>
-      </w:r>
-      <w:r>
-        <w:rPr>
-          <w:rFonts w:hint="default"/>
-          <w:position w:val="-6"/>
-          <w:lang w:val="pt-BR"/>
-        </w:rPr>
-        <w:object>
-          <v:shape id="_x0000_i1039" o:spt="75" type="#_x0000_t75" style="height:13.95pt;width:31.95pt;" o:ole="t" filled="f" o:preferrelative="t" stroked="f" coordsize="21600,21600">
-            <v:path/>
-            <v:fill on="f" focussize="0,0"/>
-            <v:stroke on="f"/>
-            <v:imagedata r:id="rId76" o:title=""/>
-            <o:lock v:ext="edit" aspectratio="t"/>
-            <w10:wrap type="none"/>
-            <w10:anchorlock/>
-          </v:shape>
-          <o:OLEObject Type="Embed" ProgID="Equation.KSEE3" ShapeID="_x0000_i1039" DrawAspect="Content" ObjectID="_1468075739" r:id="rId75">
-            <o:LockedField>false</o:LockedField>
-          </o:OLEObject>
-        </w:object>
-      </w:r>
-      <w:r>
-        <w:rPr>
-          <w:rFonts w:hint="default"/>
-          <w:lang w:val="pt-BR"/>
-        </w:rPr>
-        <w:t xml:space="preserve"> e </w:t>
-      </w:r>
-      <w:r>
-        <w:rPr>
-          <w:rFonts w:hint="default"/>
-          <w:position w:val="-10"/>
-          <w:lang w:val="pt-BR"/>
-        </w:rPr>
-        <w:object>
-          <v:shape id="_x0000_i1040" o:spt="75" type="#_x0000_t75" style="height:16pt;width:35pt;" o:ole="t" filled="f" o:preferrelative="t" stroked="f" coordsize="21600,21600">
-            <v:path/>
-            <v:fill on="f" focussize="0,0"/>
-            <v:stroke on="f"/>
-            <v:imagedata r:id="rId78" o:title=""/>
-            <o:lock v:ext="edit" aspectratio="t"/>
-            <w10:wrap type="none"/>
-            <w10:anchorlock/>
-          </v:shape>
-          <o:OLEObject Type="Embed" ProgID="Equation.KSEE3" ShapeID="_x0000_i1040" DrawAspect="Content" ObjectID="_1468075740" r:id="rId77">
-            <o:LockedField>false</o:LockedField>
-          </o:OLEObject>
-        </w:object>
-      </w:r>
-      <w:r>
-        <w:rPr>
-          <w:rFonts w:hint="default"/>
-          <w:lang w:val="pt-BR"/>
-        </w:rPr>
-        <w:t xml:space="preserve">. </w:t>
-      </w:r>
-    </w:p>
-    <w:p>
-      <w:pPr>
-        <w:rPr>
-          <w:rFonts w:hint="default"/>
-          <w:lang w:val="pt-BR"/>
-        </w:rPr>
-      </w:pPr>
-      <w:r>
-        <w:rPr>
-          <w:rFonts w:hint="default"/>
-          <w:lang w:val="pt-BR"/>
-        </w:rPr>
-        <w:t xml:space="preserve">Em seguida, cada coluna dessa matriz é normalizada de acordo com </w:t>
-      </w:r>
-      <w:r>
-        <w:rPr>
-          <w:rFonts w:hint="default"/>
-          <w:position w:val="-30"/>
-          <w:lang w:val="pt-BR"/>
-        </w:rPr>
-        <w:object>
-          <v:shape id="_x0000_i1041" o:spt="75" type="#_x0000_t75" style="height:34pt;width:49.95pt;" o:ole="t" filled="f" o:preferrelative="t" stroked="f" coordsize="21600,21600">
-            <v:path/>
-            <v:fill on="f" focussize="0,0"/>
-            <v:stroke on="f"/>
-            <v:imagedata r:id="rId80" o:title=""/>
-            <o:lock v:ext="edit" aspectratio="t"/>
-            <w10:wrap type="none"/>
-            <w10:anchorlock/>
-          </v:shape>
-          <o:OLEObject Type="Embed" ProgID="Equation.KSEE3" ShapeID="_x0000_i1041" DrawAspect="Content" ObjectID="_1468075741" r:id="rId79">
-            <o:LockedField>false</o:LockedField>
-          </o:OLEObject>
-        </w:object>
-      </w:r>
-      <w:r>
-        <w:rPr>
-          <w:rFonts w:hint="default"/>
-          <w:lang w:val="pt-BR"/>
-        </w:rPr>
-        <w:t xml:space="preserve"> da Equação 3, cada linha é somada  e multiplicada com peso de todos os nós. Por enquanto, sem levar em consideração o fator de saída </w:t>
-      </w:r>
-      <w:r>
-        <w:rPr>
-          <w:rFonts w:hint="default"/>
-          <w:position w:val="-6"/>
-          <w:lang w:val="pt-BR"/>
-        </w:rPr>
-        <w:object>
-          <v:shape id="_x0000_i1042" o:spt="75" type="#_x0000_t75" style="height:13.95pt;width:11pt;" o:ole="t" filled="f" o:preferrelative="t" stroked="f" coordsize="21600,21600">
-            <v:path/>
-            <v:fill on="f" focussize="0,0"/>
-            <v:stroke on="f"/>
             <v:imagedata r:id="rId82" o:title=""/>
             <o:lock v:ext="edit" aspectratio="t"/>
             <w10:wrap type="none"/>
             <w10:anchorlock/>
           </v:shape>
-          <o:OLEObject Type="Embed" ProgID="Equation.KSEE3" ShapeID="_x0000_i1042" DrawAspect="Content" ObjectID="_1468075742" r:id="rId81">
+          <o:OLEObject Type="Embed" ProgID="Equation.KSEE3" ShapeID="_x0000_i1037" DrawAspect="Content" ObjectID="_1468075737" r:id="rId81">
             <o:LockedField>false</o:LockedField>
           </o:OLEObject>
         </w:object>
       </w:r>
       <w:r>
-        <w:rPr>
-          <w:rFonts w:hint="default"/>
-          <w:lang w:val="pt-BR"/>
-        </w:rPr>
-        <w:t xml:space="preserve">,  como mostra a Figura 4, o peso de </w:t>
+        <w:t xml:space="preserve">Fonte: Disponível em:https://towardsdatascience.com/. Acesso em </w:t>
+      </w:r>
+      <w:r>
+        <w:rPr>
+          <w:rFonts w:hint="default"/>
+          <w:lang w:val="pt-BR"/>
+        </w:rPr>
+        <w:t>2</w:t>
+      </w:r>
+      <w:r>
+        <w:t xml:space="preserve"> </w:t>
+      </w:r>
+      <w:r>
+        <w:rPr>
+          <w:rFonts w:hint="default"/>
+          <w:lang w:val="pt-BR"/>
+        </w:rPr>
+        <w:t xml:space="preserve">set </w:t>
+      </w:r>
+      <w:r>
+        <w:t>2020</w:t>
+      </w:r>
+    </w:p>
+    <w:p>
+      <w:pPr>
+        <w:rPr>
+          <w:rFonts w:hint="default"/>
+          <w:lang w:val="pt-BR"/>
+        </w:rPr>
+      </w:pPr>
+      <w:r>
+        <w:rPr>
+          <w:rFonts w:hint="default"/>
+          <w:lang w:val="pt-BR"/>
+        </w:rPr>
+        <w:t xml:space="preserve">É possível observar um </w:t>
+      </w:r>
+      <w:r>
+        <w:rPr>
+          <w:rFonts w:hint="default"/>
+          <w:i/>
+          <w:iCs/>
+          <w:lang w:val="pt-BR"/>
+        </w:rPr>
+        <w:t>link</w:t>
+      </w:r>
+      <w:r>
+        <w:rPr>
+          <w:rFonts w:hint="default"/>
+          <w:lang w:val="pt-BR"/>
+        </w:rPr>
+        <w:t xml:space="preserve"> em três casos, </w:t>
       </w:r>
       <w:r>
         <w:rPr>
@@ -10554,7 +10533,7 @@
           <w:lang w:val="pt-BR"/>
         </w:rPr>
         <w:object>
-          <v:shape id="_x0000_i1043" o:spt="75" type="#_x0000_t75" style="height:11pt;width:9pt;" o:ole="t" filled="f" o:preferrelative="t" stroked="f" coordsize="21600,21600">
+          <v:shape id="_x0000_i1038" o:spt="75" type="#_x0000_t75" style="height:11pt;width:31.95pt;" o:ole="t" filled="f" o:preferrelative="t" stroked="f" coordsize="21600,21600">
             <v:path/>
             <v:fill on="f" focussize="0,0"/>
             <v:stroke on="f"/>
@@ -10563,7 +10542,162 @@
             <w10:wrap type="none"/>
             <w10:anchorlock/>
           </v:shape>
-          <o:OLEObject Type="Embed" ProgID="Equation.KSEE3" ShapeID="_x0000_i1043" DrawAspect="Content" ObjectID="_1468075743" r:id="rId83">
+          <o:OLEObject Type="Embed" ProgID="Equation.KSEE3" ShapeID="_x0000_i1038" DrawAspect="Content" ObjectID="_1468075738" r:id="rId83">
+            <o:LockedField>false</o:LockedField>
+          </o:OLEObject>
+        </w:object>
+      </w:r>
+      <w:r>
+        <w:rPr>
+          <w:rFonts w:hint="default"/>
+          <w:lang w:val="pt-BR"/>
+        </w:rPr>
+        <w:t xml:space="preserve">,  </w:t>
+      </w:r>
+      <w:r>
+        <w:rPr>
+          <w:rFonts w:hint="default"/>
+          <w:position w:val="-6"/>
+          <w:lang w:val="pt-BR"/>
+        </w:rPr>
+        <w:object>
+          <v:shape id="_x0000_i1039" o:spt="75" type="#_x0000_t75" style="height:13.95pt;width:31.95pt;" o:ole="t" filled="f" o:preferrelative="t" stroked="f" coordsize="21600,21600">
+            <v:path/>
+            <v:fill on="f" focussize="0,0"/>
+            <v:stroke on="f"/>
+            <v:imagedata r:id="rId86" o:title=""/>
+            <o:lock v:ext="edit" aspectratio="t"/>
+            <w10:wrap type="none"/>
+            <w10:anchorlock/>
+          </v:shape>
+          <o:OLEObject Type="Embed" ProgID="Equation.KSEE3" ShapeID="_x0000_i1039" DrawAspect="Content" ObjectID="_1468075739" r:id="rId85">
+            <o:LockedField>false</o:LockedField>
+          </o:OLEObject>
+        </w:object>
+      </w:r>
+      <w:r>
+        <w:rPr>
+          <w:rFonts w:hint="default"/>
+          <w:lang w:val="pt-BR"/>
+        </w:rPr>
+        <w:t xml:space="preserve"> e </w:t>
+      </w:r>
+      <w:r>
+        <w:rPr>
+          <w:rFonts w:hint="default"/>
+          <w:position w:val="-10"/>
+          <w:lang w:val="pt-BR"/>
+        </w:rPr>
+        <w:object>
+          <v:shape id="_x0000_i1040" o:spt="75" type="#_x0000_t75" style="height:16pt;width:35pt;" o:ole="t" filled="f" o:preferrelative="t" stroked="f" coordsize="21600,21600">
+            <v:path/>
+            <v:fill on="f" focussize="0,0"/>
+            <v:stroke on="f"/>
+            <v:imagedata r:id="rId88" o:title=""/>
+            <o:lock v:ext="edit" aspectratio="t"/>
+            <w10:wrap type="none"/>
+            <w10:anchorlock/>
+          </v:shape>
+          <o:OLEObject Type="Embed" ProgID="Equation.KSEE3" ShapeID="_x0000_i1040" DrawAspect="Content" ObjectID="_1468075740" r:id="rId87">
+            <o:LockedField>false</o:LockedField>
+          </o:OLEObject>
+        </w:object>
+      </w:r>
+      <w:r>
+        <w:rPr>
+          <w:rFonts w:hint="default"/>
+          <w:lang w:val="pt-BR"/>
+        </w:rPr>
+        <w:t xml:space="preserve">. </w:t>
+      </w:r>
+    </w:p>
+    <w:p>
+      <w:pPr>
+        <w:rPr>
+          <w:rFonts w:hint="default"/>
+          <w:lang w:val="pt-BR"/>
+        </w:rPr>
+      </w:pPr>
+      <w:r>
+        <w:rPr>
+          <w:rFonts w:hint="default"/>
+          <w:lang w:val="pt-BR"/>
+        </w:rPr>
+        <w:t xml:space="preserve">Em seguida, cada coluna dessa matriz é normalizada de acordo com </w:t>
+      </w:r>
+      <w:r>
+        <w:rPr>
+          <w:rFonts w:hint="default"/>
+          <w:position w:val="-30"/>
+          <w:lang w:val="pt-BR"/>
+        </w:rPr>
+        <w:object>
+          <v:shape id="_x0000_i1041" o:spt="75" type="#_x0000_t75" style="height:34pt;width:49.95pt;" o:ole="t" filled="f" o:preferrelative="t" stroked="f" coordsize="21600,21600">
+            <v:path/>
+            <v:fill on="f" focussize="0,0"/>
+            <v:stroke on="f"/>
+            <v:imagedata r:id="rId90" o:title=""/>
+            <o:lock v:ext="edit" aspectratio="t"/>
+            <w10:wrap type="none"/>
+            <w10:anchorlock/>
+          </v:shape>
+          <o:OLEObject Type="Embed" ProgID="Equation.KSEE3" ShapeID="_x0000_i1041" DrawAspect="Content" ObjectID="_1468075741" r:id="rId89">
+            <o:LockedField>false</o:LockedField>
+          </o:OLEObject>
+        </w:object>
+      </w:r>
+      <w:r>
+        <w:rPr>
+          <w:rFonts w:hint="default"/>
+          <w:lang w:val="pt-BR"/>
+        </w:rPr>
+        <w:t xml:space="preserve"> da Equação 3, cada linha é somada  e multiplicada com peso de todos os nós. Por enquanto, sem levar em consideração o fator de saída </w:t>
+      </w:r>
+      <w:r>
+        <w:rPr>
+          <w:rFonts w:hint="default"/>
+          <w:position w:val="-6"/>
+          <w:lang w:val="pt-BR"/>
+        </w:rPr>
+        <w:object>
+          <v:shape id="_x0000_i1042" o:spt="75" type="#_x0000_t75" style="height:13.95pt;width:11pt;" o:ole="t" filled="f" o:preferrelative="t" stroked="f" coordsize="21600,21600">
+            <v:path/>
+            <v:fill on="f" focussize="0,0"/>
+            <v:stroke on="f"/>
+            <v:imagedata r:id="rId92" o:title=""/>
+            <o:lock v:ext="edit" aspectratio="t"/>
+            <w10:wrap type="none"/>
+            <w10:anchorlock/>
+          </v:shape>
+          <o:OLEObject Type="Embed" ProgID="Equation.KSEE3" ShapeID="_x0000_i1042" DrawAspect="Content" ObjectID="_1468075742" r:id="rId91">
+            <o:LockedField>false</o:LockedField>
+          </o:OLEObject>
+        </w:object>
+      </w:r>
+      <w:r>
+        <w:rPr>
+          <w:rFonts w:hint="default"/>
+          <w:lang w:val="pt-BR"/>
+        </w:rPr>
+        <w:t xml:space="preserve">,  como mostra a Figura 4, o peso de </w:t>
+      </w:r>
+      <w:r>
+        <w:rPr>
+          <w:rFonts w:hint="default"/>
+          <w:position w:val="-6"/>
+          <w:lang w:val="pt-BR"/>
+        </w:rPr>
+        <w:object>
+          <v:shape id="_x0000_i1043" o:spt="75" type="#_x0000_t75" style="height:11pt;width:9pt;" o:ole="t" filled="f" o:preferrelative="t" stroked="f" coordsize="21600,21600">
+            <v:path/>
+            <v:fill on="f" focussize="0,0"/>
+            <v:stroke on="f"/>
+            <v:imagedata r:id="rId94" o:title=""/>
+            <o:lock v:ext="edit" aspectratio="t"/>
+            <w10:wrap type="none"/>
+            <w10:anchorlock/>
+          </v:shape>
+          <o:OLEObject Type="Embed" ProgID="Equation.KSEE3" ShapeID="_x0000_i1043" DrawAspect="Content" ObjectID="_1468075743" r:id="rId93">
             <o:LockedField>false</o:LockedField>
           </o:OLEObject>
         </w:object>
@@ -10632,7 +10766,7 @@
                     </pic:cNvPicPr>
                   </pic:nvPicPr>
                   <pic:blipFill>
-                    <a:blip r:embed="rId85"/>
+                    <a:blip r:embed="rId95"/>
                     <a:stretch>
                       <a:fillRect/>
                     </a:stretch>
@@ -10672,12 +10806,12 @@
             <v:path/>
             <v:fill on="f" focussize="0,0"/>
             <v:stroke on="f"/>
-            <v:imagedata r:id="rId87" o:title=""/>
+            <v:imagedata r:id="rId97" o:title=""/>
             <o:lock v:ext="edit" aspectratio="t"/>
             <w10:wrap type="none"/>
             <w10:anchorlock/>
           </v:shape>
-          <o:OLEObject Type="Embed" ProgID="Equation.KSEE3" ShapeID="_x0000_i1044" DrawAspect="Content" ObjectID="_1468075744" r:id="rId86">
+          <o:OLEObject Type="Embed" ProgID="Equation.KSEE3" ShapeID="_x0000_i1044" DrawAspect="Content" ObjectID="_1468075744" r:id="rId96">
             <o:LockedField>false</o:LockedField>
           </o:OLEObject>
         </w:object>
@@ -10743,12 +10877,12 @@
             <v:path/>
             <v:fill on="f" focussize="0,0"/>
             <v:stroke on="f"/>
-            <v:imagedata r:id="rId82" o:title=""/>
+            <v:imagedata r:id="rId92" o:title=""/>
             <o:lock v:ext="edit" aspectratio="t"/>
             <w10:wrap type="none"/>
             <w10:anchorlock/>
           </v:shape>
-          <o:OLEObject Type="Embed" ProgID="Equation.KSEE3" ShapeID="_x0000_i1045" DrawAspect="Content" ObjectID="_1468075745" r:id="rId88">
+          <o:OLEObject Type="Embed" ProgID="Equation.KSEE3" ShapeID="_x0000_i1045" DrawAspect="Content" ObjectID="_1468075745" r:id="rId98">
             <o:LockedField>false</o:LockedField>
           </o:OLEObject>
         </w:object>
@@ -10771,12 +10905,12 @@
             <v:path/>
             <v:fill on="f" focussize="0,0"/>
             <v:stroke on="f"/>
-            <v:imagedata r:id="rId84" o:title=""/>
+            <v:imagedata r:id="rId94" o:title=""/>
             <o:lock v:ext="edit" aspectratio="t"/>
             <w10:wrap type="none"/>
             <w10:anchorlock/>
           </v:shape>
-          <o:OLEObject Type="Embed" ProgID="Equation.KSEE3" ShapeID="_x0000_i1046" DrawAspect="Content" ObjectID="_1468075746" r:id="rId89">
+          <o:OLEObject Type="Embed" ProgID="Equation.KSEE3" ShapeID="_x0000_i1046" DrawAspect="Content" ObjectID="_1468075746" r:id="rId99">
             <o:LockedField>false</o:LockedField>
           </o:OLEObject>
         </w:object>
@@ -10804,6 +10938,26 @@
         </w:rPr>
         <w:t>, é 0,34125. Quanto maior for a quantidade de iterações e o tamanho na matriz, mais custoso e demorado é o processo de cálculo. A Figura 5 mostra o valor de cada nó em cada iteração.</w:t>
       </w:r>
+    </w:p>
+    <w:p>
+      <w:pPr>
+        <w:ind w:left="0" w:leftChars="0" w:firstLine="720" w:firstLineChars="0"/>
+        <w:jc w:val="center"/>
+        <w:rPr>
+          <w:rFonts w:hint="default"/>
+          <w:lang w:val="pt-BR"/>
+        </w:rPr>
+        <w:sectPr>
+          <w:footerReference r:id="rId39" w:type="first"/>
+          <w:pgSz w:w="11906" w:h="16838"/>
+          <w:pgMar w:top="1417" w:right="1701" w:bottom="1417" w:left="1701" w:header="708" w:footer="708" w:gutter="0"/>
+          <w:pgNumType w:fmt="decimal" w:start="1"/>
+          <w:cols w:equalWidth="0" w:num="1">
+            <w:col w:w="8838"/>
+          </w:cols>
+          <w:titlePg/>
+        </w:sectPr>
+      </w:pPr>
     </w:p>
     <w:p>
       <w:pPr>
@@ -10863,7 +11017,7 @@
                     </pic:cNvPicPr>
                   </pic:nvPicPr>
                   <pic:blipFill>
-                    <a:blip r:embed="rId90"/>
+                    <a:blip r:embed="rId100"/>
                     <a:stretch>
                       <a:fillRect/>
                     </a:stretch>
@@ -10903,12 +11057,12 @@
             <v:path/>
             <v:fill on="f" focussize="0,0"/>
             <v:stroke on="f"/>
-            <v:imagedata r:id="rId92" o:title=""/>
+            <v:imagedata r:id="rId102" o:title=""/>
             <o:lock v:ext="edit" aspectratio="t"/>
             <w10:wrap type="none"/>
             <w10:anchorlock/>
           </v:shape>
-          <o:OLEObject Type="Embed" ProgID="Equation.KSEE3" ShapeID="_x0000_i1047" DrawAspect="Content" ObjectID="_1468075747" r:id="rId91">
+          <o:OLEObject Type="Embed" ProgID="Equation.KSEE3" ShapeID="_x0000_i1047" DrawAspect="Content" ObjectID="_1468075747" r:id="rId101">
             <o:LockedField>false</o:LockedField>
           </o:OLEObject>
         </w:object>
@@ -10974,12 +11128,12 @@
             <v:path/>
             <v:fill on="f" focussize="0,0"/>
             <v:stroke on="f"/>
-            <v:imagedata r:id="rId94" o:title=""/>
+            <v:imagedata r:id="rId104" o:title=""/>
             <o:lock v:ext="edit" aspectratio="t"/>
             <w10:wrap type="none"/>
             <w10:anchorlock/>
           </v:shape>
-          <o:OLEObject Type="Embed" ProgID="Equation.KSEE3" ShapeID="_x0000_i1048" DrawAspect="Content" ObjectID="_1468075748" r:id="rId93">
+          <o:OLEObject Type="Embed" ProgID="Equation.KSEE3" ShapeID="_x0000_i1048" DrawAspect="Content" ObjectID="_1468075748" r:id="rId103">
             <o:LockedField>false</o:LockedField>
           </o:OLEObject>
         </w:object>
@@ -11066,7 +11220,7 @@
                     </pic:cNvPicPr>
                   </pic:nvPicPr>
                   <pic:blipFill>
-                    <a:blip r:embed="rId95"/>
+                    <a:blip r:embed="rId105"/>
                     <a:stretch>
                       <a:fillRect/>
                     </a:stretch>
@@ -11106,12 +11260,12 @@
             <v:path/>
             <v:fill on="f" focussize="0,0"/>
             <v:stroke on="f"/>
-            <v:imagedata r:id="rId97" o:title=""/>
+            <v:imagedata r:id="rId107" o:title=""/>
             <o:lock v:ext="edit" aspectratio="t"/>
             <w10:wrap type="none"/>
             <w10:anchorlock/>
           </v:shape>
-          <o:OLEObject Type="Embed" ProgID="Equation.KSEE3" ShapeID="_x0000_i1049" DrawAspect="Content" ObjectID="_1468075749" r:id="rId96">
+          <o:OLEObject Type="Embed" ProgID="Equation.KSEE3" ShapeID="_x0000_i1049" DrawAspect="Content" ObjectID="_1468075749" r:id="rId106">
             <o:LockedField>false</o:LockedField>
           </o:OLEObject>
         </w:object>
@@ -11155,6 +11309,25 @@
           <w:rFonts w:hint="default"/>
           <w:lang w:val="pt-BR"/>
         </w:rPr>
+      </w:pPr>
+    </w:p>
+    <w:p>
+      <w:pPr>
+        <w:jc w:val="both"/>
+        <w:rPr>
+          <w:rFonts w:hint="default"/>
+          <w:lang w:val="pt-BR"/>
+        </w:rPr>
+        <w:sectPr>
+          <w:footerReference r:id="rId40" w:type="first"/>
+          <w:pgSz w:w="11906" w:h="16838"/>
+          <w:pgMar w:top="1417" w:right="1701" w:bottom="1417" w:left="1701" w:header="708" w:footer="708" w:gutter="0"/>
+          <w:pgNumType w:fmt="decimal" w:start="1"/>
+          <w:cols w:equalWidth="0" w:num="1">
+            <w:col w:w="8838"/>
+          </w:cols>
+          <w:titlePg/>
+        </w:sectPr>
       </w:pPr>
     </w:p>
     <w:p>
@@ -11353,7 +11526,7 @@
                     </pic:cNvPicPr>
                   </pic:nvPicPr>
                   <pic:blipFill>
-                    <a:blip r:embed="rId98"/>
+                    <a:blip r:embed="rId108"/>
                     <a:stretch>
                       <a:fillRect/>
                     </a:stretch>
@@ -11394,12 +11567,12 @@
             <v:path/>
             <v:fill on="f" focussize="0,0"/>
             <v:stroke on="f"/>
-            <v:imagedata r:id="rId100" o:title=""/>
+            <v:imagedata r:id="rId110" o:title=""/>
             <o:lock v:ext="edit" aspectratio="t"/>
             <w10:wrap type="none"/>
             <w10:anchorlock/>
           </v:shape>
-          <o:OLEObject Type="Embed" ProgID="Equation.KSEE3" ShapeID="_x0000_i1050" DrawAspect="Content" ObjectID="_1468075750" r:id="rId99">
+          <o:OLEObject Type="Embed" ProgID="Equation.KSEE3" ShapeID="_x0000_i1050" DrawAspect="Content" ObjectID="_1468075750" r:id="rId109">
             <o:LockedField>false</o:LockedField>
           </o:OLEObject>
         </w:object>
@@ -11490,6 +11663,16 @@
           <w:iCs w:val="0"/>
           <w:lang w:val="pt-BR"/>
         </w:rPr>
+        <w:sectPr>
+          <w:footerReference r:id="rId41" w:type="first"/>
+          <w:pgSz w:w="11906" w:h="16838"/>
+          <w:pgMar w:top="1417" w:right="1701" w:bottom="1417" w:left="1701" w:header="708" w:footer="708" w:gutter="0"/>
+          <w:pgNumType w:fmt="decimal" w:start="1"/>
+          <w:cols w:equalWidth="0" w:num="1">
+            <w:col w:w="8838"/>
+          </w:cols>
+          <w:titlePg/>
+        </w:sectPr>
       </w:pPr>
       <w:r>
         <w:rPr>
@@ -11543,11 +11726,12 @@
           <w:iCs w:val="0"/>
           <w:lang w:val="pt-BR"/>
         </w:rPr>
-        <w:t>, cálculos matemáticos como integração e diferenciação, funções de álgebra linear, processamento de imagem e computação gráfica.</w:t>
-      </w:r>
-    </w:p>
-    <w:p>
-      <w:pPr>
+        <w:t xml:space="preserve">, cálculos matemáticos como </w:t>
+      </w:r>
+    </w:p>
+    <w:p>
+      <w:pPr>
+        <w:ind w:left="0" w:leftChars="0" w:firstLine="0" w:firstLineChars="0"/>
         <w:rPr>
           <w:rFonts w:hint="default"/>
           <w:i w:val="0"/>
@@ -11558,6 +11742,25 @@
       <w:r>
         <w:rPr>
           <w:rFonts w:hint="default"/>
+          <w:i w:val="0"/>
+          <w:iCs w:val="0"/>
+          <w:lang w:val="pt-BR"/>
+        </w:rPr>
+        <w:t>integração e diferenciação, funções de álgebra linear, processamento de imagem e computação gráfica.</w:t>
+      </w:r>
+    </w:p>
+    <w:p>
+      <w:pPr>
+        <w:rPr>
+          <w:rFonts w:hint="default"/>
+          <w:i w:val="0"/>
+          <w:iCs w:val="0"/>
+          <w:lang w:val="pt-BR"/>
+        </w:rPr>
+      </w:pPr>
+      <w:r>
+        <w:rPr>
+          <w:rFonts w:hint="default"/>
           <w:i/>
           <w:iCs/>
           <w:lang w:val="pt-BR"/>
@@ -11808,8 +12011,6 @@
         </w:rPr>
         <w:t>: Criação e manipulação para estudar estruturas, funções e redes mais elaboradas.</w:t>
       </w:r>
-      <w:bookmarkStart w:id="18" w:name="_GoBack"/>
-      <w:bookmarkEnd w:id="18"/>
     </w:p>
     <w:p>
       <w:pPr>
@@ -12329,7 +12530,7 @@
                     </pic:cNvPicPr>
                   </pic:nvPicPr>
                   <pic:blipFill>
-                    <a:blip r:embed="rId101"/>
+                    <a:blip r:embed="rId111"/>
                     <a:stretch>
                       <a:fillRect/>
                     </a:stretch>
@@ -12375,12 +12576,12 @@
             <v:path/>
             <v:fill on="f" focussize="0,0"/>
             <v:stroke on="f"/>
-            <v:imagedata r:id="rId103" o:title=""/>
+            <v:imagedata r:id="rId113" o:title=""/>
             <o:lock v:ext="edit" aspectratio="t"/>
             <w10:wrap type="none"/>
             <w10:anchorlock/>
           </v:shape>
-          <o:OLEObject Type="Embed" ProgID="Equation.KSEE3" ShapeID="_x0000_i1051" DrawAspect="Content" ObjectID="_1468075751" r:id="rId102">
+          <o:OLEObject Type="Embed" ProgID="Equation.KSEE3" ShapeID="_x0000_i1051" DrawAspect="Content" ObjectID="_1468075751" r:id="rId112">
             <o:LockedField>false</o:LockedField>
           </o:OLEObject>
         </w:object>
@@ -12427,20 +12628,24 @@
     </w:p>
     <w:p>
       <w:pPr>
-        <w:ind w:left="0" w:leftChars="0" w:firstLine="0" w:firstLineChars="0"/>
-        <w:jc w:val="center"/>
-        <w:rPr>
-          <w:rFonts w:hint="default"/>
-          <w:lang w:val="pt-BR"/>
-        </w:rPr>
-      </w:pPr>
-      <w:r>
-        <w:rPr>
-          <w:rFonts w:hint="default"/>
-          <w:lang w:val="pt-BR"/>
-        </w:rPr>
-        <w:t>https://github.com/ymfa/seq2seq-summarizer</w:t>
-      </w:r>
+        <w:ind w:left="0" w:leftChars="0" w:firstLine="720" w:firstLineChars="0"/>
+        <w:jc w:val="both"/>
+        <w:rPr>
+          <w:rFonts w:hint="default"/>
+          <w:lang w:val="pt-BR"/>
+        </w:rPr>
+        <w:sectPr>
+          <w:footerReference r:id="rId43" w:type="first"/>
+          <w:footerReference r:id="rId42" w:type="even"/>
+          <w:pgSz w:w="11906" w:h="16838"/>
+          <w:pgMar w:top="1417" w:right="1701" w:bottom="1417" w:left="1701" w:header="708" w:footer="708" w:gutter="0"/>
+          <w:pgNumType w:fmt="decimal" w:start="1"/>
+          <w:cols w:equalWidth="0" w:num="1">
+            <w:col w:w="8838"/>
+          </w:cols>
+          <w:titlePg/>
+        </w:sectPr>
+      </w:pPr>
     </w:p>
     <w:p>
       <w:pPr>
@@ -12485,12 +12690,12 @@
             <v:path/>
             <v:fill on="f" focussize="0,0"/>
             <v:stroke on="f"/>
-            <v:imagedata r:id="rId105" o:title=""/>
+            <v:imagedata r:id="rId115" o:title=""/>
             <o:lock v:ext="edit" aspectratio="t"/>
             <w10:wrap type="none"/>
             <w10:anchorlock/>
           </v:shape>
-          <o:OLEObject Type="Embed" ProgID="Equation.KSEE3" ShapeID="_x0000_i1052" DrawAspect="Content" ObjectID="_1468075752" r:id="rId104">
+          <o:OLEObject Type="Embed" ProgID="Equation.KSEE3" ShapeID="_x0000_i1052" DrawAspect="Content" ObjectID="_1468075752" r:id="rId114">
             <o:LockedField>false</o:LockedField>
           </o:OLEObject>
         </w:object>
@@ -12602,12 +12807,12 @@
             <v:path/>
             <v:fill on="f" focussize="0,0"/>
             <v:stroke on="f"/>
-            <v:imagedata r:id="rId107" o:title=""/>
+            <v:imagedata r:id="rId117" o:title=""/>
             <o:lock v:ext="edit" aspectratio="t"/>
             <w10:wrap type="none"/>
             <w10:anchorlock/>
           </v:shape>
-          <o:OLEObject Type="Embed" ProgID="Equation.KSEE3" ShapeID="_x0000_i1053" DrawAspect="Content" ObjectID="_1468075753" r:id="rId106">
+          <o:OLEObject Type="Embed" ProgID="Equation.KSEE3" ShapeID="_x0000_i1053" DrawAspect="Content" ObjectID="_1468075753" r:id="rId116">
             <o:LockedField>false</o:LockedField>
           </o:OLEObject>
         </w:object>
@@ -12738,12 +12943,12 @@
             <v:path/>
             <v:fill on="f" focussize="0,0"/>
             <v:stroke on="f"/>
-            <v:imagedata r:id="rId109" o:title=""/>
+            <v:imagedata r:id="rId119" o:title=""/>
             <o:lock v:ext="edit" aspectratio="t"/>
             <w10:wrap type="none"/>
             <w10:anchorlock/>
           </v:shape>
-          <o:OLEObject Type="Embed" ProgID="Equation.KSEE3" ShapeID="_x0000_i1054" DrawAspect="Content" ObjectID="_1468075754" r:id="rId108">
+          <o:OLEObject Type="Embed" ProgID="Equation.KSEE3" ShapeID="_x0000_i1054" DrawAspect="Content" ObjectID="_1468075754" r:id="rId118">
             <o:LockedField>false</o:LockedField>
           </o:OLEObject>
         </w:object>
@@ -12873,6 +13078,27 @@
           <w:iCs w:val="0"/>
           <w:lang w:val="pt-BR"/>
         </w:rPr>
+      </w:pPr>
+    </w:p>
+    <w:p>
+      <w:pPr>
+        <w:jc w:val="center"/>
+        <w:rPr>
+          <w:rFonts w:hint="default"/>
+          <w:i w:val="0"/>
+          <w:iCs w:val="0"/>
+          <w:lang w:val="pt-BR"/>
+        </w:rPr>
+        <w:sectPr>
+          <w:footerReference r:id="rId44" w:type="first"/>
+          <w:pgSz w:w="11906" w:h="16838"/>
+          <w:pgMar w:top="1417" w:right="1701" w:bottom="1417" w:left="1701" w:header="708" w:footer="708" w:gutter="0"/>
+          <w:pgNumType w:fmt="decimal" w:start="1"/>
+          <w:cols w:equalWidth="0" w:num="1">
+            <w:col w:w="8838"/>
+          </w:cols>
+          <w:titlePg/>
+        </w:sectPr>
       </w:pPr>
     </w:p>
     <w:p>
@@ -12938,7 +13164,7 @@
                     </pic:cNvPicPr>
                   </pic:nvPicPr>
                   <pic:blipFill>
-                    <a:blip r:embed="rId110"/>
+                    <a:blip r:embed="rId120"/>
                     <a:stretch>
                       <a:fillRect/>
                     </a:stretch>
@@ -12979,12 +13205,12 @@
             <v:path/>
             <v:fill on="f" focussize="0,0"/>
             <v:stroke on="f"/>
-            <v:imagedata r:id="rId112" o:title=""/>
+            <v:imagedata r:id="rId122" o:title=""/>
             <o:lock v:ext="edit" aspectratio="t"/>
             <w10:wrap type="none"/>
             <w10:anchorlock/>
           </v:shape>
-          <o:OLEObject Type="Embed" ProgID="Equation.KSEE3" ShapeID="_x0000_i1055" DrawAspect="Content" ObjectID="_1468075755" r:id="rId111">
+          <o:OLEObject Type="Embed" ProgID="Equation.KSEE3" ShapeID="_x0000_i1055" DrawAspect="Content" ObjectID="_1468075755" r:id="rId121">
             <o:LockedField>false</o:LockedField>
           </o:OLEObject>
         </w:object>
@@ -13361,315 +13587,8 @@
           <w:iCs w:val="0"/>
           <w:lang w:val="pt-BR"/>
         </w:rPr>
-      </w:pPr>
-      <w:r>
-        <w:rPr>
-          <w:rFonts w:hint="default"/>
-          <w:i w:val="0"/>
-          <w:iCs w:val="0"/>
-          <w:lang w:val="pt-BR"/>
-        </w:rPr>
-        <w:t xml:space="preserve">Já no artigo de (Hara, Adelson, &amp; Arora, 2017) misturar dois modelos de redes neurais, o </w:t>
-      </w:r>
-      <w:r>
-        <w:rPr>
-          <w:rFonts w:hint="default"/>
-          <w:i/>
-          <w:iCs/>
-          <w:lang w:val="pt-BR"/>
-        </w:rPr>
-        <w:t>QRNN</w:t>
-      </w:r>
-      <w:r>
-        <w:rPr>
-          <w:rFonts w:hint="default"/>
-          <w:i w:val="0"/>
-          <w:iCs w:val="0"/>
-          <w:lang w:val="pt-BR"/>
-        </w:rPr>
-        <w:t xml:space="preserve"> e </w:t>
-      </w:r>
-      <w:r>
-        <w:rPr>
-          <w:rFonts w:hint="default"/>
-          <w:i/>
-          <w:iCs/>
-          <w:lang w:val="pt-BR"/>
-        </w:rPr>
-        <w:t xml:space="preserve">RNN, </w:t>
-      </w:r>
-      <w:r>
-        <w:rPr>
-          <w:rFonts w:hint="default"/>
-          <w:i w:val="0"/>
-          <w:iCs w:val="0"/>
-          <w:lang w:val="pt-BR"/>
-        </w:rPr>
-        <w:t xml:space="preserve">para diminuir perdas ao longo do tempo. Entretanto, apenas o </w:t>
-      </w:r>
-      <w:r>
-        <w:rPr>
-          <w:rFonts w:hint="default"/>
-          <w:i/>
-          <w:iCs/>
-          <w:lang w:val="pt-BR"/>
-        </w:rPr>
-        <w:t>RNN</w:t>
-      </w:r>
-      <w:r>
-        <w:rPr>
-          <w:rFonts w:hint="default"/>
-          <w:i w:val="0"/>
-          <w:iCs w:val="0"/>
-          <w:lang w:val="pt-BR"/>
-        </w:rPr>
-        <w:t xml:space="preserve"> isolado teve resultados significativos ao produzir manchetes. Os títulos gerados com a mescla dos modelos apesar de ter apresentado uma sequência de aprendizagem, não obteve bons resultados na tentativa de diminuir perdas com baixo custo, considerado 'falta de </w:t>
-      </w:r>
-      <w:r>
-        <w:rPr>
-          <w:rFonts w:hint="default"/>
-          <w:i/>
-          <w:iCs/>
-          <w:lang w:val="pt-BR"/>
-        </w:rPr>
-        <w:t>IA</w:t>
-      </w:r>
-      <w:r>
-        <w:rPr>
-          <w:rFonts w:hint="default"/>
-          <w:i w:val="0"/>
-          <w:iCs w:val="0"/>
-          <w:lang w:val="pt-BR"/>
-        </w:rPr>
-        <w:t>', e todos os modelos apresentaram potencial para melhoria.</w:t>
-      </w:r>
-    </w:p>
-    <w:p>
-      <w:pPr>
-        <w:rPr>
-          <w:rFonts w:hint="default"/>
-          <w:i w:val="0"/>
-          <w:iCs w:val="0"/>
-          <w:lang w:val="pt-BR"/>
-        </w:rPr>
-      </w:pPr>
-      <w:r>
-        <w:rPr>
-          <w:rFonts w:hint="default"/>
-          <w:i w:val="0"/>
-          <w:iCs w:val="0"/>
-          <w:lang w:val="pt-BR"/>
-        </w:rPr>
-        <w:t>E com os estudos de (Ding, Soricut, &amp; Zhang, 2018) duas arquiteturas de modelos foram criadas, SHAPED e Mix-SHAPED, com a papel de adaptar o estilo para gerar uma sequência de texto. Ambos os modelos tiveram melhor desempenho na etapa de treinamento se comparados aos que não tinham adaptação, ou seja, a saída gera uma média de estilo e, também, a modelos com estilo único.</w:t>
-      </w:r>
-    </w:p>
-    <w:p>
-      <w:pPr>
-        <w:ind w:left="0" w:leftChars="0" w:firstLine="0" w:firstLineChars="0"/>
-        <w:rPr>
-          <w:rFonts w:hint="default"/>
-          <w:i w:val="0"/>
-          <w:iCs w:val="0"/>
-          <w:lang w:val="pt-BR"/>
-        </w:rPr>
-      </w:pPr>
-    </w:p>
-    <w:p>
-      <w:pPr>
-        <w:ind w:left="0" w:leftChars="0" w:firstLine="0" w:firstLineChars="0"/>
-        <w:rPr>
-          <w:rFonts w:hint="default"/>
-          <w:i w:val="0"/>
-          <w:iCs w:val="0"/>
-          <w:lang w:val="pt-BR"/>
-        </w:rPr>
-      </w:pPr>
-    </w:p>
-    <w:p>
-      <w:pPr>
-        <w:ind w:left="0" w:leftChars="0" w:firstLine="0" w:firstLineChars="0"/>
-        <w:rPr>
-          <w:rFonts w:hint="default"/>
-          <w:i w:val="0"/>
-          <w:iCs w:val="0"/>
-          <w:lang w:val="pt-BR"/>
-        </w:rPr>
-      </w:pPr>
-    </w:p>
-    <w:p>
-      <w:pPr>
-        <w:ind w:left="0" w:leftChars="0" w:firstLine="0" w:firstLineChars="0"/>
-        <w:rPr>
-          <w:rFonts w:hint="default"/>
-          <w:i w:val="0"/>
-          <w:iCs w:val="0"/>
-          <w:lang w:val="pt-BR"/>
-        </w:rPr>
-      </w:pPr>
-    </w:p>
-    <w:p>
-      <w:pPr>
-        <w:ind w:left="0" w:leftChars="0" w:firstLine="0" w:firstLineChars="0"/>
-        <w:rPr>
-          <w:rFonts w:hint="default"/>
-          <w:i w:val="0"/>
-          <w:iCs w:val="0"/>
-          <w:lang w:val="pt-BR"/>
-        </w:rPr>
-      </w:pPr>
-    </w:p>
-    <w:p>
-      <w:pPr>
-        <w:ind w:left="0" w:leftChars="0" w:firstLine="0" w:firstLineChars="0"/>
-        <w:rPr>
-          <w:rFonts w:hint="default"/>
-          <w:i w:val="0"/>
-          <w:iCs w:val="0"/>
-          <w:lang w:val="pt-BR"/>
-        </w:rPr>
-      </w:pPr>
-    </w:p>
-    <w:p>
-      <w:pPr>
-        <w:ind w:left="0" w:leftChars="0" w:firstLine="0" w:firstLineChars="0"/>
-        <w:rPr>
-          <w:rFonts w:hint="default"/>
-          <w:i w:val="0"/>
-          <w:iCs w:val="0"/>
-          <w:lang w:val="pt-BR"/>
-        </w:rPr>
-      </w:pPr>
-    </w:p>
-    <w:p>
-      <w:pPr>
-        <w:ind w:left="0" w:leftChars="0" w:firstLine="0" w:firstLineChars="0"/>
-        <w:rPr>
-          <w:rFonts w:hint="default"/>
-          <w:i w:val="0"/>
-          <w:iCs w:val="0"/>
-          <w:lang w:val="pt-BR"/>
-        </w:rPr>
-      </w:pPr>
-    </w:p>
-    <w:p>
-      <w:pPr>
-        <w:ind w:left="0" w:leftChars="0" w:firstLine="0" w:firstLineChars="0"/>
-        <w:rPr>
-          <w:rFonts w:hint="default"/>
-          <w:i w:val="0"/>
-          <w:iCs w:val="0"/>
-          <w:lang w:val="pt-BR"/>
-        </w:rPr>
-      </w:pPr>
-    </w:p>
-    <w:p>
-      <w:pPr>
-        <w:ind w:left="0" w:leftChars="0" w:firstLine="0" w:firstLineChars="0"/>
-        <w:rPr>
-          <w:rFonts w:hint="default"/>
-          <w:i w:val="0"/>
-          <w:iCs w:val="0"/>
-          <w:lang w:val="pt-BR"/>
-        </w:rPr>
-      </w:pPr>
-    </w:p>
-    <w:p>
-      <w:pPr>
-        <w:ind w:left="0" w:leftChars="0" w:firstLine="0" w:firstLineChars="0"/>
-        <w:rPr>
-          <w:rFonts w:hint="default"/>
-          <w:i w:val="0"/>
-          <w:iCs w:val="0"/>
-          <w:lang w:val="pt-BR"/>
-        </w:rPr>
-      </w:pPr>
-    </w:p>
-    <w:p>
-      <w:pPr>
-        <w:ind w:left="0" w:leftChars="0" w:firstLine="0" w:firstLineChars="0"/>
-        <w:rPr>
-          <w:rFonts w:hint="default"/>
-          <w:i w:val="0"/>
-          <w:iCs w:val="0"/>
-          <w:lang w:val="pt-BR"/>
-        </w:rPr>
-      </w:pPr>
-    </w:p>
-    <w:p>
-      <w:pPr>
-        <w:ind w:left="0" w:leftChars="0" w:firstLine="0" w:firstLineChars="0"/>
-        <w:rPr>
-          <w:rFonts w:hint="default"/>
-          <w:i w:val="0"/>
-          <w:iCs w:val="0"/>
-          <w:lang w:val="pt-BR"/>
-        </w:rPr>
-      </w:pPr>
-    </w:p>
-    <w:p>
-      <w:pPr>
-        <w:ind w:left="0" w:leftChars="0" w:firstLine="0" w:firstLineChars="0"/>
-        <w:rPr>
-          <w:rFonts w:hint="default"/>
-          <w:i w:val="0"/>
-          <w:iCs w:val="0"/>
-          <w:lang w:val="pt-BR"/>
-        </w:rPr>
-      </w:pPr>
-    </w:p>
-    <w:p>
-      <w:pPr>
-        <w:pStyle w:val="2"/>
-      </w:pPr>
-      <w:bookmarkStart w:id="15" w:name="_Toc41145493"/>
-      <w:r>
-        <w:t>METODOLOGIA</w:t>
-      </w:r>
-      <w:bookmarkEnd w:id="15"/>
-    </w:p>
-    <w:p/>
-    <w:p>
-      <w:pPr>
-        <w:pStyle w:val="2"/>
-      </w:pPr>
-      <w:bookmarkStart w:id="16" w:name="_Toc41145494"/>
-      <w:r>
-        <w:t>RESULTADOS</w:t>
-      </w:r>
-      <w:bookmarkEnd w:id="16"/>
-    </w:p>
-    <w:p/>
-    <w:p>
-      <w:pPr>
-        <w:pStyle w:val="2"/>
-      </w:pPr>
-      <w:bookmarkStart w:id="17" w:name="_Toc41145495"/>
-      <w:r>
-        <w:t>CONCLUSÃO</w:t>
-      </w:r>
-      <w:bookmarkEnd w:id="17"/>
-      <w:r>
-        <w:br w:type="textWrapping"/>
-      </w:r>
-    </w:p>
-    <w:p>
-      <w:pPr>
-        <w:spacing w:after="200" w:line="276" w:lineRule="auto"/>
-        <w:ind w:firstLine="0"/>
-        <w:jc w:val="left"/>
-        <w:rPr>
-          <w:b/>
-          <w:color w:val="000000"/>
-          <w:sz w:val="28"/>
-          <w:szCs w:val="28"/>
-        </w:rPr>
         <w:sectPr>
-          <w:headerReference r:id="rId33" w:type="first"/>
-          <w:footerReference r:id="rId36" w:type="first"/>
-          <w:headerReference r:id="rId31" w:type="default"/>
-          <w:footerReference r:id="rId34" w:type="default"/>
-          <w:headerReference r:id="rId32" w:type="even"/>
-          <w:footerReference r:id="rId35" w:type="even"/>
+          <w:footerReference r:id="rId45" w:type="first"/>
           <w:pgSz w:w="11906" w:h="16838"/>
           <w:pgMar w:top="1417" w:right="1701" w:bottom="1417" w:left="1701" w:header="708" w:footer="708" w:gutter="0"/>
           <w:pgNumType w:fmt="decimal" w:start="1"/>
@@ -13677,6 +13596,362 @@
             <w:col w:w="8838"/>
           </w:cols>
           <w:titlePg/>
+        </w:sectPr>
+      </w:pPr>
+      <w:r>
+        <w:rPr>
+          <w:rFonts w:hint="default"/>
+          <w:i w:val="0"/>
+          <w:iCs w:val="0"/>
+          <w:lang w:val="pt-BR"/>
+        </w:rPr>
+        <w:t xml:space="preserve">Já no artigo de (Hara, Adelson, &amp; Arora, 2017) misturar dois modelos de redes neurais, o </w:t>
+      </w:r>
+      <w:r>
+        <w:rPr>
+          <w:rFonts w:hint="default"/>
+          <w:i/>
+          <w:iCs/>
+          <w:lang w:val="pt-BR"/>
+        </w:rPr>
+        <w:t>QRNN</w:t>
+      </w:r>
+      <w:r>
+        <w:rPr>
+          <w:rFonts w:hint="default"/>
+          <w:i w:val="0"/>
+          <w:iCs w:val="0"/>
+          <w:lang w:val="pt-BR"/>
+        </w:rPr>
+        <w:t xml:space="preserve"> e </w:t>
+      </w:r>
+      <w:r>
+        <w:rPr>
+          <w:rFonts w:hint="default"/>
+          <w:i/>
+          <w:iCs/>
+          <w:lang w:val="pt-BR"/>
+        </w:rPr>
+        <w:t xml:space="preserve">RNN, </w:t>
+      </w:r>
+      <w:r>
+        <w:rPr>
+          <w:rFonts w:hint="default"/>
+          <w:i w:val="0"/>
+          <w:iCs w:val="0"/>
+          <w:lang w:val="pt-BR"/>
+        </w:rPr>
+        <w:t xml:space="preserve">para diminuir perdas ao longo do tempo. Entretanto, apenas o </w:t>
+      </w:r>
+      <w:r>
+        <w:rPr>
+          <w:rFonts w:hint="default"/>
+          <w:i/>
+          <w:iCs/>
+          <w:lang w:val="pt-BR"/>
+        </w:rPr>
+        <w:t>RNN</w:t>
+      </w:r>
+      <w:r>
+        <w:rPr>
+          <w:rFonts w:hint="default"/>
+          <w:i w:val="0"/>
+          <w:iCs w:val="0"/>
+          <w:lang w:val="pt-BR"/>
+        </w:rPr>
+        <w:t xml:space="preserve"> isolado teve resultados significativos ao produzir </w:t>
+      </w:r>
+    </w:p>
+    <w:p>
+      <w:pPr>
+        <w:ind w:left="0" w:leftChars="0" w:firstLine="0" w:firstLineChars="0"/>
+        <w:rPr>
+          <w:rFonts w:hint="default"/>
+          <w:i w:val="0"/>
+          <w:iCs w:val="0"/>
+          <w:lang w:val="pt-BR"/>
+        </w:rPr>
+      </w:pPr>
+      <w:r>
+        <w:rPr>
+          <w:rFonts w:hint="default"/>
+          <w:i w:val="0"/>
+          <w:iCs w:val="0"/>
+          <w:lang w:val="pt-BR"/>
+        </w:rPr>
+        <w:t xml:space="preserve">manchetes. Os títulos gerados com a mescla dos modelos apesar de ter apresentado uma sequência de aprendizagem, não obteve bons resultados na tentativa de diminuir perdas com baixo custo, considerado 'falta de </w:t>
+      </w:r>
+      <w:r>
+        <w:rPr>
+          <w:rFonts w:hint="default"/>
+          <w:i/>
+          <w:iCs/>
+          <w:lang w:val="pt-BR"/>
+        </w:rPr>
+        <w:t>IA</w:t>
+      </w:r>
+      <w:r>
+        <w:rPr>
+          <w:rFonts w:hint="default"/>
+          <w:i w:val="0"/>
+          <w:iCs w:val="0"/>
+          <w:lang w:val="pt-BR"/>
+        </w:rPr>
+        <w:t>', e todos os modelos apresentaram potencial para melhoria.</w:t>
+      </w:r>
+    </w:p>
+    <w:p>
+      <w:pPr>
+        <w:rPr>
+          <w:rFonts w:hint="default"/>
+          <w:i w:val="0"/>
+          <w:iCs w:val="0"/>
+          <w:lang w:val="pt-BR"/>
+        </w:rPr>
+      </w:pPr>
+      <w:r>
+        <w:rPr>
+          <w:rFonts w:hint="default"/>
+          <w:i w:val="0"/>
+          <w:iCs w:val="0"/>
+          <w:lang w:val="pt-BR"/>
+        </w:rPr>
+        <w:t>E com os estudos de (Ding, Soricut, &amp; Zhang, 2018) duas arquiteturas de modelos foram criadas, SHAPED e Mix-SHAPED, com a papel de adaptar o estilo para gerar uma sequência de texto. Ambos os modelos tiveram melhor desempenho na etapa de treinamento se comparados aos que não tinham adaptação, ou seja, a saída gera uma média de estilo e, também, a modelos com estilo único.</w:t>
+      </w:r>
+    </w:p>
+    <w:p>
+      <w:pPr>
+        <w:ind w:left="0" w:leftChars="0" w:firstLine="0" w:firstLineChars="0"/>
+        <w:rPr>
+          <w:rFonts w:hint="default"/>
+          <w:i w:val="0"/>
+          <w:iCs w:val="0"/>
+          <w:lang w:val="pt-BR"/>
+        </w:rPr>
+      </w:pPr>
+    </w:p>
+    <w:p>
+      <w:pPr>
+        <w:ind w:left="0" w:leftChars="0" w:firstLine="0" w:firstLineChars="0"/>
+        <w:rPr>
+          <w:rFonts w:hint="default"/>
+          <w:i w:val="0"/>
+          <w:iCs w:val="0"/>
+          <w:lang w:val="pt-BR"/>
+        </w:rPr>
+      </w:pPr>
+    </w:p>
+    <w:p>
+      <w:pPr>
+        <w:ind w:left="0" w:leftChars="0" w:firstLine="0" w:firstLineChars="0"/>
+        <w:rPr>
+          <w:rFonts w:hint="default"/>
+          <w:i w:val="0"/>
+          <w:iCs w:val="0"/>
+          <w:lang w:val="pt-BR"/>
+        </w:rPr>
+      </w:pPr>
+    </w:p>
+    <w:p>
+      <w:pPr>
+        <w:ind w:left="0" w:leftChars="0" w:firstLine="0" w:firstLineChars="0"/>
+        <w:rPr>
+          <w:rFonts w:hint="default"/>
+          <w:i w:val="0"/>
+          <w:iCs w:val="0"/>
+          <w:lang w:val="pt-BR"/>
+        </w:rPr>
+      </w:pPr>
+    </w:p>
+    <w:p>
+      <w:pPr>
+        <w:ind w:left="0" w:leftChars="0" w:firstLine="0" w:firstLineChars="0"/>
+        <w:rPr>
+          <w:rFonts w:hint="default"/>
+          <w:i w:val="0"/>
+          <w:iCs w:val="0"/>
+          <w:lang w:val="pt-BR"/>
+        </w:rPr>
+      </w:pPr>
+    </w:p>
+    <w:p>
+      <w:pPr>
+        <w:ind w:left="0" w:leftChars="0" w:firstLine="0" w:firstLineChars="0"/>
+        <w:rPr>
+          <w:rFonts w:hint="default"/>
+          <w:i w:val="0"/>
+          <w:iCs w:val="0"/>
+          <w:lang w:val="pt-BR"/>
+        </w:rPr>
+      </w:pPr>
+    </w:p>
+    <w:p>
+      <w:pPr>
+        <w:ind w:left="0" w:leftChars="0" w:firstLine="0" w:firstLineChars="0"/>
+        <w:rPr>
+          <w:rFonts w:hint="default"/>
+          <w:i w:val="0"/>
+          <w:iCs w:val="0"/>
+          <w:lang w:val="pt-BR"/>
+        </w:rPr>
+      </w:pPr>
+    </w:p>
+    <w:p>
+      <w:pPr>
+        <w:ind w:left="0" w:leftChars="0" w:firstLine="0" w:firstLineChars="0"/>
+        <w:rPr>
+          <w:rFonts w:hint="default"/>
+          <w:i w:val="0"/>
+          <w:iCs w:val="0"/>
+          <w:lang w:val="pt-BR"/>
+        </w:rPr>
+      </w:pPr>
+    </w:p>
+    <w:p>
+      <w:pPr>
+        <w:ind w:left="0" w:leftChars="0" w:firstLine="0" w:firstLineChars="0"/>
+        <w:rPr>
+          <w:rFonts w:hint="default"/>
+          <w:i w:val="0"/>
+          <w:iCs w:val="0"/>
+          <w:lang w:val="pt-BR"/>
+        </w:rPr>
+      </w:pPr>
+    </w:p>
+    <w:p>
+      <w:pPr>
+        <w:ind w:left="0" w:leftChars="0" w:firstLine="0" w:firstLineChars="0"/>
+        <w:rPr>
+          <w:rFonts w:hint="default"/>
+          <w:i w:val="0"/>
+          <w:iCs w:val="0"/>
+          <w:lang w:val="pt-BR"/>
+        </w:rPr>
+      </w:pPr>
+    </w:p>
+    <w:p>
+      <w:pPr>
+        <w:ind w:left="0" w:leftChars="0" w:firstLine="0" w:firstLineChars="0"/>
+        <w:rPr>
+          <w:rFonts w:hint="default"/>
+          <w:i w:val="0"/>
+          <w:iCs w:val="0"/>
+          <w:lang w:val="pt-BR"/>
+        </w:rPr>
+      </w:pPr>
+    </w:p>
+    <w:p>
+      <w:pPr>
+        <w:ind w:left="0" w:leftChars="0" w:firstLine="0" w:firstLineChars="0"/>
+        <w:rPr>
+          <w:rFonts w:hint="default"/>
+          <w:i w:val="0"/>
+          <w:iCs w:val="0"/>
+          <w:lang w:val="pt-BR"/>
+        </w:rPr>
+      </w:pPr>
+    </w:p>
+    <w:p>
+      <w:pPr>
+        <w:ind w:left="0" w:leftChars="0" w:firstLine="0" w:firstLineChars="0"/>
+        <w:rPr>
+          <w:rFonts w:hint="default"/>
+          <w:i w:val="0"/>
+          <w:iCs w:val="0"/>
+          <w:lang w:val="pt-BR"/>
+        </w:rPr>
+      </w:pPr>
+    </w:p>
+    <w:p>
+      <w:pPr>
+        <w:ind w:left="0" w:leftChars="0" w:firstLine="0" w:firstLineChars="0"/>
+        <w:rPr>
+          <w:rFonts w:hint="default"/>
+          <w:i w:val="0"/>
+          <w:iCs w:val="0"/>
+          <w:lang w:val="pt-BR"/>
+        </w:rPr>
+      </w:pPr>
+    </w:p>
+    <w:p>
+      <w:pPr>
+        <w:pStyle w:val="2"/>
+      </w:pPr>
+      <w:bookmarkStart w:id="15" w:name="_Toc41145493"/>
+      <w:r>
+        <w:t>METODOLOGIA</w:t>
+      </w:r>
+      <w:bookmarkEnd w:id="15"/>
+    </w:p>
+    <w:p/>
+    <w:p>
+      <w:pPr>
+        <w:pStyle w:val="2"/>
+      </w:pPr>
+      <w:bookmarkStart w:id="16" w:name="_Toc41145494"/>
+      <w:r>
+        <w:t>RESULTADOS</w:t>
+      </w:r>
+      <w:bookmarkEnd w:id="16"/>
+    </w:p>
+    <w:p/>
+    <w:p>
+      <w:pPr>
+        <w:pStyle w:val="2"/>
+        <w:rPr>
+          <w:b/>
+          <w:color w:val="000000"/>
+          <w:sz w:val="28"/>
+          <w:szCs w:val="28"/>
+        </w:rPr>
+        <w:sectPr>
+          <w:footerReference r:id="rId46" w:type="first"/>
+          <w:type w:val="continuous"/>
+          <w:pgSz w:w="11906" w:h="16838"/>
+          <w:pgMar w:top="1417" w:right="1701" w:bottom="1417" w:left="1701" w:header="708" w:footer="708" w:gutter="0"/>
+          <w:pgNumType w:fmt="decimal" w:start="1"/>
+          <w:cols w:equalWidth="0" w:num="1">
+            <w:col w:w="8838"/>
+          </w:cols>
+          <w:titlePg/>
+        </w:sectPr>
+      </w:pPr>
+      <w:bookmarkStart w:id="17" w:name="_Toc41145495"/>
+      <w:r>
+        <w:t>CONCLUS</w:t>
+      </w:r>
+      <w:bookmarkEnd w:id="17"/>
+      <w:r>
+        <w:rPr>
+          <w:rFonts w:hint="default"/>
+          <w:lang w:val="pt-BR"/>
+        </w:rPr>
+        <w:t>ÃO</w:t>
+      </w:r>
+      <w:bookmarkStart w:id="18" w:name="_GoBack"/>
+      <w:bookmarkEnd w:id="18"/>
+    </w:p>
+    <w:p>
+      <w:pPr>
+        <w:spacing w:line="240" w:lineRule="auto"/>
+        <w:ind w:firstLine="0"/>
+        <w:jc w:val="both"/>
+        <w:rPr>
+          <w:b/>
+          <w:sz w:val="28"/>
+          <w:szCs w:val="28"/>
+        </w:rPr>
+        <w:sectPr>
+          <w:headerReference r:id="rId47" w:type="default"/>
+          <w:footerReference r:id="rId49" w:type="default"/>
+          <w:headerReference r:id="rId48" w:type="even"/>
+          <w:footerReference r:id="rId50" w:type="even"/>
+          <w:pgSz w:w="11906" w:h="16838"/>
+          <w:pgMar w:top="1417" w:right="1701" w:bottom="1417" w:left="1701" w:header="708" w:footer="708" w:gutter="0"/>
+          <w:pgNumType w:fmt="decimal"/>
+          <w:cols w:equalWidth="0" w:num="1">
+            <w:col w:w="8838"/>
+          </w:cols>
         </w:sectPr>
       </w:pPr>
     </w:p>
@@ -15230,10 +15505,7 @@
       </w:r>
     </w:p>
     <w:sectPr>
-      <w:headerReference r:id="rId37" w:type="default"/>
-      <w:footerReference r:id="rId39" w:type="default"/>
-      <w:headerReference r:id="rId38" w:type="even"/>
-      <w:footerReference r:id="rId40" w:type="even"/>
+      <w:type w:val="continuous"/>
       <w:pgSz w:w="11906" w:h="16838"/>
       <w:pgMar w:top="1417" w:right="1701" w:bottom="1417" w:left="1701" w:header="708" w:footer="708" w:gutter="0"/>
       <w:pgNumType w:fmt="decimal"/>
@@ -15437,6 +15709,244 @@
   <w:p>
     <w:pPr>
       <w:pStyle w:val="18"/>
+      <w:ind w:left="120" w:leftChars="0" w:hanging="120" w:hangingChars="50"/>
+      <w:jc w:val="left"/>
+      <w:rPr>
+        <w:rFonts w:hint="default"/>
+        <w:lang w:val="pt-BR"/>
+      </w:rPr>
+    </w:pPr>
+  </w:p>
+</w:ftr>
+</file>
+
+<file path=word/footer19.xml><?xml version="1.0" encoding="utf-8"?>
+<w:ftr xmlns:wpc="http://schemas.microsoft.com/office/word/2010/wordprocessingCanvas" xmlns:mc="http://schemas.openxmlformats.org/markup-compatibility/2006" xmlns:o="urn:schemas-microsoft-com:office:office" xmlns:r="http://schemas.openxmlformats.org/officeDocument/2006/relationships" xmlns:m="http://schemas.openxmlformats.org/officeDocument/2006/math" xmlns:v="urn:schemas-microsoft-com:vml" xmlns:wp14="http://schemas.microsoft.com/office/word/2010/wordprocessingDrawing" xmlns:wp="http://schemas.openxmlformats.org/drawingml/2006/wordprocessingDrawing" xmlns:w10="urn:schemas-microsoft-com:office:word" xmlns:w="http://schemas.openxmlformats.org/wordprocessingml/2006/main" xmlns:w14="http://schemas.microsoft.com/office/word/2010/wordml" xmlns:w15="http://schemas.microsoft.com/office/word/2012/wordml" xmlns:wpg="http://schemas.microsoft.com/office/word/2010/wordprocessingGroup" xmlns:wpi="http://schemas.microsoft.com/office/word/2010/wordprocessingInk" xmlns:wne="http://schemas.microsoft.com/office/word/2006/wordml" xmlns:wps="http://schemas.microsoft.com/office/word/2010/wordprocessingShape" xmlns:wpsCustomData="http://www.wps.cn/officeDocument/2013/wpsCustomData" mc:Ignorable="w14 w15 wp14">
+  <w:p>
+    <w:pPr>
+      <w:pStyle w:val="18"/>
+      <w:ind w:left="120" w:leftChars="0" w:hanging="120" w:hangingChars="50"/>
+      <w:jc w:val="left"/>
+      <w:rPr>
+        <w:rFonts w:hint="default"/>
+        <w:lang w:val="pt-BR"/>
+      </w:rPr>
+    </w:pPr>
+    <w:r>
+      <w:rPr>
+        <w:rFonts w:hint="default"/>
+        <w:lang w:val="pt-BR"/>
+      </w:rPr>
+      <w:t>3 https://towardsdatascience.com/textrank-for-keyword-extraction-by-python-c0bae21bcec0</w:t>
+    </w:r>
+  </w:p>
+</w:ftr>
+</file>
+
+<file path=word/footer2.xml><?xml version="1.0" encoding="utf-8"?>
+<w:ftr xmlns:wpc="http://schemas.microsoft.com/office/word/2010/wordprocessingCanvas" xmlns:mc="http://schemas.openxmlformats.org/markup-compatibility/2006" xmlns:o="urn:schemas-microsoft-com:office:office" xmlns:r="http://schemas.openxmlformats.org/officeDocument/2006/relationships" xmlns:m="http://schemas.openxmlformats.org/officeDocument/2006/math" xmlns:v="urn:schemas-microsoft-com:vml" xmlns:wp14="http://schemas.microsoft.com/office/word/2010/wordprocessingDrawing" xmlns:wp="http://schemas.openxmlformats.org/drawingml/2006/wordprocessingDrawing" xmlns:w10="urn:schemas-microsoft-com:office:word" xmlns:w="http://schemas.openxmlformats.org/wordprocessingml/2006/main" xmlns:w14="http://schemas.microsoft.com/office/word/2010/wordml" xmlns:w15="http://schemas.microsoft.com/office/word/2012/wordml" xmlns:wpg="http://schemas.microsoft.com/office/word/2010/wordprocessingGroup" xmlns:wpi="http://schemas.microsoft.com/office/word/2010/wordprocessingInk" xmlns:wne="http://schemas.microsoft.com/office/word/2006/wordml" xmlns:wps="http://schemas.microsoft.com/office/word/2010/wordprocessingShape" xmlns:wpsCustomData="http://www.wps.cn/officeDocument/2013/wpsCustomData" mc:Ignorable="w14 w15 wp14">
+  <w:p>
+    <w:pPr>
+      <w:pStyle w:val="18"/>
+    </w:pPr>
+  </w:p>
+</w:ftr>
+</file>
+
+<file path=word/footer20.xml><?xml version="1.0" encoding="utf-8"?>
+<w:ftr xmlns:wpc="http://schemas.microsoft.com/office/word/2010/wordprocessingCanvas" xmlns:mc="http://schemas.openxmlformats.org/markup-compatibility/2006" xmlns:o="urn:schemas-microsoft-com:office:office" xmlns:r="http://schemas.openxmlformats.org/officeDocument/2006/relationships" xmlns:m="http://schemas.openxmlformats.org/officeDocument/2006/math" xmlns:v="urn:schemas-microsoft-com:vml" xmlns:wp14="http://schemas.microsoft.com/office/word/2010/wordprocessingDrawing" xmlns:wp="http://schemas.openxmlformats.org/drawingml/2006/wordprocessingDrawing" xmlns:w10="urn:schemas-microsoft-com:office:word" xmlns:w="http://schemas.openxmlformats.org/wordprocessingml/2006/main" xmlns:w14="http://schemas.microsoft.com/office/word/2010/wordml" xmlns:w15="http://schemas.microsoft.com/office/word/2012/wordml" xmlns:wpg="http://schemas.microsoft.com/office/word/2010/wordprocessingGroup" xmlns:wpi="http://schemas.microsoft.com/office/word/2010/wordprocessingInk" xmlns:wne="http://schemas.microsoft.com/office/word/2006/wordml" xmlns:wps="http://schemas.microsoft.com/office/word/2010/wordprocessingShape" xmlns:wpsCustomData="http://www.wps.cn/officeDocument/2013/wpsCustomData" mc:Ignorable="w14 w15 wp14">
+  <w:p>
+    <w:pPr>
+      <w:pStyle w:val="18"/>
+      <w:ind w:left="0" w:leftChars="0" w:firstLine="0" w:firstLineChars="0"/>
+      <w:jc w:val="left"/>
+      <w:rPr>
+        <w:rFonts w:hint="default"/>
+        <w:lang w:val="pt-BR"/>
+      </w:rPr>
+    </w:pPr>
+    <w:r>
+      <w:rPr>
+        <w:rFonts w:hint="default"/>
+        <w:lang w:val="pt-BR"/>
+      </w:rPr>
+      <w:t>4 https://towardsdatascience.com/textrank-for-keyword-extraction-by-python-c0bae21bcec0</w:t>
+    </w:r>
+  </w:p>
+</w:ftr>
+</file>
+
+<file path=word/footer21.xml><?xml version="1.0" encoding="utf-8"?>
+<w:ftr xmlns:wpc="http://schemas.microsoft.com/office/word/2010/wordprocessingCanvas" xmlns:mc="http://schemas.openxmlformats.org/markup-compatibility/2006" xmlns:o="urn:schemas-microsoft-com:office:office" xmlns:r="http://schemas.openxmlformats.org/officeDocument/2006/relationships" xmlns:m="http://schemas.openxmlformats.org/officeDocument/2006/math" xmlns:v="urn:schemas-microsoft-com:vml" xmlns:wp14="http://schemas.microsoft.com/office/word/2010/wordprocessingDrawing" xmlns:wp="http://schemas.openxmlformats.org/drawingml/2006/wordprocessingDrawing" xmlns:w10="urn:schemas-microsoft-com:office:word" xmlns:w="http://schemas.openxmlformats.org/wordprocessingml/2006/main" xmlns:w14="http://schemas.microsoft.com/office/word/2010/wordml" xmlns:w15="http://schemas.microsoft.com/office/word/2012/wordml" xmlns:wpg="http://schemas.microsoft.com/office/word/2010/wordprocessingGroup" xmlns:wpi="http://schemas.microsoft.com/office/word/2010/wordprocessingInk" xmlns:wne="http://schemas.microsoft.com/office/word/2006/wordml" xmlns:wps="http://schemas.microsoft.com/office/word/2010/wordprocessingShape" xmlns:wpsCustomData="http://www.wps.cn/officeDocument/2013/wpsCustomData" mc:Ignorable="w14 w15 wp14">
+  <w:p>
+    <w:pPr>
+      <w:pStyle w:val="18"/>
+      <w:ind w:left="0" w:leftChars="0" w:firstLine="0" w:firstLineChars="0"/>
+      <w:jc w:val="left"/>
+      <w:rPr>
+        <w:rFonts w:hint="default"/>
+        <w:lang w:val="pt-BR"/>
+      </w:rPr>
+    </w:pPr>
+    <w:r>
+      <w:rPr>
+        <w:rFonts w:hint="default"/>
+        <w:lang w:val="pt-BR"/>
+      </w:rPr>
+      <w:t>5 https://towardsdatascience.com/textrank-for-keyword-extraction-by-python-c0bae21bcec0</w:t>
+    </w:r>
+  </w:p>
+</w:ftr>
+</file>
+
+<file path=word/footer22.xml><?xml version="1.0" encoding="utf-8"?>
+<w:ftr xmlns:wpc="http://schemas.microsoft.com/office/word/2010/wordprocessingCanvas" xmlns:mc="http://schemas.openxmlformats.org/markup-compatibility/2006" xmlns:o="urn:schemas-microsoft-com:office:office" xmlns:r="http://schemas.openxmlformats.org/officeDocument/2006/relationships" xmlns:m="http://schemas.openxmlformats.org/officeDocument/2006/math" xmlns:v="urn:schemas-microsoft-com:vml" xmlns:wp14="http://schemas.microsoft.com/office/word/2010/wordprocessingDrawing" xmlns:wp="http://schemas.openxmlformats.org/drawingml/2006/wordprocessingDrawing" xmlns:w10="urn:schemas-microsoft-com:office:word" xmlns:w="http://schemas.openxmlformats.org/wordprocessingml/2006/main" xmlns:w14="http://schemas.microsoft.com/office/word/2010/wordml" xmlns:w15="http://schemas.microsoft.com/office/word/2012/wordml" xmlns:wpg="http://schemas.microsoft.com/office/word/2010/wordprocessingGroup" xmlns:wpi="http://schemas.microsoft.com/office/word/2010/wordprocessingInk" xmlns:wne="http://schemas.microsoft.com/office/word/2006/wordml" xmlns:wps="http://schemas.microsoft.com/office/word/2010/wordprocessingShape" xmlns:wpsCustomData="http://www.wps.cn/officeDocument/2013/wpsCustomData" mc:Ignorable="w14 w15 wp14">
+  <w:p>
+    <w:pPr>
+      <w:pStyle w:val="18"/>
+      <w:ind w:left="0" w:leftChars="0" w:firstLine="0" w:firstLineChars="0"/>
+      <w:jc w:val="left"/>
+      <w:rPr>
+        <w:rFonts w:hint="default"/>
+        <w:lang w:val="pt-BR"/>
+      </w:rPr>
+    </w:pPr>
+    <w:r>
+      <w:rPr>
+        <w:rFonts w:hint="default"/>
+        <w:lang w:val="pt-BR"/>
+      </w:rPr>
+      <w:t>6 https://towardsdatascience.com/textrank-for-keyword-extraction-by-python-c0bae21bcec0</w:t>
+    </w:r>
+  </w:p>
+</w:ftr>
+</file>
+
+<file path=word/footer23.xml><?xml version="1.0" encoding="utf-8"?>
+<w:ftr xmlns:wpc="http://schemas.microsoft.com/office/word/2010/wordprocessingCanvas" xmlns:mc="http://schemas.openxmlformats.org/markup-compatibility/2006" xmlns:o="urn:schemas-microsoft-com:office:office" xmlns:r="http://schemas.openxmlformats.org/officeDocument/2006/relationships" xmlns:m="http://schemas.openxmlformats.org/officeDocument/2006/math" xmlns:v="urn:schemas-microsoft-com:vml" xmlns:wp14="http://schemas.microsoft.com/office/word/2010/wordprocessingDrawing" xmlns:wp="http://schemas.openxmlformats.org/drawingml/2006/wordprocessingDrawing" xmlns:w10="urn:schemas-microsoft-com:office:word" xmlns:w="http://schemas.openxmlformats.org/wordprocessingml/2006/main" xmlns:w14="http://schemas.microsoft.com/office/word/2010/wordml" xmlns:w15="http://schemas.microsoft.com/office/word/2012/wordml" xmlns:wpg="http://schemas.microsoft.com/office/word/2010/wordprocessingGroup" xmlns:wpi="http://schemas.microsoft.com/office/word/2010/wordprocessingInk" xmlns:wne="http://schemas.microsoft.com/office/word/2006/wordml" xmlns:wps="http://schemas.microsoft.com/office/word/2010/wordprocessingShape" xmlns:wpsCustomData="http://www.wps.cn/officeDocument/2013/wpsCustomData" mc:Ignorable="w14 w15 wp14">
+  <w:p>
+    <w:pPr>
+      <w:pStyle w:val="18"/>
+      <w:ind w:left="0" w:leftChars="0" w:firstLine="0" w:firstLineChars="0"/>
+      <w:jc w:val="left"/>
+      <w:rPr>
+        <w:rFonts w:hint="default"/>
+        <w:color w:val="000000"/>
+        <w:sz w:val="22"/>
+        <w:szCs w:val="22"/>
+        <w:lang w:val="pt-BR"/>
+      </w:rPr>
+    </w:pPr>
+  </w:p>
+  <w:p>
+    <w:pPr>
+      <w:ind w:left="0" w:leftChars="0" w:firstLine="0" w:firstLineChars="0"/>
+      <w:jc w:val="left"/>
+      <w:rPr>
+        <w:rFonts w:hint="default"/>
+        <w:color w:val="000000"/>
+        <w:sz w:val="22"/>
+        <w:szCs w:val="22"/>
+        <w:lang w:val="pt-BR"/>
+      </w:rPr>
+    </w:pPr>
+    <w:r>
+      <w:rPr>
+        <w:rFonts w:hint="default"/>
+        <w:color w:val="000000"/>
+        <w:sz w:val="22"/>
+        <w:szCs w:val="22"/>
+        <w:lang w:val="pt-BR"/>
+      </w:rPr>
+      <w:t xml:space="preserve">7 </w:t>
+    </w:r>
+    <w:r>
+      <w:rPr>
+        <w:rFonts w:hint="default"/>
+        <w:lang w:val="pt-BR"/>
+      </w:rPr>
+      <w:t>https://github.com/ymfa/seq2seq-summarizer</w:t>
+    </w:r>
+  </w:p>
+</w:ftr>
+</file>
+
+<file path=word/footer24.xml><?xml version="1.0" encoding="utf-8"?>
+<w:ftr xmlns:wpc="http://schemas.microsoft.com/office/word/2010/wordprocessingCanvas" xmlns:mc="http://schemas.openxmlformats.org/markup-compatibility/2006" xmlns:o="urn:schemas-microsoft-com:office:office" xmlns:r="http://schemas.openxmlformats.org/officeDocument/2006/relationships" xmlns:m="http://schemas.openxmlformats.org/officeDocument/2006/math" xmlns:v="urn:schemas-microsoft-com:vml" xmlns:wp14="http://schemas.microsoft.com/office/word/2010/wordprocessingDrawing" xmlns:wp="http://schemas.openxmlformats.org/drawingml/2006/wordprocessingDrawing" xmlns:w10="urn:schemas-microsoft-com:office:word" xmlns:w="http://schemas.openxmlformats.org/wordprocessingml/2006/main" xmlns:w14="http://schemas.microsoft.com/office/word/2010/wordml" xmlns:w15="http://schemas.microsoft.com/office/word/2012/wordml" xmlns:wpg="http://schemas.microsoft.com/office/word/2010/wordprocessingGroup" xmlns:wpi="http://schemas.microsoft.com/office/word/2010/wordprocessingInk" xmlns:wne="http://schemas.microsoft.com/office/word/2006/wordml" xmlns:wps="http://schemas.microsoft.com/office/word/2010/wordprocessingShape" xmlns:wpsCustomData="http://www.wps.cn/officeDocument/2013/wpsCustomData" mc:Ignorable="w14 w15 wp14">
+  <w:p>
+    <w:pPr>
+      <w:pStyle w:val="18"/>
+      <w:ind w:left="0" w:leftChars="0" w:firstLine="0" w:firstLineChars="0"/>
+      <w:jc w:val="left"/>
+      <w:rPr>
+        <w:rFonts w:hint="default"/>
+        <w:lang w:val="pt-BR"/>
+      </w:rPr>
+    </w:pPr>
+  </w:p>
+</w:ftr>
+</file>
+
+<file path=word/footer25.xml><?xml version="1.0" encoding="utf-8"?>
+<w:ftr xmlns:wpc="http://schemas.microsoft.com/office/word/2010/wordprocessingCanvas" xmlns:mc="http://schemas.openxmlformats.org/markup-compatibility/2006" xmlns:o="urn:schemas-microsoft-com:office:office" xmlns:r="http://schemas.openxmlformats.org/officeDocument/2006/relationships" xmlns:m="http://schemas.openxmlformats.org/officeDocument/2006/math" xmlns:v="urn:schemas-microsoft-com:vml" xmlns:wp14="http://schemas.microsoft.com/office/word/2010/wordprocessingDrawing" xmlns:wp="http://schemas.openxmlformats.org/drawingml/2006/wordprocessingDrawing" xmlns:w10="urn:schemas-microsoft-com:office:word" xmlns:w="http://schemas.openxmlformats.org/wordprocessingml/2006/main" xmlns:w14="http://schemas.microsoft.com/office/word/2010/wordml" xmlns:w15="http://schemas.microsoft.com/office/word/2012/wordml" xmlns:wpg="http://schemas.microsoft.com/office/word/2010/wordprocessingGroup" xmlns:wpi="http://schemas.microsoft.com/office/word/2010/wordprocessingInk" xmlns:wne="http://schemas.microsoft.com/office/word/2006/wordml" xmlns:wps="http://schemas.microsoft.com/office/word/2010/wordprocessingShape" xmlns:wpsCustomData="http://www.wps.cn/officeDocument/2013/wpsCustomData" mc:Ignorable="w14 w15 wp14">
+  <w:p>
+    <w:pPr>
+      <w:pStyle w:val="18"/>
+      <w:ind w:left="0" w:leftChars="0" w:firstLine="0" w:firstLineChars="0"/>
+      <w:jc w:val="left"/>
+      <w:rPr>
+        <w:rFonts w:hint="default"/>
+        <w:lang w:val="pt-BR"/>
+      </w:rPr>
+    </w:pPr>
+  </w:p>
+</w:ftr>
+</file>
+
+<file path=word/footer26.xml><?xml version="1.0" encoding="utf-8"?>
+<w:ftr xmlns:wpc="http://schemas.microsoft.com/office/word/2010/wordprocessingCanvas" xmlns:mc="http://schemas.openxmlformats.org/markup-compatibility/2006" xmlns:o="urn:schemas-microsoft-com:office:office" xmlns:r="http://schemas.openxmlformats.org/officeDocument/2006/relationships" xmlns:m="http://schemas.openxmlformats.org/officeDocument/2006/math" xmlns:v="urn:schemas-microsoft-com:vml" xmlns:wp14="http://schemas.microsoft.com/office/word/2010/wordprocessingDrawing" xmlns:wp="http://schemas.openxmlformats.org/drawingml/2006/wordprocessingDrawing" xmlns:w10="urn:schemas-microsoft-com:office:word" xmlns:w="http://schemas.openxmlformats.org/wordprocessingml/2006/main" xmlns:w14="http://schemas.microsoft.com/office/word/2010/wordml" xmlns:w15="http://schemas.microsoft.com/office/word/2012/wordml" xmlns:wpg="http://schemas.microsoft.com/office/word/2010/wordprocessingGroup" xmlns:wpi="http://schemas.microsoft.com/office/word/2010/wordprocessingInk" xmlns:wne="http://schemas.microsoft.com/office/word/2006/wordml" xmlns:wps="http://schemas.microsoft.com/office/word/2010/wordprocessingShape" xmlns:wpsCustomData="http://www.wps.cn/officeDocument/2013/wpsCustomData" mc:Ignorable="w14 w15 wp14">
+  <w:p>
+    <w:pPr>
+      <w:pStyle w:val="18"/>
+      <w:ind w:left="0" w:leftChars="0" w:firstLine="0" w:firstLineChars="0"/>
+      <w:jc w:val="left"/>
+      <w:rPr>
+        <w:rFonts w:hint="default"/>
+        <w:lang w:val="pt-BR"/>
+      </w:rPr>
+    </w:pPr>
+    <w:r>
+      <w:rPr>
+        <w:rFonts w:hint="default"/>
+        <w:lang w:val="pt-BR"/>
+      </w:rPr>
+      <w:t>8 http://karpathy.github.io/2015/05/21/rnn-effectiveness/</w:t>
+    </w:r>
+  </w:p>
+</w:ftr>
+</file>
+
+<file path=word/footer27.xml><?xml version="1.0" encoding="utf-8"?>
+<w:ftr xmlns:wpc="http://schemas.microsoft.com/office/word/2010/wordprocessingCanvas" xmlns:mc="http://schemas.openxmlformats.org/markup-compatibility/2006" xmlns:o="urn:schemas-microsoft-com:office:office" xmlns:r="http://schemas.openxmlformats.org/officeDocument/2006/relationships" xmlns:m="http://schemas.openxmlformats.org/officeDocument/2006/math" xmlns:v="urn:schemas-microsoft-com:vml" xmlns:wp14="http://schemas.microsoft.com/office/word/2010/wordprocessingDrawing" xmlns:wp="http://schemas.openxmlformats.org/drawingml/2006/wordprocessingDrawing" xmlns:w10="urn:schemas-microsoft-com:office:word" xmlns:w="http://schemas.openxmlformats.org/wordprocessingml/2006/main" xmlns:w14="http://schemas.microsoft.com/office/word/2010/wordml" xmlns:w15="http://schemas.microsoft.com/office/word/2012/wordml" xmlns:wpg="http://schemas.microsoft.com/office/word/2010/wordprocessingGroup" xmlns:wpi="http://schemas.microsoft.com/office/word/2010/wordprocessingInk" xmlns:wne="http://schemas.microsoft.com/office/word/2006/wordml" xmlns:wps="http://schemas.microsoft.com/office/word/2010/wordprocessingShape" xmlns:wpsCustomData="http://www.wps.cn/officeDocument/2013/wpsCustomData" mc:Ignorable="w14 w15 wp14">
+  <w:p>
+    <w:pPr>
+      <w:pStyle w:val="18"/>
+      <w:ind w:left="0" w:leftChars="0" w:firstLine="0" w:firstLineChars="0"/>
+      <w:jc w:val="left"/>
+      <w:rPr>
+        <w:rFonts w:hint="default"/>
+        <w:lang w:val="pt-BR"/>
+      </w:rPr>
+    </w:pPr>
+  </w:p>
+</w:ftr>
+</file>
+
+<file path=word/footer28.xml><?xml version="1.0" encoding="utf-8"?>
+<w:ftr xmlns:wpc="http://schemas.microsoft.com/office/word/2010/wordprocessingCanvas" xmlns:mc="http://schemas.openxmlformats.org/markup-compatibility/2006" xmlns:o="urn:schemas-microsoft-com:office:office" xmlns:r="http://schemas.openxmlformats.org/officeDocument/2006/relationships" xmlns:m="http://schemas.openxmlformats.org/officeDocument/2006/math" xmlns:v="urn:schemas-microsoft-com:vml" xmlns:wp14="http://schemas.microsoft.com/office/word/2010/wordprocessingDrawing" xmlns:wp="http://schemas.openxmlformats.org/drawingml/2006/wordprocessingDrawing" xmlns:w10="urn:schemas-microsoft-com:office:word" xmlns:w="http://schemas.openxmlformats.org/wordprocessingml/2006/main" xmlns:w14="http://schemas.microsoft.com/office/word/2010/wordml" xmlns:w15="http://schemas.microsoft.com/office/word/2012/wordml" xmlns:wpg="http://schemas.microsoft.com/office/word/2010/wordprocessingGroup" xmlns:wpi="http://schemas.microsoft.com/office/word/2010/wordprocessingInk" xmlns:wne="http://schemas.microsoft.com/office/word/2006/wordml" xmlns:wps="http://schemas.microsoft.com/office/word/2010/wordprocessingShape" xmlns:wpsCustomData="http://www.wps.cn/officeDocument/2013/wpsCustomData" mc:Ignorable="w14 w15 wp14">
+  <w:p>
+    <w:pPr>
+      <w:pStyle w:val="18"/>
       <w:ind w:left="0" w:leftChars="0" w:firstLine="0" w:firstLineChars="0"/>
       <w:jc w:val="left"/>
       <w:rPr>
@@ -15451,7 +15961,7 @@
 </w:ftr>
 </file>
 
-<file path=word/footer19.xml><?xml version="1.0" encoding="utf-8"?>
+<file path=word/footer29.xml><?xml version="1.0" encoding="utf-8"?>
 <w:ftr xmlns:wpc="http://schemas.microsoft.com/office/word/2010/wordprocessingCanvas" xmlns:mc="http://schemas.openxmlformats.org/markup-compatibility/2006" xmlns:o="urn:schemas-microsoft-com:office:office" xmlns:r="http://schemas.openxmlformats.org/officeDocument/2006/relationships" xmlns:m="http://schemas.openxmlformats.org/officeDocument/2006/math" xmlns:v="urn:schemas-microsoft-com:vml" xmlns:wp14="http://schemas.microsoft.com/office/word/2010/wordprocessingDrawing" xmlns:wp="http://schemas.openxmlformats.org/drawingml/2006/wordprocessingDrawing" xmlns:w10="urn:schemas-microsoft-com:office:word" xmlns:w="http://schemas.openxmlformats.org/wordprocessingml/2006/main" xmlns:w14="http://schemas.microsoft.com/office/word/2010/wordml" xmlns:w15="http://schemas.microsoft.com/office/word/2012/wordml" xmlns:wpg="http://schemas.microsoft.com/office/word/2010/wordprocessingGroup" xmlns:wpi="http://schemas.microsoft.com/office/word/2010/wordprocessingInk" xmlns:wne="http://schemas.microsoft.com/office/word/2006/wordml" xmlns:wps="http://schemas.microsoft.com/office/word/2010/wordprocessingShape" xmlns:wpsCustomData="http://www.wps.cn/officeDocument/2013/wpsCustomData" mc:Ignorable="w14 w15 wp14">
   <w:p>
     <w:pPr>
@@ -15463,16 +15973,6 @@
       </w:tabs>
       <w:ind w:firstLine="0"/>
       <w:jc w:val="left"/>
-    </w:pPr>
-  </w:p>
-</w:ftr>
-</file>
-
-<file path=word/footer2.xml><?xml version="1.0" encoding="utf-8"?>
-<w:ftr xmlns:wpc="http://schemas.microsoft.com/office/word/2010/wordprocessingCanvas" xmlns:mc="http://schemas.openxmlformats.org/markup-compatibility/2006" xmlns:o="urn:schemas-microsoft-com:office:office" xmlns:r="http://schemas.openxmlformats.org/officeDocument/2006/relationships" xmlns:m="http://schemas.openxmlformats.org/officeDocument/2006/math" xmlns:v="urn:schemas-microsoft-com:vml" xmlns:wp14="http://schemas.microsoft.com/office/word/2010/wordprocessingDrawing" xmlns:wp="http://schemas.openxmlformats.org/drawingml/2006/wordprocessingDrawing" xmlns:w10="urn:schemas-microsoft-com:office:word" xmlns:w="http://schemas.openxmlformats.org/wordprocessingml/2006/main" xmlns:w14="http://schemas.microsoft.com/office/word/2010/wordml" xmlns:w15="http://schemas.microsoft.com/office/word/2012/wordml" xmlns:wpg="http://schemas.microsoft.com/office/word/2010/wordprocessingGroup" xmlns:wpi="http://schemas.microsoft.com/office/word/2010/wordprocessingInk" xmlns:wne="http://schemas.microsoft.com/office/word/2006/wordml" xmlns:wps="http://schemas.microsoft.com/office/word/2010/wordprocessingShape" xmlns:wpsCustomData="http://www.wps.cn/officeDocument/2013/wpsCustomData" mc:Ignorable="w14 w15 wp14">
-  <w:p>
-    <w:pPr>
-      <w:pStyle w:val="18"/>
     </w:pPr>
   </w:p>
 </w:ftr>
@@ -16150,7 +16650,7 @@
     <w:lsdException w:uiPriority="99" w:name="HTML Code"/>
     <w:lsdException w:uiPriority="99" w:name="HTML Definition"/>
     <w:lsdException w:uiPriority="99" w:name="HTML Keyboard"/>
-    <w:lsdException w:uiPriority="99" w:name="HTML Preformatted"/>
+    <w:lsdException w:qFormat="1" w:uiPriority="99" w:name="HTML Preformatted"/>
     <w:lsdException w:uiPriority="99" w:name="HTML Sample"/>
     <w:lsdException w:uiPriority="99" w:name="HTML Typewriter"/>
     <w:lsdException w:uiPriority="99" w:name="HTML Variable"/>
@@ -16551,6 +17051,7 @@
     <w:name w:val="HTML Preformatted"/>
     <w:semiHidden/>
     <w:unhideWhenUsed/>
+    <w:qFormat/>
     <w:uiPriority w:val="99"/>
     <w:pPr>
       <w:tabs>
@@ -17752,6 +18253,19 @@
     <customSectPr/>
     <customSectPr/>
     <customSectPr/>
+    <customSectPr/>
+    <customSectPr/>
+    <customSectPr/>
+    <customSectPr/>
+    <customSectPr/>
+    <customSectPr/>
+    <customSectPr/>
+    <customSectPr/>
+    <customSectPr/>
+    <customSectPr/>
+    <customSectPr/>
+    <customSectPr/>
+    <customSectPr/>
   </customSectProps>
   <customShpExts>
     <customShpInfo spid="_x0000_s1026" textRotate="1"/>
@@ -17760,6 +18274,12 @@
 </file>
 
 <file path=customXml/item2.xml><?xml version="1.0" encoding="utf-8"?>
+<go:gDocsCustomXmlDataStorage xmlns:go="http://customooxmlschemas.google.com/" xmlns:r="http://schemas.openxmlformats.org/officeDocument/2006/relationships">
+  <go:docsCustomData xmlns:go="http://customooxmlschemas.google.com/" roundtripDataSignature="AMtx7mj3+WfW1PTd92qucJsMuOKKCGvE6w==">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</go:docsCustomData>
+</go:gDocsCustomXmlDataStorage>
+</file>
+
+<file path=customXml/item3.xml><?xml version="1.0" encoding="utf-8"?>
 <b:Sources xmlns:b="http://schemas.openxmlformats.org/officeDocument/2006/bibliography" xmlns="http://schemas.openxmlformats.org/officeDocument/2006/bibliography" SelectedStyle="\APASixthEditionOfficeOnline.xsl" StyleName="APA" Version="6">
   <b:Source>
     <b:Tag>Pet</b:Tag>
@@ -18050,12 +18570,6 @@
 </b:Sources>
 </file>
 
-<file path=customXml/item3.xml><?xml version="1.0" encoding="utf-8"?>
-<go:gDocsCustomXmlDataStorage xmlns:go="http://customooxmlschemas.google.com/" xmlns:r="http://schemas.openxmlformats.org/officeDocument/2006/relationships">
-  <go:docsCustomData xmlns:go="http://customooxmlschemas.google.com/" roundtripDataSignature="AMtx7mj3+WfW1PTd92qucJsMuOKKCGvE6w==">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</go:docsCustomData>
-</go:gDocsCustomXmlDataStorage>
-</file>
-
 <file path=customXml/itemProps1.xml><?xml version="1.0" encoding="utf-8"?>
 <ds:datastoreItem xmlns:ds="http://schemas.openxmlformats.org/officeDocument/2006/customXml" ds:itemID="{B1977F7D-205B-4081-913C-38D41E755F92}">
   <ds:schemaRefs>
@@ -18065,13 +18579,13 @@
 </file>
 
 <file path=customXml/itemProps2.xml><?xml version="1.0" encoding="utf-8"?>
-<ds:datastoreItem xmlns:ds="http://schemas.openxmlformats.org/officeDocument/2006/customXml" ds:itemID="{FD86E740-C4FB-4C13-A922-694259B273C2}">
+<ds:datastoreItem xmlns:ds="http://schemas.openxmlformats.org/officeDocument/2006/customXml" ds:itemID="{11111111-1234-1234-1234-123412341234}">
   <ds:schemaRefs/>
 </ds:datastoreItem>
 </file>
 
 <file path=customXml/itemProps3.xml><?xml version="1.0" encoding="utf-8"?>
-<ds:datastoreItem xmlns:ds="http://schemas.openxmlformats.org/officeDocument/2006/customXml" ds:itemID="{11111111-1234-1234-1234-123412341234}">
+<ds:datastoreItem xmlns:ds="http://schemas.openxmlformats.org/officeDocument/2006/customXml" ds:itemID="{FD86E740-C4FB-4C13-A922-694259B273C2}">
   <ds:schemaRefs/>
 </ds:datastoreItem>
 </file>
</xml_diff>

<commit_message>
Texto inicial do capítulo 4 (Resultados)
</commit_message>
<xml_diff>
--- a/Documentos/Sumarização de notícias.docx
+++ b/Documentos/Sumarização de notícias.docx
@@ -169,7 +169,7 @@
                     <pic:cNvPicPr preferRelativeResize="0"/>
                   </pic:nvPicPr>
                   <pic:blipFill>
-                    <a:blip r:embed="rId52"/>
+                    <a:blip r:embed="rId53"/>
                     <a:srcRect l="-5994" t="-6638" r="-5991" b="-6638"/>
                     <a:stretch>
                       <a:fillRect/>
@@ -4586,8 +4586,6 @@
         </w:rPr>
         <w:t>-</w:t>
       </w:r>
-      <w:bookmarkStart w:id="18" w:name="_GoBack"/>
-      <w:bookmarkEnd w:id="18"/>
       <w:r>
         <w:rPr>
           <w:i/>
@@ -6918,12 +6916,12 @@
             <v:path/>
             <v:fill on="f" focussize="0,0"/>
             <v:stroke on="f"/>
-            <v:imagedata r:id="rId54" o:title=""/>
+            <v:imagedata r:id="rId55" o:title=""/>
             <o:lock v:ext="edit" aspectratio="t"/>
             <w10:wrap type="none"/>
             <w10:anchorlock/>
           </v:shape>
-          <o:OLEObject Type="Embed" ProgID="Equation.KSEE3" ShapeID="_x0000_i1025" DrawAspect="Content" ObjectID="_1468075725" r:id="rId53">
+          <o:OLEObject Type="Embed" ProgID="Equation.KSEE3" ShapeID="_x0000_i1025" DrawAspect="Content" ObjectID="_1468075725" r:id="rId54">
             <o:LockedField>false</o:LockedField>
           </o:OLEObject>
         </w:object>
@@ -8490,7 +8488,7 @@
                     <pic:cNvPicPr preferRelativeResize="0"/>
                   </pic:nvPicPr>
                   <pic:blipFill>
-                    <a:blip r:embed="rId55"/>
+                    <a:blip r:embed="rId56"/>
                     <a:srcRect/>
                     <a:stretch>
                       <a:fillRect/>
@@ -8630,7 +8628,7 @@
                     <pic:cNvPicPr preferRelativeResize="0"/>
                   </pic:nvPicPr>
                   <pic:blipFill>
-                    <a:blip r:embed="rId56"/>
+                    <a:blip r:embed="rId57"/>
                     <a:srcRect/>
                     <a:stretch>
                       <a:fillRect/>
@@ -9712,12 +9710,12 @@
             <v:path/>
             <v:fill on="f" focussize="0,0"/>
             <v:stroke on="f"/>
-            <v:imagedata r:id="rId58" o:title=""/>
+            <v:imagedata r:id="rId59" o:title=""/>
             <o:lock v:ext="edit" aspectratio="t"/>
             <w10:wrap type="none"/>
             <w10:anchorlock/>
           </v:shape>
-          <o:OLEObject Type="Embed" ProgID="Equation.KSEE3" ShapeID="_x0000_i1026" DrawAspect="Content" ObjectID="_1468075726" r:id="rId57">
+          <o:OLEObject Type="Embed" ProgID="Equation.KSEE3" ShapeID="_x0000_i1026" DrawAspect="Content" ObjectID="_1468075726" r:id="rId58">
             <o:LockedField>false</o:LockedField>
           </o:OLEObject>
         </w:object>
@@ -9744,12 +9742,12 @@
             <v:path/>
             <v:fill on="f" focussize="0,0"/>
             <v:stroke on="f"/>
-            <v:imagedata r:id="rId60" o:title=""/>
+            <v:imagedata r:id="rId61" o:title=""/>
             <o:lock v:ext="edit" aspectratio="t"/>
             <w10:wrap type="none"/>
             <w10:anchorlock/>
           </v:shape>
-          <o:OLEObject Type="Embed" ProgID="Equation.KSEE3" ShapeID="_x0000_i1027" DrawAspect="Content" ObjectID="_1468075727" r:id="rId59">
+          <o:OLEObject Type="Embed" ProgID="Equation.KSEE3" ShapeID="_x0000_i1027" DrawAspect="Content" ObjectID="_1468075727" r:id="rId60">
             <o:LockedField>false</o:LockedField>
           </o:OLEObject>
         </w:object>
@@ -9908,7 +9906,7 @@
                     </pic:cNvPicPr>
                   </pic:nvPicPr>
                   <pic:blipFill>
-                    <a:blip r:embed="rId61"/>
+                    <a:blip r:embed="rId62"/>
                     <a:stretch>
                       <a:fillRect/>
                     </a:stretch>
@@ -9948,12 +9946,12 @@
             <v:path/>
             <v:fill on="f" focussize="0,0"/>
             <v:stroke on="f"/>
-            <v:imagedata r:id="rId63" o:title=""/>
+            <v:imagedata r:id="rId64" o:title=""/>
             <o:lock v:ext="edit" aspectratio="t"/>
             <w10:wrap type="none"/>
             <w10:anchorlock/>
           </v:shape>
-          <o:OLEObject Type="Embed" ProgID="Equation.KSEE3" ShapeID="_x0000_i1028" DrawAspect="Content" ObjectID="_1468075728" r:id="rId62">
+          <o:OLEObject Type="Embed" ProgID="Equation.KSEE3" ShapeID="_x0000_i1028" DrawAspect="Content" ObjectID="_1468075728" r:id="rId63">
             <o:LockedField>false</o:LockedField>
           </o:OLEObject>
         </w:object>
@@ -10104,12 +10102,12 @@
             <v:path/>
             <v:fill on="f" focussize="0,0"/>
             <v:stroke on="f"/>
-            <v:imagedata r:id="rId65" o:title=""/>
+            <v:imagedata r:id="rId66" o:title=""/>
             <o:lock v:ext="edit" aspectratio="t"/>
             <w10:wrap type="none"/>
             <w10:anchorlock/>
           </v:shape>
-          <o:OLEObject Type="Embed" ProgID="Equation.KSEE3" ShapeID="_x0000_i1029" DrawAspect="Content" ObjectID="_1468075729" r:id="rId64">
+          <o:OLEObject Type="Embed" ProgID="Equation.KSEE3" ShapeID="_x0000_i1029" DrawAspect="Content" ObjectID="_1468075729" r:id="rId65">
             <o:LockedField>false</o:LockedField>
           </o:OLEObject>
         </w:object>
@@ -10176,12 +10174,12 @@
             <v:path/>
             <v:fill on="f" focussize="0,0"/>
             <v:stroke on="f"/>
-            <v:imagedata r:id="rId67" o:title=""/>
+            <v:imagedata r:id="rId68" o:title=""/>
             <o:lock v:ext="edit" aspectratio="t"/>
             <w10:wrap type="none"/>
             <w10:anchorlock/>
           </v:shape>
-          <o:OLEObject Type="Embed" ProgID="Equation.KSEE3" ShapeID="_x0000_i1030" DrawAspect="Content" ObjectID="_1468075730" r:id="rId66">
+          <o:OLEObject Type="Embed" ProgID="Equation.KSEE3" ShapeID="_x0000_i1030" DrawAspect="Content" ObjectID="_1468075730" r:id="rId67">
             <o:LockedField>false</o:LockedField>
           </o:OLEObject>
         </w:object>
@@ -10220,12 +10218,12 @@
             <v:path/>
             <v:fill on="f" focussize="0,0"/>
             <v:stroke on="f"/>
-            <v:imagedata r:id="rId69" o:title=""/>
+            <v:imagedata r:id="rId70" o:title=""/>
             <o:lock v:ext="edit" aspectratio="t"/>
             <w10:wrap type="none"/>
             <w10:anchorlock/>
           </v:shape>
-          <o:OLEObject Type="Embed" ProgID="Equation.KSEE3" ShapeID="_x0000_i1031" DrawAspect="Content" ObjectID="_1468075731" r:id="rId68">
+          <o:OLEObject Type="Embed" ProgID="Equation.KSEE3" ShapeID="_x0000_i1031" DrawAspect="Content" ObjectID="_1468075731" r:id="rId69">
             <o:LockedField>false</o:LockedField>
           </o:OLEObject>
         </w:object>
@@ -10248,12 +10246,12 @@
             <v:path/>
             <v:fill on="f" focussize="0,0"/>
             <v:stroke on="f"/>
-            <v:imagedata r:id="rId71" o:title=""/>
+            <v:imagedata r:id="rId72" o:title=""/>
             <o:lock v:ext="edit" aspectratio="t"/>
             <w10:wrap type="none"/>
             <w10:anchorlock/>
           </v:shape>
-          <o:OLEObject Type="Embed" ProgID="Equation.KSEE3" ShapeID="_x0000_i1032" DrawAspect="Content" ObjectID="_1468075732" r:id="rId70">
+          <o:OLEObject Type="Embed" ProgID="Equation.KSEE3" ShapeID="_x0000_i1032" DrawAspect="Content" ObjectID="_1468075732" r:id="rId71">
             <o:LockedField>false</o:LockedField>
           </o:OLEObject>
         </w:object>
@@ -10292,12 +10290,12 @@
             <v:path/>
             <v:fill on="f" focussize="0,0"/>
             <v:stroke on="f"/>
-            <v:imagedata r:id="rId73" o:title=""/>
+            <v:imagedata r:id="rId74" o:title=""/>
             <o:lock v:ext="edit" aspectratio="t"/>
             <w10:wrap type="none"/>
             <w10:anchorlock/>
           </v:shape>
-          <o:OLEObject Type="Embed" ProgID="Equation.KSEE3" ShapeID="_x0000_i1033" DrawAspect="Content" ObjectID="_1468075733" r:id="rId72">
+          <o:OLEObject Type="Embed" ProgID="Equation.KSEE3" ShapeID="_x0000_i1033" DrawAspect="Content" ObjectID="_1468075733" r:id="rId73">
             <o:LockedField>false</o:LockedField>
           </o:OLEObject>
         </w:object>
@@ -10336,12 +10334,12 @@
             <v:path/>
             <v:fill on="f" focussize="0,0"/>
             <v:stroke on="f"/>
-            <v:imagedata r:id="rId75" o:title=""/>
+            <v:imagedata r:id="rId76" o:title=""/>
             <o:lock v:ext="edit" aspectratio="t"/>
             <w10:wrap type="none"/>
             <w10:anchorlock/>
           </v:shape>
-          <o:OLEObject Type="Embed" ProgID="Equation.KSEE3" ShapeID="_x0000_i1034" DrawAspect="Content" ObjectID="_1468075734" r:id="rId74">
+          <o:OLEObject Type="Embed" ProgID="Equation.KSEE3" ShapeID="_x0000_i1034" DrawAspect="Content" ObjectID="_1468075734" r:id="rId75">
             <o:LockedField>false</o:LockedField>
           </o:OLEObject>
         </w:object>
@@ -10379,12 +10377,12 @@
             <v:path/>
             <v:fill on="f" focussize="0,0"/>
             <v:stroke on="f"/>
-            <v:imagedata r:id="rId77" o:title=""/>
+            <v:imagedata r:id="rId78" o:title=""/>
             <o:lock v:ext="edit" aspectratio="t"/>
             <w10:wrap type="none"/>
             <w10:anchorlock/>
           </v:shape>
-          <o:OLEObject Type="Embed" ProgID="Equation.KSEE3" ShapeID="_x0000_i1035" DrawAspect="Content" ObjectID="_1468075735" r:id="rId76">
+          <o:OLEObject Type="Embed" ProgID="Equation.KSEE3" ShapeID="_x0000_i1035" DrawAspect="Content" ObjectID="_1468075735" r:id="rId77">
             <o:LockedField>false</o:LockedField>
           </o:OLEObject>
         </w:object>
@@ -10407,12 +10405,12 @@
             <v:path/>
             <v:fill on="f" focussize="0,0"/>
             <v:stroke on="f"/>
-            <v:imagedata r:id="rId79" o:title=""/>
+            <v:imagedata r:id="rId80" o:title=""/>
             <o:lock v:ext="edit" aspectratio="t"/>
             <w10:wrap type="none"/>
             <w10:anchorlock/>
           </v:shape>
-          <o:OLEObject Type="Embed" ProgID="Equation.KSEE3" ShapeID="_x0000_i1036" DrawAspect="Content" ObjectID="_1468075736" r:id="rId78">
+          <o:OLEObject Type="Embed" ProgID="Equation.KSEE3" ShapeID="_x0000_i1036" DrawAspect="Content" ObjectID="_1468075736" r:id="rId79">
             <o:LockedField>false</o:LockedField>
           </o:OLEObject>
         </w:object>
@@ -10527,7 +10525,7 @@
                     </pic:cNvPicPr>
                   </pic:nvPicPr>
                   <pic:blipFill>
-                    <a:blip r:embed="rId80"/>
+                    <a:blip r:embed="rId81"/>
                     <a:stretch>
                       <a:fillRect/>
                     </a:stretch>
@@ -10567,12 +10565,12 @@
             <v:path/>
             <v:fill on="f" focussize="0,0"/>
             <v:stroke on="f"/>
-            <v:imagedata r:id="rId82" o:title=""/>
+            <v:imagedata r:id="rId83" o:title=""/>
             <o:lock v:ext="edit" aspectratio="t"/>
             <w10:wrap type="none"/>
             <w10:anchorlock/>
           </v:shape>
-          <o:OLEObject Type="Embed" ProgID="Equation.KSEE3" ShapeID="_x0000_i1037" DrawAspect="Content" ObjectID="_1468075737" r:id="rId81">
+          <o:OLEObject Type="Embed" ProgID="Equation.KSEE3" ShapeID="_x0000_i1037" DrawAspect="Content" ObjectID="_1468075737" r:id="rId82">
             <o:LockedField>false</o:LockedField>
           </o:OLEObject>
         </w:object>
@@ -10642,12 +10640,12 @@
             <v:path/>
             <v:fill on="f" focussize="0,0"/>
             <v:stroke on="f"/>
-            <v:imagedata r:id="rId84" o:title=""/>
+            <v:imagedata r:id="rId85" o:title=""/>
             <o:lock v:ext="edit" aspectratio="t"/>
             <w10:wrap type="none"/>
             <w10:anchorlock/>
           </v:shape>
-          <o:OLEObject Type="Embed" ProgID="Equation.KSEE3" ShapeID="_x0000_i1038" DrawAspect="Content" ObjectID="_1468075738" r:id="rId83">
+          <o:OLEObject Type="Embed" ProgID="Equation.KSEE3" ShapeID="_x0000_i1038" DrawAspect="Content" ObjectID="_1468075738" r:id="rId84">
             <o:LockedField>false</o:LockedField>
           </o:OLEObject>
         </w:object>
@@ -10670,12 +10668,12 @@
             <v:path/>
             <v:fill on="f" focussize="0,0"/>
             <v:stroke on="f"/>
-            <v:imagedata r:id="rId86" o:title=""/>
+            <v:imagedata r:id="rId87" o:title=""/>
             <o:lock v:ext="edit" aspectratio="t"/>
             <w10:wrap type="none"/>
             <w10:anchorlock/>
           </v:shape>
-          <o:OLEObject Type="Embed" ProgID="Equation.KSEE3" ShapeID="_x0000_i1039" DrawAspect="Content" ObjectID="_1468075739" r:id="rId85">
+          <o:OLEObject Type="Embed" ProgID="Equation.KSEE3" ShapeID="_x0000_i1039" DrawAspect="Content" ObjectID="_1468075739" r:id="rId86">
             <o:LockedField>false</o:LockedField>
           </o:OLEObject>
         </w:object>
@@ -10698,12 +10696,12 @@
             <v:path/>
             <v:fill on="f" focussize="0,0"/>
             <v:stroke on="f"/>
-            <v:imagedata r:id="rId88" o:title=""/>
+            <v:imagedata r:id="rId89" o:title=""/>
             <o:lock v:ext="edit" aspectratio="t"/>
             <w10:wrap type="none"/>
             <w10:anchorlock/>
           </v:shape>
-          <o:OLEObject Type="Embed" ProgID="Equation.KSEE3" ShapeID="_x0000_i1040" DrawAspect="Content" ObjectID="_1468075740" r:id="rId87">
+          <o:OLEObject Type="Embed" ProgID="Equation.KSEE3" ShapeID="_x0000_i1040" DrawAspect="Content" ObjectID="_1468075740" r:id="rId88">
             <o:LockedField>false</o:LockedField>
           </o:OLEObject>
         </w:object>
@@ -10741,12 +10739,12 @@
             <v:path/>
             <v:fill on="f" focussize="0,0"/>
             <v:stroke on="f"/>
-            <v:imagedata r:id="rId90" o:title=""/>
+            <v:imagedata r:id="rId91" o:title=""/>
             <o:lock v:ext="edit" aspectratio="t"/>
             <w10:wrap type="none"/>
             <w10:anchorlock/>
           </v:shape>
-          <o:OLEObject Type="Embed" ProgID="Equation.KSEE3" ShapeID="_x0000_i1041" DrawAspect="Content" ObjectID="_1468075741" r:id="rId89">
+          <o:OLEObject Type="Embed" ProgID="Equation.KSEE3" ShapeID="_x0000_i1041" DrawAspect="Content" ObjectID="_1468075741" r:id="rId90">
             <o:LockedField>false</o:LockedField>
           </o:OLEObject>
         </w:object>
@@ -10769,12 +10767,12 @@
             <v:path/>
             <v:fill on="f" focussize="0,0"/>
             <v:stroke on="f"/>
-            <v:imagedata r:id="rId92" o:title=""/>
+            <v:imagedata r:id="rId93" o:title=""/>
             <o:lock v:ext="edit" aspectratio="t"/>
             <w10:wrap type="none"/>
             <w10:anchorlock/>
           </v:shape>
-          <o:OLEObject Type="Embed" ProgID="Equation.KSEE3" ShapeID="_x0000_i1042" DrawAspect="Content" ObjectID="_1468075742" r:id="rId91">
+          <o:OLEObject Type="Embed" ProgID="Equation.KSEE3" ShapeID="_x0000_i1042" DrawAspect="Content" ObjectID="_1468075742" r:id="rId92">
             <o:LockedField>false</o:LockedField>
           </o:OLEObject>
         </w:object>
@@ -10797,12 +10795,12 @@
             <v:path/>
             <v:fill on="f" focussize="0,0"/>
             <v:stroke on="f"/>
-            <v:imagedata r:id="rId94" o:title=""/>
+            <v:imagedata r:id="rId95" o:title=""/>
             <o:lock v:ext="edit" aspectratio="t"/>
             <w10:wrap type="none"/>
             <w10:anchorlock/>
           </v:shape>
-          <o:OLEObject Type="Embed" ProgID="Equation.KSEE3" ShapeID="_x0000_i1043" DrawAspect="Content" ObjectID="_1468075743" r:id="rId93">
+          <o:OLEObject Type="Embed" ProgID="Equation.KSEE3" ShapeID="_x0000_i1043" DrawAspect="Content" ObjectID="_1468075743" r:id="rId94">
             <o:LockedField>false</o:LockedField>
           </o:OLEObject>
         </w:object>
@@ -10871,7 +10869,7 @@
                     </pic:cNvPicPr>
                   </pic:nvPicPr>
                   <pic:blipFill>
-                    <a:blip r:embed="rId95"/>
+                    <a:blip r:embed="rId96"/>
                     <a:stretch>
                       <a:fillRect/>
                     </a:stretch>
@@ -10911,12 +10909,12 @@
             <v:path/>
             <v:fill on="f" focussize="0,0"/>
             <v:stroke on="f"/>
-            <v:imagedata r:id="rId97" o:title=""/>
+            <v:imagedata r:id="rId98" o:title=""/>
             <o:lock v:ext="edit" aspectratio="t"/>
             <w10:wrap type="none"/>
             <w10:anchorlock/>
           </v:shape>
-          <o:OLEObject Type="Embed" ProgID="Equation.KSEE3" ShapeID="_x0000_i1044" DrawAspect="Content" ObjectID="_1468075744" r:id="rId96">
+          <o:OLEObject Type="Embed" ProgID="Equation.KSEE3" ShapeID="_x0000_i1044" DrawAspect="Content" ObjectID="_1468075744" r:id="rId97">
             <o:LockedField>false</o:LockedField>
           </o:OLEObject>
         </w:object>
@@ -10982,12 +10980,12 @@
             <v:path/>
             <v:fill on="f" focussize="0,0"/>
             <v:stroke on="f"/>
-            <v:imagedata r:id="rId92" o:title=""/>
+            <v:imagedata r:id="rId93" o:title=""/>
             <o:lock v:ext="edit" aspectratio="t"/>
             <w10:wrap type="none"/>
             <w10:anchorlock/>
           </v:shape>
-          <o:OLEObject Type="Embed" ProgID="Equation.KSEE3" ShapeID="_x0000_i1045" DrawAspect="Content" ObjectID="_1468075745" r:id="rId98">
+          <o:OLEObject Type="Embed" ProgID="Equation.KSEE3" ShapeID="_x0000_i1045" DrawAspect="Content" ObjectID="_1468075745" r:id="rId99">
             <o:LockedField>false</o:LockedField>
           </o:OLEObject>
         </w:object>
@@ -11010,12 +11008,12 @@
             <v:path/>
             <v:fill on="f" focussize="0,0"/>
             <v:stroke on="f"/>
-            <v:imagedata r:id="rId94" o:title=""/>
+            <v:imagedata r:id="rId95" o:title=""/>
             <o:lock v:ext="edit" aspectratio="t"/>
             <w10:wrap type="none"/>
             <w10:anchorlock/>
           </v:shape>
-          <o:OLEObject Type="Embed" ProgID="Equation.KSEE3" ShapeID="_x0000_i1046" DrawAspect="Content" ObjectID="_1468075746" r:id="rId99">
+          <o:OLEObject Type="Embed" ProgID="Equation.KSEE3" ShapeID="_x0000_i1046" DrawAspect="Content" ObjectID="_1468075746" r:id="rId100">
             <o:LockedField>false</o:LockedField>
           </o:OLEObject>
         </w:object>
@@ -11122,7 +11120,7 @@
                     </pic:cNvPicPr>
                   </pic:nvPicPr>
                   <pic:blipFill>
-                    <a:blip r:embed="rId100"/>
+                    <a:blip r:embed="rId101"/>
                     <a:stretch>
                       <a:fillRect/>
                     </a:stretch>
@@ -11162,12 +11160,12 @@
             <v:path/>
             <v:fill on="f" focussize="0,0"/>
             <v:stroke on="f"/>
-            <v:imagedata r:id="rId102" o:title=""/>
+            <v:imagedata r:id="rId103" o:title=""/>
             <o:lock v:ext="edit" aspectratio="t"/>
             <w10:wrap type="none"/>
             <w10:anchorlock/>
           </v:shape>
-          <o:OLEObject Type="Embed" ProgID="Equation.KSEE3" ShapeID="_x0000_i1047" DrawAspect="Content" ObjectID="_1468075747" r:id="rId101">
+          <o:OLEObject Type="Embed" ProgID="Equation.KSEE3" ShapeID="_x0000_i1047" DrawAspect="Content" ObjectID="_1468075747" r:id="rId102">
             <o:LockedField>false</o:LockedField>
           </o:OLEObject>
         </w:object>
@@ -11233,12 +11231,12 @@
             <v:path/>
             <v:fill on="f" focussize="0,0"/>
             <v:stroke on="f"/>
-            <v:imagedata r:id="rId104" o:title=""/>
+            <v:imagedata r:id="rId105" o:title=""/>
             <o:lock v:ext="edit" aspectratio="t"/>
             <w10:wrap type="none"/>
             <w10:anchorlock/>
           </v:shape>
-          <o:OLEObject Type="Embed" ProgID="Equation.KSEE3" ShapeID="_x0000_i1048" DrawAspect="Content" ObjectID="_1468075748" r:id="rId103">
+          <o:OLEObject Type="Embed" ProgID="Equation.KSEE3" ShapeID="_x0000_i1048" DrawAspect="Content" ObjectID="_1468075748" r:id="rId104">
             <o:LockedField>false</o:LockedField>
           </o:OLEObject>
         </w:object>
@@ -11325,7 +11323,7 @@
                     </pic:cNvPicPr>
                   </pic:nvPicPr>
                   <pic:blipFill>
-                    <a:blip r:embed="rId105"/>
+                    <a:blip r:embed="rId106"/>
                     <a:stretch>
                       <a:fillRect/>
                     </a:stretch>
@@ -11365,12 +11363,12 @@
             <v:path/>
             <v:fill on="f" focussize="0,0"/>
             <v:stroke on="f"/>
-            <v:imagedata r:id="rId107" o:title=""/>
+            <v:imagedata r:id="rId108" o:title=""/>
             <o:lock v:ext="edit" aspectratio="t"/>
             <w10:wrap type="none"/>
             <w10:anchorlock/>
           </v:shape>
-          <o:OLEObject Type="Embed" ProgID="Equation.KSEE3" ShapeID="_x0000_i1049" DrawAspect="Content" ObjectID="_1468075749" r:id="rId106">
+          <o:OLEObject Type="Embed" ProgID="Equation.KSEE3" ShapeID="_x0000_i1049" DrawAspect="Content" ObjectID="_1468075749" r:id="rId107">
             <o:LockedField>false</o:LockedField>
           </o:OLEObject>
         </w:object>
@@ -11631,7 +11629,7 @@
                     </pic:cNvPicPr>
                   </pic:nvPicPr>
                   <pic:blipFill>
-                    <a:blip r:embed="rId108"/>
+                    <a:blip r:embed="rId109"/>
                     <a:stretch>
                       <a:fillRect/>
                     </a:stretch>
@@ -11672,12 +11670,12 @@
             <v:path/>
             <v:fill on="f" focussize="0,0"/>
             <v:stroke on="f"/>
-            <v:imagedata r:id="rId110" o:title=""/>
+            <v:imagedata r:id="rId111" o:title=""/>
             <o:lock v:ext="edit" aspectratio="t"/>
             <w10:wrap type="none"/>
             <w10:anchorlock/>
           </v:shape>
-          <o:OLEObject Type="Embed" ProgID="Equation.KSEE3" ShapeID="_x0000_i1050" DrawAspect="Content" ObjectID="_1468075750" r:id="rId109">
+          <o:OLEObject Type="Embed" ProgID="Equation.KSEE3" ShapeID="_x0000_i1050" DrawAspect="Content" ObjectID="_1468075750" r:id="rId110">
             <o:LockedField>false</o:LockedField>
           </o:OLEObject>
         </w:object>
@@ -12666,7 +12664,7 @@
                     </pic:cNvPicPr>
                   </pic:nvPicPr>
                   <pic:blipFill>
-                    <a:blip r:embed="rId111"/>
+                    <a:blip r:embed="rId112"/>
                     <a:stretch>
                       <a:fillRect/>
                     </a:stretch>
@@ -12712,12 +12710,12 @@
             <v:path/>
             <v:fill on="f" focussize="0,0"/>
             <v:stroke on="f"/>
-            <v:imagedata r:id="rId113" o:title=""/>
+            <v:imagedata r:id="rId114" o:title=""/>
             <o:lock v:ext="edit" aspectratio="t"/>
             <w10:wrap type="none"/>
             <w10:anchorlock/>
           </v:shape>
-          <o:OLEObject Type="Embed" ProgID="Equation.KSEE3" ShapeID="_x0000_i1051" DrawAspect="Content" ObjectID="_1468075751" r:id="rId112">
+          <o:OLEObject Type="Embed" ProgID="Equation.KSEE3" ShapeID="_x0000_i1051" DrawAspect="Content" ObjectID="_1468075751" r:id="rId113">
             <o:LockedField>false</o:LockedField>
           </o:OLEObject>
         </w:object>
@@ -12826,12 +12824,12 @@
             <v:path/>
             <v:fill on="f" focussize="0,0"/>
             <v:stroke on="f"/>
-            <v:imagedata r:id="rId115" o:title=""/>
+            <v:imagedata r:id="rId116" o:title=""/>
             <o:lock v:ext="edit" aspectratio="t"/>
             <w10:wrap type="none"/>
             <w10:anchorlock/>
           </v:shape>
-          <o:OLEObject Type="Embed" ProgID="Equation.KSEE3" ShapeID="_x0000_i1052" DrawAspect="Content" ObjectID="_1468075752" r:id="rId114">
+          <o:OLEObject Type="Embed" ProgID="Equation.KSEE3" ShapeID="_x0000_i1052" DrawAspect="Content" ObjectID="_1468075752" r:id="rId115">
             <o:LockedField>false</o:LockedField>
           </o:OLEObject>
         </w:object>
@@ -12943,12 +12941,12 @@
             <v:path/>
             <v:fill on="f" focussize="0,0"/>
             <v:stroke on="f"/>
-            <v:imagedata r:id="rId117" o:title=""/>
+            <v:imagedata r:id="rId118" o:title=""/>
             <o:lock v:ext="edit" aspectratio="t"/>
             <w10:wrap type="none"/>
             <w10:anchorlock/>
           </v:shape>
-          <o:OLEObject Type="Embed" ProgID="Equation.KSEE3" ShapeID="_x0000_i1053" DrawAspect="Content" ObjectID="_1468075753" r:id="rId116">
+          <o:OLEObject Type="Embed" ProgID="Equation.KSEE3" ShapeID="_x0000_i1053" DrawAspect="Content" ObjectID="_1468075753" r:id="rId117">
             <o:LockedField>false</o:LockedField>
           </o:OLEObject>
         </w:object>
@@ -13079,12 +13077,12 @@
             <v:path/>
             <v:fill on="f" focussize="0,0"/>
             <v:stroke on="f"/>
-            <v:imagedata r:id="rId119" o:title=""/>
+            <v:imagedata r:id="rId120" o:title=""/>
             <o:lock v:ext="edit" aspectratio="t"/>
             <w10:wrap type="none"/>
             <w10:anchorlock/>
           </v:shape>
-          <o:OLEObject Type="Embed" ProgID="Equation.KSEE3" ShapeID="_x0000_i1054" DrawAspect="Content" ObjectID="_1468075754" r:id="rId118">
+          <o:OLEObject Type="Embed" ProgID="Equation.KSEE3" ShapeID="_x0000_i1054" DrawAspect="Content" ObjectID="_1468075754" r:id="rId119">
             <o:LockedField>false</o:LockedField>
           </o:OLEObject>
         </w:object>
@@ -13300,7 +13298,7 @@
                     </pic:cNvPicPr>
                   </pic:nvPicPr>
                   <pic:blipFill>
-                    <a:blip r:embed="rId120"/>
+                    <a:blip r:embed="rId121"/>
                     <a:stretch>
                       <a:fillRect/>
                     </a:stretch>
@@ -13341,12 +13339,12 @@
             <v:path/>
             <v:fill on="f" focussize="0,0"/>
             <v:stroke on="f"/>
-            <v:imagedata r:id="rId122" o:title=""/>
+            <v:imagedata r:id="rId123" o:title=""/>
             <o:lock v:ext="edit" aspectratio="t"/>
             <w10:wrap type="none"/>
             <w10:anchorlock/>
           </v:shape>
-          <o:OLEObject Type="Embed" ProgID="Equation.KSEE3" ShapeID="_x0000_i1055" DrawAspect="Content" ObjectID="_1468075755" r:id="rId121">
+          <o:OLEObject Type="Embed" ProgID="Equation.KSEE3" ShapeID="_x0000_i1055" DrawAspect="Content" ObjectID="_1468075755" r:id="rId122">
             <o:LockedField>false</o:LockedField>
           </o:OLEObject>
         </w:object>
@@ -14001,36 +13999,349 @@
     <w:p>
       <w:pPr>
         <w:ind w:left="0" w:leftChars="0" w:firstLine="0" w:firstLineChars="0"/>
-        <w:rPr>
-          <w:rFonts w:hint="default"/>
-          <w:i w:val="0"/>
-          <w:iCs w:val="0"/>
-          <w:lang w:val="pt-BR"/>
-        </w:rPr>
+      </w:pPr>
+    </w:p>
+    <w:p>
+      <w:pPr>
+        <w:ind w:left="0" w:leftChars="0" w:firstLine="0" w:firstLineChars="0"/>
+      </w:pPr>
+    </w:p>
+    <w:p>
+      <w:pPr>
+        <w:ind w:left="0" w:leftChars="0" w:firstLine="0" w:firstLineChars="0"/>
+      </w:pPr>
+    </w:p>
+    <w:p>
+      <w:pPr>
+        <w:ind w:left="0" w:leftChars="0" w:firstLine="0" w:firstLineChars="0"/>
+      </w:pPr>
+    </w:p>
+    <w:p>
+      <w:pPr>
+        <w:ind w:left="0" w:leftChars="0" w:firstLine="0" w:firstLineChars="0"/>
+      </w:pPr>
+    </w:p>
+    <w:p>
+      <w:pPr>
+        <w:ind w:left="0" w:leftChars="0" w:firstLine="0" w:firstLineChars="0"/>
+      </w:pPr>
+    </w:p>
+    <w:p>
+      <w:pPr>
+        <w:ind w:left="0" w:leftChars="0" w:firstLine="0" w:firstLineChars="0"/>
+      </w:pPr>
+    </w:p>
+    <w:p>
+      <w:pPr>
+        <w:ind w:left="0" w:leftChars="0" w:firstLine="0" w:firstLineChars="0"/>
+      </w:pPr>
+    </w:p>
+    <w:p>
+      <w:pPr>
+        <w:ind w:left="0" w:leftChars="0" w:firstLine="0" w:firstLineChars="0"/>
       </w:pPr>
     </w:p>
     <w:p>
       <w:pPr>
         <w:pStyle w:val="2"/>
       </w:pPr>
-      <w:bookmarkStart w:id="15" w:name="_Toc41145493"/>
-      <w:r>
-        <w:t>METODOLOGIA</w:t>
+      <w:bookmarkStart w:id="15" w:name="_Toc41145494"/>
+      <w:r>
+        <w:t>RESULTADOS</w:t>
       </w:r>
       <w:bookmarkEnd w:id="15"/>
     </w:p>
     <w:p/>
     <w:p>
       <w:pPr>
-        <w:pStyle w:val="2"/>
-      </w:pPr>
-      <w:bookmarkStart w:id="16" w:name="_Toc41145494"/>
-      <w:r>
-        <w:t>RESULTADOS</w:t>
-      </w:r>
-      <w:bookmarkEnd w:id="16"/>
+        <w:rPr>
+          <w:rFonts w:hint="default"/>
+          <w:lang w:val="pt-BR"/>
+        </w:rPr>
+      </w:pPr>
+      <w:r>
+        <w:rPr>
+          <w:rFonts w:hint="default"/>
+          <w:lang w:val="pt-BR"/>
+        </w:rPr>
+        <w:t xml:space="preserve">Para implementar métodos e algoritmos na sumarização de notícias, algumas ferramentas foram utilizadas durante o decorrer do projeto para contribuir na organização e evitar possíveis problemas. </w:t>
+      </w:r>
+    </w:p>
+    <w:p>
+      <w:pPr>
+        <w:rPr>
+          <w:rFonts w:hint="default"/>
+          <w:lang w:val="pt-BR"/>
+        </w:rPr>
+      </w:pPr>
+      <w:r>
+        <w:rPr>
+          <w:rFonts w:hint="default"/>
+          <w:lang w:val="pt-BR"/>
+        </w:rPr>
+        <w:t xml:space="preserve">O Google Collaboratory foi usado para compartilhar códigos de testes. Já o Anaconda Navigator versão 1.9.12 para criar e padronizar os ambientes, minimizando o tempo de seção e Internet instável e a linguagem de programação Python versão 3.7 com bibliotecas auxiliares. </w:t>
+      </w:r>
+    </w:p>
+    <w:p>
+      <w:pPr>
+        <w:rPr>
+          <w:rFonts w:hint="default"/>
+          <w:lang w:val="pt-BR"/>
+        </w:rPr>
+      </w:pPr>
+      <w:r>
+        <w:rPr>
+          <w:rFonts w:hint="default"/>
+          <w:lang w:val="pt-BR"/>
+        </w:rPr>
+        <w:t xml:space="preserve">Os códigos feitos foram armazenados na plataforma GitHub para centralizar as versões do projeto e evitar possíveis perdas de conteúdo.  </w:t>
+      </w:r>
     </w:p>
     <w:p/>
+    <w:p>
+      <w:pPr>
+        <w:pStyle w:val="3"/>
+        <w:bidi w:val="0"/>
+        <w:ind w:left="576" w:leftChars="0" w:hanging="576" w:firstLineChars="0"/>
+        <w:rPr>
+          <w:rFonts w:hint="default"/>
+        </w:rPr>
+      </w:pPr>
+      <w:r>
+        <w:rPr>
+          <w:rFonts w:hint="default"/>
+          <w:lang w:val="pt-BR"/>
+        </w:rPr>
+        <w:t>W</w:t>
+      </w:r>
+      <w:r>
+        <w:rPr>
+          <w:rFonts w:hint="default"/>
+        </w:rPr>
+        <w:t xml:space="preserve">eb </w:t>
+      </w:r>
+      <w:r>
+        <w:rPr>
+          <w:rFonts w:hint="default"/>
+          <w:lang w:val="pt-BR"/>
+        </w:rPr>
+        <w:t>S</w:t>
+      </w:r>
+      <w:r>
+        <w:rPr>
+          <w:rFonts w:hint="default"/>
+        </w:rPr>
+        <w:t>craping</w:t>
+      </w:r>
+    </w:p>
+    <w:p>
+      <w:pPr>
+        <w:pStyle w:val="3"/>
+        <w:numPr>
+          <w:ilvl w:val="1"/>
+          <w:numId w:val="0"/>
+        </w:numPr>
+        <w:bidi w:val="0"/>
+        <w:ind w:leftChars="0" w:firstLine="720" w:firstLineChars="0"/>
+        <w:rPr>
+          <w:rFonts w:hint="default"/>
+          <w:lang w:val="pt-BR"/>
+        </w:rPr>
+      </w:pPr>
+    </w:p>
+    <w:p>
+      <w:pPr>
+        <w:rPr>
+          <w:rFonts w:hint="default"/>
+          <w:lang w:val="pt-BR"/>
+        </w:rPr>
+      </w:pPr>
+      <w:r>
+        <w:rPr>
+          <w:rFonts w:hint="default"/>
+          <w:lang w:val="pt-BR"/>
+        </w:rPr>
+        <w:t xml:space="preserve">Para a coleta de dados, um algoritmo </w:t>
+      </w:r>
+      <w:r>
+        <w:rPr>
+          <w:rFonts w:hint="default"/>
+          <w:i/>
+          <w:iCs/>
+          <w:lang w:val="pt-BR"/>
+        </w:rPr>
+        <w:t>Web Scraping</w:t>
+      </w:r>
+      <w:r>
+        <w:rPr>
+          <w:rFonts w:hint="default"/>
+          <w:lang w:val="pt-BR"/>
+        </w:rPr>
+        <w:t xml:space="preserve"> em Python foi implementado com a função de extrair e estruturar dados </w:t>
+      </w:r>
+      <w:r>
+        <w:rPr>
+          <w:rFonts w:hint="default"/>
+          <w:i/>
+          <w:iCs/>
+          <w:lang w:val="pt-BR"/>
+        </w:rPr>
+        <w:t>web</w:t>
+      </w:r>
+      <w:r>
+        <w:rPr>
+          <w:rFonts w:hint="default"/>
+          <w:lang w:val="pt-BR"/>
+        </w:rPr>
+        <w:t xml:space="preserve"> em forma de vetores de palavras e frases para serem analisados. Neste caso, foram coletadas, aproximadamente, 28000 noticias de 3000 páginas </w:t>
+      </w:r>
+      <w:r>
+        <w:rPr>
+          <w:rFonts w:hint="default"/>
+          <w:i/>
+          <w:iCs/>
+          <w:lang w:val="pt-BR"/>
+        </w:rPr>
+        <w:t>web</w:t>
+      </w:r>
+      <w:r>
+        <w:rPr>
+          <w:rFonts w:hint="default"/>
+          <w:lang w:val="pt-BR"/>
+        </w:rPr>
+        <w:t xml:space="preserve"> do site G1.</w:t>
+      </w:r>
+    </w:p>
+    <w:p>
+      <w:pPr>
+        <w:rPr>
+          <w:rFonts w:hint="default"/>
+          <w:lang w:val="pt-BR"/>
+        </w:rPr>
+      </w:pPr>
+      <w:r>
+        <w:rPr>
+          <w:rFonts w:hint="default"/>
+          <w:lang w:val="pt-BR"/>
+        </w:rPr>
+        <w:t xml:space="preserve">Cada notícia foi coletada a partir da página principal do site e a busca pela categoria. Com isso, os dados são salvos em um arquivo </w:t>
+      </w:r>
+      <w:r>
+        <w:rPr>
+          <w:rFonts w:hint="default"/>
+          <w:i/>
+          <w:iCs/>
+          <w:lang w:val="pt-BR"/>
+        </w:rPr>
+        <w:t xml:space="preserve">Json </w:t>
+      </w:r>
+      <w:r>
+        <w:rPr>
+          <w:rFonts w:hint="default"/>
+          <w:lang w:val="pt-BR"/>
+        </w:rPr>
+        <w:t xml:space="preserve">capaz de reconhecer a gramática </w:t>
+      </w:r>
+      <w:r>
+        <w:rPr>
+          <w:rFonts w:hint="default"/>
+          <w:i/>
+          <w:iCs/>
+          <w:lang w:val="pt-BR"/>
+        </w:rPr>
+        <w:t>PT-BR</w:t>
+      </w:r>
+      <w:r>
+        <w:rPr>
+          <w:rFonts w:hint="default"/>
+          <w:lang w:val="pt-BR"/>
+        </w:rPr>
+        <w:t xml:space="preserve"> e estruturar a divisão de cada notícia em título, categoria e texto.</w:t>
+      </w:r>
+      <w:bookmarkStart w:id="17" w:name="_GoBack"/>
+      <w:bookmarkEnd w:id="17"/>
+    </w:p>
+    <w:p>
+      <w:pPr>
+        <w:rPr>
+          <w:rFonts w:hint="default"/>
+          <w:lang w:val="pt-BR"/>
+        </w:rPr>
+      </w:pPr>
+      <w:r>
+        <w:rPr>
+          <w:rFonts w:hint="default"/>
+          <w:lang w:val="pt-BR"/>
+        </w:rPr>
+        <w:t>.</w:t>
+      </w:r>
+    </w:p>
+    <w:p>
+      <w:pPr>
+        <w:pStyle w:val="3"/>
+        <w:bidi w:val="0"/>
+        <w:ind w:left="576" w:leftChars="0" w:hanging="576" w:firstLineChars="0"/>
+        <w:rPr>
+          <w:rFonts w:hint="default"/>
+        </w:rPr>
+      </w:pPr>
+      <w:r>
+        <w:rPr>
+          <w:rFonts w:hint="default"/>
+          <w:lang w:val="pt-BR"/>
+        </w:rPr>
+        <w:t>Sumarização Extrativa com PageText</w:t>
+      </w:r>
+    </w:p>
+    <w:p>
+      <w:pPr>
+        <w:rPr>
+          <w:rFonts w:hint="default"/>
+          <w:lang w:val="pt-BR"/>
+        </w:rPr>
+      </w:pPr>
+    </w:p>
+    <w:p>
+      <w:pPr>
+        <w:pStyle w:val="3"/>
+        <w:bidi w:val="0"/>
+        <w:ind w:left="576" w:leftChars="0" w:hanging="576" w:firstLineChars="0"/>
+        <w:rPr>
+          <w:rFonts w:hint="default"/>
+        </w:rPr>
+      </w:pPr>
+      <w:r>
+        <w:rPr>
+          <w:rFonts w:hint="default"/>
+          <w:lang w:val="pt-BR"/>
+        </w:rPr>
+        <w:t>Sumarização Abstrata com Sequence To Sequence</w:t>
+      </w:r>
+    </w:p>
+    <w:p>
+      <w:pPr>
+        <w:rPr>
+          <w:rFonts w:hint="default"/>
+          <w:lang w:val="pt-BR"/>
+        </w:rPr>
+      </w:pPr>
+    </w:p>
+    <w:p>
+      <w:pPr>
+        <w:rPr>
+          <w:rFonts w:hint="default"/>
+          <w:lang w:val="pt-BR"/>
+        </w:rPr>
+      </w:pPr>
+    </w:p>
+    <w:p>
+      <w:pPr>
+        <w:rPr>
+          <w:rFonts w:hint="default"/>
+          <w:lang w:val="pt-BR"/>
+        </w:rPr>
+      </w:pPr>
+    </w:p>
     <w:p>
       <w:pPr>
         <w:pStyle w:val="2"/>
@@ -14041,7 +14352,8 @@
           <w:szCs w:val="28"/>
         </w:rPr>
         <w:sectPr>
-          <w:footerReference r:id="rId46" w:type="first"/>
+          <w:footerReference r:id="rId47" w:type="first"/>
+          <w:footerReference r:id="rId46" w:type="even"/>
           <w:type w:val="continuous"/>
           <w:pgSz w:w="11906" w:h="16838"/>
           <w:pgMar w:top="1417" w:right="1701" w:bottom="1417" w:left="1701" w:header="708" w:footer="708" w:gutter="0"/>
@@ -14052,11 +14364,11 @@
           <w:titlePg/>
         </w:sectPr>
       </w:pPr>
-      <w:bookmarkStart w:id="17" w:name="_Toc41145495"/>
+      <w:bookmarkStart w:id="16" w:name="_Toc41145495"/>
       <w:r>
         <w:t>CONCLUS</w:t>
       </w:r>
-      <w:bookmarkEnd w:id="17"/>
+      <w:bookmarkEnd w:id="16"/>
       <w:r>
         <w:rPr>
           <w:rFonts w:hint="default"/>
@@ -14076,10 +14388,10 @@
           <w:szCs w:val="28"/>
         </w:rPr>
         <w:sectPr>
-          <w:headerReference r:id="rId47" w:type="default"/>
-          <w:footerReference r:id="rId49" w:type="default"/>
-          <w:headerReference r:id="rId48" w:type="even"/>
-          <w:footerReference r:id="rId50" w:type="even"/>
+          <w:headerReference r:id="rId48" w:type="default"/>
+          <w:footerReference r:id="rId50" w:type="default"/>
+          <w:headerReference r:id="rId49" w:type="even"/>
+          <w:footerReference r:id="rId51" w:type="even"/>
           <w:pgSz w:w="11906" w:h="16838"/>
           <w:pgMar w:top="1417" w:right="1701" w:bottom="1417" w:left="1701" w:header="708" w:footer="708" w:gutter="0"/>
           <w:pgNumType w:fmt="decimal"/>
@@ -16138,6 +16450,22 @@
       <w:jc w:val="left"/>
       <w:rPr>
         <w:rFonts w:hint="default"/>
+        <w:color w:val="000000"/>
+        <w:sz w:val="22"/>
+        <w:szCs w:val="22"/>
+        <w:lang w:val="pt-BR"/>
+      </w:rPr>
+    </w:pPr>
+  </w:p>
+  <w:p>
+    <w:pPr>
+      <w:ind w:left="0" w:leftChars="0" w:firstLine="0" w:firstLineChars="0"/>
+      <w:jc w:val="left"/>
+      <w:rPr>
+        <w:rFonts w:hint="default"/>
+        <w:color w:val="000000"/>
+        <w:sz w:val="22"/>
+        <w:szCs w:val="22"/>
         <w:lang w:val="pt-BR"/>
       </w:rPr>
     </w:pPr>
@@ -16146,6 +16474,22 @@
 </file>
 
 <file path=word/footer28.xml><?xml version="1.0" encoding="utf-8"?>
+<w:ftr xmlns:wpc="http://schemas.microsoft.com/office/word/2010/wordprocessingCanvas" xmlns:mc="http://schemas.openxmlformats.org/markup-compatibility/2006" xmlns:o="urn:schemas-microsoft-com:office:office" xmlns:r="http://schemas.openxmlformats.org/officeDocument/2006/relationships" xmlns:m="http://schemas.openxmlformats.org/officeDocument/2006/math" xmlns:v="urn:schemas-microsoft-com:vml" xmlns:wp14="http://schemas.microsoft.com/office/word/2010/wordprocessingDrawing" xmlns:wp="http://schemas.openxmlformats.org/drawingml/2006/wordprocessingDrawing" xmlns:w10="urn:schemas-microsoft-com:office:word" xmlns:w="http://schemas.openxmlformats.org/wordprocessingml/2006/main" xmlns:w14="http://schemas.microsoft.com/office/word/2010/wordml" xmlns:w15="http://schemas.microsoft.com/office/word/2012/wordml" xmlns:wpg="http://schemas.microsoft.com/office/word/2010/wordprocessingGroup" xmlns:wpi="http://schemas.microsoft.com/office/word/2010/wordprocessingInk" xmlns:wne="http://schemas.microsoft.com/office/word/2006/wordml" xmlns:wps="http://schemas.microsoft.com/office/word/2010/wordprocessingShape" xmlns:wpsCustomData="http://www.wps.cn/officeDocument/2013/wpsCustomData" mc:Ignorable="w14 w15 wp14">
+  <w:p>
+    <w:pPr>
+      <w:pStyle w:val="18"/>
+      <w:ind w:left="0" w:leftChars="0" w:firstLine="0" w:firstLineChars="0"/>
+      <w:jc w:val="left"/>
+      <w:rPr>
+        <w:rFonts w:hint="default"/>
+        <w:lang w:val="pt-BR"/>
+      </w:rPr>
+    </w:pPr>
+  </w:p>
+</w:ftr>
+</file>
+
+<file path=word/footer29.xml><?xml version="1.0" encoding="utf-8"?>
 <w:ftr xmlns:wpc="http://schemas.microsoft.com/office/word/2010/wordprocessingCanvas" xmlns:mc="http://schemas.openxmlformats.org/markup-compatibility/2006" xmlns:o="urn:schemas-microsoft-com:office:office" xmlns:r="http://schemas.openxmlformats.org/officeDocument/2006/relationships" xmlns:m="http://schemas.openxmlformats.org/officeDocument/2006/math" xmlns:v="urn:schemas-microsoft-com:vml" xmlns:wp14="http://schemas.microsoft.com/office/word/2010/wordprocessingDrawing" xmlns:wp="http://schemas.openxmlformats.org/drawingml/2006/wordprocessingDrawing" xmlns:w10="urn:schemas-microsoft-com:office:word" xmlns:w="http://schemas.openxmlformats.org/wordprocessingml/2006/main" xmlns:w14="http://schemas.microsoft.com/office/word/2010/wordml" xmlns:w15="http://schemas.microsoft.com/office/word/2012/wordml" xmlns:wpg="http://schemas.microsoft.com/office/word/2010/wordprocessingGroup" xmlns:wpi="http://schemas.microsoft.com/office/word/2010/wordprocessingInk" xmlns:wne="http://schemas.microsoft.com/office/word/2006/wordml" xmlns:wps="http://schemas.microsoft.com/office/word/2010/wordprocessingShape" xmlns:wpsCustomData="http://www.wps.cn/officeDocument/2013/wpsCustomData" mc:Ignorable="w14 w15 wp14">
   <w:p>
     <w:pPr>
@@ -16164,7 +16508,7 @@
 </w:ftr>
 </file>
 
-<file path=word/footer29.xml><?xml version="1.0" encoding="utf-8"?>
+<file path=word/footer3.xml><?xml version="1.0" encoding="utf-8"?>
 <w:ftr xmlns:wpc="http://schemas.microsoft.com/office/word/2010/wordprocessingCanvas" xmlns:mc="http://schemas.openxmlformats.org/markup-compatibility/2006" xmlns:o="urn:schemas-microsoft-com:office:office" xmlns:r="http://schemas.openxmlformats.org/officeDocument/2006/relationships" xmlns:m="http://schemas.openxmlformats.org/officeDocument/2006/math" xmlns:v="urn:schemas-microsoft-com:vml" xmlns:wp14="http://schemas.microsoft.com/office/word/2010/wordprocessingDrawing" xmlns:wp="http://schemas.openxmlformats.org/drawingml/2006/wordprocessingDrawing" xmlns:w10="urn:schemas-microsoft-com:office:word" xmlns:w="http://schemas.openxmlformats.org/wordprocessingml/2006/main" xmlns:w14="http://schemas.microsoft.com/office/word/2010/wordml" xmlns:w15="http://schemas.microsoft.com/office/word/2012/wordml" xmlns:wpg="http://schemas.microsoft.com/office/word/2010/wordprocessingGroup" xmlns:wpi="http://schemas.microsoft.com/office/word/2010/wordprocessingInk" xmlns:wne="http://schemas.microsoft.com/office/word/2006/wordml" xmlns:wps="http://schemas.microsoft.com/office/word/2010/wordprocessingShape" xmlns:wpsCustomData="http://www.wps.cn/officeDocument/2013/wpsCustomData" mc:Ignorable="w14 w15 wp14">
   <w:p>
     <w:pPr>
@@ -16181,7 +16525,7 @@
 </w:ftr>
 </file>
 
-<file path=word/footer3.xml><?xml version="1.0" encoding="utf-8"?>
+<file path=word/footer30.xml><?xml version="1.0" encoding="utf-8"?>
 <w:ftr xmlns:wpc="http://schemas.microsoft.com/office/word/2010/wordprocessingCanvas" xmlns:mc="http://schemas.openxmlformats.org/markup-compatibility/2006" xmlns:o="urn:schemas-microsoft-com:office:office" xmlns:r="http://schemas.openxmlformats.org/officeDocument/2006/relationships" xmlns:m="http://schemas.openxmlformats.org/officeDocument/2006/math" xmlns:v="urn:schemas-microsoft-com:vml" xmlns:wp14="http://schemas.microsoft.com/office/word/2010/wordprocessingDrawing" xmlns:wp="http://schemas.openxmlformats.org/drawingml/2006/wordprocessingDrawing" xmlns:w10="urn:schemas-microsoft-com:office:word" xmlns:w="http://schemas.openxmlformats.org/wordprocessingml/2006/main" xmlns:w14="http://schemas.microsoft.com/office/word/2010/wordml" xmlns:w15="http://schemas.microsoft.com/office/word/2012/wordml" xmlns:wpg="http://schemas.microsoft.com/office/word/2010/wordprocessingGroup" xmlns:wpi="http://schemas.microsoft.com/office/word/2010/wordprocessingInk" xmlns:wne="http://schemas.microsoft.com/office/word/2006/wordml" xmlns:wps="http://schemas.microsoft.com/office/word/2010/wordprocessingShape" xmlns:wpsCustomData="http://www.wps.cn/officeDocument/2013/wpsCustomData" mc:Ignorable="w14 w15 wp14">
   <w:p>
     <w:pPr>

</xml_diff>

<commit_message>
Continuação do Capítulo de Resultados com imagens
</commit_message>
<xml_diff>
--- a/Documentos/Sumarização de notícias.docx
+++ b/Documentos/Sumarização de notícias.docx
@@ -1221,6 +1221,7 @@
                           <w:p>
                             <w:pPr>
                               <w:pStyle w:val="80"/>
+                              <w:ind w:left="0" w:leftChars="0" w:firstLine="0" w:firstLineChars="0"/>
                               <w:rPr>
                                 <w:sz w:val="20"/>
                                 <w:szCs w:val="20"/>
@@ -1402,6 +1403,7 @@
                     <w:p>
                       <w:pPr>
                         <w:pStyle w:val="80"/>
+                        <w:ind w:left="0" w:leftChars="0" w:firstLine="0" w:firstLineChars="0"/>
                         <w:rPr>
                           <w:sz w:val="20"/>
                           <w:szCs w:val="20"/>
@@ -4263,7 +4265,24 @@
           <w:color w:val="000000"/>
           <w:lang w:val="en-US"/>
         </w:rPr>
-        <w:t>Continous Bag of Word</w:t>
+        <w:t>Contin</w:t>
+      </w:r>
+      <w:r>
+        <w:rPr>
+          <w:rFonts w:hint="default"/>
+          <w:i/>
+          <w:color w:val="000000"/>
+          <w:lang w:val="pt-BR"/>
+        </w:rPr>
+        <w:t>u</w:t>
+      </w:r>
+      <w:r>
+        <w:rPr>
+          <w:i/>
+          <w:color w:val="000000"/>
+          <w:lang w:val="en-US"/>
+        </w:rPr>
+        <w:t>ous Bag of Word</w:t>
       </w:r>
     </w:p>
     <w:p>
@@ -4876,6 +4895,8 @@
             <w:pStyle w:val="24"/>
             <w:rPr>
               <w:rFonts w:asciiTheme="minorHAnsi" w:hAnsiTheme="minorHAnsi" w:eastAsiaTheme="minorEastAsia" w:cstheme="minorBidi"/>
+              <w:b/>
+              <w:bCs/>
               <w:sz w:val="22"/>
               <w:szCs w:val="22"/>
             </w:rPr>
@@ -4890,23 +4911,39 @@
             <w:fldChar w:fldCharType="separate"/>
           </w:r>
           <w:r>
+            <w:rPr>
+              <w:b/>
+              <w:bCs/>
+            </w:rPr>
             <w:fldChar w:fldCharType="begin"/>
           </w:r>
           <w:r>
+            <w:rPr>
+              <w:b/>
+              <w:bCs/>
+            </w:rPr>
             <w:instrText xml:space="preserve"> HYPERLINK \l "_Toc41145484" </w:instrText>
           </w:r>
           <w:r>
+            <w:rPr>
+              <w:b/>
+              <w:bCs/>
+            </w:rPr>
             <w:fldChar w:fldCharType="separate"/>
           </w:r>
           <w:r>
             <w:rPr>
               <w:rStyle w:val="29"/>
+              <w:b/>
+              <w:bCs/>
             </w:rPr>
             <w:t>1</w:t>
           </w:r>
           <w:r>
             <w:rPr>
               <w:rFonts w:asciiTheme="minorHAnsi" w:hAnsiTheme="minorHAnsi" w:eastAsiaTheme="minorEastAsia" w:cstheme="minorBidi"/>
+              <w:b/>
+              <w:bCs/>
               <w:sz w:val="22"/>
               <w:szCs w:val="22"/>
             </w:rPr>
@@ -4915,35 +4952,67 @@
           <w:r>
             <w:rPr>
               <w:rStyle w:val="29"/>
+              <w:b/>
+              <w:bCs/>
             </w:rPr>
             <w:t>INTRODUÇÃO</w:t>
           </w:r>
           <w:r>
+            <w:rPr>
+              <w:b/>
+              <w:bCs/>
+            </w:rPr>
             <w:tab/>
           </w:r>
           <w:r>
+            <w:rPr>
+              <w:b/>
+              <w:bCs/>
+            </w:rPr>
             <w:fldChar w:fldCharType="begin"/>
           </w:r>
           <w:r>
+            <w:rPr>
+              <w:b/>
+              <w:bCs/>
+            </w:rPr>
             <w:instrText xml:space="preserve"> PAGEREF _Toc41145484 \h </w:instrText>
           </w:r>
           <w:r>
+            <w:rPr>
+              <w:b/>
+              <w:bCs/>
+            </w:rPr>
             <w:fldChar w:fldCharType="separate"/>
           </w:r>
           <w:r>
+            <w:rPr>
+              <w:b/>
+              <w:bCs/>
+            </w:rPr>
             <w:t>1</w:t>
           </w:r>
           <w:r>
             <w:rPr>
               <w:rFonts w:hint="default"/>
+              <w:b/>
+              <w:bCs/>
               <w:lang w:val="pt-BR"/>
             </w:rPr>
             <w:t>3</w:t>
           </w:r>
           <w:r>
+            <w:rPr>
+              <w:b/>
+              <w:bCs/>
+            </w:rPr>
             <w:fldChar w:fldCharType="end"/>
           </w:r>
           <w:r>
+            <w:rPr>
+              <w:b/>
+              <w:bCs/>
+            </w:rPr>
             <w:fldChar w:fldCharType="end"/>
           </w:r>
         </w:p>
@@ -4952,28 +5021,46 @@
             <w:pStyle w:val="24"/>
             <w:rPr>
               <w:rFonts w:asciiTheme="minorHAnsi" w:hAnsiTheme="minorHAnsi" w:eastAsiaTheme="minorEastAsia" w:cstheme="minorBidi"/>
+              <w:b/>
+              <w:bCs/>
               <w:sz w:val="22"/>
               <w:szCs w:val="22"/>
             </w:rPr>
           </w:pPr>
           <w:r>
+            <w:rPr>
+              <w:b/>
+              <w:bCs/>
+            </w:rPr>
             <w:fldChar w:fldCharType="begin"/>
           </w:r>
           <w:r>
+            <w:rPr>
+              <w:b/>
+              <w:bCs/>
+            </w:rPr>
             <w:instrText xml:space="preserve"> HYPERLINK \l "_Toc41145485" </w:instrText>
           </w:r>
           <w:r>
+            <w:rPr>
+              <w:b/>
+              <w:bCs/>
+            </w:rPr>
             <w:fldChar w:fldCharType="separate"/>
           </w:r>
           <w:r>
             <w:rPr>
               <w:rStyle w:val="29"/>
+              <w:b/>
+              <w:bCs/>
             </w:rPr>
             <w:t>2</w:t>
           </w:r>
           <w:r>
             <w:rPr>
               <w:rFonts w:asciiTheme="minorHAnsi" w:hAnsiTheme="minorHAnsi" w:eastAsiaTheme="minorEastAsia" w:cstheme="minorBidi"/>
+              <w:b/>
+              <w:bCs/>
               <w:sz w:val="22"/>
               <w:szCs w:val="22"/>
             </w:rPr>
@@ -4982,35 +5069,67 @@
           <w:r>
             <w:rPr>
               <w:rStyle w:val="29"/>
+              <w:b/>
+              <w:bCs/>
             </w:rPr>
             <w:t>REPRESENTAÇÃO DE TEXTO</w:t>
           </w:r>
           <w:r>
+            <w:rPr>
+              <w:b/>
+              <w:bCs/>
+            </w:rPr>
             <w:tab/>
           </w:r>
           <w:r>
+            <w:rPr>
+              <w:b/>
+              <w:bCs/>
+            </w:rPr>
             <w:fldChar w:fldCharType="begin"/>
           </w:r>
           <w:r>
+            <w:rPr>
+              <w:b/>
+              <w:bCs/>
+            </w:rPr>
             <w:instrText xml:space="preserve"> PAGEREF _Toc41145485 \h </w:instrText>
           </w:r>
           <w:r>
+            <w:rPr>
+              <w:b/>
+              <w:bCs/>
+            </w:rPr>
             <w:fldChar w:fldCharType="separate"/>
           </w:r>
           <w:r>
+            <w:rPr>
+              <w:b/>
+              <w:bCs/>
+            </w:rPr>
             <w:t>1</w:t>
           </w:r>
           <w:r>
             <w:rPr>
               <w:rFonts w:hint="default"/>
+              <w:b/>
+              <w:bCs/>
               <w:lang w:val="pt-BR"/>
             </w:rPr>
             <w:t>5</w:t>
           </w:r>
           <w:r>
+            <w:rPr>
+              <w:b/>
+              <w:bCs/>
+            </w:rPr>
             <w:fldChar w:fldCharType="end"/>
           </w:r>
           <w:r>
+            <w:rPr>
+              <w:b/>
+              <w:bCs/>
+            </w:rPr>
             <w:fldChar w:fldCharType="end"/>
           </w:r>
         </w:p>
@@ -5019,28 +5138,46 @@
             <w:pStyle w:val="11"/>
             <w:rPr>
               <w:rFonts w:asciiTheme="minorHAnsi" w:hAnsiTheme="minorHAnsi" w:eastAsiaTheme="minorEastAsia" w:cstheme="minorBidi"/>
+              <w:b/>
+              <w:bCs/>
               <w:sz w:val="22"/>
               <w:szCs w:val="22"/>
             </w:rPr>
           </w:pPr>
           <w:r>
+            <w:rPr>
+              <w:b/>
+              <w:bCs/>
+            </w:rPr>
             <w:fldChar w:fldCharType="begin"/>
           </w:r>
           <w:r>
+            <w:rPr>
+              <w:b/>
+              <w:bCs/>
+            </w:rPr>
             <w:instrText xml:space="preserve"> HYPERLINK \l "_Toc41145486" </w:instrText>
           </w:r>
           <w:r>
+            <w:rPr>
+              <w:b/>
+              <w:bCs/>
+            </w:rPr>
             <w:fldChar w:fldCharType="separate"/>
           </w:r>
           <w:r>
             <w:rPr>
               <w:rStyle w:val="29"/>
+              <w:b/>
+              <w:bCs/>
             </w:rPr>
             <w:t>2.1</w:t>
           </w:r>
           <w:r>
             <w:rPr>
               <w:rFonts w:asciiTheme="minorHAnsi" w:hAnsiTheme="minorHAnsi" w:eastAsiaTheme="minorEastAsia" w:cstheme="minorBidi"/>
+              <w:b/>
+              <w:bCs/>
               <w:sz w:val="22"/>
               <w:szCs w:val="22"/>
             </w:rPr>
@@ -5049,37 +5186,69 @@
           <w:r>
             <w:rPr>
               <w:rStyle w:val="29"/>
+              <w:b/>
+              <w:bCs/>
               <w:i/>
               <w:iCs/>
             </w:rPr>
             <w:t>Bag of Words</w:t>
           </w:r>
           <w:r>
+            <w:rPr>
+              <w:b/>
+              <w:bCs/>
+            </w:rPr>
             <w:tab/>
           </w:r>
           <w:r>
+            <w:rPr>
+              <w:b/>
+              <w:bCs/>
+            </w:rPr>
             <w:fldChar w:fldCharType="begin"/>
           </w:r>
           <w:r>
+            <w:rPr>
+              <w:b/>
+              <w:bCs/>
+            </w:rPr>
             <w:instrText xml:space="preserve"> PAGEREF _Toc41145486 \h </w:instrText>
           </w:r>
           <w:r>
+            <w:rPr>
+              <w:b/>
+              <w:bCs/>
+            </w:rPr>
             <w:fldChar w:fldCharType="separate"/>
           </w:r>
           <w:r>
+            <w:rPr>
+              <w:b/>
+              <w:bCs/>
+            </w:rPr>
             <w:t>1</w:t>
           </w:r>
           <w:r>
             <w:rPr>
               <w:rFonts w:hint="default"/>
+              <w:b/>
+              <w:bCs/>
               <w:lang w:val="pt-BR"/>
             </w:rPr>
             <w:t>5</w:t>
           </w:r>
           <w:r>
+            <w:rPr>
+              <w:b/>
+              <w:bCs/>
+            </w:rPr>
             <w:fldChar w:fldCharType="end"/>
           </w:r>
           <w:r>
+            <w:rPr>
+              <w:b/>
+              <w:bCs/>
+            </w:rPr>
             <w:fldChar w:fldCharType="end"/>
           </w:r>
         </w:p>
@@ -5088,59 +5257,107 @@
             <w:pStyle w:val="11"/>
             <w:rPr>
               <w:rFonts w:asciiTheme="minorHAnsi" w:hAnsiTheme="minorHAnsi" w:eastAsiaTheme="minorEastAsia" w:cstheme="minorBidi"/>
+              <w:b/>
+              <w:bCs/>
               <w:sz w:val="22"/>
               <w:szCs w:val="22"/>
             </w:rPr>
           </w:pPr>
           <w:r>
+            <w:rPr>
+              <w:b/>
+              <w:bCs/>
+            </w:rPr>
             <w:fldChar w:fldCharType="begin"/>
           </w:r>
           <w:r>
+            <w:rPr>
+              <w:b/>
+              <w:bCs/>
+            </w:rPr>
             <w:instrText xml:space="preserve"> HYPERLINK \l "_Toc41145487" </w:instrText>
           </w:r>
           <w:r>
+            <w:rPr>
+              <w:b/>
+              <w:bCs/>
+            </w:rPr>
             <w:fldChar w:fldCharType="separate"/>
           </w:r>
           <w:r>
             <w:rPr>
               <w:rStyle w:val="29"/>
+              <w:b/>
+              <w:bCs/>
             </w:rPr>
             <w:t xml:space="preserve">2.2 </w:t>
           </w:r>
           <w:r>
             <w:rPr>
               <w:rStyle w:val="29"/>
+              <w:b/>
+              <w:bCs/>
               <w:i/>
               <w:iCs/>
             </w:rPr>
             <w:t>Word Embeddings</w:t>
           </w:r>
           <w:r>
+            <w:rPr>
+              <w:b/>
+              <w:bCs/>
+            </w:rPr>
             <w:tab/>
           </w:r>
           <w:r>
+            <w:rPr>
+              <w:b/>
+              <w:bCs/>
+            </w:rPr>
             <w:fldChar w:fldCharType="begin"/>
           </w:r>
           <w:r>
+            <w:rPr>
+              <w:b/>
+              <w:bCs/>
+            </w:rPr>
             <w:instrText xml:space="preserve"> PAGEREF _Toc41145487 \h </w:instrText>
           </w:r>
           <w:r>
+            <w:rPr>
+              <w:b/>
+              <w:bCs/>
+            </w:rPr>
             <w:fldChar w:fldCharType="separate"/>
           </w:r>
           <w:r>
+            <w:rPr>
+              <w:b/>
+              <w:bCs/>
+            </w:rPr>
             <w:t>1</w:t>
           </w:r>
           <w:r>
             <w:rPr>
               <w:rFonts w:hint="default"/>
+              <w:b/>
+              <w:bCs/>
               <w:lang w:val="pt-BR"/>
             </w:rPr>
             <w:t>6</w:t>
           </w:r>
           <w:r>
+            <w:rPr>
+              <w:b/>
+              <w:bCs/>
+            </w:rPr>
             <w:fldChar w:fldCharType="end"/>
           </w:r>
           <w:r>
+            <w:rPr>
+              <w:b/>
+              <w:bCs/>
+            </w:rPr>
             <w:fldChar w:fldCharType="end"/>
           </w:r>
         </w:p>
@@ -5149,59 +5366,107 @@
             <w:pStyle w:val="11"/>
             <w:rPr>
               <w:rFonts w:asciiTheme="minorHAnsi" w:hAnsiTheme="minorHAnsi" w:eastAsiaTheme="minorEastAsia" w:cstheme="minorBidi"/>
+              <w:b/>
+              <w:bCs/>
               <w:sz w:val="22"/>
               <w:szCs w:val="22"/>
             </w:rPr>
           </w:pPr>
           <w:r>
+            <w:rPr>
+              <w:b/>
+              <w:bCs/>
+            </w:rPr>
             <w:fldChar w:fldCharType="begin"/>
           </w:r>
           <w:r>
+            <w:rPr>
+              <w:b/>
+              <w:bCs/>
+            </w:rPr>
             <w:instrText xml:space="preserve"> HYPERLINK \l "_Toc41145488" </w:instrText>
           </w:r>
           <w:r>
+            <w:rPr>
+              <w:b/>
+              <w:bCs/>
+            </w:rPr>
             <w:fldChar w:fldCharType="separate"/>
           </w:r>
           <w:r>
             <w:rPr>
               <w:rStyle w:val="29"/>
+              <w:b/>
+              <w:bCs/>
             </w:rPr>
             <w:t xml:space="preserve">2.3 </w:t>
           </w:r>
           <w:r>
             <w:rPr>
               <w:rStyle w:val="29"/>
+              <w:b/>
+              <w:bCs/>
               <w:i/>
               <w:iCs/>
             </w:rPr>
             <w:t>Skip Gram</w:t>
           </w:r>
           <w:r>
+            <w:rPr>
+              <w:b/>
+              <w:bCs/>
+            </w:rPr>
             <w:tab/>
           </w:r>
           <w:r>
+            <w:rPr>
+              <w:b/>
+              <w:bCs/>
+            </w:rPr>
             <w:fldChar w:fldCharType="begin"/>
           </w:r>
           <w:r>
+            <w:rPr>
+              <w:b/>
+              <w:bCs/>
+            </w:rPr>
             <w:instrText xml:space="preserve"> PAGEREF _Toc41145488 \h </w:instrText>
           </w:r>
           <w:r>
+            <w:rPr>
+              <w:b/>
+              <w:bCs/>
+            </w:rPr>
             <w:fldChar w:fldCharType="separate"/>
           </w:r>
           <w:r>
+            <w:rPr>
+              <w:b/>
+              <w:bCs/>
+            </w:rPr>
             <w:t>1</w:t>
           </w:r>
           <w:r>
             <w:rPr>
               <w:rFonts w:hint="default"/>
+              <w:b/>
+              <w:bCs/>
               <w:lang w:val="pt-BR"/>
             </w:rPr>
             <w:t>8</w:t>
           </w:r>
           <w:r>
+            <w:rPr>
+              <w:b/>
+              <w:bCs/>
+            </w:rPr>
             <w:fldChar w:fldCharType="end"/>
           </w:r>
           <w:r>
+            <w:rPr>
+              <w:b/>
+              <w:bCs/>
+            </w:rPr>
             <w:fldChar w:fldCharType="end"/>
           </w:r>
         </w:p>
@@ -5210,44 +5475,72 @@
             <w:pStyle w:val="11"/>
             <w:rPr>
               <w:rFonts w:asciiTheme="minorHAnsi" w:hAnsiTheme="minorHAnsi" w:eastAsiaTheme="minorEastAsia" w:cstheme="minorBidi"/>
+              <w:b/>
+              <w:bCs/>
               <w:sz w:val="22"/>
               <w:szCs w:val="22"/>
             </w:rPr>
           </w:pPr>
           <w:r>
+            <w:rPr>
+              <w:b/>
+              <w:bCs/>
+            </w:rPr>
             <w:fldChar w:fldCharType="begin"/>
           </w:r>
           <w:r>
+            <w:rPr>
+              <w:b/>
+              <w:bCs/>
+            </w:rPr>
             <w:instrText xml:space="preserve"> HYPERLINK \l "_Toc41145489" </w:instrText>
           </w:r>
           <w:r>
+            <w:rPr>
+              <w:b/>
+              <w:bCs/>
+            </w:rPr>
             <w:fldChar w:fldCharType="separate"/>
           </w:r>
           <w:r>
             <w:rPr>
               <w:rStyle w:val="29"/>
+              <w:b/>
+              <w:bCs/>
             </w:rPr>
             <w:t xml:space="preserve">2.4 </w:t>
           </w:r>
           <w:r>
             <w:rPr>
               <w:rStyle w:val="29"/>
+              <w:b/>
+              <w:bCs/>
               <w:i/>
               <w:iCs/>
             </w:rPr>
             <w:t>Cbow</w:t>
           </w:r>
           <w:r>
+            <w:rPr>
+              <w:b/>
+              <w:bCs/>
+            </w:rPr>
             <w:tab/>
           </w:r>
           <w:r>
             <w:rPr>
               <w:rFonts w:hint="default"/>
+              <w:b/>
+              <w:bCs/>
               <w:lang w:val="pt-BR"/>
             </w:rPr>
             <w:t>19</w:t>
           </w:r>
           <w:r>
+            <w:rPr>
+              <w:b/>
+              <w:bCs/>
+            </w:rPr>
             <w:fldChar w:fldCharType="end"/>
           </w:r>
         </w:p>
@@ -5256,44 +5549,72 @@
             <w:pStyle w:val="11"/>
             <w:rPr>
               <w:rFonts w:asciiTheme="minorHAnsi" w:hAnsiTheme="minorHAnsi" w:eastAsiaTheme="minorEastAsia" w:cstheme="minorBidi"/>
+              <w:b/>
+              <w:bCs/>
               <w:sz w:val="22"/>
               <w:szCs w:val="22"/>
             </w:rPr>
           </w:pPr>
           <w:r>
+            <w:rPr>
+              <w:b/>
+              <w:bCs/>
+            </w:rPr>
             <w:fldChar w:fldCharType="begin"/>
           </w:r>
           <w:r>
+            <w:rPr>
+              <w:b/>
+              <w:bCs/>
+            </w:rPr>
             <w:instrText xml:space="preserve"> HYPERLINK \l "_Toc41145490" </w:instrText>
           </w:r>
           <w:r>
+            <w:rPr>
+              <w:b/>
+              <w:bCs/>
+            </w:rPr>
             <w:fldChar w:fldCharType="separate"/>
           </w:r>
           <w:r>
             <w:rPr>
               <w:rStyle w:val="29"/>
+              <w:b/>
+              <w:bCs/>
             </w:rPr>
             <w:t xml:space="preserve">2.5 </w:t>
           </w:r>
           <w:r>
             <w:rPr>
               <w:rStyle w:val="29"/>
+              <w:b/>
+              <w:bCs/>
               <w:i/>
               <w:iCs/>
             </w:rPr>
             <w:t>GloVe</w:t>
           </w:r>
           <w:r>
+            <w:rPr>
+              <w:b/>
+              <w:bCs/>
+            </w:rPr>
             <w:tab/>
           </w:r>
           <w:r>
             <w:rPr>
               <w:rFonts w:hint="default"/>
+              <w:b/>
+              <w:bCs/>
               <w:lang w:val="pt-BR"/>
             </w:rPr>
             <w:t>20</w:t>
           </w:r>
           <w:r>
+            <w:rPr>
+              <w:b/>
+              <w:bCs/>
+            </w:rPr>
             <w:fldChar w:fldCharType="end"/>
           </w:r>
         </w:p>
@@ -5302,28 +5623,46 @@
             <w:pStyle w:val="24"/>
             <w:rPr>
               <w:rFonts w:asciiTheme="minorHAnsi" w:hAnsiTheme="minorHAnsi" w:eastAsiaTheme="minorEastAsia" w:cstheme="minorBidi"/>
+              <w:b/>
+              <w:bCs/>
               <w:sz w:val="22"/>
               <w:szCs w:val="22"/>
             </w:rPr>
           </w:pPr>
           <w:r>
+            <w:rPr>
+              <w:b/>
+              <w:bCs/>
+            </w:rPr>
             <w:fldChar w:fldCharType="begin"/>
           </w:r>
           <w:r>
+            <w:rPr>
+              <w:b/>
+              <w:bCs/>
+            </w:rPr>
             <w:instrText xml:space="preserve"> HYPERLINK \l "_Toc41145491" </w:instrText>
           </w:r>
           <w:r>
+            <w:rPr>
+              <w:b/>
+              <w:bCs/>
+            </w:rPr>
             <w:fldChar w:fldCharType="separate"/>
           </w:r>
           <w:r>
             <w:rPr>
               <w:rStyle w:val="29"/>
+              <w:b/>
+              <w:bCs/>
             </w:rPr>
             <w:t>3</w:t>
           </w:r>
           <w:r>
             <w:rPr>
               <w:rFonts w:asciiTheme="minorHAnsi" w:hAnsiTheme="minorHAnsi" w:eastAsiaTheme="minorEastAsia" w:cstheme="minorBidi"/>
+              <w:b/>
+              <w:bCs/>
               <w:sz w:val="22"/>
               <w:szCs w:val="22"/>
             </w:rPr>
@@ -5333,6 +5672,8 @@
             <w:rPr>
               <w:rStyle w:val="29"/>
               <w:rFonts w:hint="default"/>
+              <w:b/>
+              <w:bCs/>
               <w:lang w:val="pt-BR"/>
             </w:rPr>
             <w:t>ABORDAGENS</w:t>
@@ -5340,54 +5681,104 @@
           <w:r>
             <w:rPr>
               <w:rStyle w:val="29"/>
+              <w:b/>
+              <w:bCs/>
             </w:rPr>
             <w:t xml:space="preserve"> DE SUMARIZAÇÃO</w:t>
           </w:r>
           <w:r>
+            <w:rPr>
+              <w:b/>
+              <w:bCs/>
+            </w:rPr>
             <w:tab/>
           </w:r>
           <w:r>
             <w:rPr>
               <w:rFonts w:hint="default"/>
+              <w:b/>
+              <w:bCs/>
               <w:lang w:val="pt-BR"/>
             </w:rPr>
             <w:t>2</w:t>
           </w:r>
           <w:r>
+            <w:rPr>
+              <w:b/>
+              <w:bCs/>
+            </w:rPr>
             <w:fldChar w:fldCharType="begin"/>
           </w:r>
           <w:r>
+            <w:rPr>
+              <w:b/>
+              <w:bCs/>
+            </w:rPr>
             <w:instrText xml:space="preserve"> PAGEREF _Toc41145491 \h </w:instrText>
           </w:r>
           <w:r>
+            <w:rPr>
+              <w:b/>
+              <w:bCs/>
+            </w:rPr>
             <w:fldChar w:fldCharType="separate"/>
           </w:r>
           <w:r>
+            <w:rPr>
+              <w:b/>
+              <w:bCs/>
+            </w:rPr>
             <w:t>1</w:t>
           </w:r>
           <w:r>
+            <w:rPr>
+              <w:b/>
+              <w:bCs/>
+            </w:rPr>
             <w:fldChar w:fldCharType="end"/>
           </w:r>
           <w:r>
+            <w:rPr>
+              <w:b/>
+              <w:bCs/>
+            </w:rPr>
             <w:fldChar w:fldCharType="end"/>
           </w:r>
         </w:p>
         <w:p>
           <w:pPr>
             <w:pStyle w:val="11"/>
+            <w:rPr>
+              <w:b/>
+              <w:bCs/>
+            </w:rPr>
           </w:pPr>
           <w:r>
+            <w:rPr>
+              <w:b/>
+              <w:bCs/>
+            </w:rPr>
             <w:fldChar w:fldCharType="begin"/>
           </w:r>
           <w:r>
+            <w:rPr>
+              <w:b/>
+              <w:bCs/>
+            </w:rPr>
             <w:instrText xml:space="preserve"> HYPERLINK \l "_Toc41145492" </w:instrText>
           </w:r>
           <w:r>
+            <w:rPr>
+              <w:b/>
+              <w:bCs/>
+            </w:rPr>
             <w:fldChar w:fldCharType="separate"/>
           </w:r>
           <w:r>
             <w:rPr>
               <w:rStyle w:val="29"/>
+              <w:b/>
+              <w:bCs/>
             </w:rPr>
             <w:t xml:space="preserve">3.1 </w:t>
           </w:r>
@@ -5395,22 +5786,38 @@
             <w:rPr>
               <w:rStyle w:val="29"/>
               <w:rFonts w:hint="default"/>
+              <w:b/>
+              <w:bCs/>
               <w:lang w:val="pt-BR"/>
             </w:rPr>
             <w:t>Sumarização Extrativa</w:t>
           </w:r>
           <w:r>
+            <w:rPr>
+              <w:b/>
+              <w:bCs/>
+            </w:rPr>
             <w:tab/>
           </w:r>
           <w:r>
+            <w:rPr>
+              <w:b/>
+              <w:bCs/>
+            </w:rPr>
             <w:t>2</w:t>
           </w:r>
           <w:r>
+            <w:rPr>
+              <w:b/>
+              <w:bCs/>
+            </w:rPr>
             <w:fldChar w:fldCharType="end"/>
           </w:r>
           <w:r>
             <w:rPr>
               <w:rFonts w:hint="default"/>
+              <w:b/>
+              <w:bCs/>
               <w:lang w:val="pt-BR"/>
             </w:rPr>
             <w:t>1</w:t>
@@ -5419,19 +5826,37 @@
         <w:p>
           <w:pPr>
             <w:pStyle w:val="11"/>
+            <w:rPr>
+              <w:b/>
+              <w:bCs/>
+            </w:rPr>
           </w:pPr>
           <w:r>
+            <w:rPr>
+              <w:b/>
+              <w:bCs/>
+            </w:rPr>
             <w:fldChar w:fldCharType="begin"/>
           </w:r>
           <w:r>
+            <w:rPr>
+              <w:b/>
+              <w:bCs/>
+            </w:rPr>
             <w:instrText xml:space="preserve"> HYPERLINK \l "_Toc41145492" </w:instrText>
           </w:r>
           <w:r>
+            <w:rPr>
+              <w:b/>
+              <w:bCs/>
+            </w:rPr>
             <w:fldChar w:fldCharType="separate"/>
           </w:r>
           <w:r>
             <w:rPr>
               <w:rStyle w:val="29"/>
+              <w:b/>
+              <w:bCs/>
             </w:rPr>
             <w:t>3.</w:t>
           </w:r>
@@ -5439,6 +5864,8 @@
             <w:rPr>
               <w:rStyle w:val="29"/>
               <w:rFonts w:hint="default"/>
+              <w:b/>
+              <w:bCs/>
               <w:lang w:val="pt-BR"/>
             </w:rPr>
             <w:t>2</w:t>
@@ -5446,6 +5873,8 @@
           <w:r>
             <w:rPr>
               <w:rStyle w:val="29"/>
+              <w:b/>
+              <w:bCs/>
             </w:rPr>
             <w:t xml:space="preserve"> </w:t>
           </w:r>
@@ -5453,22 +5882,38 @@
             <w:rPr>
               <w:rStyle w:val="29"/>
               <w:rFonts w:hint="default"/>
+              <w:b/>
+              <w:bCs/>
               <w:lang w:val="pt-BR"/>
             </w:rPr>
             <w:t>Sumarização Abstrata</w:t>
           </w:r>
           <w:r>
+            <w:rPr>
+              <w:b/>
+              <w:bCs/>
+            </w:rPr>
             <w:tab/>
           </w:r>
           <w:r>
+            <w:rPr>
+              <w:b/>
+              <w:bCs/>
+            </w:rPr>
             <w:t>2</w:t>
           </w:r>
           <w:r>
+            <w:rPr>
+              <w:b/>
+              <w:bCs/>
+            </w:rPr>
             <w:fldChar w:fldCharType="end"/>
           </w:r>
           <w:r>
             <w:rPr>
               <w:rFonts w:hint="default"/>
+              <w:b/>
+              <w:bCs/>
               <w:lang w:val="pt-BR"/>
             </w:rPr>
             <w:t>7</w:t>
@@ -5499,15 +5944,7 @@
               <w:rFonts w:hint="default"/>
               <w:lang w:val="pt-BR"/>
             </w:rPr>
-            <w:t>2.1</w:t>
-          </w:r>
-          <w:r>
-            <w:rPr>
-              <w:rStyle w:val="29"/>
-              <w:rFonts w:hint="default"/>
-              <w:lang w:val="pt-BR"/>
-            </w:rPr>
-            <w:tab/>
+            <w:t xml:space="preserve">2.1 </w:t>
           </w:r>
           <w:r>
             <w:rPr>
@@ -5558,15 +5995,7 @@
               <w:rFonts w:hint="default"/>
               <w:lang w:val="pt-BR"/>
             </w:rPr>
-            <w:t>2.2</w:t>
-          </w:r>
-          <w:r>
-            <w:rPr>
-              <w:rStyle w:val="29"/>
-              <w:rFonts w:hint="default"/>
-              <w:lang w:val="pt-BR"/>
-            </w:rPr>
-            <w:tab/>
+            <w:t xml:space="preserve">2.2 </w:t>
           </w:r>
           <w:r>
             <w:rPr>
@@ -5602,25 +6031,45 @@
         <w:p>
           <w:pPr>
             <w:pStyle w:val="24"/>
+            <w:rPr>
+              <w:b/>
+              <w:bCs/>
+            </w:rPr>
           </w:pPr>
           <w:r>
+            <w:rPr>
+              <w:b/>
+              <w:bCs/>
+            </w:rPr>
             <w:fldChar w:fldCharType="begin"/>
           </w:r>
           <w:r>
+            <w:rPr>
+              <w:b/>
+              <w:bCs/>
+            </w:rPr>
             <w:instrText xml:space="preserve"> HYPERLINK \l "_Toc41145493" </w:instrText>
           </w:r>
           <w:r>
+            <w:rPr>
+              <w:b/>
+              <w:bCs/>
+            </w:rPr>
             <w:fldChar w:fldCharType="separate"/>
           </w:r>
           <w:r>
             <w:rPr>
               <w:rStyle w:val="29"/>
+              <w:b/>
+              <w:bCs/>
             </w:rPr>
             <w:t>4</w:t>
           </w:r>
           <w:r>
             <w:rPr>
               <w:rFonts w:asciiTheme="minorHAnsi" w:hAnsiTheme="minorHAnsi" w:eastAsiaTheme="minorEastAsia" w:cstheme="minorBidi"/>
+              <w:b/>
+              <w:bCs/>
               <w:sz w:val="22"/>
               <w:szCs w:val="22"/>
             </w:rPr>
@@ -5630,40 +6079,70 @@
             <w:rPr>
               <w:rStyle w:val="29"/>
               <w:rFonts w:hint="default"/>
+              <w:b/>
+              <w:bCs/>
               <w:lang w:val="pt-BR"/>
             </w:rPr>
             <w:t>RESULTADOS</w:t>
           </w:r>
           <w:r>
+            <w:rPr>
+              <w:b/>
+              <w:bCs/>
+            </w:rPr>
             <w:tab/>
           </w:r>
           <w:r>
             <w:rPr>
               <w:rFonts w:hint="default"/>
+              <w:b/>
+              <w:bCs/>
               <w:lang w:val="pt-BR"/>
             </w:rPr>
             <w:t>32</w:t>
           </w:r>
           <w:r>
+            <w:rPr>
+              <w:b/>
+              <w:bCs/>
+            </w:rPr>
             <w:fldChar w:fldCharType="end"/>
           </w:r>
         </w:p>
         <w:p>
           <w:pPr>
             <w:pStyle w:val="11"/>
+            <w:rPr>
+              <w:b/>
+              <w:bCs/>
+            </w:rPr>
           </w:pPr>
           <w:r>
+            <w:rPr>
+              <w:b/>
+              <w:bCs/>
+            </w:rPr>
             <w:fldChar w:fldCharType="begin"/>
           </w:r>
           <w:r>
+            <w:rPr>
+              <w:b/>
+              <w:bCs/>
+            </w:rPr>
             <w:instrText xml:space="preserve"> HYPERLINK \l "_Toc41145492" </w:instrText>
           </w:r>
           <w:r>
+            <w:rPr>
+              <w:b/>
+              <w:bCs/>
+            </w:rPr>
             <w:fldChar w:fldCharType="separate"/>
           </w:r>
           <w:r>
             <w:rPr>
               <w:rFonts w:hint="default"/>
+              <w:b/>
+              <w:bCs/>
               <w:lang w:val="pt-BR"/>
             </w:rPr>
             <w:t>4</w:t>
@@ -5671,6 +6150,8 @@
           <w:r>
             <w:rPr>
               <w:rStyle w:val="29"/>
+              <w:b/>
+              <w:bCs/>
             </w:rPr>
             <w:t xml:space="preserve">.1 </w:t>
           </w:r>
@@ -5678,40 +6159,70 @@
             <w:rPr>
               <w:rStyle w:val="29"/>
               <w:rFonts w:hint="default"/>
+              <w:b/>
+              <w:bCs/>
               <w:lang w:val="pt-BR"/>
             </w:rPr>
             <w:t>Web Scraping</w:t>
           </w:r>
           <w:r>
+            <w:rPr>
+              <w:b/>
+              <w:bCs/>
+            </w:rPr>
             <w:tab/>
           </w:r>
           <w:r>
             <w:rPr>
               <w:rFonts w:hint="default"/>
+              <w:b/>
+              <w:bCs/>
               <w:lang w:val="pt-BR"/>
             </w:rPr>
             <w:t>32</w:t>
           </w:r>
           <w:r>
+            <w:rPr>
+              <w:b/>
+              <w:bCs/>
+            </w:rPr>
             <w:fldChar w:fldCharType="end"/>
           </w:r>
         </w:p>
         <w:p>
           <w:pPr>
             <w:pStyle w:val="11"/>
+            <w:rPr>
+              <w:b/>
+              <w:bCs/>
+            </w:rPr>
           </w:pPr>
           <w:r>
+            <w:rPr>
+              <w:b/>
+              <w:bCs/>
+            </w:rPr>
             <w:fldChar w:fldCharType="begin"/>
           </w:r>
           <w:r>
+            <w:rPr>
+              <w:b/>
+              <w:bCs/>
+            </w:rPr>
             <w:instrText xml:space="preserve"> HYPERLINK \l "_Toc41145492" </w:instrText>
           </w:r>
           <w:r>
+            <w:rPr>
+              <w:b/>
+              <w:bCs/>
+            </w:rPr>
             <w:fldChar w:fldCharType="separate"/>
           </w:r>
           <w:r>
             <w:rPr>
               <w:rFonts w:hint="default"/>
+              <w:b/>
+              <w:bCs/>
               <w:lang w:val="pt-BR"/>
             </w:rPr>
             <w:t>4</w:t>
@@ -5719,6 +6230,8 @@
           <w:r>
             <w:rPr>
               <w:rStyle w:val="29"/>
+              <w:b/>
+              <w:bCs/>
             </w:rPr>
             <w:t>.</w:t>
           </w:r>
@@ -5726,6 +6239,8 @@
             <w:rPr>
               <w:rStyle w:val="29"/>
               <w:rFonts w:hint="default"/>
+              <w:b/>
+              <w:bCs/>
               <w:lang w:val="pt-BR"/>
             </w:rPr>
             <w:t>2</w:t>
@@ -5733,6 +6248,8 @@
           <w:r>
             <w:rPr>
               <w:rStyle w:val="29"/>
+              <w:b/>
+              <w:bCs/>
             </w:rPr>
             <w:t xml:space="preserve"> </w:t>
           </w:r>
@@ -5740,6 +6257,8 @@
             <w:rPr>
               <w:rStyle w:val="29"/>
               <w:rFonts w:hint="default"/>
+              <w:b/>
+              <w:bCs/>
               <w:lang w:val="pt-BR"/>
             </w:rPr>
             <w:t xml:space="preserve">Sumarização Extrativa com </w:t>
@@ -5748,6 +6267,8 @@
             <w:rPr>
               <w:rStyle w:val="29"/>
               <w:rFonts w:hint="default"/>
+              <w:b/>
+              <w:bCs/>
               <w:i/>
               <w:iCs/>
               <w:lang w:val="pt-BR"/>
@@ -5755,35 +6276,63 @@
             <w:t>TextRank</w:t>
           </w:r>
           <w:r>
+            <w:rPr>
+              <w:b/>
+              <w:bCs/>
+            </w:rPr>
             <w:tab/>
           </w:r>
           <w:r>
             <w:rPr>
               <w:rFonts w:hint="default"/>
+              <w:b/>
+              <w:bCs/>
               <w:lang w:val="pt-BR"/>
             </w:rPr>
             <w:t>34</w:t>
           </w:r>
           <w:r>
+            <w:rPr>
+              <w:b/>
+              <w:bCs/>
+            </w:rPr>
             <w:fldChar w:fldCharType="end"/>
           </w:r>
         </w:p>
         <w:p>
           <w:pPr>
             <w:pStyle w:val="11"/>
+            <w:rPr>
+              <w:b/>
+              <w:bCs/>
+            </w:rPr>
           </w:pPr>
           <w:r>
+            <w:rPr>
+              <w:b/>
+              <w:bCs/>
+            </w:rPr>
             <w:fldChar w:fldCharType="begin"/>
           </w:r>
           <w:r>
+            <w:rPr>
+              <w:b/>
+              <w:bCs/>
+            </w:rPr>
             <w:instrText xml:space="preserve"> HYPERLINK \l "_Toc41145492" </w:instrText>
           </w:r>
           <w:r>
+            <w:rPr>
+              <w:b/>
+              <w:bCs/>
+            </w:rPr>
             <w:fldChar w:fldCharType="separate"/>
           </w:r>
           <w:r>
             <w:rPr>
               <w:rFonts w:hint="default"/>
+              <w:b/>
+              <w:bCs/>
               <w:lang w:val="pt-BR"/>
             </w:rPr>
             <w:t>4</w:t>
@@ -5791,6 +6340,8 @@
           <w:r>
             <w:rPr>
               <w:rStyle w:val="29"/>
+              <w:b/>
+              <w:bCs/>
             </w:rPr>
             <w:t>.</w:t>
           </w:r>
@@ -5798,6 +6349,8 @@
             <w:rPr>
               <w:rStyle w:val="29"/>
               <w:rFonts w:hint="default"/>
+              <w:b/>
+              <w:bCs/>
               <w:lang w:val="pt-BR"/>
             </w:rPr>
             <w:t>3</w:t>
@@ -5805,6 +6358,8 @@
           <w:r>
             <w:rPr>
               <w:rStyle w:val="29"/>
+              <w:b/>
+              <w:bCs/>
             </w:rPr>
             <w:t xml:space="preserve"> </w:t>
           </w:r>
@@ -5812,6 +6367,8 @@
             <w:rPr>
               <w:rStyle w:val="29"/>
               <w:rFonts w:hint="default"/>
+              <w:b/>
+              <w:bCs/>
               <w:lang w:val="pt-BR"/>
             </w:rPr>
             <w:t xml:space="preserve">Sumarização Extrativa com </w:t>
@@ -5820,6 +6377,8 @@
             <w:rPr>
               <w:rStyle w:val="29"/>
               <w:rFonts w:hint="default"/>
+              <w:b/>
+              <w:bCs/>
               <w:i/>
               <w:iCs/>
               <w:lang w:val="pt-BR"/>
@@ -5827,35 +6386,63 @@
             <w:t>Sequence to Sequence</w:t>
           </w:r>
           <w:r>
+            <w:rPr>
+              <w:b/>
+              <w:bCs/>
+            </w:rPr>
             <w:tab/>
           </w:r>
           <w:r>
             <w:rPr>
               <w:rFonts w:hint="default"/>
+              <w:b/>
+              <w:bCs/>
               <w:lang w:val="pt-BR"/>
             </w:rPr>
             <w:t>00</w:t>
           </w:r>
           <w:r>
+            <w:rPr>
+              <w:b/>
+              <w:bCs/>
+            </w:rPr>
             <w:fldChar w:fldCharType="end"/>
           </w:r>
         </w:p>
         <w:p>
           <w:pPr>
             <w:pStyle w:val="24"/>
+            <w:rPr>
+              <w:b/>
+              <w:bCs/>
+            </w:rPr>
           </w:pPr>
           <w:r>
+            <w:rPr>
+              <w:b/>
+              <w:bCs/>
+            </w:rPr>
             <w:fldChar w:fldCharType="begin"/>
           </w:r>
           <w:r>
+            <w:rPr>
+              <w:b/>
+              <w:bCs/>
+            </w:rPr>
             <w:instrText xml:space="preserve"> HYPERLINK \l "_Toc41145495" </w:instrText>
           </w:r>
           <w:r>
+            <w:rPr>
+              <w:b/>
+              <w:bCs/>
+            </w:rPr>
             <w:fldChar w:fldCharType="separate"/>
           </w:r>
           <w:r>
             <w:rPr>
               <w:rFonts w:hint="default"/>
+              <w:b/>
+              <w:bCs/>
               <w:lang w:val="pt-BR"/>
             </w:rPr>
             <w:t>5</w:t>
@@ -5863,6 +6450,8 @@
           <w:r>
             <w:rPr>
               <w:rFonts w:asciiTheme="minorHAnsi" w:hAnsiTheme="minorHAnsi" w:eastAsiaTheme="minorEastAsia" w:cstheme="minorBidi"/>
+              <w:b/>
+              <w:bCs/>
               <w:sz w:val="22"/>
               <w:szCs w:val="22"/>
             </w:rPr>
@@ -5871,20 +6460,32 @@
           <w:r>
             <w:rPr>
               <w:rStyle w:val="29"/>
+              <w:b/>
+              <w:bCs/>
             </w:rPr>
             <w:t>CONCLUSÃO</w:t>
           </w:r>
           <w:r>
+            <w:rPr>
+              <w:b/>
+              <w:bCs/>
+            </w:rPr>
             <w:tab/>
           </w:r>
           <w:r>
             <w:rPr>
               <w:rFonts w:hint="default"/>
+              <w:b/>
+              <w:bCs/>
               <w:lang w:val="pt-BR"/>
             </w:rPr>
             <w:t>00</w:t>
           </w:r>
           <w:r>
+            <w:rPr>
+              <w:b/>
+              <w:bCs/>
+            </w:rPr>
             <w:fldChar w:fldCharType="end"/>
           </w:r>
         </w:p>
@@ -5892,15 +6493,23 @@
           <w:pPr>
             <w:rPr>
               <w:rFonts w:hint="default"/>
+              <w:b/>
+              <w:bCs/>
               <w:lang w:val="pt-BR"/>
             </w:rPr>
           </w:pPr>
           <w:r>
+            <w:rPr>
+              <w:b/>
+              <w:bCs/>
+            </w:rPr>
             <w:t>REFERÊNCIAS.......................................................................................</w:t>
           </w:r>
           <w:r>
             <w:rPr>
               <w:rFonts w:hint="default"/>
+              <w:b/>
+              <w:bCs/>
               <w:lang w:val="pt-BR"/>
             </w:rPr>
             <w:t>00</w:t>
@@ -7198,7 +7807,7 @@
           <w:position w:val="-16"/>
         </w:rPr>
         <w:object>
-          <v:shape id="_x0000_i1057" o:spt="75" alt="" type="#_x0000_t75" style="height:24.8pt;width:9.05pt;" o:ole="t" filled="f" o:preferrelative="t" stroked="f" coordsize="21600,21600">
+          <v:shape id="_x0000_i1025" o:spt="75" type="#_x0000_t75" style="height:24.8pt;width:9.05pt;" o:ole="t" filled="f" o:preferrelative="t" stroked="f" coordsize="21600,21600">
             <v:path/>
             <v:fill on="f" focussize="0,0"/>
             <v:stroke on="f"/>
@@ -7207,7 +7816,7 @@
             <w10:wrap type="none"/>
             <w10:anchorlock/>
           </v:shape>
-          <o:OLEObject Type="Embed" ProgID="Equation.KSEE3" ShapeID="_x0000_i1057" DrawAspect="Content" ObjectID="_1468075725" r:id="rId78">
+          <o:OLEObject Type="Embed" ProgID="Equation.KSEE3" ShapeID="_x0000_i1025" DrawAspect="Content" ObjectID="_1468075725" r:id="rId78">
             <o:LockedField>false</o:LockedField>
           </o:OLEObject>
         </w:object>
@@ -7454,14 +8063,16 @@
           <w:rFonts w:ascii="Cambria Math" w:hAnsi="Cambria Math" w:eastAsia="Cambria Math" w:cs="Cambria Math"/>
         </w:rPr>
       </w:pPr>
-      <m:oMath>
-        <m:r>
-          <w:rPr>
-            <w:rFonts w:ascii="Cambria Math" w:hAnsi="Cambria Math" w:eastAsia="Cambria Math" w:cs="Cambria Math"/>
-          </w:rPr>
-          <m:t>homem→rei</m:t>
-        </m:r>
-      </m:oMath>
+      <m:oMathPara>
+        <m:oMath>
+          <m:r>
+            <w:rPr>
+              <w:rFonts w:ascii="Cambria Math" w:hAnsi="Cambria Math" w:eastAsia="Cambria Math" w:cs="Cambria Math"/>
+            </w:rPr>
+            <m:t>homem→rei</m:t>
+          </m:r>
+        </m:oMath>
+      </m:oMathPara>
     </w:p>
     <w:p>
       <w:pPr>
@@ -7473,14 +8084,16 @@
           <w:lang w:val="pt-BR"/>
         </w:rPr>
       </w:pPr>
-      <m:oMath>
-        <m:r>
-          <w:rPr>
-            <w:rFonts w:ascii="Cambria Math" w:hAnsi="Cambria Math" w:eastAsia="Cambria Math" w:cs="Cambria Math"/>
-          </w:rPr>
-          <m:t>mulher→rainha</m:t>
-        </m:r>
-      </m:oMath>
+      <m:oMathPara>
+        <m:oMath>
+          <m:r>
+            <w:rPr>
+              <w:rFonts w:ascii="Cambria Math" w:hAnsi="Cambria Math" w:eastAsia="Cambria Math" w:cs="Cambria Math"/>
+            </w:rPr>
+            <m:t>mulher→rainha</m:t>
+          </m:r>
+        </m:oMath>
+      </m:oMathPara>
     </w:p>
     <w:p>
       <w:pPr>
@@ -8975,7 +9588,7 @@
           <w:position w:val="-16"/>
         </w:rPr>
         <w:object>
-          <v:shape id="_x0000_i1059" o:spt="75" alt="" type="#_x0000_t75" style="height:24.8pt;width:9.75pt;" o:ole="t" filled="f" o:preferrelative="t" stroked="f" coordsize="21600,21600">
+          <v:shape id="_x0000_i1026" o:spt="75" type="#_x0000_t75" style="height:24.8pt;width:9.75pt;" o:ole="t" filled="f" o:preferrelative="t" stroked="f" coordsize="21600,21600">
             <v:path/>
             <v:fill on="f" focussize="0,0"/>
             <v:stroke on="f"/>
@@ -8984,7 +9597,7 @@
             <w10:wrap type="none"/>
             <w10:anchorlock/>
           </v:shape>
-          <o:OLEObject Type="Embed" ProgID="Equation.KSEE3" ShapeID="_x0000_i1059" DrawAspect="Content" ObjectID="_1468075726" r:id="rId81">
+          <o:OLEObject Type="Embed" ProgID="Equation.KSEE3" ShapeID="_x0000_i1026" DrawAspect="Content" ObjectID="_1468075726" r:id="rId81">
             <o:LockedField>false</o:LockedField>
           </o:OLEObject>
         </w:object>
@@ -9093,7 +9706,7 @@
           <w:position w:val="-16"/>
         </w:rPr>
         <w:object>
-          <v:shape id="_x0000_i1060" o:spt="75" alt="" type="#_x0000_t75" style="height:24.8pt;width:9.75pt;" o:ole="t" filled="f" o:preferrelative="t" stroked="f" coordsize="21600,21600">
+          <v:shape id="_x0000_i1027" o:spt="75" type="#_x0000_t75" style="height:24.8pt;width:9.75pt;" o:ole="t" filled="f" o:preferrelative="t" stroked="f" coordsize="21600,21600">
             <v:path/>
             <v:fill on="f" focussize="0,0"/>
             <v:stroke on="f"/>
@@ -9102,7 +9715,7 @@
             <w10:wrap type="none"/>
             <w10:anchorlock/>
           </v:shape>
-          <o:OLEObject Type="Embed" ProgID="Equation.KSEE3" ShapeID="_x0000_i1060" DrawAspect="Content" ObjectID="_1468075727" r:id="rId84">
+          <o:OLEObject Type="Embed" ProgID="Equation.KSEE3" ShapeID="_x0000_i1027" DrawAspect="Content" ObjectID="_1468075727" r:id="rId84">
             <o:LockedField>false</o:LockedField>
           </o:OLEObject>
         </w:object>
@@ -9371,7 +9984,8 @@
           <w:position w:val="-4"/>
         </w:rPr>
         <w:object>
-          <v:shape id="_x0000_i1061" o:spt="75" type="#_x0000_t75" style="height:13pt;width:13.95pt;" o:ole="t" filled="f" o:preferrelative="t" stroked="f" coordsize="21600,21600">
+          <v:shape id="_x0000_i1028" o:spt="75" type="#_x0000_t75" style="height:13pt;width:13.95pt;" o:ole="t" filled="f" o:preferrelative="t" stroked="f" coordsize="21600,21600">
+            <v:path/>
             <v:fill on="f" focussize="0,0"/>
             <v:stroke on="f"/>
             <v:imagedata r:id="rId87" o:title=""/>
@@ -9379,7 +9993,7 @@
             <w10:wrap type="none"/>
             <w10:anchorlock/>
           </v:shape>
-          <o:OLEObject Type="Embed" ProgID="Equation.KSEE3" ShapeID="_x0000_i1061" DrawAspect="Content" ObjectID="_1468075728" r:id="rId86">
+          <o:OLEObject Type="Embed" ProgID="Equation.KSEE3" ShapeID="_x0000_i1028" DrawAspect="Content" ObjectID="_1468075728" r:id="rId86">
             <o:LockedField>false</o:LockedField>
           </o:OLEObject>
         </w:object>
@@ -9418,7 +10032,7 @@
           <w:position w:val="-18"/>
         </w:rPr>
         <w:object>
-          <v:shape id="_x0000_i1062" o:spt="75" alt="" type="#_x0000_t75" style="height:21pt;width:22pt;" o:ole="t" filled="f" o:preferrelative="t" stroked="f" coordsize="21600,21600">
+          <v:shape id="_x0000_i1029" o:spt="75" type="#_x0000_t75" style="height:21pt;width:22pt;" o:ole="t" filled="f" o:preferrelative="t" stroked="f" coordsize="21600,21600">
             <v:path/>
             <v:fill on="f" focussize="0,0"/>
             <v:stroke on="f"/>
@@ -9427,7 +10041,7 @@
             <w10:wrap type="none"/>
             <w10:anchorlock/>
           </v:shape>
-          <o:OLEObject Type="Embed" ProgID="Equation.KSEE3" ShapeID="_x0000_i1062" DrawAspect="Content" ObjectID="_1468075729" r:id="rId88">
+          <o:OLEObject Type="Embed" ProgID="Equation.KSEE3" ShapeID="_x0000_i1029" DrawAspect="Content" ObjectID="_1468075729" r:id="rId88">
             <o:LockedField>false</o:LockedField>
           </o:OLEObject>
         </w:object>
@@ -9452,7 +10066,7 @@
           <w:position w:val="-10"/>
         </w:rPr>
         <w:object>
-          <v:shape id="_x0000_i1063" o:spt="75" alt="" type="#_x0000_t75" style="height:15pt;width:10pt;" o:ole="t" filled="f" o:preferrelative="t" stroked="f" coordsize="21600,21600">
+          <v:shape id="_x0000_i1030" o:spt="75" type="#_x0000_t75" style="height:15pt;width:10pt;" o:ole="t" filled="f" o:preferrelative="t" stroked="f" coordsize="21600,21600">
             <v:path/>
             <v:fill on="f" focussize="0,0"/>
             <v:stroke on="f"/>
@@ -9461,7 +10075,7 @@
             <w10:wrap type="none"/>
             <w10:anchorlock/>
           </v:shape>
-          <o:OLEObject Type="Embed" ProgID="Equation.KSEE3" ShapeID="_x0000_i1063" DrawAspect="Content" ObjectID="_1468075730" r:id="rId90">
+          <o:OLEObject Type="Embed" ProgID="Equation.KSEE3" ShapeID="_x0000_i1030" DrawAspect="Content" ObjectID="_1468075730" r:id="rId90">
             <o:LockedField>false</o:LockedField>
           </o:OLEObject>
         </w:object>
@@ -9478,7 +10092,7 @@
           <w:position w:val="-6"/>
         </w:rPr>
         <w:object>
-          <v:shape id="_x0000_i1064" o:spt="75" alt="" type="#_x0000_t75" style="height:13pt;width:6.95pt;" o:ole="t" filled="f" o:preferrelative="t" stroked="f" coordsize="21600,21600">
+          <v:shape id="_x0000_i1031" o:spt="75" type="#_x0000_t75" style="height:13pt;width:6.95pt;" o:ole="t" filled="f" o:preferrelative="t" stroked="f" coordsize="21600,21600">
             <v:path/>
             <v:fill on="f" focussize="0,0"/>
             <v:stroke on="f"/>
@@ -9487,7 +10101,7 @@
             <w10:wrap type="none"/>
             <w10:anchorlock/>
           </v:shape>
-          <o:OLEObject Type="Embed" ProgID="Equation.KSEE3" ShapeID="_x0000_i1064" DrawAspect="Content" ObjectID="_1468075731" r:id="rId92">
+          <o:OLEObject Type="Embed" ProgID="Equation.KSEE3" ShapeID="_x0000_i1031" DrawAspect="Content" ObjectID="_1468075731" r:id="rId92">
             <o:LockedField>false</o:LockedField>
           </o:OLEObject>
         </w:object>
@@ -9675,18 +10289,7 @@
           <w:iCs/>
           <w:lang w:val="pt-BR"/>
         </w:rPr>
-        <w:t xml:space="preserve">                                                                   </w:t>
-      </w:r>
-      <w:bookmarkStart w:id="17" w:name="_GoBack"/>
-      <w:bookmarkEnd w:id="17"/>
-      <w:r>
-        <w:rPr>
-          <w:rFonts w:hint="default" w:ascii="Cambria Math" w:hAnsi="Cambria Math"/>
-          <w:i w:val="0"/>
-          <w:iCs/>
-          <w:lang w:val="pt-BR"/>
-        </w:rPr>
-        <w:t xml:space="preserve">                                          </w:t>
+        <w:t xml:space="preserve">                                                                                                             </w:t>
       </w:r>
       <w:r>
         <w:rPr>
@@ -9719,7 +10322,7 @@
           <w:position w:val="-10"/>
         </w:rPr>
         <w:object>
-          <v:shape id="_x0000_i1066" o:spt="75" type="#_x0000_t75" style="height:15pt;width:10pt;" o:ole="t" filled="f" o:preferrelative="t" stroked="f" coordsize="21600,21600">
+          <v:shape id="_x0000_i1032" o:spt="75" type="#_x0000_t75" style="height:15pt;width:10pt;" o:ole="t" filled="f" o:preferrelative="t" stroked="f" coordsize="21600,21600">
             <v:path/>
             <v:fill on="f" focussize="0,0"/>
             <v:stroke on="f"/>
@@ -9728,7 +10331,7 @@
             <w10:wrap type="none"/>
             <w10:anchorlock/>
           </v:shape>
-          <o:OLEObject Type="Embed" ProgID="Equation.KSEE3" ShapeID="_x0000_i1066" DrawAspect="Content" ObjectID="_1468075732" r:id="rId94">
+          <o:OLEObject Type="Embed" ProgID="Equation.KSEE3" ShapeID="_x0000_i1032" DrawAspect="Content" ObjectID="_1468075732" r:id="rId94">
             <o:LockedField>false</o:LockedField>
           </o:OLEObject>
         </w:object>
@@ -9742,7 +10345,7 @@
           <w:position w:val="-6"/>
         </w:rPr>
         <w:object>
-          <v:shape id="_x0000_i1067" o:spt="75" type="#_x0000_t75" style="height:13pt;width:6.95pt;" o:ole="t" filled="f" o:preferrelative="t" stroked="f" coordsize="21600,21600">
+          <v:shape id="_x0000_i1033" o:spt="75" type="#_x0000_t75" style="height:13pt;width:6.95pt;" o:ole="t" filled="f" o:preferrelative="t" stroked="f" coordsize="21600,21600">
             <v:path/>
             <v:fill on="f" focussize="0,0"/>
             <v:stroke on="f"/>
@@ -9751,7 +10354,7 @@
             <w10:wrap type="none"/>
             <w10:anchorlock/>
           </v:shape>
-          <o:OLEObject Type="Embed" ProgID="Equation.KSEE3" ShapeID="_x0000_i1067" DrawAspect="Content" ObjectID="_1468075733" r:id="rId95">
+          <o:OLEObject Type="Embed" ProgID="Equation.KSEE3" ShapeID="_x0000_i1033" DrawAspect="Content" ObjectID="_1468075733" r:id="rId95">
             <o:LockedField>false</o:LockedField>
           </o:OLEObject>
         </w:object>
@@ -10036,7 +10639,8 @@
           <w:position w:val="-4"/>
         </w:rPr>
         <w:object>
-          <v:shape id="_x0000_i1065" o:spt="75" type="#_x0000_t75" style="height:13pt;width:13pt;" o:ole="t" filled="f" o:preferrelative="t" stroked="f" coordsize="21600,21600">
+          <v:shape id="_x0000_i1034" o:spt="75" type="#_x0000_t75" style="height:13pt;width:13pt;" o:ole="t" filled="f" o:preferrelative="t" stroked="f" coordsize="21600,21600">
+            <v:path/>
             <v:fill on="f" focussize="0,0"/>
             <v:stroke on="f"/>
             <v:imagedata r:id="rId97" o:title=""/>
@@ -10044,7 +10648,7 @@
             <w10:wrap type="none"/>
             <w10:anchorlock/>
           </v:shape>
-          <o:OLEObject Type="Embed" ProgID="Equation.KSEE3" ShapeID="_x0000_i1065" DrawAspect="Content" ObjectID="_1468075734" r:id="rId96">
+          <o:OLEObject Type="Embed" ProgID="Equation.KSEE3" ShapeID="_x0000_i1034" DrawAspect="Content" ObjectID="_1468075734" r:id="rId96">
             <o:LockedField>false</o:LockedField>
           </o:OLEObject>
         </w:object>
@@ -11859,7 +12463,7 @@
           <w:lang w:val="pt-BR"/>
         </w:rPr>
         <w:object>
-          <v:shape id="_x0000_i1026" o:spt="75" type="#_x0000_t75" style="height:13.95pt;width:10pt;" o:ole="t" filled="f" o:preferrelative="t" stroked="f" coordsize="21600,21600">
+          <v:shape id="_x0000_i1035" o:spt="75" type="#_x0000_t75" style="height:13.95pt;width:10pt;" o:ole="t" filled="f" o:preferrelative="t" stroked="f" coordsize="21600,21600">
             <v:path/>
             <v:fill on="f" focussize="0,0"/>
             <v:stroke on="f"/>
@@ -11868,7 +12472,7 @@
             <w10:wrap type="none"/>
             <w10:anchorlock/>
           </v:shape>
-          <o:OLEObject Type="Embed" ProgID="Equation.KSEE3" ShapeID="_x0000_i1026" DrawAspect="Content" ObjectID="_1468075735" r:id="rId98">
+          <o:OLEObject Type="Embed" ProgID="Equation.KSEE3" ShapeID="_x0000_i1035" DrawAspect="Content" ObjectID="_1468075735" r:id="rId98">
             <o:LockedField>false</o:LockedField>
           </o:OLEObject>
         </w:object>
@@ -11891,7 +12495,7 @@
           <w:lang w:val="pt-BR"/>
         </w:rPr>
         <w:object>
-          <v:shape id="_x0000_i1027" o:spt="75" type="#_x0000_t75" style="height:16pt;width:12pt;" o:ole="t" filled="f" o:preferrelative="t" stroked="f" coordsize="21600,21600">
+          <v:shape id="_x0000_i1036" o:spt="75" type="#_x0000_t75" style="height:16pt;width:12pt;" o:ole="t" filled="f" o:preferrelative="t" stroked="f" coordsize="21600,21600">
             <v:path/>
             <v:fill on="f" focussize="0,0"/>
             <v:stroke on="f"/>
@@ -11900,7 +12504,7 @@
             <w10:wrap type="none"/>
             <w10:anchorlock/>
           </v:shape>
-          <o:OLEObject Type="Embed" ProgID="Equation.KSEE3" ShapeID="_x0000_i1027" DrawAspect="Content" ObjectID="_1468075736" r:id="rId100">
+          <o:OLEObject Type="Embed" ProgID="Equation.KSEE3" ShapeID="_x0000_i1036" DrawAspect="Content" ObjectID="_1468075736" r:id="rId100">
             <o:LockedField>false</o:LockedField>
           </o:OLEObject>
         </w:object>
@@ -12096,7 +12700,7 @@
           <w:position w:val="-16"/>
         </w:rPr>
         <w:object>
-          <v:shape id="_x0000_i1028" o:spt="75" type="#_x0000_t75" style="height:24.8pt;width:9.7pt;" o:ole="t" filled="f" o:preferrelative="t" stroked="f" coordsize="21600,21600">
+          <v:shape id="_x0000_i1037" o:spt="75" type="#_x0000_t75" style="height:24.8pt;width:9.7pt;" o:ole="t" filled="f" o:preferrelative="t" stroked="f" coordsize="21600,21600">
             <v:path/>
             <v:fill on="f" focussize="0,0"/>
             <v:stroke on="f"/>
@@ -12105,7 +12709,7 @@
             <w10:wrap type="none"/>
             <w10:anchorlock/>
           </v:shape>
-          <o:OLEObject Type="Embed" ProgID="Equation.KSEE3" ShapeID="_x0000_i1028" DrawAspect="Content" ObjectID="_1468075737" r:id="rId103">
+          <o:OLEObject Type="Embed" ProgID="Equation.KSEE3" ShapeID="_x0000_i1037" DrawAspect="Content" ObjectID="_1468075737" r:id="rId103">
             <o:LockedField>false</o:LockedField>
           </o:OLEObject>
         </w:object>
@@ -12252,7 +12856,7 @@
           <w:lang w:val="pt-BR"/>
         </w:rPr>
         <w:object>
-          <v:shape id="_x0000_i1029" o:spt="75" type="#_x0000_t75" style="height:34pt;width:217pt;" o:ole="t" filled="f" o:preferrelative="t" stroked="f" coordsize="21600,21600">
+          <v:shape id="_x0000_i1038" o:spt="75" type="#_x0000_t75" style="height:34pt;width:217pt;" o:ole="t" filled="f" o:preferrelative="t" stroked="f" coordsize="21600,21600">
             <v:path/>
             <v:fill on="f" focussize="0,0"/>
             <v:stroke on="f"/>
@@ -12261,7 +12865,7 @@
             <w10:wrap type="none"/>
             <w10:anchorlock/>
           </v:shape>
-          <o:OLEObject Type="Embed" ProgID="Equation.KSEE3" ShapeID="_x0000_i1029" DrawAspect="Content" ObjectID="_1468075738" r:id="rId105">
+          <o:OLEObject Type="Embed" ProgID="Equation.KSEE3" ShapeID="_x0000_i1038" DrawAspect="Content" ObjectID="_1468075738" r:id="rId105">
             <o:LockedField>false</o:LockedField>
           </o:OLEObject>
         </w:object>
@@ -12324,7 +12928,7 @@
           <w:lang w:val="pt-BR"/>
         </w:rPr>
         <w:object>
-          <v:shape id="_x0000_i1030" o:spt="75" type="#_x0000_t75" style="height:18pt;width:29pt;" o:ole="t" filled="f" o:preferrelative="t" stroked="f" coordsize="21600,21600">
+          <v:shape id="_x0000_i1039" o:spt="75" type="#_x0000_t75" style="height:18pt;width:29pt;" o:ole="t" filled="f" o:preferrelative="t" stroked="f" coordsize="21600,21600">
             <v:path/>
             <v:fill on="f" focussize="0,0"/>
             <v:stroke on="f"/>
@@ -12333,7 +12937,7 @@
             <w10:wrap type="none"/>
             <w10:anchorlock/>
           </v:shape>
-          <o:OLEObject Type="Embed" ProgID="Equation.KSEE3" ShapeID="_x0000_i1030" DrawAspect="Content" ObjectID="_1468075739" r:id="rId107">
+          <o:OLEObject Type="Embed" ProgID="Equation.KSEE3" ShapeID="_x0000_i1039" DrawAspect="Content" ObjectID="_1468075739" r:id="rId107">
             <o:LockedField>false</o:LockedField>
           </o:OLEObject>
         </w:object>
@@ -12368,7 +12972,7 @@
           <w:lang w:val="pt-BR"/>
         </w:rPr>
         <w:object>
-          <v:shape id="_x0000_i1031" o:spt="75" type="#_x0000_t75" style="height:13pt;width:6.95pt;" o:ole="t" filled="f" o:preferrelative="t" stroked="f" coordsize="21600,21600">
+          <v:shape id="_x0000_i1040" o:spt="75" type="#_x0000_t75" style="height:13pt;width:6.95pt;" o:ole="t" filled="f" o:preferrelative="t" stroked="f" coordsize="21600,21600">
             <v:path/>
             <v:fill on="f" focussize="0,0"/>
             <v:stroke on="f"/>
@@ -12377,7 +12981,7 @@
             <w10:wrap type="none"/>
             <w10:anchorlock/>
           </v:shape>
-          <o:OLEObject Type="Embed" ProgID="Equation.KSEE3" ShapeID="_x0000_i1031" DrawAspect="Content" ObjectID="_1468075740" r:id="rId109">
+          <o:OLEObject Type="Embed" ProgID="Equation.KSEE3" ShapeID="_x0000_i1040" DrawAspect="Content" ObjectID="_1468075740" r:id="rId109">
             <o:LockedField>false</o:LockedField>
           </o:OLEObject>
         </w:object>
@@ -12396,7 +13000,7 @@
           <w:lang w:val="pt-BR"/>
         </w:rPr>
         <w:object>
-          <v:shape id="_x0000_i1032" o:spt="75" type="#_x0000_t75" style="height:13.95pt;width:11pt;" o:ole="t" filled="f" o:preferrelative="t" stroked="f" coordsize="21600,21600">
+          <v:shape id="_x0000_i1041" o:spt="75" type="#_x0000_t75" style="height:13.95pt;width:11pt;" o:ole="t" filled="f" o:preferrelative="t" stroked="f" coordsize="21600,21600">
             <v:path/>
             <v:fill on="f" focussize="0,0"/>
             <v:stroke on="f"/>
@@ -12405,7 +13009,7 @@
             <w10:wrap type="none"/>
             <w10:anchorlock/>
           </v:shape>
-          <o:OLEObject Type="Embed" ProgID="Equation.KSEE3" ShapeID="_x0000_i1032" DrawAspect="Content" ObjectID="_1468075741" r:id="rId111">
+          <o:OLEObject Type="Embed" ProgID="Equation.KSEE3" ShapeID="_x0000_i1041" DrawAspect="Content" ObjectID="_1468075741" r:id="rId111">
             <o:LockedField>false</o:LockedField>
           </o:OLEObject>
         </w:object>
@@ -12440,7 +13044,7 @@
           <w:lang w:val="pt-BR"/>
         </w:rPr>
         <w:object>
-          <v:shape id="_x0000_i1033" o:spt="75" type="#_x0000_t75" style="height:18pt;width:30pt;" o:ole="t" filled="f" o:preferrelative="t" stroked="f" coordsize="21600,21600">
+          <v:shape id="_x0000_i1042" o:spt="75" type="#_x0000_t75" style="height:18pt;width:30pt;" o:ole="t" filled="f" o:preferrelative="t" stroked="f" coordsize="21600,21600">
             <v:path/>
             <v:fill on="f" focussize="0,0"/>
             <v:stroke on="f"/>
@@ -12449,7 +13053,7 @@
             <w10:wrap type="none"/>
             <w10:anchorlock/>
           </v:shape>
-          <o:OLEObject Type="Embed" ProgID="Equation.KSEE3" ShapeID="_x0000_i1033" DrawAspect="Content" ObjectID="_1468075742" r:id="rId113">
+          <o:OLEObject Type="Embed" ProgID="Equation.KSEE3" ShapeID="_x0000_i1042" DrawAspect="Content" ObjectID="_1468075742" r:id="rId113">
             <o:LockedField>false</o:LockedField>
           </o:OLEObject>
         </w:object>
@@ -12484,7 +13088,7 @@
           <w:lang w:val="pt-BR"/>
         </w:rPr>
         <w:object>
-          <v:shape id="_x0000_i1034" o:spt="75" type="#_x0000_t75" style="height:19pt;width:49pt;" o:ole="t" filled="f" o:preferrelative="t" stroked="f" coordsize="21600,21600">
+          <v:shape id="_x0000_i1043" o:spt="75" type="#_x0000_t75" style="height:19pt;width:49pt;" o:ole="t" filled="f" o:preferrelative="t" stroked="f" coordsize="21600,21600">
             <v:path/>
             <v:fill on="f" focussize="0,0"/>
             <v:stroke on="f"/>
@@ -12493,7 +13097,7 @@
             <w10:wrap type="none"/>
             <w10:anchorlock/>
           </v:shape>
-          <o:OLEObject Type="Embed" ProgID="Equation.KSEE3" ShapeID="_x0000_i1034" DrawAspect="Content" ObjectID="_1468075743" r:id="rId115">
+          <o:OLEObject Type="Embed" ProgID="Equation.KSEE3" ShapeID="_x0000_i1043" DrawAspect="Content" ObjectID="_1468075743" r:id="rId115">
             <o:LockedField>false</o:LockedField>
           </o:OLEObject>
         </w:object>
@@ -12527,7 +13131,7 @@
           <w:lang w:val="pt-BR"/>
         </w:rPr>
         <w:object>
-          <v:shape id="_x0000_i1035" o:spt="75" type="#_x0000_t75" style="height:11pt;width:9pt;" o:ole="t" filled="f" o:preferrelative="t" stroked="f" coordsize="21600,21600">
+          <v:shape id="_x0000_i1044" o:spt="75" type="#_x0000_t75" style="height:11pt;width:9pt;" o:ole="t" filled="f" o:preferrelative="t" stroked="f" coordsize="21600,21600">
             <v:path/>
             <v:fill on="f" focussize="0,0"/>
             <v:stroke on="f"/>
@@ -12536,7 +13140,7 @@
             <w10:wrap type="none"/>
             <w10:anchorlock/>
           </v:shape>
-          <o:OLEObject Type="Embed" ProgID="Equation.KSEE3" ShapeID="_x0000_i1035" DrawAspect="Content" ObjectID="_1468075744" r:id="rId117">
+          <o:OLEObject Type="Embed" ProgID="Equation.KSEE3" ShapeID="_x0000_i1044" DrawAspect="Content" ObjectID="_1468075744" r:id="rId117">
             <o:LockedField>false</o:LockedField>
           </o:OLEObject>
         </w:object>
@@ -12555,7 +13159,7 @@
           <w:lang w:val="pt-BR"/>
         </w:rPr>
         <w:object>
-          <v:shape id="_x0000_i1036" o:spt="75" type="#_x0000_t75" style="height:19pt;width:57pt;" o:ole="t" filled="f" o:preferrelative="t" stroked="f" coordsize="21600,21600">
+          <v:shape id="_x0000_i1045" o:spt="75" type="#_x0000_t75" style="height:19pt;width:57pt;" o:ole="t" filled="f" o:preferrelative="t" stroked="f" coordsize="21600,21600">
             <v:path/>
             <v:fill on="f" focussize="0,0"/>
             <v:stroke on="f"/>
@@ -12564,7 +13168,7 @@
             <w10:wrap type="none"/>
             <w10:anchorlock/>
           </v:shape>
-          <o:OLEObject Type="Embed" ProgID="Equation.KSEE3" ShapeID="_x0000_i1036" DrawAspect="Content" ObjectID="_1468075745" r:id="rId119">
+          <o:OLEObject Type="Embed" ProgID="Equation.KSEE3" ShapeID="_x0000_i1045" DrawAspect="Content" ObjectID="_1468075745" r:id="rId119">
             <o:LockedField>false</o:LockedField>
           </o:OLEObject>
         </w:object>
@@ -12716,7 +13320,7 @@
           <w:position w:val="-16"/>
         </w:rPr>
         <w:object>
-          <v:shape id="_x0000_i1037" o:spt="75" type="#_x0000_t75" style="height:24.8pt;width:9.75pt;" o:ole="t" filled="f" o:preferrelative="t" stroked="f" coordsize="21600,21600">
+          <v:shape id="_x0000_i1046" o:spt="75" type="#_x0000_t75" style="height:24.8pt;width:9.75pt;" o:ole="t" filled="f" o:preferrelative="t" stroked="f" coordsize="21600,21600">
             <v:path/>
             <v:fill on="f" focussize="0,0"/>
             <v:stroke on="f"/>
@@ -12725,7 +13329,7 @@
             <w10:wrap type="none"/>
             <w10:anchorlock/>
           </v:shape>
-          <o:OLEObject Type="Embed" ProgID="Equation.KSEE3" ShapeID="_x0000_i1037" DrawAspect="Content" ObjectID="_1468075746" r:id="rId122">
+          <o:OLEObject Type="Embed" ProgID="Equation.KSEE3" ShapeID="_x0000_i1046" DrawAspect="Content" ObjectID="_1468075746" r:id="rId122">
             <o:LockedField>false</o:LockedField>
           </o:OLEObject>
         </w:object>
@@ -12791,7 +13395,7 @@
           <w:lang w:val="pt-BR"/>
         </w:rPr>
         <w:object>
-          <v:shape id="_x0000_i1038" o:spt="75" type="#_x0000_t75" style="height:11pt;width:31.95pt;" o:ole="t" filled="f" o:preferrelative="t" stroked="f" coordsize="21600,21600">
+          <v:shape id="_x0000_i1047" o:spt="75" type="#_x0000_t75" style="height:11pt;width:31.95pt;" o:ole="t" filled="f" o:preferrelative="t" stroked="f" coordsize="21600,21600">
             <v:path/>
             <v:fill on="f" focussize="0,0"/>
             <v:stroke on="f"/>
@@ -12800,7 +13404,7 @@
             <w10:wrap type="none"/>
             <w10:anchorlock/>
           </v:shape>
-          <o:OLEObject Type="Embed" ProgID="Equation.KSEE3" ShapeID="_x0000_i1038" DrawAspect="Content" ObjectID="_1468075747" r:id="rId124">
+          <o:OLEObject Type="Embed" ProgID="Equation.KSEE3" ShapeID="_x0000_i1047" DrawAspect="Content" ObjectID="_1468075747" r:id="rId124">
             <o:LockedField>false</o:LockedField>
           </o:OLEObject>
         </w:object>
@@ -12819,7 +13423,7 @@
           <w:lang w:val="pt-BR"/>
         </w:rPr>
         <w:object>
-          <v:shape id="_x0000_i1039" o:spt="75" type="#_x0000_t75" style="height:13.95pt;width:31.95pt;" o:ole="t" filled="f" o:preferrelative="t" stroked="f" coordsize="21600,21600">
+          <v:shape id="_x0000_i1048" o:spt="75" type="#_x0000_t75" style="height:13.95pt;width:31.95pt;" o:ole="t" filled="f" o:preferrelative="t" stroked="f" coordsize="21600,21600">
             <v:path/>
             <v:fill on="f" focussize="0,0"/>
             <v:stroke on="f"/>
@@ -12828,7 +13432,7 @@
             <w10:wrap type="none"/>
             <w10:anchorlock/>
           </v:shape>
-          <o:OLEObject Type="Embed" ProgID="Equation.KSEE3" ShapeID="_x0000_i1039" DrawAspect="Content" ObjectID="_1468075748" r:id="rId126">
+          <o:OLEObject Type="Embed" ProgID="Equation.KSEE3" ShapeID="_x0000_i1048" DrawAspect="Content" ObjectID="_1468075748" r:id="rId126">
             <o:LockedField>false</o:LockedField>
           </o:OLEObject>
         </w:object>
@@ -12847,7 +13451,7 @@
           <w:lang w:val="pt-BR"/>
         </w:rPr>
         <w:object>
-          <v:shape id="_x0000_i1040" o:spt="75" type="#_x0000_t75" style="height:16pt;width:35pt;" o:ole="t" filled="f" o:preferrelative="t" stroked="f" coordsize="21600,21600">
+          <v:shape id="_x0000_i1049" o:spt="75" type="#_x0000_t75" style="height:16pt;width:35pt;" o:ole="t" filled="f" o:preferrelative="t" stroked="f" coordsize="21600,21600">
             <v:path/>
             <v:fill on="f" focussize="0,0"/>
             <v:stroke on="f"/>
@@ -12856,7 +13460,7 @@
             <w10:wrap type="none"/>
             <w10:anchorlock/>
           </v:shape>
-          <o:OLEObject Type="Embed" ProgID="Equation.KSEE3" ShapeID="_x0000_i1040" DrawAspect="Content" ObjectID="_1468075749" r:id="rId128">
+          <o:OLEObject Type="Embed" ProgID="Equation.KSEE3" ShapeID="_x0000_i1049" DrawAspect="Content" ObjectID="_1468075749" r:id="rId128">
             <o:LockedField>false</o:LockedField>
           </o:OLEObject>
         </w:object>
@@ -12890,7 +13494,7 @@
           <w:lang w:val="pt-BR"/>
         </w:rPr>
         <w:object>
-          <v:shape id="_x0000_i1041" o:spt="75" type="#_x0000_t75" style="height:34pt;width:49.95pt;" o:ole="t" filled="f" o:preferrelative="t" stroked="f" coordsize="21600,21600">
+          <v:shape id="_x0000_i1050" o:spt="75" type="#_x0000_t75" style="height:34pt;width:49.95pt;" o:ole="t" filled="f" o:preferrelative="t" stroked="f" coordsize="21600,21600">
             <v:path/>
             <v:fill on="f" focussize="0,0"/>
             <v:stroke on="f"/>
@@ -12899,7 +13503,7 @@
             <w10:wrap type="none"/>
             <w10:anchorlock/>
           </v:shape>
-          <o:OLEObject Type="Embed" ProgID="Equation.KSEE3" ShapeID="_x0000_i1041" DrawAspect="Content" ObjectID="_1468075750" r:id="rId130">
+          <o:OLEObject Type="Embed" ProgID="Equation.KSEE3" ShapeID="_x0000_i1050" DrawAspect="Content" ObjectID="_1468075750" r:id="rId130">
             <o:LockedField>false</o:LockedField>
           </o:OLEObject>
         </w:object>
@@ -12918,7 +13522,7 @@
           <w:lang w:val="pt-BR"/>
         </w:rPr>
         <w:object>
-          <v:shape id="_x0000_i1042" o:spt="75" type="#_x0000_t75" style="height:13.95pt;width:11pt;" o:ole="t" filled="f" o:preferrelative="t" stroked="f" coordsize="21600,21600">
+          <v:shape id="_x0000_i1051" o:spt="75" type="#_x0000_t75" style="height:13.95pt;width:11pt;" o:ole="t" filled="f" o:preferrelative="t" stroked="f" coordsize="21600,21600">
             <v:path/>
             <v:fill on="f" focussize="0,0"/>
             <v:stroke on="f"/>
@@ -12927,7 +13531,7 @@
             <w10:wrap type="none"/>
             <w10:anchorlock/>
           </v:shape>
-          <o:OLEObject Type="Embed" ProgID="Equation.KSEE3" ShapeID="_x0000_i1042" DrawAspect="Content" ObjectID="_1468075751" r:id="rId132">
+          <o:OLEObject Type="Embed" ProgID="Equation.KSEE3" ShapeID="_x0000_i1051" DrawAspect="Content" ObjectID="_1468075751" r:id="rId132">
             <o:LockedField>false</o:LockedField>
           </o:OLEObject>
         </w:object>
@@ -12946,7 +13550,7 @@
           <w:lang w:val="pt-BR"/>
         </w:rPr>
         <w:object>
-          <v:shape id="_x0000_i1043" o:spt="75" type="#_x0000_t75" style="height:11pt;width:9pt;" o:ole="t" filled="f" o:preferrelative="t" stroked="f" coordsize="21600,21600">
+          <v:shape id="_x0000_i1052" o:spt="75" type="#_x0000_t75" style="height:11pt;width:9pt;" o:ole="t" filled="f" o:preferrelative="t" stroked="f" coordsize="21600,21600">
             <v:path/>
             <v:fill on="f" focussize="0,0"/>
             <v:stroke on="f"/>
@@ -12955,7 +13559,7 @@
             <w10:wrap type="none"/>
             <w10:anchorlock/>
           </v:shape>
-          <o:OLEObject Type="Embed" ProgID="Equation.KSEE3" ShapeID="_x0000_i1043" DrawAspect="Content" ObjectID="_1468075752" r:id="rId134">
+          <o:OLEObject Type="Embed" ProgID="Equation.KSEE3" ShapeID="_x0000_i1052" DrawAspect="Content" ObjectID="_1468075752" r:id="rId134">
             <o:LockedField>false</o:LockedField>
           </o:OLEObject>
         </w:object>
@@ -13060,7 +13664,7 @@
           <w:position w:val="-16"/>
         </w:rPr>
         <w:object>
-          <v:shape id="_x0000_i1044" o:spt="75" type="#_x0000_t75" style="height:24.8pt;width:9.7pt;" o:ole="t" filled="f" o:preferrelative="t" stroked="f" coordsize="21600,21600">
+          <v:shape id="_x0000_i1053" o:spt="75" type="#_x0000_t75" style="height:24.8pt;width:9.7pt;" o:ole="t" filled="f" o:preferrelative="t" stroked="f" coordsize="21600,21600">
             <v:path/>
             <v:fill on="f" focussize="0,0"/>
             <v:stroke on="f"/>
@@ -13069,7 +13673,7 @@
             <w10:wrap type="none"/>
             <w10:anchorlock/>
           </v:shape>
-          <o:OLEObject Type="Embed" ProgID="Equation.KSEE3" ShapeID="_x0000_i1044" DrawAspect="Content" ObjectID="_1468075753" r:id="rId137">
+          <o:OLEObject Type="Embed" ProgID="Equation.KSEE3" ShapeID="_x0000_i1053" DrawAspect="Content" ObjectID="_1468075753" r:id="rId137">
             <o:LockedField>false</o:LockedField>
           </o:OLEObject>
         </w:object>
@@ -13131,7 +13735,7 @@
           <w:lang w:val="pt-BR"/>
         </w:rPr>
         <w:object>
-          <v:shape id="_x0000_i1045" o:spt="75" type="#_x0000_t75" style="height:13.95pt;width:11pt;" o:ole="t" filled="f" o:preferrelative="t" stroked="f" coordsize="21600,21600">
+          <v:shape id="_x0000_i1054" o:spt="75" type="#_x0000_t75" style="height:13.95pt;width:11pt;" o:ole="t" filled="f" o:preferrelative="t" stroked="f" coordsize="21600,21600">
             <v:path/>
             <v:fill on="f" focussize="0,0"/>
             <v:stroke on="f"/>
@@ -13140,7 +13744,7 @@
             <w10:wrap type="none"/>
             <w10:anchorlock/>
           </v:shape>
-          <o:OLEObject Type="Embed" ProgID="Equation.KSEE3" ShapeID="_x0000_i1045" DrawAspect="Content" ObjectID="_1468075754" r:id="rId139">
+          <o:OLEObject Type="Embed" ProgID="Equation.KSEE3" ShapeID="_x0000_i1054" DrawAspect="Content" ObjectID="_1468075754" r:id="rId139">
             <o:LockedField>false</o:LockedField>
           </o:OLEObject>
         </w:object>
@@ -13159,7 +13763,7 @@
           <w:lang w:val="pt-BR"/>
         </w:rPr>
         <w:object>
-          <v:shape id="_x0000_i1046" o:spt="75" type="#_x0000_t75" style="height:11pt;width:9pt;" o:ole="t" filled="f" o:preferrelative="t" stroked="f" coordsize="21600,21600">
+          <v:shape id="_x0000_i1055" o:spt="75" type="#_x0000_t75" style="height:11pt;width:9pt;" o:ole="t" filled="f" o:preferrelative="t" stroked="f" coordsize="21600,21600">
             <v:path/>
             <v:fill on="f" focussize="0,0"/>
             <v:stroke on="f"/>
@@ -13168,7 +13772,7 @@
             <w10:wrap type="none"/>
             <w10:anchorlock/>
           </v:shape>
-          <o:OLEObject Type="Embed" ProgID="Equation.KSEE3" ShapeID="_x0000_i1046" DrawAspect="Content" ObjectID="_1468075755" r:id="rId140">
+          <o:OLEObject Type="Embed" ProgID="Equation.KSEE3" ShapeID="_x0000_i1055" DrawAspect="Content" ObjectID="_1468075755" r:id="rId140">
             <o:LockedField>false</o:LockedField>
           </o:OLEObject>
         </w:object>
@@ -13312,7 +13916,7 @@
           <w:position w:val="-16"/>
         </w:rPr>
         <w:object>
-          <v:shape id="_x0000_i1047" o:spt="75" type="#_x0000_t75" style="height:24.8pt;width:9.7pt;" o:ole="t" filled="f" o:preferrelative="t" stroked="f" coordsize="21600,21600">
+          <v:shape id="_x0000_i1056" o:spt="75" type="#_x0000_t75" style="height:24.8pt;width:9.7pt;" o:ole="t" filled="f" o:preferrelative="t" stroked="f" coordsize="21600,21600">
             <v:path/>
             <v:fill on="f" focussize="0,0"/>
             <v:stroke on="f"/>
@@ -13321,7 +13925,7 @@
             <w10:wrap type="none"/>
             <w10:anchorlock/>
           </v:shape>
-          <o:OLEObject Type="Embed" ProgID="Equation.KSEE3" ShapeID="_x0000_i1047" DrawAspect="Content" ObjectID="_1468075756" r:id="rId142">
+          <o:OLEObject Type="Embed" ProgID="Equation.KSEE3" ShapeID="_x0000_i1056" DrawAspect="Content" ObjectID="_1468075756" r:id="rId142">
             <o:LockedField>false</o:LockedField>
           </o:OLEObject>
         </w:object>
@@ -13383,7 +13987,7 @@
           <w:lang w:val="pt-BR"/>
         </w:rPr>
         <w:object>
-          <v:shape id="_x0000_i1048" o:spt="75" type="#_x0000_t75" style="height:11pt;width:9pt;" o:ole="t" filled="f" o:preferrelative="t" stroked="f" coordsize="21600,21600">
+          <v:shape id="_x0000_i1057" o:spt="75" type="#_x0000_t75" style="height:11pt;width:9pt;" o:ole="t" filled="f" o:preferrelative="t" stroked="f" coordsize="21600,21600">
             <v:path/>
             <v:fill on="f" focussize="0,0"/>
             <v:stroke on="f"/>
@@ -13392,7 +13996,7 @@
             <w10:wrap type="none"/>
             <w10:anchorlock/>
           </v:shape>
-          <o:OLEObject Type="Embed" ProgID="Equation.KSEE3" ShapeID="_x0000_i1048" DrawAspect="Content" ObjectID="_1468075757" r:id="rId144">
+          <o:OLEObject Type="Embed" ProgID="Equation.KSEE3" ShapeID="_x0000_i1057" DrawAspect="Content" ObjectID="_1468075757" r:id="rId144">
             <o:LockedField>false</o:LockedField>
           </o:OLEObject>
         </w:object>
@@ -13515,7 +14119,7 @@
           <w:position w:val="-16"/>
         </w:rPr>
         <w:object>
-          <v:shape id="_x0000_i1049" o:spt="75" type="#_x0000_t75" style="height:24.8pt;width:9.7pt;" o:ole="t" filled="f" o:preferrelative="t" stroked="f" coordsize="21600,21600">
+          <v:shape id="_x0000_i1058" o:spt="75" type="#_x0000_t75" style="height:24.8pt;width:9.7pt;" o:ole="t" filled="f" o:preferrelative="t" stroked="f" coordsize="21600,21600">
             <v:path/>
             <v:fill on="f" focussize="0,0"/>
             <v:stroke on="f"/>
@@ -13524,7 +14128,7 @@
             <w10:wrap type="none"/>
             <w10:anchorlock/>
           </v:shape>
-          <o:OLEObject Type="Embed" ProgID="Equation.KSEE3" ShapeID="_x0000_i1049" DrawAspect="Content" ObjectID="_1468075758" r:id="rId147">
+          <o:OLEObject Type="Embed" ProgID="Equation.KSEE3" ShapeID="_x0000_i1058" DrawAspect="Content" ObjectID="_1468075758" r:id="rId147">
             <o:LockedField>false</o:LockedField>
           </o:OLEObject>
         </w:object>
@@ -13823,7 +14427,7 @@
           <w:lang w:val="pt-BR"/>
         </w:rPr>
         <w:object>
-          <v:shape id="_x0000_i1050" o:spt="75" type="#_x0000_t75" style="height:15pt;width:6.95pt;" o:ole="t" filled="f" o:preferrelative="t" stroked="f" coordsize="21600,21600">
+          <v:shape id="_x0000_i1059" o:spt="75" type="#_x0000_t75" style="height:15pt;width:6.95pt;" o:ole="t" filled="f" o:preferrelative="t" stroked="f" coordsize="21600,21600">
             <v:path/>
             <v:fill on="f" focussize="0,0"/>
             <v:stroke on="f"/>
@@ -13832,7 +14436,7 @@
             <w10:wrap type="none"/>
             <w10:anchorlock/>
           </v:shape>
-          <o:OLEObject Type="Embed" ProgID="Equation.KSEE3" ShapeID="_x0000_i1050" DrawAspect="Content" ObjectID="_1468075759" r:id="rId150">
+          <o:OLEObject Type="Embed" ProgID="Equation.KSEE3" ShapeID="_x0000_i1059" DrawAspect="Content" ObjectID="_1468075759" r:id="rId150">
             <o:LockedField>false</o:LockedField>
           </o:OLEObject>
         </w:object>
@@ -14864,7 +15468,7 @@
           <w:position w:val="-16"/>
         </w:rPr>
         <w:object>
-          <v:shape id="_x0000_i1051" o:spt="75" type="#_x0000_t75" style="height:24.8pt;width:9.7pt;" o:ole="t" filled="f" o:preferrelative="t" stroked="f" coordsize="21600,21600">
+          <v:shape id="_x0000_i1060" o:spt="75" type="#_x0000_t75" style="height:24.8pt;width:9.7pt;" o:ole="t" filled="f" o:preferrelative="t" stroked="f" coordsize="21600,21600">
             <v:path/>
             <v:fill on="f" focussize="0,0"/>
             <v:stroke on="f"/>
@@ -14873,7 +15477,7 @@
             <w10:wrap type="none"/>
             <w10:anchorlock/>
           </v:shape>
-          <o:OLEObject Type="Embed" ProgID="Equation.KSEE3" ShapeID="_x0000_i1051" DrawAspect="Content" ObjectID="_1468075760" r:id="rId153">
+          <o:OLEObject Type="Embed" ProgID="Equation.KSEE3" ShapeID="_x0000_i1060" DrawAspect="Content" ObjectID="_1468075760" r:id="rId153">
             <o:LockedField>false</o:LockedField>
           </o:OLEObject>
         </w:object>
@@ -14980,7 +15584,7 @@
           <w:position w:val="-10"/>
         </w:rPr>
         <w:object>
-          <v:shape id="_x0000_i1052" o:spt="75" type="#_x0000_t75" style="height:18.2pt;width:295.75pt;" o:ole="t" filled="f" o:preferrelative="t" stroked="f" coordsize="21600,21600">
+          <v:shape id="_x0000_i1061" o:spt="75" type="#_x0000_t75" style="height:18.2pt;width:295.75pt;" o:ole="t" filled="f" o:preferrelative="t" stroked="f" coordsize="21600,21600">
             <v:path/>
             <v:fill on="f" focussize="0,0"/>
             <v:stroke on="f"/>
@@ -14989,7 +15593,7 @@
             <w10:wrap type="none"/>
             <w10:anchorlock/>
           </v:shape>
-          <o:OLEObject Type="Embed" ProgID="Equation.KSEE3" ShapeID="_x0000_i1052" DrawAspect="Content" ObjectID="_1468075761" r:id="rId155">
+          <o:OLEObject Type="Embed" ProgID="Equation.KSEE3" ShapeID="_x0000_i1061" DrawAspect="Content" ObjectID="_1468075761" r:id="rId155">
             <o:LockedField>false</o:LockedField>
           </o:OLEObject>
         </w:object>
@@ -15097,7 +15701,7 @@
           <w:position w:val="-10"/>
         </w:rPr>
         <w:object>
-          <v:shape id="_x0000_i1053" o:spt="75" type="#_x0000_t75" style="height:17.9pt;width:438.95pt;" o:ole="t" filled="f" o:preferrelative="t" stroked="f" coordsize="21600,21600">
+          <v:shape id="_x0000_i1062" o:spt="75" type="#_x0000_t75" style="height:17.9pt;width:438.95pt;" o:ole="t" filled="f" o:preferrelative="t" stroked="f" coordsize="21600,21600">
             <v:path/>
             <v:fill on="f" focussize="0,0"/>
             <v:stroke on="f"/>
@@ -15106,7 +15710,7 @@
             <w10:wrap type="none"/>
             <w10:anchorlock/>
           </v:shape>
-          <o:OLEObject Type="Embed" ProgID="Equation.KSEE3" ShapeID="_x0000_i1053" DrawAspect="Content" ObjectID="_1468075762" r:id="rId157">
+          <o:OLEObject Type="Embed" ProgID="Equation.KSEE3" ShapeID="_x0000_i1062" DrawAspect="Content" ObjectID="_1468075762" r:id="rId157">
             <o:LockedField>false</o:LockedField>
           </o:OLEObject>
         </w:object>
@@ -15233,7 +15837,7 @@
           <w:position w:val="-10"/>
         </w:rPr>
         <w:object>
-          <v:shape id="_x0000_i1054" o:spt="75" type="#_x0000_t75" style="height:17.9pt;width:445.9pt;" o:ole="t" filled="f" o:preferrelative="t" stroked="f" coordsize="21600,21600">
+          <v:shape id="_x0000_i1063" o:spt="75" type="#_x0000_t75" style="height:17.9pt;width:445.9pt;" o:ole="t" filled="f" o:preferrelative="t" stroked="f" coordsize="21600,21600">
             <v:path/>
             <v:fill on="f" focussize="0,0"/>
             <v:stroke on="f"/>
@@ -15242,7 +15846,7 @@
             <w10:wrap type="none"/>
             <w10:anchorlock/>
           </v:shape>
-          <o:OLEObject Type="Embed" ProgID="Equation.KSEE3" ShapeID="_x0000_i1054" DrawAspect="Content" ObjectID="_1468075763" r:id="rId159">
+          <o:OLEObject Type="Embed" ProgID="Equation.KSEE3" ShapeID="_x0000_i1063" DrawAspect="Content" ObjectID="_1468075763" r:id="rId159">
             <o:LockedField>false</o:LockedField>
           </o:OLEObject>
         </w:object>
@@ -15496,7 +16100,7 @@
           <w:position w:val="-4"/>
         </w:rPr>
         <w:object>
-          <v:shape id="_x0000_i1055" o:spt="75" type="#_x0000_t75" style="height:15pt;width:6.95pt;" o:ole="t" filled="f" o:preferrelative="t" stroked="f" coordsize="21600,21600">
+          <v:shape id="_x0000_i1064" o:spt="75" type="#_x0000_t75" style="height:15pt;width:6.95pt;" o:ole="t" filled="f" o:preferrelative="t" stroked="f" coordsize="21600,21600">
             <v:path/>
             <v:fill on="f" focussize="0,0"/>
             <v:stroke on="f"/>
@@ -15505,7 +16109,7 @@
             <w10:wrap type="none"/>
             <w10:anchorlock/>
           </v:shape>
-          <o:OLEObject Type="Embed" ProgID="Equation.KSEE3" ShapeID="_x0000_i1055" DrawAspect="Content" ObjectID="_1468075764" r:id="rId162">
+          <o:OLEObject Type="Embed" ProgID="Equation.KSEE3" ShapeID="_x0000_i1064" DrawAspect="Content" ObjectID="_1468075764" r:id="rId162">
             <o:LockedField>false</o:LockedField>
           </o:OLEObject>
         </w:object>
@@ -16534,26 +17138,8 @@
           <w:rFonts w:hint="default"/>
           <w:lang w:val="pt-BR"/>
         </w:rPr>
-        <w:t xml:space="preserve">Figura 9 - Implementação do </w:t>
-      </w:r>
-      <w:r>
-        <w:rPr>
-          <w:rFonts w:hint="default"/>
-          <w:i/>
-          <w:iCs/>
-          <w:lang w:val="pt-BR"/>
-        </w:rPr>
-        <w:t>Web Scraping</w:t>
-      </w:r>
-    </w:p>
-    <w:p>
-      <w:pPr>
-        <w:ind w:left="0" w:leftChars="0" w:firstLine="0" w:firstLineChars="0"/>
-        <w:rPr>
-          <w:rFonts w:hint="default"/>
-          <w:lang w:val="pt-BR"/>
-        </w:rPr>
-      </w:pPr>
+        <w:t xml:space="preserve">Figura 9 - Implementação do Web Scraping </w:t>
+      </w:r>
       <w:r>
         <w:rPr>
           <w:rFonts w:hint="default"/>
@@ -16561,8 +17147,8 @@
         </w:rPr>
         <w:drawing>
           <wp:inline distT="0" distB="0" distL="114300" distR="114300">
-            <wp:extent cx="5835015" cy="6703060"/>
-            <wp:effectExtent l="0" t="0" r="13335" b="2540"/>
+            <wp:extent cx="6033135" cy="6931660"/>
+            <wp:effectExtent l="0" t="0" r="5715" b="2540"/>
             <wp:docPr id="6" name="Imagem 6" descr="Captura de Tela (200)"/>
             <wp:cNvGraphicFramePr>
               <a:graphicFrameLocks xmlns:a="http://schemas.openxmlformats.org/drawingml/2006/main" noChangeAspect="1"/>
@@ -16585,7 +17171,7 @@
                   <pic:spPr>
                     <a:xfrm>
                       <a:off x="0" y="0"/>
-                      <a:ext cx="5835015" cy="6703060"/>
+                      <a:ext cx="6033135" cy="6931660"/>
                     </a:xfrm>
                     <a:prstGeom prst="rect">
                       <a:avLst/>
@@ -16613,7 +17199,7 @@
           <w:lang w:val="pt-BR"/>
         </w:rPr>
         <w:object>
-          <v:shape id="_x0000_i1056" o:spt="75" type="#_x0000_t75" style="height:15pt;width:6.95pt;" o:ole="t" filled="f" o:preferrelative="t" stroked="f" coordsize="21600,21600">
+          <v:shape id="_x0000_i1065" o:spt="75" type="#_x0000_t75" style="height:15pt;width:6.95pt;" o:ole="t" filled="f" o:preferrelative="t" stroked="f" coordsize="21600,21600">
             <v:path/>
             <v:fill on="f" focussize="0,0"/>
             <v:stroke on="f"/>
@@ -16622,7 +17208,7 @@
             <w10:wrap type="none"/>
             <w10:anchorlock/>
           </v:shape>
-          <o:OLEObject Type="Embed" ProgID="Equation.KSEE3" ShapeID="_x0000_i1056" DrawAspect="Content" ObjectID="_1468075765" r:id="rId165">
+          <o:OLEObject Type="Embed" ProgID="Equation.KSEE3" ShapeID="_x0000_i1065" DrawAspect="Content" ObjectID="_1468075765" r:id="rId165">
             <o:LockedField>false</o:LockedField>
           </o:OLEObject>
         </w:object>
@@ -16637,83 +17223,29 @@
     </w:p>
     <w:p>
       <w:pPr>
-        <w:rPr>
-          <w:rFonts w:hint="default"/>
-          <w:lang w:val="pt-BR"/>
-        </w:rPr>
-      </w:pPr>
-    </w:p>
-    <w:p>
-      <w:pPr>
-        <w:rPr>
-          <w:rFonts w:hint="default"/>
-          <w:lang w:val="pt-BR"/>
-        </w:rPr>
-      </w:pPr>
-    </w:p>
-    <w:p>
-      <w:pPr>
-        <w:rPr>
-          <w:rFonts w:hint="default"/>
-          <w:lang w:val="pt-BR"/>
-        </w:rPr>
-      </w:pPr>
-    </w:p>
-    <w:p>
-      <w:pPr>
-        <w:rPr>
-          <w:rFonts w:hint="default"/>
-          <w:lang w:val="pt-BR"/>
-        </w:rPr>
-      </w:pPr>
-    </w:p>
-    <w:p>
-      <w:pPr>
-        <w:rPr>
-          <w:rFonts w:hint="default"/>
-          <w:lang w:val="pt-BR"/>
-        </w:rPr>
-      </w:pPr>
-    </w:p>
-    <w:p>
-      <w:pPr>
-        <w:pStyle w:val="3"/>
-        <w:bidi w:val="0"/>
-        <w:ind w:left="576" w:leftChars="0" w:hanging="576" w:firstLineChars="0"/>
-        <w:rPr>
-          <w:rFonts w:hint="default"/>
-        </w:rPr>
-      </w:pPr>
-      <w:r>
-        <w:rPr>
-          <w:rFonts w:hint="default"/>
-          <w:lang w:val="pt-BR"/>
-        </w:rPr>
-        <w:t>Sumarização Extrativa com TextRank</w:t>
-      </w:r>
-    </w:p>
-    <w:p>
-      <w:pPr>
-        <w:rPr>
-          <w:rFonts w:hint="default"/>
-          <w:lang w:val="pt-BR"/>
-        </w:rPr>
-      </w:pPr>
-    </w:p>
-    <w:p>
-      <w:pPr>
-        <w:rPr>
-          <w:rFonts w:hint="default"/>
-          <w:lang w:val="pt-BR"/>
-        </w:rPr>
-      </w:pPr>
-      <w:r>
-        <w:rPr>
-          <w:rFonts w:hint="default"/>
-          <w:lang w:val="pt-BR"/>
-        </w:rPr>
-        <w:t xml:space="preserve">Para este método, com os textos carregados em um arquivo </w:t>
-      </w:r>
+        <w:jc w:val="center"/>
+        <w:rPr>
+          <w:rFonts w:hint="default"/>
+          <w:lang w:val="pt-BR"/>
+        </w:rPr>
+      </w:pPr>
+    </w:p>
+    <w:p>
+      <w:pPr>
+        <w:jc w:val="both"/>
+        <w:rPr>
+          <w:rFonts w:hint="default"/>
+          <w:lang w:val="pt-BR"/>
+        </w:rPr>
+      </w:pPr>
+      <w:r>
+        <w:rPr>
+          <w:rFonts w:hint="default"/>
+          <w:lang w:val="pt-BR"/>
+        </w:rPr>
+        <w:t xml:space="preserve">Alguns resultados armazenados no arquivo </w:t>
+      </w:r>
+      <w:bookmarkStart w:id="17" w:name="_GoBack"/>
       <w:r>
         <w:rPr>
           <w:rFonts w:hint="default"/>
@@ -16721,211 +17253,16 @@
           <w:iCs/>
           <w:lang w:val="pt-BR"/>
         </w:rPr>
-        <w:t>Json,</w:t>
-      </w:r>
-      <w:r>
-        <w:rPr>
-          <w:rFonts w:hint="default"/>
-          <w:lang w:val="pt-BR"/>
-        </w:rPr>
-        <w:t xml:space="preserve"> o </w:t>
-      </w:r>
-      <w:r>
-        <w:rPr>
-          <w:rFonts w:hint="default"/>
-          <w:i/>
-          <w:iCs/>
-          <w:lang w:val="pt-BR"/>
-        </w:rPr>
-        <w:t>dataset</w:t>
-      </w:r>
-      <w:r>
-        <w:rPr>
-          <w:rFonts w:hint="default"/>
-          <w:lang w:val="pt-BR"/>
-        </w:rPr>
-        <w:t xml:space="preserve">  coletado pelo </w:t>
-      </w:r>
-      <w:r>
-        <w:rPr>
-          <w:rFonts w:hint="default"/>
-          <w:i/>
-          <w:iCs/>
-          <w:lang w:val="pt-BR"/>
-        </w:rPr>
-        <w:t>Web Scraping</w:t>
-      </w:r>
-      <w:r>
-        <w:rPr>
-          <w:rFonts w:hint="default"/>
-          <w:lang w:val="pt-BR"/>
-        </w:rPr>
-        <w:t xml:space="preserve"> é dividido em dois vetores, separando os títulos, com o objetivo de facilitar o pré-processamento e todo o texto é convertido para letra minúscula.</w:t>
-      </w:r>
-    </w:p>
-    <w:p>
-      <w:pPr>
-        <w:rPr>
-          <w:rFonts w:hint="default"/>
-          <w:lang w:val="pt-BR"/>
-        </w:rPr>
-      </w:pPr>
-      <w:r>
-        <w:rPr>
-          <w:rFonts w:hint="default"/>
-          <w:lang w:val="pt-BR"/>
-        </w:rPr>
-        <w:t xml:space="preserve">Em sequência, as frases são divididas baseadas no ponto final e a tokenização realizada através do NLTK. </w:t>
-      </w:r>
-    </w:p>
-    <w:p>
-      <w:pPr>
-        <w:rPr>
-          <w:rFonts w:hint="default"/>
-          <w:lang w:val="pt-BR"/>
-        </w:rPr>
-      </w:pPr>
-      <w:r>
-        <w:rPr>
-          <w:rFonts w:hint="default"/>
-          <w:lang w:val="pt-BR"/>
-        </w:rPr>
-        <w:t xml:space="preserve">O modelo </w:t>
-      </w:r>
-      <w:r>
-        <w:rPr>
-          <w:rFonts w:hint="default"/>
-          <w:i/>
-          <w:iCs/>
-          <w:lang w:val="pt-BR"/>
-        </w:rPr>
-        <w:t>GloVe</w:t>
-      </w:r>
-      <w:r>
-        <w:rPr>
-          <w:rFonts w:hint="default"/>
-          <w:lang w:val="pt-BR"/>
-        </w:rPr>
-        <w:t xml:space="preserve"> pré treinado pelo Núcleo Interinstitucional de Linguística Computacional (NILC) da Universidade de São Paulo (USP) foi carregado com a biblioteca </w:t>
-      </w:r>
-      <w:r>
-        <w:rPr>
-          <w:rFonts w:hint="default"/>
-          <w:i/>
-          <w:iCs/>
-          <w:lang w:val="pt-BR"/>
-        </w:rPr>
-        <w:t>Gensim</w:t>
-      </w:r>
-      <w:r>
-        <w:rPr>
-          <w:rFonts w:hint="default"/>
-          <w:lang w:val="pt-BR"/>
-        </w:rPr>
-        <w:t xml:space="preserve"> utilizando o </w:t>
-      </w:r>
-      <w:r>
-        <w:rPr>
-          <w:rFonts w:hint="default"/>
-          <w:i/>
-          <w:iCs/>
-          <w:lang w:val="pt-BR"/>
-        </w:rPr>
-        <w:t xml:space="preserve">KeyedVector </w:t>
-      </w:r>
-      <w:r>
-        <w:rPr>
-          <w:rFonts w:hint="default"/>
-          <w:lang w:val="pt-BR"/>
-        </w:rPr>
-        <w:t xml:space="preserve">e, posteriormente, a remoção das </w:t>
-      </w:r>
-      <w:r>
-        <w:rPr>
-          <w:rFonts w:hint="default"/>
-          <w:i/>
-          <w:iCs/>
-          <w:lang w:val="pt-BR"/>
-        </w:rPr>
-        <w:t>stopwords</w:t>
-      </w:r>
-      <w:r>
-        <w:rPr>
-          <w:rFonts w:hint="default"/>
-          <w:lang w:val="pt-BR"/>
-        </w:rPr>
-        <w:t xml:space="preserve"> de acordo com a gramática da língua portuguesa. </w:t>
-      </w:r>
-      <w:r>
-        <w:rPr>
-          <w:rFonts w:hint="default"/>
-          <w:i/>
-          <w:iCs/>
-          <w:lang w:val="pt-BR"/>
-        </w:rPr>
-        <w:t xml:space="preserve"> </w:t>
-      </w:r>
-      <w:r>
-        <w:rPr>
-          <w:rFonts w:hint="default"/>
-          <w:lang w:val="pt-BR"/>
-        </w:rPr>
-        <w:t>.</w:t>
-      </w:r>
-    </w:p>
-    <w:p>
-      <w:pPr>
-        <w:rPr>
-          <w:rFonts w:hint="default"/>
-          <w:lang w:val="pt-BR"/>
-        </w:rPr>
-      </w:pPr>
-      <w:r>
-        <w:rPr>
-          <w:rFonts w:hint="default"/>
-          <w:lang w:val="pt-BR"/>
-        </w:rPr>
-        <w:t xml:space="preserve">Assim, um dicionário com o método </w:t>
-      </w:r>
-      <w:r>
-        <w:rPr>
-          <w:rFonts w:hint="default"/>
-          <w:i/>
-          <w:iCs/>
-          <w:lang w:val="pt-BR"/>
-        </w:rPr>
-        <w:t xml:space="preserve">Word Embbedings </w:t>
-      </w:r>
-      <w:r>
-        <w:rPr>
-          <w:rFonts w:hint="default"/>
-          <w:lang w:val="pt-BR"/>
-        </w:rPr>
-        <w:t xml:space="preserve">foi criado com as palavras para que variáveis armazenem a média e vetores o valor escalar de cada titulo e notícia. </w:t>
-      </w:r>
-    </w:p>
-    <w:p>
-      <w:pPr>
-        <w:rPr>
-          <w:rFonts w:hint="default"/>
-          <w:lang w:val="pt-BR"/>
-        </w:rPr>
-      </w:pPr>
-      <w:r>
-        <w:rPr>
-          <w:rFonts w:hint="default"/>
-          <w:lang w:val="pt-BR"/>
-        </w:rPr>
-        <w:t>Por fim, a similaridade de cosseno foi aplicada de acordo com a média em uma matriz de 100 dimensões onde as linhas contem títulos e as colunas notícias, a maior e menor semelhança para cada uma foi armazenado em um arquivo de texto, alguns resultados são:</w:t>
-      </w:r>
-    </w:p>
-    <w:p>
-      <w:pPr>
-        <w:rPr>
-          <w:rFonts w:hint="default"/>
-          <w:lang w:val="pt-BR"/>
-        </w:rPr>
-      </w:pPr>
+        <w:t>Json</w:t>
+      </w:r>
+      <w:bookmarkEnd w:id="17"/>
+      <w:r>
+        <w:rPr>
+          <w:rFonts w:hint="default"/>
+          <w:lang w:val="pt-BR"/>
+        </w:rPr>
+        <w:t xml:space="preserve"> foram:</w:t>
+      </w:r>
     </w:p>
     <w:p>
       <w:pPr>
@@ -16942,10 +17279,9 @@
       <w:r>
         <w:rPr>
           <w:rFonts w:hint="default"/>
-          <w:vertAlign w:val="baseline"/>
-          <w:lang w:val="pt-BR"/>
-        </w:rPr>
-        <w:t>Notícia 1 - Título: falta de política clara para conter pandemia atrasa retomada da economia, dizem empresários</w:t>
+          <w:lang w:val="pt-BR"/>
+        </w:rPr>
+        <w:t>"título": "Falta de política clara para conter pandemia atrasa retomada da economia, dizem empresários ",</w:t>
       </w:r>
     </w:p>
     <w:p>
@@ -16958,17 +17294,15 @@
         <w:jc w:val="both"/>
         <w:rPr>
           <w:rFonts w:hint="default"/>
-          <w:vertAlign w:val="baseline"/>
-          <w:lang w:val="pt-BR"/>
-        </w:rPr>
-      </w:pPr>
-      <w:r>
-        <w:rPr>
-          <w:rFonts w:hint="default"/>
-          <w:vertAlign w:val="baseline"/>
-          <w:lang w:val="pt-BR"/>
-        </w:rPr>
-        <w:t xml:space="preserve"> Noticia mais semelhante:  executivos dão mostras de desconforto com a falta de coordenação entre a pasta e a presidência da república</w:t>
+          <w:lang w:val="pt-BR"/>
+        </w:rPr>
+      </w:pPr>
+      <w:r>
+        <w:rPr>
+          <w:rFonts w:hint="default"/>
+          <w:lang w:val="pt-BR"/>
+        </w:rPr>
+        <w:t>"categoria": " Economia "</w:t>
       </w:r>
     </w:p>
     <w:p>
@@ -16981,17 +17315,22 @@
         <w:jc w:val="both"/>
         <w:rPr>
           <w:rFonts w:hint="default"/>
-          <w:vertAlign w:val="baseline"/>
-          <w:lang w:val="pt-BR"/>
-        </w:rPr>
-      </w:pPr>
-      <w:r>
-        <w:rPr>
-          <w:rFonts w:hint="default"/>
-          <w:vertAlign w:val="baseline"/>
-          <w:lang w:val="pt-BR"/>
-        </w:rPr>
-        <w:t>Noticia menos semelhante:  a saída de nelson teich do ministério da saúde reacendeu o alerta entre empresários sobre o grau de confiança no brasil para o combate à pandemia do novo coronavírus</w:t>
+          <w:lang w:val="pt-BR"/>
+        </w:rPr>
+      </w:pPr>
+      <w:r>
+        <w:rPr>
+          <w:rFonts w:hint="default"/>
+          <w:lang w:val="pt-BR"/>
+        </w:rPr>
+        <w:t xml:space="preserve"> "texto": " A saída de Nelson Teich do Ministério da Saúde reacendeu o alerta entre empresários sobre o grau de confiança no Brasil para o combate à pandemia do novo coronavírus. Executivos dão mostras de desconforto com a falta de coordenação entre a pasta e a Presidência da República.  Na última sexta-feira, uma entrevista de Philipp Schiemer, presidente da Mercedes-Benz do Brasil e América Latina, ao jornal Valor Econômico deixou evidente sua frustração: o atraso na retomada da economia por conta da ausência de ações coordenadas no combate à Covid-19 entre os governos federal, estadual e municipal. \"É uma tristeza o que estamos vendo\", disse. Analistas do mercado financeiro passam a estimar tombo de 5,12% para o PIB em 2020Auxílio Emergencial: governo começa a pagar a segunda parcela do benefício Ele não está sozinho. Para o presidente da BGC Liquidez, Ermínio Lucci, a declaração de Schiemer “expressa um pouco a visão de todos os empresários de que falta de credibilidade ao Brasil”.  “Não é nem só o fato de dois ministros serem mandados embora em menos de um mês, é a falta de foco na gestão da saúde no Brasil, de se ter uma unidade de estratégia, já que não há uma consonância entre o executivo federal e o executivo de estados e municípios para combater a pandemia”, destacou Lucci.  O empresário destacou que, enquanto alguns países já estão reabrindo a sua economia, no Brasil ainda é discutida a possibilidade de se decretar o chamado lockdown, com regras mais rígidas de isolamento social, apontando o atraso do Brasil no combate à doença. “Isso, realmente, tira o incentivo de qualquer empresário de investir no país. Isso afeta a credibilidade do poder público. O que isso significa na prática é menos investimentos nos próximos trimestres”, disse Lucci. Para ele, planejar o futuro é a maior vulnerabilidade do empresário brasileiro no momento.  “O fato de a gente ter que lidar com uma crise econômica e de saúde sem precedentes nos últimos 100 anos, somado a uma crise política, ao não entendimento entre os poderes de cada ente da federação, isso vai, por um bom tempo, abalar a confiança dos empresários”, reiterou o presidente da BGC.  Paulo Castello Branco, presidente da Associação Brasileira dos Importadores de Máquinas e Equipamentos Industriais (Abimei), também vê prejuízos para os investimentos.  \"Quando nós vemos um fato como esse (saídas de Mandetta e Teich) isso confirma que o que Brasil está vivendo é realmente um pesadelo. Investidores estão muito atentos com o que está acontecendo no Brasil e isso atrapalha a retomada da economia que já vinha em uma situação difícil\", afirma.  \"Já havia uma cautela por parte dos investidores antes da pandemia e esse cenário político dificulta ainda mais. O investidor estrangeiro e interno também olha para o Brasil então vê nenhuma previsibilidade para poder investir. Essa pandemia política está prejudicando a retomada dos investimentos\", aponta. \"O ministro da Saúde neste momento teria que ter autonomia para conduzir a gestão do problema. E fazer isso em coordenação com estados e municípios\". Impacto ruim para a imagem no exterior Para o presidente da Associação Brasileira da Indústria Elétrica e Eletrônica (Abinee), Humberto Barbato, a troca de comando do Ministério da Saúde nesse momento crítico da pandemia traz impactos para a imagem no Brasil no exterior.  “Essa falta de coordenação é muito ruim num momento tão delicado. Mas eu acredito que o Brasil também é visto no exterior como um país que tem bons nomes para exercer essa função (de ministro da saúde)”, afirma Barbato. “É lamentável que tenha ocorrido a substituição, não fico nem um pouco contente com isso e a repercussão não é boa internacionalmente.” Ele avalia, no entanto, que o Brasil vai seguir atrativo para o investimento internacional depois que a pandemia for superada. “Somos a oitava maior economia do mundo ainda. Eu não esqueço o potencial que o Brasil tem. O país é uma das grandes oportunidades para o mundo.” Fugindo da incerteza Uma pesquisa feita entre pre</w:t>
+      </w:r>
+      <w:r>
+        <w:rPr>
+          <w:rFonts w:hint="default"/>
+          <w:lang w:val="pt-BR"/>
+        </w:rPr>
+        <w:t>sidentes, CEOs, sócios e diretores de empresas pela Amcham-Brasil mostra que 47% dos associados acreditam que a coordenação entre todas as esferas do poder público, do setor empresarial e da sociedade é a ação mais importante para enfrentar o coronavírus.  É possível que os números sejam maiores, pois sondagem foi feita entre 8 e 19 de abril, período em que Luiz Henrique Mandetta balançava no cargo. Um mês depois, o ministro havia sido demitido e o sucessor, renunciado.  A falta de previsibilidade sobre o rumo do Brasil no enfrentamento da pandemia retrai a disposição de investimento dos empresários e afugenta investidores estrangeiros. Não à toa, as expectativas dos analistas de mercado para a economia já apontam queda de 5,12% do PIB e dólar na casa dos R$ 5,28 no final do ano.  Ainda que os empresários esperem que o trabalho do Ministério da Saúde tenha um curso de continuidade, visto que funcionários de carreira continuam em atividade mesmo com as trocas de ministros, a mudança de processo decisório adia as grandes decisões. A troca de Mandetta por Teich, por exemplo, modificou as expectativas de quando o país poderá vencer a pandemia. \"O mercado espera uma queda de cerca de 5% do PIB no Brasil, está alinhado com o resto do mundo. Mas a falta de um plano claro deixa em dúvida o impacto da crise sanitária na nossa economia\", diz Welber Barral, sócio da consultoria Barral M Jorge e ex-secretário de Comércio Exterior.  \"Imagine um fundo estrangeiro que está analisando investir em infraestrutura no Brasil. Como ele pode fazer os cálculos de retorno sem saber qual o plano do país para a pandemia?\" Sem novidades Nem mesmo os setores mais essenciais durante a pandemia estão distantes do problema. O Hospital do Coração do Alagoas estava em franca expansão quando teve início a pandemia do novo coronavírus. O investimento foi mantido, mas a insegurança aumentou entre os gestores.  “Por conta do ramo, fica impossível parar esse investimento. O que mudou foi o grau de incerteza e de estresse por conta de não se ter uma clareza, um plano uniformizado em todo o país, para o enfrentamento da pandemia e para o período pós-pandemia”, afirmou o médico Ricardo César Cavalcanti, que é proprietário do hospital.  Com seu negócio diretamente afetado pela crise na saúde, Cavalcanti enfatizou a necessidade de o governo se espelhar na experiência de outros países que adotaram estratégia rígida para conter a disseminação da doença. \"Essa crise passa por uma solução médica para, depois, ter uma solução na área econômica. Inverter essa ordem é inútil. O tamanho do dano econômico diz respeito às medidas médicas que forem tomadas\", diz.  \"O que a gente tem visto é a comprovação disso, de que países que ouviram a técnica, a posição médica, e adotaram medidas rigorosas, passaram menos tempo em isolamento social e menos tempo em retração econômica.\"  Com esse peso nas costas, o Brasil, agora, procura um ministro. Segundo o blog da Andréia Sadi, o presidente Jair Bolsonaro deve manter o secretário-executivo da pasta, general Eduardo Pazuello, como interino até que seja assinada a mudança no protocolo de uso da cloroquina para, depois, dar posse ao próximo ministro. "</w:t>
       </w:r>
     </w:p>
     <w:p>
@@ -17004,7 +17343,6 @@
         <w:jc w:val="both"/>
         <w:rPr>
           <w:rFonts w:hint="default"/>
-          <w:vertAlign w:val="baseline"/>
           <w:lang w:val="pt-BR"/>
         </w:rPr>
       </w:pPr>
@@ -17015,44 +17353,18 @@
           <w:ilvl w:val="0"/>
           <w:numId w:val="4"/>
         </w:numPr>
-        <w:ind w:left="0" w:leftChars="0" w:firstLine="709" w:firstLineChars="0"/>
         <w:jc w:val="both"/>
         <w:rPr>
           <w:rFonts w:hint="default"/>
-          <w:vertAlign w:val="baseline"/>
-          <w:lang w:val="pt-BR"/>
-        </w:rPr>
-      </w:pPr>
-      <w:r>
-        <w:rPr>
-          <w:rFonts w:hint="default"/>
-          <w:vertAlign w:val="baseline"/>
-          <w:lang w:val="pt-BR"/>
-        </w:rPr>
-        <w:t>Notícia 2 - Título: advogado investigado por 'rachadinha' é suspeito de presenciar suposto vazamento</w:t>
-      </w:r>
-    </w:p>
-    <w:p>
-      <w:pPr>
-        <w:numPr>
-          <w:ilvl w:val="0"/>
-          <w:numId w:val="0"/>
-        </w:numPr>
-        <w:ind w:firstLine="720" w:firstLineChars="0"/>
-        <w:jc w:val="left"/>
-        <w:rPr>
-          <w:rFonts w:hint="default"/>
-          <w:vertAlign w:val="baseline"/>
-          <w:lang w:val="pt-BR"/>
-        </w:rPr>
-      </w:pPr>
-      <w:r>
-        <w:rPr>
-          <w:rFonts w:hint="default"/>
-          <w:vertAlign w:val="baseline"/>
-          <w:lang w:val="pt-BR"/>
-        </w:rPr>
-        <w:t>Noticia mais semelhante:   a operação furna da onça foi uma das fases da lava jato no rio de janeiro</w:t>
+          <w:lang w:val="pt-BR"/>
+        </w:rPr>
+      </w:pPr>
+      <w:r>
+        <w:rPr>
+          <w:rFonts w:hint="default"/>
+          <w:lang w:val="pt-BR"/>
+        </w:rPr>
+        <w:t>"título": "Brasil chega a 16.792 mortes e se torna 3º do mundo com mais casos",</w:t>
       </w:r>
     </w:p>
     <w:p>
@@ -17065,17 +17377,15 @@
         <w:jc w:val="both"/>
         <w:rPr>
           <w:rFonts w:hint="default"/>
-          <w:vertAlign w:val="baseline"/>
-          <w:lang w:val="pt-BR"/>
-        </w:rPr>
-      </w:pPr>
-      <w:r>
-        <w:rPr>
-          <w:rFonts w:hint="default"/>
-          <w:vertAlign w:val="baseline"/>
-          <w:lang w:val="pt-BR"/>
-        </w:rPr>
-        <w:t>Noticia menos semelhante:  a saída de nelson teich do ministério da saúde reacendeu o alerta entre empresários sobre o grau de confiança no brasil para o combate à pandemia do novo coronavírus</w:t>
+          <w:lang w:val="pt-BR"/>
+        </w:rPr>
+      </w:pPr>
+      <w:r>
+        <w:rPr>
+          <w:rFonts w:hint="default"/>
+          <w:lang w:val="pt-BR"/>
+        </w:rPr>
+        <w:t>"categoria": " Bem Estar ",</w:t>
       </w:r>
     </w:p>
     <w:p>
@@ -17088,32 +17398,15 @@
         <w:jc w:val="both"/>
         <w:rPr>
           <w:rFonts w:hint="default"/>
-          <w:vertAlign w:val="baseline"/>
-          <w:lang w:val="pt-BR"/>
-        </w:rPr>
-      </w:pPr>
-    </w:p>
-    <w:p>
-      <w:pPr>
-        <w:numPr>
-          <w:ilvl w:val="0"/>
-          <w:numId w:val="4"/>
-        </w:numPr>
-        <w:ind w:left="0" w:leftChars="0" w:firstLine="709" w:firstLineChars="0"/>
-        <w:jc w:val="both"/>
-        <w:rPr>
-          <w:rFonts w:hint="default"/>
-          <w:vertAlign w:val="baseline"/>
-          <w:lang w:val="pt-BR"/>
-        </w:rPr>
-      </w:pPr>
-      <w:r>
-        <w:rPr>
-          <w:rFonts w:hint="default"/>
-          <w:vertAlign w:val="baseline"/>
-          <w:lang w:val="pt-BR"/>
-        </w:rPr>
-        <w:t>Notícia 3 - Título: empresa anuncia resultados 'positivos preliminares' em teste de vacina</w:t>
+          <w:lang w:val="pt-BR"/>
+        </w:rPr>
+      </w:pPr>
+      <w:r>
+        <w:rPr>
+          <w:rFonts w:hint="default"/>
+          <w:lang w:val="pt-BR"/>
+        </w:rPr>
+        <w:t>"texto": " O Ministério da Saúde divulgou nesta segunda-feira (18) seu mais recente balanço de mortes e casos confirmados de Covid-19. Os principais dados são: 16.792 mortes, eram 16.118 no domingoEm 24 horas, foram mais 674 novas mortes registradas254.220 casos confirmados, eram 241.080 casos no domingoEm 24 horas, foram mais 13.140 casos De acordo com o ministério, 136.969 pacientes estão em acompanhamento (53,9% do total) e 100.459 estão recuperados (39,5%). PRETOS E PARDOS: Em 4 semanas, mortes de pretos e pardos por Covid-19 passam de 32,8% para 54,8%VACINA: Empresa anuncia resultados 'positivos preliminares' em teste de vacinaDISTANTES: Portugal tem volta às aulas parcial nesta segunda-feiraSÃO PAULO: Câmara de SP aprova antecipação de feriados municipais para aumentar isolamento socialTerceiro em número de casos no mundo Com a atualização, o Brasil tem mais casos confirmados que o Reino Unido. De acordo com o monitoramento da Universidade Johns Hopkins, o Reino Unido tinha, até 19h45, pouco mais de 247 mil casos. No topo da lista ainda aparecem a Rússia (290 mil) e Estados Unidos (1,5 milhão). "</w:t>
       </w:r>
     </w:p>
     <w:p>
@@ -17126,17 +17419,28 @@
         <w:jc w:val="both"/>
         <w:rPr>
           <w:rFonts w:hint="default"/>
-          <w:vertAlign w:val="baseline"/>
-          <w:lang w:val="pt-BR"/>
-        </w:rPr>
-      </w:pPr>
-      <w:r>
-        <w:rPr>
-          <w:rFonts w:hint="default"/>
-          <w:vertAlign w:val="baseline"/>
-          <w:lang w:val="pt-BR"/>
-        </w:rPr>
-        <w:t>Noticia mais semelhante:  os testes foram feitos em um pequeno número de voluntários</w:t>
+          <w:lang w:val="pt-BR"/>
+        </w:rPr>
+      </w:pPr>
+    </w:p>
+    <w:p>
+      <w:pPr>
+        <w:numPr>
+          <w:ilvl w:val="0"/>
+          <w:numId w:val="4"/>
+        </w:numPr>
+        <w:jc w:val="both"/>
+        <w:rPr>
+          <w:rFonts w:hint="default"/>
+          <w:lang w:val="pt-BR"/>
+        </w:rPr>
+      </w:pPr>
+      <w:r>
+        <w:rPr>
+          <w:rFonts w:hint="default"/>
+          <w:lang w:val="pt-BR"/>
+        </w:rPr>
+        <w:t>"título": "MPF investigará se Flávio Bolsonaro foi avisado de operação da PF",</w:t>
       </w:r>
     </w:p>
     <w:p>
@@ -17155,20 +17459,746 @@
       <w:r>
         <w:rPr>
           <w:rFonts w:hint="default"/>
-          <w:vertAlign w:val="baseline"/>
-          <w:lang w:val="pt-BR"/>
-        </w:rPr>
-        <w:t>Noticia menos semelhante:  a empresa americana de biotecnologia moderna anunciou nesta segunda-feira (18) ter obtido resultados "positivos preliminares" na fase inicial de ensaios clínicos de sua vacina contra o novo coronavírus</w:t>
-      </w:r>
-    </w:p>
-    <w:p>
-      <w:pPr>
+          <w:lang w:val="pt-BR"/>
+        </w:rPr>
+        <w:t>"categoria": " Rio de Janeiro ",</w:t>
+      </w:r>
+    </w:p>
+    <w:p>
+      <w:pPr>
+        <w:numPr>
+          <w:ilvl w:val="0"/>
+          <w:numId w:val="0"/>
+        </w:numPr>
+        <w:ind w:firstLine="720" w:firstLineChars="0"/>
         <w:jc w:val="both"/>
         <w:rPr>
           <w:rFonts w:hint="default"/>
           <w:lang w:val="pt-BR"/>
         </w:rPr>
       </w:pPr>
+      <w:r>
+        <w:rPr>
+          <w:rFonts w:hint="default"/>
+          <w:lang w:val="pt-BR"/>
+        </w:rPr>
+        <w:t>"texto": " O Ministério Público Federal informou nesta segunda-feira (18) que vai investigar as novas denúncias de vazamentos na Superintendência da Polícia Federal do Rio, feitas pelo empresário Paulo Marinho.  Empresário e apoiador da campanha de Jair Bolsonaro à presidência, Marinho afirmou que o filho do presidente Flávio Bolsonaro foi avisado por um delegado da Polícia Federal sobre a Operação Furna da Onça, que levantou suspeitas sobre o ex-assessor dele, Fabrício Queiroz. Advogado investigado por 'rachadinhas' é suspeito de presenciar vazamento A investigação do MPF está a cargo do Núcleo de Controle Externo da Atividade Policial. Os investigadores querem descobrir se policiais federais vazaram informações sigilosas para privilegiar alguém. Marinho vai ser ouvido. Suposto esquema de 'rachadinha' A operação, desdobramento da Lava Jato no RJ, culminou na prisão de parlamentares do estado em novembro de 2018. Foi durante essa ação que os investigadores chegaram ao nome de Queiroz, suspeito de administrar um esquema de\"rachadinha\" no gabinete de Flávio Bolsonaro.  O vazamento da operação teria sido feito por um delegado da PF, segundo Marinho. O empresário foi um dos principais apoiadores da campanha de Jair Bolsonaro e é suplente do hoje senador Flávio Bolsonaro, então deputado. Várias reuniões do grupo político ocorreram na casa de Marinho.  O senador nega as acusações e atribui a denúncia ao suposto interesse de Paulo Marinho em obter a vaga no Senado.  \"O desespero de Paulo Marinho causa um pouco de pena. Preferiu virar as costas a quem lhe estendeu a mão. Trocou a família Bolsonaro por Dória e Witzel, parece ter sido tomado pela ambição. É fácil entender esse tipo de ataque ao lembrar que ele, Paulo Marinho, tem interesse em me prejudicar, já que seria meu substituto no Senado. Ele sabe que jamais teria condições de ganhar nas urnas e tenta no tapetão. E por que somente agora inventa isso, às vésperas das eleições municipais em que ele se coloca como pré-candidato do PSDB à Prefeitura do Rio, e não à época em que ele diz terem acontecido os fatos, dois anos atrás? Sobre as estórias, não passam de invenção de alguém desesperado e sem votos\", diz Flávio Bolsonaro, em nota. Relato de Paulo Marinho Ao jornal, Marinho disse que o encontro com o delegado teria ocorrido na porta da Superintendência da PF, na Praça Mauá. De acordo com a versão do empresário, participaram também o coronel Miguel Braga, chefe de gabinete do parlamentar, o advogado Victor Alves e Val Meliga, ex-presidente do PSL no Rio e irmã de dois milicianos.  O relato do delegado, segundo Marinho, foi de que Queiroz e a filha tinham sido citados num relatório do antigo Coaf (Conselho de Controle de Atividades Financeiras).  “Vai ser deflagrada a operação Furna da Onça, que vai atingir em cheio a Assembleia Legislativa do Rio. E essa operação vai alcançar algumas pessoas do gabinete do Flávio. Uma delas é o Queiroz e a outra é a filha do Queiroz (Nathalia), que trabalha no gabinete do Jair Bolsonaro (que ainda era deputado federal) em Brasília. Nós vamos segurar essa operação para não detoná-la agora, durante o segundo turno, porque isso pode atrapalhar o resultado da eleição (presidencial) ”, teria dito o delegado, segundo Marinho.  A partir do relatório, o Ministério Público do Rio detalhou o suposto esquema de corrupção que afirma ter ocorrido no gabinete do então deputado estadual Flávio Bolsonaro.  Os promotores afirmam que Flávio Bolsonaro é o chefe de uma organização criminosa e identificaram pelo menos 13 assessores que repassaram parte de seus salários ao ex-assessor dele, Fabrício Queiroz.  A prática, conhecida como \"rachadinha\", ocorre quando funcionários devolvem parte do salário ao parlamentar. Queiroz recebeu 483 depósitos na conta bancária, mais de R$ 2 milhões.  Os promotores dizem que Fabrício Queiroz “arrecadou grande parte da remuneração de funcionários fantasmas do então deputado estadual Flávio Bolsonaro” e que foram identificados pelo menos 13 assessores que repassavam parte do s</w:t>
+      </w:r>
+      <w:r>
+        <w:rPr>
+          <w:rFonts w:hint="default"/>
+          <w:lang w:val="pt-BR"/>
+        </w:rPr>
+        <w:t>alário.  Segundo o blog da Andréia Sadi, Marinho tem \"elementos que comprovam\" o relato do suposto vazamento da operação feito à Folha de S.Paulo, mas não adiantou quais provas seriam.  “Tenho provas, tenho elementos que comprovam o relato que eu fiz. Já adianto que tudo que eu falei vou repetir durante depoimento à PF, rigorosamente igual”, disse ele ao blog.  O desembargador Abel Gomes, relator da Furna da Onça , disse que a operação não foi adiada, e que não poderia ser feita em período eleitoral para não dar a ideia de uso político.  O desembargador classificou a denúncia de Paulo Marinho como grave e pediu apuração urgente. PF reabre inquérito A PF chegou a abrir um inquérito, dois meses após a operação, para investigar a participação de agentes no vazamento. O caso foi encerrado sem que fosse encontrada a origem do vazamento. Nesta segunda, a a PF reabriu a investigação.  Marinho será ouvido no inquérito no Supremo Tribunal Federal (STF) que investiga suposta interferência de Jair Bolsonaro na troca de comando da PF, após denúncias do ex-ministro Sérgio Moro. Segurança reforçada A Polícia Militar do Rio de Janeiro informou, nesta segunda-feira (18), que reforçou o policiamento nas proximidades da residência do empresário Paulo Marinho.  O pedido havia sido feito por Marinho ao governador Wilson Witzel, após o empresário afirmar em entrevista ao jornal Folha de S. Paulo que o senador Flávio Bolsonaro foi avisado com antecedência sobre a deflagração da Operação Furna da Onça. "</w:t>
+      </w:r>
+    </w:p>
+    <w:p>
+      <w:pPr>
+        <w:ind w:left="0" w:leftChars="0" w:firstLine="0" w:firstLineChars="0"/>
+        <w:rPr>
+          <w:rFonts w:hint="default"/>
+          <w:lang w:val="pt-BR"/>
+        </w:rPr>
+      </w:pPr>
+    </w:p>
+    <w:p>
+      <w:pPr>
+        <w:pStyle w:val="3"/>
+        <w:bidi w:val="0"/>
+        <w:ind w:left="576" w:leftChars="0" w:hanging="576" w:firstLineChars="0"/>
+        <w:rPr>
+          <w:rFonts w:hint="default"/>
+        </w:rPr>
+      </w:pPr>
+      <w:r>
+        <w:rPr>
+          <w:rFonts w:hint="default"/>
+          <w:lang w:val="pt-BR"/>
+        </w:rPr>
+        <w:t>Sumarização Extrativa com TextRank</w:t>
+      </w:r>
+    </w:p>
+    <w:p>
+      <w:pPr>
+        <w:rPr>
+          <w:rFonts w:hint="default"/>
+          <w:lang w:val="pt-BR"/>
+        </w:rPr>
+      </w:pPr>
+    </w:p>
+    <w:p>
+      <w:pPr>
+        <w:rPr>
+          <w:rFonts w:hint="default"/>
+          <w:lang w:val="pt-BR"/>
+        </w:rPr>
+      </w:pPr>
+      <w:r>
+        <w:rPr>
+          <w:rFonts w:hint="default"/>
+          <w:lang w:val="pt-BR"/>
+        </w:rPr>
+        <w:t xml:space="preserve">Para este método, com os textos carregados em um arquivo </w:t>
+      </w:r>
+      <w:r>
+        <w:rPr>
+          <w:rFonts w:hint="default"/>
+          <w:i/>
+          <w:iCs/>
+          <w:lang w:val="pt-BR"/>
+        </w:rPr>
+        <w:t>Json,</w:t>
+      </w:r>
+      <w:r>
+        <w:rPr>
+          <w:rFonts w:hint="default"/>
+          <w:lang w:val="pt-BR"/>
+        </w:rPr>
+        <w:t xml:space="preserve"> o </w:t>
+      </w:r>
+      <w:r>
+        <w:rPr>
+          <w:rFonts w:hint="default"/>
+          <w:i/>
+          <w:iCs/>
+          <w:lang w:val="pt-BR"/>
+        </w:rPr>
+        <w:t>dataset</w:t>
+      </w:r>
+      <w:r>
+        <w:rPr>
+          <w:rFonts w:hint="default"/>
+          <w:lang w:val="pt-BR"/>
+        </w:rPr>
+        <w:t xml:space="preserve">  coletado pelo </w:t>
+      </w:r>
+      <w:r>
+        <w:rPr>
+          <w:rFonts w:hint="default"/>
+          <w:i/>
+          <w:iCs/>
+          <w:lang w:val="pt-BR"/>
+        </w:rPr>
+        <w:t>Web Scraping</w:t>
+      </w:r>
+      <w:r>
+        <w:rPr>
+          <w:rFonts w:hint="default"/>
+          <w:lang w:val="pt-BR"/>
+        </w:rPr>
+        <w:t xml:space="preserve"> é dividido em dois vetores, separando os títulos das notícias, com o objetivo de facilitar o pré-processamento e todo o texto é convertido para letra minúscula. Em sequência, as frases são divididas baseadas no ponto final e a tokenização realizada através do NLTK. </w:t>
+      </w:r>
+    </w:p>
+    <w:p>
+      <w:pPr>
+        <w:rPr>
+          <w:rFonts w:hint="default"/>
+          <w:lang w:val="pt-BR"/>
+        </w:rPr>
+      </w:pPr>
+      <w:r>
+        <w:rPr>
+          <w:rFonts w:hint="default"/>
+          <w:lang w:val="pt-BR"/>
+        </w:rPr>
+        <w:t xml:space="preserve">O modelo </w:t>
+      </w:r>
+      <w:r>
+        <w:rPr>
+          <w:rFonts w:hint="default"/>
+          <w:i/>
+          <w:iCs/>
+          <w:lang w:val="pt-BR"/>
+        </w:rPr>
+        <w:t xml:space="preserve">GloVe </w:t>
+      </w:r>
+      <w:r>
+        <w:rPr>
+          <w:rFonts w:hint="default"/>
+          <w:lang w:val="pt-BR"/>
+        </w:rPr>
+        <w:t xml:space="preserve">pré treinado com 929605 vetores de palavras pelo Núcleo Interinstitucional de Linguística Computacional (NILC) da Universidade de São Paulo (USP) foi carregado com a biblioteca </w:t>
+      </w:r>
+      <w:r>
+        <w:rPr>
+          <w:rFonts w:hint="default"/>
+          <w:i/>
+          <w:iCs/>
+          <w:lang w:val="pt-BR"/>
+        </w:rPr>
+        <w:t>Gensim</w:t>
+      </w:r>
+      <w:r>
+        <w:rPr>
+          <w:rFonts w:hint="default"/>
+          <w:lang w:val="pt-BR"/>
+        </w:rPr>
+        <w:t xml:space="preserve"> utilizando o </w:t>
+      </w:r>
+      <w:r>
+        <w:rPr>
+          <w:rFonts w:hint="default"/>
+          <w:i/>
+          <w:iCs/>
+          <w:lang w:val="pt-BR"/>
+        </w:rPr>
+        <w:t xml:space="preserve">KeyedVector </w:t>
+      </w:r>
+      <w:r>
+        <w:rPr>
+          <w:rFonts w:hint="default"/>
+          <w:lang w:val="pt-BR"/>
+        </w:rPr>
+        <w:t xml:space="preserve">e, posteriormente, a remoção das </w:t>
+      </w:r>
+      <w:r>
+        <w:rPr>
+          <w:rFonts w:hint="default"/>
+          <w:i/>
+          <w:iCs/>
+          <w:lang w:val="pt-BR"/>
+        </w:rPr>
+        <w:t>stopwords</w:t>
+      </w:r>
+      <w:r>
+        <w:rPr>
+          <w:rFonts w:hint="default"/>
+          <w:lang w:val="pt-BR"/>
+        </w:rPr>
+        <w:t xml:space="preserve"> de acordo com a gramática da língua portuguesa. Assim, um dicionário com o método </w:t>
+      </w:r>
+      <w:r>
+        <w:rPr>
+          <w:rFonts w:hint="default"/>
+          <w:i/>
+          <w:iCs/>
+          <w:lang w:val="pt-BR"/>
+        </w:rPr>
+        <w:t xml:space="preserve">Word Embbedings </w:t>
+      </w:r>
+      <w:r>
+        <w:rPr>
+          <w:rFonts w:hint="default" w:ascii="Arial" w:hAnsi="Arial" w:eastAsia="Arial" w:cs="Arial"/>
+          <w:lang w:val="pt-BR"/>
+        </w:rPr>
+        <w:t>foi criado com</w:t>
+      </w:r>
+      <w:r>
+        <w:rPr>
+          <w:rFonts w:hint="default"/>
+          <w:lang w:val="pt-BR"/>
+        </w:rPr>
+        <w:t xml:space="preserve"> variáveis e vetor com o valor escalar de cada título, e a média de cada notícia, como mostra o trecho de código da Figura 10.</w:t>
+      </w:r>
+    </w:p>
+    <w:p>
+      <w:pPr>
+        <w:rPr>
+          <w:rFonts w:hint="default"/>
+          <w:lang w:val="pt-BR"/>
+        </w:rPr>
+      </w:pPr>
+    </w:p>
+    <w:p>
+      <w:pPr>
+        <w:ind w:left="0" w:leftChars="0" w:firstLine="0" w:firstLineChars="0"/>
+        <w:jc w:val="center"/>
+        <w:rPr>
+          <w:rFonts w:hint="default"/>
+          <w:lang w:val="pt-BR"/>
+        </w:rPr>
+      </w:pPr>
+      <w:r>
+        <w:rPr>
+          <w:rFonts w:hint="default"/>
+          <w:lang w:val="pt-BR"/>
+        </w:rPr>
+        <w:t xml:space="preserve">Figura 10 - Criação do modelo </w:t>
+      </w:r>
+      <w:r>
+        <w:rPr>
+          <w:rFonts w:hint="default"/>
+          <w:i/>
+          <w:iCs/>
+          <w:lang w:val="pt-BR"/>
+        </w:rPr>
+        <w:t xml:space="preserve">World Embbedings </w:t>
+      </w:r>
+      <w:r>
+        <w:rPr>
+          <w:rFonts w:hint="default" w:ascii="Arial" w:hAnsi="Arial" w:eastAsia="Arial" w:cs="Arial"/>
+          <w:lang w:val="pt-BR"/>
+        </w:rPr>
+        <w:t xml:space="preserve">e manipulação dos títulos </w:t>
+      </w:r>
+    </w:p>
+    <w:p>
+      <w:pPr>
+        <w:ind w:left="0" w:leftChars="0" w:firstLine="0" w:firstLineChars="0"/>
+        <w:jc w:val="center"/>
+        <w:rPr>
+          <w:rFonts w:hint="default"/>
+          <w:lang w:val="pt-BR"/>
+        </w:rPr>
+      </w:pPr>
+      <w:r>
+        <w:rPr>
+          <w:rFonts w:hint="default"/>
+          <w:lang w:val="pt-BR"/>
+        </w:rPr>
+        <w:drawing>
+          <wp:inline distT="0" distB="0" distL="114300" distR="114300">
+            <wp:extent cx="5397500" cy="3180080"/>
+            <wp:effectExtent l="0" t="0" r="12700" b="1270"/>
+            <wp:docPr id="48" name="Imagem 48" descr="Captura de Tela (213)"/>
+            <wp:cNvGraphicFramePr>
+              <a:graphicFrameLocks xmlns:a="http://schemas.openxmlformats.org/drawingml/2006/main" noChangeAspect="1"/>
+            </wp:cNvGraphicFramePr>
+            <a:graphic xmlns:a="http://schemas.openxmlformats.org/drawingml/2006/main">
+              <a:graphicData uri="http://schemas.openxmlformats.org/drawingml/2006/picture">
+                <pic:pic xmlns:pic="http://schemas.openxmlformats.org/drawingml/2006/picture">
+                  <pic:nvPicPr>
+                    <pic:cNvPr id="48" name="Imagem 48" descr="Captura de Tela (213)"/>
+                    <pic:cNvPicPr>
+                      <a:picLocks noChangeAspect="1"/>
+                    </pic:cNvPicPr>
+                  </pic:nvPicPr>
+                  <pic:blipFill>
+                    <a:blip r:embed="rId167"/>
+                    <a:stretch>
+                      <a:fillRect/>
+                    </a:stretch>
+                  </pic:blipFill>
+                  <pic:spPr>
+                    <a:xfrm>
+                      <a:off x="0" y="0"/>
+                      <a:ext cx="5397500" cy="3180080"/>
+                    </a:xfrm>
+                    <a:prstGeom prst="rect">
+                      <a:avLst/>
+                    </a:prstGeom>
+                  </pic:spPr>
+                </pic:pic>
+              </a:graphicData>
+            </a:graphic>
+          </wp:inline>
+        </w:drawing>
+      </w:r>
+    </w:p>
+    <w:p>
+      <w:pPr>
+        <w:ind w:left="0" w:leftChars="0" w:firstLine="0" w:firstLineChars="0"/>
+        <w:jc w:val="center"/>
+        <w:rPr>
+          <w:rFonts w:hint="default"/>
+          <w:lang w:val="pt-BR"/>
+        </w:rPr>
+      </w:pPr>
+      <w:r>
+        <w:rPr>
+          <w:rFonts w:hint="default"/>
+          <w:position w:val="-4"/>
+          <w:lang w:val="pt-BR"/>
+        </w:rPr>
+        <w:object>
+          <v:shape id="_x0000_i1066" o:spt="75" type="#_x0000_t75" style="height:15pt;width:10pt;" o:ole="t" filled="f" o:preferrelative="t" stroked="f" coordsize="21600,21600">
+            <v:fill on="f" focussize="0,0"/>
+            <v:stroke on="f"/>
+            <v:imagedata r:id="rId169" o:title=""/>
+            <o:lock v:ext="edit" aspectratio="t"/>
+            <w10:wrap type="none"/>
+            <w10:anchorlock/>
+          </v:shape>
+          <o:OLEObject Type="Embed" ProgID="Equation.KSEE3" ShapeID="_x0000_i1066" DrawAspect="Content" ObjectID="_1468075766" r:id="rId168">
+            <o:LockedField>false</o:LockedField>
+          </o:OLEObject>
+        </w:object>
+      </w:r>
+      <w:r>
+        <w:rPr>
+          <w:rFonts w:hint="default"/>
+          <w:lang w:val="pt-BR"/>
+        </w:rPr>
+        <w:t>Fonte: Elaborado pelos autores</w:t>
+      </w:r>
+    </w:p>
+    <w:p>
+      <w:pPr>
+        <w:ind w:left="0" w:leftChars="0" w:firstLine="0" w:firstLineChars="0"/>
+        <w:jc w:val="center"/>
+        <w:rPr>
+          <w:rFonts w:hint="default"/>
+          <w:lang w:val="pt-BR"/>
+        </w:rPr>
+      </w:pPr>
+    </w:p>
+    <w:p>
+      <w:pPr>
+        <w:rPr>
+          <w:rFonts w:hint="default"/>
+          <w:lang w:val="pt-BR"/>
+        </w:rPr>
+      </w:pPr>
+      <w:r>
+        <w:rPr>
+          <w:rFonts w:hint="default"/>
+          <w:lang w:val="pt-BR"/>
+        </w:rPr>
+        <w:t xml:space="preserve"> Para cada notícia, também foi criado a média das palavras e vetor com o valor escalar. Ao aplicar a similaridade de cosseno em uma matriz de 100 dimensões onde as linhas contem a média das notícias e as colunas a sumarização com maior e menor semelhança, armazenada em um arquivo de texto, como ilustra a imagem da Figura 11:</w:t>
+      </w:r>
+    </w:p>
+    <w:p>
+      <w:pPr>
+        <w:rPr>
+          <w:rFonts w:hint="default"/>
+          <w:lang w:val="pt-BR"/>
+        </w:rPr>
+      </w:pPr>
+    </w:p>
+    <w:p>
+      <w:pPr>
+        <w:rPr>
+          <w:rFonts w:hint="default"/>
+          <w:lang w:val="pt-BR"/>
+        </w:rPr>
+      </w:pPr>
+    </w:p>
+    <w:p>
+      <w:pPr>
+        <w:rPr>
+          <w:rFonts w:hint="default"/>
+          <w:lang w:val="pt-BR"/>
+        </w:rPr>
+      </w:pPr>
+    </w:p>
+    <w:p>
+      <w:pPr>
+        <w:jc w:val="center"/>
+        <w:rPr>
+          <w:rFonts w:hint="default"/>
+          <w:lang w:val="pt-BR"/>
+        </w:rPr>
+      </w:pPr>
+      <w:r>
+        <w:rPr>
+          <w:rFonts w:hint="default"/>
+          <w:lang w:val="pt-BR"/>
+        </w:rPr>
+        <w:t xml:space="preserve">Figura 11 - Manipulação das notícias e resultados de semelhança </w:t>
+      </w:r>
+    </w:p>
+    <w:p>
+      <w:pPr>
+        <w:ind w:left="0" w:leftChars="0" w:firstLine="0" w:firstLineChars="0"/>
+        <w:jc w:val="both"/>
+        <w:rPr>
+          <w:rFonts w:hint="default"/>
+          <w:lang w:val="pt-BR"/>
+        </w:rPr>
+      </w:pPr>
+      <w:r>
+        <w:rPr>
+          <w:rFonts w:hint="default"/>
+          <w:lang w:val="pt-BR"/>
+        </w:rPr>
+        <w:drawing>
+          <wp:inline distT="0" distB="0" distL="114300" distR="114300">
+            <wp:extent cx="5580380" cy="3404870"/>
+            <wp:effectExtent l="0" t="0" r="1270" b="5080"/>
+            <wp:docPr id="49" name="Imagem 49" descr="Captura de Tela (215)"/>
+            <wp:cNvGraphicFramePr>
+              <a:graphicFrameLocks xmlns:a="http://schemas.openxmlformats.org/drawingml/2006/main" noChangeAspect="1"/>
+            </wp:cNvGraphicFramePr>
+            <a:graphic xmlns:a="http://schemas.openxmlformats.org/drawingml/2006/main">
+              <a:graphicData uri="http://schemas.openxmlformats.org/drawingml/2006/picture">
+                <pic:pic xmlns:pic="http://schemas.openxmlformats.org/drawingml/2006/picture">
+                  <pic:nvPicPr>
+                    <pic:cNvPr id="49" name="Imagem 49" descr="Captura de Tela (215)"/>
+                    <pic:cNvPicPr>
+                      <a:picLocks noChangeAspect="1"/>
+                    </pic:cNvPicPr>
+                  </pic:nvPicPr>
+                  <pic:blipFill>
+                    <a:blip r:embed="rId170"/>
+                    <a:stretch>
+                      <a:fillRect/>
+                    </a:stretch>
+                  </pic:blipFill>
+                  <pic:spPr>
+                    <a:xfrm>
+                      <a:off x="0" y="0"/>
+                      <a:ext cx="5580380" cy="3404870"/>
+                    </a:xfrm>
+                    <a:prstGeom prst="rect">
+                      <a:avLst/>
+                    </a:prstGeom>
+                  </pic:spPr>
+                </pic:pic>
+              </a:graphicData>
+            </a:graphic>
+          </wp:inline>
+        </w:drawing>
+      </w:r>
+    </w:p>
+    <w:p>
+      <w:pPr>
+        <w:jc w:val="center"/>
+        <w:rPr>
+          <w:rFonts w:hint="default"/>
+          <w:lang w:val="pt-BR"/>
+        </w:rPr>
+      </w:pPr>
+      <w:r>
+        <w:rPr>
+          <w:rFonts w:hint="default"/>
+          <w:position w:val="-4"/>
+          <w:lang w:val="pt-BR"/>
+        </w:rPr>
+        <w:object>
+          <v:shape id="_x0000_i1069" o:spt="75" type="#_x0000_t75" style="height:15pt;width:10pt;" o:ole="t" filled="f" o:preferrelative="t" stroked="f" coordsize="21600,21600">
+            <v:path/>
+            <v:fill on="f" focussize="0,0"/>
+            <v:stroke on="f"/>
+            <v:imagedata r:id="rId172" o:title=""/>
+            <o:lock v:ext="edit" aspectratio="t"/>
+            <w10:wrap type="none"/>
+            <w10:anchorlock/>
+          </v:shape>
+          <o:OLEObject Type="Embed" ProgID="Equation.KSEE3" ShapeID="_x0000_i1069" DrawAspect="Content" ObjectID="_1468075767" r:id="rId171">
+            <o:LockedField>false</o:LockedField>
+          </o:OLEObject>
+        </w:object>
+      </w:r>
+      <w:r>
+        <w:rPr>
+          <w:rFonts w:hint="default"/>
+          <w:lang w:val="pt-BR"/>
+        </w:rPr>
+        <w:t>Fonte: Elaborado pelos autores</w:t>
+      </w:r>
+    </w:p>
+    <w:p>
+      <w:pPr>
+        <w:jc w:val="center"/>
+        <w:rPr>
+          <w:rFonts w:hint="default"/>
+          <w:lang w:val="pt-BR"/>
+        </w:rPr>
+      </w:pPr>
+    </w:p>
+    <w:p>
+      <w:pPr>
+        <w:rPr>
+          <w:rFonts w:hint="default"/>
+          <w:lang w:val="pt-BR"/>
+        </w:rPr>
+      </w:pPr>
+      <w:r>
+        <w:rPr>
+          <w:rFonts w:hint="default"/>
+          <w:lang w:val="pt-BR"/>
+        </w:rPr>
+        <w:t>Alguns d</w:t>
+      </w:r>
+      <w:r>
+        <w:rPr>
+          <w:rFonts w:hint="default"/>
+          <w:position w:val="-4"/>
+          <w:lang w:val="pt-BR"/>
+        </w:rPr>
+        <w:t>o</w:t>
+      </w:r>
+      <w:r>
+        <w:rPr>
+          <w:rFonts w:hint="default"/>
+          <w:lang w:val="pt-BR"/>
+        </w:rPr>
+        <w:t>s resultados foram:</w:t>
+      </w:r>
+    </w:p>
+    <w:p>
+      <w:pPr>
+        <w:rPr>
+          <w:rFonts w:hint="default"/>
+          <w:lang w:val="pt-BR"/>
+        </w:rPr>
+      </w:pPr>
+    </w:p>
+    <w:p>
+      <w:pPr>
+        <w:numPr>
+          <w:ilvl w:val="0"/>
+          <w:numId w:val="5"/>
+        </w:numPr>
+        <w:jc w:val="both"/>
+        <w:rPr>
+          <w:rFonts w:hint="default"/>
+          <w:lang w:val="pt-BR"/>
+        </w:rPr>
+      </w:pPr>
+      <w:r>
+        <w:rPr>
+          <w:rFonts w:hint="default"/>
+          <w:lang w:val="pt-BR"/>
+        </w:rPr>
+        <w:t xml:space="preserve">Título: falta de política clara para conter pandemia atrasa retomada da economia, dizem empresários </w:t>
+      </w:r>
+    </w:p>
+    <w:p>
+      <w:pPr>
+        <w:jc w:val="both"/>
+        <w:rPr>
+          <w:rFonts w:hint="default"/>
+          <w:lang w:val="pt-BR"/>
+        </w:rPr>
+      </w:pPr>
+      <w:r>
+        <w:rPr>
+          <w:rFonts w:hint="default"/>
+          <w:lang w:val="pt-BR"/>
+        </w:rPr>
+        <w:t>Noticia mais semelhante:  executivos dão mostras de desconforto com a falta de coordenação entre a pasta e a presidência da república</w:t>
+      </w:r>
+    </w:p>
+    <w:p>
+      <w:pPr>
+        <w:jc w:val="both"/>
+        <w:rPr>
+          <w:rFonts w:hint="default"/>
+          <w:lang w:val="pt-BR"/>
+        </w:rPr>
+      </w:pPr>
+      <w:r>
+        <w:rPr>
+          <w:rFonts w:hint="default"/>
+          <w:lang w:val="pt-BR"/>
+        </w:rPr>
+        <w:t>Noticia menos semelhante:  a saída de nelson teich do ministério da saúde reacendeu o alerta entre empresários sobre o grau de confiança no brasil para o combate à pandemia do novo coronavírus</w:t>
+      </w:r>
+    </w:p>
+    <w:p>
+      <w:pPr>
+        <w:jc w:val="both"/>
+        <w:rPr>
+          <w:rFonts w:hint="default"/>
+          <w:lang w:val="pt-BR"/>
+        </w:rPr>
+      </w:pPr>
+    </w:p>
+    <w:p>
+      <w:pPr>
+        <w:numPr>
+          <w:ilvl w:val="0"/>
+          <w:numId w:val="5"/>
+        </w:numPr>
+        <w:ind w:left="0" w:leftChars="0" w:firstLine="709" w:firstLineChars="0"/>
+        <w:jc w:val="both"/>
+        <w:rPr>
+          <w:rFonts w:hint="default"/>
+          <w:lang w:val="pt-BR"/>
+        </w:rPr>
+      </w:pPr>
+      <w:r>
+        <w:rPr>
+          <w:rFonts w:hint="default"/>
+          <w:lang w:val="pt-BR"/>
+        </w:rPr>
+        <w:t>Título: brasil chega a 16.792 mortes e se torna 3º do mundo com mais casos</w:t>
+      </w:r>
+    </w:p>
+    <w:p>
+      <w:pPr>
+        <w:jc w:val="both"/>
+        <w:rPr>
+          <w:rFonts w:hint="default"/>
+          <w:lang w:val="pt-BR"/>
+        </w:rPr>
+      </w:pPr>
+      <w:r>
+        <w:rPr>
+          <w:rFonts w:hint="default"/>
+          <w:lang w:val="pt-BR"/>
+        </w:rPr>
+        <w:t>Noticia mais semelhante:  os principais dados são: 16</w:t>
+      </w:r>
+    </w:p>
+    <w:p>
+      <w:pPr>
+        <w:jc w:val="both"/>
+        <w:rPr>
+          <w:rFonts w:hint="default"/>
+          <w:lang w:val="pt-BR"/>
+        </w:rPr>
+      </w:pPr>
+      <w:r>
+        <w:rPr>
+          <w:rFonts w:hint="default"/>
+          <w:lang w:val="pt-BR"/>
+        </w:rPr>
+        <w:t>Noticia menos semelhante:  o ministério da saúde divulgou nesta segunda-feira (18) seu mais recente balanço de mortes e casos confirmados de covid-19</w:t>
+      </w:r>
+    </w:p>
+    <w:p>
+      <w:pPr>
+        <w:jc w:val="both"/>
+        <w:rPr>
+          <w:rFonts w:hint="default"/>
+          <w:lang w:val="pt-BR"/>
+        </w:rPr>
+      </w:pPr>
+    </w:p>
+    <w:p>
+      <w:pPr>
+        <w:numPr>
+          <w:ilvl w:val="0"/>
+          <w:numId w:val="5"/>
+        </w:numPr>
+        <w:ind w:left="0" w:leftChars="0" w:firstLine="709" w:firstLineChars="0"/>
+        <w:jc w:val="both"/>
+        <w:rPr>
+          <w:rFonts w:hint="default"/>
+          <w:lang w:val="pt-BR"/>
+        </w:rPr>
+      </w:pPr>
+      <w:r>
+        <w:rPr>
+          <w:rFonts w:hint="default"/>
+          <w:lang w:val="pt-BR"/>
+        </w:rPr>
+        <w:t>Título: mpf investigará se flávio bolsonaro foi avisado de operação da pf</w:t>
+      </w:r>
+    </w:p>
+    <w:p>
+      <w:pPr>
+        <w:jc w:val="both"/>
+        <w:rPr>
+          <w:rFonts w:hint="default"/>
+          <w:lang w:val="pt-BR"/>
+        </w:rPr>
+      </w:pPr>
+      <w:r>
+        <w:rPr>
+          <w:rFonts w:hint="default"/>
+          <w:lang w:val="pt-BR"/>
+        </w:rPr>
+        <w:t>Noticia mais semelhante:   empresário e apoiador da campanha de jair bolsonaro à presidência, marinho afirmou que o filho do presidente flávio bolsonaro foi avisado por um delegado da polícia federal sobre a operação furna da onça, que levantou suspeitas sobre o ex-assessor dele, fabrício queiroz</w:t>
+      </w:r>
+    </w:p>
+    <w:p>
+      <w:pPr>
+        <w:jc w:val="both"/>
+        <w:rPr>
+          <w:rFonts w:hint="default"/>
+          <w:lang w:val="pt-BR"/>
+        </w:rPr>
+      </w:pPr>
+      <w:r>
+        <w:rPr>
+          <w:rFonts w:hint="default"/>
+          <w:lang w:val="pt-BR"/>
+        </w:rPr>
+        <w:t>Noticia menos semelhante:  o ministério público federal informou nesta segunda-feira (18) que vai investigar as novas denúncias de vazamentos na superintendência da polícia federal do rio, feitas pelo empresário paulo marinho</w:t>
+      </w:r>
     </w:p>
     <w:p>
       <w:pPr>
@@ -24211,6 +25241,18 @@
 <file path=word/numbering.xml><?xml version="1.0" encoding="utf-8"?>
 <w:numbering xmlns:wpc="http://schemas.microsoft.com/office/word/2010/wordprocessingCanvas" xmlns:mc="http://schemas.openxmlformats.org/markup-compatibility/2006" xmlns:o="urn:schemas-microsoft-com:office:office" xmlns:r="http://schemas.openxmlformats.org/officeDocument/2006/relationships" xmlns:m="http://schemas.openxmlformats.org/officeDocument/2006/math" xmlns:v="urn:schemas-microsoft-com:vml" xmlns:wp14="http://schemas.microsoft.com/office/word/2010/wordprocessingDrawing" xmlns:wp="http://schemas.openxmlformats.org/drawingml/2006/wordprocessingDrawing" xmlns:w10="urn:schemas-microsoft-com:office:word" xmlns:w="http://schemas.openxmlformats.org/wordprocessingml/2006/main" xmlns:w14="http://schemas.microsoft.com/office/word/2010/wordml" xmlns:wpg="http://schemas.microsoft.com/office/word/2010/wordprocessingGroup" xmlns:wpi="http://schemas.microsoft.com/office/word/2010/wordprocessingInk" xmlns:wne="http://schemas.microsoft.com/office/word/2006/wordml" xmlns:wps="http://schemas.microsoft.com/office/word/2010/wordprocessingShape" mc:Ignorable="w14 wp14">
   <w:abstractNum w:abstractNumId="0">
+    <w:nsid w:val="86B2D3CB"/>
+    <w:multiLevelType w:val="singleLevel"/>
+    <w:tmpl w:val="86B2D3CB"/>
+    <w:lvl w:ilvl="0" w:tentative="0">
+      <w:start w:val="1"/>
+      <w:numFmt w:val="decimal"/>
+      <w:suff w:val="space"/>
+      <w:lvlText w:val="(%1)"/>
+      <w:lvlJc w:val="left"/>
+    </w:lvl>
+  </w:abstractNum>
+  <w:abstractNum w:abstractNumId="1">
     <w:nsid w:val="1F4C6BF5"/>
     <w:multiLevelType w:val="multilevel"/>
     <w:tmpl w:val="1F4C6BF5"/>
@@ -24323,7 +25365,19 @@
       </w:rPr>
     </w:lvl>
   </w:abstractNum>
-  <w:abstractNum w:abstractNumId="1">
+  <w:abstractNum w:abstractNumId="2">
+    <w:nsid w:val="2340CB92"/>
+    <w:multiLevelType w:val="singleLevel"/>
+    <w:tmpl w:val="2340CB92"/>
+    <w:lvl w:ilvl="0" w:tentative="0">
+      <w:start w:val="1"/>
+      <w:numFmt w:val="decimal"/>
+      <w:suff w:val="space"/>
+      <w:lvlText w:val="(%1)"/>
+      <w:lvlJc w:val="left"/>
+    </w:lvl>
+  </w:abstractNum>
+  <w:abstractNum w:abstractNumId="3">
     <w:nsid w:val="238A28AC"/>
     <w:multiLevelType w:val="multilevel"/>
     <w:tmpl w:val="238A28AC"/>
@@ -24409,7 +25463,7 @@
       </w:pPr>
     </w:lvl>
   </w:abstractNum>
-  <w:abstractNum w:abstractNumId="2">
+  <w:abstractNum w:abstractNumId="4">
     <w:nsid w:val="24FA5350"/>
     <w:multiLevelType w:val="multilevel"/>
     <w:tmpl w:val="24FA5350"/>
@@ -24503,29 +25557,20 @@
       </w:pPr>
     </w:lvl>
   </w:abstractNum>
-  <w:abstractNum w:abstractNumId="3">
-    <w:nsid w:val="6E7E5ADD"/>
-    <w:multiLevelType w:val="singleLevel"/>
-    <w:tmpl w:val="6E7E5ADD"/>
-    <w:lvl w:ilvl="0" w:tentative="0">
-      <w:start w:val="1"/>
-      <w:numFmt w:val="decimal"/>
-      <w:suff w:val="space"/>
-      <w:lvlText w:val="(%1)"/>
-      <w:lvlJc w:val="left"/>
-    </w:lvl>
-  </w:abstractNum>
   <w:num w:numId="1">
-    <w:abstractNumId w:val="2"/>
+    <w:abstractNumId w:val="4"/>
   </w:num>
   <w:num w:numId="2">
+    <w:abstractNumId w:val="3"/>
+  </w:num>
+  <w:num w:numId="3">
     <w:abstractNumId w:val="1"/>
   </w:num>
-  <w:num w:numId="3">
+  <w:num w:numId="4">
     <w:abstractNumId w:val="0"/>
   </w:num>
-  <w:num w:numId="4">
-    <w:abstractNumId w:val="3"/>
+  <w:num w:numId="5">
+    <w:abstractNumId w:val="2"/>
   </w:num>
 </w:numbering>
 </file>
@@ -26281,6 +27326,12 @@
 </file>
 
 <file path=customXml/item2.xml><?xml version="1.0" encoding="utf-8"?>
+<go:gDocsCustomXmlDataStorage xmlns:go="http://customooxmlschemas.google.com/" xmlns:r="http://schemas.openxmlformats.org/officeDocument/2006/relationships">
+  <go:docsCustomData xmlns:go="http://customooxmlschemas.google.com/" roundtripDataSignature="AMtx7mj3+WfW1PTd92qucJsMuOKKCGvE6w==">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</go:docsCustomData>
+</go:gDocsCustomXmlDataStorage>
+</file>
+
+<file path=customXml/item3.xml><?xml version="1.0" encoding="utf-8"?>
 <b:Sources xmlns:b="http://schemas.openxmlformats.org/officeDocument/2006/bibliography" xmlns="http://schemas.openxmlformats.org/officeDocument/2006/bibliography" SelectedStyle="\APASixthEditionOfficeOnline.xsl" StyleName="APA" Version="6">
   <b:Source>
     <b:Tag>Pet</b:Tag>
@@ -26571,12 +27622,6 @@
 </b:Sources>
 </file>
 
-<file path=customXml/item3.xml><?xml version="1.0" encoding="utf-8"?>
-<go:gDocsCustomXmlDataStorage xmlns:go="http://customooxmlschemas.google.com/" xmlns:r="http://schemas.openxmlformats.org/officeDocument/2006/relationships">
-  <go:docsCustomData xmlns:go="http://customooxmlschemas.google.com/" roundtripDataSignature="AMtx7mj3+WfW1PTd92qucJsMuOKKCGvE6w==">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</go:docsCustomData>
-</go:gDocsCustomXmlDataStorage>
-</file>
-
 <file path=customXml/itemProps1.xml><?xml version="1.0" encoding="utf-8"?>
 <ds:datastoreItem xmlns:ds="http://schemas.openxmlformats.org/officeDocument/2006/customXml" ds:itemID="{B1977F7D-205B-4081-913C-38D41E755F92}">
   <ds:schemaRefs>
@@ -26586,13 +27631,13 @@
 </file>
 
 <file path=customXml/itemProps2.xml><?xml version="1.0" encoding="utf-8"?>
-<ds:datastoreItem xmlns:ds="http://schemas.openxmlformats.org/officeDocument/2006/customXml" ds:itemID="{FD86E740-C4FB-4C13-A922-694259B273C2}">
+<ds:datastoreItem xmlns:ds="http://schemas.openxmlformats.org/officeDocument/2006/customXml" ds:itemID="{11111111-1234-1234-1234-123412341234}">
   <ds:schemaRefs/>
 </ds:datastoreItem>
 </file>
 
 <file path=customXml/itemProps3.xml><?xml version="1.0" encoding="utf-8"?>
-<ds:datastoreItem xmlns:ds="http://schemas.openxmlformats.org/officeDocument/2006/customXml" ds:itemID="{11111111-1234-1234-1234-123412341234}">
+<ds:datastoreItem xmlns:ds="http://schemas.openxmlformats.org/officeDocument/2006/customXml" ds:itemID="{FD86E740-C4FB-4C13-A922-694259B273C2}">
   <ds:schemaRefs/>
 </ds:datastoreItem>
 </file>
</xml_diff>

<commit_message>
Correções de formatação do Report 6
</commit_message>
<xml_diff>
--- a/Documentos/Sumarização de notícias.docx
+++ b/Documentos/Sumarização de notícias.docx
@@ -173,7 +173,7 @@
                     <pic:cNvPicPr preferRelativeResize="0"/>
                   </pic:nvPicPr>
                   <pic:blipFill>
-                    <a:blip r:embed="rId117"/>
+                    <a:blip r:embed="rId116"/>
                     <a:srcRect l="-5994" t="-6638" r="-5991" b="-6638"/>
                     <a:stretch>
                       <a:fillRect/>
@@ -2992,10 +2992,6 @@
         <w:tabs>
           <w:tab w:val="right" w:leader="dot" w:pos="8828"/>
         </w:tabs>
-        <w:rPr>
-          <w:rFonts w:hint="default"/>
-          <w:lang w:val="pt-BR"/>
-        </w:rPr>
       </w:pPr>
       <w:r>
         <w:rPr>
@@ -3016,24 +3012,6 @@
       </w:r>
       <w:r>
         <w:fldChar w:fldCharType="end"/>
-      </w:r>
-      <w:r>
-        <w:fldChar w:fldCharType="begin"/>
-      </w:r>
-      <w:r>
-        <w:instrText xml:space="preserve"> HYPERLINK \l "_Toc40185532" </w:instrText>
-      </w:r>
-      <w:r>
-        <w:fldChar w:fldCharType="separate"/>
-      </w:r>
-      <w:r>
-        <w:fldChar w:fldCharType="begin"/>
-      </w:r>
-      <w:r>
-        <w:instrText xml:space="preserve"> HYPERLINK \l "_Toc40185532" </w:instrText>
-      </w:r>
-      <w:r>
-        <w:fldChar w:fldCharType="separate"/>
       </w:r>
     </w:p>
     <w:p>
@@ -3049,10 +3027,65 @@
       </w:pPr>
       <w:r>
         <w:rPr>
-          <w:rFonts w:hint="default"/>
-          <w:lang w:val="pt-BR"/>
-        </w:rPr>
-        <w:t>Figura 4. Exemplo de multiplicação da coluna com peso de matriz</w:t>
+          <w:b/>
+          <w:sz w:val="28"/>
+          <w:szCs w:val="28"/>
+        </w:rPr>
+        <w:fldChar w:fldCharType="begin"/>
+      </w:r>
+      <w:r>
+        <w:rPr>
+          <w:b/>
+          <w:sz w:val="28"/>
+          <w:szCs w:val="28"/>
+        </w:rPr>
+        <w:instrText xml:space="preserve"> TOC \h \z \c "Tabela" </w:instrText>
+      </w:r>
+      <w:r>
+        <w:rPr>
+          <w:b/>
+          <w:sz w:val="28"/>
+          <w:szCs w:val="28"/>
+        </w:rPr>
+        <w:fldChar w:fldCharType="separate"/>
+      </w:r>
+      <w:r>
+        <w:fldChar w:fldCharType="begin"/>
+      </w:r>
+      <w:r>
+        <w:instrText xml:space="preserve"> HYPERLINK \l "_Toc41147217" </w:instrText>
+      </w:r>
+      <w:r>
+        <w:fldChar w:fldCharType="separate"/>
+      </w:r>
+      <w:r>
+        <w:rPr>
+          <w:rStyle w:val="29"/>
+          <w:rFonts w:hint="default"/>
+          <w:lang w:val="pt-BR"/>
+        </w:rPr>
+        <w:t>Figura 4.</w:t>
+      </w:r>
+      <w:r>
+        <w:rPr>
+          <w:rStyle w:val="29"/>
+        </w:rPr>
+        <w:t xml:space="preserve"> </w:t>
+      </w:r>
+      <w:r>
+        <w:rPr>
+          <w:rStyle w:val="29"/>
+          <w:rFonts w:hint="default"/>
+          <w:lang w:val="pt-BR"/>
+        </w:rPr>
+        <w:t>Tabela de g</w:t>
+      </w:r>
+      <w:r>
+        <w:rPr>
+          <w:rFonts w:hint="default"/>
+          <w:lang w:val="pt-BR"/>
+        </w:rPr>
+        <w:t>rafo direcionado transformado em matriz</w:t>
       </w:r>
       <w:r>
         <w:tab/>
@@ -3066,6 +3099,32 @@
       </w:r>
       <w:r>
         <w:fldChar w:fldCharType="end"/>
+      </w:r>
+      <w:r>
+        <w:rPr>
+          <w:b/>
+          <w:sz w:val="28"/>
+          <w:szCs w:val="28"/>
+        </w:rPr>
+        <w:fldChar w:fldCharType="end"/>
+      </w:r>
+      <w:r>
+        <w:fldChar w:fldCharType="begin"/>
+      </w:r>
+      <w:r>
+        <w:instrText xml:space="preserve"> HYPERLINK \l "_Toc40185532" </w:instrText>
+      </w:r>
+      <w:r>
+        <w:fldChar w:fldCharType="separate"/>
+      </w:r>
+      <w:r>
+        <w:fldChar w:fldCharType="begin"/>
+      </w:r>
+      <w:r>
+        <w:instrText xml:space="preserve"> HYPERLINK \l "_Toc40185532" </w:instrText>
+      </w:r>
+      <w:r>
+        <w:fldChar w:fldCharType="separate"/>
       </w:r>
     </w:p>
     <w:p>
@@ -3074,22 +3133,17 @@
         <w:tabs>
           <w:tab w:val="right" w:leader="dot" w:pos="8828"/>
         </w:tabs>
-      </w:pPr>
-      <w:r>
-        <w:rPr>
-          <w:rFonts w:hint="default"/>
-          <w:lang w:val="pt-BR"/>
-        </w:rPr>
-        <w:t xml:space="preserve">Figura 5. Exemplo de resultado com </w:t>
-      </w:r>
-      <w:r>
-        <w:rPr>
-          <w:rFonts w:hint="default"/>
-          <w:i/>
-          <w:iCs/>
-          <w:lang w:val="pt-BR"/>
-        </w:rPr>
-        <w:t>PageRank</w:t>
+        <w:rPr>
+          <w:rFonts w:hint="default"/>
+          <w:lang w:val="pt-BR"/>
+        </w:rPr>
+      </w:pPr>
+      <w:r>
+        <w:rPr>
+          <w:rFonts w:hint="default"/>
+          <w:lang w:val="pt-BR"/>
+        </w:rPr>
+        <w:t>Figura 5. Exemplo de multiplicação da coluna com peso de matriz</w:t>
       </w:r>
       <w:r>
         <w:tab/>
@@ -3099,7 +3153,7 @@
           <w:rFonts w:hint="default"/>
           <w:lang w:val="pt-BR"/>
         </w:rPr>
-        <w:t>25</w:t>
+        <w:t>24</w:t>
       </w:r>
       <w:r>
         <w:fldChar w:fldCharType="end"/>
@@ -3111,34 +3165,13 @@
         <w:tabs>
           <w:tab w:val="right" w:leader="dot" w:pos="8828"/>
         </w:tabs>
-        <w:rPr>
-          <w:rFonts w:hint="default"/>
-          <w:lang w:val="pt-BR"/>
-        </w:rPr>
-      </w:pPr>
-      <w:r>
-        <w:fldChar w:fldCharType="begin"/>
-      </w:r>
-      <w:r>
-        <w:instrText xml:space="preserve"> HYPERLINK \l "_Toc40185532" </w:instrText>
-      </w:r>
-      <w:r>
-        <w:fldChar w:fldCharType="separate"/>
-      </w:r>
-      <w:r>
-        <w:rPr>
-          <w:rStyle w:val="29"/>
-        </w:rPr>
-        <w:t xml:space="preserve">Figura </w:t>
-      </w:r>
-      <w:r>
-        <w:rPr>
-          <w:rFonts w:hint="default"/>
-          <w:i w:val="0"/>
-          <w:iCs w:val="0"/>
-          <w:lang w:val="pt-BR"/>
-        </w:rPr>
-        <w:t xml:space="preserve">6. Etapas de criação de sumário com </w:t>
+      </w:pPr>
+      <w:r>
+        <w:rPr>
+          <w:rFonts w:hint="default"/>
+          <w:lang w:val="pt-BR"/>
+        </w:rPr>
+        <w:t xml:space="preserve">Figura 6. Exemplo de resultado com </w:t>
       </w:r>
       <w:r>
         <w:rPr>
@@ -3147,7 +3180,7 @@
           <w:iCs/>
           <w:lang w:val="pt-BR"/>
         </w:rPr>
-        <w:t>PageText</w:t>
+        <w:t>PageRank</w:t>
       </w:r>
       <w:r>
         <w:tab/>
@@ -3157,19 +3190,10 @@
           <w:rFonts w:hint="default"/>
           <w:lang w:val="pt-BR"/>
         </w:rPr>
-        <w:t>26</w:t>
+        <w:t>25</w:t>
       </w:r>
       <w:r>
         <w:fldChar w:fldCharType="end"/>
-      </w:r>
-      <w:r>
-        <w:fldChar w:fldCharType="begin"/>
-      </w:r>
-      <w:r>
-        <w:instrText xml:space="preserve"> HYPERLINK \l "_Toc40185532" </w:instrText>
-      </w:r>
-      <w:r>
-        <w:fldChar w:fldCharType="separate"/>
       </w:r>
     </w:p>
     <w:p>
@@ -3178,48 +3202,29 @@
         <w:tabs>
           <w:tab w:val="right" w:leader="dot" w:pos="8828"/>
         </w:tabs>
-        <w:rPr>
-          <w:rFonts w:hint="default"/>
-          <w:lang w:val="pt-BR"/>
-        </w:rPr>
-      </w:pPr>
-      <w:r>
-        <w:rPr>
-          <w:rFonts w:hint="default"/>
-          <w:lang w:val="pt-BR"/>
-        </w:rPr>
-        <w:t xml:space="preserve">Figura 7. Arquitetura da metodologia </w:t>
-      </w:r>
-      <w:r>
-        <w:rPr>
-          <w:rFonts w:hint="default"/>
-          <w:i/>
-          <w:iCs/>
-          <w:lang w:val="pt-BR"/>
-        </w:rPr>
-        <w:t>Sequence to Sequence</w:t>
-      </w:r>
-      <w:r>
+      </w:pPr>
+      <w:r>
+        <w:rPr>
+          <w:rFonts w:hint="default"/>
+          <w:lang w:val="pt-BR"/>
+        </w:rPr>
+        <w:t>Figura 7. Tabela de grafo não direcionado transformado em matriz .......</w:t>
+      </w:r>
+      <w:r>
+        <w:rPr>
+          <w:color w:val="auto"/>
+          <w:u w:val="none"/>
+        </w:rPr>
         <w:tab/>
       </w:r>
       <w:r>
         <w:rPr>
           <w:rFonts w:hint="default"/>
-          <w:lang w:val="pt-BR"/>
-        </w:rPr>
-        <w:t>28</w:t>
-      </w:r>
-      <w:r>
-        <w:fldChar w:fldCharType="end"/>
-      </w:r>
-      <w:r>
-        <w:fldChar w:fldCharType="begin"/>
-      </w:r>
-      <w:r>
-        <w:instrText xml:space="preserve"> HYPERLINK \l "_Toc40185532" </w:instrText>
-      </w:r>
-      <w:r>
-        <w:fldChar w:fldCharType="separate"/>
+          <w:color w:val="auto"/>
+          <w:u w:val="none"/>
+          <w:lang w:val="pt-BR"/>
+        </w:rPr>
+        <w:t>25</w:t>
       </w:r>
     </w:p>
     <w:p>
@@ -3234,11 +3239,45 @@
         </w:rPr>
       </w:pPr>
       <w:r>
-        <w:rPr>
-          <w:rFonts w:hint="default"/>
-          <w:lang w:val="pt-BR"/>
-        </w:rPr>
-        <w:t>Figura 8. Tipos de Redes Neurais Recorrentes</w:t>
+        <w:fldChar w:fldCharType="begin"/>
+      </w:r>
+      <w:r>
+        <w:instrText xml:space="preserve"> HYPERLINK \l "_Toc40185532" </w:instrText>
+      </w:r>
+      <w:r>
+        <w:fldChar w:fldCharType="separate"/>
+      </w:r>
+      <w:r>
+        <w:rPr>
+          <w:rStyle w:val="29"/>
+        </w:rPr>
+        <w:t xml:space="preserve">Figura </w:t>
+      </w:r>
+      <w:r>
+        <w:rPr>
+          <w:rStyle w:val="29"/>
+          <w:rFonts w:hint="default"/>
+          <w:lang w:val="pt-BR"/>
+        </w:rPr>
+        <w:t>8</w:t>
+      </w:r>
+      <w:r>
+        <w:rPr>
+          <w:rFonts w:hint="default"/>
+          <w:i w:val="0"/>
+          <w:iCs w:val="0"/>
+          <w:lang w:val="pt-BR"/>
+        </w:rPr>
+        <w:t xml:space="preserve">. Etapas de criação de sumário com </w:t>
+      </w:r>
+      <w:r>
+        <w:rPr>
+          <w:rFonts w:hint="default"/>
+          <w:i/>
+          <w:iCs/>
+          <w:lang w:val="pt-BR"/>
+        </w:rPr>
+        <w:t>PageText</w:t>
       </w:r>
       <w:r>
         <w:tab/>
@@ -3248,7 +3287,7 @@
           <w:rFonts w:hint="default"/>
           <w:lang w:val="pt-BR"/>
         </w:rPr>
-        <w:t>30</w:t>
+        <w:t>26</w:t>
       </w:r>
       <w:r>
         <w:fldChar w:fldCharType="end"/>
@@ -3279,7 +3318,107 @@
           <w:rFonts w:hint="default"/>
           <w:lang w:val="pt-BR"/>
         </w:rPr>
-        <w:t>Figura 9. Implementação do Web Scraping</w:t>
+        <w:t xml:space="preserve">Figura 9. Arquitetura da metodologia </w:t>
+      </w:r>
+      <w:r>
+        <w:rPr>
+          <w:rFonts w:hint="default"/>
+          <w:i/>
+          <w:iCs/>
+          <w:lang w:val="pt-BR"/>
+        </w:rPr>
+        <w:t>Sequence to Sequence</w:t>
+      </w:r>
+      <w:r>
+        <w:tab/>
+      </w:r>
+      <w:r>
+        <w:rPr>
+          <w:rFonts w:hint="default"/>
+          <w:lang w:val="pt-BR"/>
+        </w:rPr>
+        <w:t>28</w:t>
+      </w:r>
+      <w:r>
+        <w:fldChar w:fldCharType="end"/>
+      </w:r>
+      <w:r>
+        <w:fldChar w:fldCharType="begin"/>
+      </w:r>
+      <w:r>
+        <w:instrText xml:space="preserve"> HYPERLINK \l "_Toc40185532" </w:instrText>
+      </w:r>
+      <w:r>
+        <w:fldChar w:fldCharType="separate"/>
+      </w:r>
+    </w:p>
+    <w:p>
+      <w:pPr>
+        <w:pStyle w:val="13"/>
+        <w:tabs>
+          <w:tab w:val="right" w:leader="dot" w:pos="8828"/>
+        </w:tabs>
+        <w:rPr>
+          <w:rFonts w:hint="default"/>
+          <w:lang w:val="pt-BR"/>
+        </w:rPr>
+      </w:pPr>
+      <w:r>
+        <w:rPr>
+          <w:rFonts w:hint="default"/>
+          <w:lang w:val="pt-BR"/>
+        </w:rPr>
+        <w:t>Figura 10. Tipos de Redes Neurais Recorrentes</w:t>
+      </w:r>
+      <w:r>
+        <w:tab/>
+      </w:r>
+      <w:r>
+        <w:rPr>
+          <w:rFonts w:hint="default"/>
+          <w:lang w:val="pt-BR"/>
+        </w:rPr>
+        <w:t>30</w:t>
+      </w:r>
+      <w:r>
+        <w:fldChar w:fldCharType="end"/>
+      </w:r>
+      <w:r>
+        <w:fldChar w:fldCharType="begin"/>
+      </w:r>
+      <w:r>
+        <w:instrText xml:space="preserve"> HYPERLINK \l "_Toc40185532" </w:instrText>
+      </w:r>
+      <w:r>
+        <w:fldChar w:fldCharType="separate"/>
+      </w:r>
+    </w:p>
+    <w:p>
+      <w:pPr>
+        <w:pStyle w:val="13"/>
+        <w:tabs>
+          <w:tab w:val="right" w:leader="dot" w:pos="8828"/>
+        </w:tabs>
+        <w:rPr>
+          <w:rFonts w:hint="default"/>
+          <w:lang w:val="pt-BR"/>
+        </w:rPr>
+      </w:pPr>
+      <w:r>
+        <w:rPr>
+          <w:rFonts w:hint="default"/>
+          <w:lang w:val="pt-BR"/>
+        </w:rPr>
+        <w:t xml:space="preserve">Figura 11. </w:t>
+      </w:r>
+      <w:bookmarkStart w:id="17" w:name="_GoBack"/>
+      <w:bookmarkEnd w:id="17"/>
+      <w:r>
+        <w:rPr>
+          <w:rFonts w:hint="default"/>
+          <w:lang w:val="pt-BR"/>
+        </w:rPr>
+        <w:t>Implementação do Web Scraping</w:t>
       </w:r>
       <w:r>
         <w:tab/>
@@ -3613,138 +3752,6 @@
           <w:u w:val="none"/>
         </w:rPr>
         <w:fldChar w:fldCharType="end"/>
-      </w:r>
-    </w:p>
-    <w:p>
-      <w:pPr>
-        <w:pStyle w:val="13"/>
-        <w:tabs>
-          <w:tab w:val="right" w:leader="dot" w:pos="8828"/>
-        </w:tabs>
-        <w:rPr>
-          <w:b/>
-          <w:sz w:val="28"/>
-          <w:szCs w:val="28"/>
-        </w:rPr>
-      </w:pPr>
-      <w:r>
-        <w:rPr>
-          <w:b/>
-          <w:sz w:val="28"/>
-          <w:szCs w:val="28"/>
-        </w:rPr>
-        <w:fldChar w:fldCharType="begin"/>
-      </w:r>
-      <w:r>
-        <w:rPr>
-          <w:b/>
-          <w:sz w:val="28"/>
-          <w:szCs w:val="28"/>
-        </w:rPr>
-        <w:instrText xml:space="preserve"> TOC \h \z \c "Tabela" </w:instrText>
-      </w:r>
-      <w:r>
-        <w:rPr>
-          <w:b/>
-          <w:sz w:val="28"/>
-          <w:szCs w:val="28"/>
-        </w:rPr>
-        <w:fldChar w:fldCharType="separate"/>
-      </w:r>
-      <w:r>
-        <w:fldChar w:fldCharType="begin"/>
-      </w:r>
-      <w:r>
-        <w:instrText xml:space="preserve"> HYPERLINK \l "_Toc41147217" </w:instrText>
-      </w:r>
-      <w:r>
-        <w:fldChar w:fldCharType="separate"/>
-      </w:r>
-      <w:r>
-        <w:rPr>
-          <w:rStyle w:val="29"/>
-        </w:rPr>
-        <w:t xml:space="preserve">Tabela </w:t>
-      </w:r>
-      <w:r>
-        <w:rPr>
-          <w:rStyle w:val="29"/>
-          <w:rFonts w:hint="default"/>
-          <w:lang w:val="pt-BR"/>
-        </w:rPr>
-        <w:t>2.</w:t>
-      </w:r>
-      <w:r>
-        <w:rPr>
-          <w:rStyle w:val="29"/>
-        </w:rPr>
-        <w:t xml:space="preserve"> </w:t>
-      </w:r>
-      <w:r>
-        <w:rPr>
-          <w:rFonts w:hint="default"/>
-          <w:lang w:val="pt-BR"/>
-        </w:rPr>
-        <w:t>Grafo direcionado transformado em matriz</w:t>
-      </w:r>
-      <w:r>
-        <w:tab/>
-      </w:r>
-      <w:r>
-        <w:rPr>
-          <w:rFonts w:hint="default"/>
-          <w:lang w:val="pt-BR"/>
-        </w:rPr>
-        <w:t>25</w:t>
-      </w:r>
-      <w:r>
-        <w:fldChar w:fldCharType="end"/>
-      </w:r>
-      <w:r>
-        <w:rPr>
-          <w:b/>
-          <w:sz w:val="28"/>
-          <w:szCs w:val="28"/>
-        </w:rPr>
-        <w:fldChar w:fldCharType="end"/>
-      </w:r>
-    </w:p>
-    <w:p>
-      <w:pPr>
-        <w:pStyle w:val="13"/>
-        <w:tabs>
-          <w:tab w:val="right" w:leader="dot" w:pos="8828"/>
-        </w:tabs>
-        <w:rPr>
-          <w:rFonts w:hint="default"/>
-          <w:b/>
-          <w:sz w:val="28"/>
-          <w:szCs w:val="28"/>
-          <w:lang w:val="pt-BR"/>
-        </w:rPr>
-      </w:pPr>
-      <w:r>
-        <w:rPr>
-          <w:rFonts w:hint="default"/>
-          <w:lang w:val="pt-BR"/>
-        </w:rPr>
-        <w:t>Tabela 3. Grafo não direcionado transformado em matriz ....................</w:t>
-      </w:r>
-      <w:r>
-        <w:rPr>
-          <w:color w:val="auto"/>
-          <w:u w:val="none"/>
-        </w:rPr>
-        <w:tab/>
-      </w:r>
-      <w:r>
-        <w:rPr>
-          <w:rFonts w:hint="default"/>
-          <w:color w:val="auto"/>
-          <w:u w:val="none"/>
-          <w:lang w:val="pt-BR"/>
-        </w:rPr>
-        <w:t>26</w:t>
       </w:r>
     </w:p>
     <w:p>
@@ -6536,7 +6543,17 @@
         <w:tab/>
       </w:r>
       <w:r>
-        <w:t xml:space="preserve">Realizar apenas o pré processamento do texto, não quer dizer que o computador consiga entender ainda, pois pode-se utilizar sinônimos para manter o mesmo contexto da frase ou texto Kryscinski </w:t>
+        <w:t xml:space="preserve">Realizar apenas o pré processamento do texto, não quer dizer que o computador consiga entender ainda, pois pode-se utilizar sinônimos para manter o mesmo contexto da frase ou texto </w:t>
+      </w:r>
+      <w:r>
+        <w:rPr>
+          <w:rFonts w:hint="default"/>
+          <w:lang w:val="pt-BR"/>
+        </w:rPr>
+        <w:t>(</w:t>
+      </w:r>
+      <w:r>
+        <w:t xml:space="preserve">Kryscinski </w:t>
       </w:r>
       <w:r>
         <w:rPr>
@@ -6546,7 +6563,14 @@
         <w:t>et. al</w:t>
       </w:r>
       <w:r>
-        <w:t xml:space="preserve"> </w:t>
+        <w:rPr>
+          <w:rFonts w:hint="default"/>
+          <w:lang w:val="pt-BR"/>
+        </w:rPr>
+        <w:t>,</w:t>
+      </w:r>
+      <w:r>
+        <w:t xml:space="preserve">2019) </w:t>
       </w:r>
       <w:r>
         <w:rPr>
@@ -6556,24 +6580,14 @@
         <w:t>(</w:t>
       </w:r>
       <w:r>
-        <w:t>2019) Luo, Xu, &amp; Guo,</w:t>
-      </w:r>
-      <w:r>
-        <w:rPr>
-          <w:rFonts w:hint="default"/>
-          <w:lang w:val="pt-BR"/>
-        </w:rPr>
-        <w:t>=</w:t>
-      </w:r>
-      <w:r>
-        <w:t xml:space="preserve"> </w:t>
-      </w:r>
-      <w:r>
-        <w:rPr>
-          <w:rFonts w:hint="default"/>
-          <w:lang w:val="pt-BR"/>
-        </w:rPr>
-        <w:t>(</w:t>
+        <w:t>Luo, Xu, &amp; Guo</w:t>
+      </w:r>
+      <w:r>
+        <w:rPr>
+          <w:rFonts w:hint="default"/>
+          <w:lang w:val="pt-BR"/>
+        </w:rPr>
+        <w:t xml:space="preserve">, </w:t>
       </w:r>
       <w:r>
         <w:t>2014).</w:t>
@@ -6895,10 +6909,19 @@
             <w:insideH w:val="single" w:color="000000" w:sz="4" w:space="0"/>
             <w:insideV w:val="single" w:color="000000" w:sz="4" w:space="0"/>
           </w:tblBorders>
+          <w:tblCellMar>
+            <w:top w:w="0" w:type="dxa"/>
+            <w:left w:w="108" w:type="dxa"/>
+            <w:bottom w:w="0" w:type="dxa"/>
+            <w:right w:w="108" w:type="dxa"/>
+          </w:tblCellMar>
         </w:tblPrEx>
         <w:tc>
           <w:tcPr>
             <w:tcW w:w="681" w:type="dxa"/>
+            <w:tcBorders>
+              <w:left w:val="nil"/>
+            </w:tcBorders>
           </w:tcPr>
           <w:p>
             <w:pPr>
@@ -7115,6 +7138,9 @@
         <w:tc>
           <w:tcPr>
             <w:tcW w:w="721" w:type="dxa"/>
+            <w:tcBorders>
+              <w:right w:val="nil"/>
+            </w:tcBorders>
           </w:tcPr>
           <w:p>
             <w:pPr>
@@ -7157,6 +7183,9 @@
         <w:tc>
           <w:tcPr>
             <w:tcW w:w="681" w:type="dxa"/>
+            <w:tcBorders>
+              <w:left w:val="nil"/>
+            </w:tcBorders>
           </w:tcPr>
           <w:p>
             <w:pPr>
@@ -7373,6 +7402,9 @@
         <w:tc>
           <w:tcPr>
             <w:tcW w:w="721" w:type="dxa"/>
+            <w:tcBorders>
+              <w:right w:val="nil"/>
+            </w:tcBorders>
           </w:tcPr>
           <w:p>
             <w:pPr>
@@ -7415,6 +7447,9 @@
         <w:tc>
           <w:tcPr>
             <w:tcW w:w="681" w:type="dxa"/>
+            <w:tcBorders>
+              <w:left w:val="nil"/>
+            </w:tcBorders>
           </w:tcPr>
           <w:p>
             <w:pPr>
@@ -7631,6 +7666,9 @@
         <w:tc>
           <w:tcPr>
             <w:tcW w:w="721" w:type="dxa"/>
+            <w:tcBorders>
+              <w:right w:val="nil"/>
+            </w:tcBorders>
           </w:tcPr>
           <w:p>
             <w:pPr>
@@ -7777,6 +7815,13 @@
           <w:r>
             <w:fldChar w:fldCharType="end"/>
           </w:r>
+          <w:r>
+            <w:rPr>
+              <w:rFonts w:hint="default"/>
+              <w:lang w:val="pt-BR"/>
+            </w:rPr>
+            <w:t>)</w:t>
+          </w:r>
         </w:sdtContent>
       </w:sdt>
       <w:r>
@@ -7886,7 +7931,21 @@
         <w:rPr>
           <w:bCs/>
         </w:rPr>
-        <w:t xml:space="preserve">informação, classificação de documentos e respostas a perguntas Bolukbasi </w:t>
+        <w:t xml:space="preserve">informação, classificação de documentos e respostas a perguntas </w:t>
+      </w:r>
+      <w:r>
+        <w:rPr>
+          <w:rFonts w:hint="default"/>
+          <w:bCs/>
+          <w:lang w:val="pt-BR"/>
+        </w:rPr>
+        <w:t>(</w:t>
+      </w:r>
+      <w:r>
+        <w:rPr>
+          <w:bCs/>
+        </w:rPr>
+        <w:t xml:space="preserve">Bolukbasi </w:t>
       </w:r>
       <w:r>
         <w:rPr>
@@ -7916,9 +7975,25 @@
       </w:r>
       <w:r>
         <w:rPr>
+          <w:rFonts w:hint="default"/>
           <w:bCs/>
-        </w:rPr>
-        <w:t xml:space="preserve"> (2016), </w:t>
+          <w:lang w:val="pt-BR"/>
+        </w:rPr>
+        <w:t xml:space="preserve">, </w:t>
+      </w:r>
+      <w:r>
+        <w:rPr>
+          <w:bCs/>
+        </w:rPr>
+        <w:t xml:space="preserve">2016), </w:t>
+      </w:r>
+      <w:r>
+        <w:rPr>
+          <w:rFonts w:hint="default"/>
+          <w:bCs/>
+          <w:lang w:val="pt-BR"/>
+        </w:rPr>
+        <w:t>(</w:t>
       </w:r>
       <w:r>
         <w:t>Kryscinski</w:t>
@@ -7957,9 +8032,25 @@
       </w:r>
       <w:r>
         <w:rPr>
+          <w:rFonts w:hint="default"/>
           <w:bCs/>
-        </w:rPr>
-        <w:t xml:space="preserve"> (2019), </w:t>
+          <w:lang w:val="pt-BR"/>
+        </w:rPr>
+        <w:t xml:space="preserve">, </w:t>
+      </w:r>
+      <w:r>
+        <w:rPr>
+          <w:bCs/>
+        </w:rPr>
+        <w:t xml:space="preserve">2019), </w:t>
+      </w:r>
+      <w:r>
+        <w:rPr>
+          <w:rFonts w:hint="default"/>
+          <w:bCs/>
+          <w:lang w:val="pt-BR"/>
+        </w:rPr>
+        <w:t>(</w:t>
       </w:r>
       <w:r>
         <w:t xml:space="preserve">Huang </w:t>
@@ -7988,7 +8079,14 @@
         <w:t xml:space="preserve"> al</w:t>
       </w:r>
       <w:r>
-        <w:t xml:space="preserve"> (2012).</w:t>
+        <w:rPr>
+          <w:rFonts w:hint="default"/>
+          <w:lang w:val="pt-BR"/>
+        </w:rPr>
+        <w:t xml:space="preserve">, </w:t>
+      </w:r>
+      <w:r>
+        <w:t>2012).</w:t>
       </w:r>
       <w:r>
         <w:rPr>
@@ -8140,7 +8238,23 @@
         <w:t xml:space="preserve"> et al.</w:t>
       </w:r>
       <w:r>
-        <w:t xml:space="preserve"> o</w:t>
+        <w:rPr>
+          <w:rFonts w:hint="default"/>
+          <w:i/>
+          <w:iCs/>
+          <w:lang w:val="pt-BR"/>
+        </w:rPr>
+        <w:t xml:space="preserve"> </w:t>
+      </w:r>
+      <w:r>
+        <w:rPr>
+          <w:rFonts w:hint="default"/>
+          <w:lang w:val="pt-BR"/>
+        </w:rPr>
+        <w:t xml:space="preserve">(s.d) </w:t>
+      </w:r>
+      <w:r>
+        <w:t>o</w:t>
       </w:r>
       <w:r>
         <w:rPr>
@@ -9536,7 +9650,7 @@
                     <pic:cNvPicPr preferRelativeResize="0"/>
                   </pic:nvPicPr>
                   <pic:blipFill>
-                    <a:blip r:embed="rId118"/>
+                    <a:blip r:embed="rId117"/>
                     <a:srcRect/>
                     <a:stretch>
                       <a:fillRect/>
@@ -9591,16 +9705,16 @@
           <w:szCs w:val="20"/>
         </w:rPr>
         <w:object>
-          <v:shape id="_x0000_i1026" o:spt="75" alt="" type="#_x0000_t75" style="height:24.8pt;width:9.1pt;" o:ole="t" filled="f" o:preferrelative="t" stroked="f" coordsize="21600,21600">
+          <v:shape id="_x0000_i1025" o:spt="75" type="#_x0000_t75" style="height:24.8pt;width:9.1pt;" o:ole="t" filled="f" o:preferrelative="t" stroked="f" coordsize="21600,21600">
             <v:path/>
             <v:fill on="f" focussize="0,0"/>
             <v:stroke on="f"/>
-            <v:imagedata r:id="rId120" o:title=""/>
+            <v:imagedata r:id="rId119" o:title=""/>
             <o:lock v:ext="edit" aspectratio="t"/>
             <w10:wrap type="none"/>
             <w10:anchorlock/>
           </v:shape>
-          <o:OLEObject Type="Embed" ProgID="Equation.KSEE3" ShapeID="_x0000_i1026" DrawAspect="Content" ObjectID="_1468075734" r:id="rId119">
+          <o:OLEObject Type="Embed" ProgID="Equation.KSEE3" ShapeID="_x0000_i1025" DrawAspect="Content" ObjectID="_1468075734" r:id="rId118">
             <o:LockedField>false</o:LockedField>
           </o:OLEObject>
         </w:object>
@@ -9692,7 +9806,7 @@
                     <pic:cNvPicPr preferRelativeResize="0"/>
                   </pic:nvPicPr>
                   <pic:blipFill>
-                    <a:blip r:embed="rId121"/>
+                    <a:blip r:embed="rId120"/>
                     <a:srcRect/>
                     <a:stretch>
                       <a:fillRect/>
@@ -9735,16 +9849,16 @@
           <w:szCs w:val="20"/>
         </w:rPr>
         <w:object>
-          <v:shape id="_x0000_i1027" o:spt="75" alt="" type="#_x0000_t75" style="height:24.8pt;width:9.75pt;" o:ole="t" filled="f" o:preferrelative="t" stroked="f" coordsize="21600,21600">
+          <v:shape id="_x0000_i1027" o:spt="75" type="#_x0000_t75" style="height:24.8pt;width:9.75pt;" o:ole="t" filled="f" o:preferrelative="t" stroked="f" coordsize="21600,21600">
             <v:path/>
             <v:fill on="f" focussize="0,0"/>
             <v:stroke on="f"/>
-            <v:imagedata r:id="rId123" o:title=""/>
+            <v:imagedata r:id="rId122" o:title=""/>
             <o:lock v:ext="edit" aspectratio="t"/>
             <w10:wrap type="none"/>
             <w10:anchorlock/>
           </v:shape>
-          <o:OLEObject Type="Embed" ProgID="Equation.KSEE3" ShapeID="_x0000_i1027" DrawAspect="Content" ObjectID="_1468075735" r:id="rId122">
+          <o:OLEObject Type="Embed" ProgID="Equation.KSEE3" ShapeID="_x0000_i1027" DrawAspect="Content" ObjectID="_1468075735" r:id="rId121">
             <o:LockedField>false</o:LockedField>
           </o:OLEObject>
         </w:object>
@@ -10049,12 +10163,12 @@
             <v:path/>
             <v:fill on="f" focussize="0,0"/>
             <v:stroke on="f"/>
-            <v:imagedata r:id="rId125" o:title=""/>
+            <v:imagedata r:id="rId124" o:title=""/>
             <o:lock v:ext="edit" aspectratio="t"/>
             <w10:wrap type="none"/>
             <w10:anchorlock/>
           </v:shape>
-          <o:OLEObject Type="Embed" ProgID="Equation.KSEE3" ShapeID="_x0000_i1028" DrawAspect="Content" ObjectID="_1468075736" r:id="rId124">
+          <o:OLEObject Type="Embed" ProgID="Equation.KSEE3" ShapeID="_x0000_i1028" DrawAspect="Content" ObjectID="_1468075736" r:id="rId123">
             <o:LockedField>false</o:LockedField>
           </o:OLEObject>
         </w:object>
@@ -10097,12 +10211,12 @@
             <v:path/>
             <v:fill on="f" focussize="0,0"/>
             <v:stroke on="f"/>
-            <v:imagedata r:id="rId127" o:title=""/>
+            <v:imagedata r:id="rId126" o:title=""/>
             <o:lock v:ext="edit" aspectratio="t"/>
             <w10:wrap type="none"/>
             <w10:anchorlock/>
           </v:shape>
-          <o:OLEObject Type="Embed" ProgID="Equation.KSEE3" ShapeID="_x0000_i1029" DrawAspect="Content" ObjectID="_1468075737" r:id="rId126">
+          <o:OLEObject Type="Embed" ProgID="Equation.KSEE3" ShapeID="_x0000_i1029" DrawAspect="Content" ObjectID="_1468075737" r:id="rId125">
             <o:LockedField>false</o:LockedField>
           </o:OLEObject>
         </w:object>
@@ -10131,12 +10245,12 @@
             <v:path/>
             <v:fill on="f" focussize="0,0"/>
             <v:stroke on="f"/>
-            <v:imagedata r:id="rId129" o:title=""/>
+            <v:imagedata r:id="rId128" o:title=""/>
             <o:lock v:ext="edit" aspectratio="t"/>
             <w10:wrap type="none"/>
             <w10:anchorlock/>
           </v:shape>
-          <o:OLEObject Type="Embed" ProgID="Equation.KSEE3" ShapeID="_x0000_i1030" DrawAspect="Content" ObjectID="_1468075738" r:id="rId128">
+          <o:OLEObject Type="Embed" ProgID="Equation.KSEE3" ShapeID="_x0000_i1030" DrawAspect="Content" ObjectID="_1468075738" r:id="rId127">
             <o:LockedField>false</o:LockedField>
           </o:OLEObject>
         </w:object>
@@ -10157,12 +10271,12 @@
             <v:path/>
             <v:fill on="f" focussize="0,0"/>
             <v:stroke on="f"/>
-            <v:imagedata r:id="rId131" o:title=""/>
+            <v:imagedata r:id="rId130" o:title=""/>
             <o:lock v:ext="edit" aspectratio="t"/>
             <w10:wrap type="none"/>
             <w10:anchorlock/>
           </v:shape>
-          <o:OLEObject Type="Embed" ProgID="Equation.KSEE3" ShapeID="_x0000_i1031" DrawAspect="Content" ObjectID="_1468075739" r:id="rId130">
+          <o:OLEObject Type="Embed" ProgID="Equation.KSEE3" ShapeID="_x0000_i1031" DrawAspect="Content" ObjectID="_1468075739" r:id="rId129">
             <o:LockedField>false</o:LockedField>
           </o:OLEObject>
         </w:object>
@@ -10387,12 +10501,12 @@
             <v:path/>
             <v:fill on="f" focussize="0,0"/>
             <v:stroke on="f"/>
-            <v:imagedata r:id="rId129" o:title=""/>
+            <v:imagedata r:id="rId128" o:title=""/>
             <o:lock v:ext="edit" aspectratio="t"/>
             <w10:wrap type="none"/>
             <w10:anchorlock/>
           </v:shape>
-          <o:OLEObject Type="Embed" ProgID="Equation.KSEE3" ShapeID="_x0000_i1032" DrawAspect="Content" ObjectID="_1468075740" r:id="rId132">
+          <o:OLEObject Type="Embed" ProgID="Equation.KSEE3" ShapeID="_x0000_i1032" DrawAspect="Content" ObjectID="_1468075740" r:id="rId131">
             <o:LockedField>false</o:LockedField>
           </o:OLEObject>
         </w:object>
@@ -10410,12 +10524,12 @@
             <v:path/>
             <v:fill on="f" focussize="0,0"/>
             <v:stroke on="f"/>
-            <v:imagedata r:id="rId131" o:title=""/>
+            <v:imagedata r:id="rId130" o:title=""/>
             <o:lock v:ext="edit" aspectratio="t"/>
             <w10:wrap type="none"/>
             <w10:anchorlock/>
           </v:shape>
-          <o:OLEObject Type="Embed" ProgID="Equation.KSEE3" ShapeID="_x0000_i1033" DrawAspect="Content" ObjectID="_1468075741" r:id="rId133">
+          <o:OLEObject Type="Embed" ProgID="Equation.KSEE3" ShapeID="_x0000_i1033" DrawAspect="Content" ObjectID="_1468075741" r:id="rId132">
             <o:LockedField>false</o:LockedField>
           </o:OLEObject>
         </w:object>
@@ -10704,12 +10818,12 @@
             <v:path/>
             <v:fill on="f" focussize="0,0"/>
             <v:stroke on="f"/>
-            <v:imagedata r:id="rId135" o:title=""/>
+            <v:imagedata r:id="rId134" o:title=""/>
             <o:lock v:ext="edit" aspectratio="t"/>
             <w10:wrap type="none"/>
             <w10:anchorlock/>
           </v:shape>
-          <o:OLEObject Type="Embed" ProgID="Equation.KSEE3" ShapeID="_x0000_i1034" DrawAspect="Content" ObjectID="_1468075742" r:id="rId134">
+          <o:OLEObject Type="Embed" ProgID="Equation.KSEE3" ShapeID="_x0000_i1034" DrawAspect="Content" ObjectID="_1468075742" r:id="rId133">
             <o:LockedField>false</o:LockedField>
           </o:OLEObject>
         </w:object>
@@ -12067,7 +12181,7 @@
         <w:rPr>
           <w:rFonts w:hint="default"/>
         </w:rPr>
-        <w:t>De acordo com (</w:t>
+        <w:t xml:space="preserve">De acordo com </w:t>
       </w:r>
       <w:r>
         <w:t>Pardo</w:t>
@@ -12077,7 +12191,7 @@
           <w:rFonts w:hint="default"/>
           <w:lang w:val="pt-BR"/>
         </w:rPr>
-        <w:t xml:space="preserve">, &amp; Rino, </w:t>
+        <w:t>, &amp; Rino (</w:t>
       </w:r>
       <w:r>
         <w:t>20</w:t>
@@ -12363,13 +12477,26 @@
           <w:rFonts w:hint="default"/>
           <w:lang w:val="pt-BR"/>
         </w:rPr>
-        <w:t>a empresa</w:t>
-      </w:r>
-      <w:r>
-        <w:rPr>
-          <w:rFonts w:hint="default"/>
-        </w:rPr>
-        <w:t xml:space="preserve"> (Sciforce, 2019</w:t>
+        <w:t xml:space="preserve">a empresa </w:t>
+      </w:r>
+      <w:r>
+        <w:rPr>
+          <w:rFonts w:hint="default"/>
+        </w:rPr>
+        <w:t xml:space="preserve">Sciforce </w:t>
+      </w:r>
+      <w:r>
+        <w:rPr>
+          <w:rFonts w:hint="default"/>
+          <w:lang w:val="pt-BR"/>
+        </w:rPr>
+        <w:t>(</w:t>
+      </w:r>
+      <w:r>
+        <w:rPr>
+          <w:rFonts w:hint="default"/>
+        </w:rPr>
+        <w:t>2019</w:t>
       </w:r>
       <w:r>
         <w:rPr>
@@ -12479,7 +12606,7 @@
           <w:rFonts w:hint="default"/>
           <w:lang w:val="pt-BR"/>
         </w:rPr>
-        <w:t>em grafos. São conjuntos representados por vértices ou nós, com letras, e arestas, com setas, na Figura, onde o nó da ponta da seta é a saída e o da origem é a entrada representando uma página</w:t>
+        <w:t>em grafos. São conjuntos representados por vértices ou nós, com letras, e arestas, com setas, Figura 3, onde o nó da ponta da seta é a saída e o da origem é a entrada representando uma página</w:t>
       </w:r>
       <w:r>
         <w:rPr>
@@ -12526,16 +12653,16 @@
           <w:lang w:val="pt-BR"/>
         </w:rPr>
         <w:object>
-          <v:shape id="_x0000_i1035" o:spt="75" type="#_x0000_t75" style="height:13.95pt;width:10pt;" o:ole="t" filled="f" o:preferrelative="t" stroked="f" coordsize="21600,21600">
+          <v:shape id="_x0000_i1037" o:spt="75" type="#_x0000_t75" style="height:13.95pt;width:10pt;" o:ole="t" filled="f" o:preferrelative="t" stroked="f" coordsize="21600,21600">
             <v:path/>
             <v:fill on="f" focussize="0,0"/>
             <v:stroke on="f"/>
-            <v:imagedata r:id="rId137" o:title=""/>
+            <v:imagedata r:id="rId136" o:title=""/>
             <o:lock v:ext="edit" aspectratio="t"/>
             <w10:wrap type="none"/>
             <w10:anchorlock/>
           </v:shape>
-          <o:OLEObject Type="Embed" ProgID="Equation.KSEE3" ShapeID="_x0000_i1035" DrawAspect="Content" ObjectID="_1468075743" r:id="rId136">
+          <o:OLEObject Type="Embed" ProgID="Equation.KSEE3" ShapeID="_x0000_i1037" DrawAspect="Content" ObjectID="_1468075743" r:id="rId135">
             <o:LockedField>false</o:LockedField>
           </o:OLEObject>
         </w:object>
@@ -12558,16 +12685,16 @@
           <w:lang w:val="pt-BR"/>
         </w:rPr>
         <w:object>
-          <v:shape id="_x0000_i1036" o:spt="75" type="#_x0000_t75" style="height:16pt;width:12pt;" o:ole="t" filled="f" o:preferrelative="t" stroked="f" coordsize="21600,21600">
+          <v:shape id="_x0000_i1038" o:spt="75" type="#_x0000_t75" style="height:16pt;width:12pt;" o:ole="t" filled="f" o:preferrelative="t" stroked="f" coordsize="21600,21600">
             <v:path/>
             <v:fill on="f" focussize="0,0"/>
             <v:stroke on="f"/>
-            <v:imagedata r:id="rId139" o:title=""/>
+            <v:imagedata r:id="rId138" o:title=""/>
             <o:lock v:ext="edit" aspectratio="t"/>
             <w10:wrap type="none"/>
             <w10:anchorlock/>
           </v:shape>
-          <o:OLEObject Type="Embed" ProgID="Equation.KSEE3" ShapeID="_x0000_i1036" DrawAspect="Content" ObjectID="_1468075744" r:id="rId138">
+          <o:OLEObject Type="Embed" ProgID="Equation.KSEE3" ShapeID="_x0000_i1038" DrawAspect="Content" ObjectID="_1468075744" r:id="rId137">
             <o:LockedField>false</o:LockedField>
           </o:OLEObject>
         </w:object>
@@ -12727,7 +12854,7 @@
                     </pic:cNvPicPr>
                   </pic:nvPicPr>
                   <pic:blipFill>
-                    <a:blip r:embed="rId140"/>
+                    <a:blip r:embed="rId139"/>
                     <a:stretch>
                       <a:fillRect/>
                     </a:stretch>
@@ -12767,16 +12894,16 @@
           <w:szCs w:val="20"/>
         </w:rPr>
         <w:object>
-          <v:shape id="_x0000_i1037" o:spt="75" type="#_x0000_t75" style="height:24.8pt;width:9.7pt;" o:ole="t" filled="f" o:preferrelative="t" stroked="f" coordsize="21600,21600">
+          <v:shape id="_x0000_i1039" o:spt="75" type="#_x0000_t75" style="height:24.8pt;width:9.7pt;" o:ole="t" filled="f" o:preferrelative="t" stroked="f" coordsize="21600,21600">
             <v:path/>
             <v:fill on="f" focussize="0,0"/>
             <v:stroke on="f"/>
-            <v:imagedata r:id="rId142" o:title=""/>
+            <v:imagedata r:id="rId141" o:title=""/>
             <o:lock v:ext="edit" aspectratio="t"/>
             <w10:wrap type="none"/>
             <w10:anchorlock/>
           </v:shape>
-          <o:OLEObject Type="Embed" ProgID="Equation.KSEE3" ShapeID="_x0000_i1037" DrawAspect="Content" ObjectID="_1468075745" r:id="rId141">
+          <o:OLEObject Type="Embed" ProgID="Equation.KSEE3" ShapeID="_x0000_i1039" DrawAspect="Content" ObjectID="_1468075745" r:id="rId140">
             <o:LockedField>false</o:LockedField>
           </o:OLEObject>
         </w:object>
@@ -12954,16 +13081,16 @@
           <w:lang w:val="pt-BR"/>
         </w:rPr>
         <w:object>
-          <v:shape id="_x0000_i1038" o:spt="75" type="#_x0000_t75" style="height:34pt;width:217pt;" o:ole="t" filled="f" o:preferrelative="t" stroked="f" coordsize="21600,21600">
+          <v:shape id="_x0000_i1040" o:spt="75" type="#_x0000_t75" style="height:34pt;width:217pt;" o:ole="t" filled="f" o:preferrelative="t" stroked="f" coordsize="21600,21600">
             <v:path/>
             <v:fill on="f" focussize="0,0"/>
             <v:stroke on="f"/>
-            <v:imagedata r:id="rId144" o:title=""/>
+            <v:imagedata r:id="rId143" o:title=""/>
             <o:lock v:ext="edit" aspectratio="t"/>
             <w10:wrap type="none"/>
             <w10:anchorlock/>
           </v:shape>
-          <o:OLEObject Type="Embed" ProgID="Equation.KSEE3" ShapeID="_x0000_i1038" DrawAspect="Content" ObjectID="_1468075746" r:id="rId143">
+          <o:OLEObject Type="Embed" ProgID="Equation.KSEE3" ShapeID="_x0000_i1040" DrawAspect="Content" ObjectID="_1468075746" r:id="rId142">
             <o:LockedField>false</o:LockedField>
           </o:OLEObject>
         </w:object>
@@ -13026,16 +13153,16 @@
           <w:lang w:val="pt-BR"/>
         </w:rPr>
         <w:object>
-          <v:shape id="_x0000_i1039" o:spt="75" type="#_x0000_t75" style="height:18pt;width:29pt;" o:ole="t" filled="f" o:preferrelative="t" stroked="f" coordsize="21600,21600">
+          <v:shape id="_x0000_i1041" o:spt="75" type="#_x0000_t75" style="height:18pt;width:29pt;" o:ole="t" filled="f" o:preferrelative="t" stroked="f" coordsize="21600,21600">
             <v:path/>
             <v:fill on="f" focussize="0,0"/>
             <v:stroke on="f"/>
-            <v:imagedata r:id="rId146" o:title=""/>
+            <v:imagedata r:id="rId145" o:title=""/>
             <o:lock v:ext="edit" aspectratio="t"/>
             <w10:wrap type="none"/>
             <w10:anchorlock/>
           </v:shape>
-          <o:OLEObject Type="Embed" ProgID="Equation.KSEE3" ShapeID="_x0000_i1039" DrawAspect="Content" ObjectID="_1468075747" r:id="rId145">
+          <o:OLEObject Type="Embed" ProgID="Equation.KSEE3" ShapeID="_x0000_i1041" DrawAspect="Content" ObjectID="_1468075747" r:id="rId144">
             <o:LockedField>false</o:LockedField>
           </o:OLEObject>
         </w:object>
@@ -13070,16 +13197,16 @@
           <w:lang w:val="pt-BR"/>
         </w:rPr>
         <w:object>
-          <v:shape id="_x0000_i1040" o:spt="75" type="#_x0000_t75" style="height:13pt;width:6.95pt;" o:ole="t" filled="f" o:preferrelative="t" stroked="f" coordsize="21600,21600">
+          <v:shape id="_x0000_i1042" o:spt="75" type="#_x0000_t75" style="height:13pt;width:6.95pt;" o:ole="t" filled="f" o:preferrelative="t" stroked="f" coordsize="21600,21600">
             <v:path/>
             <v:fill on="f" focussize="0,0"/>
             <v:stroke on="f"/>
-            <v:imagedata r:id="rId148" o:title=""/>
+            <v:imagedata r:id="rId147" o:title=""/>
             <o:lock v:ext="edit" aspectratio="t"/>
             <w10:wrap type="none"/>
             <w10:anchorlock/>
           </v:shape>
-          <o:OLEObject Type="Embed" ProgID="Equation.KSEE3" ShapeID="_x0000_i1040" DrawAspect="Content" ObjectID="_1468075748" r:id="rId147">
+          <o:OLEObject Type="Embed" ProgID="Equation.KSEE3" ShapeID="_x0000_i1042" DrawAspect="Content" ObjectID="_1468075748" r:id="rId146">
             <o:LockedField>false</o:LockedField>
           </o:OLEObject>
         </w:object>
@@ -13098,16 +13225,16 @@
           <w:lang w:val="pt-BR"/>
         </w:rPr>
         <w:object>
-          <v:shape id="_x0000_i1041" o:spt="75" type="#_x0000_t75" style="height:13.95pt;width:11pt;" o:ole="t" filled="f" o:preferrelative="t" stroked="f" coordsize="21600,21600">
+          <v:shape id="_x0000_i1043" o:spt="75" type="#_x0000_t75" style="height:13.95pt;width:11pt;" o:ole="t" filled="f" o:preferrelative="t" stroked="f" coordsize="21600,21600">
             <v:path/>
             <v:fill on="f" focussize="0,0"/>
             <v:stroke on="f"/>
-            <v:imagedata r:id="rId150" o:title=""/>
+            <v:imagedata r:id="rId149" o:title=""/>
             <o:lock v:ext="edit" aspectratio="t"/>
             <w10:wrap type="none"/>
             <w10:anchorlock/>
           </v:shape>
-          <o:OLEObject Type="Embed" ProgID="Equation.KSEE3" ShapeID="_x0000_i1041" DrawAspect="Content" ObjectID="_1468075749" r:id="rId149">
+          <o:OLEObject Type="Embed" ProgID="Equation.KSEE3" ShapeID="_x0000_i1043" DrawAspect="Content" ObjectID="_1468075749" r:id="rId148">
             <o:LockedField>false</o:LockedField>
           </o:OLEObject>
         </w:object>
@@ -13142,16 +13269,16 @@
           <w:lang w:val="pt-BR"/>
         </w:rPr>
         <w:object>
-          <v:shape id="_x0000_i1042" o:spt="75" type="#_x0000_t75" style="height:18pt;width:30pt;" o:ole="t" filled="f" o:preferrelative="t" stroked="f" coordsize="21600,21600">
+          <v:shape id="_x0000_i1044" o:spt="75" type="#_x0000_t75" style="height:18pt;width:30pt;" o:ole="t" filled="f" o:preferrelative="t" stroked="f" coordsize="21600,21600">
             <v:path/>
             <v:fill on="f" focussize="0,0"/>
             <v:stroke on="f"/>
-            <v:imagedata r:id="rId152" o:title=""/>
+            <v:imagedata r:id="rId151" o:title=""/>
             <o:lock v:ext="edit" aspectratio="t"/>
             <w10:wrap type="none"/>
             <w10:anchorlock/>
           </v:shape>
-          <o:OLEObject Type="Embed" ProgID="Equation.KSEE3" ShapeID="_x0000_i1042" DrawAspect="Content" ObjectID="_1468075750" r:id="rId151">
+          <o:OLEObject Type="Embed" ProgID="Equation.KSEE3" ShapeID="_x0000_i1044" DrawAspect="Content" ObjectID="_1468075750" r:id="rId150">
             <o:LockedField>false</o:LockedField>
           </o:OLEObject>
         </w:object>
@@ -13186,16 +13313,16 @@
           <w:lang w:val="pt-BR"/>
         </w:rPr>
         <w:object>
-          <v:shape id="_x0000_i1043" o:spt="75" type="#_x0000_t75" style="height:19pt;width:49pt;" o:ole="t" filled="f" o:preferrelative="t" stroked="f" coordsize="21600,21600">
+          <v:shape id="_x0000_i1045" o:spt="75" type="#_x0000_t75" style="height:19pt;width:49pt;" o:ole="t" filled="f" o:preferrelative="t" stroked="f" coordsize="21600,21600">
             <v:path/>
             <v:fill on="f" focussize="0,0"/>
             <v:stroke on="f"/>
-            <v:imagedata r:id="rId154" o:title=""/>
+            <v:imagedata r:id="rId153" o:title=""/>
             <o:lock v:ext="edit" aspectratio="t"/>
             <w10:wrap type="none"/>
             <w10:anchorlock/>
           </v:shape>
-          <o:OLEObject Type="Embed" ProgID="Equation.KSEE3" ShapeID="_x0000_i1043" DrawAspect="Content" ObjectID="_1468075751" r:id="rId153">
+          <o:OLEObject Type="Embed" ProgID="Equation.KSEE3" ShapeID="_x0000_i1045" DrawAspect="Content" ObjectID="_1468075751" r:id="rId152">
             <o:LockedField>false</o:LockedField>
           </o:OLEObject>
         </w:object>
@@ -13229,16 +13356,16 @@
           <w:lang w:val="pt-BR"/>
         </w:rPr>
         <w:object>
-          <v:shape id="_x0000_i1044" o:spt="75" type="#_x0000_t75" style="height:11pt;width:9pt;" o:ole="t" filled="f" o:preferrelative="t" stroked="f" coordsize="21600,21600">
+          <v:shape id="_x0000_i1046" o:spt="75" type="#_x0000_t75" style="height:11pt;width:9pt;" o:ole="t" filled="f" o:preferrelative="t" stroked="f" coordsize="21600,21600">
             <v:path/>
             <v:fill on="f" focussize="0,0"/>
             <v:stroke on="f"/>
-            <v:imagedata r:id="rId156" o:title=""/>
+            <v:imagedata r:id="rId155" o:title=""/>
             <o:lock v:ext="edit" aspectratio="t"/>
             <w10:wrap type="none"/>
             <w10:anchorlock/>
           </v:shape>
-          <o:OLEObject Type="Embed" ProgID="Equation.KSEE3" ShapeID="_x0000_i1044" DrawAspect="Content" ObjectID="_1468075752" r:id="rId155">
+          <o:OLEObject Type="Embed" ProgID="Equation.KSEE3" ShapeID="_x0000_i1046" DrawAspect="Content" ObjectID="_1468075752" r:id="rId154">
             <o:LockedField>false</o:LockedField>
           </o:OLEObject>
         </w:object>
@@ -13257,16 +13384,16 @@
           <w:lang w:val="pt-BR"/>
         </w:rPr>
         <w:object>
-          <v:shape id="_x0000_i1045" o:spt="75" type="#_x0000_t75" style="height:19pt;width:57pt;" o:ole="t" filled="f" o:preferrelative="t" stroked="f" coordsize="21600,21600">
+          <v:shape id="_x0000_i1047" o:spt="75" type="#_x0000_t75" style="height:19pt;width:57pt;" o:ole="t" filled="f" o:preferrelative="t" stroked="f" coordsize="21600,21600">
             <v:path/>
             <v:fill on="f" focussize="0,0"/>
             <v:stroke on="f"/>
-            <v:imagedata r:id="rId158" o:title=""/>
+            <v:imagedata r:id="rId157" o:title=""/>
             <o:lock v:ext="edit" aspectratio="t"/>
             <w10:wrap type="none"/>
             <w10:anchorlock/>
           </v:shape>
-          <o:OLEObject Type="Embed" ProgID="Equation.KSEE3" ShapeID="_x0000_i1045" DrawAspect="Content" ObjectID="_1468075753" r:id="rId157">
+          <o:OLEObject Type="Embed" ProgID="Equation.KSEE3" ShapeID="_x0000_i1047" DrawAspect="Content" ObjectID="_1468075753" r:id="rId156">
             <o:LockedField>false</o:LockedField>
           </o:OLEObject>
         </w:object>
@@ -13292,7 +13419,7 @@
           <w:rFonts w:hint="default"/>
           <w:lang w:val="pt-BR"/>
         </w:rPr>
-        <w:t xml:space="preserve"> entre os nós, de acordo com a ponta da seta, e 0 caso não tenha, descrito na Tabela 2. </w:t>
+        <w:t xml:space="preserve"> entre os nós, de acordo com a ponta da seta, e 0 caso não tenha, descrito na Figura 4. </w:t>
       </w:r>
     </w:p>
     <w:p>
@@ -13347,7 +13474,7 @@
           <w:rFonts w:hint="default"/>
           <w:lang w:val="pt-BR"/>
         </w:rPr>
-        <w:t>Tabela 2 - Grafo direcionado transformado em matriz</w:t>
+        <w:t>Figura 4 - Tabela de grafo direcionado transformado em matriz</w:t>
       </w:r>
     </w:p>
     <w:p>
@@ -13382,7 +13509,7 @@
                     </pic:cNvPicPr>
                   </pic:nvPicPr>
                   <pic:blipFill>
-                    <a:blip r:embed="rId159"/>
+                    <a:blip r:embed="rId158"/>
                     <a:stretch>
                       <a:fillRect/>
                     </a:stretch>
@@ -13416,6 +13543,28 @@
       </w:pPr>
       <w:r>
         <w:rPr>
+          <w:rFonts w:hint="default" w:ascii="Arial" w:hAnsi="Arial" w:cs="Arial"/>
+          <w:position w:val="-16"/>
+          <w:sz w:val="20"/>
+          <w:szCs w:val="20"/>
+        </w:rPr>
+        <w:object>
+          <v:shape id="_x0000_i1071" o:spt="75" alt="" type="#_x0000_t75" style="height:24.8pt;width:9.7pt;" o:ole="t" filled="f" o:preferrelative="t" stroked="f" coordsize="21600,21600">
+            <v:path/>
+            <v:fill on="f" focussize="0,0"/>
+            <v:stroke on="f"/>
+            <v:imagedata r:id="rId160" o:title=""/>
+            <o:lock v:ext="edit" aspectratio="t"/>
+            <w10:wrap type="none"/>
+            <w10:anchorlock/>
+          </v:shape>
+          <o:OLEObject Type="Embed" ProgID="Equation.KSEE3" ShapeID="_x0000_i1071" DrawAspect="Content" ObjectID="_1468075754" r:id="rId159">
+            <o:LockedField>false</o:LockedField>
+          </o:OLEObject>
+        </w:object>
+      </w:r>
+      <w:r>
+        <w:rPr>
           <w:sz w:val="20"/>
           <w:szCs w:val="20"/>
         </w:rPr>
@@ -13515,16 +13664,16 @@
           <w:lang w:val="pt-BR"/>
         </w:rPr>
         <w:object>
-          <v:shape id="_x0000_i1047" o:spt="75" type="#_x0000_t75" style="height:11pt;width:31.95pt;" o:ole="t" filled="f" o:preferrelative="t" stroked="f" coordsize="21600,21600">
+          <v:shape id="_x0000_i1049" o:spt="75" type="#_x0000_t75" style="height:11pt;width:31.95pt;" o:ole="t" filled="f" o:preferrelative="t" stroked="f" coordsize="21600,21600">
             <v:path/>
             <v:fill on="f" focussize="0,0"/>
             <v:stroke on="f"/>
-            <v:imagedata r:id="rId161" o:title=""/>
+            <v:imagedata r:id="rId162" o:title=""/>
             <o:lock v:ext="edit" aspectratio="t"/>
             <w10:wrap type="none"/>
             <w10:anchorlock/>
           </v:shape>
-          <o:OLEObject Type="Embed" ProgID="Equation.KSEE3" ShapeID="_x0000_i1047" DrawAspect="Content" ObjectID="_1468075754" r:id="rId160">
+          <o:OLEObject Type="Embed" ProgID="Equation.KSEE3" ShapeID="_x0000_i1049" DrawAspect="Content" ObjectID="_1468075755" r:id="rId161">
             <o:LockedField>false</o:LockedField>
           </o:OLEObject>
         </w:object>
@@ -13543,16 +13692,16 @@
           <w:lang w:val="pt-BR"/>
         </w:rPr>
         <w:object>
-          <v:shape id="_x0000_i1048" o:spt="75" type="#_x0000_t75" style="height:13.95pt;width:31.95pt;" o:ole="t" filled="f" o:preferrelative="t" stroked="f" coordsize="21600,21600">
+          <v:shape id="_x0000_i1050" o:spt="75" type="#_x0000_t75" style="height:13.95pt;width:31.95pt;" o:ole="t" filled="f" o:preferrelative="t" stroked="f" coordsize="21600,21600">
             <v:path/>
             <v:fill on="f" focussize="0,0"/>
             <v:stroke on="f"/>
-            <v:imagedata r:id="rId163" o:title=""/>
+            <v:imagedata r:id="rId164" o:title=""/>
             <o:lock v:ext="edit" aspectratio="t"/>
             <w10:wrap type="none"/>
             <w10:anchorlock/>
           </v:shape>
-          <o:OLEObject Type="Embed" ProgID="Equation.KSEE3" ShapeID="_x0000_i1048" DrawAspect="Content" ObjectID="_1468075755" r:id="rId162">
+          <o:OLEObject Type="Embed" ProgID="Equation.KSEE3" ShapeID="_x0000_i1050" DrawAspect="Content" ObjectID="_1468075756" r:id="rId163">
             <o:LockedField>false</o:LockedField>
           </o:OLEObject>
         </w:object>
@@ -13571,16 +13720,16 @@
           <w:lang w:val="pt-BR"/>
         </w:rPr>
         <w:object>
-          <v:shape id="_x0000_i1049" o:spt="75" type="#_x0000_t75" style="height:16pt;width:35pt;" o:ole="t" filled="f" o:preferrelative="t" stroked="f" coordsize="21600,21600">
+          <v:shape id="_x0000_i1051" o:spt="75" type="#_x0000_t75" style="height:16pt;width:35pt;" o:ole="t" filled="f" o:preferrelative="t" stroked="f" coordsize="21600,21600">
             <v:path/>
             <v:fill on="f" focussize="0,0"/>
             <v:stroke on="f"/>
-            <v:imagedata r:id="rId165" o:title=""/>
+            <v:imagedata r:id="rId166" o:title=""/>
             <o:lock v:ext="edit" aspectratio="t"/>
             <w10:wrap type="none"/>
             <w10:anchorlock/>
           </v:shape>
-          <o:OLEObject Type="Embed" ProgID="Equation.KSEE3" ShapeID="_x0000_i1049" DrawAspect="Content" ObjectID="_1468075756" r:id="rId164">
+          <o:OLEObject Type="Embed" ProgID="Equation.KSEE3" ShapeID="_x0000_i1051" DrawAspect="Content" ObjectID="_1468075757" r:id="rId165">
             <o:LockedField>false</o:LockedField>
           </o:OLEObject>
         </w:object>
@@ -13614,16 +13763,16 @@
           <w:lang w:val="pt-BR"/>
         </w:rPr>
         <w:object>
-          <v:shape id="_x0000_i1050" o:spt="75" type="#_x0000_t75" style="height:34pt;width:49.95pt;" o:ole="t" filled="f" o:preferrelative="t" stroked="f" coordsize="21600,21600">
+          <v:shape id="_x0000_i1052" o:spt="75" type="#_x0000_t75" style="height:34pt;width:49.95pt;" o:ole="t" filled="f" o:preferrelative="t" stroked="f" coordsize="21600,21600">
             <v:path/>
             <v:fill on="f" focussize="0,0"/>
             <v:stroke on="f"/>
-            <v:imagedata r:id="rId167" o:title=""/>
+            <v:imagedata r:id="rId168" o:title=""/>
             <o:lock v:ext="edit" aspectratio="t"/>
             <w10:wrap type="none"/>
             <w10:anchorlock/>
           </v:shape>
-          <o:OLEObject Type="Embed" ProgID="Equation.KSEE3" ShapeID="_x0000_i1050" DrawAspect="Content" ObjectID="_1468075757" r:id="rId166">
+          <o:OLEObject Type="Embed" ProgID="Equation.KSEE3" ShapeID="_x0000_i1052" DrawAspect="Content" ObjectID="_1468075758" r:id="rId167">
             <o:LockedField>false</o:LockedField>
           </o:OLEObject>
         </w:object>
@@ -13642,16 +13791,16 @@
           <w:lang w:val="pt-BR"/>
         </w:rPr>
         <w:object>
-          <v:shape id="_x0000_i1051" o:spt="75" type="#_x0000_t75" style="height:13.95pt;width:11pt;" o:ole="t" filled="f" o:preferrelative="t" stroked="f" coordsize="21600,21600">
+          <v:shape id="_x0000_i1053" o:spt="75" type="#_x0000_t75" style="height:13.95pt;width:11pt;" o:ole="t" filled="f" o:preferrelative="t" stroked="f" coordsize="21600,21600">
             <v:path/>
             <v:fill on="f" focussize="0,0"/>
             <v:stroke on="f"/>
-            <v:imagedata r:id="rId169" o:title=""/>
+            <v:imagedata r:id="rId170" o:title=""/>
             <o:lock v:ext="edit" aspectratio="t"/>
             <w10:wrap type="none"/>
             <w10:anchorlock/>
           </v:shape>
-          <o:OLEObject Type="Embed" ProgID="Equation.KSEE3" ShapeID="_x0000_i1051" DrawAspect="Content" ObjectID="_1468075758" r:id="rId168">
+          <o:OLEObject Type="Embed" ProgID="Equation.KSEE3" ShapeID="_x0000_i1053" DrawAspect="Content" ObjectID="_1468075759" r:id="rId169">
             <o:LockedField>false</o:LockedField>
           </o:OLEObject>
         </w:object>
@@ -13661,7 +13810,7 @@
           <w:rFonts w:hint="default"/>
           <w:lang w:val="pt-BR"/>
         </w:rPr>
-        <w:t xml:space="preserve">,  como mostra a Figura 4, o peso de </w:t>
+        <w:t xml:space="preserve">,  como mostra a Figura 5, o peso de </w:t>
       </w:r>
       <w:r>
         <w:rPr>
@@ -13670,16 +13819,16 @@
           <w:lang w:val="pt-BR"/>
         </w:rPr>
         <w:object>
-          <v:shape id="_x0000_i1052" o:spt="75" type="#_x0000_t75" style="height:11pt;width:9pt;" o:ole="t" filled="f" o:preferrelative="t" stroked="f" coordsize="21600,21600">
+          <v:shape id="_x0000_i1054" o:spt="75" type="#_x0000_t75" style="height:11pt;width:9pt;" o:ole="t" filled="f" o:preferrelative="t" stroked="f" coordsize="21600,21600">
             <v:path/>
             <v:fill on="f" focussize="0,0"/>
             <v:stroke on="f"/>
-            <v:imagedata r:id="rId171" o:title=""/>
+            <v:imagedata r:id="rId172" o:title=""/>
             <o:lock v:ext="edit" aspectratio="t"/>
             <w10:wrap type="none"/>
             <w10:anchorlock/>
           </v:shape>
-          <o:OLEObject Type="Embed" ProgID="Equation.KSEE3" ShapeID="_x0000_i1052" DrawAspect="Content" ObjectID="_1468075759" r:id="rId170">
+          <o:OLEObject Type="Embed" ProgID="Equation.KSEE3" ShapeID="_x0000_i1054" DrawAspect="Content" ObjectID="_1468075760" r:id="rId171">
             <o:LockedField>false</o:LockedField>
           </o:OLEObject>
         </w:object>
@@ -13713,7 +13862,7 @@
           <w:rFonts w:hint="default"/>
           <w:lang w:val="pt-BR"/>
         </w:rPr>
-        <w:t>Figura 4 - Exemplo de multiplicação da coluna com peso de matriz</w:t>
+        <w:t>Figura 5 - Exemplo de multiplicação da coluna com peso de matriz</w:t>
       </w:r>
     </w:p>
     <w:p>
@@ -13748,7 +13897,7 @@
                     </pic:cNvPicPr>
                   </pic:nvPicPr>
                   <pic:blipFill>
-                    <a:blip r:embed="rId172"/>
+                    <a:blip r:embed="rId173"/>
                     <a:stretch>
                       <a:fillRect/>
                     </a:stretch>
@@ -13788,16 +13937,16 @@
           <w:szCs w:val="20"/>
         </w:rPr>
         <w:object>
-          <v:shape id="_x0000_i1053" o:spt="75" type="#_x0000_t75" style="height:24.8pt;width:9.7pt;" o:ole="t" filled="f" o:preferrelative="t" stroked="f" coordsize="21600,21600">
+          <v:shape id="_x0000_i1055" o:spt="75" alt="" type="#_x0000_t75" style="height:24.8pt;width:9.7pt;" o:ole="t" filled="f" o:preferrelative="t" stroked="f" coordsize="21600,21600">
             <v:path/>
             <v:fill on="f" focussize="0,0"/>
             <v:stroke on="f"/>
-            <v:imagedata r:id="rId174" o:title=""/>
+            <v:imagedata r:id="rId175" o:title=""/>
             <o:lock v:ext="edit" aspectratio="t"/>
             <w10:wrap type="none"/>
             <w10:anchorlock/>
           </v:shape>
-          <o:OLEObject Type="Embed" ProgID="Equation.KSEE3" ShapeID="_x0000_i1053" DrawAspect="Content" ObjectID="_1468075760" r:id="rId173">
+          <o:OLEObject Type="Embed" ProgID="Equation.KSEE3" ShapeID="_x0000_i1055" DrawAspect="Content" ObjectID="_1468075761" r:id="rId174">
             <o:LockedField>false</o:LockedField>
           </o:OLEObject>
         </w:object>
@@ -13891,16 +14040,16 @@
           <w:lang w:val="pt-BR"/>
         </w:rPr>
         <w:object>
-          <v:shape id="_x0000_i1054" o:spt="75" type="#_x0000_t75" style="height:13.95pt;width:11pt;" o:ole="t" filled="f" o:preferrelative="t" stroked="f" coordsize="21600,21600">
+          <v:shape id="_x0000_i1056" o:spt="75" type="#_x0000_t75" style="height:13.95pt;width:11pt;" o:ole="t" filled="f" o:preferrelative="t" stroked="f" coordsize="21600,21600">
             <v:path/>
             <v:fill on="f" focussize="0,0"/>
             <v:stroke on="f"/>
-            <v:imagedata r:id="rId169" o:title=""/>
+            <v:imagedata r:id="rId170" o:title=""/>
             <o:lock v:ext="edit" aspectratio="t"/>
             <w10:wrap type="none"/>
             <w10:anchorlock/>
           </v:shape>
-          <o:OLEObject Type="Embed" ProgID="Equation.KSEE3" ShapeID="_x0000_i1054" DrawAspect="Content" ObjectID="_1468075761" r:id="rId175">
+          <o:OLEObject Type="Embed" ProgID="Equation.KSEE3" ShapeID="_x0000_i1056" DrawAspect="Content" ObjectID="_1468075762" r:id="rId176">
             <o:LockedField>false</o:LockedField>
           </o:OLEObject>
         </w:object>
@@ -13919,16 +14068,16 @@
           <w:lang w:val="pt-BR"/>
         </w:rPr>
         <w:object>
-          <v:shape id="_x0000_i1055" o:spt="75" type="#_x0000_t75" style="height:11pt;width:9pt;" o:ole="t" filled="f" o:preferrelative="t" stroked="f" coordsize="21600,21600">
+          <v:shape id="_x0000_i1057" o:spt="75" type="#_x0000_t75" style="height:11pt;width:9pt;" o:ole="t" filled="f" o:preferrelative="t" stroked="f" coordsize="21600,21600">
             <v:path/>
             <v:fill on="f" focussize="0,0"/>
             <v:stroke on="f"/>
-            <v:imagedata r:id="rId171" o:title=""/>
+            <v:imagedata r:id="rId172" o:title=""/>
             <o:lock v:ext="edit" aspectratio="t"/>
             <w10:wrap type="none"/>
             <w10:anchorlock/>
           </v:shape>
-          <o:OLEObject Type="Embed" ProgID="Equation.KSEE3" ShapeID="_x0000_i1055" DrawAspect="Content" ObjectID="_1468075762" r:id="rId176">
+          <o:OLEObject Type="Embed" ProgID="Equation.KSEE3" ShapeID="_x0000_i1057" DrawAspect="Content" ObjectID="_1468075763" r:id="rId177">
             <o:LockedField>false</o:LockedField>
           </o:OLEObject>
         </w:object>
@@ -13954,7 +14103,7 @@
           <w:rFonts w:hint="default"/>
           <w:lang w:val="pt-BR"/>
         </w:rPr>
-        <w:t>, é 0,34125. Quanto maior for a quantidade de iterações e o tamanho na matriz, mais custoso e demorado é o processo de cálculo. A Figura 5 mostra o valor de cada nó em cada iteração.</w:t>
+        <w:t>, é 0,34125. Quanto maior for a quantidade de iterações e o tamanho na matriz, mais custoso e demorado é o processo de cálculo. A Figura 6 mostra o valor de cada nó em cada iteração.</w:t>
       </w:r>
     </w:p>
     <w:p>
@@ -13992,7 +14141,7 @@
           <w:rFonts w:hint="default"/>
           <w:lang w:val="pt-BR"/>
         </w:rPr>
-        <w:t xml:space="preserve">Figura 5 - Exemplo de resultado com </w:t>
+        <w:t xml:space="preserve">Figura 6 - Exemplo de resultado com </w:t>
       </w:r>
       <w:r>
         <w:rPr>
@@ -14036,7 +14185,7 @@
                     </pic:cNvPicPr>
                   </pic:nvPicPr>
                   <pic:blipFill>
-                    <a:blip r:embed="rId177"/>
+                    <a:blip r:embed="rId178"/>
                     <a:stretch>
                       <a:fillRect/>
                     </a:stretch>
@@ -14072,16 +14221,16 @@
           <w:position w:val="-16"/>
         </w:rPr>
         <w:object>
-          <v:shape id="_x0000_i1056" o:spt="75" type="#_x0000_t75" style="height:24.8pt;width:9.7pt;" o:ole="t" filled="f" o:preferrelative="t" stroked="f" coordsize="21600,21600">
+          <v:shape id="_x0000_i1059" o:spt="75" alt="" type="#_x0000_t75" style="height:24.8pt;width:9.7pt;" o:ole="t" filled="f" o:preferrelative="t" stroked="f" coordsize="21600,21600">
             <v:path/>
             <v:fill on="f" focussize="0,0"/>
             <v:stroke on="f"/>
-            <v:imagedata r:id="rId179" o:title=""/>
+            <v:imagedata r:id="rId180" o:title=""/>
             <o:lock v:ext="edit" aspectratio="t"/>
             <w10:wrap type="none"/>
             <w10:anchorlock/>
           </v:shape>
-          <o:OLEObject Type="Embed" ProgID="Equation.KSEE3" ShapeID="_x0000_i1056" DrawAspect="Content" ObjectID="_1468075763" r:id="rId178">
+          <o:OLEObject Type="Embed" ProgID="Equation.KSEE3" ShapeID="_x0000_i1059" DrawAspect="Content" ObjectID="_1468075764" r:id="rId179">
             <o:LockedField>false</o:LockedField>
           </o:OLEObject>
         </w:object>
@@ -14143,16 +14292,16 @@
           <w:lang w:val="pt-BR"/>
         </w:rPr>
         <w:object>
-          <v:shape id="_x0000_i1057" o:spt="75" type="#_x0000_t75" style="height:11pt;width:9pt;" o:ole="t" filled="f" o:preferrelative="t" stroked="f" coordsize="21600,21600">
+          <v:shape id="_x0000_i1060" o:spt="75" type="#_x0000_t75" style="height:11pt;width:9pt;" o:ole="t" filled="f" o:preferrelative="t" stroked="f" coordsize="21600,21600">
             <v:path/>
             <v:fill on="f" focussize="0,0"/>
             <v:stroke on="f"/>
-            <v:imagedata r:id="rId181" o:title=""/>
+            <v:imagedata r:id="rId182" o:title=""/>
             <o:lock v:ext="edit" aspectratio="t"/>
             <w10:wrap type="none"/>
             <w10:anchorlock/>
           </v:shape>
-          <o:OLEObject Type="Embed" ProgID="Equation.KSEE3" ShapeID="_x0000_i1057" DrawAspect="Content" ObjectID="_1468075764" r:id="rId180">
+          <o:OLEObject Type="Embed" ProgID="Equation.KSEE3" ShapeID="_x0000_i1060" DrawAspect="Content" ObjectID="_1468075765" r:id="rId181">
             <o:LockedField>false</o:LockedField>
           </o:OLEObject>
         </w:object>
@@ -14178,7 +14327,7 @@
           <w:rFonts w:hint="default"/>
           <w:lang w:val="pt-BR"/>
         </w:rPr>
-        <w:t>Caso o  grafo seja não direcionado, ou seja, sem uma única direção entre um nó e outro, a matriz formada que corresponde ao direcionado fica de acordo com a Tabela 3 e, o cálculo do peso segue as mesmas etapas anteriores.</w:t>
+        <w:t>Caso o  grafo seja não direcionado, ou seja, sem uma única direção entre um nó e outro, a matriz formada que corresponde ao direcionado fica de acordo com a Figura 7 e, o cálculo do peso segue as mesmas etapas anteriores.</w:t>
       </w:r>
     </w:p>
     <w:p>
@@ -14204,7 +14353,7 @@
           <w:rFonts w:hint="default"/>
           <w:lang w:val="pt-BR"/>
         </w:rPr>
-        <w:t>Tabela 3 - Grafo não direcionado transformado em matriz</w:t>
+        <w:t>Figura 7 - Tabela de grafo não direcionado transformado em matriz</w:t>
       </w:r>
     </w:p>
     <w:p>
@@ -14239,7 +14388,7 @@
                     </pic:cNvPicPr>
                   </pic:nvPicPr>
                   <pic:blipFill>
-                    <a:blip r:embed="rId182"/>
+                    <a:blip r:embed="rId183"/>
                     <a:stretch>
                       <a:fillRect/>
                     </a:stretch>
@@ -14273,6 +14422,28 @@
       </w:pPr>
       <w:r>
         <w:rPr>
+          <w:rFonts w:hint="default" w:ascii="Arial" w:hAnsi="Arial" w:cs="Arial"/>
+          <w:position w:val="-16"/>
+          <w:sz w:val="20"/>
+          <w:szCs w:val="20"/>
+        </w:rPr>
+        <w:object>
+          <v:shape id="_x0000_i1072" o:spt="75" alt="" type="#_x0000_t75" style="height:24.8pt;width:9.7pt;" o:ole="t" filled="f" o:preferrelative="t" stroked="f" coordsize="21600,21600">
+            <v:path/>
+            <v:fill on="f" focussize="0,0"/>
+            <v:stroke on="f"/>
+            <v:imagedata r:id="rId185" o:title=""/>
+            <o:lock v:ext="edit" aspectratio="t"/>
+            <w10:wrap type="none"/>
+            <w10:anchorlock/>
+          </v:shape>
+          <o:OLEObject Type="Embed" ProgID="Equation.KSEE3" ShapeID="_x0000_i1072" DrawAspect="Content" ObjectID="_1468075766" r:id="rId184">
+            <o:LockedField>false</o:LockedField>
+          </o:OLEObject>
+        </w:object>
+      </w:r>
+      <w:r>
+        <w:rPr>
           <w:sz w:val="20"/>
           <w:szCs w:val="20"/>
         </w:rPr>
@@ -14399,7 +14570,7 @@
           <w:rFonts w:hint="default"/>
           <w:lang w:val="pt-BR"/>
         </w:rPr>
-        <w:t xml:space="preserve">Joshi (2018) Baseado no </w:t>
+        <w:t xml:space="preserve">Joshi (2018) baseado no </w:t>
       </w:r>
       <w:r>
         <w:rPr>
@@ -14495,7 +14666,7 @@
           <w:rFonts w:hint="default"/>
           <w:lang w:val="pt-BR"/>
         </w:rPr>
-        <w:t xml:space="preserve">As etapas para criar o sumário partem de 1) uma combinação de textos, 2) separar cada texto em frases individuais, 3) representar as frases em vetores, 4) calcular a similaridade de cada vetor de frase e armazenar em uma matriz, 5) converter a matriz em um grafo não direcionado com as frases sendo nós e as arestas a recomendação e, por fim, 6) as melhores frases classificadas compõem o sumário. A Figura 6 ilustra cada etapa utilizada pelo </w:t>
+        <w:t xml:space="preserve">As etapas para criar o sumário partem de 1) uma combinação de textos, 2) separar cada texto em frases individuais, 3) representar as frases em vetores, 4) calcular a similaridade de cada vetor de frase e armazenar em uma matriz, 5) converter a matriz em um grafo não direcionado com as frases sendo nós e as arestas a recomendação e, por fim, 6) as melhores frases classificadas compõem o sumário. A Figura 8 ilustra cada etapa utilizada pelo </w:t>
       </w:r>
       <w:r>
         <w:rPr>
@@ -14538,7 +14709,7 @@
           <w:rFonts w:hint="default"/>
           <w:lang w:val="pt-BR"/>
         </w:rPr>
-        <w:t xml:space="preserve">Figura 6 - Etapas para criação de sumário com </w:t>
+        <w:t xml:space="preserve">Figura 8 - Etapas para criação de sumário com </w:t>
       </w:r>
       <w:r>
         <w:rPr>
@@ -14582,7 +14753,7 @@
                     </pic:cNvPicPr>
                   </pic:nvPicPr>
                   <pic:blipFill>
-                    <a:blip r:embed="rId183"/>
+                    <a:blip r:embed="rId186"/>
                     <a:stretch>
                       <a:fillRect/>
                     </a:stretch>
@@ -14623,16 +14794,16 @@
           <w:lang w:val="pt-BR"/>
         </w:rPr>
         <w:object>
-          <v:shape id="_x0000_i1059" o:spt="75" type="#_x0000_t75" style="height:15pt;width:6.95pt;" o:ole="t" filled="f" o:preferrelative="t" stroked="f" coordsize="21600,21600">
+          <v:shape id="_x0000_i1062" o:spt="75" alt="" type="#_x0000_t75" style="height:15pt;width:6.95pt;" o:ole="t" filled="f" o:preferrelative="t" stroked="f" coordsize="21600,21600">
             <v:path/>
             <v:fill on="f" focussize="0,0"/>
             <v:stroke on="f"/>
-            <v:imagedata r:id="rId185" o:title=""/>
+            <v:imagedata r:id="rId188" o:title=""/>
             <o:lock v:ext="edit" aspectratio="t"/>
             <w10:wrap type="none"/>
             <w10:anchorlock/>
           </v:shape>
-          <o:OLEObject Type="Embed" ProgID="Equation.KSEE3" ShapeID="_x0000_i1059" DrawAspect="Content" ObjectID="_1468075765" r:id="rId184">
+          <o:OLEObject Type="Embed" ProgID="Equation.KSEE3" ShapeID="_x0000_i1062" DrawAspect="Content" ObjectID="_1468075767" r:id="rId187">
             <o:LockedField>false</o:LockedField>
           </o:OLEObject>
         </w:object>
@@ -15280,7 +15451,7 @@
           <w:rFonts w:hint="default"/>
           <w:lang w:val="pt-BR"/>
         </w:rPr>
-        <w:t xml:space="preserve">NewTechDojo (2018) A categorização é dividida em três: Aprendizagem Supervisionada baseada em prever dados conhecidos de entrada e saída na etapa de treinamento no processo de aprendizagem, Aprendizagem Não Supervisionada em que apenas os dados de entrada são conhecidos e não há como saber qual será o resultado da saída e Reforço ou Semi-Supervisionado que é uma mescla dos dois anteriores e mais comum em aplicações do mundo real. </w:t>
+        <w:t xml:space="preserve">Segundo Newtechdojo (2018) A categorização é dividida em três: Aprendizagem Supervisionada baseada em prever dados conhecidos de entrada e saída na etapa de treinamento no processo de aprendizagem, Aprendizagem Não Supervisionada em que apenas os dados de entrada são conhecidos e não há como saber qual será o resultado da saída e Reforço ou Semi-Supervisionado que é uma mescla dos dois anteriores e mais comum em aplicações do mundo real. </w:t>
       </w:r>
     </w:p>
     <w:p>
@@ -15514,7 +15685,7 @@
           <w:rFonts w:hint="default"/>
           <w:lang w:val="pt-BR"/>
         </w:rPr>
-        <w:t>7</w:t>
+        <w:t>9</w:t>
       </w:r>
       <w:r>
         <w:t xml:space="preserve">, </w:t>
@@ -15605,7 +15776,7 @@
           <w:rFonts w:hint="default"/>
           <w:lang w:val="pt-BR"/>
         </w:rPr>
-        <w:t>7</w:t>
+        <w:t>9</w:t>
       </w:r>
       <w:r>
         <w:t xml:space="preserve"> – Arquitetura da metodologia </w:t>
@@ -15695,7 +15866,7 @@
                     </pic:cNvPicPr>
                   </pic:nvPicPr>
                   <pic:blipFill>
-                    <a:blip r:embed="rId186"/>
+                    <a:blip r:embed="rId189"/>
                     <a:stretch>
                       <a:fillRect/>
                     </a:stretch>
@@ -15739,16 +15910,16 @@
           <w:szCs w:val="20"/>
         </w:rPr>
         <w:object>
-          <v:shape id="_x0000_i1060" o:spt="75" type="#_x0000_t75" style="height:24.8pt;width:9.7pt;" o:ole="t" filled="f" o:preferrelative="t" stroked="f" coordsize="21600,21600">
+          <v:shape id="_x0000_i1064" o:spt="75" alt="" type="#_x0000_t75" style="height:24.8pt;width:9.7pt;" o:ole="t" filled="f" o:preferrelative="t" stroked="f" coordsize="21600,21600">
             <v:path/>
             <v:fill on="f" focussize="0,0"/>
             <v:stroke on="f"/>
-            <v:imagedata r:id="rId188" o:title=""/>
+            <v:imagedata r:id="rId191" o:title=""/>
             <o:lock v:ext="edit" aspectratio="t"/>
             <w10:wrap type="none"/>
             <w10:anchorlock/>
           </v:shape>
-          <o:OLEObject Type="Embed" ProgID="Equation.KSEE3" ShapeID="_x0000_i1060" DrawAspect="Content" ObjectID="_1468075766" r:id="rId187">
+          <o:OLEObject Type="Embed" ProgID="Equation.KSEE3" ShapeID="_x0000_i1064" DrawAspect="Content" ObjectID="_1468075768" r:id="rId190">
             <o:LockedField>false</o:LockedField>
           </o:OLEObject>
         </w:object>
@@ -15882,16 +16053,16 @@
           <w:position w:val="-10"/>
         </w:rPr>
         <w:object>
-          <v:shape id="_x0000_i1061" o:spt="75" type="#_x0000_t75" style="height:18.2pt;width:295.75pt;" o:ole="t" filled="f" o:preferrelative="t" stroked="f" coordsize="21600,21600">
+          <v:shape id="_x0000_i1066" o:spt="75" type="#_x0000_t75" style="height:18.2pt;width:295.75pt;" o:ole="t" filled="f" o:preferrelative="t" stroked="f" coordsize="21600,21600">
             <v:path/>
             <v:fill on="f" focussize="0,0"/>
             <v:stroke on="f"/>
-            <v:imagedata r:id="rId190" o:title=""/>
+            <v:imagedata r:id="rId193" o:title=""/>
             <o:lock v:ext="edit" aspectratio="t"/>
             <w10:wrap type="none"/>
             <w10:anchorlock/>
           </v:shape>
-          <o:OLEObject Type="Embed" ProgID="Equation.KSEE3" ShapeID="_x0000_i1061" DrawAspect="Content" ObjectID="_1468075767" r:id="rId189">
+          <o:OLEObject Type="Embed" ProgID="Equation.KSEE3" ShapeID="_x0000_i1066" DrawAspect="Content" ObjectID="_1468075769" r:id="rId192">
             <o:LockedField>false</o:LockedField>
           </o:OLEObject>
         </w:object>
@@ -15999,16 +16170,16 @@
           <w:position w:val="-10"/>
         </w:rPr>
         <w:object>
-          <v:shape id="_x0000_i1062" o:spt="75" type="#_x0000_t75" style="height:17.9pt;width:438.95pt;" o:ole="t" filled="f" o:preferrelative="t" stroked="f" coordsize="21600,21600">
+          <v:shape id="_x0000_i1067" o:spt="75" type="#_x0000_t75" style="height:17.9pt;width:438.95pt;" o:ole="t" filled="f" o:preferrelative="t" stroked="f" coordsize="21600,21600">
             <v:path/>
             <v:fill on="f" focussize="0,0"/>
             <v:stroke on="f"/>
-            <v:imagedata r:id="rId192" o:title=""/>
+            <v:imagedata r:id="rId195" o:title=""/>
             <o:lock v:ext="edit" aspectratio="t"/>
             <w10:wrap type="none"/>
             <w10:anchorlock/>
           </v:shape>
-          <o:OLEObject Type="Embed" ProgID="Equation.KSEE3" ShapeID="_x0000_i1062" DrawAspect="Content" ObjectID="_1468075768" r:id="rId191">
+          <o:OLEObject Type="Embed" ProgID="Equation.KSEE3" ShapeID="_x0000_i1067" DrawAspect="Content" ObjectID="_1468075770" r:id="rId194">
             <o:LockedField>false</o:LockedField>
           </o:OLEObject>
         </w:object>
@@ -16135,16 +16306,16 @@
           <w:position w:val="-10"/>
         </w:rPr>
         <w:object>
-          <v:shape id="_x0000_i1063" o:spt="75" type="#_x0000_t75" style="height:17.9pt;width:445.9pt;" o:ole="t" filled="f" o:preferrelative="t" stroked="f" coordsize="21600,21600">
+          <v:shape id="_x0000_i1068" o:spt="75" type="#_x0000_t75" style="height:17.9pt;width:445.9pt;" o:ole="t" filled="f" o:preferrelative="t" stroked="f" coordsize="21600,21600">
             <v:path/>
             <v:fill on="f" focussize="0,0"/>
             <v:stroke on="f"/>
-            <v:imagedata r:id="rId194" o:title=""/>
+            <v:imagedata r:id="rId197" o:title=""/>
             <o:lock v:ext="edit" aspectratio="t"/>
             <w10:wrap type="none"/>
             <w10:anchorlock/>
           </v:shape>
-          <o:OLEObject Type="Embed" ProgID="Equation.KSEE3" ShapeID="_x0000_i1063" DrawAspect="Content" ObjectID="_1468075769" r:id="rId193">
+          <o:OLEObject Type="Embed" ProgID="Equation.KSEE3" ShapeID="_x0000_i1068" DrawAspect="Content" ObjectID="_1468075771" r:id="rId196">
             <o:LockedField>false</o:LockedField>
           </o:OLEObject>
         </w:object>
@@ -16167,7 +16338,7 @@
           <w:iCs w:val="0"/>
           <w:lang w:val="pt-BR"/>
         </w:rPr>
-        <w:t xml:space="preserve">A Figura 8 ilustra com mais detalhes como funciona cada tipo </w:t>
+        <w:t xml:space="preserve">A Figura 10 ilustra com mais detalhes como funciona cada tipo </w:t>
       </w:r>
       <w:r>
         <w:rPr>
@@ -16185,7 +16356,7 @@
           <w:iCs w:val="0"/>
           <w:lang w:val="pt-BR"/>
         </w:rPr>
-        <w:t xml:space="preserve"> representando cada bloco como um vetor, onde vermelho é a camada de entrada, verde oculta e azul saída. </w:t>
+        <w:t xml:space="preserve"> em relação a sua arquitetura, representando cada bloco como um vetor, onde vermelho é a camada de entrada, verde oculta e azul saída. </w:t>
       </w:r>
     </w:p>
     <w:p>
@@ -16315,7 +16486,7 @@
           <w:iCs w:val="0"/>
           <w:lang w:val="pt-BR"/>
         </w:rPr>
-        <w:t xml:space="preserve">Figura 8 - </w:t>
+        <w:t xml:space="preserve">Figura 10 - </w:t>
       </w:r>
       <w:r>
         <w:rPr>
@@ -16361,7 +16532,7 @@
                     </pic:cNvPicPr>
                   </pic:nvPicPr>
                   <pic:blipFill>
-                    <a:blip r:embed="rId195"/>
+                    <a:blip r:embed="rId198"/>
                     <a:stretch>
                       <a:fillRect/>
                     </a:stretch>
@@ -16395,7 +16566,6 @@
           <w:lang w:val="pt-BR"/>
         </w:rPr>
       </w:pPr>
-      <w:bookmarkStart w:id="17" w:name="_GoBack"/>
       <w:r>
         <w:rPr>
           <w:position w:val="-4"/>
@@ -16403,21 +16573,20 @@
           <w:szCs w:val="20"/>
         </w:rPr>
         <w:object>
-          <v:shape id="_x0000_i1064" o:spt="75" type="#_x0000_t75" style="height:15pt;width:6.95pt;" o:ole="t" filled="f" o:preferrelative="t" stroked="f" coordsize="21600,21600">
+          <v:shape id="_x0000_i1073" o:spt="75" alt="" type="#_x0000_t75" style="height:15pt;width:10pt;" o:ole="t" filled="f" o:preferrelative="t" stroked="f" coordsize="21600,21600">
             <v:path/>
             <v:fill on="f" focussize="0,0"/>
             <v:stroke on="f"/>
-            <v:imagedata r:id="rId197" o:title=""/>
+            <v:imagedata r:id="rId200" o:title=""/>
             <o:lock v:ext="edit" aspectratio="t"/>
             <w10:wrap type="none"/>
             <w10:anchorlock/>
           </v:shape>
-          <o:OLEObject Type="Embed" ProgID="Equation.KSEE3" ShapeID="_x0000_i1064" DrawAspect="Content" ObjectID="_1468075770" r:id="rId196">
+          <o:OLEObject Type="Embed" ProgID="Equation.KSEE3" ShapeID="_x0000_i1073" DrawAspect="Content" ObjectID="_1468075772" r:id="rId199">
             <o:LockedField>false</o:LockedField>
           </o:OLEObject>
         </w:object>
       </w:r>
-      <w:bookmarkEnd w:id="17"/>
       <w:r>
         <w:rPr>
           <w:sz w:val="20"/>
@@ -16486,7 +16655,7 @@
           <w:iCs w:val="0"/>
           <w:lang w:val="pt-BR"/>
         </w:rPr>
-        <w:fldChar w:fldCharType="begin"/>
+        <w:t xml:space="preserve">Segundo </w:t>
       </w:r>
       <w:r>
         <w:rPr>
@@ -16495,7 +16664,7 @@
           <w:iCs w:val="0"/>
           <w:lang w:val="pt-BR"/>
         </w:rPr>
-        <w:instrText xml:space="preserve"> HYPERLINK "http://karpathy.github.io/" </w:instrText>
+        <w:fldChar w:fldCharType="begin"/>
       </w:r>
       <w:r>
         <w:rPr>
@@ -16504,7 +16673,7 @@
           <w:iCs w:val="0"/>
           <w:lang w:val="pt-BR"/>
         </w:rPr>
-        <w:fldChar w:fldCharType="separate"/>
+        <w:instrText xml:space="preserve"> HYPERLINK "http://karpathy.github.io/" </w:instrText>
       </w:r>
       <w:r>
         <w:rPr>
@@ -16513,7 +16682,7 @@
           <w:iCs w:val="0"/>
           <w:lang w:val="pt-BR"/>
         </w:rPr>
-        <w:t>Karpathy</w:t>
+        <w:fldChar w:fldCharType="separate"/>
       </w:r>
       <w:r>
         <w:rPr>
@@ -16522,7 +16691,7 @@
           <w:iCs w:val="0"/>
           <w:lang w:val="pt-BR"/>
         </w:rPr>
-        <w:fldChar w:fldCharType="end"/>
+        <w:t>Karpathy</w:t>
       </w:r>
       <w:r>
         <w:rPr>
@@ -16531,6 +16700,15 @@
           <w:iCs w:val="0"/>
           <w:lang w:val="pt-BR"/>
         </w:rPr>
+        <w:fldChar w:fldCharType="end"/>
+      </w:r>
+      <w:r>
+        <w:rPr>
+          <w:rFonts w:hint="default"/>
+          <w:i w:val="0"/>
+          <w:iCs w:val="0"/>
+          <w:lang w:val="pt-BR"/>
+        </w:rPr>
         <w:t xml:space="preserve"> (2015) O tipo de </w:t>
       </w:r>
       <w:r>
@@ -16677,7 +16855,7 @@
           <w:iCs w:val="0"/>
           <w:lang w:val="pt-BR"/>
         </w:rPr>
-        <w:t xml:space="preserve"> pode funcionar duas maneiras. A primeira que antes de começar a gerar a sequência de saída de imediato, processa alguns períodos de tempo diferentes das saídas, utilizado em casos de tradução de máquina. Já na segunda, o processamento da sequência de entrada e saída pertencem ao mesmo período de tempo.</w:t>
+        <w:t xml:space="preserve"> pode funcionar de duas maneiras. A primeira que antes de começar a gerar a sequência de saída de imediato, processa alguns períodos de tempo diferentes das saídas, utilizado em casos de tradução de máquina. Já na segunda, o processamento da sequência de entrada e saída pertencem ao mesmo período de tempo.</w:t>
       </w:r>
     </w:p>
     <w:p>
@@ -17370,7 +17548,7 @@
           <w:rFonts w:hint="default"/>
           <w:lang w:val="pt-BR"/>
         </w:rPr>
-        <w:t xml:space="preserve">Figura 9 - Implementação do Web Scraping </w:t>
+        <w:t xml:space="preserve">Figura 11 - Implementação do Web Scraping </w:t>
       </w:r>
       <w:r>
         <w:rPr>
@@ -17395,7 +17573,7 @@
                     </pic:cNvPicPr>
                   </pic:nvPicPr>
                   <pic:blipFill>
-                    <a:blip r:embed="rId198"/>
+                    <a:blip r:embed="rId201"/>
                     <a:stretch>
                       <a:fillRect/>
                     </a:stretch>
@@ -17761,7 +17939,7 @@
           <w:rFonts w:hint="default"/>
           <w:lang w:val="pt-BR"/>
         </w:rPr>
-        <w:t xml:space="preserve"> variáveis e vetor com o valor escalar de cada título, e a média de cada notícia, como mostra o trecho de código da Figura 10.</w:t>
+        <w:t xml:space="preserve"> variáveis e vetor com o valor escalar de cada título, e a média de cada notícia, como mostra o trecho de código da Figura 12.</w:t>
       </w:r>
     </w:p>
     <w:p>
@@ -17786,7 +17964,7 @@
           <w:rFonts w:hint="default"/>
           <w:lang w:val="pt-BR"/>
         </w:rPr>
-        <w:t xml:space="preserve">Figura 10 - Criação do modelo </w:t>
+        <w:t xml:space="preserve">Figura 12 - Criação do modelo </w:t>
       </w:r>
       <w:r>
         <w:rPr>
@@ -17837,7 +18015,7 @@
                     </pic:cNvPicPr>
                   </pic:nvPicPr>
                   <pic:blipFill>
-                    <a:blip r:embed="rId199"/>
+                    <a:blip r:embed="rId202"/>
                     <a:stretch>
                       <a:fillRect/>
                     </a:stretch>
@@ -17901,7 +18079,7 @@
           <w:rFonts w:hint="default"/>
           <w:lang w:val="pt-BR"/>
         </w:rPr>
-        <w:t xml:space="preserve"> Para cada notícia, também foi criado a média das palavras e vetor com o valor escalar. Ao aplicar a similaridade de cosseno em uma matriz de 100 dimensões onde as linhas contem a média das notícias e as colunas a frase com maior e menor semelhança, armazenada em um arquivo de texto, como ilustra a imagem da Figura 11:</w:t>
+        <w:t xml:space="preserve"> Para cada notícia, também foi criado a média das palavras e vetor com o valor escalar. Ao aplicar a similaridade de cosseno em uma matriz de 100 dimensões onde as linhas contem a média das notícias e as colunas a frase com maior e menor semelhança, armazenada em um arquivo de texto, como ilustra a imagem da Figura 13.</w:t>
       </w:r>
     </w:p>
     <w:p>
@@ -17925,7 +18103,7 @@
           <w:rFonts w:hint="default"/>
           <w:lang w:val="pt-BR"/>
         </w:rPr>
-        <w:t xml:space="preserve">Figura 11 - Manipulação das notícias e resultados de semelhança </w:t>
+        <w:t xml:space="preserve">Figura 13 - Manipulação das notícias e resultados de semelhança </w:t>
       </w:r>
     </w:p>
     <w:p>
@@ -17960,7 +18138,7 @@
                     </pic:cNvPicPr>
                   </pic:nvPicPr>
                   <pic:blipFill>
-                    <a:blip r:embed="rId200"/>
+                    <a:blip r:embed="rId203"/>
                     <a:stretch>
                       <a:fillRect/>
                     </a:stretch>
@@ -18057,12 +18235,6 @@
             <w:insideH w:val="single" w:color="auto" w:sz="4" w:space="0"/>
             <w:insideV w:val="single" w:color="auto" w:sz="4" w:space="0"/>
           </w:tblBorders>
-          <w:tblCellMar>
-            <w:top w:w="0" w:type="dxa"/>
-            <w:left w:w="108" w:type="dxa"/>
-            <w:bottom w:w="0" w:type="dxa"/>
-            <w:right w:w="108" w:type="dxa"/>
-          </w:tblCellMar>
         </w:tblPrEx>
         <w:trPr>
           <w:trHeight w:val="742" w:hRule="atLeast"/>
@@ -18071,10 +18243,14 @@
           <w:tcPr>
             <w:tcW w:w="8720" w:type="dxa"/>
             <w:gridSpan w:val="2"/>
+            <w:tcBorders>
+              <w:left w:val="nil"/>
+              <w:right w:val="nil"/>
+            </w:tcBorders>
+            <w:vAlign w:val="center"/>
           </w:tcPr>
           <w:p>
             <w:pPr>
-              <w:ind w:left="0" w:leftChars="0" w:firstLine="0" w:firstLineChars="0"/>
               <w:jc w:val="center"/>
               <w:rPr>
                 <w:rFonts w:hint="default"/>
@@ -18115,10 +18291,15 @@
         <w:tc>
           <w:tcPr>
             <w:tcW w:w="4360" w:type="dxa"/>
+            <w:tcBorders>
+              <w:left w:val="nil"/>
+            </w:tcBorders>
+            <w:vAlign w:val="center"/>
           </w:tcPr>
           <w:p>
             <w:pPr>
               <w:ind w:left="0" w:leftChars="0" w:firstLine="0" w:firstLineChars="0"/>
+              <w:jc w:val="center"/>
               <w:rPr>
                 <w:rFonts w:hint="default"/>
                 <w:vertAlign w:val="baseline"/>
@@ -18137,11 +18318,15 @@
         <w:tc>
           <w:tcPr>
             <w:tcW w:w="4360" w:type="dxa"/>
+            <w:tcBorders>
+              <w:right w:val="nil"/>
+            </w:tcBorders>
+            <w:vAlign w:val="center"/>
           </w:tcPr>
           <w:p>
             <w:pPr>
               <w:ind w:left="0" w:leftChars="0" w:firstLine="0" w:firstLineChars="0"/>
-              <w:jc w:val="both"/>
+              <w:jc w:val="center"/>
               <w:rPr>
                 <w:rFonts w:hint="default"/>
                 <w:vertAlign w:val="baseline"/>
@@ -18225,6 +18410,11 @@
           <w:tcPr>
             <w:tcW w:w="8720" w:type="dxa"/>
             <w:gridSpan w:val="2"/>
+            <w:tcBorders>
+              <w:left w:val="nil"/>
+              <w:right w:val="nil"/>
+            </w:tcBorders>
+            <w:vAlign w:val="center"/>
           </w:tcPr>
           <w:p>
             <w:pPr>
@@ -18272,11 +18462,15 @@
         <w:tc>
           <w:tcPr>
             <w:tcW w:w="4360" w:type="dxa"/>
+            <w:tcBorders>
+              <w:left w:val="nil"/>
+            </w:tcBorders>
+            <w:vAlign w:val="center"/>
           </w:tcPr>
           <w:p>
             <w:pPr>
               <w:ind w:left="0" w:leftChars="0" w:firstLine="0" w:firstLineChars="0"/>
-              <w:jc w:val="both"/>
+              <w:jc w:val="center"/>
               <w:rPr>
                 <w:rFonts w:hint="default"/>
                 <w:lang w:val="pt-BR"/>
@@ -18293,6 +18487,7 @@
           <w:p>
             <w:pPr>
               <w:ind w:left="0" w:leftChars="0" w:firstLine="0" w:firstLineChars="0"/>
+              <w:jc w:val="center"/>
               <w:rPr>
                 <w:rFonts w:hint="default"/>
                 <w:vertAlign w:val="baseline"/>
@@ -18304,11 +18499,15 @@
         <w:tc>
           <w:tcPr>
             <w:tcW w:w="4360" w:type="dxa"/>
+            <w:tcBorders>
+              <w:right w:val="nil"/>
+            </w:tcBorders>
+            <w:vAlign w:val="center"/>
           </w:tcPr>
           <w:p>
             <w:pPr>
               <w:ind w:left="0" w:leftChars="0" w:firstLine="0" w:firstLineChars="0"/>
-              <w:jc w:val="both"/>
+              <w:jc w:val="center"/>
               <w:rPr>
                 <w:rFonts w:hint="default"/>
                 <w:vertAlign w:val="baseline"/>
@@ -18328,6 +18527,7 @@
     </w:tbl>
     <w:p>
       <w:pPr>
+        <w:ind w:left="0" w:leftChars="0" w:firstLine="0" w:firstLineChars="0"/>
         <w:rPr>
           <w:rFonts w:hint="default"/>
           <w:lang w:val="pt-BR"/>
@@ -18369,6 +18569,12 @@
             <w:insideH w:val="single" w:color="auto" w:sz="4" w:space="0"/>
             <w:insideV w:val="single" w:color="auto" w:sz="4" w:space="0"/>
           </w:tblBorders>
+          <w:tblCellMar>
+            <w:top w:w="0" w:type="dxa"/>
+            <w:left w:w="108" w:type="dxa"/>
+            <w:bottom w:w="0" w:type="dxa"/>
+            <w:right w:w="108" w:type="dxa"/>
+          </w:tblCellMar>
         </w:tblPrEx>
         <w:trPr>
           <w:trHeight w:val="422" w:hRule="atLeast"/>
@@ -18377,6 +18583,11 @@
           <w:tcPr>
             <w:tcW w:w="8720" w:type="dxa"/>
             <w:gridSpan w:val="2"/>
+            <w:tcBorders>
+              <w:left w:val="nil"/>
+              <w:right w:val="nil"/>
+            </w:tcBorders>
+            <w:vAlign w:val="center"/>
           </w:tcPr>
           <w:p>
             <w:pPr>
@@ -18424,10 +18635,15 @@
         <w:tc>
           <w:tcPr>
             <w:tcW w:w="4360" w:type="dxa"/>
+            <w:tcBorders>
+              <w:left w:val="nil"/>
+            </w:tcBorders>
+            <w:vAlign w:val="center"/>
           </w:tcPr>
           <w:p>
             <w:pPr>
               <w:ind w:left="0" w:leftChars="0" w:firstLine="0" w:firstLineChars="0"/>
+              <w:jc w:val="center"/>
               <w:rPr>
                 <w:rFonts w:hint="default"/>
                 <w:lang w:val="pt-BR"/>
@@ -18444,6 +18660,7 @@
           <w:p>
             <w:pPr>
               <w:ind w:left="0" w:leftChars="0" w:firstLine="0" w:firstLineChars="0"/>
+              <w:jc w:val="center"/>
               <w:rPr>
                 <w:rFonts w:hint="default"/>
                 <w:vertAlign w:val="baseline"/>
@@ -18455,11 +18672,15 @@
         <w:tc>
           <w:tcPr>
             <w:tcW w:w="4360" w:type="dxa"/>
+            <w:tcBorders>
+              <w:right w:val="nil"/>
+            </w:tcBorders>
+            <w:vAlign w:val="center"/>
           </w:tcPr>
           <w:p>
             <w:pPr>
               <w:ind w:left="0" w:leftChars="0" w:firstLine="0" w:firstLineChars="0"/>
-              <w:jc w:val="both"/>
+              <w:jc w:val="center"/>
               <w:rPr>
                 <w:rFonts w:hint="default"/>
                 <w:vertAlign w:val="baseline"/>
@@ -18480,7 +18701,10 @@
     <w:p/>
     <w:p>
       <w:pPr>
-        <w:ind w:left="0" w:leftChars="0" w:firstLine="0" w:firstLineChars="0"/>
+        <w:numPr>
+          <w:ilvl w:val="0"/>
+          <w:numId w:val="0"/>
+        </w:numPr>
         <w:jc w:val="both"/>
         <w:rPr>
           <w:rFonts w:hint="default"/>
@@ -18502,29 +18726,6 @@
     </w:p>
     <w:p>
       <w:pPr>
-        <w:numPr>
-          <w:ilvl w:val="0"/>
-          <w:numId w:val="0"/>
-        </w:numPr>
-        <w:jc w:val="both"/>
-        <w:rPr>
-          <w:rFonts w:hint="default"/>
-          <w:lang w:val="pt-BR"/>
-        </w:rPr>
-        <w:sectPr>
-          <w:headerReference r:id="rId106" w:type="first"/>
-          <w:pgSz w:w="11906" w:h="16838"/>
-          <w:pgMar w:top="1417" w:right="1701" w:bottom="1417" w:left="1701" w:header="708" w:footer="708" w:gutter="0"/>
-          <w:pgNumType w:fmt="decimal"/>
-          <w:cols w:equalWidth="0" w:num="1">
-            <w:col w:w="8838"/>
-          </w:cols>
-          <w:titlePg/>
-        </w:sectPr>
-      </w:pPr>
-    </w:p>
-    <w:p>
-      <w:pPr>
         <w:ind w:left="0" w:leftChars="0" w:firstLine="0" w:firstLineChars="0"/>
         <w:rPr>
           <w:rFonts w:hint="default"/>
@@ -18590,10 +18791,10 @@
           <w:szCs w:val="28"/>
         </w:rPr>
         <w:sectPr>
-          <w:headerReference r:id="rId107" w:type="default"/>
-          <w:footerReference r:id="rId109" w:type="default"/>
-          <w:headerReference r:id="rId108" w:type="even"/>
-          <w:footerReference r:id="rId110" w:type="even"/>
+          <w:headerReference r:id="rId106" w:type="default"/>
+          <w:footerReference r:id="rId108" w:type="default"/>
+          <w:headerReference r:id="rId107" w:type="even"/>
+          <w:footerReference r:id="rId109" w:type="even"/>
           <w:pgSz w:w="11906" w:h="16838"/>
           <w:pgMar w:top="1417" w:right="1701" w:bottom="1417" w:left="1701" w:header="708" w:footer="708" w:gutter="0"/>
           <w:pgNumType w:fmt="decimal"/>
@@ -18614,7 +18815,7 @@
           <w:szCs w:val="28"/>
         </w:rPr>
         <w:sectPr>
-          <w:headerReference r:id="rId111" w:type="even"/>
+          <w:headerReference r:id="rId110" w:type="even"/>
           <w:type w:val="continuous"/>
           <w:pgSz w:w="11906" w:h="16838"/>
           <w:pgMar w:top="1417" w:right="1701" w:bottom="1417" w:left="1701" w:header="708" w:footer="708" w:gutter="0"/>
@@ -19447,8 +19648,8 @@
           <w:lang w:val="en-US"/>
         </w:rPr>
         <w:sectPr>
-          <w:headerReference r:id="rId112" w:type="default"/>
-          <w:headerReference r:id="rId113" w:type="even"/>
+          <w:headerReference r:id="rId111" w:type="default"/>
+          <w:headerReference r:id="rId112" w:type="even"/>
           <w:pgSz w:w="11906" w:h="16838"/>
           <w:pgMar w:top="1417" w:right="1701" w:bottom="1417" w:left="1701" w:header="708" w:footer="708" w:gutter="0"/>
           <w:pgNumType w:fmt="decimal"/>
@@ -20255,8 +20456,8 @@
       </w:r>
     </w:p>
     <w:sectPr>
-      <w:headerReference r:id="rId114" w:type="default"/>
-      <w:headerReference r:id="rId115" w:type="even"/>
+      <w:headerReference r:id="rId113" w:type="default"/>
+      <w:headerReference r:id="rId114" w:type="even"/>
       <w:pgSz w:w="11906" w:h="16838"/>
       <w:pgMar w:top="1417" w:right="1701" w:bottom="1417" w:left="1701" w:header="708" w:footer="708" w:gutter="0"/>
       <w:pgNumType w:fmt="decimal"/>
@@ -20327,7 +20528,11 @@
       <w:pStyle w:val="18"/>
       <w:ind w:left="0" w:leftChars="0" w:firstLine="0" w:firstLineChars="0"/>
       <w:rPr>
+        <w:rStyle w:val="29"/>
         <w:rFonts w:hint="default"/>
+        <w:color w:val="0000FF"/>
+        <w:sz w:val="20"/>
+        <w:szCs w:val="20"/>
         <w:lang w:val="pt-BR"/>
       </w:rPr>
     </w:pPr>
@@ -20335,10 +20540,12 @@
       <w:rPr>
         <w:rFonts w:hint="default"/>
         <w:position w:val="-4"/>
+        <w:sz w:val="20"/>
+        <w:szCs w:val="20"/>
         <w:lang w:val="pt-BR"/>
       </w:rPr>
       <w:object>
-        <v:shape id="_x0000_i1070" o:spt="75" alt="" type="#_x0000_t75" style="height:15pt;width:6pt;" o:ole="t" filled="f" o:preferrelative="t" stroked="f" coordsize="21600,21600">
+        <v:shape id="_x0000_i1026" o:spt="75" type="#_x0000_t75" style="height:15pt;width:6pt;" o:ole="t" filled="f" o:preferrelative="t" stroked="f" coordsize="21600,21600">
           <v:path/>
           <v:fill on="f" focussize="0,0"/>
           <v:stroke on="f"/>
@@ -20347,7 +20554,7 @@
           <w10:wrap type="none"/>
           <w10:anchorlock/>
         </v:shape>
-        <o:OLEObject Type="Embed" ProgID="Equation.KSEE3" ShapeID="_x0000_i1070" DrawAspect="Content" ObjectID="_1468075725" r:id="rId1">
+        <o:OLEObject Type="Embed" ProgID="Equation.KSEE3" ShapeID="_x0000_i1026" DrawAspect="Content" ObjectID="_1468075725" r:id="rId1">
           <o:LockedField>false</o:LockedField>
         </o:OLEObject>
       </w:object>
@@ -20355,6 +20562,8 @@
     <w:r>
       <w:rPr>
         <w:rFonts w:hint="default"/>
+        <w:sz w:val="20"/>
+        <w:szCs w:val="20"/>
         <w:lang w:val="pt-BR"/>
       </w:rPr>
       <w:t>Imagem retirada de:</w:t>
@@ -20363,59 +20572,64 @@
       <w:rPr>
         <w:rFonts w:hint="default"/>
         <w:color w:val="000000"/>
-        <w:sz w:val="22"/>
-        <w:szCs w:val="22"/>
+        <w:sz w:val="20"/>
+        <w:szCs w:val="20"/>
         <w:lang w:val="pt-BR"/>
       </w:rPr>
       <w:t xml:space="preserve"> </w:t>
     </w:r>
     <w:r>
       <w:rPr>
-        <w:color w:val="000000"/>
-        <w:sz w:val="22"/>
-        <w:szCs w:val="22"/>
+        <w:rStyle w:val="29"/>
+        <w:color w:val="0000FF"/>
+        <w:sz w:val="20"/>
+        <w:szCs w:val="20"/>
       </w:rPr>
       <w:fldChar w:fldCharType="begin"/>
     </w:r>
     <w:r>
       <w:rPr>
-        <w:color w:val="000000"/>
-        <w:sz w:val="22"/>
-        <w:szCs w:val="22"/>
+        <w:rStyle w:val="29"/>
+        <w:color w:val="0000FF"/>
+        <w:sz w:val="20"/>
+        <w:szCs w:val="20"/>
       </w:rPr>
       <w:instrText xml:space="preserve"> HYPERLINK "https://arxiv.org/pdf/1301.3781.pdf" </w:instrText>
     </w:r>
     <w:r>
       <w:rPr>
-        <w:color w:val="000000"/>
-        <w:sz w:val="22"/>
-        <w:szCs w:val="22"/>
+        <w:rStyle w:val="29"/>
+        <w:color w:val="0000FF"/>
+        <w:sz w:val="20"/>
+        <w:szCs w:val="20"/>
       </w:rPr>
       <w:fldChar w:fldCharType="separate"/>
     </w:r>
     <w:r>
       <w:rPr>
         <w:rStyle w:val="29"/>
-        <w:color w:val="000000"/>
-        <w:sz w:val="22"/>
-        <w:szCs w:val="22"/>
+        <w:color w:val="0000FF"/>
+        <w:sz w:val="20"/>
+        <w:szCs w:val="20"/>
       </w:rPr>
       <w:t>https://arxiv.org/pdf/1301.3781.pdf</w:t>
     </w:r>
     <w:r>
       <w:rPr>
-        <w:color w:val="000000"/>
-        <w:sz w:val="22"/>
-        <w:szCs w:val="22"/>
+        <w:rStyle w:val="29"/>
+        <w:color w:val="0000FF"/>
+        <w:sz w:val="20"/>
+        <w:szCs w:val="20"/>
       </w:rPr>
       <w:fldChar w:fldCharType="end"/>
     </w:r>
     <w:r>
       <w:rPr>
+        <w:rStyle w:val="29"/>
         <w:rFonts w:hint="default"/>
-        <w:color w:val="000000"/>
-        <w:sz w:val="22"/>
-        <w:szCs w:val="22"/>
+        <w:color w:val="0000FF"/>
+        <w:sz w:val="20"/>
+        <w:szCs w:val="20"/>
         <w:lang w:val="pt-BR"/>
       </w:rPr>
       <w:t xml:space="preserve"> </w:t>
@@ -20522,18 +20736,20 @@
       <w:rPr>
         <w:rStyle w:val="29"/>
         <w:color w:val="000000"/>
-        <w:sz w:val="22"/>
-        <w:szCs w:val="22"/>
+        <w:sz w:val="20"/>
+        <w:szCs w:val="20"/>
       </w:rPr>
     </w:pPr>
     <w:r>
       <w:rPr>
         <w:rFonts w:hint="default"/>
         <w:position w:val="-4"/>
+        <w:sz w:val="20"/>
+        <w:szCs w:val="20"/>
         <w:lang w:val="pt-BR"/>
       </w:rPr>
       <w:object>
-        <v:shape id="_x0000_i1069" o:spt="75" alt="" type="#_x0000_t75" style="height:15pt;width:8pt;" o:ole="t" filled="f" o:preferrelative="t" stroked="f" coordsize="21600,21600">
+        <v:shape id="_x0000_i1035" o:spt="75" type="#_x0000_t75" style="height:15pt;width:8pt;" o:ole="t" filled="f" o:preferrelative="t" stroked="f" coordsize="21600,21600">
           <v:path/>
           <v:fill on="f" focussize="0,0"/>
           <v:stroke on="f"/>
@@ -20542,7 +20758,7 @@
           <w10:wrap type="none"/>
           <w10:anchorlock/>
         </v:shape>
-        <o:OLEObject Type="Embed" ProgID="Equation.KSEE3" ShapeID="_x0000_i1069" DrawAspect="Content" ObjectID="_1468075726" r:id="rId1">
+        <o:OLEObject Type="Embed" ProgID="Equation.KSEE3" ShapeID="_x0000_i1035" DrawAspect="Content" ObjectID="_1468075726" r:id="rId1">
           <o:LockedField>false</o:LockedField>
         </o:OLEObject>
       </w:object>
@@ -20550,6 +20766,8 @@
     <w:r>
       <w:rPr>
         <w:rFonts w:hint="default"/>
+        <w:sz w:val="20"/>
+        <w:szCs w:val="20"/>
         <w:lang w:val="pt-BR"/>
       </w:rPr>
       <w:t>Imagem retirada de:</w:t>
@@ -20558,8 +20776,8 @@
       <w:rPr>
         <w:rStyle w:val="29"/>
         <w:color w:val="000000"/>
-        <w:sz w:val="22"/>
-        <w:szCs w:val="22"/>
+        <w:sz w:val="20"/>
+        <w:szCs w:val="20"/>
       </w:rPr>
       <w:t xml:space="preserve"> </w:t>
     </w:r>
@@ -20567,8 +20785,8 @@
       <w:rPr>
         <w:rStyle w:val="29"/>
         <w:color w:val="0000FF"/>
-        <w:sz w:val="22"/>
-        <w:szCs w:val="22"/>
+        <w:sz w:val="20"/>
+        <w:szCs w:val="20"/>
       </w:rPr>
       <w:t>https://arxiv.org/pdf/1301.3781.pdf</w:t>
     </w:r>
@@ -20582,15 +20800,21 @@
     <w:pPr>
       <w:pStyle w:val="18"/>
       <w:ind w:left="0" w:leftChars="0" w:firstLine="0" w:firstLineChars="0"/>
+      <w:rPr>
+        <w:sz w:val="20"/>
+        <w:szCs w:val="20"/>
+      </w:rPr>
     </w:pPr>
     <w:r>
       <w:rPr>
         <w:rFonts w:hint="default"/>
         <w:position w:val="-4"/>
+        <w:sz w:val="20"/>
+        <w:szCs w:val="20"/>
         <w:lang w:val="pt-BR"/>
       </w:rPr>
       <w:object>
-        <v:shape id="_x0000_i1074" o:spt="75" alt="" type="#_x0000_t75" style="height:15pt;width:8pt;" o:ole="t" filled="f" o:preferrelative="t" stroked="f" coordsize="21600,21600">
+        <v:shape id="_x0000_i1036" o:spt="75" alt="" type="#_x0000_t75" style="height:15pt;width:6.95pt;" o:ole="t" filled="f" o:preferrelative="t" stroked="f" coordsize="21600,21600">
           <v:path/>
           <v:fill on="f" focussize="0,0"/>
           <v:stroke on="f"/>
@@ -20599,7 +20823,7 @@
           <w10:wrap type="none"/>
           <w10:anchorlock/>
         </v:shape>
-        <o:OLEObject Type="Embed" ProgID="Equation.KSEE3" ShapeID="_x0000_i1074" DrawAspect="Content" ObjectID="_1468075727" r:id="rId1">
+        <o:OLEObject Type="Embed" ProgID="Equation.KSEE3" ShapeID="_x0000_i1036" DrawAspect="Content" ObjectID="_1468075727" r:id="rId1">
           <o:LockedField>false</o:LockedField>
         </o:OLEObject>
       </w:object>
@@ -20607,6 +20831,8 @@
     <w:r>
       <w:rPr>
         <w:rFonts w:hint="default"/>
+        <w:sz w:val="20"/>
+        <w:szCs w:val="20"/>
         <w:lang w:val="pt-BR"/>
       </w:rPr>
       <w:t xml:space="preserve">Imagem retirada de: </w:t>
@@ -20615,6 +20841,8 @@
       <w:rPr>
         <w:rFonts w:hint="default"/>
         <w:color w:val="0000FF"/>
+        <w:sz w:val="20"/>
+        <w:szCs w:val="20"/>
         <w:u w:val="single"/>
       </w:rPr>
       <w:t>https://github.com/ymfa/seq2seq-summarizer</w:t>
@@ -20702,11 +20930,13 @@
   <w:p>
     <w:pPr>
       <w:pStyle w:val="18"/>
-      <w:ind w:left="120" w:leftChars="0" w:hanging="120" w:hangingChars="50"/>
+      <w:ind w:left="100" w:leftChars="0" w:hanging="100" w:hangingChars="50"/>
       <w:jc w:val="left"/>
       <w:rPr>
         <w:rFonts w:hint="default"/>
         <w:color w:val="0000FF"/>
+        <w:sz w:val="20"/>
+        <w:szCs w:val="20"/>
         <w:u w:val="single"/>
         <w:lang w:val="pt-BR"/>
       </w:rPr>
@@ -20715,10 +20945,13 @@
       <w:rPr>
         <w:rFonts w:hint="default"/>
         <w:position w:val="-4"/>
+        <w:sz w:val="20"/>
+        <w:szCs w:val="20"/>
         <w:lang w:val="pt-BR"/>
       </w:rPr>
       <w:object>
-        <v:shape id="_x0000_i1068" o:spt="75" type="#_x0000_t75" style="height:15pt;width:6.95pt;" o:ole="t" filled="f" o:preferrelative="t" stroked="f" coordsize="21600,21600">
+        <v:shape id="_x0000_i1048" o:spt="75" type="#_x0000_t75" style="height:15pt;width:6.95pt;" o:ole="t" filled="f" o:preferrelative="t" stroked="f" coordsize="21600,21600">
+          <v:path/>
           <v:fill on="f" focussize="0,0"/>
           <v:stroke on="f"/>
           <v:imagedata r:id="rId2" o:title=""/>
@@ -20726,7 +20959,7 @@
           <w10:wrap type="none"/>
           <w10:anchorlock/>
         </v:shape>
-        <o:OLEObject Type="Embed" ProgID="Equation.KSEE3" ShapeID="_x0000_i1068" DrawAspect="Content" ObjectID="_1468075728" r:id="rId1">
+        <o:OLEObject Type="Embed" ProgID="Equation.KSEE3" ShapeID="_x0000_i1048" DrawAspect="Content" ObjectID="_1468075728" r:id="rId1">
           <o:LockedField>false</o:LockedField>
         </o:OLEObject>
       </w:object>
@@ -20734,6 +20967,8 @@
     <w:r>
       <w:rPr>
         <w:rFonts w:hint="default"/>
+        <w:sz w:val="20"/>
+        <w:szCs w:val="20"/>
         <w:lang w:val="pt-BR"/>
       </w:rPr>
       <w:t xml:space="preserve">Imagem retirada de: </w:t>
@@ -20742,6 +20977,8 @@
       <w:rPr>
         <w:rFonts w:hint="default"/>
         <w:color w:val="0000FF"/>
+        <w:sz w:val="20"/>
+        <w:szCs w:val="20"/>
         <w:u w:val="single"/>
         <w:lang w:val="pt-BR"/>
       </w:rPr>
@@ -20761,6 +20998,8 @@
       <w:rPr>
         <w:rFonts w:hint="default"/>
         <w:color w:val="0000FF"/>
+        <w:sz w:val="20"/>
+        <w:szCs w:val="20"/>
         <w:u w:val="single"/>
         <w:lang w:val="pt-BR"/>
       </w:rPr>
@@ -20769,10 +21008,12 @@
       <w:rPr>
         <w:rFonts w:hint="default"/>
         <w:position w:val="-4"/>
+        <w:sz w:val="20"/>
+        <w:szCs w:val="20"/>
         <w:lang w:val="pt-BR"/>
       </w:rPr>
       <w:object>
-        <v:shape id="_x0000_i1071" o:spt="75" alt="" type="#_x0000_t75" style="height:15pt;width:8pt;" o:ole="t" filled="f" o:preferrelative="t" stroked="f" coordsize="21600,21600">
+        <v:shape id="_x0000_i1058" o:spt="75" alt="" type="#_x0000_t75" style="height:15pt;width:6.95pt;" o:ole="t" filled="f" o:preferrelative="t" stroked="f" coordsize="21600,21600">
           <v:path/>
           <v:fill on="f" focussize="0,0"/>
           <v:stroke on="f"/>
@@ -20781,7 +21022,7 @@
           <w10:wrap type="none"/>
           <w10:anchorlock/>
         </v:shape>
-        <o:OLEObject Type="Embed" ProgID="Equation.KSEE3" ShapeID="_x0000_i1071" DrawAspect="Content" ObjectID="_1468075729" r:id="rId1">
+        <o:OLEObject Type="Embed" ProgID="Equation.KSEE3" ShapeID="_x0000_i1058" DrawAspect="Content" ObjectID="_1468075729" r:id="rId1">
           <o:LockedField>false</o:LockedField>
         </o:OLEObject>
       </w:object>
@@ -20789,6 +21030,8 @@
     <w:r>
       <w:rPr>
         <w:rFonts w:hint="default"/>
+        <w:sz w:val="20"/>
+        <w:szCs w:val="20"/>
         <w:lang w:val="pt-BR"/>
       </w:rPr>
       <w:t xml:space="preserve">Imagem retirada de: </w:t>
@@ -20797,6 +21040,8 @@
       <w:rPr>
         <w:rFonts w:hint="default"/>
         <w:color w:val="0000FF"/>
+        <w:sz w:val="20"/>
+        <w:szCs w:val="20"/>
         <w:u w:val="single"/>
         <w:lang w:val="pt-BR"/>
       </w:rPr>
@@ -20816,6 +21061,8 @@
       <w:rPr>
         <w:rFonts w:hint="default"/>
         <w:color w:val="0000FF"/>
+        <w:sz w:val="20"/>
+        <w:szCs w:val="20"/>
         <w:u w:val="single"/>
         <w:lang w:val="pt-BR"/>
       </w:rPr>
@@ -20824,10 +21071,12 @@
       <w:rPr>
         <w:rFonts w:hint="default"/>
         <w:position w:val="-4"/>
+        <w:sz w:val="20"/>
+        <w:szCs w:val="20"/>
         <w:lang w:val="pt-BR"/>
       </w:rPr>
       <w:object>
-        <v:shape id="_x0000_i1072" o:spt="75" alt="" type="#_x0000_t75" style="height:15pt;width:6.95pt;" o:ole="t" filled="f" o:preferrelative="t" stroked="f" coordsize="21600,21600">
+        <v:shape id="_x0000_i1061" o:spt="75" alt="" type="#_x0000_t75" style="height:15pt;width:6.95pt;" o:ole="t" filled="f" o:preferrelative="t" stroked="f" coordsize="21600,21600">
           <v:path/>
           <v:fill on="f" focussize="0,0"/>
           <v:stroke on="f"/>
@@ -20836,7 +21085,7 @@
           <w10:wrap type="none"/>
           <w10:anchorlock/>
         </v:shape>
-        <o:OLEObject Type="Embed" ProgID="Equation.KSEE3" ShapeID="_x0000_i1072" DrawAspect="Content" ObjectID="_1468075730" r:id="rId1">
+        <o:OLEObject Type="Embed" ProgID="Equation.KSEE3" ShapeID="_x0000_i1061" DrawAspect="Content" ObjectID="_1468075730" r:id="rId1">
           <o:LockedField>false</o:LockedField>
         </o:OLEObject>
       </w:object>
@@ -20844,6 +21093,8 @@
     <w:r>
       <w:rPr>
         <w:rFonts w:hint="default"/>
+        <w:sz w:val="20"/>
+        <w:szCs w:val="20"/>
         <w:lang w:val="pt-BR"/>
       </w:rPr>
       <w:t>Imagem retirada de:</w:t>
@@ -20852,6 +21103,8 @@
       <w:rPr>
         <w:rFonts w:hint="default"/>
         <w:color w:val="0000FF"/>
+        <w:sz w:val="20"/>
+        <w:szCs w:val="20"/>
         <w:u w:val="single"/>
         <w:lang w:val="pt-BR"/>
       </w:rPr>
@@ -20871,6 +21124,8 @@
       <w:rPr>
         <w:rFonts w:hint="default"/>
         <w:color w:val="0000FF"/>
+        <w:sz w:val="20"/>
+        <w:szCs w:val="20"/>
         <w:u w:val="single"/>
         <w:lang w:val="pt-BR"/>
       </w:rPr>
@@ -20879,10 +21134,12 @@
       <w:rPr>
         <w:rFonts w:hint="default"/>
         <w:position w:val="-4"/>
+        <w:sz w:val="20"/>
+        <w:szCs w:val="20"/>
         <w:lang w:val="pt-BR"/>
       </w:rPr>
       <w:object>
-        <v:shape id="_x0000_i1073" o:spt="75" alt="" type="#_x0000_t75" style="height:15pt;width:6.95pt;" o:ole="t" filled="f" o:preferrelative="t" stroked="f" coordsize="21600,21600">
+        <v:shape id="_x0000_i1063" o:spt="75" alt="" type="#_x0000_t75" style="height:15pt;width:6.95pt;" o:ole="t" filled="f" o:preferrelative="t" stroked="f" coordsize="21600,21600">
           <v:path/>
           <v:fill on="f" focussize="0,0"/>
           <v:stroke on="f"/>
@@ -20891,7 +21148,7 @@
           <w10:wrap type="none"/>
           <w10:anchorlock/>
         </v:shape>
-        <o:OLEObject Type="Embed" ProgID="Equation.KSEE3" ShapeID="_x0000_i1073" DrawAspect="Content" ObjectID="_1468075731" r:id="rId1">
+        <o:OLEObject Type="Embed" ProgID="Equation.KSEE3" ShapeID="_x0000_i1063" DrawAspect="Content" ObjectID="_1468075731" r:id="rId1">
           <o:LockedField>false</o:LockedField>
         </o:OLEObject>
       </w:object>
@@ -20899,6 +21156,8 @@
     <w:r>
       <w:rPr>
         <w:rFonts w:hint="default"/>
+        <w:sz w:val="20"/>
+        <w:szCs w:val="20"/>
         <w:lang w:val="pt-BR"/>
       </w:rPr>
       <w:t xml:space="preserve">Imagem retirada de: </w:t>
@@ -20907,10 +21166,12 @@
       <w:rPr>
         <w:rFonts w:hint="default"/>
         <w:color w:val="0000FF"/>
+        <w:sz w:val="20"/>
+        <w:szCs w:val="20"/>
         <w:u w:val="single"/>
         <w:lang w:val="pt-BR"/>
       </w:rPr>
-      <w:t>https://towardsdatascience.com/textrank-for-keyword-extraction-by-python-c0bae21bcec0</w:t>
+      <w:t>https://www.analyticsvidhya.com/blog/2018/11/introduction-text-summarization-textrank-python/</w:t>
     </w:r>
   </w:p>
 </w:ftr>
@@ -20951,7 +21212,7 @@
         <w:lang w:val="pt-BR"/>
       </w:rPr>
       <w:object>
-        <v:shape id="_x0000_i1076" o:spt="75" alt="" type="#_x0000_t75" style="height:15pt;width:6.95pt;" o:ole="t" filled="f" o:preferrelative="t" stroked="f" coordsize="21600,21600">
+        <v:shape id="_x0000_i1065" o:spt="75" type="#_x0000_t75" style="height:15pt;width:6.95pt;" o:ole="t" filled="f" o:preferrelative="t" stroked="f" coordsize="21600,21600">
           <v:path/>
           <v:fill on="f" focussize="0,0"/>
           <v:stroke on="f"/>
@@ -20960,7 +21221,7 @@
           <w10:wrap type="none"/>
           <w10:anchorlock/>
         </v:shape>
-        <o:OLEObject Type="Embed" ProgID="Equation.KSEE3" ShapeID="_x0000_i1076" DrawAspect="Content" ObjectID="_1468075732" r:id="rId1">
+        <o:OLEObject Type="Embed" ProgID="Equation.KSEE3" ShapeID="_x0000_i1065" DrawAspect="Content" ObjectID="_1468075732" r:id="rId1">
           <o:LockedField>false</o:LockedField>
         </o:OLEObject>
       </w:object>
@@ -21077,6 +21338,8 @@
       <w:rPr>
         <w:rFonts w:hint="default"/>
         <w:color w:val="0000FF"/>
+        <w:sz w:val="20"/>
+        <w:szCs w:val="20"/>
         <w:u w:val="single"/>
         <w:lang w:val="pt-BR"/>
       </w:rPr>
@@ -21085,10 +21348,12 @@
       <w:rPr>
         <w:rFonts w:hint="default"/>
         <w:position w:val="-4"/>
+        <w:sz w:val="20"/>
+        <w:szCs w:val="20"/>
         <w:lang w:val="pt-BR"/>
       </w:rPr>
       <w:object>
-        <v:shape id="_x0000_i1075" o:spt="75" alt="" type="#_x0000_t75" style="height:15pt;width:6.95pt;" o:ole="t" filled="f" o:preferrelative="t" stroked="f" coordsize="21600,21600">
+        <v:shape id="_x0000_i1070" o:spt="75" alt="" type="#_x0000_t75" style="height:15pt;width:10pt;" o:ole="t" filled="f" o:preferrelative="t" stroked="f" coordsize="21600,21600">
           <v:path/>
           <v:fill on="f" focussize="0,0"/>
           <v:stroke on="f"/>
@@ -21097,7 +21362,7 @@
           <w10:wrap type="none"/>
           <w10:anchorlock/>
         </v:shape>
-        <o:OLEObject Type="Embed" ProgID="Equation.KSEE3" ShapeID="_x0000_i1075" DrawAspect="Content" ObjectID="_1468075733" r:id="rId1">
+        <o:OLEObject Type="Embed" ProgID="Equation.KSEE3" ShapeID="_x0000_i1070" DrawAspect="Content" ObjectID="_1468075733" r:id="rId1">
           <o:LockedField>false</o:LockedField>
         </o:OLEObject>
       </w:object>
@@ -21105,6 +21370,8 @@
     <w:r>
       <w:rPr>
         <w:rFonts w:hint="default"/>
+        <w:sz w:val="20"/>
+        <w:szCs w:val="20"/>
         <w:lang w:val="pt-BR"/>
       </w:rPr>
       <w:t xml:space="preserve">Imagem retirada de: </w:t>
@@ -21113,6 +21380,8 @@
       <w:rPr>
         <w:rFonts w:hint="default"/>
         <w:color w:val="0000FF"/>
+        <w:sz w:val="20"/>
+        <w:szCs w:val="20"/>
         <w:u w:val="single"/>
         <w:lang w:val="pt-BR"/>
       </w:rPr>
@@ -28327,143 +28596,6 @@
       <mc:AlternateContent>
         <mc:Choice Requires="wps">
           <w:drawing>
-            <wp:anchor distT="0" distB="0" distL="114300" distR="114300" simplePos="0" relativeHeight="450968576" behindDoc="0" locked="0" layoutInCell="1" allowOverlap="1">
-              <wp:simplePos x="0" y="0"/>
-              <wp:positionH relativeFrom="margin">
-                <wp:align>right</wp:align>
-              </wp:positionH>
-              <wp:positionV relativeFrom="paragraph">
-                <wp:posOffset>0</wp:posOffset>
-              </wp:positionV>
-              <wp:extent cx="1828800" cy="1828800"/>
-              <wp:effectExtent l="0" t="0" r="0" b="0"/>
-              <wp:wrapNone/>
-              <wp:docPr id="222" name="Caixa de Texto 222"/>
-              <wp:cNvGraphicFramePr/>
-              <a:graphic xmlns:a="http://schemas.openxmlformats.org/drawingml/2006/main">
-                <a:graphicData uri="http://schemas.microsoft.com/office/word/2010/wordprocessingShape">
-                  <wps:wsp>
-                    <wps:cNvSpPr txBox="1"/>
-                    <wps:spPr>
-                      <a:xfrm>
-                        <a:off x="0" y="0"/>
-                        <a:ext cx="1828800" cy="1828800"/>
-                      </a:xfrm>
-                      <a:prstGeom prst="rect">
-                        <a:avLst/>
-                      </a:prstGeom>
-                      <a:noFill/>
-                      <a:ln w="6350">
-                        <a:noFill/>
-                      </a:ln>
-                    </wps:spPr>
-                    <wps:style>
-                      <a:lnRef idx="0">
-                        <a:schemeClr val="accent1"/>
-                      </a:lnRef>
-                      <a:fillRef idx="0">
-                        <a:schemeClr val="accent1"/>
-                      </a:fillRef>
-                      <a:effectRef idx="0">
-                        <a:schemeClr val="accent1"/>
-                      </a:effectRef>
-                      <a:fontRef idx="minor">
-                        <a:schemeClr val="dk1"/>
-                      </a:fontRef>
-                    </wps:style>
-                    <wps:txbx>
-                      <w:txbxContent>
-                        <w:p>
-                          <w:pPr>
-                            <w:pStyle w:val="17"/>
-                            <w:rPr>
-                              <w:rFonts w:hint="default"/>
-                              <w:lang w:val="pt-BR"/>
-                            </w:rPr>
-                          </w:pPr>
-                          <w:r>
-                            <w:rPr>
-                              <w:rFonts w:hint="default"/>
-                              <w:lang w:val="pt-BR"/>
-                            </w:rPr>
-                            <w:t>35</w:t>
-                          </w:r>
-                        </w:p>
-                      </w:txbxContent>
-                    </wps:txbx>
-                    <wps:bodyPr rot="0" spcFirstLastPara="0" vertOverflow="overflow" horzOverflow="overflow" vert="horz" wrap="none" lIns="0" tIns="0" rIns="0" bIns="0" numCol="1" spcCol="0" rtlCol="0" fromWordArt="0" anchor="t" anchorCtr="0" forceAA="0" upright="0" compatLnSpc="1">
-                      <a:spAutoFit/>
-                    </wps:bodyPr>
-                  </wps:wsp>
-                </a:graphicData>
-              </a:graphic>
-            </wp:anchor>
-          </w:drawing>
-        </mc:Choice>
-        <mc:Fallback>
-          <w:pict>
-            <v:shape id="_x0000_s1026" o:spid="_x0000_s1026" o:spt="202" type="#_x0000_t202" style="position:absolute;left:0pt;margin-top:0pt;height:144pt;width:144pt;mso-position-horizontal:right;mso-position-horizontal-relative:margin;mso-wrap-style:none;z-index:450968576;mso-width-relative:page;mso-height-relative:page;" filled="f" stroked="f" coordsize="21600,21600" o:gfxdata="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">
-              <v:fill on="f" focussize="0,0"/>
-              <v:stroke on="f" weight="0.5pt"/>
-              <v:imagedata o:title=""/>
-              <o:lock v:ext="edit" aspectratio="f"/>
-              <v:textbox inset="0mm,0mm,0mm,0mm" style="mso-fit-shape-to-text:t;">
-                <w:txbxContent>
-                  <w:p>
-                    <w:pPr>
-                      <w:pStyle w:val="17"/>
-                      <w:rPr>
-                        <w:rFonts w:hint="default"/>
-                        <w:lang w:val="pt-BR"/>
-                      </w:rPr>
-                    </w:pPr>
-                    <w:r>
-                      <w:rPr>
-                        <w:rFonts w:hint="default"/>
-                        <w:lang w:val="pt-BR"/>
-                      </w:rPr>
-                      <w:t>35</w:t>
-                    </w:r>
-                  </w:p>
-                </w:txbxContent>
-              </v:textbox>
-            </v:shape>
-          </w:pict>
-        </mc:Fallback>
-      </mc:AlternateContent>
-    </w:r>
-    <w:r>
-      <w:tab/>
-    </w:r>
-  </w:p>
-</w:hdr>
-</file>
-
-<file path=word/header67.xml><?xml version="1.0" encoding="utf-8"?>
-<w:hdr xmlns:wpc="http://schemas.microsoft.com/office/word/2010/wordprocessingCanvas" xmlns:mc="http://schemas.openxmlformats.org/markup-compatibility/2006" xmlns:o="urn:schemas-microsoft-com:office:office" xmlns:r="http://schemas.openxmlformats.org/officeDocument/2006/relationships" xmlns:m="http://schemas.openxmlformats.org/officeDocument/2006/math" xmlns:v="urn:schemas-microsoft-com:vml" xmlns:wp14="http://schemas.microsoft.com/office/word/2010/wordprocessingDrawing" xmlns:wp="http://schemas.openxmlformats.org/drawingml/2006/wordprocessingDrawing" xmlns:w10="urn:schemas-microsoft-com:office:word" xmlns:w="http://schemas.openxmlformats.org/wordprocessingml/2006/main" xmlns:w14="http://schemas.microsoft.com/office/word/2010/wordml" xmlns:w15="http://schemas.microsoft.com/office/word/2012/wordml" xmlns:wpg="http://schemas.microsoft.com/office/word/2010/wordprocessingGroup" xmlns:wpi="http://schemas.microsoft.com/office/word/2010/wordprocessingInk" xmlns:wne="http://schemas.microsoft.com/office/word/2006/wordml" xmlns:wps="http://schemas.microsoft.com/office/word/2010/wordprocessingShape" xmlns:wpsCustomData="http://www.wps.cn/officeDocument/2013/wpsCustomData" mc:Ignorable="w14 w15 wp14">
-  <w:p>
-    <w:pPr>
-      <w:pStyle w:val="17"/>
-      <w:pBdr>
-        <w:bottom w:val="none" w:color="auto" w:sz="0" w:space="0"/>
-      </w:pBdr>
-      <w:tabs>
-        <w:tab w:val="left" w:pos="7650"/>
-        <w:tab w:val="clear" w:pos="4252"/>
-        <w:tab w:val="clear" w:pos="8504"/>
-      </w:tabs>
-      <w:rPr>
-        <w:rFonts w:hint="default"/>
-        <w:lang w:val="pt-BR"/>
-      </w:rPr>
-    </w:pPr>
-    <w:r>
-      <w:rPr>
-        <w:sz w:val="22"/>
-      </w:rPr>
-      <mc:AlternateContent>
-        <mc:Choice Requires="wps">
-          <w:drawing>
             <wp:anchor distT="0" distB="0" distL="114300" distR="114300" simplePos="0" relativeHeight="1379040256" behindDoc="0" locked="0" layoutInCell="1" allowOverlap="1">
               <wp:simplePos x="0" y="0"/>
               <wp:positionH relativeFrom="margin">
@@ -28576,7 +28708,7 @@
 </w:hdr>
 </file>
 
-<file path=word/header68.xml><?xml version="1.0" encoding="utf-8"?>
+<file path=word/header67.xml><?xml version="1.0" encoding="utf-8"?>
 <w:hdr xmlns:wpc="http://schemas.microsoft.com/office/word/2010/wordprocessingCanvas" xmlns:mc="http://schemas.openxmlformats.org/markup-compatibility/2006" xmlns:o="urn:schemas-microsoft-com:office:office" xmlns:r="http://schemas.openxmlformats.org/officeDocument/2006/relationships" xmlns:m="http://schemas.openxmlformats.org/officeDocument/2006/math" xmlns:v="urn:schemas-microsoft-com:vml" xmlns:wp14="http://schemas.microsoft.com/office/word/2010/wordprocessingDrawing" xmlns:wp="http://schemas.openxmlformats.org/drawingml/2006/wordprocessingDrawing" xmlns:w10="urn:schemas-microsoft-com:office:word" xmlns:w="http://schemas.openxmlformats.org/wordprocessingml/2006/main" xmlns:w14="http://schemas.microsoft.com/office/word/2010/wordml" xmlns:w15="http://schemas.microsoft.com/office/word/2012/wordml" xmlns:wpg="http://schemas.microsoft.com/office/word/2010/wordprocessingGroup" xmlns:wpi="http://schemas.microsoft.com/office/word/2010/wordprocessingInk" xmlns:wne="http://schemas.microsoft.com/office/word/2006/wordml" xmlns:wps="http://schemas.microsoft.com/office/word/2010/wordprocessingShape" xmlns:wpsCustomData="http://www.wps.cn/officeDocument/2013/wpsCustomData" mc:Ignorable="w14 w15 wp14">
   <w:p>
     <w:pPr>
@@ -28701,7 +28833,7 @@
 </w:hdr>
 </file>
 
-<file path=word/header69.xml><?xml version="1.0" encoding="utf-8"?>
+<file path=word/header68.xml><?xml version="1.0" encoding="utf-8"?>
 <w:hdr xmlns:wpc="http://schemas.microsoft.com/office/word/2010/wordprocessingCanvas" xmlns:mc="http://schemas.openxmlformats.org/markup-compatibility/2006" xmlns:o="urn:schemas-microsoft-com:office:office" xmlns:r="http://schemas.openxmlformats.org/officeDocument/2006/relationships" xmlns:m="http://schemas.openxmlformats.org/officeDocument/2006/math" xmlns:v="urn:schemas-microsoft-com:vml" xmlns:wp14="http://schemas.microsoft.com/office/word/2010/wordprocessingDrawing" xmlns:wp="http://schemas.openxmlformats.org/drawingml/2006/wordprocessingDrawing" xmlns:w10="urn:schemas-microsoft-com:office:word" xmlns:w="http://schemas.openxmlformats.org/wordprocessingml/2006/main" xmlns:w14="http://schemas.microsoft.com/office/word/2010/wordml" xmlns:w15="http://schemas.microsoft.com/office/word/2012/wordml" xmlns:wpg="http://schemas.microsoft.com/office/word/2010/wordprocessingGroup" xmlns:wpi="http://schemas.microsoft.com/office/word/2010/wordprocessingInk" xmlns:wne="http://schemas.microsoft.com/office/word/2006/wordml" xmlns:wps="http://schemas.microsoft.com/office/word/2010/wordprocessingShape" xmlns:wpsCustomData="http://www.wps.cn/officeDocument/2013/wpsCustomData" mc:Ignorable="w14 w15 wp14">
   <w:p>
     <w:pPr>
@@ -28814,6 +28946,117 @@
                       </w:rPr>
                       <w:t>39</w:t>
                     </w:r>
+                  </w:p>
+                </w:txbxContent>
+              </v:textbox>
+            </v:shape>
+          </w:pict>
+        </mc:Fallback>
+      </mc:AlternateContent>
+    </w:r>
+  </w:p>
+</w:hdr>
+</file>
+
+<file path=word/header69.xml><?xml version="1.0" encoding="utf-8"?>
+<w:hdr xmlns:wpc="http://schemas.microsoft.com/office/word/2010/wordprocessingCanvas" xmlns:mc="http://schemas.openxmlformats.org/markup-compatibility/2006" xmlns:o="urn:schemas-microsoft-com:office:office" xmlns:r="http://schemas.openxmlformats.org/officeDocument/2006/relationships" xmlns:m="http://schemas.openxmlformats.org/officeDocument/2006/math" xmlns:v="urn:schemas-microsoft-com:vml" xmlns:wp14="http://schemas.microsoft.com/office/word/2010/wordprocessingDrawing" xmlns:wp="http://schemas.openxmlformats.org/drawingml/2006/wordprocessingDrawing" xmlns:w10="urn:schemas-microsoft-com:office:word" xmlns:w="http://schemas.openxmlformats.org/wordprocessingml/2006/main" xmlns:w14="http://schemas.microsoft.com/office/word/2010/wordml" xmlns:w15="http://schemas.microsoft.com/office/word/2012/wordml" xmlns:wpg="http://schemas.microsoft.com/office/word/2010/wordprocessingGroup" xmlns:wpi="http://schemas.microsoft.com/office/word/2010/wordprocessingInk" xmlns:wne="http://schemas.microsoft.com/office/word/2006/wordml" xmlns:wps="http://schemas.microsoft.com/office/word/2010/wordprocessingShape" xmlns:wpsCustomData="http://www.wps.cn/officeDocument/2013/wpsCustomData" mc:Ignorable="w14 w15 wp14">
+  <w:p>
+    <w:pPr>
+      <w:pStyle w:val="17"/>
+      <w:pBdr>
+        <w:bottom w:val="none" w:color="auto" w:sz="0" w:space="0"/>
+      </w:pBdr>
+    </w:pPr>
+    <w:r>
+      <w:rPr>
+        <w:sz w:val="22"/>
+      </w:rPr>
+      <mc:AlternateContent>
+        <mc:Choice Requires="wps">
+          <w:drawing>
+            <wp:anchor distT="0" distB="0" distL="114300" distR="114300" simplePos="0" relativeHeight="262390784" behindDoc="0" locked="0" layoutInCell="1" allowOverlap="1">
+              <wp:simplePos x="0" y="0"/>
+              <wp:positionH relativeFrom="margin">
+                <wp:align>right</wp:align>
+              </wp:positionH>
+              <wp:positionV relativeFrom="paragraph">
+                <wp:posOffset>0</wp:posOffset>
+              </wp:positionV>
+              <wp:extent cx="1828800" cy="1828800"/>
+              <wp:effectExtent l="0" t="0" r="0" b="0"/>
+              <wp:wrapNone/>
+              <wp:docPr id="42" name="Caixa de Texto 42"/>
+              <wp:cNvGraphicFramePr/>
+              <a:graphic xmlns:a="http://schemas.openxmlformats.org/drawingml/2006/main">
+                <a:graphicData uri="http://schemas.microsoft.com/office/word/2010/wordprocessingShape">
+                  <wps:wsp>
+                    <wps:cNvSpPr txBox="1"/>
+                    <wps:spPr>
+                      <a:xfrm>
+                        <a:off x="0" y="0"/>
+                        <a:ext cx="1828800" cy="1828800"/>
+                      </a:xfrm>
+                      <a:prstGeom prst="rect">
+                        <a:avLst/>
+                      </a:prstGeom>
+                      <a:noFill/>
+                      <a:ln w="6350">
+                        <a:noFill/>
+                      </a:ln>
+                    </wps:spPr>
+                    <wps:style>
+                      <a:lnRef idx="0">
+                        <a:schemeClr val="accent1"/>
+                      </a:lnRef>
+                      <a:fillRef idx="0">
+                        <a:schemeClr val="accent1"/>
+                      </a:fillRef>
+                      <a:effectRef idx="0">
+                        <a:schemeClr val="accent1"/>
+                      </a:effectRef>
+                      <a:fontRef idx="minor">
+                        <a:schemeClr val="dk1"/>
+                      </a:fontRef>
+                    </wps:style>
+                    <wps:txbx>
+                      <w:txbxContent>
+                        <w:p>
+                          <w:pPr>
+                            <w:pStyle w:val="17"/>
+                            <w:rPr>
+                              <w:rFonts w:hint="default"/>
+                              <w:lang w:val="pt-BR"/>
+                            </w:rPr>
+                          </w:pPr>
+                        </w:p>
+                      </w:txbxContent>
+                    </wps:txbx>
+                    <wps:bodyPr rot="0" spcFirstLastPara="0" vertOverflow="overflow" horzOverflow="overflow" vert="horz" wrap="none" lIns="0" tIns="0" rIns="0" bIns="0" numCol="1" spcCol="0" rtlCol="0" fromWordArt="0" anchor="t" anchorCtr="0" forceAA="0" upright="0" compatLnSpc="1">
+                      <a:spAutoFit/>
+                    </wps:bodyPr>
+                  </wps:wsp>
+                </a:graphicData>
+              </a:graphic>
+            </wp:anchor>
+          </w:drawing>
+        </mc:Choice>
+        <mc:Fallback>
+          <w:pict>
+            <v:shape id="_x0000_s1026" o:spid="_x0000_s1026" o:spt="202" type="#_x0000_t202" style="position:absolute;left:0pt;margin-top:0pt;height:144pt;width:144pt;mso-position-horizontal:right;mso-position-horizontal-relative:margin;mso-wrap-style:none;z-index:262390784;mso-width-relative:page;mso-height-relative:page;" filled="f" stroked="f" coordsize="21600,21600" o:gfxdata="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">
+              <v:fill on="f" focussize="0,0"/>
+              <v:stroke on="f" weight="0.5pt"/>
+              <v:imagedata o:title=""/>
+              <o:lock v:ext="edit" aspectratio="f"/>
+              <v:textbox inset="0mm,0mm,0mm,0mm" style="mso-fit-shape-to-text:t;">
+                <w:txbxContent>
+                  <w:p>
+                    <w:pPr>
+                      <w:pStyle w:val="17"/>
+                      <w:rPr>
+                        <w:rFonts w:hint="default"/>
+                        <w:lang w:val="pt-BR"/>
+                      </w:rPr>
+                    </w:pPr>
                   </w:p>
                 </w:txbxContent>
               </v:textbox>
@@ -28940,117 +29183,6 @@
     <w:pPr>
       <w:pStyle w:val="17"/>
       <w:pBdr>
-        <w:bottom w:val="none" w:color="auto" w:sz="0" w:space="0"/>
-      </w:pBdr>
-    </w:pPr>
-    <w:r>
-      <w:rPr>
-        <w:sz w:val="22"/>
-      </w:rPr>
-      <mc:AlternateContent>
-        <mc:Choice Requires="wps">
-          <w:drawing>
-            <wp:anchor distT="0" distB="0" distL="114300" distR="114300" simplePos="0" relativeHeight="262390784" behindDoc="0" locked="0" layoutInCell="1" allowOverlap="1">
-              <wp:simplePos x="0" y="0"/>
-              <wp:positionH relativeFrom="margin">
-                <wp:align>right</wp:align>
-              </wp:positionH>
-              <wp:positionV relativeFrom="paragraph">
-                <wp:posOffset>0</wp:posOffset>
-              </wp:positionV>
-              <wp:extent cx="1828800" cy="1828800"/>
-              <wp:effectExtent l="0" t="0" r="0" b="0"/>
-              <wp:wrapNone/>
-              <wp:docPr id="42" name="Caixa de Texto 42"/>
-              <wp:cNvGraphicFramePr/>
-              <a:graphic xmlns:a="http://schemas.openxmlformats.org/drawingml/2006/main">
-                <a:graphicData uri="http://schemas.microsoft.com/office/word/2010/wordprocessingShape">
-                  <wps:wsp>
-                    <wps:cNvSpPr txBox="1"/>
-                    <wps:spPr>
-                      <a:xfrm>
-                        <a:off x="0" y="0"/>
-                        <a:ext cx="1828800" cy="1828800"/>
-                      </a:xfrm>
-                      <a:prstGeom prst="rect">
-                        <a:avLst/>
-                      </a:prstGeom>
-                      <a:noFill/>
-                      <a:ln w="6350">
-                        <a:noFill/>
-                      </a:ln>
-                    </wps:spPr>
-                    <wps:style>
-                      <a:lnRef idx="0">
-                        <a:schemeClr val="accent1"/>
-                      </a:lnRef>
-                      <a:fillRef idx="0">
-                        <a:schemeClr val="accent1"/>
-                      </a:fillRef>
-                      <a:effectRef idx="0">
-                        <a:schemeClr val="accent1"/>
-                      </a:effectRef>
-                      <a:fontRef idx="minor">
-                        <a:schemeClr val="dk1"/>
-                      </a:fontRef>
-                    </wps:style>
-                    <wps:txbx>
-                      <w:txbxContent>
-                        <w:p>
-                          <w:pPr>
-                            <w:pStyle w:val="17"/>
-                            <w:rPr>
-                              <w:rFonts w:hint="default"/>
-                              <w:lang w:val="pt-BR"/>
-                            </w:rPr>
-                          </w:pPr>
-                        </w:p>
-                      </w:txbxContent>
-                    </wps:txbx>
-                    <wps:bodyPr rot="0" spcFirstLastPara="0" vertOverflow="overflow" horzOverflow="overflow" vert="horz" wrap="none" lIns="0" tIns="0" rIns="0" bIns="0" numCol="1" spcCol="0" rtlCol="0" fromWordArt="0" anchor="t" anchorCtr="0" forceAA="0" upright="0" compatLnSpc="1">
-                      <a:spAutoFit/>
-                    </wps:bodyPr>
-                  </wps:wsp>
-                </a:graphicData>
-              </a:graphic>
-            </wp:anchor>
-          </w:drawing>
-        </mc:Choice>
-        <mc:Fallback>
-          <w:pict>
-            <v:shape id="_x0000_s1026" o:spid="_x0000_s1026" o:spt="202" type="#_x0000_t202" style="position:absolute;left:0pt;margin-top:0pt;height:144pt;width:144pt;mso-position-horizontal:right;mso-position-horizontal-relative:margin;mso-wrap-style:none;z-index:262390784;mso-width-relative:page;mso-height-relative:page;" filled="f" stroked="f" coordsize="21600,21600" o:gfxdata="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">
-              <v:fill on="f" focussize="0,0"/>
-              <v:stroke on="f" weight="0.5pt"/>
-              <v:imagedata o:title=""/>
-              <o:lock v:ext="edit" aspectratio="f"/>
-              <v:textbox inset="0mm,0mm,0mm,0mm" style="mso-fit-shape-to-text:t;">
-                <w:txbxContent>
-                  <w:p>
-                    <w:pPr>
-                      <w:pStyle w:val="17"/>
-                      <w:rPr>
-                        <w:rFonts w:hint="default"/>
-                        <w:lang w:val="pt-BR"/>
-                      </w:rPr>
-                    </w:pPr>
-                  </w:p>
-                </w:txbxContent>
-              </v:textbox>
-            </v:shape>
-          </w:pict>
-        </mc:Fallback>
-      </mc:AlternateContent>
-    </w:r>
-  </w:p>
-</w:hdr>
-</file>
-
-<file path=word/header71.xml><?xml version="1.0" encoding="utf-8"?>
-<w:hdr xmlns:wpc="http://schemas.microsoft.com/office/word/2010/wordprocessingCanvas" xmlns:mc="http://schemas.openxmlformats.org/markup-compatibility/2006" xmlns:o="urn:schemas-microsoft-com:office:office" xmlns:r="http://schemas.openxmlformats.org/officeDocument/2006/relationships" xmlns:m="http://schemas.openxmlformats.org/officeDocument/2006/math" xmlns:v="urn:schemas-microsoft-com:vml" xmlns:wp14="http://schemas.microsoft.com/office/word/2010/wordprocessingDrawing" xmlns:wp="http://schemas.openxmlformats.org/drawingml/2006/wordprocessingDrawing" xmlns:w10="urn:schemas-microsoft-com:office:word" xmlns:w="http://schemas.openxmlformats.org/wordprocessingml/2006/main" xmlns:w14="http://schemas.microsoft.com/office/word/2010/wordml" xmlns:w15="http://schemas.microsoft.com/office/word/2012/wordml" xmlns:wpg="http://schemas.microsoft.com/office/word/2010/wordprocessingGroup" xmlns:wpi="http://schemas.microsoft.com/office/word/2010/wordprocessingInk" xmlns:wne="http://schemas.microsoft.com/office/word/2006/wordml" xmlns:wps="http://schemas.microsoft.com/office/word/2010/wordprocessingShape" xmlns:wpsCustomData="http://www.wps.cn/officeDocument/2013/wpsCustomData" mc:Ignorable="w14 w15 wp14">
-  <w:p>
-    <w:pPr>
-      <w:pStyle w:val="17"/>
-      <w:pBdr>
         <w:bottom w:val="single" w:color="auto" w:sz="4" w:space="0"/>
       </w:pBdr>
     </w:pPr>
@@ -29170,7 +29302,7 @@
 </w:hdr>
 </file>
 
-<file path=word/header72.xml><?xml version="1.0" encoding="utf-8"?>
+<file path=word/header71.xml><?xml version="1.0" encoding="utf-8"?>
 <w:hdr xmlns:wpc="http://schemas.microsoft.com/office/word/2010/wordprocessingCanvas" xmlns:mc="http://schemas.openxmlformats.org/markup-compatibility/2006" xmlns:o="urn:schemas-microsoft-com:office:office" xmlns:r="http://schemas.openxmlformats.org/officeDocument/2006/relationships" xmlns:m="http://schemas.openxmlformats.org/officeDocument/2006/math" xmlns:v="urn:schemas-microsoft-com:vml" xmlns:wp14="http://schemas.microsoft.com/office/word/2010/wordprocessingDrawing" xmlns:wp="http://schemas.openxmlformats.org/drawingml/2006/wordprocessingDrawing" xmlns:w10="urn:schemas-microsoft-com:office:word" xmlns:w="http://schemas.openxmlformats.org/wordprocessingml/2006/main" xmlns:w14="http://schemas.microsoft.com/office/word/2010/wordml" xmlns:w15="http://schemas.microsoft.com/office/word/2012/wordml" xmlns:wpg="http://schemas.microsoft.com/office/word/2010/wordprocessingGroup" xmlns:wpi="http://schemas.microsoft.com/office/word/2010/wordprocessingInk" xmlns:wne="http://schemas.microsoft.com/office/word/2006/wordml" xmlns:wps="http://schemas.microsoft.com/office/word/2010/wordprocessingShape" xmlns:wpsCustomData="http://www.wps.cn/officeDocument/2013/wpsCustomData" mc:Ignorable="w14 w15 wp14">
   <w:p>
     <w:pPr>
@@ -29281,7 +29413,7 @@
 </w:hdr>
 </file>
 
-<file path=word/header73.xml><?xml version="1.0" encoding="utf-8"?>
+<file path=word/header72.xml><?xml version="1.0" encoding="utf-8"?>
 <w:hdr xmlns:wpc="http://schemas.microsoft.com/office/word/2010/wordprocessingCanvas" xmlns:mc="http://schemas.openxmlformats.org/markup-compatibility/2006" xmlns:o="urn:schemas-microsoft-com:office:office" xmlns:r="http://schemas.openxmlformats.org/officeDocument/2006/relationships" xmlns:m="http://schemas.openxmlformats.org/officeDocument/2006/math" xmlns:v="urn:schemas-microsoft-com:vml" xmlns:wp14="http://schemas.microsoft.com/office/word/2010/wordprocessingDrawing" xmlns:wp="http://schemas.openxmlformats.org/drawingml/2006/wordprocessingDrawing" xmlns:w10="urn:schemas-microsoft-com:office:word" xmlns:w="http://schemas.openxmlformats.org/wordprocessingml/2006/main" xmlns:w14="http://schemas.microsoft.com/office/word/2010/wordml" xmlns:w15="http://schemas.microsoft.com/office/word/2012/wordml" xmlns:wpg="http://schemas.microsoft.com/office/word/2010/wordprocessingGroup" xmlns:wpi="http://schemas.microsoft.com/office/word/2010/wordprocessingInk" xmlns:wne="http://schemas.microsoft.com/office/word/2006/wordml" xmlns:wps="http://schemas.microsoft.com/office/word/2010/wordprocessingShape" xmlns:wpsCustomData="http://www.wps.cn/officeDocument/2013/wpsCustomData" mc:Ignorable="w14 w15 wp14">
   <w:p>
     <w:pPr>
@@ -29392,7 +29524,7 @@
 </w:hdr>
 </file>
 
-<file path=word/header74.xml><?xml version="1.0" encoding="utf-8"?>
+<file path=word/header73.xml><?xml version="1.0" encoding="utf-8"?>
 <w:hdr xmlns:wpc="http://schemas.microsoft.com/office/word/2010/wordprocessingCanvas" xmlns:mc="http://schemas.openxmlformats.org/markup-compatibility/2006" xmlns:o="urn:schemas-microsoft-com:office:office" xmlns:r="http://schemas.openxmlformats.org/officeDocument/2006/relationships" xmlns:m="http://schemas.openxmlformats.org/officeDocument/2006/math" xmlns:v="urn:schemas-microsoft-com:vml" xmlns:wp14="http://schemas.microsoft.com/office/word/2010/wordprocessingDrawing" xmlns:wp="http://schemas.openxmlformats.org/drawingml/2006/wordprocessingDrawing" xmlns:w10="urn:schemas-microsoft-com:office:word" xmlns:w="http://schemas.openxmlformats.org/wordprocessingml/2006/main" xmlns:w14="http://schemas.microsoft.com/office/word/2010/wordml" xmlns:w15="http://schemas.microsoft.com/office/word/2012/wordml" xmlns:wpg="http://schemas.microsoft.com/office/word/2010/wordprocessingGroup" xmlns:wpi="http://schemas.microsoft.com/office/word/2010/wordprocessingInk" xmlns:wne="http://schemas.microsoft.com/office/word/2006/wordml" xmlns:wps="http://schemas.microsoft.com/office/word/2010/wordprocessingShape" xmlns:wpsCustomData="http://www.wps.cn/officeDocument/2013/wpsCustomData" mc:Ignorable="w14 w15 wp14">
   <w:p>
     <w:pPr>
@@ -31795,7 +31927,6 @@
     <customSectPr/>
     <customSectPr/>
     <customSectPr/>
-    <customSectPr/>
   </customSectProps>
   <customShpExts>
     <customShpInfo spid="_x0000_s1026" textRotate="1"/>

</xml_diff>

<commit_message>
Melhorias no texto do capítulo de resultados e formatação geral
</commit_message>
<xml_diff>
--- a/Documentos/Sumarização de notícias.docx
+++ b/Documentos/Sumarização de notícias.docx
@@ -2482,8 +2482,84 @@
     <w:p>
       <w:pPr>
         <w:spacing w:line="240" w:lineRule="auto"/>
+        <w:ind w:firstLine="720" w:firstLineChars="0"/>
+        <w:jc w:val="both"/>
+        <w:rPr>
+          <w:rFonts w:hint="default"/>
+          <w:b/>
+          <w:sz w:val="24"/>
+          <w:szCs w:val="24"/>
+          <w:lang w:val="pt-BR"/>
+        </w:rPr>
+      </w:pPr>
+      <w:r>
+        <w:rPr>
+          <w:rFonts w:hint="default"/>
+          <w:b w:val="0"/>
+          <w:bCs/>
+          <w:sz w:val="24"/>
+          <w:szCs w:val="24"/>
+          <w:lang w:val="pt-BR"/>
+        </w:rPr>
+        <w:t>Este trabalho sobre sumarização Extrativa e Abstrata apresenta métodos capazes de produzir resumos automaticamente com um conjunto de notícias coletadas de um site e modelo pré-treinado já criado. O objetivo é gerar textos e frases com auxílio da Inteligência Artificial e Processamento em Linguagem Natural capazes de sintetizar informações principais para que o tempo de leitura seja menor, e preservar relações sintáticas e semânticas da língua portuguesa.</w:t>
+      </w:r>
+    </w:p>
+    <w:p>
+      <w:pPr>
+        <w:shd w:val="clear" w:color="auto" w:fill="FFFFFF"/>
         <w:ind w:firstLine="0"/>
-        <w:jc w:val="center"/>
+        <w:jc w:val="left"/>
+        <w:rPr>
+          <w:color w:val="FF0000"/>
+        </w:rPr>
+      </w:pPr>
+    </w:p>
+    <w:p>
+      <w:pPr>
+        <w:shd w:val="clear" w:color="auto" w:fill="FFFFFF"/>
+        <w:ind w:firstLine="0"/>
+        <w:jc w:val="left"/>
+        <w:rPr>
+          <w:rFonts w:hint="default" w:ascii="Verdana" w:hAnsi="Verdana" w:eastAsia="Verdana" w:cs="Verdana"/>
+          <w:color w:val="FF0000"/>
+          <w:sz w:val="21"/>
+          <w:szCs w:val="21"/>
+          <w:lang w:val="pt-BR"/>
+        </w:rPr>
+      </w:pPr>
+      <w:r>
+        <w:rPr>
+          <w:b/>
+        </w:rPr>
+        <w:t>Palavras-Chave</w:t>
+      </w:r>
+      <w:r>
+        <w:t xml:space="preserve">: </w:t>
+      </w:r>
+      <w:r>
+        <w:rPr>
+          <w:rFonts w:hint="default"/>
+          <w:lang w:val="pt-BR"/>
+        </w:rPr>
+        <w:t xml:space="preserve">Extrativa, Abstrata, sumarização, Inteligência Artificial, </w:t>
+      </w:r>
+      <w:r>
+        <w:rPr>
+          <w:rFonts w:hint="default"/>
+          <w:b w:val="0"/>
+          <w:bCs/>
+          <w:sz w:val="24"/>
+          <w:szCs w:val="24"/>
+          <w:lang w:val="pt-BR"/>
+        </w:rPr>
+        <w:t>Processamento em Linguagem Natural.</w:t>
+      </w:r>
+    </w:p>
+    <w:p>
+      <w:pPr>
+        <w:spacing w:after="200" w:line="276" w:lineRule="auto"/>
+        <w:ind w:firstLine="0"/>
+        <w:jc w:val="left"/>
         <w:rPr>
           <w:b/>
           <w:sz w:val="28"/>
@@ -2493,188 +2569,218 @@
     </w:p>
     <w:p>
       <w:pPr>
+        <w:spacing w:after="200" w:line="276" w:lineRule="auto"/>
+        <w:ind w:firstLine="0"/>
+        <w:jc w:val="left"/>
+        <w:rPr>
+          <w:b/>
+          <w:sz w:val="28"/>
+          <w:szCs w:val="28"/>
+        </w:rPr>
+      </w:pPr>
+    </w:p>
+    <w:p>
+      <w:pPr>
+        <w:spacing w:after="200" w:line="276" w:lineRule="auto"/>
+        <w:ind w:firstLine="0"/>
+        <w:jc w:val="left"/>
+        <w:rPr>
+          <w:b/>
+          <w:sz w:val="28"/>
+          <w:szCs w:val="28"/>
+        </w:rPr>
+      </w:pPr>
+    </w:p>
+    <w:p>
+      <w:pPr>
+        <w:spacing w:after="200" w:line="276" w:lineRule="auto"/>
+        <w:ind w:firstLine="0"/>
+        <w:jc w:val="left"/>
+        <w:rPr>
+          <w:b/>
+          <w:sz w:val="28"/>
+          <w:szCs w:val="28"/>
+        </w:rPr>
+      </w:pPr>
+    </w:p>
+    <w:p>
+      <w:pPr>
+        <w:spacing w:after="200" w:line="276" w:lineRule="auto"/>
+        <w:ind w:firstLine="0"/>
+        <w:jc w:val="left"/>
+        <w:rPr>
+          <w:b/>
+          <w:sz w:val="28"/>
+          <w:szCs w:val="28"/>
+        </w:rPr>
+      </w:pPr>
+    </w:p>
+    <w:p>
+      <w:pPr>
+        <w:spacing w:after="200" w:line="276" w:lineRule="auto"/>
+        <w:ind w:firstLine="0"/>
+        <w:jc w:val="left"/>
+        <w:rPr>
+          <w:b/>
+          <w:sz w:val="28"/>
+          <w:szCs w:val="28"/>
+        </w:rPr>
+      </w:pPr>
+    </w:p>
+    <w:p>
+      <w:pPr>
+        <w:spacing w:after="200" w:line="276" w:lineRule="auto"/>
+        <w:ind w:firstLine="0"/>
+        <w:jc w:val="left"/>
+        <w:rPr>
+          <w:b/>
+          <w:sz w:val="28"/>
+          <w:szCs w:val="28"/>
+        </w:rPr>
+      </w:pPr>
+    </w:p>
+    <w:p>
+      <w:pPr>
+        <w:spacing w:line="240" w:lineRule="auto"/>
+        <w:ind w:firstLine="0"/>
+        <w:jc w:val="center"/>
+        <w:rPr>
+          <w:b/>
+          <w:sz w:val="28"/>
+          <w:szCs w:val="28"/>
+        </w:rPr>
+      </w:pPr>
+      <w:r>
+        <w:rPr>
+          <w:b/>
+          <w:sz w:val="28"/>
+          <w:szCs w:val="28"/>
+        </w:rPr>
+        <w:t>ABSTRACT</w:t>
+      </w:r>
+    </w:p>
+    <w:p>
+      <w:pPr>
+        <w:spacing w:line="240" w:lineRule="auto"/>
+        <w:ind w:firstLine="0"/>
+        <w:jc w:val="center"/>
+        <w:rPr>
+          <w:b/>
+          <w:sz w:val="28"/>
+          <w:szCs w:val="28"/>
+        </w:rPr>
+      </w:pPr>
+    </w:p>
+    <w:p>
+      <w:pPr>
+        <w:spacing w:line="240" w:lineRule="auto"/>
+        <w:ind w:firstLine="720" w:firstLineChars="0"/>
+        <w:jc w:val="both"/>
+        <w:rPr>
+          <w:rFonts w:hint="default" w:ascii="Arial" w:hAnsi="Arial" w:eastAsia="Arial" w:cs="Arial"/>
+          <w:b w:val="0"/>
+          <w:bCs/>
+          <w:sz w:val="24"/>
+          <w:szCs w:val="24"/>
+          <w:lang w:val="pt-BR"/>
+        </w:rPr>
+      </w:pPr>
+      <w:r>
+        <w:rPr>
+          <w:rFonts w:hint="default" w:ascii="Arial" w:hAnsi="Arial" w:eastAsia="Arial" w:cs="Arial"/>
+          <w:b w:val="0"/>
+          <w:bCs/>
+          <w:sz w:val="24"/>
+          <w:szCs w:val="24"/>
+          <w:lang w:val="pt-BR"/>
+        </w:rPr>
+        <w:t xml:space="preserve">This work about Extractive and Abstract summarization presents methods capable of producing summaries automatically with a set of news collected from a pre-trained website and model already created. The goal is to generate texts and phrases with the aid of Artificial Intelligence and </w:t>
+      </w:r>
+      <w:r>
+        <w:rPr>
+          <w:rFonts w:hint="default"/>
+          <w:i w:val="0"/>
+          <w:iCs w:val="0"/>
+          <w:lang w:val="pt-BR" w:eastAsia="zh-CN"/>
+        </w:rPr>
+        <w:t>Neuro Linguistic Programming</w:t>
+      </w:r>
+      <w:r>
+        <w:rPr>
+          <w:rFonts w:hint="default" w:ascii="Arial" w:hAnsi="Arial" w:eastAsia="Arial" w:cs="Arial"/>
+          <w:b w:val="0"/>
+          <w:bCs/>
+          <w:i w:val="0"/>
+          <w:iCs w:val="0"/>
+          <w:sz w:val="24"/>
+          <w:szCs w:val="24"/>
+          <w:lang w:val="pt-BR"/>
+        </w:rPr>
+        <w:t xml:space="preserve"> </w:t>
+      </w:r>
+      <w:r>
+        <w:rPr>
+          <w:rFonts w:hint="default" w:ascii="Arial" w:hAnsi="Arial" w:eastAsia="Arial" w:cs="Arial"/>
+          <w:b w:val="0"/>
+          <w:bCs/>
+          <w:sz w:val="24"/>
+          <w:szCs w:val="24"/>
+          <w:lang w:val="pt-BR"/>
+        </w:rPr>
+        <w:t>capable of synthesizing main information so that the reading time is shorter, and preserve syntactic and semantic relations of the Portuguese language.</w:t>
+      </w:r>
+    </w:p>
+    <w:p>
+      <w:pPr>
+        <w:spacing w:line="240" w:lineRule="auto"/>
+        <w:ind w:firstLine="720" w:firstLineChars="0"/>
+        <w:jc w:val="both"/>
+        <w:rPr>
+          <w:rFonts w:hint="default" w:ascii="Arial" w:hAnsi="Arial" w:eastAsia="Arial" w:cs="Arial"/>
+          <w:b w:val="0"/>
+          <w:bCs/>
+          <w:sz w:val="24"/>
+          <w:szCs w:val="24"/>
+          <w:lang w:val="pt-BR"/>
+        </w:rPr>
+      </w:pPr>
+    </w:p>
+    <w:p>
+      <w:pPr>
         <w:shd w:val="clear" w:color="auto" w:fill="FFFFFF"/>
         <w:ind w:firstLine="0"/>
         <w:jc w:val="left"/>
         <w:rPr>
-          <w:color w:val="FF0000"/>
-        </w:rPr>
-      </w:pPr>
-    </w:p>
-    <w:p>
-      <w:pPr>
-        <w:shd w:val="clear" w:color="auto" w:fill="FFFFFF"/>
-        <w:ind w:firstLine="0"/>
-        <w:jc w:val="left"/>
-        <w:rPr>
-          <w:rFonts w:ascii="Verdana" w:hAnsi="Verdana" w:eastAsia="Verdana" w:cs="Verdana"/>
-          <w:color w:val="FF0000"/>
-          <w:sz w:val="21"/>
-          <w:szCs w:val="21"/>
+          <w:rFonts w:hint="default"/>
+          <w:lang w:val="pt-BR"/>
         </w:rPr>
       </w:pPr>
       <w:r>
         <w:rPr>
           <w:b/>
         </w:rPr>
-        <w:t>Palavras-Chave</w:t>
+        <w:t>Key-words</w:t>
       </w:r>
       <w:r>
         <w:t xml:space="preserve">: </w:t>
       </w:r>
-    </w:p>
-    <w:p>
-      <w:pPr>
-        <w:spacing w:after="200" w:line="276" w:lineRule="auto"/>
-        <w:ind w:firstLine="0"/>
-        <w:jc w:val="left"/>
-        <w:rPr>
-          <w:b/>
-          <w:sz w:val="28"/>
-          <w:szCs w:val="28"/>
-        </w:rPr>
-      </w:pPr>
-    </w:p>
-    <w:p>
-      <w:pPr>
-        <w:spacing w:after="200" w:line="276" w:lineRule="auto"/>
-        <w:ind w:firstLine="0"/>
-        <w:jc w:val="left"/>
-        <w:rPr>
-          <w:b/>
-          <w:sz w:val="28"/>
-          <w:szCs w:val="28"/>
-        </w:rPr>
-      </w:pPr>
-    </w:p>
-    <w:p>
-      <w:pPr>
-        <w:spacing w:after="200" w:line="276" w:lineRule="auto"/>
-        <w:ind w:firstLine="0"/>
-        <w:jc w:val="left"/>
-        <w:rPr>
-          <w:b/>
-          <w:sz w:val="28"/>
-          <w:szCs w:val="28"/>
-        </w:rPr>
-      </w:pPr>
-    </w:p>
-    <w:p>
-      <w:pPr>
-        <w:spacing w:after="200" w:line="276" w:lineRule="auto"/>
-        <w:ind w:firstLine="0"/>
-        <w:jc w:val="left"/>
-        <w:rPr>
-          <w:b/>
-          <w:sz w:val="28"/>
-          <w:szCs w:val="28"/>
-        </w:rPr>
-      </w:pPr>
-    </w:p>
-    <w:p>
-      <w:pPr>
-        <w:spacing w:after="200" w:line="276" w:lineRule="auto"/>
-        <w:ind w:firstLine="0"/>
-        <w:jc w:val="left"/>
-        <w:rPr>
-          <w:b/>
-          <w:sz w:val="28"/>
-          <w:szCs w:val="28"/>
-        </w:rPr>
-      </w:pPr>
-    </w:p>
-    <w:p>
-      <w:pPr>
-        <w:spacing w:after="200" w:line="276" w:lineRule="auto"/>
-        <w:ind w:firstLine="0"/>
-        <w:jc w:val="left"/>
-        <w:rPr>
-          <w:b/>
-          <w:sz w:val="28"/>
-          <w:szCs w:val="28"/>
-        </w:rPr>
-      </w:pPr>
-    </w:p>
-    <w:p>
-      <w:pPr>
-        <w:spacing w:after="200" w:line="276" w:lineRule="auto"/>
-        <w:ind w:firstLine="0"/>
-        <w:jc w:val="left"/>
-        <w:rPr>
-          <w:b/>
-          <w:sz w:val="28"/>
-          <w:szCs w:val="28"/>
-        </w:rPr>
-      </w:pPr>
-    </w:p>
-    <w:p>
-      <w:pPr>
-        <w:spacing w:line="240" w:lineRule="auto"/>
-        <w:ind w:firstLine="0"/>
-        <w:jc w:val="center"/>
-        <w:rPr>
-          <w:b/>
-          <w:sz w:val="28"/>
-          <w:szCs w:val="28"/>
-        </w:rPr>
-      </w:pPr>
-      <w:r>
-        <w:rPr>
-          <w:b/>
-          <w:sz w:val="28"/>
-          <w:szCs w:val="28"/>
-        </w:rPr>
-        <w:t>ABSTRACT</w:t>
-      </w:r>
-    </w:p>
-    <w:p>
-      <w:pPr>
-        <w:spacing w:line="240" w:lineRule="auto"/>
-        <w:ind w:firstLine="0"/>
-        <w:jc w:val="center"/>
-        <w:rPr>
-          <w:b/>
-          <w:sz w:val="28"/>
-          <w:szCs w:val="28"/>
-        </w:rPr>
-      </w:pPr>
-    </w:p>
-    <w:p>
-      <w:pPr>
-        <w:spacing w:line="240" w:lineRule="auto"/>
-        <w:ind w:firstLine="0"/>
-        <w:jc w:val="center"/>
-        <w:rPr>
-          <w:b/>
-          <w:sz w:val="28"/>
-          <w:szCs w:val="28"/>
-        </w:rPr>
-      </w:pPr>
-    </w:p>
-    <w:p>
-      <w:pPr>
-        <w:shd w:val="clear" w:color="auto" w:fill="FFFFFF"/>
-        <w:ind w:firstLine="0"/>
-        <w:jc w:val="left"/>
-        <w:rPr>
-          <w:color w:val="FF0000"/>
-        </w:rPr>
-      </w:pPr>
-    </w:p>
-    <w:p>
-      <w:pPr>
-        <w:shd w:val="clear" w:color="auto" w:fill="FFFFFF"/>
-        <w:ind w:firstLine="0"/>
-        <w:jc w:val="left"/>
-      </w:pPr>
-      <w:r>
-        <w:rPr>
-          <w:b/>
-        </w:rPr>
-        <w:t>Key-words</w:t>
-      </w:r>
-      <w:r>
-        <w:t xml:space="preserve">: </w:t>
+      <w:r>
+        <w:rPr>
+          <w:rFonts w:hint="default" w:ascii="Arial" w:hAnsi="Arial" w:eastAsia="Arial" w:cs="Arial"/>
+          <w:b w:val="0"/>
+          <w:bCs/>
+          <w:sz w:val="24"/>
+          <w:szCs w:val="24"/>
+          <w:lang w:val="pt-BR"/>
+        </w:rPr>
+        <w:t>Extractive, Abstract, summarization, Artificial Intelligence, Natural Language Processing</w:t>
+      </w:r>
+      <w:r>
+        <w:rPr>
+          <w:rFonts w:hint="default"/>
+          <w:lang w:val="pt-BR"/>
+        </w:rPr>
+        <w:t>.</w:t>
       </w:r>
     </w:p>
     <w:p>
@@ -3409,16 +3515,7 @@
           <w:rFonts w:hint="default"/>
           <w:lang w:val="pt-BR"/>
         </w:rPr>
-        <w:t xml:space="preserve">Figura 11. </w:t>
-      </w:r>
-      <w:bookmarkStart w:id="17" w:name="_GoBack"/>
-      <w:bookmarkEnd w:id="17"/>
-      <w:r>
-        <w:rPr>
-          <w:rFonts w:hint="default"/>
-          <w:lang w:val="pt-BR"/>
-        </w:rPr>
-        <w:t>Implementação do Web Scraping</w:t>
+        <w:t>Figura 11. Implementação do Web Scraping</w:t>
       </w:r>
       <w:r>
         <w:tab/>
@@ -4358,7 +4455,7 @@
           <w:iCs/>
           <w:lang w:val="pt-BR" w:eastAsia="zh-CN"/>
         </w:rPr>
-        <w:t>Neuro-linguistic programming</w:t>
+        <w:t>Neuro Linguistic Programming</w:t>
       </w:r>
     </w:p>
     <w:p>
@@ -13549,7 +13646,7 @@
           <w:szCs w:val="20"/>
         </w:rPr>
         <w:object>
-          <v:shape id="_x0000_i1071" o:spt="75" alt="" type="#_x0000_t75" style="height:24.8pt;width:9.7pt;" o:ole="t" filled="f" o:preferrelative="t" stroked="f" coordsize="21600,21600">
+          <v:shape id="_x0000_i1049" o:spt="75" type="#_x0000_t75" style="height:24.8pt;width:9.7pt;" o:ole="t" filled="f" o:preferrelative="t" stroked="f" coordsize="21600,21600">
             <v:path/>
             <v:fill on="f" focussize="0,0"/>
             <v:stroke on="f"/>
@@ -13558,7 +13655,7 @@
             <w10:wrap type="none"/>
             <w10:anchorlock/>
           </v:shape>
-          <o:OLEObject Type="Embed" ProgID="Equation.KSEE3" ShapeID="_x0000_i1071" DrawAspect="Content" ObjectID="_1468075754" r:id="rId159">
+          <o:OLEObject Type="Embed" ProgID="Equation.KSEE3" ShapeID="_x0000_i1049" DrawAspect="Content" ObjectID="_1468075754" r:id="rId159">
             <o:LockedField>false</o:LockedField>
           </o:OLEObject>
         </w:object>
@@ -13664,7 +13761,7 @@
           <w:lang w:val="pt-BR"/>
         </w:rPr>
         <w:object>
-          <v:shape id="_x0000_i1049" o:spt="75" type="#_x0000_t75" style="height:11pt;width:31.95pt;" o:ole="t" filled="f" o:preferrelative="t" stroked="f" coordsize="21600,21600">
+          <v:shape id="_x0000_i1050" o:spt="75" type="#_x0000_t75" style="height:11pt;width:31.95pt;" o:ole="t" filled="f" o:preferrelative="t" stroked="f" coordsize="21600,21600">
             <v:path/>
             <v:fill on="f" focussize="0,0"/>
             <v:stroke on="f"/>
@@ -13673,7 +13770,7 @@
             <w10:wrap type="none"/>
             <w10:anchorlock/>
           </v:shape>
-          <o:OLEObject Type="Embed" ProgID="Equation.KSEE3" ShapeID="_x0000_i1049" DrawAspect="Content" ObjectID="_1468075755" r:id="rId161">
+          <o:OLEObject Type="Embed" ProgID="Equation.KSEE3" ShapeID="_x0000_i1050" DrawAspect="Content" ObjectID="_1468075755" r:id="rId161">
             <o:LockedField>false</o:LockedField>
           </o:OLEObject>
         </w:object>
@@ -13692,7 +13789,7 @@
           <w:lang w:val="pt-BR"/>
         </w:rPr>
         <w:object>
-          <v:shape id="_x0000_i1050" o:spt="75" type="#_x0000_t75" style="height:13.95pt;width:31.95pt;" o:ole="t" filled="f" o:preferrelative="t" stroked="f" coordsize="21600,21600">
+          <v:shape id="_x0000_i1051" o:spt="75" type="#_x0000_t75" style="height:13.95pt;width:31.95pt;" o:ole="t" filled="f" o:preferrelative="t" stroked="f" coordsize="21600,21600">
             <v:path/>
             <v:fill on="f" focussize="0,0"/>
             <v:stroke on="f"/>
@@ -13701,7 +13798,7 @@
             <w10:wrap type="none"/>
             <w10:anchorlock/>
           </v:shape>
-          <o:OLEObject Type="Embed" ProgID="Equation.KSEE3" ShapeID="_x0000_i1050" DrawAspect="Content" ObjectID="_1468075756" r:id="rId163">
+          <o:OLEObject Type="Embed" ProgID="Equation.KSEE3" ShapeID="_x0000_i1051" DrawAspect="Content" ObjectID="_1468075756" r:id="rId163">
             <o:LockedField>false</o:LockedField>
           </o:OLEObject>
         </w:object>
@@ -13720,7 +13817,7 @@
           <w:lang w:val="pt-BR"/>
         </w:rPr>
         <w:object>
-          <v:shape id="_x0000_i1051" o:spt="75" type="#_x0000_t75" style="height:16pt;width:35pt;" o:ole="t" filled="f" o:preferrelative="t" stroked="f" coordsize="21600,21600">
+          <v:shape id="_x0000_i1052" o:spt="75" type="#_x0000_t75" style="height:16pt;width:35pt;" o:ole="t" filled="f" o:preferrelative="t" stroked="f" coordsize="21600,21600">
             <v:path/>
             <v:fill on="f" focussize="0,0"/>
             <v:stroke on="f"/>
@@ -13729,7 +13826,7 @@
             <w10:wrap type="none"/>
             <w10:anchorlock/>
           </v:shape>
-          <o:OLEObject Type="Embed" ProgID="Equation.KSEE3" ShapeID="_x0000_i1051" DrawAspect="Content" ObjectID="_1468075757" r:id="rId165">
+          <o:OLEObject Type="Embed" ProgID="Equation.KSEE3" ShapeID="_x0000_i1052" DrawAspect="Content" ObjectID="_1468075757" r:id="rId165">
             <o:LockedField>false</o:LockedField>
           </o:OLEObject>
         </w:object>
@@ -13763,7 +13860,7 @@
           <w:lang w:val="pt-BR"/>
         </w:rPr>
         <w:object>
-          <v:shape id="_x0000_i1052" o:spt="75" type="#_x0000_t75" style="height:34pt;width:49.95pt;" o:ole="t" filled="f" o:preferrelative="t" stroked="f" coordsize="21600,21600">
+          <v:shape id="_x0000_i1053" o:spt="75" type="#_x0000_t75" style="height:34pt;width:49.95pt;" o:ole="t" filled="f" o:preferrelative="t" stroked="f" coordsize="21600,21600">
             <v:path/>
             <v:fill on="f" focussize="0,0"/>
             <v:stroke on="f"/>
@@ -13772,7 +13869,7 @@
             <w10:wrap type="none"/>
             <w10:anchorlock/>
           </v:shape>
-          <o:OLEObject Type="Embed" ProgID="Equation.KSEE3" ShapeID="_x0000_i1052" DrawAspect="Content" ObjectID="_1468075758" r:id="rId167">
+          <o:OLEObject Type="Embed" ProgID="Equation.KSEE3" ShapeID="_x0000_i1053" DrawAspect="Content" ObjectID="_1468075758" r:id="rId167">
             <o:LockedField>false</o:LockedField>
           </o:OLEObject>
         </w:object>
@@ -13791,7 +13888,7 @@
           <w:lang w:val="pt-BR"/>
         </w:rPr>
         <w:object>
-          <v:shape id="_x0000_i1053" o:spt="75" type="#_x0000_t75" style="height:13.95pt;width:11pt;" o:ole="t" filled="f" o:preferrelative="t" stroked="f" coordsize="21600,21600">
+          <v:shape id="_x0000_i1054" o:spt="75" type="#_x0000_t75" style="height:13.95pt;width:11pt;" o:ole="t" filled="f" o:preferrelative="t" stroked="f" coordsize="21600,21600">
             <v:path/>
             <v:fill on="f" focussize="0,0"/>
             <v:stroke on="f"/>
@@ -13800,7 +13897,7 @@
             <w10:wrap type="none"/>
             <w10:anchorlock/>
           </v:shape>
-          <o:OLEObject Type="Embed" ProgID="Equation.KSEE3" ShapeID="_x0000_i1053" DrawAspect="Content" ObjectID="_1468075759" r:id="rId169">
+          <o:OLEObject Type="Embed" ProgID="Equation.KSEE3" ShapeID="_x0000_i1054" DrawAspect="Content" ObjectID="_1468075759" r:id="rId169">
             <o:LockedField>false</o:LockedField>
           </o:OLEObject>
         </w:object>
@@ -13819,7 +13916,7 @@
           <w:lang w:val="pt-BR"/>
         </w:rPr>
         <w:object>
-          <v:shape id="_x0000_i1054" o:spt="75" type="#_x0000_t75" style="height:11pt;width:9pt;" o:ole="t" filled="f" o:preferrelative="t" stroked="f" coordsize="21600,21600">
+          <v:shape id="_x0000_i1055" o:spt="75" type="#_x0000_t75" style="height:11pt;width:9pt;" o:ole="t" filled="f" o:preferrelative="t" stroked="f" coordsize="21600,21600">
             <v:path/>
             <v:fill on="f" focussize="0,0"/>
             <v:stroke on="f"/>
@@ -13828,7 +13925,7 @@
             <w10:wrap type="none"/>
             <w10:anchorlock/>
           </v:shape>
-          <o:OLEObject Type="Embed" ProgID="Equation.KSEE3" ShapeID="_x0000_i1054" DrawAspect="Content" ObjectID="_1468075760" r:id="rId171">
+          <o:OLEObject Type="Embed" ProgID="Equation.KSEE3" ShapeID="_x0000_i1055" DrawAspect="Content" ObjectID="_1468075760" r:id="rId171">
             <o:LockedField>false</o:LockedField>
           </o:OLEObject>
         </w:object>
@@ -13937,7 +14034,7 @@
           <w:szCs w:val="20"/>
         </w:rPr>
         <w:object>
-          <v:shape id="_x0000_i1055" o:spt="75" alt="" type="#_x0000_t75" style="height:24.8pt;width:9.7pt;" o:ole="t" filled="f" o:preferrelative="t" stroked="f" coordsize="21600,21600">
+          <v:shape id="_x0000_i1056" o:spt="75" type="#_x0000_t75" style="height:24.8pt;width:9.7pt;" o:ole="t" filled="f" o:preferrelative="t" stroked="f" coordsize="21600,21600">
             <v:path/>
             <v:fill on="f" focussize="0,0"/>
             <v:stroke on="f"/>
@@ -13946,7 +14043,7 @@
             <w10:wrap type="none"/>
             <w10:anchorlock/>
           </v:shape>
-          <o:OLEObject Type="Embed" ProgID="Equation.KSEE3" ShapeID="_x0000_i1055" DrawAspect="Content" ObjectID="_1468075761" r:id="rId174">
+          <o:OLEObject Type="Embed" ProgID="Equation.KSEE3" ShapeID="_x0000_i1056" DrawAspect="Content" ObjectID="_1468075761" r:id="rId174">
             <o:LockedField>false</o:LockedField>
           </o:OLEObject>
         </w:object>
@@ -14040,7 +14137,7 @@
           <w:lang w:val="pt-BR"/>
         </w:rPr>
         <w:object>
-          <v:shape id="_x0000_i1056" o:spt="75" type="#_x0000_t75" style="height:13.95pt;width:11pt;" o:ole="t" filled="f" o:preferrelative="t" stroked="f" coordsize="21600,21600">
+          <v:shape id="_x0000_i1057" o:spt="75" type="#_x0000_t75" style="height:13.95pt;width:11pt;" o:ole="t" filled="f" o:preferrelative="t" stroked="f" coordsize="21600,21600">
             <v:path/>
             <v:fill on="f" focussize="0,0"/>
             <v:stroke on="f"/>
@@ -14049,7 +14146,7 @@
             <w10:wrap type="none"/>
             <w10:anchorlock/>
           </v:shape>
-          <o:OLEObject Type="Embed" ProgID="Equation.KSEE3" ShapeID="_x0000_i1056" DrawAspect="Content" ObjectID="_1468075762" r:id="rId176">
+          <o:OLEObject Type="Embed" ProgID="Equation.KSEE3" ShapeID="_x0000_i1057" DrawAspect="Content" ObjectID="_1468075762" r:id="rId176">
             <o:LockedField>false</o:LockedField>
           </o:OLEObject>
         </w:object>
@@ -14068,7 +14165,7 @@
           <w:lang w:val="pt-BR"/>
         </w:rPr>
         <w:object>
-          <v:shape id="_x0000_i1057" o:spt="75" type="#_x0000_t75" style="height:11pt;width:9pt;" o:ole="t" filled="f" o:preferrelative="t" stroked="f" coordsize="21600,21600">
+          <v:shape id="_x0000_i1058" o:spt="75" type="#_x0000_t75" style="height:11pt;width:9pt;" o:ole="t" filled="f" o:preferrelative="t" stroked="f" coordsize="21600,21600">
             <v:path/>
             <v:fill on="f" focussize="0,0"/>
             <v:stroke on="f"/>
@@ -14077,7 +14174,7 @@
             <w10:wrap type="none"/>
             <w10:anchorlock/>
           </v:shape>
-          <o:OLEObject Type="Embed" ProgID="Equation.KSEE3" ShapeID="_x0000_i1057" DrawAspect="Content" ObjectID="_1468075763" r:id="rId177">
+          <o:OLEObject Type="Embed" ProgID="Equation.KSEE3" ShapeID="_x0000_i1058" DrawAspect="Content" ObjectID="_1468075763" r:id="rId177">
             <o:LockedField>false</o:LockedField>
           </o:OLEObject>
         </w:object>
@@ -14158,7 +14255,9 @@
         <w:ind w:left="0" w:leftChars="0" w:firstLine="0" w:firstLineChars="0"/>
         <w:jc w:val="center"/>
         <w:rPr>
-          <w:rFonts w:hint="default"/>
+          <w:rFonts w:hint="default" w:ascii="Arial" w:hAnsi="Arial" w:eastAsia="Arial" w:cs="Arial"/>
+          <w:sz w:val="20"/>
+          <w:szCs w:val="20"/>
           <w:lang w:val="pt-BR"/>
         </w:rPr>
       </w:pPr>
@@ -14205,23 +14304,15 @@
           </wp:inline>
         </w:drawing>
       </w:r>
-    </w:p>
-    <w:p>
-      <w:pPr>
-        <w:ind w:left="0" w:leftChars="0" w:firstLine="0" w:firstLineChars="0"/>
-        <w:jc w:val="center"/>
-        <w:rPr>
-          <w:rFonts w:hint="default"/>
-          <w:lang w:val="pt-BR"/>
-        </w:rPr>
-      </w:pPr>
       <w:r>
         <w:rPr>
           <w:rFonts w:hint="default" w:ascii="Arial" w:hAnsi="Arial" w:cs="Arial"/>
           <w:position w:val="-16"/>
+          <w:sz w:val="20"/>
+          <w:szCs w:val="20"/>
         </w:rPr>
         <w:object>
-          <v:shape id="_x0000_i1059" o:spt="75" alt="" type="#_x0000_t75" style="height:24.8pt;width:9.7pt;" o:ole="t" filled="f" o:preferrelative="t" stroked="f" coordsize="21600,21600">
+          <v:shape id="_x0000_i1073" o:spt="75" alt="" type="#_x0000_t75" style="height:24.8pt;width:9.7pt;" o:ole="t" filled="f" o:preferrelative="t" stroked="f" coordsize="21600,21600">
             <v:path/>
             <v:fill on="f" focussize="0,0"/>
             <v:stroke on="f"/>
@@ -14230,32 +14321,58 @@
             <w10:wrap type="none"/>
             <w10:anchorlock/>
           </v:shape>
-          <o:OLEObject Type="Embed" ProgID="Equation.KSEE3" ShapeID="_x0000_i1059" DrawAspect="Content" ObjectID="_1468075764" r:id="rId179">
+          <o:OLEObject Type="Embed" ProgID="Equation.KSEE3" ShapeID="_x0000_i1073" DrawAspect="Content" ObjectID="_1468075764" r:id="rId179">
             <o:LockedField>false</o:LockedField>
           </o:OLEObject>
         </w:object>
       </w:r>
       <w:r>
-        <w:t xml:space="preserve">Fonte: Disponível em:https://towardsdatascience.com/. Acesso em </w:t>
-      </w:r>
-      <w:r>
-        <w:rPr>
-          <w:rFonts w:hint="default"/>
+        <w:rPr>
+          <w:sz w:val="20"/>
+          <w:szCs w:val="20"/>
+        </w:rPr>
+        <w:t>Fonte</w:t>
+      </w:r>
+      <w:r>
+        <w:rPr>
+          <w:rFonts w:ascii="Arial" w:hAnsi="Arial" w:eastAsia="Arial" w:cs="Arial"/>
+          <w:sz w:val="20"/>
+          <w:szCs w:val="20"/>
+        </w:rPr>
+        <w:t xml:space="preserve">: Disponível em:https://towardsdatascience.com/. Acesso em </w:t>
+      </w:r>
+      <w:r>
+        <w:rPr>
+          <w:rFonts w:hint="default" w:ascii="Arial" w:hAnsi="Arial" w:eastAsia="Arial" w:cs="Arial"/>
+          <w:sz w:val="20"/>
+          <w:szCs w:val="20"/>
           <w:lang w:val="pt-BR"/>
         </w:rPr>
         <w:t>3</w:t>
       </w:r>
       <w:r>
+        <w:rPr>
+          <w:rFonts w:ascii="Arial" w:hAnsi="Arial" w:eastAsia="Arial" w:cs="Arial"/>
+          <w:sz w:val="20"/>
+          <w:szCs w:val="20"/>
+        </w:rPr>
         <w:t xml:space="preserve"> </w:t>
       </w:r>
       <w:r>
         <w:rPr>
-          <w:rFonts w:hint="default"/>
+          <w:rFonts w:hint="default" w:ascii="Arial" w:hAnsi="Arial" w:eastAsia="Arial" w:cs="Arial"/>
+          <w:sz w:val="20"/>
+          <w:szCs w:val="20"/>
           <w:lang w:val="pt-BR"/>
         </w:rPr>
         <w:t xml:space="preserve">set </w:t>
       </w:r>
       <w:r>
+        <w:rPr>
+          <w:rFonts w:ascii="Arial" w:hAnsi="Arial" w:eastAsia="Arial" w:cs="Arial"/>
+          <w:sz w:val="20"/>
+          <w:szCs w:val="20"/>
+        </w:rPr>
         <w:t>2020</w:t>
       </w:r>
     </w:p>
@@ -14292,7 +14409,7 @@
           <w:lang w:val="pt-BR"/>
         </w:rPr>
         <w:object>
-          <v:shape id="_x0000_i1060" o:spt="75" type="#_x0000_t75" style="height:11pt;width:9pt;" o:ole="t" filled="f" o:preferrelative="t" stroked="f" coordsize="21600,21600">
+          <v:shape id="_x0000_i1061" o:spt="75" type="#_x0000_t75" style="height:11pt;width:9pt;" o:ole="t" filled="f" o:preferrelative="t" stroked="f" coordsize="21600,21600">
             <v:path/>
             <v:fill on="f" focussize="0,0"/>
             <v:stroke on="f"/>
@@ -14301,7 +14418,7 @@
             <w10:wrap type="none"/>
             <w10:anchorlock/>
           </v:shape>
-          <o:OLEObject Type="Embed" ProgID="Equation.KSEE3" ShapeID="_x0000_i1060" DrawAspect="Content" ObjectID="_1468075765" r:id="rId181">
+          <o:OLEObject Type="Embed" ProgID="Equation.KSEE3" ShapeID="_x0000_i1061" DrawAspect="Content" ObjectID="_1468075765" r:id="rId181">
             <o:LockedField>false</o:LockedField>
           </o:OLEObject>
         </w:object>
@@ -14428,7 +14545,7 @@
           <w:szCs w:val="20"/>
         </w:rPr>
         <w:object>
-          <v:shape id="_x0000_i1072" o:spt="75" alt="" type="#_x0000_t75" style="height:24.8pt;width:9.7pt;" o:ole="t" filled="f" o:preferrelative="t" stroked="f" coordsize="21600,21600">
+          <v:shape id="_x0000_i1062" o:spt="75" type="#_x0000_t75" style="height:24.8pt;width:9.7pt;" o:ole="t" filled="f" o:preferrelative="t" stroked="f" coordsize="21600,21600">
             <v:path/>
             <v:fill on="f" focussize="0,0"/>
             <v:stroke on="f"/>
@@ -14437,7 +14554,7 @@
             <w10:wrap type="none"/>
             <w10:anchorlock/>
           </v:shape>
-          <o:OLEObject Type="Embed" ProgID="Equation.KSEE3" ShapeID="_x0000_i1072" DrawAspect="Content" ObjectID="_1468075766" r:id="rId184">
+          <o:OLEObject Type="Embed" ProgID="Equation.KSEE3" ShapeID="_x0000_i1062" DrawAspect="Content" ObjectID="_1468075766" r:id="rId184">
             <o:LockedField>false</o:LockedField>
           </o:OLEObject>
         </w:object>
@@ -14794,7 +14911,7 @@
           <w:lang w:val="pt-BR"/>
         </w:rPr>
         <w:object>
-          <v:shape id="_x0000_i1062" o:spt="75" alt="" type="#_x0000_t75" style="height:15pt;width:6.95pt;" o:ole="t" filled="f" o:preferrelative="t" stroked="f" coordsize="21600,21600">
+          <v:shape id="_x0000_i1064" o:spt="75" type="#_x0000_t75" style="height:15pt;width:6.95pt;" o:ole="t" filled="f" o:preferrelative="t" stroked="f" coordsize="21600,21600">
             <v:path/>
             <v:fill on="f" focussize="0,0"/>
             <v:stroke on="f"/>
@@ -14803,7 +14920,7 @@
             <w10:wrap type="none"/>
             <w10:anchorlock/>
           </v:shape>
-          <o:OLEObject Type="Embed" ProgID="Equation.KSEE3" ShapeID="_x0000_i1062" DrawAspect="Content" ObjectID="_1468075767" r:id="rId187">
+          <o:OLEObject Type="Embed" ProgID="Equation.KSEE3" ShapeID="_x0000_i1064" DrawAspect="Content" ObjectID="_1468075767" r:id="rId187">
             <o:LockedField>false</o:LockedField>
           </o:OLEObject>
         </w:object>
@@ -15910,7 +16027,7 @@
           <w:szCs w:val="20"/>
         </w:rPr>
         <w:object>
-          <v:shape id="_x0000_i1064" o:spt="75" alt="" type="#_x0000_t75" style="height:24.8pt;width:9.7pt;" o:ole="t" filled="f" o:preferrelative="t" stroked="f" coordsize="21600,21600">
+          <v:shape id="_x0000_i1066" o:spt="75" type="#_x0000_t75" style="height:24.8pt;width:9.7pt;" o:ole="t" filled="f" o:preferrelative="t" stroked="f" coordsize="21600,21600">
             <v:path/>
             <v:fill on="f" focussize="0,0"/>
             <v:stroke on="f"/>
@@ -15919,7 +16036,7 @@
             <w10:wrap type="none"/>
             <w10:anchorlock/>
           </v:shape>
-          <o:OLEObject Type="Embed" ProgID="Equation.KSEE3" ShapeID="_x0000_i1064" DrawAspect="Content" ObjectID="_1468075768" r:id="rId190">
+          <o:OLEObject Type="Embed" ProgID="Equation.KSEE3" ShapeID="_x0000_i1066" DrawAspect="Content" ObjectID="_1468075768" r:id="rId190">
             <o:LockedField>false</o:LockedField>
           </o:OLEObject>
         </w:object>
@@ -16053,7 +16170,7 @@
           <w:position w:val="-10"/>
         </w:rPr>
         <w:object>
-          <v:shape id="_x0000_i1066" o:spt="75" type="#_x0000_t75" style="height:18.2pt;width:295.75pt;" o:ole="t" filled="f" o:preferrelative="t" stroked="f" coordsize="21600,21600">
+          <v:shape id="_x0000_i1068" o:spt="75" type="#_x0000_t75" style="height:18.2pt;width:295.75pt;" o:ole="t" filled="f" o:preferrelative="t" stroked="f" coordsize="21600,21600">
             <v:path/>
             <v:fill on="f" focussize="0,0"/>
             <v:stroke on="f"/>
@@ -16062,7 +16179,7 @@
             <w10:wrap type="none"/>
             <w10:anchorlock/>
           </v:shape>
-          <o:OLEObject Type="Embed" ProgID="Equation.KSEE3" ShapeID="_x0000_i1066" DrawAspect="Content" ObjectID="_1468075769" r:id="rId192">
+          <o:OLEObject Type="Embed" ProgID="Equation.KSEE3" ShapeID="_x0000_i1068" DrawAspect="Content" ObjectID="_1468075769" r:id="rId192">
             <o:LockedField>false</o:LockedField>
           </o:OLEObject>
         </w:object>
@@ -16170,7 +16287,7 @@
           <w:position w:val="-10"/>
         </w:rPr>
         <w:object>
-          <v:shape id="_x0000_i1067" o:spt="75" type="#_x0000_t75" style="height:17.9pt;width:438.95pt;" o:ole="t" filled="f" o:preferrelative="t" stroked="f" coordsize="21600,21600">
+          <v:shape id="_x0000_i1069" o:spt="75" type="#_x0000_t75" style="height:17.9pt;width:438.95pt;" o:ole="t" filled="f" o:preferrelative="t" stroked="f" coordsize="21600,21600">
             <v:path/>
             <v:fill on="f" focussize="0,0"/>
             <v:stroke on="f"/>
@@ -16179,7 +16296,7 @@
             <w10:wrap type="none"/>
             <w10:anchorlock/>
           </v:shape>
-          <o:OLEObject Type="Embed" ProgID="Equation.KSEE3" ShapeID="_x0000_i1067" DrawAspect="Content" ObjectID="_1468075770" r:id="rId194">
+          <o:OLEObject Type="Embed" ProgID="Equation.KSEE3" ShapeID="_x0000_i1069" DrawAspect="Content" ObjectID="_1468075770" r:id="rId194">
             <o:LockedField>false</o:LockedField>
           </o:OLEObject>
         </w:object>
@@ -16306,7 +16423,7 @@
           <w:position w:val="-10"/>
         </w:rPr>
         <w:object>
-          <v:shape id="_x0000_i1068" o:spt="75" type="#_x0000_t75" style="height:17.9pt;width:445.9pt;" o:ole="t" filled="f" o:preferrelative="t" stroked="f" coordsize="21600,21600">
+          <v:shape id="_x0000_i1070" o:spt="75" type="#_x0000_t75" style="height:17.9pt;width:445.9pt;" o:ole="t" filled="f" o:preferrelative="t" stroked="f" coordsize="21600,21600">
             <v:path/>
             <v:fill on="f" focussize="0,0"/>
             <v:stroke on="f"/>
@@ -16315,7 +16432,7 @@
             <w10:wrap type="none"/>
             <w10:anchorlock/>
           </v:shape>
-          <o:OLEObject Type="Embed" ProgID="Equation.KSEE3" ShapeID="_x0000_i1068" DrawAspect="Content" ObjectID="_1468075771" r:id="rId196">
+          <o:OLEObject Type="Embed" ProgID="Equation.KSEE3" ShapeID="_x0000_i1070" DrawAspect="Content" ObjectID="_1468075771" r:id="rId196">
             <o:LockedField>false</o:LockedField>
           </o:OLEObject>
         </w:object>
@@ -16338,7 +16455,7 @@
           <w:iCs w:val="0"/>
           <w:lang w:val="pt-BR"/>
         </w:rPr>
-        <w:t xml:space="preserve">A Figura 10 ilustra com mais detalhes como funciona cada tipo </w:t>
+        <w:t xml:space="preserve">Outras variações que possuem dois fluxos, percorrendo cada tempo duas vezes, recebendo o prefixo “bi”. A Figura 10 ilustra com mais detalhes como funciona cada tipo </w:t>
       </w:r>
       <w:r>
         <w:rPr>
@@ -16438,18 +16555,8 @@
     </w:p>
     <w:p>
       <w:pPr>
+        <w:ind w:left="0" w:leftChars="0" w:firstLine="0" w:firstLineChars="0"/>
         <w:jc w:val="both"/>
-        <w:rPr>
-          <w:rFonts w:hint="default"/>
-          <w:i w:val="0"/>
-          <w:iCs w:val="0"/>
-          <w:lang w:val="pt-BR"/>
-        </w:rPr>
-      </w:pPr>
-    </w:p>
-    <w:p>
-      <w:pPr>
-        <w:jc w:val="center"/>
         <w:rPr>
           <w:rFonts w:hint="default"/>
           <w:i w:val="0"/>
@@ -16573,7 +16680,7 @@
           <w:szCs w:val="20"/>
         </w:rPr>
         <w:object>
-          <v:shape id="_x0000_i1073" o:spt="75" alt="" type="#_x0000_t75" style="height:15pt;width:10pt;" o:ole="t" filled="f" o:preferrelative="t" stroked="f" coordsize="21600,21600">
+          <v:shape id="_x0000_i1071" o:spt="75" type="#_x0000_t75" style="height:15pt;width:10pt;" o:ole="t" filled="f" o:preferrelative="t" stroked="f" coordsize="21600,21600">
             <v:path/>
             <v:fill on="f" focussize="0,0"/>
             <v:stroke on="f"/>
@@ -16582,7 +16689,7 @@
             <w10:wrap type="none"/>
             <w10:anchorlock/>
           </v:shape>
-          <o:OLEObject Type="Embed" ProgID="Equation.KSEE3" ShapeID="_x0000_i1073" DrawAspect="Content" ObjectID="_1468075772" r:id="rId199">
+          <o:OLEObject Type="Embed" ProgID="Equation.KSEE3" ShapeID="_x0000_i1071" DrawAspect="Content" ObjectID="_1468075772" r:id="rId199">
             <o:LockedField>false</o:LockedField>
           </o:OLEObject>
         </w:object>
@@ -16855,7 +16962,7 @@
           <w:iCs w:val="0"/>
           <w:lang w:val="pt-BR"/>
         </w:rPr>
-        <w:t xml:space="preserve"> pode funcionar de duas maneiras. A primeira que antes de começar a gerar a sequência de saída de imediato, processa alguns períodos de tempo diferentes das saídas, utilizado em casos de tradução de máquina. Já na segunda, o processamento da sequência de entrada e saída pertencem ao mesmo período de tempo.</w:t>
+        <w:t xml:space="preserve"> pode funcionar de duas maneiras. A primeira que antes de começar a gerar a sequência de saída de imediato, processa alguns períodos de tempo, utilizado em casos de tradução de máquina. Já na segunda, o processamento da sequência de entrada e saída pertencem ao mesmo período de tempo.</w:t>
       </w:r>
     </w:p>
     <w:p>
@@ -17000,7 +17107,18 @@
           <w:iCs/>
           <w:lang w:val="pt-BR"/>
         </w:rPr>
-        <w:t>et. al</w:t>
+        <w:t>e</w:t>
+      </w:r>
+      <w:bookmarkStart w:id="17" w:name="_GoBack"/>
+      <w:bookmarkEnd w:id="17"/>
+      <w:r>
+        <w:rPr>
+          <w:rFonts w:hint="default"/>
+          <w:i/>
+          <w:iCs/>
+          <w:lang w:val="pt-BR"/>
+        </w:rPr>
+        <w:t>t. al</w:t>
       </w:r>
       <w:r>
         <w:rPr>
@@ -17027,7 +17145,7 @@
           <w:iCs w:val="0"/>
           <w:lang w:val="pt-BR"/>
         </w:rPr>
-        <w:t xml:space="preserve"> atencional para melhorar o desempenho da sumarização abstrata com dois </w:t>
+        <w:t xml:space="preserve"> </w:t>
       </w:r>
       <w:r>
         <w:rPr>
@@ -17036,7 +17154,7 @@
           <w:iCs/>
           <w:lang w:val="pt-BR"/>
         </w:rPr>
-        <w:t>datasets</w:t>
+        <w:t xml:space="preserve">Attention </w:t>
       </w:r>
       <w:r>
         <w:rPr>
@@ -17045,7 +17163,7 @@
           <w:iCs w:val="0"/>
           <w:lang w:val="pt-BR"/>
         </w:rPr>
-        <w:t xml:space="preserve"> diferentes. O objetivo era melhorar a forma como uma soma abstrata é feita e solucionar dois problemas específicos. Os resultados foram promissores nos dois </w:t>
+        <w:t xml:space="preserve">para melhorar o desempenho da sumarização abstrata com dois </w:t>
       </w:r>
       <w:r>
         <w:rPr>
@@ -17063,11 +17181,30 @@
           <w:iCs w:val="0"/>
           <w:lang w:val="pt-BR"/>
         </w:rPr>
+        <w:t xml:space="preserve"> diferentes. O objetivo era melhorar a forma como uma soma abstrata é feita e solucionar dois problemas específicos. Os resultados foram promissores nos dois </w:t>
+      </w:r>
+      <w:r>
+        <w:rPr>
+          <w:rFonts w:hint="default"/>
+          <w:i/>
+          <w:iCs/>
+          <w:lang w:val="pt-BR"/>
+        </w:rPr>
+        <w:t>datasets</w:t>
+      </w:r>
+      <w:r>
+        <w:rPr>
+          <w:rFonts w:hint="default"/>
+          <w:i w:val="0"/>
+          <w:iCs w:val="0"/>
+          <w:lang w:val="pt-BR"/>
+        </w:rPr>
         <w:t>, e um novo foi cogitado para construir um modelo mais robusto em trabalhos futuros.</w:t>
       </w:r>
     </w:p>
     <w:p>
       <w:pPr>
+        <w:ind w:left="0" w:leftChars="0" w:firstLine="720" w:firstLineChars="0"/>
         <w:rPr>
           <w:rFonts w:hint="default"/>
           <w:i w:val="0"/>
@@ -17095,20 +17232,29 @@
           <w:iCs w:val="0"/>
           <w:lang w:val="pt-BR"/>
         </w:rPr>
-        <w:t xml:space="preserve">Já no artigo de Hara, Adelson, &amp; Arora (2017) misturar dois modelos de redes neurais, o </w:t>
-      </w:r>
-      <w:r>
-        <w:rPr>
-          <w:rFonts w:hint="default"/>
+        <w:t>J</w:t>
+      </w:r>
+      <w:r>
+        <w:rPr>
+          <w:rFonts w:hint="default" w:ascii="Arial" w:hAnsi="Arial" w:eastAsia="Arial" w:cs="Arial"/>
+          <w:i w:val="0"/>
+          <w:iCs w:val="0"/>
+          <w:lang w:val="pt-BR"/>
+        </w:rPr>
+        <w:t xml:space="preserve">á no artigo de Hara, Adelson, &amp; Arora (2017) misturar dois modelos de redes neurais, o </w:t>
+      </w:r>
+      <w:r>
+        <w:rPr>
+          <w:rFonts w:hint="default" w:ascii="Arial" w:hAnsi="Arial" w:eastAsia="Arial" w:cs="Arial"/>
           <w:i/>
           <w:iCs/>
           <w:lang w:val="pt-BR"/>
         </w:rPr>
-        <w:t>QRNN</w:t>
-      </w:r>
-      <w:r>
-        <w:rPr>
-          <w:rFonts w:hint="default"/>
+        <w:t>Quasi-Recurrent Neural Network</w:t>
+      </w:r>
+      <w:r>
+        <w:rPr>
+          <w:rFonts w:hint="default" w:ascii="Arial" w:hAnsi="Arial" w:eastAsia="Arial" w:cs="Arial"/>
           <w:i w:val="0"/>
           <w:iCs w:val="0"/>
           <w:lang w:val="pt-BR"/>
@@ -17117,21 +17263,30 @@
       </w:r>
       <w:r>
         <w:rPr>
-          <w:rFonts w:hint="default"/>
+          <w:rFonts w:hint="default" w:ascii="Arial" w:hAnsi="Arial" w:eastAsia="Arial" w:cs="Arial"/>
           <w:i/>
           <w:iCs/>
           <w:lang w:val="pt-BR"/>
         </w:rPr>
-        <w:t xml:space="preserve">RNN, </w:t>
-      </w:r>
-      <w:r>
-        <w:rPr>
-          <w:rFonts w:hint="default"/>
+        <w:t>RNN</w:t>
+      </w:r>
+      <w:r>
+        <w:rPr>
+          <w:rFonts w:hint="default" w:ascii="Arial" w:hAnsi="Arial" w:eastAsia="Arial" w:cs="Arial"/>
           <w:i w:val="0"/>
           <w:iCs w:val="0"/>
           <w:lang w:val="pt-BR"/>
         </w:rPr>
-        <w:t xml:space="preserve">para diminuir perdas ao longo do tempo. Entretanto, apenas o </w:t>
+        <w:t xml:space="preserve"> padrão, pa</w:t>
+      </w:r>
+      <w:r>
+        <w:rPr>
+          <w:rFonts w:hint="default"/>
+          <w:i w:val="0"/>
+          <w:iCs w:val="0"/>
+          <w:lang w:val="pt-BR"/>
+        </w:rPr>
+        <w:t xml:space="preserve">ra diminuir perdas ao longo do tempo. Entretanto, apenas o </w:t>
       </w:r>
       <w:r>
         <w:rPr>
@@ -17192,26 +17347,6 @@
     </w:p>
     <w:p>
       <w:pPr>
-        <w:rPr>
-          <w:rFonts w:hint="default"/>
-          <w:i w:val="0"/>
-          <w:iCs w:val="0"/>
-          <w:lang w:val="pt-BR"/>
-        </w:rPr>
-      </w:pPr>
-      <w:r>
-        <w:rPr>
-          <w:rFonts w:hint="default"/>
-          <w:i w:val="0"/>
-          <w:iCs w:val="0"/>
-          <w:lang w:val="pt-BR"/>
-        </w:rPr>
-        <w:t>E com os estudos de Ding, Soricut, &amp; Zhang (2018) duas arquiteturas de modelos foram criadas, SHAPED e Mix-SHAPED, com a papel de adaptar o estilo para gerar uma sequência de texto. Ambos os modelos tiveram melhor desempenho na etapa de treinamento se comparados aos que não tinham adaptação, ou seja, a saída gera uma média de estilo e, também, a modelos com estilo único.</w:t>
-      </w:r>
-    </w:p>
-    <w:p>
-      <w:pPr>
-        <w:ind w:left="0" w:leftChars="0" w:firstLine="0" w:firstLineChars="0"/>
         <w:sectPr>
           <w:headerReference r:id="rId91" w:type="first"/>
           <w:footerReference r:id="rId94" w:type="first"/>
@@ -17229,6 +17364,51 @@
           <w:titlePg/>
         </w:sectPr>
       </w:pPr>
+      <w:r>
+        <w:rPr>
+          <w:rFonts w:hint="default"/>
+          <w:i w:val="0"/>
+          <w:iCs w:val="0"/>
+          <w:lang w:val="pt-BR"/>
+        </w:rPr>
+        <w:t xml:space="preserve">E com os estudos de Ding, Soricut, &amp; Zhang (2018) duas arquiteturas de modelos foram criadas, </w:t>
+      </w:r>
+      <w:r>
+        <w:rPr>
+          <w:rFonts w:hint="default"/>
+          <w:i/>
+          <w:iCs/>
+          <w:lang w:val="pt-BR"/>
+        </w:rPr>
+        <w:t>SHAPED</w:t>
+      </w:r>
+      <w:r>
+        <w:rPr>
+          <w:rFonts w:hint="default"/>
+          <w:i w:val="0"/>
+          <w:iCs w:val="0"/>
+          <w:lang w:val="pt-BR"/>
+        </w:rPr>
+        <w:t xml:space="preserve"> e</w:t>
+      </w:r>
+      <w:r>
+        <w:rPr>
+          <w:rFonts w:hint="default"/>
+          <w:i/>
+          <w:iCs/>
+          <w:lang w:val="pt-BR"/>
+        </w:rPr>
+        <w:t xml:space="preserve"> Mix-SHAPED</w:t>
+      </w:r>
+      <w:r>
+        <w:rPr>
+          <w:rFonts w:hint="default"/>
+          <w:i w:val="0"/>
+          <w:iCs w:val="0"/>
+          <w:lang w:val="pt-BR"/>
+        </w:rPr>
+        <w:t>, com a papel de adaptar o estilo para gerar uma sequência de texto. Ambos os modelos tiveram melhor desempenho na etapa de treinamento se comparados aos que não tinham adaptação, ou seja, a saída gera uma média de estilo e, também, a modelos com estilo único.</w:t>
+      </w:r>
     </w:p>
     <w:p>
       <w:pPr>
@@ -17366,144 +17546,6 @@
     </w:p>
     <w:p>
       <w:pPr>
-        <w:rPr>
-          <w:rFonts w:hint="default"/>
-          <w:lang w:val="pt-BR"/>
-        </w:rPr>
-      </w:pPr>
-      <w:r>
-        <w:rPr>
-          <w:rFonts w:hint="default"/>
-          <w:lang w:val="pt-BR"/>
-        </w:rPr>
-        <w:t xml:space="preserve">Cada notícia foi coletada a partir da página principal do site e a busca pela categoria. Com isso, os dados são salvos em um arquivo </w:t>
-      </w:r>
-      <w:r>
-        <w:rPr>
-          <w:rFonts w:hint="default"/>
-          <w:i/>
-          <w:iCs/>
-          <w:lang w:val="pt-BR"/>
-        </w:rPr>
-        <w:t xml:space="preserve">Json </w:t>
-      </w:r>
-      <w:r>
-        <w:rPr>
-          <w:rFonts w:hint="default"/>
-          <w:lang w:val="pt-BR"/>
-        </w:rPr>
-        <w:t xml:space="preserve">capaz de reconhecer a gramática </w:t>
-      </w:r>
-      <w:r>
-        <w:rPr>
-          <w:rFonts w:hint="default"/>
-          <w:i/>
-          <w:iCs/>
-          <w:lang w:val="pt-BR"/>
-        </w:rPr>
-        <w:t>PT-BR</w:t>
-      </w:r>
-      <w:r>
-        <w:rPr>
-          <w:rFonts w:hint="default"/>
-          <w:lang w:val="pt-BR"/>
-        </w:rPr>
-        <w:t xml:space="preserve"> e estruturar a divisão de cada notícia em título, categoria e texto como na Figura 9.</w:t>
-      </w:r>
-    </w:p>
-    <w:p>
-      <w:pPr>
-        <w:ind w:left="0" w:leftChars="0" w:firstLine="0" w:firstLineChars="0"/>
-        <w:rPr>
-          <w:rFonts w:hint="default"/>
-          <w:lang w:val="pt-BR"/>
-        </w:rPr>
-      </w:pPr>
-    </w:p>
-    <w:p>
-      <w:pPr>
-        <w:ind w:left="0" w:leftChars="0" w:firstLine="0" w:firstLineChars="0"/>
-        <w:rPr>
-          <w:rFonts w:hint="default"/>
-          <w:lang w:val="pt-BR"/>
-        </w:rPr>
-      </w:pPr>
-    </w:p>
-    <w:p>
-      <w:pPr>
-        <w:ind w:left="0" w:leftChars="0" w:firstLine="0" w:firstLineChars="0"/>
-        <w:rPr>
-          <w:rFonts w:hint="default"/>
-          <w:lang w:val="pt-BR"/>
-        </w:rPr>
-      </w:pPr>
-    </w:p>
-    <w:p>
-      <w:pPr>
-        <w:ind w:left="0" w:leftChars="0" w:firstLine="0" w:firstLineChars="0"/>
-        <w:rPr>
-          <w:rFonts w:hint="default"/>
-          <w:lang w:val="pt-BR"/>
-        </w:rPr>
-      </w:pPr>
-    </w:p>
-    <w:p>
-      <w:pPr>
-        <w:ind w:left="0" w:leftChars="0" w:firstLine="0" w:firstLineChars="0"/>
-        <w:rPr>
-          <w:rFonts w:hint="default"/>
-          <w:lang w:val="pt-BR"/>
-        </w:rPr>
-      </w:pPr>
-    </w:p>
-    <w:p>
-      <w:pPr>
-        <w:ind w:left="0" w:leftChars="0" w:firstLine="0" w:firstLineChars="0"/>
-        <w:rPr>
-          <w:rFonts w:hint="default"/>
-          <w:lang w:val="pt-BR"/>
-        </w:rPr>
-      </w:pPr>
-    </w:p>
-    <w:p>
-      <w:pPr>
-        <w:ind w:left="0" w:leftChars="0" w:firstLine="0" w:firstLineChars="0"/>
-        <w:rPr>
-          <w:rFonts w:hint="default"/>
-          <w:lang w:val="pt-BR"/>
-        </w:rPr>
-      </w:pPr>
-    </w:p>
-    <w:p>
-      <w:pPr>
-        <w:ind w:left="0" w:leftChars="0" w:firstLine="0" w:firstLineChars="0"/>
-        <w:rPr>
-          <w:rFonts w:hint="default"/>
-          <w:lang w:val="pt-BR"/>
-        </w:rPr>
-      </w:pPr>
-    </w:p>
-    <w:p>
-      <w:pPr>
-        <w:ind w:left="0" w:leftChars="0" w:firstLine="0" w:firstLineChars="0"/>
-        <w:rPr>
-          <w:rFonts w:hint="default"/>
-          <w:lang w:val="pt-BR"/>
-        </w:rPr>
-      </w:pPr>
-    </w:p>
-    <w:p>
-      <w:pPr>
-        <w:ind w:left="0" w:leftChars="0" w:firstLine="0" w:firstLineChars="0"/>
-        <w:rPr>
-          <w:rFonts w:hint="default"/>
-          <w:lang w:val="pt-BR"/>
-        </w:rPr>
-      </w:pPr>
-    </w:p>
-    <w:p>
-      <w:pPr>
-        <w:ind w:left="0" w:leftChars="0" w:firstLine="0" w:firstLineChars="0"/>
         <w:rPr>
           <w:rFonts w:hint="default"/>
           <w:lang w:val="pt-BR"/>
@@ -17524,6 +17566,45 @@
           <w:titlePg/>
         </w:sectPr>
       </w:pPr>
+      <w:r>
+        <w:rPr>
+          <w:rFonts w:hint="default"/>
+          <w:lang w:val="pt-BR"/>
+        </w:rPr>
+        <w:t xml:space="preserve">Cada notícia foi coletada a partir da página principal do site e a busca pela categoria. Com isso, os dados são salvos em um arquivo </w:t>
+      </w:r>
+      <w:r>
+        <w:rPr>
+          <w:rFonts w:hint="default"/>
+          <w:i/>
+          <w:iCs/>
+          <w:lang w:val="pt-BR"/>
+        </w:rPr>
+        <w:t xml:space="preserve">Json </w:t>
+      </w:r>
+      <w:r>
+        <w:rPr>
+          <w:rFonts w:hint="default"/>
+          <w:lang w:val="pt-BR"/>
+        </w:rPr>
+        <w:t xml:space="preserve">capaz de reconhecer a gramática </w:t>
+      </w:r>
+      <w:r>
+        <w:rPr>
+          <w:rFonts w:hint="default"/>
+          <w:i/>
+          <w:iCs/>
+          <w:lang w:val="pt-BR"/>
+        </w:rPr>
+        <w:t>PT-BR</w:t>
+      </w:r>
+      <w:r>
+        <w:rPr>
+          <w:rFonts w:hint="default"/>
+          <w:lang w:val="pt-BR"/>
+        </w:rPr>
+        <w:t xml:space="preserve"> e estruturar a divisão de cada notícia em título, categoria e texto como na Figura 11.</w:t>
+      </w:r>
     </w:p>
     <w:p>
       <w:pPr>
@@ -17548,7 +17629,16 @@
           <w:rFonts w:hint="default"/>
           <w:lang w:val="pt-BR"/>
         </w:rPr>
-        <w:t xml:space="preserve">Figura 11 - Implementação do Web Scraping </w:t>
+        <w:t xml:space="preserve">Figura 11 - Implementação do </w:t>
+      </w:r>
+      <w:r>
+        <w:rPr>
+          <w:rFonts w:hint="default"/>
+          <w:i/>
+          <w:iCs/>
+          <w:lang w:val="pt-BR"/>
+        </w:rPr>
+        <w:t xml:space="preserve">Web Scraping </w:t>
       </w:r>
       <w:r>
         <w:rPr>
@@ -17731,19 +17821,6 @@
     </w:p>
     <w:p>
       <w:pPr>
-        <w:numPr>
-          <w:ilvl w:val="0"/>
-          <w:numId w:val="0"/>
-        </w:numPr>
-        <w:jc w:val="both"/>
-        <w:rPr>
-          <w:rFonts w:hint="default"/>
-          <w:lang w:val="pt-BR"/>
-        </w:rPr>
-      </w:pPr>
-    </w:p>
-    <w:p>
-      <w:pPr>
         <w:ind w:left="0" w:leftChars="0" w:firstLine="0" w:firstLineChars="0"/>
         <w:rPr>
           <w:rFonts w:hint="default"/>
@@ -17778,7 +17855,7 @@
     </w:p>
     <w:p>
       <w:pPr>
-        <w:ind w:left="0" w:leftChars="0" w:firstLine="0" w:firstLineChars="0"/>
+        <w:ind w:left="0" w:leftChars="0" w:firstLine="720" w:firstLineChars="0"/>
         <w:rPr>
           <w:rFonts w:hint="default"/>
           <w:lang w:val="pt-BR"/>
@@ -17837,22 +17914,7 @@
           <w:rFonts w:hint="default"/>
           <w:lang w:val="pt-BR"/>
         </w:rPr>
-        <w:t xml:space="preserve"> é dividido em dois vetores, separando os títulos das notícias, com o objetivo de facilitar o pré-processamento e todo otexto é convertido para letra minúscula. Em sequência, as frases são divididas baseadas no ponto final e a tokenização realizada através do NLTK. </w:t>
-      </w:r>
-    </w:p>
-    <w:p>
-      <w:pPr>
-        <w:rPr>
-          <w:rFonts w:hint="default"/>
-          <w:lang w:val="pt-BR"/>
-        </w:rPr>
-      </w:pPr>
-      <w:r>
-        <w:rPr>
-          <w:rFonts w:hint="default"/>
-          <w:lang w:val="pt-BR"/>
-        </w:rPr>
-        <w:t xml:space="preserve">O modelo </w:t>
+        <w:t xml:space="preserve"> é dividido em dois vetores, separando os títulos das notícias, com o objetivo de facilitar o pré-processamento e todo o texto é convertido para letra minúscula. Em sequência, as frases são divididas baseadas no ponto final e a tokenização realizada através do</w:t>
       </w:r>
       <w:r>
         <w:rPr>
@@ -17861,14 +17923,29 @@
           <w:iCs/>
           <w:lang w:val="pt-BR"/>
         </w:rPr>
-        <w:t xml:space="preserve">GloVe </w:t>
-      </w:r>
-      <w:r>
-        <w:rPr>
-          <w:rFonts w:hint="default"/>
-          <w:lang w:val="pt-BR"/>
-        </w:rPr>
-        <w:t xml:space="preserve">pré treinado com 929605 vetores de palavras pelo Núcleo Interinstitucional de Linguística Computacional (NILC) da Universidade de São Paulo (USP) foi carregado com a biblioteca </w:t>
+        <w:t xml:space="preserve"> NLTK</w:t>
+      </w:r>
+      <w:r>
+        <w:rPr>
+          <w:rFonts w:hint="default"/>
+          <w:lang w:val="pt-BR"/>
+        </w:rPr>
+        <w:t xml:space="preserve">. </w:t>
+      </w:r>
+    </w:p>
+    <w:p>
+      <w:pPr>
+        <w:rPr>
+          <w:rFonts w:hint="default"/>
+          <w:lang w:val="pt-BR"/>
+        </w:rPr>
+      </w:pPr>
+      <w:r>
+        <w:rPr>
+          <w:rFonts w:hint="default"/>
+          <w:lang w:val="pt-BR"/>
+        </w:rPr>
+        <w:t xml:space="preserve">O modelo </w:t>
       </w:r>
       <w:r>
         <w:rPr>
@@ -17877,14 +17954,14 @@
           <w:iCs/>
           <w:lang w:val="pt-BR"/>
         </w:rPr>
-        <w:t>Gensim</w:t>
-      </w:r>
-      <w:r>
-        <w:rPr>
-          <w:rFonts w:hint="default"/>
-          <w:lang w:val="pt-BR"/>
-        </w:rPr>
-        <w:t xml:space="preserve"> utilizando o </w:t>
+        <w:t xml:space="preserve">GloVe </w:t>
+      </w:r>
+      <w:r>
+        <w:rPr>
+          <w:rFonts w:hint="default"/>
+          <w:lang w:val="pt-BR"/>
+        </w:rPr>
+        <w:t xml:space="preserve">pré-treinado com 929605 vetores de palavras pelo Núcleo Interinstitucional de Linguística Computacional (NILC) da Universidade de São Paulo (USP) foi carregado com a biblioteca </w:t>
       </w:r>
       <w:r>
         <w:rPr>
@@ -17893,14 +17970,14 @@
           <w:iCs/>
           <w:lang w:val="pt-BR"/>
         </w:rPr>
-        <w:t xml:space="preserve">KeyedVector </w:t>
-      </w:r>
-      <w:r>
-        <w:rPr>
-          <w:rFonts w:hint="default"/>
-          <w:lang w:val="pt-BR"/>
-        </w:rPr>
-        <w:t xml:space="preserve">e, posteriormente, a remoção das </w:t>
+        <w:t>Gensim</w:t>
+      </w:r>
+      <w:r>
+        <w:rPr>
+          <w:rFonts w:hint="default"/>
+          <w:lang w:val="pt-BR"/>
+        </w:rPr>
+        <w:t xml:space="preserve"> utilizando o </w:t>
       </w:r>
       <w:r>
         <w:rPr>
@@ -17909,14 +17986,14 @@
           <w:iCs/>
           <w:lang w:val="pt-BR"/>
         </w:rPr>
-        <w:t>stopwords</w:t>
-      </w:r>
-      <w:r>
-        <w:rPr>
-          <w:rFonts w:hint="default"/>
-          <w:lang w:val="pt-BR"/>
-        </w:rPr>
-        <w:t xml:space="preserve"> de acordo com a gramática da língua portuguesa. Assim, um dicionário com o método </w:t>
+        <w:t xml:space="preserve">KeyedVector </w:t>
+      </w:r>
+      <w:r>
+        <w:rPr>
+          <w:rFonts w:hint="default"/>
+          <w:lang w:val="pt-BR"/>
+        </w:rPr>
+        <w:t xml:space="preserve">e, posteriormente, a remoção das </w:t>
       </w:r>
       <w:r>
         <w:rPr>
@@ -17925,6 +18002,22 @@
           <w:iCs/>
           <w:lang w:val="pt-BR"/>
         </w:rPr>
+        <w:t>stopwords</w:t>
+      </w:r>
+      <w:r>
+        <w:rPr>
+          <w:rFonts w:hint="default"/>
+          <w:lang w:val="pt-BR"/>
+        </w:rPr>
+        <w:t xml:space="preserve"> de acordo com a gramática da língua portuguesa. Assim, um dicionário com o método </w:t>
+      </w:r>
+      <w:r>
+        <w:rPr>
+          <w:rFonts w:hint="default"/>
+          <w:i/>
+          <w:iCs/>
+          <w:lang w:val="pt-BR"/>
+        </w:rPr>
         <w:t xml:space="preserve">Word Embbedings </w:t>
       </w:r>
       <w:r>
@@ -17939,7 +18032,7 @@
           <w:rFonts w:hint="default"/>
           <w:lang w:val="pt-BR"/>
         </w:rPr>
-        <w:t xml:space="preserve"> variáveis e vetor com o valor escalar de cada título, e a média de cada notícia, como mostra o trecho de código da Figura 12.</w:t>
+        <w:t xml:space="preserve"> as médias de variáveis e vetor com o valor escalar de cada título, em ambas o total foi de 287, a Figura 12 mostra a implementação.</w:t>
       </w:r>
     </w:p>
     <w:p>
@@ -18079,7 +18172,23 @@
           <w:rFonts w:hint="default"/>
           <w:lang w:val="pt-BR"/>
         </w:rPr>
-        <w:t xml:space="preserve"> Para cada notícia, também foi criado a média das palavras e vetor com o valor escalar. Ao aplicar a similaridade de cosseno em uma matriz de 100 dimensões onde as linhas contem a média das notícias e as colunas a frase com maior e menor semelhança, armazenada em um arquivo de texto, como ilustra a imagem da Figura 13.</w:t>
+        <w:t xml:space="preserve"> Para cada notícia, também foi criado outro dicionário de </w:t>
+      </w:r>
+      <w:r>
+        <w:rPr>
+          <w:rFonts w:hint="default"/>
+          <w:i/>
+          <w:iCs/>
+          <w:lang w:val="pt-BR"/>
+        </w:rPr>
+        <w:t xml:space="preserve">Word Embbedings </w:t>
+      </w:r>
+      <w:r>
+        <w:rPr>
+          <w:rFonts w:hint="default"/>
+          <w:lang w:val="pt-BR"/>
+        </w:rPr>
+        <w:t>e as médias, os resultados foram proporcionais aos títulos, com 287 em cada. Ao aplicar a similaridade de cosseno em uma matriz de 100 dimensões onde as linhas contem a média das notícias e as colunas a frase com maior e menor semelhança, os resultados são armazenados em um arquivo de texto, como ilustra a Figura 13.</w:t>
       </w:r>
     </w:p>
     <w:p>
@@ -18235,6 +18344,12 @@
             <w:insideH w:val="single" w:color="auto" w:sz="4" w:space="0"/>
             <w:insideV w:val="single" w:color="auto" w:sz="4" w:space="0"/>
           </w:tblBorders>
+          <w:tblCellMar>
+            <w:top w:w="0" w:type="dxa"/>
+            <w:left w:w="108" w:type="dxa"/>
+            <w:bottom w:w="0" w:type="dxa"/>
+            <w:right w:w="108" w:type="dxa"/>
+          </w:tblCellMar>
         </w:tblPrEx>
         <w:trPr>
           <w:trHeight w:val="742" w:hRule="atLeast"/>
@@ -18299,7 +18414,7 @@
           <w:p>
             <w:pPr>
               <w:ind w:left="0" w:leftChars="0" w:firstLine="0" w:firstLineChars="0"/>
-              <w:jc w:val="center"/>
+              <w:jc w:val="both"/>
               <w:rPr>
                 <w:rFonts w:hint="default"/>
                 <w:vertAlign w:val="baseline"/>
@@ -18311,7 +18426,7 @@
                 <w:rFonts w:hint="default"/>
                 <w:lang w:val="pt-BR"/>
               </w:rPr>
-              <w:t>Noticia mais semelhante: executivos dão mostras de desconforto com a falta de coordenação entre a pasta e a presidência da república</w:t>
+              <w:t>Frase mais semelhante: executivos dão mostras de desconforto com a falta de coordenação entre a pasta e a presidência da república</w:t>
             </w:r>
           </w:p>
         </w:tc>
@@ -18326,7 +18441,7 @@
           <w:p>
             <w:pPr>
               <w:ind w:left="0" w:leftChars="0" w:firstLine="0" w:firstLineChars="0"/>
-              <w:jc w:val="center"/>
+              <w:jc w:val="both"/>
               <w:rPr>
                 <w:rFonts w:hint="default"/>
                 <w:vertAlign w:val="baseline"/>
@@ -18338,7 +18453,7 @@
                 <w:rFonts w:hint="default"/>
                 <w:lang w:val="pt-BR"/>
               </w:rPr>
-              <w:t>Noticia menos semelhante: a saída de nelson teich do ministério da saúde reacendeu o alerta entre empresários sobre o grau de confiança no brasil para o combate à pandemia do novo coronavírus</w:t>
+              <w:t>Frase menos semelhante: a saída de nelson teich do ministério da saúde reacendeu o alerta entre empresários sobre o grau de confiança no brasil para o combate à pandemia do novo coronavírus</w:t>
             </w:r>
           </w:p>
         </w:tc>
@@ -18449,12 +18564,6 @@
             <w:insideH w:val="single" w:color="auto" w:sz="4" w:space="0"/>
             <w:insideV w:val="single" w:color="auto" w:sz="4" w:space="0"/>
           </w:tblBorders>
-          <w:tblCellMar>
-            <w:top w:w="0" w:type="dxa"/>
-            <w:left w:w="108" w:type="dxa"/>
-            <w:bottom w:w="0" w:type="dxa"/>
-            <w:right w:w="108" w:type="dxa"/>
-          </w:tblCellMar>
         </w:tblPrEx>
         <w:trPr>
           <w:trHeight w:val="2066" w:hRule="atLeast"/>
@@ -18470,7 +18579,17 @@
           <w:p>
             <w:pPr>
               <w:ind w:left="0" w:leftChars="0" w:firstLine="0" w:firstLineChars="0"/>
-              <w:jc w:val="center"/>
+              <w:jc w:val="both"/>
+              <w:rPr>
+                <w:rFonts w:hint="default"/>
+                <w:lang w:val="pt-BR"/>
+              </w:rPr>
+            </w:pPr>
+          </w:p>
+          <w:p>
+            <w:pPr>
+              <w:ind w:left="0" w:leftChars="0" w:firstLine="0" w:firstLineChars="0"/>
+              <w:jc w:val="both"/>
               <w:rPr>
                 <w:rFonts w:hint="default"/>
                 <w:lang w:val="pt-BR"/>
@@ -18481,7 +18600,7 @@
                 <w:rFonts w:hint="default"/>
                 <w:lang w:val="pt-BR"/>
               </w:rPr>
-              <w:t>Noticia mais semelhante: os principais dados são: 16</w:t>
+              <w:t>Frase mais semelhante: os principais dados são: 16</w:t>
             </w:r>
           </w:p>
           <w:p>
@@ -18507,7 +18626,17 @@
           <w:p>
             <w:pPr>
               <w:ind w:left="0" w:leftChars="0" w:firstLine="0" w:firstLineChars="0"/>
-              <w:jc w:val="center"/>
+              <w:jc w:val="both"/>
+              <w:rPr>
+                <w:rFonts w:hint="default"/>
+                <w:lang w:val="pt-BR"/>
+              </w:rPr>
+            </w:pPr>
+          </w:p>
+          <w:p>
+            <w:pPr>
+              <w:ind w:left="0" w:leftChars="0" w:firstLine="0" w:firstLineChars="0"/>
+              <w:jc w:val="both"/>
               <w:rPr>
                 <w:rFonts w:hint="default"/>
                 <w:vertAlign w:val="baseline"/>
@@ -18519,7 +18648,7 @@
                 <w:rFonts w:hint="default"/>
                 <w:lang w:val="pt-BR"/>
               </w:rPr>
-              <w:t>Noticia menos semelhante: o ministério da saúde divulgou nesta segunda-feira (18) seu mais recente balanço de mortes e casos confirmados de covid-19</w:t>
+              <w:t>Frase menos semelhante: o ministério da saúde divulgou nesta segunda-feira (18) seu mais recente balanço de mortes e casos confirmados de covid-19</w:t>
             </w:r>
           </w:p>
         </w:tc>
@@ -18569,12 +18698,6 @@
             <w:insideH w:val="single" w:color="auto" w:sz="4" w:space="0"/>
             <w:insideV w:val="single" w:color="auto" w:sz="4" w:space="0"/>
           </w:tblBorders>
-          <w:tblCellMar>
-            <w:top w:w="0" w:type="dxa"/>
-            <w:left w:w="108" w:type="dxa"/>
-            <w:bottom w:w="0" w:type="dxa"/>
-            <w:right w:w="108" w:type="dxa"/>
-          </w:tblCellMar>
         </w:tblPrEx>
         <w:trPr>
           <w:trHeight w:val="422" w:hRule="atLeast"/>
@@ -18643,7 +18766,17 @@
           <w:p>
             <w:pPr>
               <w:ind w:left="0" w:leftChars="0" w:firstLine="0" w:firstLineChars="0"/>
-              <w:jc w:val="center"/>
+              <w:jc w:val="both"/>
+              <w:rPr>
+                <w:rFonts w:hint="default"/>
+                <w:lang w:val="pt-BR"/>
+              </w:rPr>
+            </w:pPr>
+          </w:p>
+          <w:p>
+            <w:pPr>
+              <w:ind w:left="0" w:leftChars="0" w:firstLine="0" w:firstLineChars="0"/>
+              <w:jc w:val="both"/>
               <w:rPr>
                 <w:rFonts w:hint="default"/>
                 <w:lang w:val="pt-BR"/>
@@ -18654,7 +18787,7 @@
                 <w:rFonts w:hint="default"/>
                 <w:lang w:val="pt-BR"/>
               </w:rPr>
-              <w:t>Noticia mais semelhante: todos os leitos de uti e até os leitos de enfermaria estão ocupados no hospital giselda trigueiro</w:t>
+              <w:t>Frase mais semelhante: todos os leitos de uti e até os leitos de enfermaria estão ocupados no hospital giselda trigueiro</w:t>
             </w:r>
           </w:p>
           <w:p>
@@ -18680,7 +18813,7 @@
           <w:p>
             <w:pPr>
               <w:ind w:left="0" w:leftChars="0" w:firstLine="0" w:firstLineChars="0"/>
-              <w:jc w:val="center"/>
+              <w:jc w:val="both"/>
               <w:rPr>
                 <w:rFonts w:hint="default"/>
                 <w:vertAlign w:val="baseline"/>
@@ -18692,7 +18825,7 @@
                 <w:rFonts w:hint="default"/>
                 <w:lang w:val="pt-BR"/>
               </w:rPr>
-              <w:t>Noticia menos semelhante: em natal, o hospital de referência para covid-19 fechou as portas do pronto-socorro para novos pacientes</w:t>
+              <w:t>Frase menos semelhante: em natal, o hospital de referência para covid-19 fechou as portas do pronto-socorro para novos pacientes</w:t>
             </w:r>
           </w:p>
         </w:tc>
@@ -20814,7 +20947,7 @@
         <w:lang w:val="pt-BR"/>
       </w:rPr>
       <w:object>
-        <v:shape id="_x0000_i1036" o:spt="75" alt="" type="#_x0000_t75" style="height:15pt;width:6.95pt;" o:ole="t" filled="f" o:preferrelative="t" stroked="f" coordsize="21600,21600">
+        <v:shape id="_x0000_i1036" o:spt="75" type="#_x0000_t75" style="height:15pt;width:6.95pt;" o:ole="t" filled="f" o:preferrelative="t" stroked="f" coordsize="21600,21600">
           <v:path/>
           <v:fill on="f" focussize="0,0"/>
           <v:stroke on="f"/>
@@ -21013,7 +21146,7 @@
         <w:lang w:val="pt-BR"/>
       </w:rPr>
       <w:object>
-        <v:shape id="_x0000_i1058" o:spt="75" alt="" type="#_x0000_t75" style="height:15pt;width:6.95pt;" o:ole="t" filled="f" o:preferrelative="t" stroked="f" coordsize="21600,21600">
+        <v:shape id="_x0000_i1059" o:spt="75" type="#_x0000_t75" style="height:15pt;width:6.95pt;" o:ole="t" filled="f" o:preferrelative="t" stroked="f" coordsize="21600,21600">
           <v:path/>
           <v:fill on="f" focussize="0,0"/>
           <v:stroke on="f"/>
@@ -21022,7 +21155,7 @@
           <w10:wrap type="none"/>
           <w10:anchorlock/>
         </v:shape>
-        <o:OLEObject Type="Embed" ProgID="Equation.KSEE3" ShapeID="_x0000_i1058" DrawAspect="Content" ObjectID="_1468075729" r:id="rId1">
+        <o:OLEObject Type="Embed" ProgID="Equation.KSEE3" ShapeID="_x0000_i1059" DrawAspect="Content" ObjectID="_1468075729" r:id="rId1">
           <o:LockedField>false</o:LockedField>
         </o:OLEObject>
       </w:object>
@@ -21076,7 +21209,7 @@
         <w:lang w:val="pt-BR"/>
       </w:rPr>
       <w:object>
-        <v:shape id="_x0000_i1061" o:spt="75" alt="" type="#_x0000_t75" style="height:15pt;width:6.95pt;" o:ole="t" filled="f" o:preferrelative="t" stroked="f" coordsize="21600,21600">
+        <v:shape id="_x0000_i1063" o:spt="75" type="#_x0000_t75" style="height:15pt;width:6.95pt;" o:ole="t" filled="f" o:preferrelative="t" stroked="f" coordsize="21600,21600">
           <v:path/>
           <v:fill on="f" focussize="0,0"/>
           <v:stroke on="f"/>
@@ -21085,7 +21218,7 @@
           <w10:wrap type="none"/>
           <w10:anchorlock/>
         </v:shape>
-        <o:OLEObject Type="Embed" ProgID="Equation.KSEE3" ShapeID="_x0000_i1061" DrawAspect="Content" ObjectID="_1468075730" r:id="rId1">
+        <o:OLEObject Type="Embed" ProgID="Equation.KSEE3" ShapeID="_x0000_i1063" DrawAspect="Content" ObjectID="_1468075730" r:id="rId1">
           <o:LockedField>false</o:LockedField>
         </o:OLEObject>
       </w:object>
@@ -21139,7 +21272,7 @@
         <w:lang w:val="pt-BR"/>
       </w:rPr>
       <w:object>
-        <v:shape id="_x0000_i1063" o:spt="75" alt="" type="#_x0000_t75" style="height:15pt;width:6.95pt;" o:ole="t" filled="f" o:preferrelative="t" stroked="f" coordsize="21600,21600">
+        <v:shape id="_x0000_i1065" o:spt="75" type="#_x0000_t75" style="height:15pt;width:6.95pt;" o:ole="t" filled="f" o:preferrelative="t" stroked="f" coordsize="21600,21600">
           <v:path/>
           <v:fill on="f" focussize="0,0"/>
           <v:stroke on="f"/>
@@ -21148,7 +21281,7 @@
           <w10:wrap type="none"/>
           <w10:anchorlock/>
         </v:shape>
-        <o:OLEObject Type="Embed" ProgID="Equation.KSEE3" ShapeID="_x0000_i1063" DrawAspect="Content" ObjectID="_1468075731" r:id="rId1">
+        <o:OLEObject Type="Embed" ProgID="Equation.KSEE3" ShapeID="_x0000_i1065" DrawAspect="Content" ObjectID="_1468075731" r:id="rId1">
           <o:LockedField>false</o:LockedField>
         </o:OLEObject>
       </w:object>
@@ -21212,7 +21345,7 @@
         <w:lang w:val="pt-BR"/>
       </w:rPr>
       <w:object>
-        <v:shape id="_x0000_i1065" o:spt="75" type="#_x0000_t75" style="height:15pt;width:6.95pt;" o:ole="t" filled="f" o:preferrelative="t" stroked="f" coordsize="21600,21600">
+        <v:shape id="_x0000_i1067" o:spt="75" type="#_x0000_t75" style="height:15pt;width:6.95pt;" o:ole="t" filled="f" o:preferrelative="t" stroked="f" coordsize="21600,21600">
           <v:path/>
           <v:fill on="f" focussize="0,0"/>
           <v:stroke on="f"/>
@@ -21221,7 +21354,7 @@
           <w10:wrap type="none"/>
           <w10:anchorlock/>
         </v:shape>
-        <o:OLEObject Type="Embed" ProgID="Equation.KSEE3" ShapeID="_x0000_i1065" DrawAspect="Content" ObjectID="_1468075732" r:id="rId1">
+        <o:OLEObject Type="Embed" ProgID="Equation.KSEE3" ShapeID="_x0000_i1067" DrawAspect="Content" ObjectID="_1468075732" r:id="rId1">
           <o:LockedField>false</o:LockedField>
         </o:OLEObject>
       </w:object>
@@ -21353,7 +21486,7 @@
         <w:lang w:val="pt-BR"/>
       </w:rPr>
       <w:object>
-        <v:shape id="_x0000_i1070" o:spt="75" alt="" type="#_x0000_t75" style="height:15pt;width:10pt;" o:ole="t" filled="f" o:preferrelative="t" stroked="f" coordsize="21600,21600">
+        <v:shape id="_x0000_i1072" o:spt="75" type="#_x0000_t75" style="height:15pt;width:10pt;" o:ole="t" filled="f" o:preferrelative="t" stroked="f" coordsize="21600,21600">
           <v:path/>
           <v:fill on="f" focussize="0,0"/>
           <v:stroke on="f"/>
@@ -21362,7 +21495,7 @@
           <w10:wrap type="none"/>
           <w10:anchorlock/>
         </v:shape>
-        <o:OLEObject Type="Embed" ProgID="Equation.KSEE3" ShapeID="_x0000_i1070" DrawAspect="Content" ObjectID="_1468075733" r:id="rId1">
+        <o:OLEObject Type="Embed" ProgID="Equation.KSEE3" ShapeID="_x0000_i1072" DrawAspect="Content" ObjectID="_1468075733" r:id="rId1">
           <o:LockedField>false</o:LockedField>
         </o:OLEObject>
       </w:object>
@@ -30177,7 +30310,7 @@
   <w:docDefaults>
     <w:rPrDefault>
       <w:rPr>
-        <w:rFonts w:ascii="Arial" w:hAnsi="Arial" w:eastAsia="Arial" w:cs="Arial"/>
+        <w:rFonts w:ascii="Times New Roman" w:hAnsi="Times New Roman" w:eastAsia="SimSun" w:cs="Times New Roman"/>
       </w:rPr>
     </w:rPrDefault>
     <w:pPrDefault/>

</xml_diff>

<commit_message>
Ajustes na formatação do Resumo
</commit_message>
<xml_diff>
--- a/Documentos/Sumarização de notícias.docx
+++ b/Documentos/Sumarização de notícias.docx
@@ -2501,7 +2501,7 @@
           <w:szCs w:val="24"/>
           <w:lang w:val="pt-BR"/>
         </w:rPr>
-        <w:t>Este trabalho sobre sumarização Extrativa e Abstrata apresenta métodos capazes de produzir resumos automaticamente com um conjunto de notícias coletadas de um site e modelo pré-treinado já criado. O objetivo é gerar textos e frases com auxílio da Inteligência Artificial e Processamento em Linguagem Natural capazes de sintetizar informações principais para que o tempo de leitura seja menor, e preservar relações sintáticas e semânticas da língua portuguesa.</w:t>
+        <w:t>Este trabalho sobre Sumarização Extrativa e Abstrata apresentou métodos capazes de produzir resumos automaticamente com um conjunto de notícias coletadas de um site e modelo pré-treinado já criado. O objetivo é gerar textos e frases com auxílio da Inteligência Artificial e Processamento de Linguagem Natural capazes de sintetizar informações principais para que o tempo de leitura seja menor, e preservar relações sintáticas e semânticas da língua portuguesa. Os resultados da Extrativa apresentaram que ao separar cada uma das 100 notícias em frases, qual delas foi a mais e a menos semelhante.</w:t>
       </w:r>
     </w:p>
     <w:p>
@@ -2541,7 +2541,7 @@
           <w:rFonts w:hint="default"/>
           <w:lang w:val="pt-BR"/>
         </w:rPr>
-        <w:t xml:space="preserve">Extrativa, Abstrata, sumarização, Inteligência Artificial, </w:t>
+        <w:t xml:space="preserve">Sumarização Extrativa, Sumarização Abstrata, Inteligência Artificial, </w:t>
       </w:r>
       <w:r>
         <w:rPr>
@@ -2552,7 +2552,7 @@
           <w:szCs w:val="24"/>
           <w:lang w:val="pt-BR"/>
         </w:rPr>
-        <w:t>Processamento em Linguagem Natural.</w:t>
+        <w:t>Processamento de Linguagem Natural.</w:t>
       </w:r>
     </w:p>
     <w:p>
@@ -2638,6 +2638,128 @@
           <w:szCs w:val="28"/>
         </w:rPr>
       </w:pPr>
+    </w:p>
+    <w:p>
+      <w:pPr>
+        <w:spacing w:after="200" w:line="276" w:lineRule="auto"/>
+        <w:ind w:firstLine="0"/>
+        <w:jc w:val="left"/>
+        <w:rPr>
+          <w:b/>
+          <w:sz w:val="28"/>
+          <w:szCs w:val="28"/>
+        </w:rPr>
+      </w:pPr>
+    </w:p>
+    <w:p>
+      <w:pPr>
+        <w:spacing w:after="200" w:line="276" w:lineRule="auto"/>
+        <w:ind w:firstLine="0"/>
+        <w:jc w:val="left"/>
+        <w:rPr>
+          <w:b/>
+          <w:sz w:val="28"/>
+          <w:szCs w:val="28"/>
+        </w:rPr>
+      </w:pPr>
+    </w:p>
+    <w:p>
+      <w:pPr>
+        <w:spacing w:after="200" w:line="276" w:lineRule="auto"/>
+        <w:ind w:firstLine="0"/>
+        <w:jc w:val="left"/>
+        <w:rPr>
+          <w:b/>
+          <w:sz w:val="28"/>
+          <w:szCs w:val="28"/>
+        </w:rPr>
+      </w:pPr>
+    </w:p>
+    <w:p>
+      <w:pPr>
+        <w:spacing w:after="200" w:line="276" w:lineRule="auto"/>
+        <w:ind w:firstLine="0"/>
+        <w:jc w:val="left"/>
+        <w:rPr>
+          <w:b/>
+          <w:sz w:val="28"/>
+          <w:szCs w:val="28"/>
+        </w:rPr>
+      </w:pPr>
+    </w:p>
+    <w:p>
+      <w:pPr>
+        <w:spacing w:after="200" w:line="276" w:lineRule="auto"/>
+        <w:ind w:firstLine="0"/>
+        <w:jc w:val="left"/>
+        <w:rPr>
+          <w:b/>
+          <w:sz w:val="28"/>
+          <w:szCs w:val="28"/>
+        </w:rPr>
+      </w:pPr>
+    </w:p>
+    <w:p>
+      <w:pPr>
+        <w:spacing w:after="200" w:line="276" w:lineRule="auto"/>
+        <w:ind w:firstLine="0"/>
+        <w:jc w:val="left"/>
+        <w:rPr>
+          <w:b/>
+          <w:sz w:val="28"/>
+          <w:szCs w:val="28"/>
+        </w:rPr>
+      </w:pPr>
+    </w:p>
+    <w:p>
+      <w:pPr>
+        <w:spacing w:after="200" w:line="276" w:lineRule="auto"/>
+        <w:ind w:firstLine="0"/>
+        <w:jc w:val="left"/>
+        <w:rPr>
+          <w:b/>
+          <w:sz w:val="28"/>
+          <w:szCs w:val="28"/>
+        </w:rPr>
+      </w:pPr>
+    </w:p>
+    <w:p>
+      <w:pPr>
+        <w:spacing w:after="200" w:line="276" w:lineRule="auto"/>
+        <w:ind w:firstLine="0"/>
+        <w:jc w:val="left"/>
+        <w:rPr>
+          <w:b/>
+          <w:sz w:val="28"/>
+          <w:szCs w:val="28"/>
+        </w:rPr>
+      </w:pPr>
+    </w:p>
+    <w:p>
+      <w:pPr>
+        <w:spacing w:after="200" w:line="276" w:lineRule="auto"/>
+        <w:ind w:firstLine="0"/>
+        <w:jc w:val="left"/>
+        <w:rPr>
+          <w:b/>
+          <w:sz w:val="28"/>
+          <w:szCs w:val="28"/>
+        </w:rPr>
+      </w:pPr>
+    </w:p>
+    <w:p>
+      <w:pPr>
+        <w:spacing w:after="200" w:line="276" w:lineRule="auto"/>
+        <w:ind w:firstLine="0"/>
+        <w:jc w:val="left"/>
+        <w:rPr>
+          <w:b/>
+          <w:sz w:val="28"/>
+          <w:szCs w:val="28"/>
+        </w:rPr>
+      </w:pPr>
+      <w:bookmarkStart w:id="17" w:name="_GoBack"/>
+      <w:bookmarkEnd w:id="17"/>
     </w:p>
     <w:p>
       <w:pPr>
@@ -2694,7 +2816,16 @@
           <w:szCs w:val="24"/>
           <w:lang w:val="pt-BR"/>
         </w:rPr>
-        <w:t>T</w:t>
+        <w:t xml:space="preserve">This work regarding Extractive and Abstract Summarization outlines the methods capable of automating production of a set of news gathered from a pre-trained website and previously created model. The objective is to generate texts and phrases with the aid of Artificial Intelligence and </w:t>
+      </w:r>
+      <w:r>
+        <w:rPr>
+          <w:rFonts w:hint="default"/>
+          <w:i w:val="0"/>
+          <w:iCs w:val="0"/>
+          <w:lang w:val="pt-BR" w:eastAsia="zh-CN"/>
+        </w:rPr>
+        <w:t xml:space="preserve">Natural Language Processing </w:t>
       </w:r>
       <w:r>
         <w:rPr>
@@ -2705,18 +2836,14 @@
           <w:szCs w:val="24"/>
           <w:lang w:val="pt-BR"/>
         </w:rPr>
-        <w:t xml:space="preserve">his work regarding Extractive and Abstract Summarization outlines the methods capable of automating production of a set of news gathered from a pre-trained website and previously created model. The objective is to generate texts and phrases with the aid of Artificial Intelligence and </w:t>
-      </w:r>
-      <w:r>
-        <w:rPr>
-          <w:rFonts w:hint="default"/>
-          <w:i w:val="0"/>
-          <w:iCs w:val="0"/>
-          <w:lang w:val="pt-BR" w:eastAsia="zh-CN"/>
-        </w:rPr>
-        <w:t>Neuro Linguistic Programming</w:t>
-      </w:r>
-      <w:r>
+        <w:t>capable of synthesizing core information so that the reading time is shorter, whilst preserving the relationship of the syntactic and semantic within the Portuguese language.</w:t>
+      </w:r>
+    </w:p>
+    <w:p>
+      <w:pPr>
+        <w:spacing w:line="240" w:lineRule="auto"/>
+        <w:ind w:firstLine="720" w:firstLineChars="0"/>
+        <w:jc w:val="both"/>
         <w:rPr>
           <w:rFonts w:hint="default" w:ascii="Arial" w:hAnsi="Arial" w:eastAsia="Arial" w:cs="Arial"/>
           <w:b w:val="0"/>
@@ -2725,14 +2852,28 @@
           <w:szCs w:val="24"/>
           <w:lang w:val="pt-BR"/>
         </w:rPr>
-        <w:t xml:space="preserve"> capable of synthesizing core information so that the reading time is shorter, whilst preserving the relationship of the syntactic and semantic within the Portuguese language.</w:t>
-      </w:r>
-    </w:p>
-    <w:p>
-      <w:pPr>
-        <w:spacing w:line="240" w:lineRule="auto"/>
-        <w:ind w:firstLine="720" w:firstLineChars="0"/>
-        <w:jc w:val="both"/>
+      </w:pPr>
+    </w:p>
+    <w:p>
+      <w:pPr>
+        <w:shd w:val="clear" w:color="auto" w:fill="FFFFFF"/>
+        <w:ind w:firstLine="0"/>
+        <w:jc w:val="left"/>
+        <w:rPr>
+          <w:rFonts w:hint="default"/>
+          <w:lang w:val="pt-BR"/>
+        </w:rPr>
+      </w:pPr>
+      <w:r>
+        <w:rPr>
+          <w:b/>
+        </w:rPr>
+        <w:t>Key-words</w:t>
+      </w:r>
+      <w:r>
+        <w:t xml:space="preserve">: </w:t>
+      </w:r>
+      <w:r>
         <w:rPr>
           <w:rFonts w:hint="default" w:ascii="Arial" w:hAnsi="Arial" w:eastAsia="Arial" w:cs="Arial"/>
           <w:b w:val="0"/>
@@ -2741,26 +2882,18 @@
           <w:szCs w:val="24"/>
           <w:lang w:val="pt-BR"/>
         </w:rPr>
-      </w:pPr>
-    </w:p>
-    <w:p>
-      <w:pPr>
-        <w:shd w:val="clear" w:color="auto" w:fill="FFFFFF"/>
-        <w:ind w:firstLine="0"/>
-        <w:jc w:val="left"/>
-        <w:rPr>
-          <w:rFonts w:hint="default"/>
-          <w:lang w:val="pt-BR"/>
-        </w:rPr>
-      </w:pPr>
-      <w:r>
-        <w:rPr>
-          <w:b/>
-        </w:rPr>
-        <w:t>Key-words</w:t>
-      </w:r>
-      <w:r>
-        <w:t xml:space="preserve">: </w:t>
+        <w:t>Extractive</w:t>
+      </w:r>
+      <w:r>
+        <w:rPr>
+          <w:rFonts w:hint="default" w:cs="Arial"/>
+          <w:b w:val="0"/>
+          <w:bCs/>
+          <w:sz w:val="24"/>
+          <w:szCs w:val="24"/>
+          <w:lang w:val="pt-BR"/>
+        </w:rPr>
+        <w:t xml:space="preserve"> Summarization</w:t>
       </w:r>
       <w:r>
         <w:rPr>
@@ -2771,7 +2904,7 @@
           <w:szCs w:val="24"/>
           <w:lang w:val="pt-BR"/>
         </w:rPr>
-        <w:t>Extractive, Abstract, summarization, Artificial Intelligence,</w:t>
+        <w:t xml:space="preserve">, Abstract </w:t>
       </w:r>
       <w:r>
         <w:rPr>
@@ -2782,6 +2915,28 @@
           <w:szCs w:val="24"/>
           <w:lang w:val="pt-BR"/>
         </w:rPr>
+        <w:t>S</w:t>
+      </w:r>
+      <w:r>
+        <w:rPr>
+          <w:rFonts w:hint="default" w:ascii="Arial" w:hAnsi="Arial" w:eastAsia="Arial" w:cs="Arial"/>
+          <w:b w:val="0"/>
+          <w:bCs/>
+          <w:sz w:val="24"/>
+          <w:szCs w:val="24"/>
+          <w:lang w:val="pt-BR"/>
+        </w:rPr>
+        <w:t>ummarization, Artificial Intelligence,</w:t>
+      </w:r>
+      <w:r>
+        <w:rPr>
+          <w:rFonts w:hint="default" w:cs="Arial"/>
+          <w:b w:val="0"/>
+          <w:bCs/>
+          <w:sz w:val="24"/>
+          <w:szCs w:val="24"/>
+          <w:lang w:val="pt-BR"/>
+        </w:rPr>
         <w:t xml:space="preserve"> </w:t>
       </w:r>
       <w:r>
@@ -2791,10 +2946,8 @@
           <w:iCs w:val="0"/>
           <w:lang w:val="pt-BR" w:eastAsia="zh-CN"/>
         </w:rPr>
-        <w:t>Neuro Linguistic Programming.</w:t>
-      </w:r>
-      <w:bookmarkStart w:id="17" w:name="_GoBack"/>
-      <w:bookmarkEnd w:id="17"/>
+        <w:t>Natural Language Processing.</w:t>
+      </w:r>
     </w:p>
     <w:p>
       <w:pPr>
@@ -6464,7 +6617,17 @@
         <w:t>home brokers</w:t>
       </w:r>
       <w:r>
-        <w:t xml:space="preserve"> geram insights para investidores, que possibilitou a diminuição do tempo de muitos processos.</w:t>
+        <w:t xml:space="preserve"> geram </w:t>
+      </w:r>
+      <w:r>
+        <w:rPr>
+          <w:i/>
+          <w:iCs/>
+        </w:rPr>
+        <w:t>insights</w:t>
+      </w:r>
+      <w:r>
+        <w:t xml:space="preserve"> para investidores, que possibilitou a diminuição do tempo de muitos processos.</w:t>
       </w:r>
     </w:p>
     <w:p>
@@ -6484,7 +6647,27 @@
         <w:ind w:left="432" w:firstLine="720"/>
       </w:pPr>
       <w:r>
-        <w:t>Primeiramente, para a sumarização de texto, há a coleta das notícias que para utilização como entrada na rede neural, nessa coleta são captados os títulos e os textos das notícias onde o título fica sendo nosso parâmetro de comparação para a saída da rede neural.</w:t>
+        <w:t xml:space="preserve">Primeiramente, para a sumarização de texto, há a coleta das notícias que </w:t>
+      </w:r>
+      <w:r>
+        <w:rPr>
+          <w:rFonts w:hint="default"/>
+          <w:lang w:val="pt-BR"/>
+        </w:rPr>
+        <w:t>são</w:t>
+      </w:r>
+      <w:r>
+        <w:t xml:space="preserve"> utiliza</w:t>
+      </w:r>
+      <w:r>
+        <w:rPr>
+          <w:rFonts w:hint="default"/>
+          <w:lang w:val="pt-BR"/>
+        </w:rPr>
+        <w:t>das</w:t>
+      </w:r>
+      <w:r>
+        <w:t xml:space="preserve"> como entrada na rede neural, nessa coleta são captados os títulos e os textos das notícias onde o título fica sendo nosso parâmetro de comparação para a saída da rede neural.</w:t>
       </w:r>
     </w:p>
     <w:p>
@@ -6745,7 +6928,17 @@
         <w:t>,</w:t>
       </w:r>
       <w:r>
-        <w:t xml:space="preserve"> é usando na aprendizagem profunda com o uso de redes neurais. Alguns exemplos de uso do PLN são assistentes pessoais e </w:t>
+        <w:t xml:space="preserve"> é usando na aprendizagem profunda com o uso de redes neurais. Alguns exemplos de uso do </w:t>
+      </w:r>
+      <w:r>
+        <w:rPr>
+          <w:i/>
+          <w:iCs/>
+        </w:rPr>
+        <w:t>PLN</w:t>
+      </w:r>
+      <w:r>
+        <w:t xml:space="preserve"> são assistentes pessoais e </w:t>
       </w:r>
       <w:r>
         <w:rPr>
@@ -6817,7 +7010,17 @@
         <w:tab/>
       </w:r>
       <w:r>
-        <w:t>Uma análise é iniciada com a criação do vocabulário a partir da primeira amostra, então, cria-se um vetor com 0 e 1, que indica se uma palavra do vocabulário está presente no texto analisado ou não, porém dessa forma é perdido a posição dela na frase e o seu contexto também é alterado (Brownlee, 2017).</w:t>
+        <w:t>Uma análise é iniciada com a criação do vocabulário a partir da primeira amostra, então, cria-se um vetor com 0 e 1, que indica se uma palavra do vocabulário está presente no texto analisado ou não, porém dessa forma é perdido a posição dela na frase e o seu contexto também é alterado (</w:t>
+      </w:r>
+      <w:r>
+        <w:rPr>
+          <w:rFonts w:hint="default"/>
+          <w:lang w:val="pt-BR"/>
+        </w:rPr>
+        <w:t>BROWNLEE</w:t>
+      </w:r>
+      <w:r>
+        <w:t>, 2017).</w:t>
       </w:r>
     </w:p>
     <w:p>
@@ -18288,21 +18491,21 @@
           <w:lang w:val="pt-BR"/>
         </w:rPr>
       </w:pPr>
-    </w:p>
-    <w:p>
-      <w:pPr>
-        <w:rPr>
-          <w:rFonts w:hint="default"/>
-          <w:lang w:val="pt-BR"/>
-        </w:rPr>
-      </w:pPr>
-      <w:r>
-        <w:rPr>
-          <w:rFonts w:hint="default"/>
-          <w:lang w:val="pt-BR"/>
-        </w:rPr>
-        <w:t>Alguns dos resultados foram:</w:t>
-      </w:r>
+      <w:r>
+        <w:rPr>
+          <w:rFonts w:hint="default"/>
+          <w:lang w:val="pt-BR"/>
+        </w:rPr>
+        <w:t xml:space="preserve">O Quadro 1 abaixo mostra três exemplos de notícias onde se encontram as frases mais e menos semelhantes: </w:t>
+      </w:r>
+    </w:p>
+    <w:p>
+      <w:pPr>
+        <w:rPr>
+          <w:rFonts w:hint="default"/>
+          <w:lang w:val="pt-BR"/>
+        </w:rPr>
+      </w:pPr>
     </w:p>
     <w:tbl>
       <w:tblPr>
@@ -32075,6 +32278,12 @@
 </file>
 
 <file path=customXml/item2.xml><?xml version="1.0" encoding="utf-8"?>
+<go:gDocsCustomXmlDataStorage xmlns:go="http://customooxmlschemas.google.com/" xmlns:r="http://schemas.openxmlformats.org/officeDocument/2006/relationships">
+  <go:docsCustomData xmlns:go="http://customooxmlschemas.google.com/" roundtripDataSignature="AMtx7mj3+WfW1PTd92qucJsMuOKKCGvE6w==">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</go:docsCustomData>
+</go:gDocsCustomXmlDataStorage>
+</file>
+
+<file path=customXml/item3.xml><?xml version="1.0" encoding="utf-8"?>
 <b:Sources xmlns:b="http://schemas.openxmlformats.org/officeDocument/2006/bibliography" xmlns="http://schemas.openxmlformats.org/officeDocument/2006/bibliography" SelectedStyle="\APASixthEditionOfficeOnline.xsl" StyleName="APA" Version="6">
   <b:Source>
     <b:Tag>Pet</b:Tag>
@@ -32365,12 +32574,6 @@
 </b:Sources>
 </file>
 
-<file path=customXml/item3.xml><?xml version="1.0" encoding="utf-8"?>
-<go:gDocsCustomXmlDataStorage xmlns:go="http://customooxmlschemas.google.com/" xmlns:r="http://schemas.openxmlformats.org/officeDocument/2006/relationships">
-  <go:docsCustomData xmlns:go="http://customooxmlschemas.google.com/" roundtripDataSignature="AMtx7mj3+WfW1PTd92qucJsMuOKKCGvE6w==">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</go:docsCustomData>
-</go:gDocsCustomXmlDataStorage>
-</file>
-
 <file path=customXml/itemProps1.xml><?xml version="1.0" encoding="utf-8"?>
 <ds:datastoreItem xmlns:ds="http://schemas.openxmlformats.org/officeDocument/2006/customXml" ds:itemID="{B1977F7D-205B-4081-913C-38D41E755F92}">
   <ds:schemaRefs>
@@ -32380,13 +32583,13 @@
 </file>
 
 <file path=customXml/itemProps2.xml><?xml version="1.0" encoding="utf-8"?>
-<ds:datastoreItem xmlns:ds="http://schemas.openxmlformats.org/officeDocument/2006/customXml" ds:itemID="{FD86E740-C4FB-4C13-A922-694259B273C2}">
+<ds:datastoreItem xmlns:ds="http://schemas.openxmlformats.org/officeDocument/2006/customXml" ds:itemID="{11111111-1234-1234-1234-123412341234}">
   <ds:schemaRefs/>
 </ds:datastoreItem>
 </file>
 
 <file path=customXml/itemProps3.xml><?xml version="1.0" encoding="utf-8"?>
-<ds:datastoreItem xmlns:ds="http://schemas.openxmlformats.org/officeDocument/2006/customXml" ds:itemID="{11111111-1234-1234-1234-123412341234}">
+<ds:datastoreItem xmlns:ds="http://schemas.openxmlformats.org/officeDocument/2006/customXml" ds:itemID="{FD86E740-C4FB-4C13-A922-694259B273C2}">
   <ds:schemaRefs/>
 </ds:datastoreItem>
 </file>
</xml_diff>

<commit_message>
Continuação do Capítulo de Resultados
</commit_message>
<xml_diff>
--- a/Documentos/Sumarização de notícias.docx
+++ b/Documentos/Sumarização de notícias.docx
@@ -2758,8 +2758,6 @@
           <w:szCs w:val="28"/>
         </w:rPr>
       </w:pPr>
-      <w:bookmarkStart w:id="17" w:name="_GoBack"/>
-      <w:bookmarkEnd w:id="17"/>
     </w:p>
     <w:p>
       <w:pPr>
@@ -3868,7 +3866,145 @@
         <w:ind w:firstLine="0"/>
         <w:jc w:val="center"/>
         <w:rPr>
+          <w:rFonts w:hint="default"/>
           <w:b/>
+          <w:sz w:val="28"/>
+          <w:szCs w:val="28"/>
+          <w:lang w:val="pt-BR"/>
+        </w:rPr>
+      </w:pPr>
+      <w:r>
+        <w:rPr>
+          <w:b/>
+          <w:sz w:val="28"/>
+          <w:szCs w:val="28"/>
+        </w:rPr>
+        <w:t xml:space="preserve">LISTA DE </w:t>
+      </w:r>
+      <w:r>
+        <w:rPr>
+          <w:rFonts w:hint="default"/>
+          <w:b/>
+          <w:sz w:val="28"/>
+          <w:szCs w:val="28"/>
+          <w:lang w:val="pt-BR"/>
+        </w:rPr>
+        <w:t>QUADROS</w:t>
+      </w:r>
+    </w:p>
+    <w:p>
+      <w:pPr>
+        <w:pStyle w:val="13"/>
+        <w:tabs>
+          <w:tab w:val="right" w:leader="dot" w:pos="8828"/>
+        </w:tabs>
+        <w:rPr>
+          <w:b/>
+          <w:sz w:val="28"/>
+          <w:szCs w:val="28"/>
+        </w:rPr>
+      </w:pPr>
+      <w:r>
+        <w:rPr>
+          <w:rFonts w:hint="default"/>
+          <w:color w:val="auto"/>
+          <w:u w:val="none"/>
+          <w:lang w:val="pt-BR"/>
+        </w:rPr>
+        <w:t>Quadro</w:t>
+      </w:r>
+      <w:r>
+        <w:rPr>
+          <w:color w:val="auto"/>
+          <w:u w:val="none"/>
+        </w:rPr>
+        <w:t xml:space="preserve"> 1</w:t>
+      </w:r>
+      <w:r>
+        <w:rPr>
+          <w:rFonts w:hint="default"/>
+          <w:color w:val="auto"/>
+          <w:u w:val="none"/>
+          <w:lang w:val="pt-BR"/>
+        </w:rPr>
+        <w:t xml:space="preserve">. Resultados do </w:t>
+      </w:r>
+      <w:r>
+        <w:rPr>
+          <w:rFonts w:hint="default"/>
+          <w:i/>
+          <w:iCs/>
+          <w:color w:val="auto"/>
+          <w:u w:val="none"/>
+          <w:lang w:val="pt-BR"/>
+        </w:rPr>
+        <w:t>TextRank</w:t>
+      </w:r>
+      <w:r>
+        <w:rPr>
+          <w:color w:val="auto"/>
+          <w:u w:val="none"/>
+        </w:rPr>
+        <w:tab/>
+      </w:r>
+      <w:r>
+        <w:rPr>
+          <w:color w:val="auto"/>
+          <w:u w:val="none"/>
+        </w:rPr>
+        <w:fldChar w:fldCharType="begin"/>
+      </w:r>
+      <w:r>
+        <w:rPr>
+          <w:color w:val="auto"/>
+          <w:u w:val="none"/>
+        </w:rPr>
+        <w:instrText xml:space="preserve"> PAGEREF _Toc41147217 \h </w:instrText>
+      </w:r>
+      <w:r>
+        <w:rPr>
+          <w:color w:val="auto"/>
+          <w:u w:val="none"/>
+        </w:rPr>
+        <w:fldChar w:fldCharType="separate"/>
+      </w:r>
+      <w:r>
+        <w:rPr>
+          <w:rFonts w:hint="default"/>
+          <w:color w:val="auto"/>
+          <w:u w:val="none"/>
+          <w:lang w:val="pt-BR"/>
+        </w:rPr>
+        <w:t>00</w:t>
+      </w:r>
+      <w:r>
+        <w:rPr>
+          <w:color w:val="auto"/>
+          <w:u w:val="none"/>
+        </w:rPr>
+        <w:fldChar w:fldCharType="end"/>
+      </w:r>
+    </w:p>
+    <w:p>
+      <w:pPr>
+        <w:ind w:firstLine="0"/>
+        <w:jc w:val="center"/>
+        <w:rPr>
+          <w:rFonts w:hint="default"/>
+          <w:b/>
+          <w:sz w:val="28"/>
+          <w:szCs w:val="28"/>
+          <w:lang w:val="pt-BR"/>
+        </w:rPr>
+      </w:pPr>
+    </w:p>
+    <w:p>
+      <w:pPr>
+        <w:ind w:firstLine="0"/>
+        <w:jc w:val="center"/>
+        <w:rPr>
+          <w:b w:val="0"/>
+          <w:bCs/>
           <w:sz w:val="28"/>
           <w:szCs w:val="28"/>
         </w:rPr>
@@ -6419,6 +6555,127 @@
         </w:p>
         <w:p>
           <w:pPr>
+            <w:pStyle w:val="11"/>
+            <w:rPr>
+              <w:b w:val="0"/>
+              <w:bCs w:val="0"/>
+            </w:rPr>
+          </w:pPr>
+          <w:r>
+            <w:rPr>
+              <w:b w:val="0"/>
+              <w:bCs w:val="0"/>
+            </w:rPr>
+            <w:fldChar w:fldCharType="begin"/>
+          </w:r>
+          <w:r>
+            <w:rPr>
+              <w:b w:val="0"/>
+              <w:bCs w:val="0"/>
+            </w:rPr>
+            <w:instrText xml:space="preserve"> HYPERLINK \l "_Toc41145492" </w:instrText>
+          </w:r>
+          <w:r>
+            <w:rPr>
+              <w:b w:val="0"/>
+              <w:bCs w:val="0"/>
+            </w:rPr>
+            <w:fldChar w:fldCharType="separate"/>
+          </w:r>
+          <w:r>
+            <w:rPr>
+              <w:rFonts w:hint="default"/>
+              <w:b w:val="0"/>
+              <w:bCs w:val="0"/>
+              <w:lang w:val="pt-BR"/>
+            </w:rPr>
+            <w:t>4</w:t>
+          </w:r>
+          <w:r>
+            <w:rPr>
+              <w:rStyle w:val="29"/>
+              <w:b w:val="0"/>
+              <w:bCs w:val="0"/>
+            </w:rPr>
+            <w:t>.</w:t>
+          </w:r>
+          <w:r>
+            <w:rPr>
+              <w:rStyle w:val="29"/>
+              <w:rFonts w:hint="default"/>
+              <w:b w:val="0"/>
+              <w:bCs w:val="0"/>
+              <w:lang w:val="pt-BR"/>
+            </w:rPr>
+            <w:t>3</w:t>
+          </w:r>
+          <w:r>
+            <w:rPr>
+              <w:rStyle w:val="29"/>
+              <w:b w:val="0"/>
+              <w:bCs w:val="0"/>
+            </w:rPr>
+            <w:t xml:space="preserve"> </w:t>
+          </w:r>
+          <w:r>
+            <w:rPr>
+              <w:rStyle w:val="29"/>
+              <w:rFonts w:hint="default"/>
+              <w:b w:val="0"/>
+              <w:bCs w:val="0"/>
+              <w:lang w:val="pt-BR"/>
+            </w:rPr>
+            <w:t xml:space="preserve">Sumarização Abstrata com </w:t>
+          </w:r>
+          <w:r>
+            <w:rPr>
+              <w:rStyle w:val="29"/>
+              <w:rFonts w:hint="default"/>
+              <w:b w:val="0"/>
+              <w:bCs w:val="0"/>
+              <w:i/>
+              <w:iCs/>
+              <w:lang w:val="pt-BR"/>
+            </w:rPr>
+            <w:t>Sequence to Sequence</w:t>
+          </w:r>
+          <w:r>
+            <w:rPr>
+              <w:b w:val="0"/>
+              <w:bCs w:val="0"/>
+            </w:rPr>
+            <w:tab/>
+          </w:r>
+          <w:r>
+            <w:rPr>
+              <w:rFonts w:hint="default"/>
+              <w:b w:val="0"/>
+              <w:bCs w:val="0"/>
+              <w:lang w:val="pt-BR"/>
+            </w:rPr>
+            <w:t>3</w:t>
+          </w:r>
+          <w:bookmarkStart w:id="17" w:name="_GoBack"/>
+          <w:bookmarkEnd w:id="17"/>
+          <w:r>
+            <w:rPr>
+              <w:rFonts w:hint="default"/>
+              <w:b w:val="0"/>
+              <w:bCs w:val="0"/>
+              <w:lang w:val="pt-BR"/>
+            </w:rPr>
+            <w:t>8</w:t>
+          </w:r>
+          <w:r>
+            <w:rPr>
+              <w:b w:val="0"/>
+              <w:bCs w:val="0"/>
+            </w:rPr>
+            <w:fldChar w:fldCharType="end"/>
+          </w:r>
+        </w:p>
+        <w:p>
+          <w:pPr>
             <w:pStyle w:val="24"/>
             <w:rPr>
               <w:b w:val="0"/>
@@ -6836,10 +7093,10 @@
           <w:rFonts w:hint="default"/>
           <w:lang w:val="pt-BR"/>
         </w:rPr>
-        <w:t>(</w:t>
-      </w:r>
-      <w:r>
-        <w:t xml:space="preserve">Kryscinski </w:t>
+        <w:t>(KRYSCINSKI</w:t>
+      </w:r>
+      <w:r>
+        <w:t xml:space="preserve"> </w:t>
       </w:r>
       <w:r>
         <w:rPr>
@@ -6866,14 +7123,34 @@
         <w:t>(</w:t>
       </w:r>
       <w:r>
-        <w:t>Luo, Xu, &amp; Guo</w:t>
-      </w:r>
-      <w:r>
-        <w:rPr>
-          <w:rFonts w:hint="default"/>
-          <w:lang w:val="pt-BR"/>
-        </w:rPr>
-        <w:t xml:space="preserve">, </w:t>
+        <w:t>L</w:t>
+      </w:r>
+      <w:r>
+        <w:rPr>
+          <w:rFonts w:hint="default"/>
+          <w:lang w:val="pt-BR"/>
+        </w:rPr>
+        <w:t>UO</w:t>
+      </w:r>
+      <w:r>
+        <w:t xml:space="preserve"> X</w:t>
+      </w:r>
+      <w:r>
+        <w:rPr>
+          <w:rFonts w:hint="default"/>
+          <w:lang w:val="pt-BR"/>
+        </w:rPr>
+        <w:t>U</w:t>
+      </w:r>
+      <w:r>
+        <w:t>, &amp; G</w:t>
+      </w:r>
+      <w:r>
+        <w:rPr>
+          <w:rFonts w:hint="default"/>
+          <w:lang w:val="pt-BR"/>
+        </w:rPr>
+        <w:t xml:space="preserve">UO, </w:t>
       </w:r>
       <w:r>
         <w:t>2014).</w:t>
@@ -8245,13 +8522,13 @@
           <w:bCs/>
           <w:lang w:val="pt-BR"/>
         </w:rPr>
-        <w:t>(</w:t>
+        <w:t>(BOLUKBASI</w:t>
       </w:r>
       <w:r>
         <w:rPr>
           <w:bCs/>
         </w:rPr>
-        <w:t xml:space="preserve">Bolukbasi </w:t>
+        <w:t xml:space="preserve"> </w:t>
       </w:r>
       <w:r>
         <w:rPr>
@@ -8302,7 +8579,11 @@
         <w:t>(</w:t>
       </w:r>
       <w:r>
-        <w:t>Kryscinski</w:t>
+        <w:rPr>
+          <w:rFonts w:hint="default"/>
+          <w:lang w:val="pt-BR"/>
+        </w:rPr>
+        <w:t>KRYSCINSKI</w:t>
       </w:r>
       <w:r>
         <w:rPr>
@@ -8356,10 +8637,10 @@
           <w:bCs/>
           <w:lang w:val="pt-BR"/>
         </w:rPr>
-        <w:t>(</w:t>
-      </w:r>
-      <w:r>
-        <w:t xml:space="preserve">Huang </w:t>
+        <w:t>(HUANG</w:t>
+      </w:r>
+      <w:r>
+        <w:t xml:space="preserve"> </w:t>
       </w:r>
       <w:r>
         <w:rPr>
@@ -9823,17 +10104,21 @@
     <w:p/>
     <w:p>
       <w:r>
-        <w:t>Como Luo, Xu, &amp; Guo</w:t>
-      </w:r>
-      <w:r>
-        <w:rPr>
-          <w:rFonts w:hint="default"/>
-          <w:lang w:val="pt-BR"/>
-        </w:rPr>
-        <w:t xml:space="preserve"> (2018)</w:t>
-      </w:r>
-      <w:r>
-        <w:t xml:space="preserve"> disse em seu trabalho, </w:t>
+        <w:rPr>
+          <w:rFonts w:hint="default"/>
+          <w:lang w:val="pt-BR"/>
+        </w:rPr>
+        <w:t>No trabalho de</w:t>
+      </w:r>
+      <w:r>
+        <w:t xml:space="preserve"> Luo, Xu, &amp; Guo</w:t>
+      </w:r>
+      <w:r>
+        <w:rPr>
+          <w:rFonts w:hint="default"/>
+          <w:lang w:val="pt-BR"/>
+        </w:rPr>
+        <w:t xml:space="preserve"> (2018) </w:t>
       </w:r>
       <w:r>
         <w:rPr>
@@ -13010,16 +13295,8 @@
           <w:rFonts w:hint="default"/>
           <w:lang w:val="pt-BR"/>
         </w:rPr>
-        <w:t>(Towards Data Science, 2019).</w:t>
-      </w:r>
-    </w:p>
-    <w:p>
-      <w:pPr>
-        <w:rPr>
-          <w:rFonts w:hint="default"/>
-          <w:lang w:val="pt-BR"/>
-        </w:rPr>
-      </w:pPr>
+        <w:t>(TOWARDS DATA SCIENCE, 2019).</w:t>
+      </w:r>
     </w:p>
     <w:p>
       <w:pPr>
@@ -17845,8 +18122,8 @@
         </w:rPr>
         <w:drawing>
           <wp:inline distT="0" distB="0" distL="114300" distR="114300">
-            <wp:extent cx="6033135" cy="6931660"/>
-            <wp:effectExtent l="0" t="0" r="5715" b="2540"/>
+            <wp:extent cx="5575935" cy="6407150"/>
+            <wp:effectExtent l="0" t="0" r="5715" b="12700"/>
             <wp:docPr id="6" name="Imagem 6" descr="Captura de Tela (200)"/>
             <wp:cNvGraphicFramePr>
               <a:graphicFrameLocks xmlns:a="http://schemas.openxmlformats.org/drawingml/2006/main" noChangeAspect="1"/>
@@ -17869,7 +18146,7 @@
                   <pic:spPr>
                     <a:xfrm>
                       <a:off x="0" y="0"/>
-                      <a:ext cx="6033135" cy="6931660"/>
+                      <a:ext cx="5575935" cy="6407150"/>
                     </a:xfrm>
                     <a:prstGeom prst="rect">
                       <a:avLst/>
@@ -18496,16 +18773,115 @@
           <w:rFonts w:hint="default"/>
           <w:lang w:val="pt-BR"/>
         </w:rPr>
-        <w:t xml:space="preserve">O Quadro 1 abaixo mostra três exemplos de notícias onde se encontram as frases mais e menos semelhantes: </w:t>
-      </w:r>
-    </w:p>
-    <w:p>
-      <w:pPr>
-        <w:rPr>
-          <w:rFonts w:hint="default"/>
-          <w:lang w:val="pt-BR"/>
-        </w:rPr>
-      </w:pPr>
+        <w:t xml:space="preserve">O Quadro 1 abaixo mostra três exemplos de notícias onde se encontram as frases mais e menos semelhantes e o título da notícia: </w:t>
+      </w:r>
+    </w:p>
+    <w:p>
+      <w:pPr>
+        <w:rPr>
+          <w:rFonts w:hint="default"/>
+          <w:lang w:val="pt-BR"/>
+        </w:rPr>
+      </w:pPr>
+    </w:p>
+    <w:p>
+      <w:pPr>
+        <w:rPr>
+          <w:rFonts w:hint="default"/>
+          <w:lang w:val="pt-BR"/>
+        </w:rPr>
+      </w:pPr>
+    </w:p>
+    <w:p>
+      <w:pPr>
+        <w:rPr>
+          <w:rFonts w:hint="default"/>
+          <w:lang w:val="pt-BR"/>
+        </w:rPr>
+      </w:pPr>
+    </w:p>
+    <w:p>
+      <w:pPr>
+        <w:rPr>
+          <w:rFonts w:hint="default"/>
+          <w:lang w:val="pt-BR"/>
+        </w:rPr>
+      </w:pPr>
+    </w:p>
+    <w:p>
+      <w:pPr>
+        <w:rPr>
+          <w:rFonts w:hint="default"/>
+          <w:lang w:val="pt-BR"/>
+        </w:rPr>
+      </w:pPr>
+    </w:p>
+    <w:p>
+      <w:pPr>
+        <w:rPr>
+          <w:rFonts w:hint="default"/>
+          <w:lang w:val="pt-BR"/>
+        </w:rPr>
+      </w:pPr>
+    </w:p>
+    <w:p>
+      <w:pPr>
+        <w:rPr>
+          <w:rFonts w:hint="default"/>
+          <w:lang w:val="pt-BR"/>
+        </w:rPr>
+      </w:pPr>
+    </w:p>
+    <w:p>
+      <w:pPr>
+        <w:rPr>
+          <w:rFonts w:hint="default"/>
+          <w:lang w:val="pt-BR"/>
+        </w:rPr>
+      </w:pPr>
+    </w:p>
+    <w:p>
+      <w:pPr>
+        <w:rPr>
+          <w:rFonts w:hint="default"/>
+          <w:lang w:val="pt-BR"/>
+        </w:rPr>
+      </w:pPr>
+    </w:p>
+    <w:p>
+      <w:pPr>
+        <w:rPr>
+          <w:rFonts w:hint="default"/>
+          <w:lang w:val="pt-BR"/>
+        </w:rPr>
+      </w:pPr>
+    </w:p>
+    <w:p>
+      <w:pPr>
+        <w:jc w:val="center"/>
+        <w:rPr>
+          <w:rFonts w:hint="default"/>
+          <w:i/>
+          <w:iCs/>
+          <w:lang w:val="pt-BR"/>
+        </w:rPr>
+      </w:pPr>
+      <w:r>
+        <w:rPr>
+          <w:rFonts w:hint="default"/>
+          <w:lang w:val="pt-BR"/>
+        </w:rPr>
+        <w:t xml:space="preserve">Quadro 1 - Resultados do </w:t>
+      </w:r>
+      <w:r>
+        <w:rPr>
+          <w:rFonts w:hint="default"/>
+          <w:i/>
+          <w:iCs/>
+          <w:lang w:val="pt-BR"/>
+        </w:rPr>
+        <w:t>TextRank</w:t>
+      </w:r>
     </w:p>
     <w:tbl>
       <w:tblPr>
@@ -18656,49 +19032,6 @@
           </w:p>
         </w:tc>
       </w:tr>
-    </w:tbl>
-    <w:p>
-      <w:pPr>
-        <w:rPr>
-          <w:rFonts w:hint="default"/>
-          <w:lang w:val="pt-BR"/>
-        </w:rPr>
-      </w:pPr>
-    </w:p>
-    <w:p>
-      <w:pPr>
-        <w:ind w:left="0" w:leftChars="0" w:firstLine="0" w:firstLineChars="0"/>
-        <w:rPr>
-          <w:rFonts w:hint="default"/>
-          <w:lang w:val="pt-BR"/>
-        </w:rPr>
-      </w:pPr>
-    </w:p>
-    <w:tbl>
-      <w:tblPr>
-        <w:tblStyle w:val="31"/>
-        <w:tblW w:w="0" w:type="auto"/>
-        <w:tblInd w:w="0" w:type="dxa"/>
-        <w:tblBorders>
-          <w:top w:val="single" w:color="auto" w:sz="4" w:space="0"/>
-          <w:left w:val="single" w:color="auto" w:sz="4" w:space="0"/>
-          <w:bottom w:val="single" w:color="auto" w:sz="4" w:space="0"/>
-          <w:right w:val="single" w:color="auto" w:sz="4" w:space="0"/>
-          <w:insideH w:val="single" w:color="auto" w:sz="4" w:space="0"/>
-          <w:insideV w:val="single" w:color="auto" w:sz="4" w:space="0"/>
-        </w:tblBorders>
-        <w:tblLayout w:type="autofit"/>
-        <w:tblCellMar>
-          <w:top w:w="0" w:type="dxa"/>
-          <w:left w:w="108" w:type="dxa"/>
-          <w:bottom w:w="0" w:type="dxa"/>
-          <w:right w:w="108" w:type="dxa"/>
-        </w:tblCellMar>
-      </w:tblPr>
-      <w:tblGrid>
-        <w:gridCol w:w="4360"/>
-        <w:gridCol w:w="4360"/>
-      </w:tblGrid>
       <w:tr>
         <w:tblPrEx>
           <w:tblBorders>
@@ -18717,7 +19050,7 @@
           </w:tblCellMar>
         </w:tblPrEx>
         <w:trPr>
-          <w:trHeight w:val="422" w:hRule="atLeast"/>
+          <w:trHeight w:val="491" w:hRule="atLeast"/>
         </w:trPr>
         <w:tc>
           <w:tcPr>
@@ -18731,14 +19064,10 @@
           </w:tcPr>
           <w:p>
             <w:pPr>
-              <w:numPr>
-                <w:ilvl w:val="0"/>
-                <w:numId w:val="0"/>
-              </w:numPr>
+              <w:ind w:left="0" w:leftChars="0" w:firstLine="0" w:firstLineChars="0"/>
               <w:jc w:val="center"/>
               <w:rPr>
                 <w:rFonts w:hint="default"/>
-                <w:vertAlign w:val="baseline"/>
                 <w:lang w:val="pt-BR"/>
               </w:rPr>
             </w:pPr>
@@ -18770,7 +19099,7 @@
           </w:tblCellMar>
         </w:tblPrEx>
         <w:trPr>
-          <w:trHeight w:val="2066" w:hRule="atLeast"/>
+          <w:trHeight w:val="596" w:hRule="atLeast"/>
         </w:trPr>
         <w:tc>
           <w:tcPr>
@@ -18789,16 +19118,6 @@
                 <w:lang w:val="pt-BR"/>
               </w:rPr>
             </w:pPr>
-          </w:p>
-          <w:p>
-            <w:pPr>
-              <w:ind w:left="0" w:leftChars="0" w:firstLine="0" w:firstLineChars="0"/>
-              <w:jc w:val="both"/>
-              <w:rPr>
-                <w:rFonts w:hint="default"/>
-                <w:lang w:val="pt-BR"/>
-              </w:rPr>
-            </w:pPr>
             <w:r>
               <w:rPr>
                 <w:rFonts w:hint="default"/>
@@ -18806,17 +19125,6 @@
               </w:rPr>
               <w:t>Frase mais semelhante: os principais dados são: 16</w:t>
             </w:r>
-          </w:p>
-          <w:p>
-            <w:pPr>
-              <w:ind w:left="0" w:leftChars="0" w:firstLine="0" w:firstLineChars="0"/>
-              <w:jc w:val="center"/>
-              <w:rPr>
-                <w:rFonts w:hint="default"/>
-                <w:vertAlign w:val="baseline"/>
-                <w:lang w:val="pt-BR"/>
-              </w:rPr>
-            </w:pPr>
           </w:p>
         </w:tc>
         <w:tc>
@@ -18836,17 +19144,6 @@
                 <w:lang w:val="pt-BR"/>
               </w:rPr>
             </w:pPr>
-          </w:p>
-          <w:p>
-            <w:pPr>
-              <w:ind w:left="0" w:leftChars="0" w:firstLine="0" w:firstLineChars="0"/>
-              <w:jc w:val="both"/>
-              <w:rPr>
-                <w:rFonts w:hint="default"/>
-                <w:vertAlign w:val="baseline"/>
-                <w:lang w:val="pt-BR"/>
-              </w:rPr>
-            </w:pPr>
             <w:r>
               <w:rPr>
                 <w:rFonts w:hint="default"/>
@@ -18857,41 +19154,6 @@
           </w:p>
         </w:tc>
       </w:tr>
-    </w:tbl>
-    <w:p>
-      <w:pPr>
-        <w:ind w:left="0" w:leftChars="0" w:firstLine="0" w:firstLineChars="0"/>
-        <w:rPr>
-          <w:rFonts w:hint="default"/>
-          <w:lang w:val="pt-BR"/>
-        </w:rPr>
-      </w:pPr>
-    </w:p>
-    <w:tbl>
-      <w:tblPr>
-        <w:tblStyle w:val="31"/>
-        <w:tblW w:w="0" w:type="auto"/>
-        <w:tblInd w:w="0" w:type="dxa"/>
-        <w:tblBorders>
-          <w:top w:val="single" w:color="auto" w:sz="4" w:space="0"/>
-          <w:left w:val="single" w:color="auto" w:sz="4" w:space="0"/>
-          <w:bottom w:val="single" w:color="auto" w:sz="4" w:space="0"/>
-          <w:right w:val="single" w:color="auto" w:sz="4" w:space="0"/>
-          <w:insideH w:val="single" w:color="auto" w:sz="4" w:space="0"/>
-          <w:insideV w:val="single" w:color="auto" w:sz="4" w:space="0"/>
-        </w:tblBorders>
-        <w:tblLayout w:type="autofit"/>
-        <w:tblCellMar>
-          <w:top w:w="0" w:type="dxa"/>
-          <w:left w:w="108" w:type="dxa"/>
-          <w:bottom w:w="0" w:type="dxa"/>
-          <w:right w:w="108" w:type="dxa"/>
-        </w:tblCellMar>
-      </w:tblPr>
-      <w:tblGrid>
-        <w:gridCol w:w="4360"/>
-        <w:gridCol w:w="4360"/>
-      </w:tblGrid>
       <w:tr>
         <w:tblPrEx>
           <w:tblBorders>
@@ -18910,7 +19172,7 @@
           </w:tblCellMar>
         </w:tblPrEx>
         <w:trPr>
-          <w:trHeight w:val="422" w:hRule="atLeast"/>
+          <w:trHeight w:val="596" w:hRule="atLeast"/>
         </w:trPr>
         <w:tc>
           <w:tcPr>
@@ -18924,14 +19186,10 @@
           </w:tcPr>
           <w:p>
             <w:pPr>
-              <w:numPr>
-                <w:ilvl w:val="0"/>
-                <w:numId w:val="0"/>
-              </w:numPr>
+              <w:ind w:left="0" w:leftChars="0" w:firstLine="0" w:firstLineChars="0"/>
               <w:jc w:val="center"/>
               <w:rPr>
                 <w:rFonts w:hint="default"/>
-                <w:vertAlign w:val="baseline"/>
                 <w:lang w:val="pt-BR"/>
               </w:rPr>
             </w:pPr>
@@ -18963,7 +19221,7 @@
           </w:tblCellMar>
         </w:tblPrEx>
         <w:trPr>
-          <w:trHeight w:val="2066" w:hRule="atLeast"/>
+          <w:trHeight w:val="596" w:hRule="atLeast"/>
         </w:trPr>
         <w:tc>
           <w:tcPr>
@@ -19003,10 +19261,9 @@
           <w:p>
             <w:pPr>
               <w:ind w:left="0" w:leftChars="0" w:firstLine="0" w:firstLineChars="0"/>
-              <w:jc w:val="center"/>
+              <w:jc w:val="both"/>
               <w:rPr>
                 <w:rFonts w:hint="default"/>
-                <w:vertAlign w:val="baseline"/>
                 <w:lang w:val="pt-BR"/>
               </w:rPr>
             </w:pPr>
@@ -19026,7 +19283,6 @@
               <w:jc w:val="both"/>
               <w:rPr>
                 <w:rFonts w:hint="default"/>
-                <w:vertAlign w:val="baseline"/>
                 <w:lang w:val="pt-BR"/>
               </w:rPr>
             </w:pPr>
@@ -19041,14 +19297,510 @@
         </w:tc>
       </w:tr>
     </w:tbl>
-    <w:p/>
-    <w:p>
-      <w:pPr>
-        <w:numPr>
-          <w:ilvl w:val="0"/>
-          <w:numId w:val="0"/>
-        </w:numPr>
-        <w:jc w:val="both"/>
+    <w:p>
+      <w:pPr>
+        <w:jc w:val="center"/>
+        <w:rPr>
+          <w:rFonts w:hint="default"/>
+          <w:lang w:val="pt-BR"/>
+        </w:rPr>
+      </w:pPr>
+      <w:r>
+        <w:rPr>
+          <w:rFonts w:hint="default"/>
+          <w:lang w:val="pt-BR"/>
+        </w:rPr>
+        <w:t>Fonte: Elaborado pelos autores</w:t>
+      </w:r>
+    </w:p>
+    <w:p>
+      <w:pPr>
+        <w:jc w:val="center"/>
+        <w:rPr>
+          <w:rFonts w:hint="default"/>
+          <w:lang w:val="pt-BR"/>
+        </w:rPr>
+      </w:pPr>
+    </w:p>
+    <w:p>
+      <w:pPr>
+        <w:pStyle w:val="3"/>
+        <w:bidi w:val="0"/>
+        <w:ind w:left="576" w:leftChars="0" w:hanging="576" w:firstLineChars="0"/>
+        <w:rPr>
+          <w:rFonts w:hint="default"/>
+        </w:rPr>
+      </w:pPr>
+      <w:r>
+        <w:rPr>
+          <w:rFonts w:hint="default"/>
+          <w:lang w:val="pt-BR"/>
+        </w:rPr>
+        <w:t>Sumarização Abstrata com Sequence to Sequence</w:t>
+      </w:r>
+    </w:p>
+    <w:p>
+      <w:pPr>
+        <w:rPr>
+          <w:rFonts w:hint="default"/>
+          <w:lang w:val="pt-BR"/>
+        </w:rPr>
+      </w:pPr>
+    </w:p>
+    <w:p>
+      <w:pPr>
+        <w:rPr>
+          <w:rFonts w:hint="default"/>
+          <w:lang w:val="pt-BR"/>
+        </w:rPr>
+      </w:pPr>
+      <w:r>
+        <w:rPr>
+          <w:rFonts w:hint="default"/>
+          <w:lang w:val="pt-BR"/>
+        </w:rPr>
+        <w:t>Primeiramente, os dados devem ser passar pelo processo de tokenização, colocando todas as palavras com letra minúscula e tamanho máximo de cada texto igual a 2 elevado a 16 e, também, criar vetores multidimensionais</w:t>
+      </w:r>
+      <w:r>
+        <w:rPr>
+          <w:rFonts w:hint="default"/>
+          <w:lang w:val="pt-BR"/>
+        </w:rPr>
+        <w:t xml:space="preserve"> que contem informação chamados de tensor. Assim, cada notícia tem tamanho máximo de palavras, e cada título de 20.</w:t>
+      </w:r>
+    </w:p>
+    <w:p>
+      <w:pPr>
+        <w:rPr>
+          <w:rFonts w:hint="default"/>
+          <w:lang w:val="pt-BR"/>
+        </w:rPr>
+      </w:pPr>
+      <w:r>
+        <w:rPr>
+          <w:rFonts w:hint="default"/>
+          <w:lang w:val="pt-BR"/>
+        </w:rPr>
+        <w:t xml:space="preserve">Em sequência, os dados foram divididos da seguinte maneira: entrada com 229 vetores de treino e 58 de teste, e o </w:t>
+      </w:r>
+      <w:r>
+        <w:rPr>
+          <w:rFonts w:hint="default"/>
+          <w:i/>
+          <w:iCs/>
+          <w:lang w:val="pt-BR"/>
+        </w:rPr>
+        <w:t xml:space="preserve">decoder </w:t>
+      </w:r>
+      <w:r>
+        <w:rPr>
+          <w:rFonts w:hint="default"/>
+          <w:lang w:val="pt-BR"/>
+        </w:rPr>
+        <w:t>manteve as mesmas proporções da entrada.</w:t>
+      </w:r>
+    </w:p>
+    <w:p>
+      <w:pPr>
+        <w:rPr>
+          <w:rFonts w:hint="default"/>
+          <w:lang w:val="pt-BR"/>
+        </w:rPr>
+      </w:pPr>
+      <w:r>
+        <w:rPr>
+          <w:rFonts w:hint="default"/>
+          <w:lang w:val="pt-BR"/>
+        </w:rPr>
+        <w:t xml:space="preserve">Para a configuração da rede, algumas variáveis foram criadas, um </w:t>
+      </w:r>
+      <w:r>
+        <w:rPr>
+          <w:rFonts w:hint="default"/>
+          <w:i/>
+          <w:iCs/>
+          <w:lang w:val="pt-BR"/>
+        </w:rPr>
+        <w:t>buffer</w:t>
+      </w:r>
+      <w:r>
+        <w:rPr>
+          <w:rFonts w:hint="default"/>
+          <w:lang w:val="pt-BR"/>
+        </w:rPr>
+        <w:t xml:space="preserve"> com o mesmo tamanho dos dados de entrada do treino,</w:t>
+      </w:r>
+      <w:r>
+        <w:rPr>
+          <w:rFonts w:hint="default"/>
+          <w:i/>
+          <w:iCs/>
+          <w:lang w:val="pt-BR"/>
+        </w:rPr>
+        <w:t xml:space="preserve"> batch</w:t>
+      </w:r>
+      <w:r>
+        <w:rPr>
+          <w:rFonts w:hint="default"/>
+          <w:lang w:val="pt-BR"/>
+        </w:rPr>
+        <w:t xml:space="preserve"> igual a 16 que corresponde ao tamanho da informação de cada tensor, </w:t>
+      </w:r>
+      <w:r>
+        <w:rPr>
+          <w:rFonts w:hint="default"/>
+          <w:i/>
+          <w:iCs/>
+          <w:lang w:val="en-US" w:eastAsia="zh-CN"/>
+        </w:rPr>
+        <w:t>steps_por_epoca </w:t>
+      </w:r>
+      <w:r>
+        <w:rPr>
+          <w:rFonts w:hint="default"/>
+          <w:lang w:val="pt-BR" w:eastAsia="zh-CN"/>
+        </w:rPr>
+        <w:t>igual a 14 com a divisão do tamanho dos dados de treino pelo batch</w:t>
+      </w:r>
+      <w:r>
+        <w:rPr>
+          <w:rFonts w:hint="default"/>
+          <w:lang w:val="pt-BR"/>
+        </w:rPr>
+        <w:t xml:space="preserve">, uma </w:t>
+      </w:r>
+      <w:r>
+        <w:rPr>
+          <w:rFonts w:hint="default"/>
+          <w:i/>
+          <w:iCs/>
+          <w:lang w:val="pt-BR"/>
+        </w:rPr>
+        <w:t xml:space="preserve">embbedings_dim </w:t>
+      </w:r>
+      <w:r>
+        <w:rPr>
+          <w:rFonts w:hint="default"/>
+          <w:lang w:val="pt-BR"/>
+        </w:rPr>
+        <w:t xml:space="preserve">com 200 dimensões, </w:t>
+      </w:r>
+      <w:r>
+        <w:rPr>
+          <w:rFonts w:hint="default"/>
+          <w:i/>
+          <w:iCs/>
+          <w:lang w:val="pt-BR"/>
+        </w:rPr>
+        <w:t>units</w:t>
+      </w:r>
+      <w:r>
+        <w:rPr>
+          <w:rFonts w:hint="default"/>
+          <w:lang w:val="pt-BR"/>
+        </w:rPr>
+        <w:t xml:space="preserve"> com 1024, um vocabulário conhecido com 21661 palavras, outro desconhecido com 1612.</w:t>
+      </w:r>
+    </w:p>
+    <w:p>
+      <w:pPr>
+        <w:rPr>
+          <w:rFonts w:hint="default"/>
+          <w:lang w:val="pt-BR" w:eastAsia="zh-CN"/>
+        </w:rPr>
+      </w:pPr>
+      <w:r>
+        <w:rPr>
+          <w:rFonts w:hint="default"/>
+          <w:lang w:val="pt-BR"/>
+        </w:rPr>
+        <w:t>Na arquitetura da rede, o encoder</w:t>
+      </w:r>
+      <w:r>
+        <w:rPr>
+          <w:rFonts w:hint="default"/>
+          <w:lang w:val="pt-BR"/>
+        </w:rPr>
+        <w:t xml:space="preserve"> possui os parâmetros </w:t>
+      </w:r>
+      <w:r>
+        <w:rPr>
+          <w:rFonts w:hint="default"/>
+          <w:lang w:val="pt-BR" w:eastAsia="zh-CN"/>
+        </w:rPr>
+        <w:t>(</w:t>
+      </w:r>
+      <w:r>
+        <w:rPr>
+          <w:rFonts w:hint="default"/>
+          <w:lang w:val="en-US" w:eastAsia="zh-CN"/>
+        </w:rPr>
+        <w:t>21661</w:t>
+      </w:r>
+      <w:r>
+        <w:rPr>
+          <w:rFonts w:hint="default"/>
+          <w:lang w:val="pt-BR" w:eastAsia="zh-CN"/>
+        </w:rPr>
+        <w:t>,</w:t>
+      </w:r>
+      <w:r>
+        <w:rPr>
+          <w:rFonts w:hint="default"/>
+          <w:lang w:val="en-US" w:eastAsia="zh-CN"/>
+        </w:rPr>
+        <w:t> 200</w:t>
+      </w:r>
+      <w:r>
+        <w:rPr>
+          <w:rFonts w:hint="default"/>
+          <w:lang w:val="pt-BR" w:eastAsia="zh-CN"/>
+        </w:rPr>
+        <w:t>,</w:t>
+      </w:r>
+      <w:r>
+        <w:rPr>
+          <w:rFonts w:hint="default"/>
+          <w:lang w:val="en-US" w:eastAsia="zh-CN"/>
+        </w:rPr>
+        <w:t> 1024</w:t>
+      </w:r>
+      <w:r>
+        <w:rPr>
+          <w:rFonts w:hint="default"/>
+          <w:lang w:val="pt-BR" w:eastAsia="zh-CN"/>
+        </w:rPr>
+        <w:t>,</w:t>
+      </w:r>
+      <w:r>
+        <w:rPr>
+          <w:rFonts w:hint="default"/>
+          <w:lang w:val="en-US" w:eastAsia="zh-CN"/>
+        </w:rPr>
+        <w:t> 16</w:t>
+      </w:r>
+      <w:r>
+        <w:rPr>
+          <w:rFonts w:hint="default"/>
+          <w:lang w:val="pt-BR" w:eastAsia="zh-CN"/>
+        </w:rPr>
+        <w:t xml:space="preserve">) no qual se referem a configuração da rede com alteração no </w:t>
+      </w:r>
+      <w:r>
+        <w:rPr>
+          <w:rFonts w:hint="default"/>
+          <w:i/>
+          <w:iCs/>
+          <w:lang w:val="en-US" w:eastAsia="zh-CN"/>
+        </w:rPr>
+        <w:t>embedding_dim</w:t>
+      </w:r>
+      <w:r>
+        <w:rPr>
+          <w:rFonts w:hint="default"/>
+          <w:i/>
+          <w:iCs/>
+          <w:lang w:val="pt-BR" w:eastAsia="zh-CN"/>
+        </w:rPr>
+        <w:t xml:space="preserve"> </w:t>
+      </w:r>
+      <w:r>
+        <w:rPr>
+          <w:rFonts w:hint="default"/>
+          <w:lang w:val="pt-BR" w:eastAsia="zh-CN"/>
+        </w:rPr>
+        <w:t>que mudou para 1024 com a camada oculta.</w:t>
+      </w:r>
+    </w:p>
+    <w:p>
+      <w:pPr>
+        <w:rPr>
+          <w:rFonts w:hint="default"/>
+          <w:lang w:val="pt-BR" w:eastAsia="zh-CN"/>
+        </w:rPr>
+      </w:pPr>
+      <w:r>
+        <w:rPr>
+          <w:rFonts w:hint="default"/>
+          <w:lang w:val="pt-BR" w:eastAsia="zh-CN"/>
+        </w:rPr>
+        <w:t xml:space="preserve">O modelo </w:t>
+      </w:r>
+      <w:r>
+        <w:rPr>
+          <w:rFonts w:hint="default"/>
+          <w:i/>
+          <w:iCs/>
+          <w:lang w:val="en-US" w:eastAsia="zh-CN"/>
+        </w:rPr>
+        <w:t>BahdanauAttention</w:t>
+      </w:r>
+      <w:r>
+        <w:rPr>
+          <w:rFonts w:hint="default"/>
+          <w:i/>
+          <w:iCs/>
+          <w:lang w:val="pt-BR" w:eastAsia="zh-CN"/>
+        </w:rPr>
+        <w:t xml:space="preserve"> </w:t>
+      </w:r>
+      <w:r>
+        <w:rPr>
+          <w:rFonts w:hint="default"/>
+          <w:lang w:val="pt-BR" w:eastAsia="zh-CN"/>
+        </w:rPr>
+        <w:t>com a arquitetura</w:t>
+      </w:r>
+      <w:r>
+        <w:rPr>
+          <w:rFonts w:hint="default"/>
+          <w:i/>
+          <w:iCs/>
+          <w:lang w:val="pt-BR" w:eastAsia="zh-CN"/>
+        </w:rPr>
+        <w:t xml:space="preserve"> GRU </w:t>
+      </w:r>
+      <w:r>
+        <w:rPr>
+          <w:rFonts w:hint="default"/>
+          <w:lang w:val="pt-BR" w:eastAsia="zh-CN"/>
+        </w:rPr>
+        <w:t>atua para extrair palavras importantes da sentença ao predizer a palavra-alvo com o contexto atual no vetor intermediário, associando partes da sentença de entrada e todas as palavras relevantes geradas em tempos anteriores. Além disso, é capaz de alinhar a sentença de entrada e de saída que a corresponde (GONÇALVES, 2018).</w:t>
+      </w:r>
+    </w:p>
+    <w:p>
+      <w:pPr>
+        <w:rPr>
+          <w:rFonts w:hint="default"/>
+          <w:lang w:val="pt-BR" w:eastAsia="zh-CN"/>
+        </w:rPr>
+      </w:pPr>
+    </w:p>
+    <w:p>
+      <w:pPr>
+        <w:rPr>
+          <w:rFonts w:hint="default"/>
+          <w:lang w:val="pt-BR" w:eastAsia="zh-CN"/>
+        </w:rPr>
+      </w:pPr>
+      <w:r>
+        <w:rPr>
+          <w:rFonts w:hint="default"/>
+          <w:lang w:val="pt-BR" w:eastAsia="zh-CN"/>
+        </w:rPr>
+        <w:t>https://medium.com/luisfredgs/o-que-%C3%A9-sequence-to-sequence-em-deep-learning-9f8857a423ca</w:t>
+      </w:r>
+    </w:p>
+    <w:p>
+      <w:pPr>
+        <w:rPr>
+          <w:rFonts w:hint="default"/>
+          <w:lang w:val="pt-BR" w:eastAsia="zh-CN"/>
+        </w:rPr>
+      </w:pPr>
+    </w:p>
+    <w:p>
+      <w:pPr>
+        <w:rPr>
+          <w:rFonts w:hint="default"/>
+          <w:lang w:val="pt-BR" w:eastAsia="zh-CN"/>
+        </w:rPr>
+      </w:pPr>
+      <w:r>
+        <w:rPr>
+          <w:rFonts w:hint="default"/>
+          <w:lang w:val="pt-BR" w:eastAsia="zh-CN"/>
+        </w:rPr>
+        <w:t xml:space="preserve">Já no docoder é atribuído um contexto a cada vetor, e a configuração da camada oculta é (16, 1024), da saída (16, 600, 1024).   </w:t>
+      </w:r>
+    </w:p>
+    <w:p>
+      <w:pPr>
+        <w:rPr>
+          <w:rFonts w:hint="default"/>
+          <w:lang w:val="pt-BR" w:eastAsia="zh-CN"/>
+        </w:rPr>
+      </w:pPr>
+      <w:r>
+        <w:rPr>
+          <w:rFonts w:hint="default"/>
+          <w:lang w:val="pt-BR" w:eastAsia="zh-CN"/>
+        </w:rPr>
+        <w:t>Assim, a predição em relação a informação real há sempre algum erro, que é acumulado conforme cada época da rede e obtido durante o treinamento.</w:t>
+      </w:r>
+    </w:p>
+    <w:p>
+      <w:pPr>
+        <w:rPr>
+          <w:rFonts w:hint="default"/>
+          <w:lang w:val="pt-BR" w:eastAsia="zh-CN"/>
+        </w:rPr>
+      </w:pPr>
+      <w:r>
+        <w:rPr>
+          <w:rFonts w:hint="default"/>
+          <w:lang w:val="pt-BR" w:eastAsia="zh-CN"/>
+        </w:rPr>
+        <w:t xml:space="preserve">A função de avaliação é responsável por formatar a predição da frase gerada pela rede, dado que também é fornecida a sentença que gerou a sumarização. </w:t>
+      </w:r>
+    </w:p>
+    <w:p>
+      <w:pPr>
+        <w:rPr>
+          <w:rFonts w:hint="default"/>
+          <w:lang w:val="pt-BR" w:eastAsia="zh-CN"/>
+        </w:rPr>
+      </w:pPr>
+    </w:p>
+    <w:p>
+      <w:pPr>
+        <w:rPr>
+          <w:rFonts w:hint="default"/>
+          <w:lang w:val="pt-BR" w:eastAsia="zh-CN"/>
+        </w:rPr>
+      </w:pPr>
+    </w:p>
+    <w:p>
+      <w:pPr>
+        <w:rPr>
+          <w:rFonts w:hint="default"/>
+          <w:lang w:val="pt-BR" w:eastAsia="zh-CN"/>
+        </w:rPr>
+      </w:pPr>
+    </w:p>
+    <w:p>
+      <w:pPr>
+        <w:rPr>
+          <w:rFonts w:hint="default"/>
+          <w:lang w:val="pt-BR"/>
+        </w:rPr>
+      </w:pPr>
+    </w:p>
+    <w:p>
+      <w:pPr>
+        <w:rPr>
+          <w:rFonts w:hint="default"/>
+          <w:lang w:val="pt-BR"/>
+        </w:rPr>
+      </w:pPr>
+      <w:r>
+        <w:rPr>
+          <w:rFonts w:hint="default"/>
+          <w:lang w:val="pt-BR"/>
+        </w:rPr>
+        <w:t xml:space="preserve"> </w:t>
+      </w:r>
+    </w:p>
+    <w:p>
+      <w:pPr>
+        <w:rPr>
+          <w:rFonts w:hint="default"/>
+          <w:lang w:val="pt-BR"/>
+        </w:rPr>
+      </w:pPr>
+    </w:p>
+    <w:p>
+      <w:pPr>
         <w:rPr>
           <w:rFonts w:hint="default"/>
           <w:lang w:val="pt-BR"/>
@@ -32278,12 +33030,6 @@
 </file>
 
 <file path=customXml/item2.xml><?xml version="1.0" encoding="utf-8"?>
-<go:gDocsCustomXmlDataStorage xmlns:go="http://customooxmlschemas.google.com/" xmlns:r="http://schemas.openxmlformats.org/officeDocument/2006/relationships">
-  <go:docsCustomData xmlns:go="http://customooxmlschemas.google.com/" roundtripDataSignature="AMtx7mj3+WfW1PTd92qucJsMuOKKCGvE6w==">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</go:docsCustomData>
-</go:gDocsCustomXmlDataStorage>
-</file>
-
-<file path=customXml/item3.xml><?xml version="1.0" encoding="utf-8"?>
 <b:Sources xmlns:b="http://schemas.openxmlformats.org/officeDocument/2006/bibliography" xmlns="http://schemas.openxmlformats.org/officeDocument/2006/bibliography" SelectedStyle="\APASixthEditionOfficeOnline.xsl" StyleName="APA" Version="6">
   <b:Source>
     <b:Tag>Pet</b:Tag>
@@ -32574,6 +33320,12 @@
 </b:Sources>
 </file>
 
+<file path=customXml/item3.xml><?xml version="1.0" encoding="utf-8"?>
+<go:gDocsCustomXmlDataStorage xmlns:go="http://customooxmlschemas.google.com/" xmlns:r="http://schemas.openxmlformats.org/officeDocument/2006/relationships">
+  <go:docsCustomData xmlns:go="http://customooxmlschemas.google.com/" roundtripDataSignature="AMtx7mj3+WfW1PTd92qucJsMuOKKCGvE6w==">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</go:docsCustomData>
+</go:gDocsCustomXmlDataStorage>
+</file>
+
 <file path=customXml/itemProps1.xml><?xml version="1.0" encoding="utf-8"?>
 <ds:datastoreItem xmlns:ds="http://schemas.openxmlformats.org/officeDocument/2006/customXml" ds:itemID="{B1977F7D-205B-4081-913C-38D41E755F92}">
   <ds:schemaRefs>
@@ -32583,13 +33335,13 @@
 </file>
 
 <file path=customXml/itemProps2.xml><?xml version="1.0" encoding="utf-8"?>
-<ds:datastoreItem xmlns:ds="http://schemas.openxmlformats.org/officeDocument/2006/customXml" ds:itemID="{11111111-1234-1234-1234-123412341234}">
+<ds:datastoreItem xmlns:ds="http://schemas.openxmlformats.org/officeDocument/2006/customXml" ds:itemID="{FD86E740-C4FB-4C13-A922-694259B273C2}">
   <ds:schemaRefs/>
 </ds:datastoreItem>
 </file>
 
 <file path=customXml/itemProps3.xml><?xml version="1.0" encoding="utf-8"?>
-<ds:datastoreItem xmlns:ds="http://schemas.openxmlformats.org/officeDocument/2006/customXml" ds:itemID="{FD86E740-C4FB-4C13-A922-694259B273C2}">
+<ds:datastoreItem xmlns:ds="http://schemas.openxmlformats.org/officeDocument/2006/customXml" ds:itemID="{11111111-1234-1234-1234-123412341234}">
   <ds:schemaRefs/>
 </ds:datastoreItem>
 </file>
</xml_diff>

<commit_message>
Alterações nas explicações e inicio da conclusão
</commit_message>
<xml_diff>
--- a/Documentos/Sumarização de notícias.docx
+++ b/Documentos/Sumarização de notícias.docx
@@ -7455,7 +7455,7 @@
           <v:shape id="_x0000_i1026" type="#_x0000_t75" style="width:9.1pt;height:24.8pt" o:ole="">
             <v:imagedata r:id="rId67" o:title=""/>
           </v:shape>
-          <o:OLEObject Type="Embed" ProgID="Equation.KSEE3" ShapeID="_x0000_i1026" DrawAspect="Content" ObjectID="_1666596198" r:id="rId68"/>
+          <o:OLEObject Type="Embed" ProgID="Equation.KSEE3" ShapeID="_x0000_i1026" DrawAspect="Content" ObjectID="_1666624688" r:id="rId68"/>
         </w:object>
       </w:r>
       <w:r>
@@ -7573,7 +7573,7 @@
           <v:shape id="_x0000_i1027" type="#_x0000_t75" style="width:9.75pt;height:24.8pt" o:ole="">
             <v:imagedata r:id="rId70" o:title=""/>
           </v:shape>
-          <o:OLEObject Type="Embed" ProgID="Equation.KSEE3" ShapeID="_x0000_i1027" DrawAspect="Content" ObjectID="_1666596199" r:id="rId71"/>
+          <o:OLEObject Type="Embed" ProgID="Equation.KSEE3" ShapeID="_x0000_i1027" DrawAspect="Content" ObjectID="_1666624689" r:id="rId71"/>
         </w:object>
       </w:r>
       <w:r>
@@ -7787,7 +7787,7 @@
           <v:shape id="_x0000_i1028" type="#_x0000_t75" style="width:13.95pt;height:13pt" o:ole="">
             <v:imagedata r:id="rId72" o:title=""/>
           </v:shape>
-          <o:OLEObject Type="Embed" ProgID="Equation.KSEE3" ShapeID="_x0000_i1028" DrawAspect="Content" ObjectID="_1666596200" r:id="rId73"/>
+          <o:OLEObject Type="Embed" ProgID="Equation.KSEE3" ShapeID="_x0000_i1028" DrawAspect="Content" ObjectID="_1666624690" r:id="rId73"/>
         </w:object>
       </w:r>
       <w:r>
@@ -7805,7 +7805,7 @@
           <v:shape id="_x0000_i1029" type="#_x0000_t75" style="width:22pt;height:21pt" o:ole="">
             <v:imagedata r:id="rId74" o:title=""/>
           </v:shape>
-          <o:OLEObject Type="Embed" ProgID="Equation.KSEE3" ShapeID="_x0000_i1029" DrawAspect="Content" ObjectID="_1666596201" r:id="rId75"/>
+          <o:OLEObject Type="Embed" ProgID="Equation.KSEE3" ShapeID="_x0000_i1029" DrawAspect="Content" ObjectID="_1666624691" r:id="rId75"/>
         </w:object>
       </w:r>
       <w:r>
@@ -7823,7 +7823,7 @@
           <v:shape id="_x0000_i1030" type="#_x0000_t75" style="width:10pt;height:15pt" o:ole="">
             <v:imagedata r:id="rId76" o:title=""/>
           </v:shape>
-          <o:OLEObject Type="Embed" ProgID="Equation.KSEE3" ShapeID="_x0000_i1030" DrawAspect="Content" ObjectID="_1666596202" r:id="rId77"/>
+          <o:OLEObject Type="Embed" ProgID="Equation.KSEE3" ShapeID="_x0000_i1030" DrawAspect="Content" ObjectID="_1666624692" r:id="rId77"/>
         </w:object>
       </w:r>
       <w:r>
@@ -7841,7 +7841,7 @@
           <v:shape id="_x0000_i1031" type="#_x0000_t75" style="width:6.95pt;height:13pt" o:ole="">
             <v:imagedata r:id="rId78" o:title=""/>
           </v:shape>
-          <o:OLEObject Type="Embed" ProgID="Equation.KSEE3" ShapeID="_x0000_i1031" DrawAspect="Content" ObjectID="_1666596203" r:id="rId79"/>
+          <o:OLEObject Type="Embed" ProgID="Equation.KSEE3" ShapeID="_x0000_i1031" DrawAspect="Content" ObjectID="_1666624693" r:id="rId79"/>
         </w:object>
       </w:r>
       <w:r>
@@ -7982,7 +7982,7 @@
           <v:shape id="_x0000_i1032" type="#_x0000_t75" style="width:10pt;height:15pt" o:ole="">
             <v:imagedata r:id="rId76" o:title=""/>
           </v:shape>
-          <o:OLEObject Type="Embed" ProgID="Equation.KSEE3" ShapeID="_x0000_i1032" DrawAspect="Content" ObjectID="_1666596204" r:id="rId80"/>
+          <o:OLEObject Type="Embed" ProgID="Equation.KSEE3" ShapeID="_x0000_i1032" DrawAspect="Content" ObjectID="_1666624694" r:id="rId80"/>
         </w:object>
       </w:r>
       <w:r>
@@ -7997,7 +7997,7 @@
           <v:shape id="_x0000_i1033" type="#_x0000_t75" style="width:6.95pt;height:13pt" o:ole="">
             <v:imagedata r:id="rId78" o:title=""/>
           </v:shape>
-          <o:OLEObject Type="Embed" ProgID="Equation.KSEE3" ShapeID="_x0000_i1033" DrawAspect="Content" ObjectID="_1666596205" r:id="rId81"/>
+          <o:OLEObject Type="Embed" ProgID="Equation.KSEE3" ShapeID="_x0000_i1033" DrawAspect="Content" ObjectID="_1666624695" r:id="rId81"/>
         </w:object>
       </w:r>
       <w:r>
@@ -8204,7 +8204,7 @@
           <v:shape id="_x0000_i1034" type="#_x0000_t75" style="width:13pt;height:13pt" o:ole="">
             <v:imagedata r:id="rId82" o:title=""/>
           </v:shape>
-          <o:OLEObject Type="Embed" ProgID="Equation.KSEE3" ShapeID="_x0000_i1034" DrawAspect="Content" ObjectID="_1666596206" r:id="rId83"/>
+          <o:OLEObject Type="Embed" ProgID="Equation.KSEE3" ShapeID="_x0000_i1034" DrawAspect="Content" ObjectID="_1666624696" r:id="rId83"/>
         </w:object>
       </w:r>
       <w:r>
@@ -9053,7 +9053,7 @@
           <v:shape id="_x0000_i1037" type="#_x0000_t75" style="width:10pt;height:13.95pt" o:ole="">
             <v:imagedata r:id="rId97" o:title=""/>
           </v:shape>
-          <o:OLEObject Type="Embed" ProgID="Equation.KSEE3" ShapeID="_x0000_i1037" DrawAspect="Content" ObjectID="_1666596207" r:id="rId98"/>
+          <o:OLEObject Type="Embed" ProgID="Equation.KSEE3" ShapeID="_x0000_i1037" DrawAspect="Content" ObjectID="_1666624697" r:id="rId98"/>
         </w:object>
       </w:r>
       <w:r>
@@ -9067,7 +9067,7 @@
           <v:shape id="_x0000_i1038" type="#_x0000_t75" style="width:12pt;height:16pt" o:ole="">
             <v:imagedata r:id="rId99" o:title=""/>
           </v:shape>
-          <o:OLEObject Type="Embed" ProgID="Equation.KSEE3" ShapeID="_x0000_i1038" DrawAspect="Content" ObjectID="_1666596208" r:id="rId100"/>
+          <o:OLEObject Type="Embed" ProgID="Equation.KSEE3" ShapeID="_x0000_i1038" DrawAspect="Content" ObjectID="_1666624698" r:id="rId100"/>
         </w:object>
       </w:r>
       <w:r>
@@ -9174,7 +9174,7 @@
           <v:shape id="_x0000_i1039" type="#_x0000_t75" style="width:9.7pt;height:24.8pt" o:ole="">
             <v:imagedata r:id="rId104" o:title=""/>
           </v:shape>
-          <o:OLEObject Type="Embed" ProgID="Equation.KSEE3" ShapeID="_x0000_i1039" DrawAspect="Content" ObjectID="_1666596209" r:id="rId105"/>
+          <o:OLEObject Type="Embed" ProgID="Equation.KSEE3" ShapeID="_x0000_i1039" DrawAspect="Content" ObjectID="_1666624699" r:id="rId105"/>
         </w:object>
       </w:r>
       <w:r>
@@ -9247,7 +9247,7 @@
           <v:shape id="_x0000_i1040" type="#_x0000_t75" style="width:217pt;height:34pt" o:ole="">
             <v:imagedata r:id="rId106" o:title=""/>
           </v:shape>
-          <o:OLEObject Type="Embed" ProgID="Equation.KSEE3" ShapeID="_x0000_i1040" DrawAspect="Content" ObjectID="_1666596210" r:id="rId107"/>
+          <o:OLEObject Type="Embed" ProgID="Equation.KSEE3" ShapeID="_x0000_i1040" DrawAspect="Content" ObjectID="_1666624700" r:id="rId107"/>
         </w:object>
       </w:r>
       <w:r>
@@ -9274,7 +9274,7 @@
           <v:shape id="_x0000_i1041" type="#_x0000_t75" style="width:29pt;height:18pt" o:ole="">
             <v:imagedata r:id="rId108" o:title=""/>
           </v:shape>
-          <o:OLEObject Type="Embed" ProgID="Equation.KSEE3" ShapeID="_x0000_i1041" DrawAspect="Content" ObjectID="_1666596211" r:id="rId109"/>
+          <o:OLEObject Type="Embed" ProgID="Equation.KSEE3" ShapeID="_x0000_i1041" DrawAspect="Content" ObjectID="_1666624701" r:id="rId109"/>
         </w:object>
       </w:r>
       <w:r>
@@ -9298,7 +9298,7 @@
           <v:shape id="_x0000_i1042" type="#_x0000_t75" style="width:6.95pt;height:13pt" o:ole="">
             <v:imagedata r:id="rId110" o:title=""/>
           </v:shape>
-          <o:OLEObject Type="Embed" ProgID="Equation.KSEE3" ShapeID="_x0000_i1042" DrawAspect="Content" ObjectID="_1666596212" r:id="rId111"/>
+          <o:OLEObject Type="Embed" ProgID="Equation.KSEE3" ShapeID="_x0000_i1042" DrawAspect="Content" ObjectID="_1666624702" r:id="rId111"/>
         </w:object>
       </w:r>
       <w:r>
@@ -9312,7 +9312,7 @@
           <v:shape id="_x0000_i1043" type="#_x0000_t75" style="width:11pt;height:13.95pt" o:ole="">
             <v:imagedata r:id="rId112" o:title=""/>
           </v:shape>
-          <o:OLEObject Type="Embed" ProgID="Equation.KSEE3" ShapeID="_x0000_i1043" DrawAspect="Content" ObjectID="_1666596213" r:id="rId113"/>
+          <o:OLEObject Type="Embed" ProgID="Equation.KSEE3" ShapeID="_x0000_i1043" DrawAspect="Content" ObjectID="_1666624703" r:id="rId113"/>
         </w:object>
       </w:r>
       <w:r>
@@ -9336,7 +9336,7 @@
           <v:shape id="_x0000_i1044" type="#_x0000_t75" style="width:30pt;height:18pt" o:ole="">
             <v:imagedata r:id="rId114" o:title=""/>
           </v:shape>
-          <o:OLEObject Type="Embed" ProgID="Equation.KSEE3" ShapeID="_x0000_i1044" DrawAspect="Content" ObjectID="_1666596214" r:id="rId115"/>
+          <o:OLEObject Type="Embed" ProgID="Equation.KSEE3" ShapeID="_x0000_i1044" DrawAspect="Content" ObjectID="_1666624704" r:id="rId115"/>
         </w:object>
       </w:r>
       <w:r>
@@ -9360,7 +9360,7 @@
           <v:shape id="_x0000_i1045" type="#_x0000_t75" style="width:49pt;height:19pt" o:ole="">
             <v:imagedata r:id="rId116" o:title=""/>
           </v:shape>
-          <o:OLEObject Type="Embed" ProgID="Equation.KSEE3" ShapeID="_x0000_i1045" DrawAspect="Content" ObjectID="_1666596215" r:id="rId117"/>
+          <o:OLEObject Type="Embed" ProgID="Equation.KSEE3" ShapeID="_x0000_i1045" DrawAspect="Content" ObjectID="_1666624705" r:id="rId117"/>
         </w:object>
       </w:r>
       <w:r>
@@ -9379,7 +9379,7 @@
           <v:shape id="_x0000_i1046" type="#_x0000_t75" style="width:9pt;height:11pt" o:ole="">
             <v:imagedata r:id="rId118" o:title=""/>
           </v:shape>
-          <o:OLEObject Type="Embed" ProgID="Equation.KSEE3" ShapeID="_x0000_i1046" DrawAspect="Content" ObjectID="_1666596216" r:id="rId119"/>
+          <o:OLEObject Type="Embed" ProgID="Equation.KSEE3" ShapeID="_x0000_i1046" DrawAspect="Content" ObjectID="_1666624706" r:id="rId119"/>
         </w:object>
       </w:r>
       <w:r>
@@ -9393,7 +9393,7 @@
           <v:shape id="_x0000_i1047" type="#_x0000_t75" style="width:57pt;height:19pt" o:ole="">
             <v:imagedata r:id="rId120" o:title=""/>
           </v:shape>
-          <o:OLEObject Type="Embed" ProgID="Equation.KSEE3" ShapeID="_x0000_i1047" DrawAspect="Content" ObjectID="_1666596217" r:id="rId121"/>
+          <o:OLEObject Type="Embed" ProgID="Equation.KSEE3" ShapeID="_x0000_i1047" DrawAspect="Content" ObjectID="_1666624707" r:id="rId121"/>
         </w:object>
       </w:r>
       <w:r>
@@ -9510,7 +9510,7 @@
           <v:shape id="_x0000_i1049" type="#_x0000_t75" style="width:9.7pt;height:24.8pt" o:ole="">
             <v:imagedata r:id="rId125" o:title=""/>
           </v:shape>
-          <o:OLEObject Type="Embed" ProgID="Equation.KSEE3" ShapeID="_x0000_i1049" DrawAspect="Content" ObjectID="_1666596218" r:id="rId126"/>
+          <o:OLEObject Type="Embed" ProgID="Equation.KSEE3" ShapeID="_x0000_i1049" DrawAspect="Content" ObjectID="_1666624708" r:id="rId126"/>
         </w:object>
       </w:r>
       <w:r>
@@ -9560,7 +9560,7 @@
           <v:shape id="_x0000_i1050" type="#_x0000_t75" style="width:31.95pt;height:11pt" o:ole="">
             <v:imagedata r:id="rId127" o:title=""/>
           </v:shape>
-          <o:OLEObject Type="Embed" ProgID="Equation.KSEE3" ShapeID="_x0000_i1050" DrawAspect="Content" ObjectID="_1666596219" r:id="rId128"/>
+          <o:OLEObject Type="Embed" ProgID="Equation.KSEE3" ShapeID="_x0000_i1050" DrawAspect="Content" ObjectID="_1666624709" r:id="rId128"/>
         </w:object>
       </w:r>
       <w:r>
@@ -9574,7 +9574,7 @@
           <v:shape id="_x0000_i1051" type="#_x0000_t75" style="width:31.95pt;height:13.95pt" o:ole="">
             <v:imagedata r:id="rId129" o:title=""/>
           </v:shape>
-          <o:OLEObject Type="Embed" ProgID="Equation.KSEE3" ShapeID="_x0000_i1051" DrawAspect="Content" ObjectID="_1666596220" r:id="rId130"/>
+          <o:OLEObject Type="Embed" ProgID="Equation.KSEE3" ShapeID="_x0000_i1051" DrawAspect="Content" ObjectID="_1666624710" r:id="rId130"/>
         </w:object>
       </w:r>
       <w:r>
@@ -9588,7 +9588,7 @@
           <v:shape id="_x0000_i1052" type="#_x0000_t75" style="width:35pt;height:16pt" o:ole="">
             <v:imagedata r:id="rId131" o:title=""/>
           </v:shape>
-          <o:OLEObject Type="Embed" ProgID="Equation.KSEE3" ShapeID="_x0000_i1052" DrawAspect="Content" ObjectID="_1666596221" r:id="rId132"/>
+          <o:OLEObject Type="Embed" ProgID="Equation.KSEE3" ShapeID="_x0000_i1052" DrawAspect="Content" ObjectID="_1666624711" r:id="rId132"/>
         </w:object>
       </w:r>
       <w:r>
@@ -9607,7 +9607,7 @@
           <v:shape id="_x0000_i1053" type="#_x0000_t75" style="width:49.95pt;height:34pt" o:ole="">
             <v:imagedata r:id="rId133" o:title=""/>
           </v:shape>
-          <o:OLEObject Type="Embed" ProgID="Equation.KSEE3" ShapeID="_x0000_i1053" DrawAspect="Content" ObjectID="_1666596222" r:id="rId134"/>
+          <o:OLEObject Type="Embed" ProgID="Equation.KSEE3" ShapeID="_x0000_i1053" DrawAspect="Content" ObjectID="_1666624712" r:id="rId134"/>
         </w:object>
       </w:r>
       <w:r>
@@ -9621,7 +9621,7 @@
           <v:shape id="_x0000_i1054" type="#_x0000_t75" style="width:11pt;height:13.95pt" o:ole="">
             <v:imagedata r:id="rId135" o:title=""/>
           </v:shape>
-          <o:OLEObject Type="Embed" ProgID="Equation.KSEE3" ShapeID="_x0000_i1054" DrawAspect="Content" ObjectID="_1666596223" r:id="rId136"/>
+          <o:OLEObject Type="Embed" ProgID="Equation.KSEE3" ShapeID="_x0000_i1054" DrawAspect="Content" ObjectID="_1666624713" r:id="rId136"/>
         </w:object>
       </w:r>
       <w:r>
@@ -9635,7 +9635,7 @@
           <v:shape id="_x0000_i1055" type="#_x0000_t75" style="width:9pt;height:11pt" o:ole="">
             <v:imagedata r:id="rId137" o:title=""/>
           </v:shape>
-          <o:OLEObject Type="Embed" ProgID="Equation.KSEE3" ShapeID="_x0000_i1055" DrawAspect="Content" ObjectID="_1666596224" r:id="rId138"/>
+          <o:OLEObject Type="Embed" ProgID="Equation.KSEE3" ShapeID="_x0000_i1055" DrawAspect="Content" ObjectID="_1666624714" r:id="rId138"/>
         </w:object>
       </w:r>
       <w:r>
@@ -9718,7 +9718,7 @@
           <v:shape id="_x0000_i1056" type="#_x0000_t75" style="width:9.7pt;height:24.8pt" o:ole="">
             <v:imagedata r:id="rId140" o:title=""/>
           </v:shape>
-          <o:OLEObject Type="Embed" ProgID="Equation.KSEE3" ShapeID="_x0000_i1056" DrawAspect="Content" ObjectID="_1666596225" r:id="rId141"/>
+          <o:OLEObject Type="Embed" ProgID="Equation.KSEE3" ShapeID="_x0000_i1056" DrawAspect="Content" ObjectID="_1666624715" r:id="rId141"/>
         </w:object>
       </w:r>
       <w:r>
@@ -9765,7 +9765,7 @@
           <v:shape id="_x0000_i1057" type="#_x0000_t75" style="width:11pt;height:13.95pt" o:ole="">
             <v:imagedata r:id="rId135" o:title=""/>
           </v:shape>
-          <o:OLEObject Type="Embed" ProgID="Equation.KSEE3" ShapeID="_x0000_i1057" DrawAspect="Content" ObjectID="_1666596226" r:id="rId142"/>
+          <o:OLEObject Type="Embed" ProgID="Equation.KSEE3" ShapeID="_x0000_i1057" DrawAspect="Content" ObjectID="_1666624716" r:id="rId142"/>
         </w:object>
       </w:r>
       <w:r>
@@ -9779,7 +9779,7 @@
           <v:shape id="_x0000_i1058" type="#_x0000_t75" style="width:9pt;height:11pt" o:ole="">
             <v:imagedata r:id="rId137" o:title=""/>
           </v:shape>
-          <o:OLEObject Type="Embed" ProgID="Equation.KSEE3" ShapeID="_x0000_i1058" DrawAspect="Content" ObjectID="_1666596227" r:id="rId143"/>
+          <o:OLEObject Type="Embed" ProgID="Equation.KSEE3" ShapeID="_x0000_i1058" DrawAspect="Content" ObjectID="_1666624717" r:id="rId143"/>
         </w:object>
       </w:r>
       <w:r>
@@ -9890,7 +9890,7 @@
           <v:shape id="_x0000_i1060" type="#_x0000_t75" style="width:9.7pt;height:24.8pt" o:ole="">
             <v:imagedata r:id="rId147" o:title=""/>
           </v:shape>
-          <o:OLEObject Type="Embed" ProgID="Equation.KSEE3" ShapeID="_x0000_i1060" DrawAspect="Content" ObjectID="_1666596228" r:id="rId148"/>
+          <o:OLEObject Type="Embed" ProgID="Equation.KSEE3" ShapeID="_x0000_i1060" DrawAspect="Content" ObjectID="_1666624718" r:id="rId148"/>
         </w:object>
       </w:r>
       <w:r>
@@ -9937,7 +9937,7 @@
           <v:shape id="_x0000_i1061" type="#_x0000_t75" style="width:9pt;height:11pt" o:ole="">
             <v:imagedata r:id="rId149" o:title=""/>
           </v:shape>
-          <o:OLEObject Type="Embed" ProgID="Equation.KSEE3" ShapeID="_x0000_i1061" DrawAspect="Content" ObjectID="_1666596229" r:id="rId150"/>
+          <o:OLEObject Type="Embed" ProgID="Equation.KSEE3" ShapeID="_x0000_i1061" DrawAspect="Content" ObjectID="_1666624719" r:id="rId150"/>
         </w:object>
       </w:r>
       <w:r>
@@ -10029,7 +10029,7 @@
           <v:shape id="_x0000_i1062" type="#_x0000_t75" style="width:9.7pt;height:24.8pt" o:ole="">
             <v:imagedata r:id="rId152" o:title=""/>
           </v:shape>
-          <o:OLEObject Type="Embed" ProgID="Equation.KSEE3" ShapeID="_x0000_i1062" DrawAspect="Content" ObjectID="_1666596230" r:id="rId153"/>
+          <o:OLEObject Type="Embed" ProgID="Equation.KSEE3" ShapeID="_x0000_i1062" DrawAspect="Content" ObjectID="_1666624720" r:id="rId153"/>
         </w:object>
       </w:r>
       <w:r>
@@ -10229,7 +10229,7 @@
           <v:shape id="_x0000_i1065" type="#_x0000_t75" style="width:6.95pt;height:15pt" o:ole="">
             <v:imagedata r:id="rId157" o:title=""/>
           </v:shape>
-          <o:OLEObject Type="Embed" ProgID="Equation.KSEE3" ShapeID="_x0000_i1065" DrawAspect="Content" ObjectID="_1666596231" r:id="rId158"/>
+          <o:OLEObject Type="Embed" ProgID="Equation.KSEE3" ShapeID="_x0000_i1065" DrawAspect="Content" ObjectID="_1666624721" r:id="rId158"/>
         </w:object>
       </w:r>
       <w:r>
@@ -10748,7 +10748,7 @@
           <v:shape id="_x0000_i1067" type="#_x0000_t75" style="width:9.7pt;height:24.8pt" o:ole="">
             <v:imagedata r:id="rId163" o:title=""/>
           </v:shape>
-          <o:OLEObject Type="Embed" ProgID="Equation.KSEE3" ShapeID="_x0000_i1067" DrawAspect="Content" ObjectID="_1666596232" r:id="rId164"/>
+          <o:OLEObject Type="Embed" ProgID="Equation.KSEE3" ShapeID="_x0000_i1067" DrawAspect="Content" ObjectID="_1666624722" r:id="rId164"/>
         </w:object>
       </w:r>
       <w:r>
@@ -10822,7 +10822,7 @@
           <v:shape id="_x0000_i1069" type="#_x0000_t75" style="width:295.75pt;height:18.2pt" o:ole="">
             <v:imagedata r:id="rId170" o:title=""/>
           </v:shape>
-          <o:OLEObject Type="Embed" ProgID="Equation.KSEE3" ShapeID="_x0000_i1069" DrawAspect="Content" ObjectID="_1666596233" r:id="rId171"/>
+          <o:OLEObject Type="Embed" ProgID="Equation.KSEE3" ShapeID="_x0000_i1069" DrawAspect="Content" ObjectID="_1666624723" r:id="rId171"/>
         </w:object>
       </w:r>
     </w:p>
@@ -10867,7 +10867,7 @@
           <v:shape id="_x0000_i1070" type="#_x0000_t75" style="width:438.95pt;height:17.9pt" o:ole="">
             <v:imagedata r:id="rId172" o:title=""/>
           </v:shape>
-          <o:OLEObject Type="Embed" ProgID="Equation.KSEE3" ShapeID="_x0000_i1070" DrawAspect="Content" ObjectID="_1666596234" r:id="rId173"/>
+          <o:OLEObject Type="Embed" ProgID="Equation.KSEE3" ShapeID="_x0000_i1070" DrawAspect="Content" ObjectID="_1666624724" r:id="rId173"/>
         </w:object>
       </w:r>
     </w:p>
@@ -10897,7 +10897,7 @@
           <v:shape id="_x0000_i1071" type="#_x0000_t75" style="width:445.9pt;height:17.9pt" o:ole="">
             <v:imagedata r:id="rId174" o:title=""/>
           </v:shape>
-          <o:OLEObject Type="Embed" ProgID="Equation.KSEE3" ShapeID="_x0000_i1071" DrawAspect="Content" ObjectID="_1666596235" r:id="rId175"/>
+          <o:OLEObject Type="Embed" ProgID="Equation.KSEE3" ShapeID="_x0000_i1071" DrawAspect="Content" ObjectID="_1666624725" r:id="rId175"/>
         </w:object>
       </w:r>
     </w:p>
@@ -11016,7 +11016,7 @@
           <v:shape id="_x0000_i1072" type="#_x0000_t75" style="width:10pt;height:15pt" o:ole="">
             <v:imagedata r:id="rId179" o:title=""/>
           </v:shape>
-          <o:OLEObject Type="Embed" ProgID="Equation.KSEE3" ShapeID="_x0000_i1072" DrawAspect="Content" ObjectID="_1666596236" r:id="rId180"/>
+          <o:OLEObject Type="Embed" ProgID="Equation.KSEE3" ShapeID="_x0000_i1072" DrawAspect="Content" ObjectID="_1666624726" r:id="rId180"/>
         </w:object>
       </w:r>
       <w:r>
@@ -11611,27 +11611,27 @@
         <w:ind w:firstLine="720"/>
       </w:pPr>
       <w:r>
-        <w:t xml:space="preserve">Para este método, com os textos carregados em um arquivo </w:t>
+        <w:t xml:space="preserve">Para este método, </w:t>
+      </w:r>
+      <w:r>
+        <w:t xml:space="preserve">foi utilizado </w:t>
       </w:r>
       <w:r>
         <w:rPr>
           <w:i/>
           <w:iCs/>
         </w:rPr>
-        <w:t>Json,</w:t>
-      </w:r>
-      <w:r>
-        <w:t xml:space="preserve"> o </w:t>
+        <w:t>Json</w:t>
       </w:r>
       <w:r>
         <w:rPr>
           <w:i/>
           <w:iCs/>
         </w:rPr>
-        <w:t>dataset</w:t>
-      </w:r>
-      <w:r>
-        <w:t xml:space="preserve">  coletado pelo </w:t>
+        <w:t xml:space="preserve"> </w:t>
+      </w:r>
+      <w:r>
+        <w:t xml:space="preserve">criado pelo </w:t>
       </w:r>
       <w:r>
         <w:rPr>
@@ -11641,72 +11641,151 @@
         <w:t>Web Scraping</w:t>
       </w:r>
       <w:r>
-        <w:t xml:space="preserve"> é dividido em dois vetores, separando os títulos das notícias, com o objetivo de facilitar o pré-processamento e todo o texto é convertido para letra minúscula. Em sequência, as frases são divididas baseadas no ponto final e a tokenização realizada através do</w:t>
-      </w:r>
-      <w:r>
         <w:rPr>
           <w:i/>
           <w:iCs/>
         </w:rPr>
-        <w:t xml:space="preserve"> NLTK</w:t>
-      </w:r>
-      <w:r>
-        <w:t xml:space="preserve">. </w:t>
-      </w:r>
-    </w:p>
-    <w:p>
-      <w:r>
-        <w:t xml:space="preserve">O modelo </w:t>
+        <w:t xml:space="preserve">, </w:t>
+      </w:r>
+      <w:r>
+        <w:t xml:space="preserve">após o carregamento do arquivo </w:t>
       </w:r>
       <w:r>
         <w:rPr>
           <w:i/>
           <w:iCs/>
         </w:rPr>
-        <w:t xml:space="preserve">GloVe </w:t>
-      </w:r>
-      <w:r>
-        <w:t xml:space="preserve">pré-treinado com 929605 vetores de palavras pelo Núcleo Interinstitucional de Linguística Computacional (NILC) da Universidade de São Paulo (USP) foi carregado com a biblioteca </w:t>
+        <w:t>Json</w:t>
       </w:r>
       <w:r>
         <w:rPr>
           <w:i/>
           <w:iCs/>
         </w:rPr>
-        <w:t>Gensim</w:t>
-      </w:r>
-      <w:r>
-        <w:t xml:space="preserve"> utilizando o </w:t>
+        <w:t xml:space="preserve">, </w:t>
+      </w:r>
+      <w:r>
+        <w:t xml:space="preserve">foram criado dois </w:t>
       </w:r>
       <w:r>
         <w:rPr>
           <w:i/>
           <w:iCs/>
         </w:rPr>
-        <w:t xml:space="preserve">KeyedVector </w:t>
-      </w:r>
-      <w:r>
-        <w:t xml:space="preserve">e, posteriormente, a remoção das </w:t>
+        <w:t>dataframes</w:t>
+      </w:r>
+      <w:r>
+        <w:t xml:space="preserve">, </w:t>
+      </w:r>
+      <w:r>
+        <w:t>um contendo</w:t>
+      </w:r>
+      <w:r>
+        <w:t xml:space="preserve"> os títulos das notícias</w:t>
+      </w:r>
+      <w:r>
+        <w:t xml:space="preserve"> e o outro contendo apenas o corpo das notícias.</w:t>
+      </w:r>
+    </w:p>
+    <w:p>
+      <w:pPr>
+        <w:ind w:firstLine="720"/>
+      </w:pPr>
+      <w:r>
+        <w:t>Em seguida, foi iniciada a etapa de pré-processamento dos textos, onde realizamos algumas tratativas para diminuir os ruídos contidos nos textos, alguns dos exemplos para esta etapa são</w:t>
+      </w:r>
+      <w:r>
+        <w:t xml:space="preserve">: conversão do texto para minúsculo e remoção de </w:t>
       </w:r>
       <w:r>
         <w:rPr>
           <w:i/>
           <w:iCs/>
         </w:rPr>
-        <w:t>stopwords</w:t>
-      </w:r>
-      <w:r>
-        <w:t xml:space="preserve"> de acordo com a gramática da língua portuguesa. Assim, um dicionário com o método </w:t>
+        <w:t>stop words</w:t>
+      </w:r>
+      <w:r>
+        <w:t>.</w:t>
+      </w:r>
+    </w:p>
+    <w:p>
+      <w:r>
+        <w:t>Para esta sumarização foi utilizado o</w:t>
+      </w:r>
+      <w:r>
+        <w:t xml:space="preserve"> modelo </w:t>
       </w:r>
       <w:r>
         <w:rPr>
           <w:i/>
           <w:iCs/>
         </w:rPr>
-        <w:t xml:space="preserve">Word Embbedings </w:t>
-      </w:r>
-      <w:r>
-        <w:t>foi criado com as médias de variáveis e vetor com o valor escalar de cada título, em ambas o total foi de 287, a Figura 12 mostra a implementação.</w:t>
+        <w:t xml:space="preserve">GloVe </w:t>
+      </w:r>
+      <w:r>
+        <w:t>pré-treinado</w:t>
+      </w:r>
+      <w:r>
+        <w:t>, de 100 dimensões,</w:t>
+      </w:r>
+      <w:r>
+        <w:t xml:space="preserve"> com 929605 palavras pelo Núcleo Interinstitucional de Linguística Computacional (NILC) da Universidade de São Paulo (USP)</w:t>
+      </w:r>
+      <w:r>
+        <w:t>, que</w:t>
+      </w:r>
+      <w:r>
+        <w:t xml:space="preserve"> foi carregado com a biblioteca </w:t>
+      </w:r>
+      <w:r>
+        <w:rPr>
+          <w:i/>
+          <w:iCs/>
+        </w:rPr>
+        <w:t>Gensim</w:t>
+      </w:r>
+      <w:r>
+        <w:t xml:space="preserve"> utilizando o</w:t>
+      </w:r>
+      <w:r>
+        <w:t xml:space="preserve"> método</w:t>
+      </w:r>
+      <w:r>
+        <w:t xml:space="preserve"> </w:t>
+      </w:r>
+      <w:r>
+        <w:rPr>
+          <w:i/>
+          <w:iCs/>
+        </w:rPr>
+        <w:t>KeyedVecto</w:t>
+      </w:r>
+      <w:r>
+        <w:rPr>
+          <w:i/>
+          <w:iCs/>
+        </w:rPr>
+        <w:t>r</w:t>
+      </w:r>
+      <w:r>
+        <w:t xml:space="preserve">. Assim, </w:t>
+      </w:r>
+      <w:r>
+        <w:t>temos todas as notícias e títulos transformados em uma matriz, onde cada linha representa uma frase da notícia e as colunas representam os valores de cada frase. Em seguida é criado um vetor com a média dos valores das frases das notícias e dos títulos.</w:t>
+      </w:r>
+    </w:p>
+    <w:p>
+      <w:r>
+        <w:t>Nesta etapa foi utilizado um conjunto de notícias menor, aproximadamente</w:t>
+      </w:r>
+      <w:r>
+        <w:t xml:space="preserve"> 2</w:t>
+      </w:r>
+      <w:r>
+        <w:t>90 notícicas</w:t>
+      </w:r>
+      <w:r>
+        <w:t>, a Figura 12 mostra a implementação.</w:t>
       </w:r>
     </w:p>
     <w:p/>
@@ -11791,35 +11870,19 @@
           <w:sz w:val="20"/>
           <w:szCs w:val="20"/>
         </w:rPr>
+        <w:lastRenderedPageBreak/>
         <w:t>Fonte: Elaborado pelos autores</w:t>
       </w:r>
     </w:p>
     <w:p>
-      <w:pPr>
-        <w:ind w:firstLine="0"/>
-        <w:jc w:val="center"/>
-      </w:pPr>
-    </w:p>
-    <w:p>
-      <w:r>
-        <w:t xml:space="preserve"> Para cada notícia, também foi criado outro dicionário de </w:t>
-      </w:r>
-      <w:r>
-        <w:rPr>
-          <w:i/>
-          <w:iCs/>
-        </w:rPr>
-        <w:t xml:space="preserve">Word Embbedings </w:t>
-      </w:r>
-      <w:r>
-        <w:t xml:space="preserve">e as médias, os resultados foram proporcionais aos títulos, com 287 em cada. Ao </w:t>
-      </w:r>
-      <w:r>
-        <w:lastRenderedPageBreak/>
-        <w:t>aplicar a similaridade de cosseno em uma matriz de 100 dimensões onde as linhas contem a média das notícias e as colunas a frase com maior e menor semelhança, os resultados são armazenados em um arquivo de texto</w:t>
-      </w:r>
-      <w:r>
-        <w:t xml:space="preserve"> para facilitar o entendimento e leitura dos resultados</w:t>
+      <w:r>
+        <w:t>Após o desenvolvimento do dicionário e do cálculo da média, foi aplicado</w:t>
+      </w:r>
+      <w:r>
+        <w:t xml:space="preserve"> a similaridade de cosseno</w:t>
+      </w:r>
+      <w:r>
+        <w:t xml:space="preserve"> na matriz criada com os valores médios das notícias e títulos. Com essa matriz de similaridade criada podemos obter as frases que contem o maior e menor valor, onde o maior valor é a frase amis semelhante e o menor valor é menos semelhante</w:t>
       </w:r>
       <w:r>
         <w:t>, como ilustra a Figura 13.</w:t>
@@ -11917,6 +11980,7 @@
         </w:rPr>
       </w:pPr>
       <w:r>
+        <w:lastRenderedPageBreak/>
         <w:t xml:space="preserve">Quadro 1 - Resultados do </w:t>
       </w:r>
       <w:r>
@@ -11956,7 +12020,6 @@
               <w:jc w:val="center"/>
             </w:pPr>
             <w:r>
-              <w:lastRenderedPageBreak/>
               <w:t>Título: falta de política clara para conter pandemia atrasa retomada da economia, dizem empresários</w:t>
             </w:r>
           </w:p>
@@ -12164,58 +12227,268 @@
     <w:p/>
     <w:p>
       <w:r>
-        <w:t xml:space="preserve">Primeiramente, os dados devem ser passar pelo processo de tokenização, colocando todas as palavras com letra minúscula e tamanho máximo de cada texto igual a 2 elevado a 16 e, também, criar vetores multidimensionais que contem informação chamados de tensor. Assim, cada notícia tem tamanho máximo de palavras, e cada título de 20. Então, 80% do </w:t>
+        <w:t xml:space="preserve">O processo de pré preocessamento é o mesmo realizado na sumarização extrativa, aqui a diferença é que foi utilizado métodos da biblioteca </w:t>
       </w:r>
       <w:r>
         <w:rPr>
           <w:i/>
           <w:iCs/>
         </w:rPr>
-        <w:t xml:space="preserve">dataset </w:t>
-      </w:r>
-      <w:r>
-        <w:t>é destinado a parte de treino e 20% de teste.</w:t>
-      </w:r>
-    </w:p>
-    <w:p>
-      <w:r>
-        <w:lastRenderedPageBreak/>
-        <w:t xml:space="preserve">Em sequência, os dados foram divididos da seguinte maneira: entrada com 229 vetores de treino e 58 de teste, e o </w:t>
+        <w:t>Keras</w:t>
+      </w:r>
+      <w:r>
+        <w:t xml:space="preserve"> do </w:t>
       </w:r>
       <w:r>
         <w:rPr>
           <w:i/>
           <w:iCs/>
         </w:rPr>
-        <w:t xml:space="preserve">decoder </w:t>
-      </w:r>
-      <w:r>
-        <w:t>manteve as mesmas proporções da entrada.</w:t>
-      </w:r>
-    </w:p>
-    <w:p>
-      <w:r>
-        <w:t xml:space="preserve">Para a configuração da rede, algumas variáveis foram criadas, um </w:t>
+        <w:t>Tensorflo</w:t>
       </w:r>
       <w:r>
         <w:rPr>
           <w:i/>
           <w:iCs/>
         </w:rPr>
-        <w:t>buffer</w:t>
-      </w:r>
-      <w:r>
-        <w:t xml:space="preserve"> com o mesmo tamanho dos dados de entrada do treino,</w:t>
+        <w:t xml:space="preserve">w, </w:t>
+      </w:r>
+      <w:r>
+        <w:t>outra diferença é que não é utilizado</w:t>
       </w:r>
       <w:r>
         <w:rPr>
           <w:i/>
           <w:iCs/>
         </w:rPr>
+        <w:t xml:space="preserve"> arrays </w:t>
+      </w:r>
+      <w:r>
+        <w:t>e sim</w:t>
+      </w:r>
+      <w:r>
+        <w:rPr>
+          <w:i/>
+          <w:iCs/>
+        </w:rPr>
+        <w:t xml:space="preserve"> tensores, </w:t>
+      </w:r>
+      <w:r>
+        <w:t xml:space="preserve">que são é uma estrutura de dado mais complexa do que </w:t>
+      </w:r>
+      <w:r>
+        <w:rPr>
+          <w:i/>
+          <w:iCs/>
+        </w:rPr>
+        <w:t>arrays</w:t>
+      </w:r>
+      <w:r>
+        <w:t xml:space="preserve">, e a biblioteca do </w:t>
+      </w:r>
+      <w:r>
+        <w:rPr>
+          <w:i/>
+          <w:iCs/>
+        </w:rPr>
+        <w:t>Keras</w:t>
+      </w:r>
+      <w:r>
+        <w:t xml:space="preserve"> trabalha bem com ela</w:t>
+      </w:r>
+      <w:r>
+        <w:t>. Assim, cada notícia tem tamanho máximo de</w:t>
+      </w:r>
+      <w:r>
+        <w:t xml:space="preserve"> 600</w:t>
+      </w:r>
+      <w:r>
+        <w:t xml:space="preserve"> palavras, e cada título de 20</w:t>
+      </w:r>
+      <w:r>
+        <w:t xml:space="preserve"> palavras</w:t>
+      </w:r>
+      <w:r>
+        <w:t xml:space="preserve">. Então, 80% do </w:t>
+      </w:r>
+      <w:r>
+        <w:rPr>
+          <w:i/>
+          <w:iCs/>
+        </w:rPr>
+        <w:t xml:space="preserve">dataset </w:t>
+      </w:r>
+      <w:r>
+        <w:t>é destinado a parte de treino e 20% de teste.</w:t>
+      </w:r>
+    </w:p>
+    <w:p>
+      <w:r>
+        <w:lastRenderedPageBreak/>
+        <w:t>Em sequência, os dados foram divididos da seguinte maneira: entrada com 22</w:t>
+      </w:r>
+      <w:r>
+        <w:t>.840</w:t>
+      </w:r>
+      <w:r>
+        <w:t xml:space="preserve"> </w:t>
+      </w:r>
+      <w:r>
+        <w:t>notícias</w:t>
+      </w:r>
+      <w:r>
+        <w:t xml:space="preserve"> de treino e </w:t>
+      </w:r>
+      <w:r>
+        <w:t>5.710</w:t>
+      </w:r>
+      <w:r>
+        <w:t xml:space="preserve"> de teste.</w:t>
+      </w:r>
+    </w:p>
+    <w:p>
+      <w:r>
+        <w:t xml:space="preserve">Para a configuração da rede, algumas variáveis foram criadas, um </w:t>
+      </w:r>
+      <w:r>
+        <w:rPr>
+          <w:i/>
+          <w:iCs/>
+        </w:rPr>
+        <w:t>buffer</w:t>
+      </w:r>
+      <w:r>
+        <w:t xml:space="preserve"> com o mesmo tamanho dos dados de entrada do treino,</w:t>
+      </w:r>
+      <w:r>
+        <w:rPr>
+          <w:i/>
+          <w:iCs/>
+        </w:rPr>
         <w:t xml:space="preserve"> batch</w:t>
       </w:r>
       <w:r>
-        <w:t xml:space="preserve"> igual a 16 que corresponde ao tamanho da informação de cada tensor, </w:t>
+        <w:t xml:space="preserve"> igual a </w:t>
+      </w:r>
+      <w:r>
+        <w:t>32</w:t>
+      </w:r>
+      <w:r>
+        <w:t xml:space="preserve"> que corresponde ao tamanho </w:t>
+      </w:r>
+      <w:r>
+        <w:t>do lote que será processado</w:t>
+      </w:r>
+      <w:r>
+        <w:t xml:space="preserve">, uma </w:t>
+      </w:r>
+      <w:r>
+        <w:t xml:space="preserve"> variável, </w:t>
+      </w:r>
+      <w:r>
+        <w:rPr>
+          <w:i/>
+          <w:iCs/>
+        </w:rPr>
+        <w:t xml:space="preserve">emb_dim </w:t>
+      </w:r>
+      <w:r>
+        <w:t xml:space="preserve">com 200 dimensões, </w:t>
+      </w:r>
+      <w:r>
+        <w:rPr>
+          <w:i/>
+          <w:iCs/>
+        </w:rPr>
+        <w:t>units</w:t>
+      </w:r>
+      <w:r>
+        <w:t xml:space="preserve"> com 1024, um vocabulário </w:t>
+      </w:r>
+      <w:r>
+        <w:t>para as notícias com XX palavras e um vocabulário com XX palavras para o título</w:t>
+      </w:r>
+    </w:p>
+    <w:p>
+      <w:pPr>
+        <w:rPr>
+          <w:lang w:eastAsia="zh-CN"/>
+        </w:rPr>
+      </w:pPr>
+      <w:r>
+        <w:t>Na arquitetura da rede, o</w:t>
+      </w:r>
+      <w:r>
+        <w:t xml:space="preserve"> processo de</w:t>
+      </w:r>
+      <w:r>
+        <w:t xml:space="preserve"> </w:t>
+      </w:r>
+      <w:r>
+        <w:rPr>
+          <w:i/>
+          <w:iCs/>
+        </w:rPr>
+        <w:t>encoder</w:t>
+      </w:r>
+      <w:r>
+        <w:t xml:space="preserve"> temos uma camada de </w:t>
+      </w:r>
+      <w:r>
+        <w:rPr>
+          <w:i/>
+          <w:iCs/>
+        </w:rPr>
+        <w:t>Embedding</w:t>
+      </w:r>
+      <w:r>
+        <w:t xml:space="preserve"> e uma camada </w:t>
+      </w:r>
+      <w:r>
+        <w:rPr>
+          <w:i/>
+          <w:iCs/>
+        </w:rPr>
+        <w:t>GRU</w:t>
+      </w:r>
+      <w:r>
+        <w:t xml:space="preserve">, onde nela recebemos todas as saídas e o parâmetro </w:t>
+      </w:r>
+      <w:r>
+        <w:rPr>
+          <w:i/>
+          <w:iCs/>
+        </w:rPr>
+        <w:t>state</w:t>
+      </w:r>
+      <w:r>
+        <w:rPr>
+          <w:i/>
+          <w:iCs/>
+        </w:rPr>
+        <w:t xml:space="preserve">, </w:t>
+      </w:r>
+      <w:r>
+        <w:t>além de possuir um método de inicialização da camada oculta com valores 0</w:t>
+      </w:r>
+      <w:r>
+        <w:rPr>
+          <w:lang w:eastAsia="zh-CN"/>
+        </w:rPr>
+        <w:t>.</w:t>
+      </w:r>
+    </w:p>
+    <w:p>
+      <w:pPr>
+        <w:rPr>
+          <w:lang w:eastAsia="zh-CN"/>
+        </w:rPr>
+      </w:pPr>
+      <w:r>
+        <w:rPr>
+          <w:lang w:eastAsia="zh-CN"/>
+        </w:rPr>
+        <w:t xml:space="preserve">O modelo </w:t>
       </w:r>
       <w:r>
         <w:rPr>
@@ -12223,108 +12496,7 @@
           <w:iCs/>
           <w:lang w:val="en-US" w:eastAsia="zh-CN"/>
         </w:rPr>
-        <w:t>steps_por_epoca </w:t>
-      </w:r>
-      <w:r>
-        <w:rPr>
-          <w:lang w:eastAsia="zh-CN"/>
-        </w:rPr>
-        <w:t>igual a 14 com a divisão do tamanho dos dados de treino pelo batch</w:t>
-      </w:r>
-      <w:r>
-        <w:t xml:space="preserve">, uma </w:t>
-      </w:r>
-      <w:r>
-        <w:rPr>
-          <w:i/>
-          <w:iCs/>
-        </w:rPr>
-        <w:t xml:space="preserve">embbedings_dim </w:t>
-      </w:r>
-      <w:r>
-        <w:t xml:space="preserve">com 200 dimensões, </w:t>
-      </w:r>
-      <w:r>
-        <w:rPr>
-          <w:i/>
-          <w:iCs/>
-        </w:rPr>
-        <w:t>units</w:t>
-      </w:r>
-      <w:r>
-        <w:t xml:space="preserve"> com 1024, um vocabulário conhecido com 21661 palavras, outro desconhecido com 1612.</w:t>
-      </w:r>
-    </w:p>
-    <w:p>
-      <w:pPr>
-        <w:rPr>
-          <w:lang w:eastAsia="zh-CN"/>
-        </w:rPr>
-      </w:pPr>
-      <w:r>
-        <w:t xml:space="preserve">Na arquitetura da rede, o encoder possui os parâmetros </w:t>
-      </w:r>
-      <w:r>
-        <w:rPr>
-          <w:lang w:eastAsia="zh-CN"/>
-        </w:rPr>
-        <w:t>(</w:t>
-      </w:r>
-      <w:r>
-        <w:rPr>
-          <w:lang w:val="en-US" w:eastAsia="zh-CN"/>
-        </w:rPr>
-        <w:t>21661</w:t>
-      </w:r>
-      <w:r>
-        <w:rPr>
-          <w:lang w:eastAsia="zh-CN"/>
-        </w:rPr>
-        <w:t>,</w:t>
-      </w:r>
-      <w:r>
-        <w:rPr>
-          <w:lang w:val="en-US" w:eastAsia="zh-CN"/>
-        </w:rPr>
-        <w:t> 200</w:t>
-      </w:r>
-      <w:r>
-        <w:rPr>
-          <w:lang w:eastAsia="zh-CN"/>
-        </w:rPr>
-        <w:t>,</w:t>
-      </w:r>
-      <w:r>
-        <w:rPr>
-          <w:lang w:val="en-US" w:eastAsia="zh-CN"/>
-        </w:rPr>
-        <w:t> 1024</w:t>
-      </w:r>
-      <w:r>
-        <w:rPr>
-          <w:lang w:eastAsia="zh-CN"/>
-        </w:rPr>
-        <w:t>,</w:t>
-      </w:r>
-      <w:r>
-        <w:rPr>
-          <w:lang w:val="en-US" w:eastAsia="zh-CN"/>
-        </w:rPr>
-        <w:t> 16</w:t>
-      </w:r>
-      <w:r>
-        <w:rPr>
-          <w:lang w:eastAsia="zh-CN"/>
-        </w:rPr>
-        <w:t xml:space="preserve">) no qual se referem a configuração da rede com alteração no </w:t>
-      </w:r>
-      <w:r>
-        <w:rPr>
-          <w:i/>
-          <w:iCs/>
-          <w:lang w:val="en-US" w:eastAsia="zh-CN"/>
-        </w:rPr>
-        <w:t>embedding_dim</w:t>
+        <w:t>BahdanauAttention</w:t>
       </w:r>
       <w:r>
         <w:rPr>
@@ -12338,28 +12510,7 @@
         <w:rPr>
           <w:lang w:eastAsia="zh-CN"/>
         </w:rPr>
-        <w:t>que mudou para 1024 com a camada oculta.</w:t>
-      </w:r>
-    </w:p>
-    <w:p>
-      <w:pPr>
-        <w:rPr>
-          <w:lang w:eastAsia="zh-CN"/>
-        </w:rPr>
-      </w:pPr>
-      <w:r>
-        <w:rPr>
-          <w:lang w:eastAsia="zh-CN"/>
-        </w:rPr>
-        <w:t xml:space="preserve">O modelo </w:t>
-      </w:r>
-      <w:r>
-        <w:rPr>
-          <w:i/>
-          <w:iCs/>
-          <w:lang w:val="en-US" w:eastAsia="zh-CN"/>
-        </w:rPr>
-        <w:t>BahdanauAttention</w:t>
+        <w:t>com a arquitetura</w:t>
       </w:r>
       <w:r>
         <w:rPr>
@@ -12367,13 +12518,65 @@
           <w:iCs/>
           <w:lang w:eastAsia="zh-CN"/>
         </w:rPr>
+        <w:t xml:space="preserve"> GRU </w:t>
+      </w:r>
+      <w:r>
+        <w:rPr>
+          <w:lang w:eastAsia="zh-CN"/>
+        </w:rPr>
+        <w:t>atua para extrair palavras importantes da sentença com uma pontuação ao predizer a palavra-alvo com o contexto atual no vetor intermediário, associando partes da sentença de entrada e todas as palavras relevantes geradas em tempos anteriores. Além disso, é capaz de alinhar a sentença de entrada e de saída que a corresponde (GONÇALVES, 2018).</w:t>
+      </w:r>
+    </w:p>
+    <w:p>
+      <w:pPr>
+        <w:rPr>
+          <w:lang w:eastAsia="zh-CN"/>
+        </w:rPr>
+      </w:pPr>
+    </w:p>
+    <w:p>
+      <w:pPr>
+        <w:rPr>
+          <w:lang w:eastAsia="zh-CN"/>
+        </w:rPr>
+      </w:pPr>
+      <w:r>
+        <w:rPr>
+          <w:lang w:eastAsia="zh-CN"/>
+        </w:rPr>
+        <w:t>https://medium.com/luisfredgs/o-que-%C3%A9-sequence-to-sequence-em-deep-learning-9f8857a423ca</w:t>
+      </w:r>
+    </w:p>
+    <w:p>
+      <w:pPr>
+        <w:rPr>
+          <w:lang w:eastAsia="zh-CN"/>
+        </w:rPr>
+      </w:pPr>
+    </w:p>
+    <w:p>
+      <w:pPr>
+        <w:rPr>
+          <w:lang w:eastAsia="zh-CN"/>
+        </w:rPr>
+      </w:pPr>
+      <w:r>
+        <w:rPr>
+          <w:lang w:eastAsia="zh-CN"/>
+        </w:rPr>
+        <w:t>Já</w:t>
+      </w:r>
+      <w:r>
+        <w:rPr>
+          <w:lang w:eastAsia="zh-CN"/>
+        </w:rPr>
+        <w:t xml:space="preserve"> para o processo de</w:t>
+      </w:r>
+      <w:r>
+        <w:rPr>
+          <w:lang w:eastAsia="zh-CN"/>
+        </w:rPr>
         <w:t xml:space="preserve"> </w:t>
-      </w:r>
-      <w:r>
-        <w:rPr>
-          <w:lang w:eastAsia="zh-CN"/>
-        </w:rPr>
-        <w:t>com a arquitetura</w:t>
       </w:r>
       <w:r>
         <w:rPr>
@@ -12381,53 +12584,7 @@
           <w:iCs/>
           <w:lang w:eastAsia="zh-CN"/>
         </w:rPr>
-        <w:t xml:space="preserve"> GRU </w:t>
-      </w:r>
-      <w:r>
-        <w:rPr>
-          <w:lang w:eastAsia="zh-CN"/>
-        </w:rPr>
-        <w:t>atua para extrair palavras importantes da sentença com uma pontuação ao predizer a palavra-alvo com o contexto atual no vetor intermediário, associando partes da sentença de entrada e todas as palavras relevantes geradas em tempos anteriores. Além disso, é capaz de alinhar a sentença de entrada e de saída que a corresponde (GONÇALVES, 2018).</w:t>
-      </w:r>
-    </w:p>
-    <w:p>
-      <w:pPr>
-        <w:rPr>
-          <w:lang w:eastAsia="zh-CN"/>
-        </w:rPr>
-      </w:pPr>
-    </w:p>
-    <w:p>
-      <w:pPr>
-        <w:rPr>
-          <w:lang w:eastAsia="zh-CN"/>
-        </w:rPr>
-      </w:pPr>
-      <w:r>
-        <w:rPr>
-          <w:lang w:eastAsia="zh-CN"/>
-        </w:rPr>
-        <w:t>https://medium.com/luisfredgs/o-que-%C3%A9-sequence-to-sequence-em-deep-learning-9f8857a423ca</w:t>
-      </w:r>
-    </w:p>
-    <w:p>
-      <w:pPr>
-        <w:rPr>
-          <w:lang w:eastAsia="zh-CN"/>
-        </w:rPr>
-      </w:pPr>
-    </w:p>
-    <w:p>
-      <w:pPr>
-        <w:rPr>
-          <w:lang w:eastAsia="zh-CN"/>
-        </w:rPr>
-      </w:pPr>
-      <w:r>
-        <w:rPr>
-          <w:lang w:eastAsia="zh-CN"/>
-        </w:rPr>
-        <w:t xml:space="preserve">Já no docoder é atribuído um contexto a cada vetor que é passado para </w:t>
+        <w:t>d</w:t>
       </w:r>
       <w:r>
         <w:rPr>
@@ -12435,26 +12592,104 @@
           <w:iCs/>
           <w:lang w:eastAsia="zh-CN"/>
         </w:rPr>
-        <w:t>GRU</w:t>
-      </w:r>
-      <w:r>
-        <w:rPr>
+        <w:t>e</w:t>
+      </w:r>
+      <w:r>
+        <w:rPr>
+          <w:i/>
+          <w:iCs/>
           <w:lang w:eastAsia="zh-CN"/>
         </w:rPr>
-        <w:t xml:space="preserve">, e a configuração da camada oculta é (16, 1024), da saída (16, 600, 1024).   </w:t>
-      </w:r>
-    </w:p>
-    <w:p>
-      <w:pPr>
+        <w:t>coder</w:t>
+      </w:r>
+      <w:r>
         <w:rPr>
           <w:lang w:eastAsia="zh-CN"/>
         </w:rPr>
-      </w:pPr>
-      <w:r>
-        <w:rPr>
+        <w:t xml:space="preserve">, é utilizado uma arquitetura bem similar com o processo de </w:t>
+      </w:r>
+      <w:r>
+        <w:rPr>
+          <w:i/>
+          <w:iCs/>
           <w:lang w:eastAsia="zh-CN"/>
         </w:rPr>
-        <w:t>Assim, a predição em relação a informação real há sempre algum erro, que é acumulado conforme cada época da rede e obtido durante o treinamento.</w:t>
+        <w:t>encoder</w:t>
+      </w:r>
+      <w:r>
+        <w:rPr>
+          <w:i/>
+          <w:iCs/>
+          <w:lang w:eastAsia="zh-CN"/>
+        </w:rPr>
+        <w:t xml:space="preserve">, </w:t>
+      </w:r>
+      <w:r>
+        <w:rPr>
+          <w:lang w:eastAsia="zh-CN"/>
+        </w:rPr>
+        <w:t xml:space="preserve">porém utilizamos o parâmetro de </w:t>
+      </w:r>
+      <w:r>
+        <w:rPr>
+          <w:i/>
+          <w:iCs/>
+          <w:lang w:eastAsia="zh-CN"/>
+        </w:rPr>
+        <w:t>recurrent_initializer</w:t>
+      </w:r>
+      <w:r>
+        <w:rPr>
+          <w:lang w:eastAsia="zh-CN"/>
+        </w:rPr>
+        <w:t xml:space="preserve"> com o valor de </w:t>
+      </w:r>
+      <w:r>
+        <w:rPr>
+          <w:i/>
+          <w:iCs/>
+          <w:lang w:eastAsia="zh-CN"/>
+        </w:rPr>
+        <w:t>glorot_uniform</w:t>
+      </w:r>
+      <w:r>
+        <w:rPr>
+          <w:lang w:eastAsia="zh-CN"/>
+        </w:rPr>
+        <w:t xml:space="preserve"> e </w:t>
+      </w:r>
+      <w:r>
+        <w:rPr>
+          <w:i/>
+          <w:iCs/>
+          <w:lang w:eastAsia="zh-CN"/>
+        </w:rPr>
+        <w:t>dropout</w:t>
+      </w:r>
+      <w:r>
+        <w:rPr>
+          <w:lang w:eastAsia="zh-CN"/>
+        </w:rPr>
+        <w:t xml:space="preserve"> de 10%.</w:t>
+      </w:r>
+    </w:p>
+    <w:p>
+      <w:pPr>
+        <w:rPr>
+          <w:lang w:eastAsia="zh-CN"/>
+        </w:rPr>
+      </w:pPr>
+      <w:r>
+        <w:rPr>
+          <w:lang w:eastAsia="zh-CN"/>
+        </w:rPr>
+        <w:t xml:space="preserve">Para o cálculo do erro da rede é utilizado o otimizador Adamax e para o calculo de perda </w:t>
+      </w:r>
+      <w:r>
+        <w:rPr>
+          <w:lang w:eastAsia="zh-CN"/>
+        </w:rPr>
+        <w:t>a Entropia Cruzada Esparsa</w:t>
       </w:r>
     </w:p>
     <w:p>
@@ -12536,7 +12771,48 @@
       </w:r>
     </w:p>
     <w:p/>
-    <w:p/>
+    <w:p>
+      <w:r>
+        <w:t xml:space="preserve">Com este trabalho pode-se analisar duas formas de resolver a tarefa de sumarização de textos, uma onde apenas é analisada a correlação entre as frases das notícias com seu título, onde é mais simples o processo porém mais custoso pois se faz necessário ter o um modelo de </w:t>
+      </w:r>
+      <w:r>
+        <w:rPr>
+          <w:i/>
+          <w:iCs/>
+        </w:rPr>
+        <w:t>Word Embedding</w:t>
+      </w:r>
+      <w:r>
+        <w:rPr>
+          <w:i/>
+          <w:iCs/>
+        </w:rPr>
+        <w:t xml:space="preserve"> </w:t>
+      </w:r>
+      <w:r>
+        <w:t>carregado durante a execução</w:t>
+      </w:r>
+      <w:r>
+        <w:t xml:space="preserve">, e também se faz necessário possuir o título da notícia. Enquanto o outor método, pode-se receber apenas o texto da notícia que a própria aplicação gera o título, com isso não se faz necessário possuir o título nem um modelo de </w:t>
+      </w:r>
+      <w:r>
+        <w:rPr>
+          <w:i/>
+          <w:iCs/>
+        </w:rPr>
+        <w:t>Word Embedding</w:t>
+      </w:r>
+      <w:r>
+        <w:rPr>
+          <w:i/>
+          <w:iCs/>
+        </w:rPr>
+        <w:t xml:space="preserve">, </w:t>
+      </w:r>
+      <w:r>
+        <w:t>uma vez que apenas precisa ter a rede treinada que é capaz de se gerar os título.</w:t>
+      </w:r>
+    </w:p>
     <w:p/>
     <w:p>
       <w:pPr>
@@ -13385,7 +13661,7 @@
         <v:shape id="_x0000_i1025" type="#_x0000_t75" style="width:6pt;height:15pt" o:ole="">
           <v:imagedata r:id="rId1" o:title=""/>
         </v:shape>
-        <o:OLEObject Type="Embed" ProgID="Equation.KSEE3" ShapeID="_x0000_i1025" DrawAspect="Content" ObjectID="_1666596237" r:id="rId2"/>
+        <o:OLEObject Type="Embed" ProgID="Equation.KSEE3" ShapeID="_x0000_i1025" DrawAspect="Content" ObjectID="_1666624727" r:id="rId2"/>
       </w:object>
     </w:r>
     <w:r>
@@ -13508,7 +13784,7 @@
         <v:shape id="_x0000_i1035" type="#_x0000_t75" style="width:8pt;height:15pt" o:ole="">
           <v:imagedata r:id="rId1" o:title=""/>
         </v:shape>
-        <o:OLEObject Type="Embed" ProgID="Equation.KSEE3" ShapeID="_x0000_i1035" DrawAspect="Content" ObjectID="_1666596238" r:id="rId2"/>
+        <o:OLEObject Type="Embed" ProgID="Equation.KSEE3" ShapeID="_x0000_i1035" DrawAspect="Content" ObjectID="_1666624728" r:id="rId2"/>
       </w:object>
     </w:r>
     <w:r>
@@ -13618,7 +13894,7 @@
         <v:shape id="_x0000_i1036" type="#_x0000_t75" style="width:6.95pt;height:15pt" o:ole="">
           <v:imagedata r:id="rId1" o:title=""/>
         </v:shape>
-        <o:OLEObject Type="Embed" ProgID="Equation.KSEE3" ShapeID="_x0000_i1036" DrawAspect="Content" ObjectID="_1666596239" r:id="rId2"/>
+        <o:OLEObject Type="Embed" ProgID="Equation.KSEE3" ShapeID="_x0000_i1036" DrawAspect="Content" ObjectID="_1666624729" r:id="rId2"/>
       </w:object>
     </w:r>
     <w:r>
@@ -13708,7 +13984,7 @@
         <v:shape id="_x0000_i1048" type="#_x0000_t75" style="width:6.95pt;height:15pt" o:ole="">
           <v:imagedata r:id="rId1" o:title=""/>
         </v:shape>
-        <o:OLEObject Type="Embed" ProgID="Equation.KSEE3" ShapeID="_x0000_i1048" DrawAspect="Content" ObjectID="_1666596240" r:id="rId2"/>
+        <o:OLEObject Type="Embed" ProgID="Equation.KSEE3" ShapeID="_x0000_i1048" DrawAspect="Content" ObjectID="_1666624730" r:id="rId2"/>
       </w:object>
     </w:r>
     <w:r>
@@ -13774,7 +14050,7 @@
         <v:shape id="_x0000_i1059" type="#_x0000_t75" style="width:6.95pt;height:15pt" o:ole="">
           <v:imagedata r:id="rId1" o:title=""/>
         </v:shape>
-        <o:OLEObject Type="Embed" ProgID="Equation.KSEE3" ShapeID="_x0000_i1059" DrawAspect="Content" ObjectID="_1666596241" r:id="rId2"/>
+        <o:OLEObject Type="Embed" ProgID="Equation.KSEE3" ShapeID="_x0000_i1059" DrawAspect="Content" ObjectID="_1666624731" r:id="rId2"/>
       </w:object>
     </w:r>
     <w:r>
@@ -13840,7 +14116,7 @@
         <v:shape id="_x0000_i1063" type="#_x0000_t75" style="width:6.95pt;height:15pt" o:ole="">
           <v:imagedata r:id="rId1" o:title=""/>
         </v:shape>
-        <o:OLEObject Type="Embed" ProgID="Equation.KSEE3" ShapeID="_x0000_i1063" DrawAspect="Content" ObjectID="_1666596242" r:id="rId2"/>
+        <o:OLEObject Type="Embed" ProgID="Equation.KSEE3" ShapeID="_x0000_i1063" DrawAspect="Content" ObjectID="_1666624732" r:id="rId2"/>
       </w:object>
     </w:r>
     <w:r>
@@ -13882,7 +14158,7 @@
         <v:shape id="_x0000_i1064" type="#_x0000_t75" alt="" style="width:8pt;height:15pt" o:ole="">
           <v:imagedata r:id="rId3" o:title=""/>
         </v:shape>
-        <o:OLEObject Type="Embed" ProgID="Equation.KSEE3" ShapeID="_x0000_i1064" DrawAspect="Content" ObjectID="_1666596243" r:id="rId4"/>
+        <o:OLEObject Type="Embed" ProgID="Equation.KSEE3" ShapeID="_x0000_i1064" DrawAspect="Content" ObjectID="_1666624733" r:id="rId4"/>
       </w:object>
     </w:r>
     <w:r>
@@ -13961,7 +14237,7 @@
         <v:shape id="_x0000_i1066" type="#_x0000_t75" style="width:6.95pt;height:15pt" o:ole="">
           <v:imagedata r:id="rId1" o:title=""/>
         </v:shape>
-        <o:OLEObject Type="Embed" ProgID="Equation.KSEE3" ShapeID="_x0000_i1066" DrawAspect="Content" ObjectID="_1666596244" r:id="rId2"/>
+        <o:OLEObject Type="Embed" ProgID="Equation.KSEE3" ShapeID="_x0000_i1066" DrawAspect="Content" ObjectID="_1666624734" r:id="rId2"/>
       </w:object>
     </w:r>
     <w:r>
@@ -14035,7 +14311,7 @@
         <v:shape id="_x0000_i1068" type="#_x0000_t75" style="width:6.95pt;height:15pt" o:ole="">
           <v:imagedata r:id="rId1" o:title=""/>
         </v:shape>
-        <o:OLEObject Type="Embed" ProgID="Equation.KSEE3" ShapeID="_x0000_i1068" DrawAspect="Content" ObjectID="_1666596245" r:id="rId2"/>
+        <o:OLEObject Type="Embed" ProgID="Equation.KSEE3" ShapeID="_x0000_i1068" DrawAspect="Content" ObjectID="_1666624735" r:id="rId2"/>
       </w:object>
     </w:r>
     <w:r>
@@ -14176,7 +14452,7 @@
         <v:shape id="_x0000_i1073" type="#_x0000_t75" style="width:10pt;height:15pt" o:ole="">
           <v:imagedata r:id="rId1" o:title=""/>
         </v:shape>
-        <o:OLEObject Type="Embed" ProgID="Equation.KSEE3" ShapeID="_x0000_i1073" DrawAspect="Content" ObjectID="_1666596246" r:id="rId2"/>
+        <o:OLEObject Type="Embed" ProgID="Equation.KSEE3" ShapeID="_x0000_i1073" DrawAspect="Content" ObjectID="_1666624736" r:id="rId2"/>
       </w:object>
     </w:r>
     <w:r>
@@ -28196,12 +28472,62 @@
 </file>
 
 <file path=customXml/item1.xml><?xml version="1.0" encoding="utf-8"?>
+<s:customData xmlns="http://www.wps.cn/officeDocument/2013/wpsCustomData" xmlns:s="http://www.wps.cn/officeDocument/2013/wpsCustomData">
+  <customSectProps>
+    <customSectPr/>
+    <customSectPr/>
+    <customSectPr/>
+    <customSectPr/>
+    <customSectPr/>
+    <customSectPr/>
+    <customSectPr/>
+    <customSectPr/>
+    <customSectPr/>
+    <customSectPr/>
+    <customSectPr/>
+    <customSectPr/>
+    <customSectPr/>
+    <customSectPr/>
+    <customSectPr/>
+    <customSectPr/>
+    <customSectPr/>
+    <customSectPr/>
+    <customSectPr/>
+    <customSectPr/>
+    <customSectPr/>
+    <customSectPr/>
+    <customSectPr/>
+    <customSectPr/>
+    <customSectPr/>
+    <customSectPr/>
+    <customSectPr/>
+    <customSectPr/>
+    <customSectPr/>
+    <customSectPr/>
+    <customSectPr/>
+    <customSectPr/>
+    <customSectPr/>
+    <customSectPr/>
+    <customSectPr/>
+    <customSectPr/>
+    <customSectPr/>
+    <customSectPr/>
+    <customSectPr/>
+    <customSectPr/>
+  </customSectProps>
+  <customShpExts>
+    <customShpInfo spid="_x0000_s1026" textRotate="1"/>
+  </customShpExts>
+</s:customData>
+</file>
+
+<file path=customXml/item2.xml><?xml version="1.0" encoding="utf-8"?>
 <go:gDocsCustomXmlDataStorage xmlns:go="http://customooxmlschemas.google.com/" xmlns:r="http://schemas.openxmlformats.org/officeDocument/2006/relationships">
   <go:docsCustomData xmlns:go="http://customooxmlschemas.google.com/" roundtripDataSignature="AMtx7mj3+WfW1PTd92qucJsMuOKKCGvE6w==">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</go:docsCustomData>
 </go:gDocsCustomXmlDataStorage>
 </file>
 
-<file path=customXml/item2.xml><?xml version="1.0" encoding="utf-8"?>
+<file path=customXml/item3.xml><?xml version="1.0" encoding="utf-8"?>
 <b:Sources xmlns:b="http://schemas.openxmlformats.org/officeDocument/2006/bibliography" xmlns="http://schemas.openxmlformats.org/officeDocument/2006/bibliography" SelectedStyle="\APASixthEditionOfficeOnline.xsl" StyleName="APA" Version="6">
   <b:Source>
     <b:Tag>Pet</b:Tag>
@@ -28492,57 +28818,15 @@
 </b:Sources>
 </file>
 
-<file path=customXml/item3.xml><?xml version="1.0" encoding="utf-8"?>
-<s:customData xmlns="http://www.wps.cn/officeDocument/2013/wpsCustomData" xmlns:s="http://www.wps.cn/officeDocument/2013/wpsCustomData">
-  <customSectProps>
-    <customSectPr/>
-    <customSectPr/>
-    <customSectPr/>
-    <customSectPr/>
-    <customSectPr/>
-    <customSectPr/>
-    <customSectPr/>
-    <customSectPr/>
-    <customSectPr/>
-    <customSectPr/>
-    <customSectPr/>
-    <customSectPr/>
-    <customSectPr/>
-    <customSectPr/>
-    <customSectPr/>
-    <customSectPr/>
-    <customSectPr/>
-    <customSectPr/>
-    <customSectPr/>
-    <customSectPr/>
-    <customSectPr/>
-    <customSectPr/>
-    <customSectPr/>
-    <customSectPr/>
-    <customSectPr/>
-    <customSectPr/>
-    <customSectPr/>
-    <customSectPr/>
-    <customSectPr/>
-    <customSectPr/>
-    <customSectPr/>
-    <customSectPr/>
-    <customSectPr/>
-    <customSectPr/>
-    <customSectPr/>
-    <customSectPr/>
-    <customSectPr/>
-    <customSectPr/>
-    <customSectPr/>
-    <customSectPr/>
-  </customSectProps>
-  <customShpExts>
-    <customShpInfo spid="_x0000_s1026" textRotate="1"/>
-  </customShpExts>
-</s:customData>
+<file path=customXml/itemProps1.xml><?xml version="1.0" encoding="utf-8"?>
+<ds:datastoreItem xmlns:ds="http://schemas.openxmlformats.org/officeDocument/2006/customXml" ds:itemID="{B1977F7D-205B-4081-913C-38D41E755F92}">
+  <ds:schemaRefs>
+    <ds:schemaRef ds:uri="http://www.wps.cn/officeDocument/2013/wpsCustomData"/>
+  </ds:schemaRefs>
+</ds:datastoreItem>
 </file>
 
-<file path=customXml/itemProps1.xml><?xml version="1.0" encoding="utf-8"?>
+<file path=customXml/itemProps2.xml><?xml version="1.0" encoding="utf-8"?>
 <ds:datastoreItem xmlns:ds="http://schemas.openxmlformats.org/officeDocument/2006/customXml" ds:itemID="{11111111-1234-1234-1234-123412341234}">
   <ds:schemaRefs>
     <ds:schemaRef ds:uri="http://customooxmlschemas.google.com/"/>
@@ -28551,18 +28835,10 @@
 </ds:datastoreItem>
 </file>
 
-<file path=customXml/itemProps2.xml><?xml version="1.0" encoding="utf-8"?>
+<file path=customXml/itemProps3.xml><?xml version="1.0" encoding="utf-8"?>
 <ds:datastoreItem xmlns:ds="http://schemas.openxmlformats.org/officeDocument/2006/customXml" ds:itemID="{FD86E740-C4FB-4C13-A922-694259B273C2}">
   <ds:schemaRefs>
     <ds:schemaRef ds:uri="http://schemas.openxmlformats.org/officeDocument/2006/bibliography"/>
   </ds:schemaRefs>
 </ds:datastoreItem>
-</file>
-
-<file path=customXml/itemProps3.xml><?xml version="1.0" encoding="utf-8"?>
-<ds:datastoreItem xmlns:ds="http://schemas.openxmlformats.org/officeDocument/2006/customXml" ds:itemID="{B1977F7D-205B-4081-913C-38D41E755F92}">
-  <ds:schemaRefs>
-    <ds:schemaRef ds:uri="http://www.wps.cn/officeDocument/2013/wpsCustomData"/>
-  </ds:schemaRefs>
-</ds:datastoreItem>
 </file>
</xml_diff>

<commit_message>
Atualizado tamanho dos vocabulários
</commit_message>
<xml_diff>
--- a/Documentos/Sumarização de notícias.docx
+++ b/Documentos/Sumarização de notícias.docx
@@ -7455,7 +7455,7 @@
           <v:shape id="_x0000_i1026" type="#_x0000_t75" style="width:9.1pt;height:24.8pt" o:ole="">
             <v:imagedata r:id="rId67" o:title=""/>
           </v:shape>
-          <o:OLEObject Type="Embed" ProgID="Equation.KSEE3" ShapeID="_x0000_i1026" DrawAspect="Content" ObjectID="_1666624688" r:id="rId68"/>
+          <o:OLEObject Type="Embed" ProgID="Equation.KSEE3" ShapeID="_x0000_i1026" DrawAspect="Content" ObjectID="_1666627160" r:id="rId68"/>
         </w:object>
       </w:r>
       <w:r>
@@ -7573,7 +7573,7 @@
           <v:shape id="_x0000_i1027" type="#_x0000_t75" style="width:9.75pt;height:24.8pt" o:ole="">
             <v:imagedata r:id="rId70" o:title=""/>
           </v:shape>
-          <o:OLEObject Type="Embed" ProgID="Equation.KSEE3" ShapeID="_x0000_i1027" DrawAspect="Content" ObjectID="_1666624689" r:id="rId71"/>
+          <o:OLEObject Type="Embed" ProgID="Equation.KSEE3" ShapeID="_x0000_i1027" DrawAspect="Content" ObjectID="_1666627161" r:id="rId71"/>
         </w:object>
       </w:r>
       <w:r>
@@ -7787,7 +7787,7 @@
           <v:shape id="_x0000_i1028" type="#_x0000_t75" style="width:13.95pt;height:13pt" o:ole="">
             <v:imagedata r:id="rId72" o:title=""/>
           </v:shape>
-          <o:OLEObject Type="Embed" ProgID="Equation.KSEE3" ShapeID="_x0000_i1028" DrawAspect="Content" ObjectID="_1666624690" r:id="rId73"/>
+          <o:OLEObject Type="Embed" ProgID="Equation.KSEE3" ShapeID="_x0000_i1028" DrawAspect="Content" ObjectID="_1666627162" r:id="rId73"/>
         </w:object>
       </w:r>
       <w:r>
@@ -7805,7 +7805,7 @@
           <v:shape id="_x0000_i1029" type="#_x0000_t75" style="width:22pt;height:21pt" o:ole="">
             <v:imagedata r:id="rId74" o:title=""/>
           </v:shape>
-          <o:OLEObject Type="Embed" ProgID="Equation.KSEE3" ShapeID="_x0000_i1029" DrawAspect="Content" ObjectID="_1666624691" r:id="rId75"/>
+          <o:OLEObject Type="Embed" ProgID="Equation.KSEE3" ShapeID="_x0000_i1029" DrawAspect="Content" ObjectID="_1666627163" r:id="rId75"/>
         </w:object>
       </w:r>
       <w:r>
@@ -7823,7 +7823,7 @@
           <v:shape id="_x0000_i1030" type="#_x0000_t75" style="width:10pt;height:15pt" o:ole="">
             <v:imagedata r:id="rId76" o:title=""/>
           </v:shape>
-          <o:OLEObject Type="Embed" ProgID="Equation.KSEE3" ShapeID="_x0000_i1030" DrawAspect="Content" ObjectID="_1666624692" r:id="rId77"/>
+          <o:OLEObject Type="Embed" ProgID="Equation.KSEE3" ShapeID="_x0000_i1030" DrawAspect="Content" ObjectID="_1666627164" r:id="rId77"/>
         </w:object>
       </w:r>
       <w:r>
@@ -7841,7 +7841,7 @@
           <v:shape id="_x0000_i1031" type="#_x0000_t75" style="width:6.95pt;height:13pt" o:ole="">
             <v:imagedata r:id="rId78" o:title=""/>
           </v:shape>
-          <o:OLEObject Type="Embed" ProgID="Equation.KSEE3" ShapeID="_x0000_i1031" DrawAspect="Content" ObjectID="_1666624693" r:id="rId79"/>
+          <o:OLEObject Type="Embed" ProgID="Equation.KSEE3" ShapeID="_x0000_i1031" DrawAspect="Content" ObjectID="_1666627165" r:id="rId79"/>
         </w:object>
       </w:r>
       <w:r>
@@ -7982,7 +7982,7 @@
           <v:shape id="_x0000_i1032" type="#_x0000_t75" style="width:10pt;height:15pt" o:ole="">
             <v:imagedata r:id="rId76" o:title=""/>
           </v:shape>
-          <o:OLEObject Type="Embed" ProgID="Equation.KSEE3" ShapeID="_x0000_i1032" DrawAspect="Content" ObjectID="_1666624694" r:id="rId80"/>
+          <o:OLEObject Type="Embed" ProgID="Equation.KSEE3" ShapeID="_x0000_i1032" DrawAspect="Content" ObjectID="_1666627166" r:id="rId80"/>
         </w:object>
       </w:r>
       <w:r>
@@ -7997,7 +7997,7 @@
           <v:shape id="_x0000_i1033" type="#_x0000_t75" style="width:6.95pt;height:13pt" o:ole="">
             <v:imagedata r:id="rId78" o:title=""/>
           </v:shape>
-          <o:OLEObject Type="Embed" ProgID="Equation.KSEE3" ShapeID="_x0000_i1033" DrawAspect="Content" ObjectID="_1666624695" r:id="rId81"/>
+          <o:OLEObject Type="Embed" ProgID="Equation.KSEE3" ShapeID="_x0000_i1033" DrawAspect="Content" ObjectID="_1666627167" r:id="rId81"/>
         </w:object>
       </w:r>
       <w:r>
@@ -8204,7 +8204,7 @@
           <v:shape id="_x0000_i1034" type="#_x0000_t75" style="width:13pt;height:13pt" o:ole="">
             <v:imagedata r:id="rId82" o:title=""/>
           </v:shape>
-          <o:OLEObject Type="Embed" ProgID="Equation.KSEE3" ShapeID="_x0000_i1034" DrawAspect="Content" ObjectID="_1666624696" r:id="rId83"/>
+          <o:OLEObject Type="Embed" ProgID="Equation.KSEE3" ShapeID="_x0000_i1034" DrawAspect="Content" ObjectID="_1666627168" r:id="rId83"/>
         </w:object>
       </w:r>
       <w:r>
@@ -9053,7 +9053,7 @@
           <v:shape id="_x0000_i1037" type="#_x0000_t75" style="width:10pt;height:13.95pt" o:ole="">
             <v:imagedata r:id="rId97" o:title=""/>
           </v:shape>
-          <o:OLEObject Type="Embed" ProgID="Equation.KSEE3" ShapeID="_x0000_i1037" DrawAspect="Content" ObjectID="_1666624697" r:id="rId98"/>
+          <o:OLEObject Type="Embed" ProgID="Equation.KSEE3" ShapeID="_x0000_i1037" DrawAspect="Content" ObjectID="_1666627169" r:id="rId98"/>
         </w:object>
       </w:r>
       <w:r>
@@ -9067,7 +9067,7 @@
           <v:shape id="_x0000_i1038" type="#_x0000_t75" style="width:12pt;height:16pt" o:ole="">
             <v:imagedata r:id="rId99" o:title=""/>
           </v:shape>
-          <o:OLEObject Type="Embed" ProgID="Equation.KSEE3" ShapeID="_x0000_i1038" DrawAspect="Content" ObjectID="_1666624698" r:id="rId100"/>
+          <o:OLEObject Type="Embed" ProgID="Equation.KSEE3" ShapeID="_x0000_i1038" DrawAspect="Content" ObjectID="_1666627170" r:id="rId100"/>
         </w:object>
       </w:r>
       <w:r>
@@ -9174,7 +9174,7 @@
           <v:shape id="_x0000_i1039" type="#_x0000_t75" style="width:9.7pt;height:24.8pt" o:ole="">
             <v:imagedata r:id="rId104" o:title=""/>
           </v:shape>
-          <o:OLEObject Type="Embed" ProgID="Equation.KSEE3" ShapeID="_x0000_i1039" DrawAspect="Content" ObjectID="_1666624699" r:id="rId105"/>
+          <o:OLEObject Type="Embed" ProgID="Equation.KSEE3" ShapeID="_x0000_i1039" DrawAspect="Content" ObjectID="_1666627171" r:id="rId105"/>
         </w:object>
       </w:r>
       <w:r>
@@ -9247,7 +9247,7 @@
           <v:shape id="_x0000_i1040" type="#_x0000_t75" style="width:217pt;height:34pt" o:ole="">
             <v:imagedata r:id="rId106" o:title=""/>
           </v:shape>
-          <o:OLEObject Type="Embed" ProgID="Equation.KSEE3" ShapeID="_x0000_i1040" DrawAspect="Content" ObjectID="_1666624700" r:id="rId107"/>
+          <o:OLEObject Type="Embed" ProgID="Equation.KSEE3" ShapeID="_x0000_i1040" DrawAspect="Content" ObjectID="_1666627172" r:id="rId107"/>
         </w:object>
       </w:r>
       <w:r>
@@ -9274,7 +9274,7 @@
           <v:shape id="_x0000_i1041" type="#_x0000_t75" style="width:29pt;height:18pt" o:ole="">
             <v:imagedata r:id="rId108" o:title=""/>
           </v:shape>
-          <o:OLEObject Type="Embed" ProgID="Equation.KSEE3" ShapeID="_x0000_i1041" DrawAspect="Content" ObjectID="_1666624701" r:id="rId109"/>
+          <o:OLEObject Type="Embed" ProgID="Equation.KSEE3" ShapeID="_x0000_i1041" DrawAspect="Content" ObjectID="_1666627173" r:id="rId109"/>
         </w:object>
       </w:r>
       <w:r>
@@ -9298,7 +9298,7 @@
           <v:shape id="_x0000_i1042" type="#_x0000_t75" style="width:6.95pt;height:13pt" o:ole="">
             <v:imagedata r:id="rId110" o:title=""/>
           </v:shape>
-          <o:OLEObject Type="Embed" ProgID="Equation.KSEE3" ShapeID="_x0000_i1042" DrawAspect="Content" ObjectID="_1666624702" r:id="rId111"/>
+          <o:OLEObject Type="Embed" ProgID="Equation.KSEE3" ShapeID="_x0000_i1042" DrawAspect="Content" ObjectID="_1666627174" r:id="rId111"/>
         </w:object>
       </w:r>
       <w:r>
@@ -9312,7 +9312,7 @@
           <v:shape id="_x0000_i1043" type="#_x0000_t75" style="width:11pt;height:13.95pt" o:ole="">
             <v:imagedata r:id="rId112" o:title=""/>
           </v:shape>
-          <o:OLEObject Type="Embed" ProgID="Equation.KSEE3" ShapeID="_x0000_i1043" DrawAspect="Content" ObjectID="_1666624703" r:id="rId113"/>
+          <o:OLEObject Type="Embed" ProgID="Equation.KSEE3" ShapeID="_x0000_i1043" DrawAspect="Content" ObjectID="_1666627175" r:id="rId113"/>
         </w:object>
       </w:r>
       <w:r>
@@ -9336,7 +9336,7 @@
           <v:shape id="_x0000_i1044" type="#_x0000_t75" style="width:30pt;height:18pt" o:ole="">
             <v:imagedata r:id="rId114" o:title=""/>
           </v:shape>
-          <o:OLEObject Type="Embed" ProgID="Equation.KSEE3" ShapeID="_x0000_i1044" DrawAspect="Content" ObjectID="_1666624704" r:id="rId115"/>
+          <o:OLEObject Type="Embed" ProgID="Equation.KSEE3" ShapeID="_x0000_i1044" DrawAspect="Content" ObjectID="_1666627176" r:id="rId115"/>
         </w:object>
       </w:r>
       <w:r>
@@ -9360,7 +9360,7 @@
           <v:shape id="_x0000_i1045" type="#_x0000_t75" style="width:49pt;height:19pt" o:ole="">
             <v:imagedata r:id="rId116" o:title=""/>
           </v:shape>
-          <o:OLEObject Type="Embed" ProgID="Equation.KSEE3" ShapeID="_x0000_i1045" DrawAspect="Content" ObjectID="_1666624705" r:id="rId117"/>
+          <o:OLEObject Type="Embed" ProgID="Equation.KSEE3" ShapeID="_x0000_i1045" DrawAspect="Content" ObjectID="_1666627177" r:id="rId117"/>
         </w:object>
       </w:r>
       <w:r>
@@ -9379,7 +9379,7 @@
           <v:shape id="_x0000_i1046" type="#_x0000_t75" style="width:9pt;height:11pt" o:ole="">
             <v:imagedata r:id="rId118" o:title=""/>
           </v:shape>
-          <o:OLEObject Type="Embed" ProgID="Equation.KSEE3" ShapeID="_x0000_i1046" DrawAspect="Content" ObjectID="_1666624706" r:id="rId119"/>
+          <o:OLEObject Type="Embed" ProgID="Equation.KSEE3" ShapeID="_x0000_i1046" DrawAspect="Content" ObjectID="_1666627178" r:id="rId119"/>
         </w:object>
       </w:r>
       <w:r>
@@ -9393,7 +9393,7 @@
           <v:shape id="_x0000_i1047" type="#_x0000_t75" style="width:57pt;height:19pt" o:ole="">
             <v:imagedata r:id="rId120" o:title=""/>
           </v:shape>
-          <o:OLEObject Type="Embed" ProgID="Equation.KSEE3" ShapeID="_x0000_i1047" DrawAspect="Content" ObjectID="_1666624707" r:id="rId121"/>
+          <o:OLEObject Type="Embed" ProgID="Equation.KSEE3" ShapeID="_x0000_i1047" DrawAspect="Content" ObjectID="_1666627179" r:id="rId121"/>
         </w:object>
       </w:r>
       <w:r>
@@ -9510,7 +9510,7 @@
           <v:shape id="_x0000_i1049" type="#_x0000_t75" style="width:9.7pt;height:24.8pt" o:ole="">
             <v:imagedata r:id="rId125" o:title=""/>
           </v:shape>
-          <o:OLEObject Type="Embed" ProgID="Equation.KSEE3" ShapeID="_x0000_i1049" DrawAspect="Content" ObjectID="_1666624708" r:id="rId126"/>
+          <o:OLEObject Type="Embed" ProgID="Equation.KSEE3" ShapeID="_x0000_i1049" DrawAspect="Content" ObjectID="_1666627180" r:id="rId126"/>
         </w:object>
       </w:r>
       <w:r>
@@ -9560,7 +9560,7 @@
           <v:shape id="_x0000_i1050" type="#_x0000_t75" style="width:31.95pt;height:11pt" o:ole="">
             <v:imagedata r:id="rId127" o:title=""/>
           </v:shape>
-          <o:OLEObject Type="Embed" ProgID="Equation.KSEE3" ShapeID="_x0000_i1050" DrawAspect="Content" ObjectID="_1666624709" r:id="rId128"/>
+          <o:OLEObject Type="Embed" ProgID="Equation.KSEE3" ShapeID="_x0000_i1050" DrawAspect="Content" ObjectID="_1666627181" r:id="rId128"/>
         </w:object>
       </w:r>
       <w:r>
@@ -9574,7 +9574,7 @@
           <v:shape id="_x0000_i1051" type="#_x0000_t75" style="width:31.95pt;height:13.95pt" o:ole="">
             <v:imagedata r:id="rId129" o:title=""/>
           </v:shape>
-          <o:OLEObject Type="Embed" ProgID="Equation.KSEE3" ShapeID="_x0000_i1051" DrawAspect="Content" ObjectID="_1666624710" r:id="rId130"/>
+          <o:OLEObject Type="Embed" ProgID="Equation.KSEE3" ShapeID="_x0000_i1051" DrawAspect="Content" ObjectID="_1666627182" r:id="rId130"/>
         </w:object>
       </w:r>
       <w:r>
@@ -9588,7 +9588,7 @@
           <v:shape id="_x0000_i1052" type="#_x0000_t75" style="width:35pt;height:16pt" o:ole="">
             <v:imagedata r:id="rId131" o:title=""/>
           </v:shape>
-          <o:OLEObject Type="Embed" ProgID="Equation.KSEE3" ShapeID="_x0000_i1052" DrawAspect="Content" ObjectID="_1666624711" r:id="rId132"/>
+          <o:OLEObject Type="Embed" ProgID="Equation.KSEE3" ShapeID="_x0000_i1052" DrawAspect="Content" ObjectID="_1666627183" r:id="rId132"/>
         </w:object>
       </w:r>
       <w:r>
@@ -9607,7 +9607,7 @@
           <v:shape id="_x0000_i1053" type="#_x0000_t75" style="width:49.95pt;height:34pt" o:ole="">
             <v:imagedata r:id="rId133" o:title=""/>
           </v:shape>
-          <o:OLEObject Type="Embed" ProgID="Equation.KSEE3" ShapeID="_x0000_i1053" DrawAspect="Content" ObjectID="_1666624712" r:id="rId134"/>
+          <o:OLEObject Type="Embed" ProgID="Equation.KSEE3" ShapeID="_x0000_i1053" DrawAspect="Content" ObjectID="_1666627184" r:id="rId134"/>
         </w:object>
       </w:r>
       <w:r>
@@ -9621,7 +9621,7 @@
           <v:shape id="_x0000_i1054" type="#_x0000_t75" style="width:11pt;height:13.95pt" o:ole="">
             <v:imagedata r:id="rId135" o:title=""/>
           </v:shape>
-          <o:OLEObject Type="Embed" ProgID="Equation.KSEE3" ShapeID="_x0000_i1054" DrawAspect="Content" ObjectID="_1666624713" r:id="rId136"/>
+          <o:OLEObject Type="Embed" ProgID="Equation.KSEE3" ShapeID="_x0000_i1054" DrawAspect="Content" ObjectID="_1666627185" r:id="rId136"/>
         </w:object>
       </w:r>
       <w:r>
@@ -9635,7 +9635,7 @@
           <v:shape id="_x0000_i1055" type="#_x0000_t75" style="width:9pt;height:11pt" o:ole="">
             <v:imagedata r:id="rId137" o:title=""/>
           </v:shape>
-          <o:OLEObject Type="Embed" ProgID="Equation.KSEE3" ShapeID="_x0000_i1055" DrawAspect="Content" ObjectID="_1666624714" r:id="rId138"/>
+          <o:OLEObject Type="Embed" ProgID="Equation.KSEE3" ShapeID="_x0000_i1055" DrawAspect="Content" ObjectID="_1666627186" r:id="rId138"/>
         </w:object>
       </w:r>
       <w:r>
@@ -9718,7 +9718,7 @@
           <v:shape id="_x0000_i1056" type="#_x0000_t75" style="width:9.7pt;height:24.8pt" o:ole="">
             <v:imagedata r:id="rId140" o:title=""/>
           </v:shape>
-          <o:OLEObject Type="Embed" ProgID="Equation.KSEE3" ShapeID="_x0000_i1056" DrawAspect="Content" ObjectID="_1666624715" r:id="rId141"/>
+          <o:OLEObject Type="Embed" ProgID="Equation.KSEE3" ShapeID="_x0000_i1056" DrawAspect="Content" ObjectID="_1666627187" r:id="rId141"/>
         </w:object>
       </w:r>
       <w:r>
@@ -9765,7 +9765,7 @@
           <v:shape id="_x0000_i1057" type="#_x0000_t75" style="width:11pt;height:13.95pt" o:ole="">
             <v:imagedata r:id="rId135" o:title=""/>
           </v:shape>
-          <o:OLEObject Type="Embed" ProgID="Equation.KSEE3" ShapeID="_x0000_i1057" DrawAspect="Content" ObjectID="_1666624716" r:id="rId142"/>
+          <o:OLEObject Type="Embed" ProgID="Equation.KSEE3" ShapeID="_x0000_i1057" DrawAspect="Content" ObjectID="_1666627188" r:id="rId142"/>
         </w:object>
       </w:r>
       <w:r>
@@ -9779,7 +9779,7 @@
           <v:shape id="_x0000_i1058" type="#_x0000_t75" style="width:9pt;height:11pt" o:ole="">
             <v:imagedata r:id="rId137" o:title=""/>
           </v:shape>
-          <o:OLEObject Type="Embed" ProgID="Equation.KSEE3" ShapeID="_x0000_i1058" DrawAspect="Content" ObjectID="_1666624717" r:id="rId143"/>
+          <o:OLEObject Type="Embed" ProgID="Equation.KSEE3" ShapeID="_x0000_i1058" DrawAspect="Content" ObjectID="_1666627189" r:id="rId143"/>
         </w:object>
       </w:r>
       <w:r>
@@ -9890,7 +9890,7 @@
           <v:shape id="_x0000_i1060" type="#_x0000_t75" style="width:9.7pt;height:24.8pt" o:ole="">
             <v:imagedata r:id="rId147" o:title=""/>
           </v:shape>
-          <o:OLEObject Type="Embed" ProgID="Equation.KSEE3" ShapeID="_x0000_i1060" DrawAspect="Content" ObjectID="_1666624718" r:id="rId148"/>
+          <o:OLEObject Type="Embed" ProgID="Equation.KSEE3" ShapeID="_x0000_i1060" DrawAspect="Content" ObjectID="_1666627190" r:id="rId148"/>
         </w:object>
       </w:r>
       <w:r>
@@ -9937,7 +9937,7 @@
           <v:shape id="_x0000_i1061" type="#_x0000_t75" style="width:9pt;height:11pt" o:ole="">
             <v:imagedata r:id="rId149" o:title=""/>
           </v:shape>
-          <o:OLEObject Type="Embed" ProgID="Equation.KSEE3" ShapeID="_x0000_i1061" DrawAspect="Content" ObjectID="_1666624719" r:id="rId150"/>
+          <o:OLEObject Type="Embed" ProgID="Equation.KSEE3" ShapeID="_x0000_i1061" DrawAspect="Content" ObjectID="_1666627191" r:id="rId150"/>
         </w:object>
       </w:r>
       <w:r>
@@ -10029,7 +10029,7 @@
           <v:shape id="_x0000_i1062" type="#_x0000_t75" style="width:9.7pt;height:24.8pt" o:ole="">
             <v:imagedata r:id="rId152" o:title=""/>
           </v:shape>
-          <o:OLEObject Type="Embed" ProgID="Equation.KSEE3" ShapeID="_x0000_i1062" DrawAspect="Content" ObjectID="_1666624720" r:id="rId153"/>
+          <o:OLEObject Type="Embed" ProgID="Equation.KSEE3" ShapeID="_x0000_i1062" DrawAspect="Content" ObjectID="_1666627192" r:id="rId153"/>
         </w:object>
       </w:r>
       <w:r>
@@ -10229,7 +10229,7 @@
           <v:shape id="_x0000_i1065" type="#_x0000_t75" style="width:6.95pt;height:15pt" o:ole="">
             <v:imagedata r:id="rId157" o:title=""/>
           </v:shape>
-          <o:OLEObject Type="Embed" ProgID="Equation.KSEE3" ShapeID="_x0000_i1065" DrawAspect="Content" ObjectID="_1666624721" r:id="rId158"/>
+          <o:OLEObject Type="Embed" ProgID="Equation.KSEE3" ShapeID="_x0000_i1065" DrawAspect="Content" ObjectID="_1666627193" r:id="rId158"/>
         </w:object>
       </w:r>
       <w:r>
@@ -10748,7 +10748,7 @@
           <v:shape id="_x0000_i1067" type="#_x0000_t75" style="width:9.7pt;height:24.8pt" o:ole="">
             <v:imagedata r:id="rId163" o:title=""/>
           </v:shape>
-          <o:OLEObject Type="Embed" ProgID="Equation.KSEE3" ShapeID="_x0000_i1067" DrawAspect="Content" ObjectID="_1666624722" r:id="rId164"/>
+          <o:OLEObject Type="Embed" ProgID="Equation.KSEE3" ShapeID="_x0000_i1067" DrawAspect="Content" ObjectID="_1666627194" r:id="rId164"/>
         </w:object>
       </w:r>
       <w:r>
@@ -10822,7 +10822,7 @@
           <v:shape id="_x0000_i1069" type="#_x0000_t75" style="width:295.75pt;height:18.2pt" o:ole="">
             <v:imagedata r:id="rId170" o:title=""/>
           </v:shape>
-          <o:OLEObject Type="Embed" ProgID="Equation.KSEE3" ShapeID="_x0000_i1069" DrawAspect="Content" ObjectID="_1666624723" r:id="rId171"/>
+          <o:OLEObject Type="Embed" ProgID="Equation.KSEE3" ShapeID="_x0000_i1069" DrawAspect="Content" ObjectID="_1666627195" r:id="rId171"/>
         </w:object>
       </w:r>
     </w:p>
@@ -10867,7 +10867,7 @@
           <v:shape id="_x0000_i1070" type="#_x0000_t75" style="width:438.95pt;height:17.9pt" o:ole="">
             <v:imagedata r:id="rId172" o:title=""/>
           </v:shape>
-          <o:OLEObject Type="Embed" ProgID="Equation.KSEE3" ShapeID="_x0000_i1070" DrawAspect="Content" ObjectID="_1666624724" r:id="rId173"/>
+          <o:OLEObject Type="Embed" ProgID="Equation.KSEE3" ShapeID="_x0000_i1070" DrawAspect="Content" ObjectID="_1666627196" r:id="rId173"/>
         </w:object>
       </w:r>
     </w:p>
@@ -10897,7 +10897,7 @@
           <v:shape id="_x0000_i1071" type="#_x0000_t75" style="width:445.9pt;height:17.9pt" o:ole="">
             <v:imagedata r:id="rId174" o:title=""/>
           </v:shape>
-          <o:OLEObject Type="Embed" ProgID="Equation.KSEE3" ShapeID="_x0000_i1071" DrawAspect="Content" ObjectID="_1666624725" r:id="rId175"/>
+          <o:OLEObject Type="Embed" ProgID="Equation.KSEE3" ShapeID="_x0000_i1071" DrawAspect="Content" ObjectID="_1666627197" r:id="rId175"/>
         </w:object>
       </w:r>
     </w:p>
@@ -11016,7 +11016,7 @@
           <v:shape id="_x0000_i1072" type="#_x0000_t75" style="width:10pt;height:15pt" o:ole="">
             <v:imagedata r:id="rId179" o:title=""/>
           </v:shape>
-          <o:OLEObject Type="Embed" ProgID="Equation.KSEE3" ShapeID="_x0000_i1072" DrawAspect="Content" ObjectID="_1666624726" r:id="rId180"/>
+          <o:OLEObject Type="Embed" ProgID="Equation.KSEE3" ShapeID="_x0000_i1072" DrawAspect="Content" ObjectID="_1666627198" r:id="rId180"/>
         </w:object>
       </w:r>
       <w:r>
@@ -12406,7 +12406,19 @@
         <w:t xml:space="preserve"> com 1024, um vocabulário </w:t>
       </w:r>
       <w:r>
-        <w:t>para as notícias com XX palavras e um vocabulário com XX palavras para o título</w:t>
+        <w:t xml:space="preserve">para as notícias com </w:t>
+      </w:r>
+      <w:r>
+        <w:t>600</w:t>
+      </w:r>
+      <w:r>
+        <w:t xml:space="preserve"> palavras e um vocabulário com </w:t>
+      </w:r>
+      <w:r>
+        <w:t>20</w:t>
+      </w:r>
+      <w:r>
+        <w:t xml:space="preserve"> palavras para o título</w:t>
       </w:r>
     </w:p>
     <w:p>
@@ -12683,7 +12695,19 @@
         <w:rPr>
           <w:lang w:eastAsia="zh-CN"/>
         </w:rPr>
-        <w:t xml:space="preserve">Para o cálculo do erro da rede é utilizado o otimizador Adamax e para o calculo de perda </w:t>
+        <w:t>Para o cálculo do erro da rede é utilizado o otimizador Adamax e para o c</w:t>
+      </w:r>
+      <w:r>
+        <w:rPr>
+          <w:lang w:eastAsia="zh-CN"/>
+        </w:rPr>
+        <w:t>á</w:t>
+      </w:r>
+      <w:r>
+        <w:rPr>
+          <w:lang w:eastAsia="zh-CN"/>
+        </w:rPr>
+        <w:t xml:space="preserve">lculo de perda </w:t>
       </w:r>
       <w:r>
         <w:rPr>
@@ -13661,7 +13685,7 @@
         <v:shape id="_x0000_i1025" type="#_x0000_t75" style="width:6pt;height:15pt" o:ole="">
           <v:imagedata r:id="rId1" o:title=""/>
         </v:shape>
-        <o:OLEObject Type="Embed" ProgID="Equation.KSEE3" ShapeID="_x0000_i1025" DrawAspect="Content" ObjectID="_1666624727" r:id="rId2"/>
+        <o:OLEObject Type="Embed" ProgID="Equation.KSEE3" ShapeID="_x0000_i1025" DrawAspect="Content" ObjectID="_1666627199" r:id="rId2"/>
       </w:object>
     </w:r>
     <w:r>
@@ -13784,7 +13808,7 @@
         <v:shape id="_x0000_i1035" type="#_x0000_t75" style="width:8pt;height:15pt" o:ole="">
           <v:imagedata r:id="rId1" o:title=""/>
         </v:shape>
-        <o:OLEObject Type="Embed" ProgID="Equation.KSEE3" ShapeID="_x0000_i1035" DrawAspect="Content" ObjectID="_1666624728" r:id="rId2"/>
+        <o:OLEObject Type="Embed" ProgID="Equation.KSEE3" ShapeID="_x0000_i1035" DrawAspect="Content" ObjectID="_1666627200" r:id="rId2"/>
       </w:object>
     </w:r>
     <w:r>
@@ -13894,7 +13918,7 @@
         <v:shape id="_x0000_i1036" type="#_x0000_t75" style="width:6.95pt;height:15pt" o:ole="">
           <v:imagedata r:id="rId1" o:title=""/>
         </v:shape>
-        <o:OLEObject Type="Embed" ProgID="Equation.KSEE3" ShapeID="_x0000_i1036" DrawAspect="Content" ObjectID="_1666624729" r:id="rId2"/>
+        <o:OLEObject Type="Embed" ProgID="Equation.KSEE3" ShapeID="_x0000_i1036" DrawAspect="Content" ObjectID="_1666627201" r:id="rId2"/>
       </w:object>
     </w:r>
     <w:r>
@@ -13984,7 +14008,7 @@
         <v:shape id="_x0000_i1048" type="#_x0000_t75" style="width:6.95pt;height:15pt" o:ole="">
           <v:imagedata r:id="rId1" o:title=""/>
         </v:shape>
-        <o:OLEObject Type="Embed" ProgID="Equation.KSEE3" ShapeID="_x0000_i1048" DrawAspect="Content" ObjectID="_1666624730" r:id="rId2"/>
+        <o:OLEObject Type="Embed" ProgID="Equation.KSEE3" ShapeID="_x0000_i1048" DrawAspect="Content" ObjectID="_1666627202" r:id="rId2"/>
       </w:object>
     </w:r>
     <w:r>
@@ -14050,7 +14074,7 @@
         <v:shape id="_x0000_i1059" type="#_x0000_t75" style="width:6.95pt;height:15pt" o:ole="">
           <v:imagedata r:id="rId1" o:title=""/>
         </v:shape>
-        <o:OLEObject Type="Embed" ProgID="Equation.KSEE3" ShapeID="_x0000_i1059" DrawAspect="Content" ObjectID="_1666624731" r:id="rId2"/>
+        <o:OLEObject Type="Embed" ProgID="Equation.KSEE3" ShapeID="_x0000_i1059" DrawAspect="Content" ObjectID="_1666627203" r:id="rId2"/>
       </w:object>
     </w:r>
     <w:r>
@@ -14116,7 +14140,7 @@
         <v:shape id="_x0000_i1063" type="#_x0000_t75" style="width:6.95pt;height:15pt" o:ole="">
           <v:imagedata r:id="rId1" o:title=""/>
         </v:shape>
-        <o:OLEObject Type="Embed" ProgID="Equation.KSEE3" ShapeID="_x0000_i1063" DrawAspect="Content" ObjectID="_1666624732" r:id="rId2"/>
+        <o:OLEObject Type="Embed" ProgID="Equation.KSEE3" ShapeID="_x0000_i1063" DrawAspect="Content" ObjectID="_1666627204" r:id="rId2"/>
       </w:object>
     </w:r>
     <w:r>
@@ -14158,7 +14182,7 @@
         <v:shape id="_x0000_i1064" type="#_x0000_t75" alt="" style="width:8pt;height:15pt" o:ole="">
           <v:imagedata r:id="rId3" o:title=""/>
         </v:shape>
-        <o:OLEObject Type="Embed" ProgID="Equation.KSEE3" ShapeID="_x0000_i1064" DrawAspect="Content" ObjectID="_1666624733" r:id="rId4"/>
+        <o:OLEObject Type="Embed" ProgID="Equation.KSEE3" ShapeID="_x0000_i1064" DrawAspect="Content" ObjectID="_1666627205" r:id="rId4"/>
       </w:object>
     </w:r>
     <w:r>
@@ -14237,7 +14261,7 @@
         <v:shape id="_x0000_i1066" type="#_x0000_t75" style="width:6.95pt;height:15pt" o:ole="">
           <v:imagedata r:id="rId1" o:title=""/>
         </v:shape>
-        <o:OLEObject Type="Embed" ProgID="Equation.KSEE3" ShapeID="_x0000_i1066" DrawAspect="Content" ObjectID="_1666624734" r:id="rId2"/>
+        <o:OLEObject Type="Embed" ProgID="Equation.KSEE3" ShapeID="_x0000_i1066" DrawAspect="Content" ObjectID="_1666627206" r:id="rId2"/>
       </w:object>
     </w:r>
     <w:r>
@@ -14311,7 +14335,7 @@
         <v:shape id="_x0000_i1068" type="#_x0000_t75" style="width:6.95pt;height:15pt" o:ole="">
           <v:imagedata r:id="rId1" o:title=""/>
         </v:shape>
-        <o:OLEObject Type="Embed" ProgID="Equation.KSEE3" ShapeID="_x0000_i1068" DrawAspect="Content" ObjectID="_1666624735" r:id="rId2"/>
+        <o:OLEObject Type="Embed" ProgID="Equation.KSEE3" ShapeID="_x0000_i1068" DrawAspect="Content" ObjectID="_1666627207" r:id="rId2"/>
       </w:object>
     </w:r>
     <w:r>
@@ -14452,7 +14476,7 @@
         <v:shape id="_x0000_i1073" type="#_x0000_t75" style="width:10pt;height:15pt" o:ole="">
           <v:imagedata r:id="rId1" o:title=""/>
         </v:shape>
-        <o:OLEObject Type="Embed" ProgID="Equation.KSEE3" ShapeID="_x0000_i1073" DrawAspect="Content" ObjectID="_1666624736" r:id="rId2"/>
+        <o:OLEObject Type="Embed" ProgID="Equation.KSEE3" ShapeID="_x0000_i1073" DrawAspect="Content" ObjectID="_1666627208" r:id="rId2"/>
       </w:object>
     </w:r>
     <w:r>

</xml_diff>

<commit_message>
Correções e melhorias gerais no texto
</commit_message>
<xml_diff>
--- a/Documentos/Sumarização de notícias.docx
+++ b/Documentos/Sumarização de notícias.docx
@@ -4636,8 +4636,6 @@
           <w:szCs w:val="28"/>
         </w:rPr>
       </w:pPr>
-      <w:bookmarkStart w:id="17" w:name="_GoBack"/>
-      <w:bookmarkEnd w:id="17"/>
     </w:p>
     <w:p>
       <w:pPr>
@@ -6258,6 +6256,13 @@
               <w:lang w:val="pt-BR"/>
             </w:rPr>
             <w:tab/>
+          </w:r>
+          <w:r>
+            <w:rPr>
+              <w:rStyle w:val="29"/>
+              <w:rFonts w:hint="default"/>
+              <w:lang w:val="pt-BR"/>
+            </w:rPr>
             <w:t xml:space="preserve">        Mecanismo de atenção........................................................</w:t>
           </w:r>
           <w:r>
@@ -6633,7 +6638,7 @@
               <w:rFonts w:hint="default"/>
               <w:lang w:val="pt-BR"/>
             </w:rPr>
-            <w:t>4</w:t>
+            <w:t>3</w:t>
           </w:r>
           <w:r>
             <w:fldChar w:fldCharType="end"/>
@@ -6677,7 +6682,7 @@
               <w:rFonts w:hint="default"/>
               <w:lang w:val="pt-BR"/>
             </w:rPr>
-            <w:t>46</w:t>
+            <w:t>45</w:t>
           </w:r>
           <w:r>
             <w:fldChar w:fldCharType="end"/>
@@ -9922,9 +9927,9 @@
         <w:ind w:firstLine="0"/>
         <w:jc w:val="left"/>
       </w:pPr>
-      <w:bookmarkStart w:id="10" w:name="_heading=h.9ne77upr3ml9" w:colFirst="0" w:colLast="0"/>
+      <w:bookmarkStart w:id="10" w:name="_heading=h.a4vgmurz2jgf" w:colFirst="0" w:colLast="0"/>
       <w:bookmarkEnd w:id="10"/>
-      <w:bookmarkStart w:id="11" w:name="_heading=h.a4vgmurz2jgf" w:colFirst="0" w:colLast="0"/>
+      <w:bookmarkStart w:id="11" w:name="_heading=h.9ne77upr3ml9" w:colFirst="0" w:colLast="0"/>
       <w:bookmarkEnd w:id="11"/>
     </w:p>
     <w:p>
@@ -12738,7 +12743,7 @@
           <w:szCs w:val="20"/>
         </w:rPr>
         <w:object>
-          <v:shape id="_x0000_i1087" o:spt="75" type="#_x0000_t75" style="height:24.8pt;width:9.7pt;" o:ole="t" filled="f" o:preferrelative="t" stroked="f" coordsize="21600,21600">
+          <v:shape id="_x0000_i1059" o:spt="75" type="#_x0000_t75" style="height:24.8pt;width:9.7pt;" o:ole="t" filled="f" o:preferrelative="t" stroked="f" coordsize="21600,21600">
             <v:path/>
             <v:fill on="f" focussize="0,0"/>
             <v:stroke on="f" joinstyle="miter"/>
@@ -12747,7 +12752,7 @@
             <w10:wrap type="none"/>
             <w10:anchorlock/>
           </v:shape>
-          <o:OLEObject Type="Embed" ProgID="Equation.KSEE3" ShapeID="_x0000_i1087" DrawAspect="Content" ObjectID="_1468075770" r:id="rId188">
+          <o:OLEObject Type="Embed" ProgID="Equation.KSEE3" ShapeID="_x0000_i1059" DrawAspect="Content" ObjectID="_1468075770" r:id="rId188">
             <o:LockedField>false</o:LockedField>
           </o:OLEObject>
         </w:object>
@@ -12788,7 +12793,7 @@
           <w:position w:val="-6"/>
         </w:rPr>
         <w:object>
-          <v:shape id="_x0000_i1088" o:spt="75" type="#_x0000_t75" style="height:11pt;width:9pt;" o:ole="t" filled="f" o:preferrelative="t" stroked="f" coordsize="21600,21600">
+          <v:shape id="_x0000_i1060" o:spt="75" type="#_x0000_t75" style="height:11pt;width:9pt;" o:ole="t" filled="f" o:preferrelative="t" stroked="f" coordsize="21600,21600">
             <v:path/>
             <v:fill on="f" focussize="0,0"/>
             <v:stroke on="f" joinstyle="miter"/>
@@ -12797,7 +12802,7 @@
             <w10:wrap type="none"/>
             <w10:anchorlock/>
           </v:shape>
-          <o:OLEObject Type="Embed" ProgID="Equation.KSEE3" ShapeID="_x0000_i1088" DrawAspect="Content" ObjectID="_1468075771" r:id="rId190">
+          <o:OLEObject Type="Embed" ProgID="Equation.KSEE3" ShapeID="_x0000_i1060" DrawAspect="Content" ObjectID="_1468075771" r:id="rId190">
             <o:LockedField>false</o:LockedField>
           </o:OLEObject>
         </w:object>
@@ -12887,7 +12892,7 @@
           <w:szCs w:val="20"/>
         </w:rPr>
         <w:object>
-          <v:shape id="_x0000_i1089" o:spt="75" type="#_x0000_t75" style="height:24.8pt;width:9.7pt;" o:ole="t" filled="f" o:preferrelative="t" stroked="f" coordsize="21600,21600">
+          <v:shape id="_x0000_i1061" o:spt="75" type="#_x0000_t75" style="height:24.8pt;width:9.7pt;" o:ole="t" filled="f" o:preferrelative="t" stroked="f" coordsize="21600,21600">
             <v:path/>
             <v:fill on="f" focussize="0,0"/>
             <v:stroke on="f" joinstyle="miter"/>
@@ -12896,7 +12901,7 @@
             <w10:wrap type="none"/>
             <w10:anchorlock/>
           </v:shape>
-          <o:OLEObject Type="Embed" ProgID="Equation.KSEE3" ShapeID="_x0000_i1089" DrawAspect="Content" ObjectID="_1468075772" r:id="rId193">
+          <o:OLEObject Type="Embed" ProgID="Equation.KSEE3" ShapeID="_x0000_i1061" DrawAspect="Content" ObjectID="_1468075772" r:id="rId193">
             <o:LockedField>false</o:LockedField>
           </o:OLEObject>
         </w:object>
@@ -12990,7 +12995,11 @@
         <w:t>.</w:t>
       </w:r>
     </w:p>
-    <w:p/>
+    <w:p>
+      <w:pPr>
+        <w:ind w:left="0" w:leftChars="0" w:firstLine="0" w:firstLineChars="0"/>
+      </w:pPr>
+    </w:p>
     <w:p>
       <w:pPr>
         <w:jc w:val="center"/>
@@ -13071,7 +13080,7 @@
           <w:szCs w:val="20"/>
         </w:rPr>
         <w:object>
-          <v:shape id="_x0000_i1100" o:spt="75" type="#_x0000_t75" style="height:15pt;width:6.95pt;" o:ole="t" filled="f" o:preferrelative="t" stroked="f" coordsize="21600,21600">
+          <v:shape id="_x0000_i1066" o:spt="75" type="#_x0000_t75" style="height:15pt;width:6.95pt;" o:ole="t" filled="f" o:preferrelative="t" stroked="f" coordsize="21600,21600">
             <v:path/>
             <v:fill on="f" focussize="0,0"/>
             <v:stroke on="f" joinstyle="miter"/>
@@ -13080,7 +13089,7 @@
             <w10:wrap type="none"/>
             <w10:anchorlock/>
           </v:shape>
-          <o:OLEObject Type="Embed" ProgID="Equation.KSEE3" ShapeID="_x0000_i1100" DrawAspect="Content" ObjectID="_1468075773" r:id="rId196">
+          <o:OLEObject Type="Embed" ProgID="Equation.KSEE3" ShapeID="_x0000_i1066" DrawAspect="Content" ObjectID="_1468075773" r:id="rId196">
             <o:LockedField>false</o:LockedField>
           </o:OLEObject>
         </w:object>
@@ -13210,6 +13219,10 @@
     <w:p>
       <w:pPr>
         <w:ind w:firstLine="720"/>
+        <w:rPr>
+          <w:rFonts w:hint="default"/>
+          <w:lang w:val="pt-BR"/>
+        </w:rPr>
       </w:pPr>
       <w:r>
         <w:rPr>
@@ -13229,42 +13242,54 @@
         <w:t>tokens</w:t>
       </w:r>
       <w:r>
-        <w:t xml:space="preserve"> e separá-las em grupos diferentes como, por exemplo, palavras, números, datas e ponto final e, assim, gerar vetores, e também a remoção de </w:t>
-      </w:r>
+        <w:t xml:space="preserve"> e separá-las em grupos diferentes como, por exemplo, palavras, números, datas e ponto final e, assim, gerar vetores</w:t>
+      </w:r>
+      <w:r>
+        <w:rPr>
+          <w:rFonts w:hint="default"/>
+          <w:lang w:val="pt-BR"/>
+        </w:rPr>
+        <w:t>.</w:t>
+      </w:r>
+    </w:p>
+    <w:p>
+      <w:pPr>
+        <w:ind w:firstLine="720"/>
+      </w:pPr>
       <w:r>
         <w:rPr>
           <w:i/>
           <w:iCs/>
         </w:rPr>
-        <w:t>stopwords</w:t>
-      </w:r>
-      <w:r>
-        <w:t xml:space="preserve">. </w:t>
-      </w:r>
-    </w:p>
-    <w:p>
-      <w:pPr>
-        <w:ind w:firstLine="720"/>
-      </w:pPr>
+        <w:t>KeyedVectors</w:t>
+      </w:r>
+      <w:r>
+        <w:t xml:space="preserve">: Para carregar modelos pré-treinados de maneira mais rápida como, por exemplo, solicitações para carregar páginas na </w:t>
+      </w:r>
       <w:r>
         <w:rPr>
           <w:i/>
           <w:iCs/>
         </w:rPr>
-        <w:t>KeyedVectors</w:t>
-      </w:r>
-      <w:r>
-        <w:t xml:space="preserve">: Para carregar modelos pré-treinados de maneira mais rápida como, por exemplo, solicitações para carregar páginas na </w:t>
-      </w:r>
+        <w:t>web</w:t>
+      </w:r>
+      <w:r>
+        <w:t>.</w:t>
+      </w:r>
+    </w:p>
+    <w:p>
+      <w:pPr>
+        <w:ind w:firstLine="720"/>
+      </w:pPr>
       <w:r>
         <w:rPr>
           <w:i/>
           <w:iCs/>
         </w:rPr>
-        <w:t>web</w:t>
-      </w:r>
-      <w:r>
-        <w:t>.</w:t>
+        <w:t>Cosine_similarity</w:t>
+      </w:r>
+      <w:r>
+        <w:t>: Calcula a similaridade de cosseno entre as amostras de um ponto à outro, com base no produto escalar normalizado .</w:t>
       </w:r>
     </w:p>
     <w:p>
@@ -13276,75 +13301,161 @@
           <w:i/>
           <w:iCs/>
         </w:rPr>
-        <w:t>Punctuation</w:t>
-      </w:r>
-      <w:r>
-        <w:t>: Disponibiliza dos os conjuntos relacionados a pontuação de texto, como uma constante de variável do tipo</w:t>
-      </w:r>
+        <w:t>NetworkX</w:t>
+      </w:r>
+      <w:r>
+        <w:t>: Criação e manipulação para estudar estruturas, funções e redes mais elaboradas.</w:t>
+      </w:r>
+    </w:p>
+    <w:p>
+      <w:pPr>
+        <w:ind w:firstLine="720"/>
+      </w:pPr>
       <w:r>
         <w:rPr>
           <w:i/>
           <w:iCs/>
         </w:rPr>
-        <w:t xml:space="preserve"> string</w:t>
-      </w:r>
-      <w:r>
-        <w:t>.</w:t>
-      </w:r>
-    </w:p>
-    <w:p>
-      <w:pPr>
-        <w:ind w:firstLine="720"/>
-      </w:pPr>
+        <w:t>Json</w:t>
+      </w:r>
+      <w:r>
+        <w:t xml:space="preserve">: Representa estrutura de dados em formato de texto com a sintaxe do objeto </w:t>
+      </w:r>
       <w:r>
         <w:rPr>
           <w:i/>
           <w:iCs/>
         </w:rPr>
-        <w:t>Cosine_similarity</w:t>
-      </w:r>
-      <w:r>
-        <w:t>: Calcula a similaridade de cosseno entre as amostras de um ponto à outro, com base no produto escalar normalizado .</w:t>
+        <w:t>JavaScript</w:t>
+      </w:r>
+      <w:r>
+        <w:t>.</w:t>
       </w:r>
     </w:p>
     <w:p>
       <w:pPr>
         <w:ind w:firstLine="720"/>
-      </w:pPr>
-      <w:r>
-        <w:rPr>
+        <w:rPr>
+          <w:rFonts w:hint="default"/>
+          <w:lang w:val="pt-BR"/>
+        </w:rPr>
+      </w:pPr>
+      <w:r>
+        <w:rPr>
+          <w:rFonts w:hint="default"/>
           <w:i/>
           <w:iCs/>
-        </w:rPr>
-        <w:t>NetworkX</w:t>
-      </w:r>
-      <w:r>
-        <w:t>: Criação e manipulação para estudar estruturas, funções e redes mais elaboradas.</w:t>
+          <w:lang w:val="pt-BR"/>
+        </w:rPr>
+        <w:t xml:space="preserve">TensorFlow: </w:t>
+      </w:r>
+      <w:r>
+        <w:rPr>
+          <w:rFonts w:hint="default"/>
+          <w:lang w:val="pt-BR"/>
+        </w:rPr>
+        <w:t xml:space="preserve">Utilizada </w:t>
+      </w:r>
+      <w:r>
+        <w:t xml:space="preserve">para aprendizado de máquina </w:t>
+      </w:r>
+      <w:r>
+        <w:rPr>
+          <w:rFonts w:hint="default"/>
+          <w:lang w:val="pt-BR"/>
+        </w:rPr>
+        <w:t>em diversas</w:t>
+      </w:r>
+      <w:r>
+        <w:t xml:space="preserve"> tarefas. É um sistema </w:t>
+      </w:r>
+      <w:r>
+        <w:rPr>
+          <w:rFonts w:hint="default"/>
+          <w:lang w:val="pt-BR"/>
+        </w:rPr>
+        <w:t xml:space="preserve"> de redes neurais </w:t>
+      </w:r>
+      <w:r>
+        <w:t>para cria</w:t>
+      </w:r>
+      <w:r>
+        <w:rPr>
+          <w:rFonts w:hint="default"/>
+          <w:lang w:val="pt-BR"/>
+        </w:rPr>
+        <w:t>r</w:t>
+      </w:r>
+      <w:r>
+        <w:t xml:space="preserve"> e treina</w:t>
+      </w:r>
+      <w:r>
+        <w:rPr>
+          <w:rFonts w:hint="default"/>
+          <w:lang w:val="pt-BR"/>
+        </w:rPr>
+        <w:t>r, com objetivo de realizar</w:t>
+      </w:r>
+      <w:r>
+        <w:t xml:space="preserve"> </w:t>
+      </w:r>
+      <w:r>
+        <w:rPr>
+          <w:rFonts w:hint="default"/>
+          <w:lang w:val="pt-BR"/>
+        </w:rPr>
+        <w:t xml:space="preserve">detecção, </w:t>
+      </w:r>
+      <w:r>
+        <w:t>decifrar padrões e correlações</w:t>
+      </w:r>
+      <w:r>
+        <w:rPr>
+          <w:rFonts w:hint="default"/>
+          <w:lang w:val="pt-BR"/>
+        </w:rPr>
+        <w:t>.</w:t>
       </w:r>
     </w:p>
     <w:p>
       <w:pPr>
         <w:ind w:firstLine="720"/>
-      </w:pPr>
-      <w:r>
-        <w:rPr>
+        <w:rPr>
+          <w:rFonts w:hint="default"/>
+          <w:lang w:val="pt-BR"/>
+        </w:rPr>
+      </w:pPr>
+      <w:r>
+        <w:rPr>
+          <w:rFonts w:hint="default"/>
           <w:i/>
           <w:iCs/>
-        </w:rPr>
-        <w:t>Json</w:t>
-      </w:r>
-      <w:r>
-        <w:t xml:space="preserve">: Representa estrutura de dados em formato de texto com a sintaxe do objeto </w:t>
-      </w:r>
-      <w:r>
-        <w:rPr>
+          <w:lang w:val="pt-BR"/>
+        </w:rPr>
+        <w:t>Keras</w:t>
+      </w:r>
+      <w:r>
+        <w:rPr>
+          <w:rFonts w:hint="default"/>
+          <w:lang w:val="pt-BR"/>
+        </w:rPr>
+        <w:t xml:space="preserve">: Com o </w:t>
+      </w:r>
+      <w:r>
+        <w:rPr>
+          <w:rFonts w:hint="default"/>
           <w:i/>
           <w:iCs/>
-        </w:rPr>
-        <w:t>JavaScript</w:t>
-      </w:r>
-      <w:r>
-        <w:t>.</w:t>
+          <w:lang w:val="pt-BR"/>
+        </w:rPr>
+        <w:t>TensorFlow</w:t>
+      </w:r>
+      <w:r>
+        <w:rPr>
+          <w:rFonts w:hint="default"/>
+          <w:lang w:val="pt-BR"/>
+        </w:rPr>
+        <w:t xml:space="preserve"> e o uso de redes neurais profundas, torna o processo mais rápido e facilita o uso de módulos e extensões.</w:t>
       </w:r>
     </w:p>
     <w:p>
@@ -13528,11 +13639,6 @@
       <w:r>
         <w:t>funciona na sumarização de texto.</w:t>
       </w:r>
-    </w:p>
-    <w:p>
-      <w:pPr>
-        <w:ind w:left="0" w:leftChars="0" w:firstLine="0" w:firstLineChars="0"/>
-      </w:pPr>
     </w:p>
     <w:p>
       <w:pPr>
@@ -13618,7 +13724,7 @@
           <w:szCs w:val="20"/>
         </w:rPr>
         <w:object>
-          <v:shape id="_x0000_i1104" o:spt="75" type="#_x0000_t75" style="height:24.8pt;width:9.7pt;" o:ole="t" filled="f" o:preferrelative="t" stroked="f" coordsize="21600,21600">
+          <v:shape id="_x0000_i1068" o:spt="75" type="#_x0000_t75" style="height:24.8pt;width:9.7pt;" o:ole="t" filled="f" o:preferrelative="t" stroked="f" coordsize="21600,21600">
             <v:path/>
             <v:fill on="f" focussize="0,0"/>
             <v:stroke on="f" joinstyle="miter"/>
@@ -13627,7 +13733,7 @@
             <w10:wrap type="none"/>
             <w10:anchorlock/>
           </v:shape>
-          <o:OLEObject Type="Embed" ProgID="Equation.KSEE3" ShapeID="_x0000_i1104" DrawAspect="Content" ObjectID="_1468075774" r:id="rId199">
+          <o:OLEObject Type="Embed" ProgID="Equation.KSEE3" ShapeID="_x0000_i1068" DrawAspect="Content" ObjectID="_1468075774" r:id="rId199">
             <o:LockedField>false</o:LockedField>
           </o:OLEObject>
         </w:object>
@@ -13700,7 +13806,7 @@
           <w:position w:val="-10"/>
         </w:rPr>
         <w:object>
-          <v:shape id="_x0000_i1106" o:spt="75" type="#_x0000_t75" style="height:18.2pt;width:295.75pt;" o:ole="t" filled="f" o:preferrelative="t" stroked="f" coordsize="21600,21600">
+          <v:shape id="_x0000_i1071" o:spt="75" type="#_x0000_t75" style="height:18.2pt;width:295.75pt;" o:ole="t" filled="f" o:preferrelative="t" stroked="f" coordsize="21600,21600">
             <v:path/>
             <v:fill on="f" focussize="0,0"/>
             <v:stroke on="f" joinstyle="miter"/>
@@ -13709,7 +13815,7 @@
             <w10:wrap type="none"/>
             <w10:anchorlock/>
           </v:shape>
-          <o:OLEObject Type="Embed" ProgID="Equation.KSEE3" ShapeID="_x0000_i1106" DrawAspect="Content" ObjectID="_1468075775" r:id="rId201">
+          <o:OLEObject Type="Embed" ProgID="Equation.KSEE3" ShapeID="_x0000_i1071" DrawAspect="Content" ObjectID="_1468075775" r:id="rId201">
             <o:LockedField>false</o:LockedField>
           </o:OLEObject>
         </w:object>
@@ -13753,7 +13859,7 @@
           <w:position w:val="-10"/>
         </w:rPr>
         <w:object>
-          <v:shape id="_x0000_i1107" o:spt="75" type="#_x0000_t75" style="height:17.9pt;width:438.95pt;" o:ole="t" filled="f" o:preferrelative="t" stroked="f" coordsize="21600,21600">
+          <v:shape id="_x0000_i1072" o:spt="75" type="#_x0000_t75" style="height:17.9pt;width:438.95pt;" o:ole="t" filled="f" o:preferrelative="t" stroked="f" coordsize="21600,21600">
             <v:path/>
             <v:fill on="f" focussize="0,0"/>
             <v:stroke on="f" joinstyle="miter"/>
@@ -13762,7 +13868,7 @@
             <w10:wrap type="none"/>
             <w10:anchorlock/>
           </v:shape>
-          <o:OLEObject Type="Embed" ProgID="Equation.KSEE3" ShapeID="_x0000_i1107" DrawAspect="Content" ObjectID="_1468075776" r:id="rId203">
+          <o:OLEObject Type="Embed" ProgID="Equation.KSEE3" ShapeID="_x0000_i1072" DrawAspect="Content" ObjectID="_1468075776" r:id="rId203">
             <o:LockedField>false</o:LockedField>
           </o:OLEObject>
         </w:object>
@@ -13791,7 +13897,7 @@
           <w:position w:val="-10"/>
         </w:rPr>
         <w:object>
-          <v:shape id="_x0000_i1108" o:spt="75" type="#_x0000_t75" style="height:17.9pt;width:445.9pt;" o:ole="t" filled="f" o:preferrelative="t" stroked="f" coordsize="21600,21600">
+          <v:shape id="_x0000_i1073" o:spt="75" type="#_x0000_t75" style="height:17.9pt;width:445.9pt;" o:ole="t" filled="f" o:preferrelative="t" stroked="f" coordsize="21600,21600">
             <v:path/>
             <v:fill on="f" focussize="0,0"/>
             <v:stroke on="f" joinstyle="miter"/>
@@ -13800,7 +13906,7 @@
             <w10:wrap type="none"/>
             <w10:anchorlock/>
           </v:shape>
-          <o:OLEObject Type="Embed" ProgID="Equation.KSEE3" ShapeID="_x0000_i1108" DrawAspect="Content" ObjectID="_1468075777" r:id="rId205">
+          <o:OLEObject Type="Embed" ProgID="Equation.KSEE3" ShapeID="_x0000_i1073" DrawAspect="Content" ObjectID="_1468075777" r:id="rId205">
             <o:LockedField>false</o:LockedField>
           </o:OLEObject>
         </w:object>
@@ -13924,7 +14030,7 @@
           <w:szCs w:val="20"/>
         </w:rPr>
         <w:object>
-          <v:shape id="_x0000_i1109" o:spt="75" type="#_x0000_t75" style="height:15pt;width:10pt;" o:ole="t" filled="f" o:preferrelative="t" stroked="f" coordsize="21600,21600">
+          <v:shape id="_x0000_i1074" o:spt="75" type="#_x0000_t75" style="height:15pt;width:10pt;" o:ole="t" filled="f" o:preferrelative="t" stroked="f" coordsize="21600,21600">
             <v:path/>
             <v:fill on="f" focussize="0,0"/>
             <v:stroke on="f" joinstyle="miter"/>
@@ -13933,7 +14039,7 @@
             <w10:wrap type="none"/>
             <w10:anchorlock/>
           </v:shape>
-          <o:OLEObject Type="Embed" ProgID="Equation.KSEE3" ShapeID="_x0000_i1109" DrawAspect="Content" ObjectID="_1468075778" r:id="rId208">
+          <o:OLEObject Type="Embed" ProgID="Equation.KSEE3" ShapeID="_x0000_i1074" DrawAspect="Content" ObjectID="_1468075778" r:id="rId208">
             <o:LockedField>false</o:LockedField>
           </o:OLEObject>
         </w:object>
@@ -14377,7 +14483,7 @@
           <w:szCs w:val="20"/>
         </w:rPr>
         <w:object>
-          <v:shape id="_x0000_i1111" o:spt="75" type="#_x0000_t75" style="height:15pt;width:10pt;" o:ole="t" filled="f" o:preferrelative="t" stroked="f" coordsize="21600,21600">
+          <v:shape id="_x0000_i1075" o:spt="75" type="#_x0000_t75" style="height:15pt;width:10pt;" o:ole="t" filled="f" o:preferrelative="t" stroked="f" coordsize="21600,21600">
             <v:path/>
             <v:fill on="f" focussize="0,0"/>
             <v:stroke on="f"/>
@@ -14386,7 +14492,7 @@
             <w10:wrap type="none"/>
             <w10:anchorlock/>
           </v:shape>
-          <o:OLEObject Type="Embed" ProgID="Equation.KSEE3" ShapeID="_x0000_i1111" DrawAspect="Content" ObjectID="_1468075779" r:id="rId211">
+          <o:OLEObject Type="Embed" ProgID="Equation.KSEE3" ShapeID="_x0000_i1075" DrawAspect="Content" ObjectID="_1468075779" r:id="rId211">
             <o:LockedField>false</o:LockedField>
           </o:OLEObject>
         </w:object>
@@ -15241,7 +15347,7 @@
           <w:szCs w:val="20"/>
         </w:rPr>
         <w:object>
-          <v:shape id="_x0000_i1114" o:spt="75" type="#_x0000_t75" style="height:15pt;width:10pt;" o:ole="t" filled="f" o:preferrelative="t" stroked="f" coordsize="21600,21600">
+          <v:shape id="_x0000_i1078" o:spt="75" type="#_x0000_t75" style="height:15pt;width:10pt;" o:ole="t" filled="f" o:preferrelative="t" stroked="f" coordsize="21600,21600">
             <v:path/>
             <v:fill on="f" focussize="0,0"/>
             <v:stroke on="f"/>
@@ -15250,7 +15356,7 @@
             <w10:wrap type="none"/>
             <w10:anchorlock/>
           </v:shape>
-          <o:OLEObject Type="Embed" ProgID="Equation.KSEE3" ShapeID="_x0000_i1114" DrawAspect="Content" ObjectID="_1468075780" r:id="rId214">
+          <o:OLEObject Type="Embed" ProgID="Equation.KSEE3" ShapeID="_x0000_i1078" DrawAspect="Content" ObjectID="_1468075780" r:id="rId214">
             <o:LockedField>false</o:LockedField>
           </o:OLEObject>
         </w:object>
@@ -15433,7 +15539,7 @@
           </w14:textFill>
         </w:rPr>
         <w:object>
-          <v:shape id="_x0000_i1115" o:spt="75" type="#_x0000_t75" style="height:18pt;width:16pt;" o:ole="t" filled="f" o:preferrelative="t" stroked="f" coordsize="21600,21600">
+          <v:shape id="_x0000_i1079" o:spt="75" type="#_x0000_t75" style="height:18pt;width:16pt;" o:ole="t" filled="f" o:preferrelative="t" stroked="f" coordsize="21600,21600">
             <v:path/>
             <v:fill on="f" focussize="0,0"/>
             <v:stroke on="f"/>
@@ -15442,7 +15548,7 @@
             <w10:wrap type="none"/>
             <w10:anchorlock/>
           </v:shape>
-          <o:OLEObject Type="Embed" ProgID="Equation.KSEE3" ShapeID="_x0000_i1115" DrawAspect="Content" ObjectID="_1468075781" r:id="rId216">
+          <o:OLEObject Type="Embed" ProgID="Equation.KSEE3" ShapeID="_x0000_i1079" DrawAspect="Content" ObjectID="_1468075781" r:id="rId216">
             <o:LockedField>false</o:LockedField>
           </o:OLEObject>
         </w:object>
@@ -15509,7 +15615,7 @@
           </w14:textFill>
         </w:rPr>
         <w:object>
-          <v:shape id="_x0000_i1116" o:spt="75" type="#_x0000_t75" style="height:13.95pt;width:28pt;" o:ole="t" filled="f" o:preferrelative="t" stroked="f" coordsize="21600,21600">
+          <v:shape id="_x0000_i1080" o:spt="75" type="#_x0000_t75" style="height:13.95pt;width:28pt;" o:ole="t" filled="f" o:preferrelative="t" stroked="f" coordsize="21600,21600">
             <v:path/>
             <v:fill on="f" focussize="0,0"/>
             <v:stroke on="f"/>
@@ -15518,7 +15624,7 @@
             <w10:wrap type="none"/>
             <w10:anchorlock/>
           </v:shape>
-          <o:OLEObject Type="Embed" ProgID="Equation.KSEE3" ShapeID="_x0000_i1116" DrawAspect="Content" ObjectID="_1468075782" r:id="rId218">
+          <o:OLEObject Type="Embed" ProgID="Equation.KSEE3" ShapeID="_x0000_i1080" DrawAspect="Content" ObjectID="_1468075782" r:id="rId218">
             <o:LockedField>false</o:LockedField>
           </o:OLEObject>
         </w:object>
@@ -15616,7 +15722,7 @@
           </w14:textFill>
         </w:rPr>
         <w:object>
-          <v:shape id="_x0000_i1117" o:spt="75" type="#_x0000_t75" style="height:13.95pt;width:24.95pt;" o:ole="t" filled="f" o:preferrelative="t" stroked="f" coordsize="21600,21600">
+          <v:shape id="_x0000_i1081" o:spt="75" type="#_x0000_t75" style="height:13.95pt;width:24.95pt;" o:ole="t" filled="f" o:preferrelative="t" stroked="f" coordsize="21600,21600">
             <v:path/>
             <v:fill on="f" focussize="0,0"/>
             <v:stroke on="f"/>
@@ -15625,7 +15731,7 @@
             <w10:wrap type="none"/>
             <w10:anchorlock/>
           </v:shape>
-          <o:OLEObject Type="Embed" ProgID="Equation.KSEE3" ShapeID="_x0000_i1117" DrawAspect="Content" ObjectID="_1468075783" r:id="rId220">
+          <o:OLEObject Type="Embed" ProgID="Equation.KSEE3" ShapeID="_x0000_i1081" DrawAspect="Content" ObjectID="_1468075783" r:id="rId220">
             <o:LockedField>false</o:LockedField>
           </o:OLEObject>
         </w:object>
@@ -15660,7 +15766,7 @@
           </w14:textFill>
         </w:rPr>
         <w:object>
-          <v:shape id="_x0000_i1118" o:spt="75" type="#_x0000_t75" style="height:18pt;width:12pt;" o:ole="t" filled="f" o:preferrelative="t" stroked="f" coordsize="21600,21600">
+          <v:shape id="_x0000_i1082" o:spt="75" type="#_x0000_t75" style="height:18pt;width:12pt;" o:ole="t" filled="f" o:preferrelative="t" stroked="f" coordsize="21600,21600">
             <v:path/>
             <v:fill on="f" focussize="0,0"/>
             <v:stroke on="f"/>
@@ -15669,7 +15775,7 @@
             <w10:wrap type="none"/>
             <w10:anchorlock/>
           </v:shape>
-          <o:OLEObject Type="Embed" ProgID="Equation.KSEE3" ShapeID="_x0000_i1118" DrawAspect="Content" ObjectID="_1468075784" r:id="rId222">
+          <o:OLEObject Type="Embed" ProgID="Equation.KSEE3" ShapeID="_x0000_i1082" DrawAspect="Content" ObjectID="_1468075784" r:id="rId222">
             <o:LockedField>false</o:LockedField>
           </o:OLEObject>
         </w:object>
@@ -15779,7 +15885,84 @@
             </w14:solidFill>
           </w14:textFill>
         </w:rPr>
-        <w:t>, sua diferença é por conta de possuir uma camada a menos, com isso,  estado oculto transfere as informações e apenas duas portas, uma de reinicialização e outra de atualização como ilustra a Figura 13.</w:t>
+        <w:t>, sua diferença é por conta de possuir uma camada a menos, com isso,  estado oculto transfere as informações e apenas duas portas, uma de reinicialização “</w:t>
+      </w:r>
+      <w:r>
+        <w:rPr>
+          <w:rFonts w:hint="default"/>
+          <w:i/>
+          <w:iCs/>
+          <w:color w:val="000000" w:themeColor="text1"/>
+          <w:lang w:val="pt-BR"/>
+          <w14:textFill>
+            <w14:solidFill>
+              <w14:schemeClr w14:val="tx1"/>
+            </w14:solidFill>
+          </w14:textFill>
+        </w:rPr>
+        <w:t>reset gate</w:t>
+      </w:r>
+      <w:r>
+        <w:rPr>
+          <w:rFonts w:hint="default"/>
+          <w:i w:val="0"/>
+          <w:iCs w:val="0"/>
+          <w:color w:val="000000" w:themeColor="text1"/>
+          <w:lang w:val="pt-BR"/>
+          <w14:textFill>
+            <w14:solidFill>
+              <w14:schemeClr w14:val="tx1"/>
+            </w14:solidFill>
+          </w14:textFill>
+        </w:rPr>
+        <w:t>”e outra de atualização ”</w:t>
+      </w:r>
+      <w:r>
+        <w:rPr>
+          <w:rFonts w:hint="default"/>
+          <w:i/>
+          <w:iCs/>
+          <w:color w:val="000000" w:themeColor="text1"/>
+          <w:lang w:val="pt-BR"/>
+          <w14:textFill>
+            <w14:solidFill>
+              <w14:schemeClr w14:val="tx1"/>
+            </w14:solidFill>
+          </w14:textFill>
+        </w:rPr>
+        <w:t>uptade gate</w:t>
+      </w:r>
+      <w:r>
+        <w:rPr>
+          <w:rFonts w:hint="default"/>
+          <w:i w:val="0"/>
+          <w:iCs w:val="0"/>
+          <w:color w:val="000000" w:themeColor="text1"/>
+          <w:lang w:val="pt-BR"/>
+          <w14:textFill>
+            <w14:solidFill>
+              <w14:schemeClr w14:val="tx1"/>
+            </w14:solidFill>
+          </w14:textFill>
+        </w:rPr>
+        <w:t xml:space="preserve">” como ilustra a Figura </w:t>
+      </w:r>
+      <w:bookmarkStart w:id="17" w:name="_GoBack"/>
+      <w:bookmarkEnd w:id="17"/>
+      <w:r>
+        <w:rPr>
+          <w:rFonts w:hint="default"/>
+          <w:i w:val="0"/>
+          <w:iCs w:val="0"/>
+          <w:color w:val="000000" w:themeColor="text1"/>
+          <w:lang w:val="pt-BR"/>
+          <w14:textFill>
+            <w14:solidFill>
+              <w14:schemeClr w14:val="tx1"/>
+            </w14:solidFill>
+          </w14:textFill>
+        </w:rPr>
+        <w:t>13.</w:t>
       </w:r>
     </w:p>
     <w:p>
@@ -15948,7 +16131,7 @@
           <w:lang w:val="pt-BR"/>
         </w:rPr>
         <w:object>
-          <v:shape id="_x0000_i1119" o:spt="75" type="#_x0000_t75" style="height:15pt;width:10pt;" o:ole="t" filled="f" o:preferrelative="t" stroked="f" coordsize="21600,21600">
+          <v:shape id="_x0000_i1083" o:spt="75" type="#_x0000_t75" style="height:15pt;width:10pt;" o:ole="t" filled="f" o:preferrelative="t" stroked="f" coordsize="21600,21600">
             <v:path/>
             <v:fill on="f" focussize="0,0"/>
             <v:stroke on="f"/>
@@ -15957,7 +16140,7 @@
             <w10:wrap type="none"/>
             <w10:anchorlock/>
           </v:shape>
-          <o:OLEObject Type="Embed" ProgID="Equation.KSEE3" ShapeID="_x0000_i1119" DrawAspect="Content" ObjectID="_1468075785" r:id="rId225">
+          <o:OLEObject Type="Embed" ProgID="Equation.KSEE3" ShapeID="_x0000_i1083" DrawAspect="Content" ObjectID="_1468075785" r:id="rId225">
             <o:LockedField>false</o:LockedField>
           </o:OLEObject>
         </w:object>
@@ -16427,8 +16610,8 @@
       <w:r>
         <w:drawing>
           <wp:inline distT="0" distB="0" distL="114300" distR="114300">
-            <wp:extent cx="5575935" cy="6407150"/>
-            <wp:effectExtent l="0" t="0" r="5715" b="12700"/>
+            <wp:extent cx="5575935" cy="5973445"/>
+            <wp:effectExtent l="0" t="0" r="5715" b="8255"/>
             <wp:docPr id="6" name="Imagem 6" descr="Captura de Tela (200)"/>
             <wp:cNvGraphicFramePr>
               <a:graphicFrameLocks xmlns:a="http://schemas.openxmlformats.org/drawingml/2006/main" noChangeAspect="1"/>
@@ -16444,6 +16627,7 @@
                   </pic:nvPicPr>
                   <pic:blipFill>
                     <a:blip r:embed="rId227"/>
+                    <a:srcRect l="1537" t="8196" r="2562" b="2398"/>
                     <a:stretch>
                       <a:fillRect/>
                     </a:stretch>
@@ -16451,7 +16635,7 @@
                   <pic:spPr>
                     <a:xfrm>
                       <a:off x="0" y="0"/>
-                      <a:ext cx="5575935" cy="6407150"/>
+                      <a:ext cx="5575935" cy="5973445"/>
                     </a:xfrm>
                     <a:prstGeom prst="rect">
                       <a:avLst/>
@@ -16588,7 +16772,17 @@
         <w:t>dataframes</w:t>
       </w:r>
       <w:r>
-        <w:t>, um contendo os títulos das notícias e o outro contendo apenas o corpo das notícias.</w:t>
+        <w:t>, um contendo os títulos</w:t>
+      </w:r>
+      <w:r>
+        <w:rPr>
+          <w:rFonts w:hint="default"/>
+          <w:lang w:val="pt-BR"/>
+        </w:rPr>
+        <w:t xml:space="preserve"> </w:t>
+      </w:r>
+      <w:r>
+        <w:t>e o outro apenas o corpo das notícias.</w:t>
       </w:r>
     </w:p>
     <w:p>
@@ -16596,7 +16790,17 @@
         <w:ind w:firstLine="720"/>
       </w:pPr>
       <w:r>
-        <w:t xml:space="preserve">Em seguida, foi iniciada a etapa de pré-processamento dos textos, onde realizamos algumas tratativas para diminuir os ruídos contidos nos textos, alguns dos exemplos para esta etapa são: conversão do texto para minúsculo e remoção de </w:t>
+        <w:t xml:space="preserve">Em seguida, foi iniciada a etapa de pré-processamento dos textos, onde algumas tratativas </w:t>
+      </w:r>
+      <w:r>
+        <w:rPr>
+          <w:rFonts w:hint="default"/>
+          <w:lang w:val="pt-BR"/>
+        </w:rPr>
+        <w:t xml:space="preserve">foram feitas </w:t>
+      </w:r>
+      <w:r>
+        <w:t xml:space="preserve">para diminuir os ruídos contidos nos textos, alguns dos exemplos para esta etapa são: conversão do texto para minúsculo e remoção de </w:t>
       </w:r>
       <w:r>
         <w:rPr>
@@ -16641,12 +16845,32 @@
         <w:t>KeyedVector</w:t>
       </w:r>
       <w:r>
-        <w:t>. Assim, temos todas as notícias e títulos transformados em uma matriz, onde cada linha representa uma frase da notícia e as colunas representam os valores de cada frase. Em seguida é criado um vetor com a média dos valores das frases das notícias e dos títulos.</w:t>
-      </w:r>
-    </w:p>
-    <w:p>
-      <w:r>
-        <w:t>Nesta etapa foi utilizado um conjunto de notícias menor, aproximadamente 290 notícias, a Figura 1</w:t>
+        <w:t>. Assim, todas as notícias e títulos transformados em uma matriz, onde cada linha representa uma frase da notícia e as colunas representam os valores de cada frase. Em seguida é criado um vetor com a média dos valores das frases das notícias e dos títulos.</w:t>
+      </w:r>
+    </w:p>
+    <w:p>
+      <w:r>
+        <w:t>Nesta etapa foi utilizado um conjunto</w:t>
+      </w:r>
+      <w:r>
+        <w:rPr>
+          <w:rFonts w:hint="default"/>
+          <w:lang w:val="pt-BR"/>
+        </w:rPr>
+        <w:t xml:space="preserve"> </w:t>
+      </w:r>
+      <w:r>
+        <w:t>menor, aproximadamente</w:t>
+      </w:r>
+      <w:r>
+        <w:rPr>
+          <w:rFonts w:hint="default"/>
+          <w:lang w:val="pt-BR"/>
+        </w:rPr>
+        <w:t>,</w:t>
+      </w:r>
+      <w:r>
+        <w:t xml:space="preserve"> 290 notícias, a Figura 1</w:t>
       </w:r>
       <w:r>
         <w:rPr>
@@ -16721,8 +16945,8 @@
       <w:r>
         <w:drawing>
           <wp:inline distT="0" distB="0" distL="114300" distR="114300">
-            <wp:extent cx="5769610" cy="3399155"/>
-            <wp:effectExtent l="0" t="0" r="2540" b="10795"/>
+            <wp:extent cx="3945255" cy="5161280"/>
+            <wp:effectExtent l="0" t="0" r="17145" b="1270"/>
             <wp:docPr id="48" name="Imagem 48" descr="Captura de Tela (213)"/>
             <wp:cNvGraphicFramePr>
               <a:graphicFrameLocks xmlns:a="http://schemas.openxmlformats.org/drawingml/2006/main" noChangeAspect="1"/>
@@ -16738,6 +16962,7 @@
                   </pic:nvPicPr>
                   <pic:blipFill>
                     <a:blip r:embed="rId228"/>
+                    <a:srcRect l="-259" t="-560" r="55211" b="560"/>
                     <a:stretch>
                       <a:fillRect/>
                     </a:stretch>
@@ -16745,7 +16970,7 @@
                   <pic:spPr>
                     <a:xfrm>
                       <a:off x="0" y="0"/>
-                      <a:ext cx="5769610" cy="3399155"/>
+                      <a:ext cx="3945255" cy="5161280"/>
                     </a:xfrm>
                     <a:prstGeom prst="rect">
                       <a:avLst/>
@@ -16807,19 +17032,9 @@
     <w:p/>
     <w:p/>
     <w:p/>
-    <w:p/>
-    <w:p/>
-    <w:p/>
-    <w:p/>
-    <w:p/>
-    <w:p/>
     <w:p>
       <w:pPr>
         <w:ind w:left="0" w:leftChars="0" w:firstLine="0" w:firstLineChars="0"/>
-      </w:pPr>
-    </w:p>
-    <w:p>
-      <w:pPr>
         <w:jc w:val="center"/>
       </w:pPr>
       <w:r>
@@ -16833,7 +17048,7 @@
         <w:t>6</w:t>
       </w:r>
       <w:r>
-        <w:t xml:space="preserve"> - Manipulação das notícias e resultados de semelhança </w:t>
+        <w:t xml:space="preserve"> - Manipulação das notícias e resultados de semelhança</w:t>
       </w:r>
     </w:p>
     <w:p>
@@ -16843,8 +17058,8 @@
       <w:r>
         <w:drawing>
           <wp:inline distT="0" distB="0" distL="114300" distR="114300">
-            <wp:extent cx="5580380" cy="3404870"/>
-            <wp:effectExtent l="0" t="0" r="1270" b="5080"/>
+            <wp:extent cx="5820410" cy="3871595"/>
+            <wp:effectExtent l="0" t="0" r="8890" b="14605"/>
             <wp:docPr id="49" name="Imagem 49" descr="Captura de Tela (215)"/>
             <wp:cNvGraphicFramePr>
               <a:graphicFrameLocks xmlns:a="http://schemas.openxmlformats.org/drawingml/2006/main" noChangeAspect="1"/>
@@ -16860,6 +17075,7 @@
                   </pic:nvPicPr>
                   <pic:blipFill>
                     <a:blip r:embed="rId229"/>
+                    <a:srcRect l="34" r="8227"/>
                     <a:stretch>
                       <a:fillRect/>
                     </a:stretch>
@@ -16867,7 +17083,7 @@
                   <pic:spPr>
                     <a:xfrm>
                       <a:off x="0" y="0"/>
-                      <a:ext cx="5580380" cy="3404870"/>
+                      <a:ext cx="5820410" cy="3871595"/>
                     </a:xfrm>
                     <a:prstGeom prst="rect">
                       <a:avLst/>
@@ -16906,16 +17122,6 @@
       <w:r>
         <w:t xml:space="preserve">O Quadro 1 abaixo mostra três exemplos de notícias onde se encontram as frases mais e menos semelhantes e o título da notícia: </w:t>
       </w:r>
-    </w:p>
-    <w:p>
-      <w:pPr>
-        <w:ind w:left="0" w:leftChars="0" w:firstLine="0" w:firstLineChars="0"/>
-      </w:pPr>
-    </w:p>
-    <w:p>
-      <w:pPr>
-        <w:ind w:left="0" w:leftChars="0" w:firstLine="0" w:firstLineChars="0"/>
-      </w:pPr>
     </w:p>
     <w:p>
       <w:pPr>
@@ -17401,7 +17607,17 @@
         <w:t xml:space="preserve"> tensores, </w:t>
       </w:r>
       <w:r>
-        <w:t xml:space="preserve">que são é uma estrutura de dado mais complexa do que </w:t>
+        <w:t>que são uma estrutura</w:t>
+      </w:r>
+      <w:r>
+        <w:rPr>
+          <w:rFonts w:hint="default"/>
+          <w:lang w:val="pt-BR"/>
+        </w:rPr>
+        <w:t>s</w:t>
+      </w:r>
+      <w:r>
+        <w:t xml:space="preserve"> de dado mais complexa do que </w:t>
       </w:r>
       <w:r>
         <w:rPr>
@@ -17411,7 +17627,17 @@
         <w:t>arrays</w:t>
       </w:r>
       <w:r>
-        <w:t xml:space="preserve">, e a biblioteca do </w:t>
+        <w:t xml:space="preserve"> </w:t>
+      </w:r>
+      <w:r>
+        <w:rPr>
+          <w:rFonts w:hint="default"/>
+          <w:lang w:val="pt-BR"/>
+        </w:rPr>
+        <w:t xml:space="preserve">por serem uma matriz generalizada, </w:t>
+      </w:r>
+      <w:r>
+        <w:t xml:space="preserve">e a biblioteca do </w:t>
       </w:r>
       <w:r>
         <w:rPr>
@@ -17421,7 +17647,17 @@
         <w:t>Keras</w:t>
       </w:r>
       <w:r>
-        <w:t xml:space="preserve"> trabalha bem com ela. Assim, cada notícia tem tamanho máximo de 600 palavras, e cada título de 20 palavras. Então, 80% do </w:t>
+        <w:t xml:space="preserve"> </w:t>
+      </w:r>
+      <w:r>
+        <w:rPr>
+          <w:rFonts w:hint="default"/>
+          <w:lang w:val="pt-BR"/>
+        </w:rPr>
+        <w:t>contribui para a aplicação</w:t>
+      </w:r>
+      <w:r>
+        <w:t xml:space="preserve">. Assim, cada notícia tem tamanho máximo de 600 palavras, e cada título de 20. Então, 80% do </w:t>
       </w:r>
       <w:r>
         <w:rPr>
@@ -17440,6 +17676,12 @@
       </w:r>
     </w:p>
     <w:p>
+      <w:pPr>
+        <w:rPr>
+          <w:rFonts w:hint="default"/>
+          <w:lang w:val="pt-BR"/>
+        </w:rPr>
+      </w:pPr>
       <w:r>
         <w:t xml:space="preserve">Para a configuração da rede, algumas variáveis foram criadas, um </w:t>
       </w:r>
@@ -17461,7 +17703,17 @@
         <w:t xml:space="preserve"> batch</w:t>
       </w:r>
       <w:r>
-        <w:t xml:space="preserve"> igual a 32 que corresponde ao tamanho do lote que será processado, uma  variável, </w:t>
+        <w:t xml:space="preserve"> igual a </w:t>
+      </w:r>
+      <w:r>
+        <w:rPr>
+          <w:rFonts w:hint="default"/>
+          <w:lang w:val="pt-BR"/>
+        </w:rPr>
+        <w:t xml:space="preserve">16 ou </w:t>
+      </w:r>
+      <w:r>
+        <w:t xml:space="preserve">32 que corresponde ao tamanho do lote que será processado, uma  variável, </w:t>
       </w:r>
       <w:r>
         <w:rPr>
@@ -17481,7 +17733,24 @@
         <w:t>units</w:t>
       </w:r>
       <w:r>
-        <w:t xml:space="preserve"> com 1024, um vocabulário para as notícias com 600 palavras e um vocabulário com 20 palavras para o título</w:t>
+        <w:t xml:space="preserve"> com 1024, um vocabulário para as notícias com 600 palavras e com 20</w:t>
+      </w:r>
+      <w:r>
+        <w:rPr>
+          <w:rFonts w:hint="default"/>
+          <w:lang w:val="pt-BR"/>
+        </w:rPr>
+        <w:t xml:space="preserve"> </w:t>
+      </w:r>
+      <w:r>
+        <w:t>para o título</w:t>
+      </w:r>
+      <w:r>
+        <w:rPr>
+          <w:rFonts w:hint="default"/>
+          <w:lang w:val="pt-BR"/>
+        </w:rPr>
+        <w:t>.</w:t>
       </w:r>
     </w:p>
     <w:p>
@@ -17651,7 +17920,7 @@
         <w:rPr>
           <w:lang w:eastAsia="zh-CN"/>
         </w:rPr>
-        <w:t xml:space="preserve">, é utilizado uma arquitetura bem similar com o processo de </w:t>
+        <w:t xml:space="preserve">, é utilizado uma arquitetura bem similar com de </w:t>
       </w:r>
       <w:r>
         <w:rPr>
@@ -17743,7 +18012,27 @@
         <w:rPr>
           <w:lang w:eastAsia="zh-CN"/>
         </w:rPr>
-        <w:t>Para o cálculo do erro da rede é utilizado o otimizador</w:t>
+        <w:t xml:space="preserve">Para o cálculo do erro da rede é utilizado </w:t>
+      </w:r>
+      <w:r>
+        <w:rPr>
+          <w:rFonts w:hint="default"/>
+          <w:lang w:val="pt-BR" w:eastAsia="zh-CN"/>
+        </w:rPr>
+        <w:t>diferentes</w:t>
+      </w:r>
+      <w:r>
+        <w:rPr>
+          <w:lang w:eastAsia="zh-CN"/>
+        </w:rPr>
+        <w:t xml:space="preserve"> otimizador</w:t>
+      </w:r>
+      <w:r>
+        <w:rPr>
+          <w:rFonts w:hint="default"/>
+          <w:lang w:val="pt-BR" w:eastAsia="zh-CN"/>
+        </w:rPr>
+        <w:t>es</w:t>
       </w:r>
       <w:r>
         <w:rPr>
@@ -17751,19 +18040,62 @@
           <w:iCs/>
           <w:lang w:eastAsia="zh-CN"/>
         </w:rPr>
-        <w:t xml:space="preserve"> Adamax </w:t>
-      </w:r>
-      <w:r>
-        <w:rPr>
+        <w:t xml:space="preserve"> Adamax</w:t>
+      </w:r>
+      <w:r>
+        <w:rPr>
+          <w:rFonts w:hint="default"/>
+          <w:i/>
+          <w:iCs/>
+          <w:lang w:val="pt-BR" w:eastAsia="zh-CN"/>
+        </w:rPr>
+        <w:t>, Adam e Adagrad</w:t>
+      </w:r>
+      <w:r>
+        <w:rPr>
+          <w:i/>
+          <w:iCs/>
           <w:lang w:eastAsia="zh-CN"/>
         </w:rPr>
-        <w:t>e para o cálculo de perda a Entropia Cruzada Esparsa</w:t>
+        <w:t xml:space="preserve"> </w:t>
+      </w:r>
+      <w:r>
+        <w:rPr>
+          <w:lang w:eastAsia="zh-CN"/>
+        </w:rPr>
+        <w:t>e</w:t>
       </w:r>
       <w:r>
         <w:rPr>
           <w:rFonts w:hint="default"/>
           <w:lang w:val="pt-BR" w:eastAsia="zh-CN"/>
         </w:rPr>
+        <w:t>,</w:t>
+      </w:r>
+      <w:r>
+        <w:rPr>
+          <w:lang w:eastAsia="zh-CN"/>
+        </w:rPr>
+        <w:t xml:space="preserve"> para o cálculo de perda</w:t>
+      </w:r>
+      <w:r>
+        <w:rPr>
+          <w:rFonts w:hint="default"/>
+          <w:lang w:val="pt-BR" w:eastAsia="zh-CN"/>
+        </w:rPr>
+        <w:t>,</w:t>
+      </w:r>
+      <w:r>
+        <w:rPr>
+          <w:lang w:eastAsia="zh-CN"/>
+        </w:rPr>
+        <w:t xml:space="preserve"> a Entropia Cruzada Esparsa</w:t>
+      </w:r>
+      <w:r>
+        <w:rPr>
+          <w:rFonts w:hint="default"/>
+          <w:lang w:val="pt-BR" w:eastAsia="zh-CN"/>
+        </w:rPr>
         <w:t>.</w:t>
       </w:r>
     </w:p>
@@ -17808,10 +18140,9 @@
       </w:r>
     </w:p>
     <w:p/>
-    <w:p/>
-    <w:p/>
-    <w:p>
-      <w:pPr>
+    <w:p>
+      <w:pPr>
+        <w:ind w:left="0" w:leftChars="0" w:firstLine="0" w:firstLineChars="0"/>
         <w:sectPr>
           <w:headerReference r:id="rId115" w:type="first"/>
           <w:headerReference r:id="rId113" w:type="default"/>
@@ -17867,7 +18198,27 @@
         </w:rPr>
       </w:pPr>
       <w:r>
-        <w:t xml:space="preserve">Já para o método de sumarização abstrata foram executados vários testes, alterando os valores de </w:t>
+        <w:t xml:space="preserve">Já para o método de </w:t>
+      </w:r>
+      <w:r>
+        <w:rPr>
+          <w:rFonts w:hint="default"/>
+          <w:lang w:val="pt-BR"/>
+        </w:rPr>
+        <w:t>S</w:t>
+      </w:r>
+      <w:r>
+        <w:t xml:space="preserve">umarização </w:t>
+      </w:r>
+      <w:r>
+        <w:rPr>
+          <w:rFonts w:hint="default"/>
+          <w:lang w:val="pt-BR"/>
+        </w:rPr>
+        <w:t>A</w:t>
+      </w:r>
+      <w:r>
+        <w:t xml:space="preserve">bstrata foram executados vários testes, alterando os valores de </w:t>
       </w:r>
       <w:r>
         <w:rPr>
@@ -18157,6 +18508,12 @@
             <w:insideH w:val="single" w:color="auto" w:sz="4" w:space="0"/>
             <w:insideV w:val="single" w:color="auto" w:sz="4" w:space="0"/>
           </w:tblBorders>
+          <w:tblCellMar>
+            <w:top w:w="0" w:type="dxa"/>
+            <w:left w:w="108" w:type="dxa"/>
+            <w:bottom w:w="0" w:type="dxa"/>
+            <w:right w:w="108" w:type="dxa"/>
+          </w:tblCellMar>
         </w:tblPrEx>
         <w:tc>
           <w:tcPr>
@@ -18270,7 +18627,17 @@
               <w:ind w:firstLine="0"/>
             </w:pPr>
             <w:r>
-              <w:t>Batch loss</w:t>
+              <w:t>Batch</w:t>
+            </w:r>
+            <w:r>
+              <w:rPr>
+                <w:rFonts w:hint="default"/>
+                <w:lang w:val="pt-BR"/>
+              </w:rPr>
+              <w:t>_</w:t>
+            </w:r>
+            <w:r>
+              <w:t>loss</w:t>
             </w:r>
           </w:p>
         </w:tc>
@@ -18573,7 +18940,17 @@
               <w:ind w:firstLine="0"/>
             </w:pPr>
             <w:r>
-              <w:t>Batch loss</w:t>
+              <w:t>Batch</w:t>
+            </w:r>
+            <w:r>
+              <w:rPr>
+                <w:rFonts w:hint="default"/>
+                <w:lang w:val="pt-BR"/>
+              </w:rPr>
+              <w:t>_</w:t>
+            </w:r>
+            <w:r>
+              <w:t>loss</w:t>
             </w:r>
           </w:p>
         </w:tc>
@@ -18879,7 +19256,17 @@
               <w:ind w:firstLine="0"/>
             </w:pPr>
             <w:r>
-              <w:t>Batch loss</w:t>
+              <w:t>Batch</w:t>
+            </w:r>
+            <w:r>
+              <w:rPr>
+                <w:rFonts w:hint="default"/>
+                <w:lang w:val="pt-BR"/>
+              </w:rPr>
+              <w:t>_</w:t>
+            </w:r>
+            <w:r>
+              <w:t>loss</w:t>
             </w:r>
           </w:p>
         </w:tc>
@@ -19181,7 +19568,17 @@
               <w:ind w:firstLine="0"/>
             </w:pPr>
             <w:r>
-              <w:t>Batch loss</w:t>
+              <w:t>Batch</w:t>
+            </w:r>
+            <w:r>
+              <w:rPr>
+                <w:rFonts w:hint="default"/>
+                <w:lang w:val="pt-BR"/>
+              </w:rPr>
+              <w:t>_</w:t>
+            </w:r>
+            <w:r>
+              <w:t>loss</w:t>
             </w:r>
           </w:p>
         </w:tc>
@@ -19467,7 +19864,17 @@
               <w:ind w:firstLine="0"/>
             </w:pPr>
             <w:r>
-              <w:t>Batch loss</w:t>
+              <w:t>Batch</w:t>
+            </w:r>
+            <w:r>
+              <w:rPr>
+                <w:rFonts w:hint="default"/>
+                <w:lang w:val="pt-BR"/>
+              </w:rPr>
+              <w:t>_</w:t>
+            </w:r>
+            <w:r>
+              <w:t>loss</w:t>
             </w:r>
           </w:p>
         </w:tc>
@@ -19762,7 +20169,17 @@
               <w:ind w:firstLine="0"/>
             </w:pPr>
             <w:r>
-              <w:t>Batch loss</w:t>
+              <w:t>Batch</w:t>
+            </w:r>
+            <w:r>
+              <w:rPr>
+                <w:rFonts w:hint="default"/>
+                <w:lang w:val="pt-BR"/>
+              </w:rPr>
+              <w:t>_</w:t>
+            </w:r>
+            <w:r>
+              <w:t>loss</w:t>
             </w:r>
           </w:p>
         </w:tc>
@@ -19859,9 +20276,898 @@
         <w:spacing w:line="240" w:lineRule="auto"/>
         <w:ind w:firstLine="0"/>
         <w:rPr>
+          <w:rFonts w:hint="default"/>
           <w:b/>
           <w:sz w:val="28"/>
           <w:szCs w:val="28"/>
+          <w:lang w:val="pt-BR"/>
+        </w:rPr>
+      </w:pPr>
+    </w:p>
+    <w:p>
+      <w:pPr>
+        <w:ind w:firstLine="720" w:firstLineChars="0"/>
+        <w:rPr>
+          <w:rFonts w:hint="default"/>
+          <w:lang w:val="pt-BR"/>
+        </w:rPr>
+      </w:pPr>
+      <w:r>
+        <w:rPr>
+          <w:rFonts w:hint="default"/>
+          <w:lang w:val="pt-BR"/>
+        </w:rPr>
+        <w:t>Com esses resultados é possível comprovar que doo otimizadores testados o que obteve menor</w:t>
+      </w:r>
+      <w:r>
+        <w:rPr>
+          <w:rFonts w:hint="default"/>
+          <w:i/>
+          <w:iCs/>
+          <w:lang w:val="pt-BR"/>
+        </w:rPr>
+        <w:t xml:space="preserve"> Loss</w:t>
+      </w:r>
+      <w:r>
+        <w:rPr>
+          <w:rFonts w:hint="default"/>
+          <w:lang w:val="pt-BR"/>
+        </w:rPr>
+        <w:t xml:space="preserve"> em 100 épocas e </w:t>
+      </w:r>
+      <w:r>
+        <w:rPr>
+          <w:rFonts w:hint="default"/>
+          <w:i/>
+          <w:iCs/>
+          <w:lang w:val="pt-BR"/>
+        </w:rPr>
+        <w:t>Batch_loss</w:t>
+      </w:r>
+      <w:r>
+        <w:rPr>
+          <w:rFonts w:hint="default"/>
+          <w:lang w:val="pt-BR"/>
+        </w:rPr>
+        <w:t xml:space="preserve"> foi o otimizador </w:t>
+      </w:r>
+      <w:r>
+        <w:rPr>
+          <w:rFonts w:hint="default"/>
+          <w:i/>
+          <w:iCs/>
+          <w:lang w:val="pt-BR"/>
+        </w:rPr>
+        <w:t>Adam</w:t>
+      </w:r>
+      <w:r>
+        <w:rPr>
+          <w:rFonts w:hint="default"/>
+          <w:lang w:val="pt-BR"/>
+        </w:rPr>
+        <w:t xml:space="preserve"> de </w:t>
+      </w:r>
+      <w:r>
+        <w:rPr>
+          <w:rFonts w:hint="default"/>
+          <w:i/>
+          <w:iCs/>
+          <w:lang w:val="pt-BR"/>
+        </w:rPr>
+        <w:t>batch</w:t>
+      </w:r>
+      <w:r>
+        <w:rPr>
+          <w:rFonts w:hint="default"/>
+          <w:lang w:val="pt-BR"/>
+        </w:rPr>
+        <w:t xml:space="preserve"> 16 com, respectivamente, 0,624 e 0,0514. Já o com pior resultado em ambos os parâmetros foi o </w:t>
+      </w:r>
+      <w:r>
+        <w:rPr>
+          <w:rFonts w:hint="default"/>
+          <w:i/>
+          <w:iCs/>
+          <w:lang w:val="pt-BR"/>
+        </w:rPr>
+        <w:t xml:space="preserve">Adagrad </w:t>
+      </w:r>
+      <w:r>
+        <w:rPr>
+          <w:rFonts w:hint="default"/>
+          <w:lang w:val="pt-BR"/>
+        </w:rPr>
+        <w:t xml:space="preserve"> e</w:t>
+      </w:r>
+      <w:r>
+        <w:rPr>
+          <w:rFonts w:hint="default"/>
+          <w:i/>
+          <w:iCs/>
+          <w:lang w:val="pt-BR"/>
+        </w:rPr>
+        <w:t xml:space="preserve"> batch </w:t>
+      </w:r>
+      <w:r>
+        <w:rPr>
+          <w:rFonts w:hint="default"/>
+          <w:lang w:val="pt-BR"/>
+        </w:rPr>
+        <w:t>16 com 4,3139 e 4,2224.</w:t>
+      </w:r>
+    </w:p>
+    <w:p>
+      <w:pPr>
+        <w:ind w:firstLine="720" w:firstLineChars="0"/>
+        <w:rPr>
+          <w:rFonts w:hint="default"/>
+          <w:lang w:val="pt-BR"/>
+        </w:rPr>
+      </w:pPr>
+      <w:r>
+        <w:rPr>
+          <w:rFonts w:hint="default"/>
+          <w:lang w:val="pt-BR"/>
+        </w:rPr>
+        <w:t xml:space="preserve">Por fim, para o último teste foi utilizado o otimizador </w:t>
+      </w:r>
+      <w:r>
+        <w:rPr>
+          <w:rFonts w:hint="default"/>
+          <w:i/>
+          <w:iCs/>
+          <w:lang w:val="pt-BR"/>
+        </w:rPr>
+        <w:t xml:space="preserve">Adam, batch </w:t>
+      </w:r>
+      <w:r>
+        <w:rPr>
+          <w:rFonts w:hint="default"/>
+          <w:lang w:val="pt-BR"/>
+        </w:rPr>
+        <w:t xml:space="preserve">com parâmetros de 32 e 64 com um </w:t>
+      </w:r>
+      <w:r>
+        <w:rPr>
+          <w:rFonts w:hint="default"/>
+          <w:i/>
+          <w:iCs/>
+          <w:lang w:val="pt-BR"/>
+        </w:rPr>
+        <w:t>dataset</w:t>
+      </w:r>
+      <w:r>
+        <w:rPr>
+          <w:rFonts w:hint="default"/>
+          <w:lang w:val="pt-BR"/>
+        </w:rPr>
+        <w:t xml:space="preserve"> de notícias maior que o anterior. Assim, os resultados estão de acordo com as Tabela 8 e Tabela 9.</w:t>
+      </w:r>
+    </w:p>
+    <w:p>
+      <w:pPr>
+        <w:rPr>
+          <w:rFonts w:hint="default"/>
+          <w:lang w:val="pt-BR"/>
+        </w:rPr>
+      </w:pPr>
+    </w:p>
+    <w:p>
+      <w:pPr>
+        <w:pStyle w:val="19"/>
+        <w:rPr>
+          <w:rFonts w:hint="default"/>
+          <w:lang w:val="pt-BR"/>
+        </w:rPr>
+      </w:pPr>
+      <w:r>
+        <w:t xml:space="preserve">Tabela </w:t>
+      </w:r>
+      <w:r>
+        <w:rPr>
+          <w:rFonts w:hint="default"/>
+          <w:lang w:val="pt-BR"/>
+        </w:rPr>
+        <w:t>8</w:t>
+      </w:r>
+      <w:r>
+        <w:t xml:space="preserve"> </w:t>
+      </w:r>
+      <w:r>
+        <w:rPr>
+          <w:rFonts w:hint="default"/>
+          <w:lang w:val="pt-BR"/>
+        </w:rPr>
+        <w:t>-</w:t>
+      </w:r>
+      <w:r>
+        <w:t xml:space="preserve"> Otimizador</w:t>
+      </w:r>
+      <w:r>
+        <w:rPr>
+          <w:i/>
+          <w:iCs w:val="0"/>
+        </w:rPr>
+        <w:t xml:space="preserve"> Ada</w:t>
+      </w:r>
+      <w:r>
+        <w:rPr>
+          <w:rFonts w:hint="default"/>
+          <w:i/>
+          <w:iCs w:val="0"/>
+          <w:lang w:val="pt-BR"/>
+        </w:rPr>
+        <w:t>m</w:t>
+      </w:r>
+      <w:r>
+        <w:t xml:space="preserve"> e</w:t>
+      </w:r>
+      <w:r>
+        <w:rPr>
+          <w:i/>
+          <w:iCs w:val="0"/>
+        </w:rPr>
+        <w:t xml:space="preserve"> batch </w:t>
+      </w:r>
+      <w:r>
+        <w:rPr>
+          <w:rFonts w:hint="default"/>
+          <w:lang w:val="pt-BR"/>
+        </w:rPr>
+        <w:t>32 com</w:t>
+      </w:r>
+      <w:r>
+        <w:rPr>
+          <w:rFonts w:hint="default"/>
+          <w:i/>
+          <w:iCs w:val="0"/>
+          <w:lang w:val="pt-BR"/>
+        </w:rPr>
+        <w:t xml:space="preserve"> dataset</w:t>
+      </w:r>
+      <w:r>
+        <w:rPr>
+          <w:rFonts w:hint="default"/>
+          <w:lang w:val="pt-BR"/>
+        </w:rPr>
+        <w:t xml:space="preserve"> maior</w:t>
+      </w:r>
+    </w:p>
+    <w:tbl>
+      <w:tblPr>
+        <w:tblStyle w:val="31"/>
+        <w:tblW w:w="0" w:type="auto"/>
+        <w:tblInd w:w="0" w:type="dxa"/>
+        <w:tblBorders>
+          <w:top w:val="single" w:color="auto" w:sz="4" w:space="0"/>
+          <w:left w:val="single" w:color="auto" w:sz="4" w:space="0"/>
+          <w:bottom w:val="single" w:color="auto" w:sz="4" w:space="0"/>
+          <w:right w:val="single" w:color="auto" w:sz="4" w:space="0"/>
+          <w:insideH w:val="single" w:color="auto" w:sz="4" w:space="0"/>
+          <w:insideV w:val="single" w:color="auto" w:sz="4" w:space="0"/>
+        </w:tblBorders>
+        <w:tblLayout w:type="autofit"/>
+        <w:tblCellMar>
+          <w:top w:w="0" w:type="dxa"/>
+          <w:left w:w="108" w:type="dxa"/>
+          <w:bottom w:w="0" w:type="dxa"/>
+          <w:right w:w="108" w:type="dxa"/>
+        </w:tblCellMar>
+      </w:tblPr>
+      <w:tblGrid>
+        <w:gridCol w:w="4247"/>
+        <w:gridCol w:w="4247"/>
+      </w:tblGrid>
+      <w:tr>
+        <w:tblPrEx>
+          <w:tblBorders>
+            <w:top w:val="single" w:color="auto" w:sz="4" w:space="0"/>
+            <w:left w:val="single" w:color="auto" w:sz="4" w:space="0"/>
+            <w:bottom w:val="single" w:color="auto" w:sz="4" w:space="0"/>
+            <w:right w:val="single" w:color="auto" w:sz="4" w:space="0"/>
+            <w:insideH w:val="single" w:color="auto" w:sz="4" w:space="0"/>
+            <w:insideV w:val="single" w:color="auto" w:sz="4" w:space="0"/>
+          </w:tblBorders>
+          <w:tblCellMar>
+            <w:top w:w="0" w:type="dxa"/>
+            <w:left w:w="108" w:type="dxa"/>
+            <w:bottom w:w="0" w:type="dxa"/>
+            <w:right w:w="108" w:type="dxa"/>
+          </w:tblCellMar>
+        </w:tblPrEx>
+        <w:tc>
+          <w:tcPr>
+            <w:tcW w:w="4247" w:type="dxa"/>
+            <w:tcBorders>
+              <w:left w:val="nil"/>
+            </w:tcBorders>
+          </w:tcPr>
+          <w:p>
+            <w:pPr>
+              <w:ind w:firstLine="0"/>
+            </w:pPr>
+            <w:r>
+              <w:t>Otimizador</w:t>
+            </w:r>
+          </w:p>
+        </w:tc>
+        <w:tc>
+          <w:tcPr>
+            <w:tcW w:w="4247" w:type="dxa"/>
+            <w:tcBorders>
+              <w:right w:val="nil"/>
+            </w:tcBorders>
+          </w:tcPr>
+          <w:p>
+            <w:pPr>
+              <w:ind w:firstLine="0"/>
+              <w:rPr>
+                <w:rFonts w:hint="default"/>
+                <w:lang w:val="pt-BR"/>
+              </w:rPr>
+            </w:pPr>
+            <w:r>
+              <w:t>Ada</w:t>
+            </w:r>
+            <w:r>
+              <w:rPr>
+                <w:rFonts w:hint="default"/>
+                <w:lang w:val="pt-BR"/>
+              </w:rPr>
+              <w:t>m</w:t>
+            </w:r>
+          </w:p>
+        </w:tc>
+      </w:tr>
+      <w:tr>
+        <w:tblPrEx>
+          <w:tblBorders>
+            <w:top w:val="single" w:color="auto" w:sz="4" w:space="0"/>
+            <w:left w:val="single" w:color="auto" w:sz="4" w:space="0"/>
+            <w:bottom w:val="single" w:color="auto" w:sz="4" w:space="0"/>
+            <w:right w:val="single" w:color="auto" w:sz="4" w:space="0"/>
+            <w:insideH w:val="single" w:color="auto" w:sz="4" w:space="0"/>
+            <w:insideV w:val="single" w:color="auto" w:sz="4" w:space="0"/>
+          </w:tblBorders>
+          <w:tblCellMar>
+            <w:top w:w="0" w:type="dxa"/>
+            <w:left w:w="108" w:type="dxa"/>
+            <w:bottom w:w="0" w:type="dxa"/>
+            <w:right w:w="108" w:type="dxa"/>
+          </w:tblCellMar>
+        </w:tblPrEx>
+        <w:tc>
+          <w:tcPr>
+            <w:tcW w:w="4247" w:type="dxa"/>
+            <w:tcBorders>
+              <w:left w:val="nil"/>
+            </w:tcBorders>
+          </w:tcPr>
+          <w:p>
+            <w:pPr>
+              <w:ind w:firstLine="0"/>
+            </w:pPr>
+            <w:r>
+              <w:t>Loss (época 100)</w:t>
+            </w:r>
+          </w:p>
+        </w:tc>
+        <w:tc>
+          <w:tcPr>
+            <w:tcW w:w="4247" w:type="dxa"/>
+            <w:tcBorders>
+              <w:right w:val="nil"/>
+            </w:tcBorders>
+          </w:tcPr>
+          <w:p>
+            <w:pPr>
+              <w:ind w:firstLine="0"/>
+            </w:pPr>
+          </w:p>
+        </w:tc>
+      </w:tr>
+      <w:tr>
+        <w:tblPrEx>
+          <w:tblBorders>
+            <w:top w:val="single" w:color="auto" w:sz="4" w:space="0"/>
+            <w:left w:val="single" w:color="auto" w:sz="4" w:space="0"/>
+            <w:bottom w:val="single" w:color="auto" w:sz="4" w:space="0"/>
+            <w:right w:val="single" w:color="auto" w:sz="4" w:space="0"/>
+            <w:insideH w:val="single" w:color="auto" w:sz="4" w:space="0"/>
+            <w:insideV w:val="single" w:color="auto" w:sz="4" w:space="0"/>
+          </w:tblBorders>
+          <w:tblCellMar>
+            <w:top w:w="0" w:type="dxa"/>
+            <w:left w:w="108" w:type="dxa"/>
+            <w:bottom w:w="0" w:type="dxa"/>
+            <w:right w:w="108" w:type="dxa"/>
+          </w:tblCellMar>
+        </w:tblPrEx>
+        <w:tc>
+          <w:tcPr>
+            <w:tcW w:w="4247" w:type="dxa"/>
+            <w:tcBorders>
+              <w:left w:val="nil"/>
+            </w:tcBorders>
+          </w:tcPr>
+          <w:p>
+            <w:pPr>
+              <w:ind w:firstLine="0"/>
+            </w:pPr>
+            <w:r>
+              <w:t>Batch loss</w:t>
+            </w:r>
+          </w:p>
+        </w:tc>
+        <w:tc>
+          <w:tcPr>
+            <w:tcW w:w="4247" w:type="dxa"/>
+            <w:tcBorders>
+              <w:right w:val="nil"/>
+            </w:tcBorders>
+          </w:tcPr>
+          <w:p>
+            <w:pPr>
+              <w:ind w:firstLine="0"/>
+            </w:pPr>
+          </w:p>
+        </w:tc>
+      </w:tr>
+      <w:tr>
+        <w:tblPrEx>
+          <w:tblBorders>
+            <w:top w:val="single" w:color="auto" w:sz="4" w:space="0"/>
+            <w:left w:val="single" w:color="auto" w:sz="4" w:space="0"/>
+            <w:bottom w:val="single" w:color="auto" w:sz="4" w:space="0"/>
+            <w:right w:val="single" w:color="auto" w:sz="4" w:space="0"/>
+            <w:insideH w:val="single" w:color="auto" w:sz="4" w:space="0"/>
+            <w:insideV w:val="single" w:color="auto" w:sz="4" w:space="0"/>
+          </w:tblBorders>
+          <w:tblCellMar>
+            <w:top w:w="0" w:type="dxa"/>
+            <w:left w:w="108" w:type="dxa"/>
+            <w:bottom w:w="0" w:type="dxa"/>
+            <w:right w:w="108" w:type="dxa"/>
+          </w:tblCellMar>
+        </w:tblPrEx>
+        <w:tc>
+          <w:tcPr>
+            <w:tcW w:w="4247" w:type="dxa"/>
+            <w:tcBorders>
+              <w:left w:val="nil"/>
+            </w:tcBorders>
+          </w:tcPr>
+          <w:p>
+            <w:pPr>
+              <w:ind w:firstLine="0"/>
+            </w:pPr>
+            <w:r>
+              <w:t>Batch</w:t>
+            </w:r>
+          </w:p>
+        </w:tc>
+        <w:tc>
+          <w:tcPr>
+            <w:tcW w:w="4247" w:type="dxa"/>
+            <w:tcBorders>
+              <w:right w:val="nil"/>
+            </w:tcBorders>
+          </w:tcPr>
+          <w:p>
+            <w:pPr>
+              <w:ind w:firstLine="0"/>
+              <w:rPr>
+                <w:rFonts w:hint="default"/>
+                <w:lang w:val="pt-BR"/>
+              </w:rPr>
+            </w:pPr>
+            <w:r>
+              <w:rPr>
+                <w:rFonts w:hint="default"/>
+                <w:lang w:val="pt-BR"/>
+              </w:rPr>
+              <w:t>32</w:t>
+            </w:r>
+          </w:p>
+        </w:tc>
+      </w:tr>
+    </w:tbl>
+    <w:p>
+      <w:pPr>
+        <w:jc w:val="center"/>
+        <w:rPr>
+          <w:rFonts w:hint="default"/>
+          <w:sz w:val="20"/>
+          <w:szCs w:val="20"/>
+          <w:lang w:val="pt-BR"/>
+        </w:rPr>
+      </w:pPr>
+      <w:r>
+        <w:rPr>
+          <w:rFonts w:hint="default"/>
+          <w:sz w:val="20"/>
+          <w:szCs w:val="20"/>
+          <w:lang w:val="pt-BR"/>
+        </w:rPr>
+        <w:t>Fonte: Elaborado pelos autores</w:t>
+      </w:r>
+    </w:p>
+    <w:p>
+      <w:pPr>
+        <w:jc w:val="center"/>
+        <w:rPr>
+          <w:rFonts w:hint="default"/>
+          <w:sz w:val="20"/>
+          <w:szCs w:val="20"/>
+          <w:lang w:val="pt-BR"/>
+        </w:rPr>
+      </w:pPr>
+    </w:p>
+    <w:p>
+      <w:pPr>
+        <w:pStyle w:val="19"/>
+        <w:rPr>
+          <w:rFonts w:hint="default"/>
+          <w:lang w:val="pt-BR"/>
+        </w:rPr>
+      </w:pPr>
+      <w:r>
+        <w:t xml:space="preserve">Tabela </w:t>
+      </w:r>
+      <w:r>
+        <w:rPr>
+          <w:rFonts w:hint="default"/>
+          <w:lang w:val="pt-BR"/>
+        </w:rPr>
+        <w:t>9</w:t>
+      </w:r>
+      <w:r>
+        <w:t xml:space="preserve"> </w:t>
+      </w:r>
+      <w:r>
+        <w:rPr>
+          <w:rFonts w:hint="default"/>
+          <w:lang w:val="pt-BR"/>
+        </w:rPr>
+        <w:t>-</w:t>
+      </w:r>
+      <w:r>
+        <w:t xml:space="preserve"> Otimizador</w:t>
+      </w:r>
+      <w:r>
+        <w:rPr>
+          <w:i/>
+          <w:iCs w:val="0"/>
+        </w:rPr>
+        <w:t xml:space="preserve"> Ada</w:t>
+      </w:r>
+      <w:r>
+        <w:rPr>
+          <w:rFonts w:hint="default"/>
+          <w:i/>
+          <w:iCs w:val="0"/>
+          <w:lang w:val="pt-BR"/>
+        </w:rPr>
+        <w:t>m</w:t>
+      </w:r>
+      <w:r>
+        <w:t xml:space="preserve"> e</w:t>
+      </w:r>
+      <w:r>
+        <w:rPr>
+          <w:i/>
+          <w:iCs w:val="0"/>
+        </w:rPr>
+        <w:t xml:space="preserve"> batch </w:t>
+      </w:r>
+      <w:r>
+        <w:rPr>
+          <w:rFonts w:hint="default"/>
+          <w:i w:val="0"/>
+          <w:iCs/>
+          <w:lang w:val="pt-BR"/>
+        </w:rPr>
+        <w:t>64</w:t>
+      </w:r>
+      <w:r>
+        <w:rPr>
+          <w:rFonts w:hint="default"/>
+          <w:lang w:val="pt-BR"/>
+        </w:rPr>
+        <w:t xml:space="preserve"> com </w:t>
+      </w:r>
+      <w:r>
+        <w:rPr>
+          <w:rFonts w:hint="default"/>
+          <w:i/>
+          <w:iCs w:val="0"/>
+          <w:lang w:val="pt-BR"/>
+        </w:rPr>
+        <w:t xml:space="preserve">dataset </w:t>
+      </w:r>
+      <w:r>
+        <w:rPr>
+          <w:rFonts w:hint="default"/>
+          <w:lang w:val="pt-BR"/>
+        </w:rPr>
+        <w:t>maior</w:t>
+      </w:r>
+    </w:p>
+    <w:tbl>
+      <w:tblPr>
+        <w:tblStyle w:val="31"/>
+        <w:tblW w:w="0" w:type="auto"/>
+        <w:tblInd w:w="0" w:type="dxa"/>
+        <w:tblBorders>
+          <w:top w:val="single" w:color="auto" w:sz="4" w:space="0"/>
+          <w:left w:val="single" w:color="auto" w:sz="4" w:space="0"/>
+          <w:bottom w:val="single" w:color="auto" w:sz="4" w:space="0"/>
+          <w:right w:val="single" w:color="auto" w:sz="4" w:space="0"/>
+          <w:insideH w:val="single" w:color="auto" w:sz="4" w:space="0"/>
+          <w:insideV w:val="single" w:color="auto" w:sz="4" w:space="0"/>
+        </w:tblBorders>
+        <w:tblLayout w:type="autofit"/>
+        <w:tblCellMar>
+          <w:top w:w="0" w:type="dxa"/>
+          <w:left w:w="108" w:type="dxa"/>
+          <w:bottom w:w="0" w:type="dxa"/>
+          <w:right w:w="108" w:type="dxa"/>
+        </w:tblCellMar>
+      </w:tblPr>
+      <w:tblGrid>
+        <w:gridCol w:w="4247"/>
+        <w:gridCol w:w="4247"/>
+      </w:tblGrid>
+      <w:tr>
+        <w:tblPrEx>
+          <w:tblBorders>
+            <w:top w:val="single" w:color="auto" w:sz="4" w:space="0"/>
+            <w:left w:val="single" w:color="auto" w:sz="4" w:space="0"/>
+            <w:bottom w:val="single" w:color="auto" w:sz="4" w:space="0"/>
+            <w:right w:val="single" w:color="auto" w:sz="4" w:space="0"/>
+            <w:insideH w:val="single" w:color="auto" w:sz="4" w:space="0"/>
+            <w:insideV w:val="single" w:color="auto" w:sz="4" w:space="0"/>
+          </w:tblBorders>
+          <w:tblCellMar>
+            <w:top w:w="0" w:type="dxa"/>
+            <w:left w:w="108" w:type="dxa"/>
+            <w:bottom w:w="0" w:type="dxa"/>
+            <w:right w:w="108" w:type="dxa"/>
+          </w:tblCellMar>
+        </w:tblPrEx>
+        <w:tc>
+          <w:tcPr>
+            <w:tcW w:w="4247" w:type="dxa"/>
+            <w:tcBorders>
+              <w:left w:val="nil"/>
+            </w:tcBorders>
+          </w:tcPr>
+          <w:p>
+            <w:pPr>
+              <w:ind w:firstLine="0"/>
+            </w:pPr>
+            <w:r>
+              <w:t>Otimizador</w:t>
+            </w:r>
+          </w:p>
+        </w:tc>
+        <w:tc>
+          <w:tcPr>
+            <w:tcW w:w="4247" w:type="dxa"/>
+            <w:tcBorders>
+              <w:right w:val="nil"/>
+            </w:tcBorders>
+          </w:tcPr>
+          <w:p>
+            <w:pPr>
+              <w:ind w:firstLine="0"/>
+              <w:rPr>
+                <w:rFonts w:hint="default"/>
+                <w:lang w:val="pt-BR"/>
+              </w:rPr>
+            </w:pPr>
+            <w:r>
+              <w:t>Ada</w:t>
+            </w:r>
+            <w:r>
+              <w:rPr>
+                <w:rFonts w:hint="default"/>
+                <w:lang w:val="pt-BR"/>
+              </w:rPr>
+              <w:t>m</w:t>
+            </w:r>
+          </w:p>
+        </w:tc>
+      </w:tr>
+      <w:tr>
+        <w:tblPrEx>
+          <w:tblBorders>
+            <w:top w:val="single" w:color="auto" w:sz="4" w:space="0"/>
+            <w:left w:val="single" w:color="auto" w:sz="4" w:space="0"/>
+            <w:bottom w:val="single" w:color="auto" w:sz="4" w:space="0"/>
+            <w:right w:val="single" w:color="auto" w:sz="4" w:space="0"/>
+            <w:insideH w:val="single" w:color="auto" w:sz="4" w:space="0"/>
+            <w:insideV w:val="single" w:color="auto" w:sz="4" w:space="0"/>
+          </w:tblBorders>
+          <w:tblCellMar>
+            <w:top w:w="0" w:type="dxa"/>
+            <w:left w:w="108" w:type="dxa"/>
+            <w:bottom w:w="0" w:type="dxa"/>
+            <w:right w:w="108" w:type="dxa"/>
+          </w:tblCellMar>
+        </w:tblPrEx>
+        <w:tc>
+          <w:tcPr>
+            <w:tcW w:w="4247" w:type="dxa"/>
+            <w:tcBorders>
+              <w:left w:val="nil"/>
+            </w:tcBorders>
+          </w:tcPr>
+          <w:p>
+            <w:pPr>
+              <w:ind w:firstLine="0"/>
+            </w:pPr>
+            <w:r>
+              <w:t>Loss (época 100)</w:t>
+            </w:r>
+          </w:p>
+        </w:tc>
+        <w:tc>
+          <w:tcPr>
+            <w:tcW w:w="4247" w:type="dxa"/>
+            <w:tcBorders>
+              <w:right w:val="nil"/>
+            </w:tcBorders>
+          </w:tcPr>
+          <w:p>
+            <w:pPr>
+              <w:ind w:firstLine="0"/>
+            </w:pPr>
+          </w:p>
+        </w:tc>
+      </w:tr>
+      <w:tr>
+        <w:tblPrEx>
+          <w:tblBorders>
+            <w:top w:val="single" w:color="auto" w:sz="4" w:space="0"/>
+            <w:left w:val="single" w:color="auto" w:sz="4" w:space="0"/>
+            <w:bottom w:val="single" w:color="auto" w:sz="4" w:space="0"/>
+            <w:right w:val="single" w:color="auto" w:sz="4" w:space="0"/>
+            <w:insideH w:val="single" w:color="auto" w:sz="4" w:space="0"/>
+            <w:insideV w:val="single" w:color="auto" w:sz="4" w:space="0"/>
+          </w:tblBorders>
+          <w:tblCellMar>
+            <w:top w:w="0" w:type="dxa"/>
+            <w:left w:w="108" w:type="dxa"/>
+            <w:bottom w:w="0" w:type="dxa"/>
+            <w:right w:w="108" w:type="dxa"/>
+          </w:tblCellMar>
+        </w:tblPrEx>
+        <w:tc>
+          <w:tcPr>
+            <w:tcW w:w="4247" w:type="dxa"/>
+            <w:tcBorders>
+              <w:left w:val="nil"/>
+            </w:tcBorders>
+          </w:tcPr>
+          <w:p>
+            <w:pPr>
+              <w:ind w:firstLine="0"/>
+            </w:pPr>
+            <w:r>
+              <w:t>Batch loss</w:t>
+            </w:r>
+          </w:p>
+        </w:tc>
+        <w:tc>
+          <w:tcPr>
+            <w:tcW w:w="4247" w:type="dxa"/>
+            <w:tcBorders>
+              <w:right w:val="nil"/>
+            </w:tcBorders>
+          </w:tcPr>
+          <w:p>
+            <w:pPr>
+              <w:ind w:firstLine="0"/>
+            </w:pPr>
+          </w:p>
+        </w:tc>
+      </w:tr>
+      <w:tr>
+        <w:tblPrEx>
+          <w:tblBorders>
+            <w:top w:val="single" w:color="auto" w:sz="4" w:space="0"/>
+            <w:left w:val="single" w:color="auto" w:sz="4" w:space="0"/>
+            <w:bottom w:val="single" w:color="auto" w:sz="4" w:space="0"/>
+            <w:right w:val="single" w:color="auto" w:sz="4" w:space="0"/>
+            <w:insideH w:val="single" w:color="auto" w:sz="4" w:space="0"/>
+            <w:insideV w:val="single" w:color="auto" w:sz="4" w:space="0"/>
+          </w:tblBorders>
+          <w:tblCellMar>
+            <w:top w:w="0" w:type="dxa"/>
+            <w:left w:w="108" w:type="dxa"/>
+            <w:bottom w:w="0" w:type="dxa"/>
+            <w:right w:w="108" w:type="dxa"/>
+          </w:tblCellMar>
+        </w:tblPrEx>
+        <w:tc>
+          <w:tcPr>
+            <w:tcW w:w="4247" w:type="dxa"/>
+            <w:tcBorders>
+              <w:left w:val="nil"/>
+            </w:tcBorders>
+          </w:tcPr>
+          <w:p>
+            <w:pPr>
+              <w:ind w:firstLine="0"/>
+            </w:pPr>
+            <w:r>
+              <w:t>Batch</w:t>
+            </w:r>
+          </w:p>
+        </w:tc>
+        <w:tc>
+          <w:tcPr>
+            <w:tcW w:w="4247" w:type="dxa"/>
+            <w:tcBorders>
+              <w:right w:val="nil"/>
+            </w:tcBorders>
+          </w:tcPr>
+          <w:p>
+            <w:pPr>
+              <w:ind w:firstLine="0"/>
+              <w:rPr>
+                <w:rFonts w:hint="default"/>
+                <w:lang w:val="pt-BR"/>
+              </w:rPr>
+            </w:pPr>
+            <w:r>
+              <w:rPr>
+                <w:rFonts w:hint="default"/>
+                <w:lang w:val="pt-BR"/>
+              </w:rPr>
+              <w:t>64</w:t>
+            </w:r>
+          </w:p>
+        </w:tc>
+      </w:tr>
+    </w:tbl>
+    <w:p>
+      <w:pPr>
+        <w:jc w:val="center"/>
+        <w:rPr>
+          <w:rFonts w:hint="default"/>
+          <w:sz w:val="20"/>
+          <w:szCs w:val="20"/>
+          <w:lang w:val="pt-BR"/>
+        </w:rPr>
+      </w:pPr>
+      <w:r>
+        <w:rPr>
+          <w:rFonts w:hint="default"/>
+          <w:sz w:val="20"/>
+          <w:szCs w:val="20"/>
+          <w:lang w:val="pt-BR"/>
+        </w:rPr>
+        <w:t>Fonte: Elaborado pelos autores</w:t>
+      </w:r>
+    </w:p>
+    <w:p>
+      <w:pPr>
+        <w:jc w:val="center"/>
+        <w:rPr>
+          <w:rFonts w:hint="default"/>
+          <w:sz w:val="20"/>
+          <w:szCs w:val="20"/>
+          <w:lang w:val="pt-BR"/>
+        </w:rPr>
+      </w:pPr>
+    </w:p>
+    <w:p>
+      <w:pPr>
+        <w:rPr>
+          <w:rFonts w:hint="default"/>
+          <w:lang w:val="pt-BR"/>
         </w:rPr>
         <w:sectPr>
           <w:headerReference r:id="rId116" w:type="default"/>
@@ -21462,7 +22768,7 @@
         <w:szCs w:val="20"/>
       </w:rPr>
       <w:object>
-        <v:shape id="_x0000_i1097" o:spt="75" type="#_x0000_t75" style="height:15pt;width:6.95pt;" o:ole="t" filled="f" o:preferrelative="t" stroked="f" coordsize="21600,21600">
+        <v:shape id="_x0000_i1064" o:spt="75" type="#_x0000_t75" style="height:15pt;width:6.95pt;" o:ole="t" filled="f" o:preferrelative="t" stroked="f" coordsize="21600,21600">
           <v:path/>
           <v:fill on="f" focussize="0,0"/>
           <v:stroke on="f"/>
@@ -21471,7 +22777,7 @@
           <w10:wrap type="none"/>
           <w10:anchorlock/>
         </v:shape>
-        <o:OLEObject Type="Embed" ProgID="Equation.KSEE3" ShapeID="_x0000_i1097" DrawAspect="Content" ObjectID="_1468075729" r:id="rId1">
+        <o:OLEObject Type="Embed" ProgID="Equation.KSEE3" ShapeID="_x0000_i1064" DrawAspect="Content" ObjectID="_1468075729" r:id="rId1">
           <o:LockedField>false</o:LockedField>
         </o:OLEObject>
       </w:object>
@@ -21566,7 +22872,7 @@
         <w:szCs w:val="20"/>
       </w:rPr>
       <w:object>
-        <v:shape id="_x0000_i1096" o:spt="75" alt="" type="#_x0000_t75" style="height:15pt;width:8pt;" o:ole="t" filled="f" o:preferrelative="t" stroked="f" coordsize="21600,21600">
+        <v:shape id="_x0000_i1065" o:spt="75" type="#_x0000_t75" style="height:15pt;width:8pt;" o:ole="t" filled="f" o:preferrelative="t" stroked="f" coordsize="21600,21600">
           <v:path/>
           <v:fill on="f" focussize="0,0"/>
           <v:stroke on="f"/>
@@ -21575,7 +22881,7 @@
           <w10:wrap type="none"/>
           <w10:anchorlock/>
         </v:shape>
-        <o:OLEObject Type="Embed" ProgID="Equation.KSEE3" ShapeID="_x0000_i1096" DrawAspect="Content" ObjectID="_1468075730" r:id="rId3">
+        <o:OLEObject Type="Embed" ProgID="Equation.KSEE3" ShapeID="_x0000_i1065" DrawAspect="Content" ObjectID="_1468075730" r:id="rId3">
           <o:LockedField>false</o:LockedField>
         </o:OLEObject>
       </w:object>
@@ -21621,7 +22927,7 @@
         <w:szCs w:val="20"/>
       </w:rPr>
       <w:object>
-        <v:shape id="_x0000_i1090" o:spt="75" alt="" type="#_x0000_t75" style="height:15pt;width:8pt;" o:ole="t" filled="f" o:preferrelative="t" stroked="f" coordsize="21600,21600">
+        <v:shape id="_x0000_i1062" o:spt="75" type="#_x0000_t75" style="height:15pt;width:8pt;" o:ole="t" filled="f" o:preferrelative="t" stroked="f" coordsize="21600,21600">
           <v:path/>
           <v:fill on="f" focussize="0,0"/>
           <v:stroke on="f"/>
@@ -21630,7 +22936,7 @@
           <w10:wrap type="none"/>
           <w10:anchorlock/>
         </v:shape>
-        <o:OLEObject Type="Embed" ProgID="Equation.KSEE3" ShapeID="_x0000_i1090" DrawAspect="Content" ObjectID="_1468075731" r:id="rId1">
+        <o:OLEObject Type="Embed" ProgID="Equation.KSEE3" ShapeID="_x0000_i1062" DrawAspect="Content" ObjectID="_1468075731" r:id="rId1">
           <o:LockedField>false</o:LockedField>
         </o:OLEObject>
       </w:object>
@@ -21671,7 +22977,7 @@
         <w:szCs w:val="20"/>
       </w:rPr>
       <w:object>
-        <v:shape id="_x0000_i1091" o:spt="75" alt="" type="#_x0000_t75" style="height:15pt;width:6.95pt;" o:ole="t" filled="f" o:preferrelative="t" stroked="f" coordsize="21600,21600">
+        <v:shape id="_x0000_i1063" o:spt="75" type="#_x0000_t75" style="height:15pt;width:6.95pt;" o:ole="t" filled="f" o:preferrelative="t" stroked="f" coordsize="21600,21600">
           <v:path/>
           <v:fill on="f" focussize="0,0"/>
           <v:stroke on="f"/>
@@ -21680,7 +22986,7 @@
           <w10:wrap type="none"/>
           <w10:anchorlock/>
         </v:shape>
-        <o:OLEObject Type="Embed" ProgID="Equation.KSEE3" ShapeID="_x0000_i1091" DrawAspect="Content" ObjectID="_1468075732" r:id="rId3">
+        <o:OLEObject Type="Embed" ProgID="Equation.KSEE3" ShapeID="_x0000_i1063" DrawAspect="Content" ObjectID="_1468075732" r:id="rId3">
           <o:LockedField>false</o:LockedField>
         </o:OLEObject>
       </w:object>
@@ -21739,7 +23045,7 @@
         <w:szCs w:val="20"/>
       </w:rPr>
       <w:object>
-        <v:shape id="_x0000_i1101" o:spt="75" type="#_x0000_t75" style="height:15pt;width:6.95pt;" o:ole="t" filled="f" o:preferrelative="t" stroked="f" coordsize="21600,21600">
+        <v:shape id="_x0000_i1067" o:spt="75" type="#_x0000_t75" style="height:15pt;width:6.95pt;" o:ole="t" filled="f" o:preferrelative="t" stroked="f" coordsize="21600,21600">
           <v:path/>
           <v:fill on="f" focussize="0,0"/>
           <v:stroke on="f" joinstyle="miter"/>
@@ -21748,7 +23054,7 @@
           <w10:wrap type="none"/>
           <w10:anchorlock/>
         </v:shape>
-        <o:OLEObject Type="Embed" ProgID="Equation.KSEE3" ShapeID="_x0000_i1101" DrawAspect="Content" ObjectID="_1468075733" r:id="rId1">
+        <o:OLEObject Type="Embed" ProgID="Equation.KSEE3" ShapeID="_x0000_i1067" DrawAspect="Content" ObjectID="_1468075733" r:id="rId1">
           <o:LockedField>false</o:LockedField>
         </o:OLEObject>
       </w:object>
@@ -21791,7 +23097,7 @@
         <w:szCs w:val="20"/>
       </w:rPr>
       <w:object>
-        <v:shape id="_x0000_i1125" o:spt="75" type="#_x0000_t75" style="height:15pt;width:6.95pt;" o:ole="t" filled="f" o:preferrelative="t" stroked="f" coordsize="21600,21600">
+        <v:shape id="_x0000_i1069" o:spt="75" type="#_x0000_t75" style="height:15pt;width:6.95pt;" o:ole="t" filled="f" o:preferrelative="t" stroked="f" coordsize="21600,21600">
           <v:path/>
           <v:fill on="f" focussize="0,0"/>
           <v:stroke on="f" joinstyle="miter"/>
@@ -21800,7 +23106,7 @@
           <w10:wrap type="none"/>
           <w10:anchorlock/>
         </v:shape>
-        <o:OLEObject Type="Embed" ProgID="Equation.KSEE3" ShapeID="_x0000_i1125" DrawAspect="Content" ObjectID="_1468075734" r:id="rId1">
+        <o:OLEObject Type="Embed" ProgID="Equation.KSEE3" ShapeID="_x0000_i1069" DrawAspect="Content" ObjectID="_1468075734" r:id="rId1">
           <o:LockedField>false</o:LockedField>
         </o:OLEObject>
       </w:object>
@@ -21864,7 +23170,7 @@
         <w:position w:val="-4"/>
       </w:rPr>
       <w:object>
-        <v:shape id="_x0000_i1105" o:spt="75" type="#_x0000_t75" style="height:15pt;width:6.95pt;" o:ole="t" filled="f" o:preferrelative="t" stroked="f" coordsize="21600,21600">
+        <v:shape id="_x0000_i1070" o:spt="75" type="#_x0000_t75" style="height:15pt;width:6.95pt;" o:ole="t" filled="f" o:preferrelative="t" stroked="f" coordsize="21600,21600">
           <v:path/>
           <v:fill on="f" focussize="0,0"/>
           <v:stroke on="f" joinstyle="miter"/>
@@ -21873,7 +23179,7 @@
           <w10:wrap type="none"/>
           <w10:anchorlock/>
         </v:shape>
-        <o:OLEObject Type="Embed" ProgID="Equation.KSEE3" ShapeID="_x0000_i1105" DrawAspect="Content" ObjectID="_1468075735" r:id="rId1">
+        <o:OLEObject Type="Embed" ProgID="Equation.KSEE3" ShapeID="_x0000_i1070" DrawAspect="Content" ObjectID="_1468075735" r:id="rId1">
           <o:LockedField>false</o:LockedField>
         </o:OLEObject>
       </w:object>
@@ -21939,7 +23245,7 @@
         <w:szCs w:val="20"/>
       </w:rPr>
       <w:object>
-        <v:shape id="_x0000_i1113" o:spt="75" alt="" type="#_x0000_t75" style="height:15pt;width:10pt;" o:ole="t" filled="f" o:preferrelative="t" stroked="f" coordsize="21600,21600">
+        <v:shape id="_x0000_i1077" o:spt="75" type="#_x0000_t75" style="height:15pt;width:10pt;" o:ole="t" filled="f" o:preferrelative="t" stroked="f" coordsize="21600,21600">
           <v:path/>
           <v:fill on="f" focussize="0,0"/>
           <v:stroke on="f"/>
@@ -21948,7 +23254,7 @@
           <w10:wrap type="none"/>
           <w10:anchorlock/>
         </v:shape>
-        <o:OLEObject Type="Embed" ProgID="Equation.KSEE3" ShapeID="_x0000_i1113" DrawAspect="Content" ObjectID="_1468075736" r:id="rId1">
+        <o:OLEObject Type="Embed" ProgID="Equation.KSEE3" ShapeID="_x0000_i1077" DrawAspect="Content" ObjectID="_1468075736" r:id="rId1">
           <o:LockedField>false</o:LockedField>
         </o:OLEObject>
       </w:object>
@@ -21998,7 +23304,7 @@
         <w:szCs w:val="20"/>
       </w:rPr>
       <w:object>
-        <v:shape id="_x0000_i1126" o:spt="75" type="#_x0000_t75" style="height:15pt;width:10pt;" o:ole="t" filled="f" o:preferrelative="t" stroked="f" coordsize="21600,21600">
+        <v:shape id="_x0000_i1076" o:spt="75" type="#_x0000_t75" style="height:15pt;width:10pt;" o:ole="t" filled="f" o:preferrelative="t" stroked="f" coordsize="21600,21600">
           <v:path/>
           <v:fill on="f" focussize="0,0"/>
           <v:stroke on="f" joinstyle="miter"/>
@@ -22007,7 +23313,7 @@
           <w10:wrap type="none"/>
           <w10:anchorlock/>
         </v:shape>
-        <o:OLEObject Type="Embed" ProgID="Equation.KSEE3" ShapeID="_x0000_i1126" DrawAspect="Content" ObjectID="_1468075737" r:id="rId1">
+        <o:OLEObject Type="Embed" ProgID="Equation.KSEE3" ShapeID="_x0000_i1076" DrawAspect="Content" ObjectID="_1468075737" r:id="rId1">
           <o:LockedField>false</o:LockedField>
         </o:OLEObject>
       </w:object>
@@ -22093,7 +23399,7 @@
         <w:lang w:val="pt-BR"/>
       </w:rPr>
       <w:object>
-        <v:shape id="_x0000_i1121" o:spt="75" type="#_x0000_t75" style="height:15pt;width:10pt;" o:ole="t" filled="f" o:preferrelative="t" stroked="f" coordsize="21600,21600">
+        <v:shape id="_x0000_i1085" o:spt="75" type="#_x0000_t75" style="height:15pt;width:10pt;" o:ole="t" filled="f" o:preferrelative="t" stroked="f" coordsize="21600,21600">
           <v:path/>
           <v:fill on="f" focussize="0,0"/>
           <v:stroke on="f"/>
@@ -22102,7 +23408,7 @@
           <w10:wrap type="none"/>
           <w10:anchorlock/>
         </v:shape>
-        <o:OLEObject Type="Embed" ProgID="Equation.KSEE3" ShapeID="_x0000_i1121" DrawAspect="Content" ObjectID="_1468075738" r:id="rId1">
+        <o:OLEObject Type="Embed" ProgID="Equation.KSEE3" ShapeID="_x0000_i1085" DrawAspect="Content" ObjectID="_1468075738" r:id="rId1">
           <o:LockedField>false</o:LockedField>
         </o:OLEObject>
       </w:object>
@@ -22154,7 +23460,7 @@
         <w:lang w:val="pt-BR"/>
       </w:rPr>
       <w:object>
-        <v:shape id="_x0000_i1120" o:spt="75" type="#_x0000_t75" style="height:15pt;width:10pt;" o:ole="t" filled="f" o:preferrelative="t" stroked="f" coordsize="21600,21600">
+        <v:shape id="_x0000_i1084" o:spt="75" type="#_x0000_t75" style="height:15pt;width:10pt;" o:ole="t" filled="f" o:preferrelative="t" stroked="f" coordsize="21600,21600">
           <v:path/>
           <v:fill on="f" focussize="0,0"/>
           <v:stroke on="f"/>
@@ -22163,7 +23469,7 @@
           <w10:wrap type="none"/>
           <w10:anchorlock/>
         </v:shape>
-        <o:OLEObject Type="Embed" ProgID="Equation.KSEE3" ShapeID="_x0000_i1120" DrawAspect="Content" ObjectID="_1468075739" r:id="rId1">
+        <o:OLEObject Type="Embed" ProgID="Equation.KSEE3" ShapeID="_x0000_i1084" DrawAspect="Content" ObjectID="_1468075739" r:id="rId1">
           <o:LockedField>false</o:LockedField>
         </o:OLEObject>
       </w:object>
@@ -30683,7 +31989,7 @@
         </mc:Choice>
         <mc:Fallback>
           <w:pict>
-            <v:shape id="_x0000_s1026" o:spid="_x0000_s1026" o:spt="202" type="#_x0000_t202" style="position:absolute;left:0pt;margin-left:413.55pt;margin-top:0.75pt;height:144pt;width:144pt;mso-position-horizontal-relative:margin;mso-wrap-style:none;z-index:499132416;mso-width-relative:page;mso-height-relative:page;" filled="f" stroked="f" coordsize="21600,21600" o:gfxdata="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">
+            <v:shape id="_x0000_s1026" o:spid="_x0000_s1026" o:spt="202" type="#_x0000_t202" style="position:absolute;left:0pt;margin-left:413.55pt;margin-top:0.75pt;height:144pt;width:144pt;mso-position-horizontal-relative:margin;mso-wrap-style:none;z-index:499132416;mso-width-relative:page;mso-height-relative:page;" filled="f" stroked="f" coordsize="21600,21600" o:gfxdata="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">
               <v:fill on="f" focussize="0,0"/>
               <v:stroke on="f" weight="0.5pt"/>
               <v:imagedata o:title=""/>

</xml_diff>

<commit_message>
Alterações nos resultados e conclusão
</commit_message>
<xml_diff>
--- a/Documentos/Sumarização de notícias.docx
+++ b/Documentos/Sumarização de notícias.docx
@@ -174,7 +174,7 @@
                     <pic:cNvPicPr preferRelativeResize="0"/>
                   </pic:nvPicPr>
                   <pic:blipFill>
-                    <a:blip r:embed="rId125"/>
+                    <a:blip r:embed="rId127"/>
                     <a:srcRect l="-5994" t="-6638" r="-5991" b="-6638"/>
                     <a:stretch>
                       <a:fillRect/>
@@ -9703,7 +9703,7 @@
                     <pic:cNvPicPr preferRelativeResize="0"/>
                   </pic:nvPicPr>
                   <pic:blipFill>
-                    <a:blip r:embed="rId126"/>
+                    <a:blip r:embed="rId128"/>
                     <a:srcRect/>
                     <a:stretch>
                       <a:fillRect/>
@@ -9754,12 +9754,12 @@
             <v:path/>
             <v:fill on="f" focussize="0,0"/>
             <v:stroke on="f" joinstyle="miter"/>
-            <v:imagedata r:id="rId128" o:title=""/>
+            <v:imagedata r:id="rId130" o:title=""/>
             <o:lock v:ext="edit" aspectratio="t"/>
             <w10:wrap type="none"/>
             <w10:anchorlock/>
           </v:shape>
-          <o:OLEObject Type="Embed" ProgID="Equation.KSEE3" ShapeID="_x0000_i1025" DrawAspect="Content" ObjectID="_1468075740" r:id="rId127">
+          <o:OLEObject Type="Embed" ProgID="Equation.KSEE3" ShapeID="_x0000_i1025" DrawAspect="Content" ObjectID="_1468075741" r:id="rId129">
             <o:LockedField>false</o:LockedField>
           </o:OLEObject>
         </w:object>
@@ -9842,7 +9842,7 @@
                     <pic:cNvPicPr preferRelativeResize="0"/>
                   </pic:nvPicPr>
                   <pic:blipFill>
-                    <a:blip r:embed="rId129"/>
+                    <a:blip r:embed="rId131"/>
                     <a:srcRect/>
                     <a:stretch>
                       <a:fillRect/>
@@ -9886,12 +9886,12 @@
             <v:path/>
             <v:fill on="f" focussize="0,0"/>
             <v:stroke on="f" joinstyle="miter"/>
-            <v:imagedata r:id="rId131" o:title=""/>
+            <v:imagedata r:id="rId133" o:title=""/>
             <o:lock v:ext="edit" aspectratio="t"/>
             <w10:wrap type="none"/>
             <w10:anchorlock/>
           </v:shape>
-          <o:OLEObject Type="Embed" ProgID="Equation.KSEE3" ShapeID="_x0000_i1027" DrawAspect="Content" ObjectID="_1468075741" r:id="rId130">
+          <o:OLEObject Type="Embed" ProgID="Equation.KSEE3" ShapeID="_x0000_i1027" DrawAspect="Content" ObjectID="_1468075742" r:id="rId132">
             <o:LockedField>false</o:LockedField>
           </o:OLEObject>
         </w:object>
@@ -10113,38 +10113,12 @@
             <v:path/>
             <v:fill on="f" focussize="0,0"/>
             <v:stroke on="f" joinstyle="miter"/>
-            <v:imagedata r:id="rId133" o:title=""/>
-            <o:lock v:ext="edit" aspectratio="t"/>
-            <w10:wrap type="none"/>
-            <w10:anchorlock/>
-          </v:shape>
-          <o:OLEObject Type="Embed" ProgID="Equation.KSEE3" ShapeID="_x0000_i1028" DrawAspect="Content" ObjectID="_1468075742" r:id="rId132">
-            <o:LockedField>false</o:LockedField>
-          </o:OLEObject>
-        </w:object>
-      </w:r>
-      <w:r>
-        <w:rPr>
-          <w:iCs/>
-        </w:rPr>
-        <w:t xml:space="preserve"> como representação de uma matriz que conta a ocorrência de uma palavra do conjunto de teste por uma palavra do conjunto de treino e </w:t>
-      </w:r>
-      <w:r>
-        <w:rPr>
-          <w:iCs/>
-          <w:position w:val="-18"/>
-        </w:rPr>
-        <w:object>
-          <v:shape id="_x0000_i1029" o:spt="75" type="#_x0000_t75" style="height:21pt;width:22pt;" o:ole="t" filled="f" o:preferrelative="t" stroked="f" coordsize="21600,21600">
-            <v:path/>
-            <v:fill on="f" focussize="0,0"/>
-            <v:stroke on="f" joinstyle="miter"/>
             <v:imagedata r:id="rId135" o:title=""/>
             <o:lock v:ext="edit" aspectratio="t"/>
             <w10:wrap type="none"/>
             <w10:anchorlock/>
           </v:shape>
-          <o:OLEObject Type="Embed" ProgID="Equation.KSEE3" ShapeID="_x0000_i1029" DrawAspect="Content" ObjectID="_1468075743" r:id="rId134">
+          <o:OLEObject Type="Embed" ProgID="Equation.KSEE3" ShapeID="_x0000_i1028" DrawAspect="Content" ObjectID="_1468075743" r:id="rId134">
             <o:LockedField>false</o:LockedField>
           </o:OLEObject>
         </w:object>
@@ -10153,15 +10127,15 @@
         <w:rPr>
           <w:iCs/>
         </w:rPr>
-        <w:t xml:space="preserve">  representa o número de vezes que uma palavra </w:t>
+        <w:t xml:space="preserve"> como representação de uma matriz que conta a ocorrência de uma palavra do conjunto de teste por uma palavra do conjunto de treino e </w:t>
       </w:r>
       <w:r>
         <w:rPr>
           <w:iCs/>
-          <w:position w:val="-10"/>
+          <w:position w:val="-18"/>
         </w:rPr>
         <w:object>
-          <v:shape id="_x0000_i1030" o:spt="75" type="#_x0000_t75" style="height:15pt;width:10pt;" o:ole="t" filled="f" o:preferrelative="t" stroked="f" coordsize="21600,21600">
+          <v:shape id="_x0000_i1029" o:spt="75" type="#_x0000_t75" style="height:21pt;width:22pt;" o:ole="t" filled="f" o:preferrelative="t" stroked="f" coordsize="21600,21600">
             <v:path/>
             <v:fill on="f" focussize="0,0"/>
             <v:stroke on="f" joinstyle="miter"/>
@@ -10170,7 +10144,7 @@
             <w10:wrap type="none"/>
             <w10:anchorlock/>
           </v:shape>
-          <o:OLEObject Type="Embed" ProgID="Equation.KSEE3" ShapeID="_x0000_i1030" DrawAspect="Content" ObjectID="_1468075744" r:id="rId136">
+          <o:OLEObject Type="Embed" ProgID="Equation.KSEE3" ShapeID="_x0000_i1029" DrawAspect="Content" ObjectID="_1468075744" r:id="rId136">
             <o:LockedField>false</o:LockedField>
           </o:OLEObject>
         </w:object>
@@ -10179,15 +10153,15 @@
         <w:rPr>
           <w:iCs/>
         </w:rPr>
-        <w:t xml:space="preserve"> apareceu no contexto da </w:t>
+        <w:t xml:space="preserve">  representa o número de vezes que uma palavra </w:t>
       </w:r>
       <w:r>
         <w:rPr>
           <w:iCs/>
-          <w:position w:val="-6"/>
+          <w:position w:val="-10"/>
         </w:rPr>
         <w:object>
-          <v:shape id="_x0000_i1031" o:spt="75" type="#_x0000_t75" style="height:13pt;width:6.95pt;" o:ole="t" filled="f" o:preferrelative="t" stroked="f" coordsize="21600,21600">
+          <v:shape id="_x0000_i1030" o:spt="75" type="#_x0000_t75" style="height:15pt;width:10pt;" o:ole="t" filled="f" o:preferrelative="t" stroked="f" coordsize="21600,21600">
             <v:path/>
             <v:fill on="f" focussize="0,0"/>
             <v:stroke on="f" joinstyle="miter"/>
@@ -10196,7 +10170,33 @@
             <w10:wrap type="none"/>
             <w10:anchorlock/>
           </v:shape>
-          <o:OLEObject Type="Embed" ProgID="Equation.KSEE3" ShapeID="_x0000_i1031" DrawAspect="Content" ObjectID="_1468075745" r:id="rId138">
+          <o:OLEObject Type="Embed" ProgID="Equation.KSEE3" ShapeID="_x0000_i1030" DrawAspect="Content" ObjectID="_1468075745" r:id="rId138">
+            <o:LockedField>false</o:LockedField>
+          </o:OLEObject>
+        </w:object>
+      </w:r>
+      <w:r>
+        <w:rPr>
+          <w:iCs/>
+        </w:rPr>
+        <w:t xml:space="preserve"> apareceu no contexto da </w:t>
+      </w:r>
+      <w:r>
+        <w:rPr>
+          <w:iCs/>
+          <w:position w:val="-6"/>
+        </w:rPr>
+        <w:object>
+          <v:shape id="_x0000_i1031" o:spt="75" type="#_x0000_t75" style="height:13pt;width:6.95pt;" o:ole="t" filled="f" o:preferrelative="t" stroked="f" coordsize="21600,21600">
+            <v:path/>
+            <v:fill on="f" focussize="0,0"/>
+            <v:stroke on="f" joinstyle="miter"/>
+            <v:imagedata r:id="rId141" o:title=""/>
+            <o:lock v:ext="edit" aspectratio="t"/>
+            <w10:wrap type="none"/>
+            <w10:anchorlock/>
+          </v:shape>
+          <o:OLEObject Type="Embed" ProgID="Equation.KSEE3" ShapeID="_x0000_i1031" DrawAspect="Content" ObjectID="_1468075746" r:id="rId140">
             <o:LockedField>false</o:LockedField>
           </o:OLEObject>
         </w:object>
@@ -10391,12 +10391,12 @@
             <v:path/>
             <v:fill on="f" focussize="0,0"/>
             <v:stroke on="f" joinstyle="miter"/>
-            <v:imagedata r:id="rId137" o:title=""/>
+            <v:imagedata r:id="rId139" o:title=""/>
             <o:lock v:ext="edit" aspectratio="t"/>
             <w10:wrap type="none"/>
             <w10:anchorlock/>
           </v:shape>
-          <o:OLEObject Type="Embed" ProgID="Equation.KSEE3" ShapeID="_x0000_i1032" DrawAspect="Content" ObjectID="_1468075746" r:id="rId140">
+          <o:OLEObject Type="Embed" ProgID="Equation.KSEE3" ShapeID="_x0000_i1032" DrawAspect="Content" ObjectID="_1468075747" r:id="rId142">
             <o:LockedField>false</o:LockedField>
           </o:OLEObject>
         </w:object>
@@ -10414,12 +10414,12 @@
             <v:path/>
             <v:fill on="f" focussize="0,0"/>
             <v:stroke on="f" joinstyle="miter"/>
-            <v:imagedata r:id="rId139" o:title=""/>
+            <v:imagedata r:id="rId141" o:title=""/>
             <o:lock v:ext="edit" aspectratio="t"/>
             <w10:wrap type="none"/>
             <w10:anchorlock/>
           </v:shape>
-          <o:OLEObject Type="Embed" ProgID="Equation.KSEE3" ShapeID="_x0000_i1033" DrawAspect="Content" ObjectID="_1468075747" r:id="rId141">
+          <o:OLEObject Type="Embed" ProgID="Equation.KSEE3" ShapeID="_x0000_i1033" DrawAspect="Content" ObjectID="_1468075748" r:id="rId143">
             <o:LockedField>false</o:LockedField>
           </o:OLEObject>
         </w:object>
@@ -10679,12 +10679,12 @@
             <v:path/>
             <v:fill on="f" focussize="0,0"/>
             <v:stroke on="f" joinstyle="miter"/>
-            <v:imagedata r:id="rId143" o:title=""/>
+            <v:imagedata r:id="rId145" o:title=""/>
             <o:lock v:ext="edit" aspectratio="t"/>
             <w10:wrap type="none"/>
             <w10:anchorlock/>
           </v:shape>
-          <o:OLEObject Type="Embed" ProgID="Equation.KSEE3" ShapeID="_x0000_i1034" DrawAspect="Content" ObjectID="_1468075748" r:id="rId142">
+          <o:OLEObject Type="Embed" ProgID="Equation.KSEE3" ShapeID="_x0000_i1034" DrawAspect="Content" ObjectID="_1468075749" r:id="rId144">
             <o:LockedField>false</o:LockedField>
           </o:OLEObject>
         </w:object>
@@ -11790,12 +11790,12 @@
             <v:path/>
             <v:fill on="f" focussize="0,0"/>
             <v:stroke on="f" joinstyle="miter"/>
-            <v:imagedata r:id="rId145" o:title=""/>
+            <v:imagedata r:id="rId147" o:title=""/>
             <o:lock v:ext="edit" aspectratio="t"/>
             <w10:wrap type="none"/>
             <w10:anchorlock/>
           </v:shape>
-          <o:OLEObject Type="Embed" ProgID="Equation.KSEE3" ShapeID="_x0000_i1037" DrawAspect="Content" ObjectID="_1468075749" r:id="rId144">
+          <o:OLEObject Type="Embed" ProgID="Equation.KSEE3" ShapeID="_x0000_i1037" DrawAspect="Content" ObjectID="_1468075750" r:id="rId146">
             <o:LockedField>false</o:LockedField>
           </o:OLEObject>
         </w:object>
@@ -11812,12 +11812,12 @@
             <v:path/>
             <v:fill on="f" focussize="0,0"/>
             <v:stroke on="f" joinstyle="miter"/>
-            <v:imagedata r:id="rId147" o:title=""/>
+            <v:imagedata r:id="rId149" o:title=""/>
             <o:lock v:ext="edit" aspectratio="t"/>
             <w10:wrap type="none"/>
             <w10:anchorlock/>
           </v:shape>
-          <o:OLEObject Type="Embed" ProgID="Equation.KSEE3" ShapeID="_x0000_i1038" DrawAspect="Content" ObjectID="_1468075750" r:id="rId146">
+          <o:OLEObject Type="Embed" ProgID="Equation.KSEE3" ShapeID="_x0000_i1038" DrawAspect="Content" ObjectID="_1468075751" r:id="rId148">
             <o:LockedField>false</o:LockedField>
           </o:OLEObject>
         </w:object>
@@ -11881,7 +11881,7 @@
                     </pic:cNvPicPr>
                   </pic:nvPicPr>
                   <pic:blipFill>
-                    <a:blip r:embed="rId148"/>
+                    <a:blip r:embed="rId150"/>
                     <a:stretch>
                       <a:fillRect/>
                     </a:stretch>
@@ -11923,121 +11923,84 @@
             <v:path/>
             <v:fill on="f" focussize="0,0"/>
             <v:stroke on="f" joinstyle="miter"/>
-            <v:imagedata r:id="rId150" o:title=""/>
-            <o:lock v:ext="edit" aspectratio="t"/>
-            <w10:wrap type="none"/>
-            <w10:anchorlock/>
-          </v:shape>
-          <o:OLEObject Type="Embed" ProgID="Equation.KSEE3" ShapeID="_x0000_i1039" DrawAspect="Content" ObjectID="_1468075751" r:id="rId149">
-            <o:LockedField>false</o:LockedField>
-          </o:OLEObject>
-        </w:object>
-      </w:r>
-      <w:r>
-        <w:rPr>
-          <w:sz w:val="20"/>
-          <w:szCs w:val="20"/>
-        </w:rPr>
-        <w:t xml:space="preserve">Fonte: Disponível em: </w:t>
-      </w:r>
-      <w:r>
-        <w:rPr>
-          <w:color w:val="0000FF"/>
-          <w:sz w:val="20"/>
-          <w:szCs w:val="20"/>
-          <w:u w:val="single"/>
-        </w:rPr>
-        <w:t>https://towardsdatascience.com</w:t>
-      </w:r>
-      <w:r>
-        <w:rPr>
-          <w:sz w:val="20"/>
-          <w:szCs w:val="20"/>
-        </w:rPr>
-        <w:t>. Acesso em 2 set 2020</w:t>
-      </w:r>
-    </w:p>
-    <w:p>
-      <w:r>
-        <w:t xml:space="preserve">O algoritmo </w:t>
-      </w:r>
-      <w:r>
-        <w:rPr>
-          <w:i/>
-          <w:iCs/>
-        </w:rPr>
-        <w:t>PageRank</w:t>
-      </w:r>
-      <w:r>
-        <w:t xml:space="preserve"> utiliza grafos, como da Figura 3, chamado de grafo direcionado ou dirigido por causa do fluxo de informações entre os nós serem em uma única direção, para atribuir pesos à páginas da </w:t>
-      </w:r>
-      <w:r>
-        <w:rPr>
-          <w:i/>
-          <w:iCs/>
-        </w:rPr>
-        <w:t>web e</w:t>
-      </w:r>
-      <w:r>
-        <w:t xml:space="preserve"> classificá-las em importância. </w:t>
-      </w:r>
-    </w:p>
-    <w:p>
-      <w:r>
-        <w:t>Após a construção completa do grafo, o cálculos para atribuir os pesos é dado pela Equação 7.</w:t>
-      </w:r>
-    </w:p>
-    <w:p/>
-    <w:p>
-      <w:pPr>
-        <w:ind w:firstLine="720"/>
-      </w:pPr>
-      <w:r>
-        <w:t xml:space="preserve"> </w:t>
-      </w:r>
-      <w:r>
-        <w:rPr>
-          <w:position w:val="-30"/>
-        </w:rPr>
-        <w:object>
-          <v:shape id="_x0000_i1040" o:spt="75" type="#_x0000_t75" style="height:34pt;width:217pt;" o:ole="t" filled="f" o:preferrelative="t" stroked="f" coordsize="21600,21600">
-            <v:path/>
-            <v:fill on="f" focussize="0,0"/>
-            <v:stroke on="f" joinstyle="miter"/>
             <v:imagedata r:id="rId152" o:title=""/>
             <o:lock v:ext="edit" aspectratio="t"/>
             <w10:wrap type="none"/>
             <w10:anchorlock/>
           </v:shape>
-          <o:OLEObject Type="Embed" ProgID="Equation.KSEE3" ShapeID="_x0000_i1040" DrawAspect="Content" ObjectID="_1468075752" r:id="rId151">
+          <o:OLEObject Type="Embed" ProgID="Equation.KSEE3" ShapeID="_x0000_i1039" DrawAspect="Content" ObjectID="_1468075752" r:id="rId151">
             <o:LockedField>false</o:LockedField>
           </o:OLEObject>
         </w:object>
       </w:r>
       <w:r>
-        <w:tab/>
-      </w:r>
-      <w:r>
-        <w:tab/>
-      </w:r>
-      <w:r>
-        <w:tab/>
-      </w:r>
-      <w:r>
-        <w:t xml:space="preserve">                (7)</w:t>
+        <w:rPr>
+          <w:sz w:val="20"/>
+          <w:szCs w:val="20"/>
+        </w:rPr>
+        <w:t xml:space="preserve">Fonte: Disponível em: </w:t>
+      </w:r>
+      <w:r>
+        <w:rPr>
+          <w:color w:val="0000FF"/>
+          <w:sz w:val="20"/>
+          <w:szCs w:val="20"/>
+          <w:u w:val="single"/>
+        </w:rPr>
+        <w:t>https://towardsdatascience.com</w:t>
+      </w:r>
+      <w:r>
+        <w:rPr>
+          <w:sz w:val="20"/>
+          <w:szCs w:val="20"/>
+        </w:rPr>
+        <w:t>. Acesso em 2 set 2020</w:t>
+      </w:r>
+    </w:p>
+    <w:p>
+      <w:r>
+        <w:t xml:space="preserve">O algoritmo </w:t>
+      </w:r>
+      <w:r>
+        <w:rPr>
+          <w:i/>
+          <w:iCs/>
+        </w:rPr>
+        <w:t>PageRank</w:t>
+      </w:r>
+      <w:r>
+        <w:t xml:space="preserve"> utiliza grafos, como da Figura 3, chamado de grafo direcionado ou dirigido por causa do fluxo de informações entre os nós serem em uma única direção, para atribuir pesos à páginas da </w:t>
+      </w:r>
+      <w:r>
+        <w:rPr>
+          <w:i/>
+          <w:iCs/>
+        </w:rPr>
+        <w:t>web e</w:t>
+      </w:r>
+      <w:r>
+        <w:t xml:space="preserve"> classificá-las em importância. </w:t>
+      </w:r>
+    </w:p>
+    <w:p>
+      <w:r>
+        <w:t>Após a construção completa do grafo, o cálculos para atribuir os pesos é dado pela Equação 7.</w:t>
       </w:r>
     </w:p>
     <w:p/>
     <w:p>
-      <w:r>
-        <w:t xml:space="preserve">Onde </w:t>
-      </w:r>
-      <w:r>
-        <w:rPr>
-          <w:position w:val="-12"/>
+      <w:pPr>
+        <w:ind w:firstLine="720"/>
+      </w:pPr>
+      <w:r>
+        <w:t xml:space="preserve"> </w:t>
+      </w:r>
+      <w:r>
+        <w:rPr>
+          <w:position w:val="-30"/>
         </w:rPr>
         <w:object>
-          <v:shape id="_x0000_i1041" o:spt="75" type="#_x0000_t75" style="height:18pt;width:29pt;" o:ole="t" filled="f" o:preferrelative="t" stroked="f" coordsize="21600,21600">
+          <v:shape id="_x0000_i1040" o:spt="75" type="#_x0000_t75" style="height:34pt;width:217pt;" o:ole="t" filled="f" o:preferrelative="t" stroked="f" coordsize="21600,21600">
             <v:path/>
             <v:fill on="f" focussize="0,0"/>
             <v:stroke on="f" joinstyle="miter"/>
@@ -12046,30 +12009,35 @@
             <w10:wrap type="none"/>
             <w10:anchorlock/>
           </v:shape>
-          <o:OLEObject Type="Embed" ProgID="Equation.KSEE3" ShapeID="_x0000_i1041" DrawAspect="Content" ObjectID="_1468075753" r:id="rId153">
+          <o:OLEObject Type="Embed" ProgID="Equation.KSEE3" ShapeID="_x0000_i1040" DrawAspect="Content" ObjectID="_1468075753" r:id="rId153">
             <o:LockedField>false</o:LockedField>
           </o:OLEObject>
         </w:object>
       </w:r>
       <w:r>
-        <w:t xml:space="preserve"> é o peso de cada página na </w:t>
-      </w:r>
-      <w:r>
-        <w:rPr>
-          <w:i/>
-          <w:iCs/>
-        </w:rPr>
-        <w:t>web</w:t>
-      </w:r>
-      <w:r>
-        <w:t xml:space="preserve"> representado por </w:t>
-      </w:r>
-      <w:r>
-        <w:rPr>
-          <w:position w:val="-6"/>
+        <w:tab/>
+      </w:r>
+      <w:r>
+        <w:tab/>
+      </w:r>
+      <w:r>
+        <w:tab/>
+      </w:r>
+      <w:r>
+        <w:t xml:space="preserve">                (7)</w:t>
+      </w:r>
+    </w:p>
+    <w:p/>
+    <w:p>
+      <w:r>
+        <w:t xml:space="preserve">Onde </w:t>
+      </w:r>
+      <w:r>
+        <w:rPr>
+          <w:position w:val="-12"/>
         </w:rPr>
         <w:object>
-          <v:shape id="_x0000_i1042" o:spt="75" type="#_x0000_t75" style="height:13pt;width:6.95pt;" o:ole="t" filled="f" o:preferrelative="t" stroked="f" coordsize="21600,21600">
+          <v:shape id="_x0000_i1041" o:spt="75" type="#_x0000_t75" style="height:18pt;width:29pt;" o:ole="t" filled="f" o:preferrelative="t" stroked="f" coordsize="21600,21600">
             <v:path/>
             <v:fill on="f" focussize="0,0"/>
             <v:stroke on="f" joinstyle="miter"/>
@@ -12078,20 +12046,30 @@
             <w10:wrap type="none"/>
             <w10:anchorlock/>
           </v:shape>
-          <o:OLEObject Type="Embed" ProgID="Equation.KSEE3" ShapeID="_x0000_i1042" DrawAspect="Content" ObjectID="_1468075754" r:id="rId155">
+          <o:OLEObject Type="Embed" ProgID="Equation.KSEE3" ShapeID="_x0000_i1041" DrawAspect="Content" ObjectID="_1468075754" r:id="rId155">
             <o:LockedField>false</o:LockedField>
           </o:OLEObject>
         </w:object>
       </w:r>
       <w:r>
-        <w:t xml:space="preserve">, um fator de saída de links por </w:t>
+        <w:t xml:space="preserve"> é o peso de cada página na </w:t>
+      </w:r>
+      <w:r>
+        <w:rPr>
+          <w:i/>
+          <w:iCs/>
+        </w:rPr>
+        <w:t>web</w:t>
+      </w:r>
+      <w:r>
+        <w:t xml:space="preserve"> representado por </w:t>
       </w:r>
       <w:r>
         <w:rPr>
           <w:position w:val="-6"/>
         </w:rPr>
         <w:object>
-          <v:shape id="_x0000_i1043" o:spt="75" type="#_x0000_t75" style="height:13.95pt;width:11pt;" o:ole="t" filled="f" o:preferrelative="t" stroked="f" coordsize="21600,21600">
+          <v:shape id="_x0000_i1042" o:spt="75" type="#_x0000_t75" style="height:13pt;width:6.95pt;" o:ole="t" filled="f" o:preferrelative="t" stroked="f" coordsize="21600,21600">
             <v:path/>
             <v:fill on="f" focussize="0,0"/>
             <v:stroke on="f" joinstyle="miter"/>
@@ -12100,30 +12078,20 @@
             <w10:wrap type="none"/>
             <w10:anchorlock/>
           </v:shape>
-          <o:OLEObject Type="Embed" ProgID="Equation.KSEE3" ShapeID="_x0000_i1043" DrawAspect="Content" ObjectID="_1468075755" r:id="rId157">
+          <o:OLEObject Type="Embed" ProgID="Equation.KSEE3" ShapeID="_x0000_i1042" DrawAspect="Content" ObjectID="_1468075755" r:id="rId157">
             <o:LockedField>false</o:LockedField>
           </o:OLEObject>
         </w:object>
       </w:r>
       <w:r>
-        <w:t xml:space="preserve">, um conjunto de </w:t>
-      </w:r>
-      <w:r>
-        <w:rPr>
-          <w:i/>
-          <w:iCs/>
-        </w:rPr>
-        <w:t>links</w:t>
-      </w:r>
-      <w:r>
-        <w:t xml:space="preserve"> de entrada por </w:t>
-      </w:r>
-      <w:r>
-        <w:rPr>
-          <w:position w:val="-12"/>
+        <w:t xml:space="preserve">, um fator de saída de links por </w:t>
+      </w:r>
+      <w:r>
+        <w:rPr>
+          <w:position w:val="-6"/>
         </w:rPr>
         <w:object>
-          <v:shape id="_x0000_i1044" o:spt="75" type="#_x0000_t75" style="height:18pt;width:30pt;" o:ole="t" filled="f" o:preferrelative="t" stroked="f" coordsize="21600,21600">
+          <v:shape id="_x0000_i1043" o:spt="75" type="#_x0000_t75" style="height:13.95pt;width:11pt;" o:ole="t" filled="f" o:preferrelative="t" stroked="f" coordsize="21600,21600">
             <v:path/>
             <v:fill on="f" focussize="0,0"/>
             <v:stroke on="f" joinstyle="miter"/>
@@ -12132,13 +12100,13 @@
             <w10:wrap type="none"/>
             <w10:anchorlock/>
           </v:shape>
-          <o:OLEObject Type="Embed" ProgID="Equation.KSEE3" ShapeID="_x0000_i1044" DrawAspect="Content" ObjectID="_1468075756" r:id="rId159">
+          <o:OLEObject Type="Embed" ProgID="Equation.KSEE3" ShapeID="_x0000_i1043" DrawAspect="Content" ObjectID="_1468075756" r:id="rId159">
             <o:LockedField>false</o:LockedField>
           </o:OLEObject>
         </w:object>
       </w:r>
       <w:r>
-        <w:t xml:space="preserve">, um conjunto e a quantidade de </w:t>
+        <w:t xml:space="preserve">, um conjunto de </w:t>
       </w:r>
       <w:r>
         <w:rPr>
@@ -12148,14 +12116,14 @@
         <w:t>links</w:t>
       </w:r>
       <w:r>
-        <w:t xml:space="preserve"> de saída por </w:t>
-      </w:r>
-      <w:r>
-        <w:rPr>
-          <w:position w:val="-14"/>
+        <w:t xml:space="preserve"> de entrada por </w:t>
+      </w:r>
+      <w:r>
+        <w:rPr>
+          <w:position w:val="-12"/>
         </w:rPr>
         <w:object>
-          <v:shape id="_x0000_i1045" o:spt="75" type="#_x0000_t75" style="height:19pt;width:49pt;" o:ole="t" filled="f" o:preferrelative="t" stroked="f" coordsize="21600,21600">
+          <v:shape id="_x0000_i1044" o:spt="75" type="#_x0000_t75" style="height:18pt;width:30pt;" o:ole="t" filled="f" o:preferrelative="t" stroked="f" coordsize="21600,21600">
             <v:path/>
             <v:fill on="f" focussize="0,0"/>
             <v:stroke on="f" joinstyle="miter"/>
@@ -12164,25 +12132,30 @@
             <w10:wrap type="none"/>
             <w10:anchorlock/>
           </v:shape>
-          <o:OLEObject Type="Embed" ProgID="Equation.KSEE3" ShapeID="_x0000_i1045" DrawAspect="Content" ObjectID="_1468075757" r:id="rId161">
+          <o:OLEObject Type="Embed" ProgID="Equation.KSEE3" ShapeID="_x0000_i1044" DrawAspect="Content" ObjectID="_1468075757" r:id="rId161">
             <o:LockedField>false</o:LockedField>
           </o:OLEObject>
         </w:object>
       </w:r>
       <w:r>
-        <w:t>.</w:t>
-      </w:r>
-    </w:p>
-    <w:p>
-      <w:r>
-        <w:t xml:space="preserve">Em termos práticos, para calcular o peso do nó </w:t>
-      </w:r>
-      <w:r>
-        <w:rPr>
-          <w:position w:val="-6"/>
+        <w:t xml:space="preserve">, um conjunto e a quantidade de </w:t>
+      </w:r>
+      <w:r>
+        <w:rPr>
+          <w:i/>
+          <w:iCs/>
+        </w:rPr>
+        <w:t>links</w:t>
+      </w:r>
+      <w:r>
+        <w:t xml:space="preserve"> de saída por </w:t>
+      </w:r>
+      <w:r>
+        <w:rPr>
+          <w:position w:val="-14"/>
         </w:rPr>
         <w:object>
-          <v:shape id="_x0000_i1046" o:spt="75" type="#_x0000_t75" style="height:11pt;width:9pt;" o:ole="t" filled="f" o:preferrelative="t" stroked="f" coordsize="21600,21600">
+          <v:shape id="_x0000_i1045" o:spt="75" type="#_x0000_t75" style="height:19pt;width:49pt;" o:ole="t" filled="f" o:preferrelative="t" stroked="f" coordsize="21600,21600">
             <v:path/>
             <v:fill on="f" focussize="0,0"/>
             <v:stroke on="f" joinstyle="miter"/>
@@ -12191,20 +12164,25 @@
             <w10:wrap type="none"/>
             <w10:anchorlock/>
           </v:shape>
-          <o:OLEObject Type="Embed" ProgID="Equation.KSEE3" ShapeID="_x0000_i1046" DrawAspect="Content" ObjectID="_1468075758" r:id="rId163">
+          <o:OLEObject Type="Embed" ProgID="Equation.KSEE3" ShapeID="_x0000_i1045" DrawAspect="Content" ObjectID="_1468075758" r:id="rId163">
             <o:LockedField>false</o:LockedField>
           </o:OLEObject>
         </w:object>
       </w:r>
       <w:r>
-        <w:t xml:space="preserve">, em destaque na Figura 3, apenas analisando os nós e arestas de </w:t>
-      </w:r>
-      <w:r>
-        <w:rPr>
-          <w:position w:val="-14"/>
+        <w:t>.</w:t>
+      </w:r>
+    </w:p>
+    <w:p>
+      <w:r>
+        <w:t xml:space="preserve">Em termos práticos, para calcular o peso do nó </w:t>
+      </w:r>
+      <w:r>
+        <w:rPr>
+          <w:position w:val="-6"/>
         </w:rPr>
         <w:object>
-          <v:shape id="_x0000_i1047" o:spt="75" type="#_x0000_t75" style="height:19pt;width:57pt;" o:ole="t" filled="f" o:preferrelative="t" stroked="f" coordsize="21600,21600">
+          <v:shape id="_x0000_i1046" o:spt="75" type="#_x0000_t75" style="height:11pt;width:9pt;" o:ole="t" filled="f" o:preferrelative="t" stroked="f" coordsize="21600,21600">
             <v:path/>
             <v:fill on="f" focussize="0,0"/>
             <v:stroke on="f" joinstyle="miter"/>
@@ -12213,7 +12191,29 @@
             <w10:wrap type="none"/>
             <w10:anchorlock/>
           </v:shape>
-          <o:OLEObject Type="Embed" ProgID="Equation.KSEE3" ShapeID="_x0000_i1047" DrawAspect="Content" ObjectID="_1468075759" r:id="rId165">
+          <o:OLEObject Type="Embed" ProgID="Equation.KSEE3" ShapeID="_x0000_i1046" DrawAspect="Content" ObjectID="_1468075759" r:id="rId165">
+            <o:LockedField>false</o:LockedField>
+          </o:OLEObject>
+        </w:object>
+      </w:r>
+      <w:r>
+        <w:t xml:space="preserve">, em destaque na Figura 3, apenas analisando os nós e arestas de </w:t>
+      </w:r>
+      <w:r>
+        <w:rPr>
+          <w:position w:val="-14"/>
+        </w:rPr>
+        <w:object>
+          <v:shape id="_x0000_i1047" o:spt="75" type="#_x0000_t75" style="height:19pt;width:57pt;" o:ole="t" filled="f" o:preferrelative="t" stroked="f" coordsize="21600,21600">
+            <v:path/>
+            <v:fill on="f" focussize="0,0"/>
+            <v:stroke on="f" joinstyle="miter"/>
+            <v:imagedata r:id="rId168" o:title=""/>
+            <o:lock v:ext="edit" aspectratio="t"/>
+            <w10:wrap type="none"/>
+            <w10:anchorlock/>
+          </v:shape>
+          <o:OLEObject Type="Embed" ProgID="Equation.KSEE3" ShapeID="_x0000_i1047" DrawAspect="Content" ObjectID="_1468075760" r:id="rId167">
             <o:LockedField>false</o:LockedField>
           </o:OLEObject>
         </w:object>
@@ -12288,7 +12288,7 @@
                     </pic:cNvPicPr>
                   </pic:nvPicPr>
                   <pic:blipFill>
-                    <a:blip r:embed="rId167"/>
+                    <a:blip r:embed="rId169"/>
                     <a:stretch>
                       <a:fillRect/>
                     </a:stretch>
@@ -12329,83 +12329,61 @@
             <v:path/>
             <v:fill on="f" focussize="0,0"/>
             <v:stroke on="f" joinstyle="miter"/>
-            <v:imagedata r:id="rId169" o:title=""/>
-            <o:lock v:ext="edit" aspectratio="t"/>
-            <w10:wrap type="none"/>
-            <w10:anchorlock/>
-          </v:shape>
-          <o:OLEObject Type="Embed" ProgID="Equation.KSEE3" ShapeID="_x0000_i1049" DrawAspect="Content" ObjectID="_1468075760" r:id="rId168">
-            <o:LockedField>false</o:LockedField>
-          </o:OLEObject>
-        </w:object>
-      </w:r>
-      <w:r>
-        <w:rPr>
-          <w:sz w:val="20"/>
-          <w:szCs w:val="20"/>
-        </w:rPr>
-        <w:t>Fonte: Disponível em:</w:t>
-      </w:r>
-      <w:r>
-        <w:rPr>
-          <w:color w:val="0000FF"/>
-          <w:sz w:val="20"/>
-          <w:szCs w:val="20"/>
-          <w:u w:val="single"/>
-        </w:rPr>
-        <w:t>https://towardsdatascience.com/</w:t>
-      </w:r>
-      <w:r>
-        <w:rPr>
-          <w:sz w:val="20"/>
-          <w:szCs w:val="20"/>
-        </w:rPr>
-        <w:t>. Acesso em 2 set 2020</w:t>
-      </w:r>
-    </w:p>
-    <w:p/>
-    <w:p>
-      <w:r>
-        <w:t xml:space="preserve">É possível observar um </w:t>
-      </w:r>
-      <w:r>
-        <w:rPr>
-          <w:i/>
-          <w:iCs/>
-        </w:rPr>
-        <w:t>link</w:t>
-      </w:r>
-      <w:r>
-        <w:t xml:space="preserve"> em três casos, </w:t>
-      </w:r>
-      <w:r>
-        <w:rPr>
-          <w:position w:val="-6"/>
-        </w:rPr>
-        <w:object>
-          <v:shape id="_x0000_i1050" o:spt="75" type="#_x0000_t75" style="height:11pt;width:31.95pt;" o:ole="t" filled="f" o:preferrelative="t" stroked="f" coordsize="21600,21600">
-            <v:path/>
-            <v:fill on="f" focussize="0,0"/>
-            <v:stroke on="f" joinstyle="miter"/>
             <v:imagedata r:id="rId171" o:title=""/>
             <o:lock v:ext="edit" aspectratio="t"/>
             <w10:wrap type="none"/>
             <w10:anchorlock/>
           </v:shape>
-          <o:OLEObject Type="Embed" ProgID="Equation.KSEE3" ShapeID="_x0000_i1050" DrawAspect="Content" ObjectID="_1468075761" r:id="rId170">
+          <o:OLEObject Type="Embed" ProgID="Equation.KSEE3" ShapeID="_x0000_i1049" DrawAspect="Content" ObjectID="_1468075761" r:id="rId170">
             <o:LockedField>false</o:LockedField>
           </o:OLEObject>
         </w:object>
       </w:r>
       <w:r>
-        <w:t xml:space="preserve">,  </w:t>
+        <w:rPr>
+          <w:sz w:val="20"/>
+          <w:szCs w:val="20"/>
+        </w:rPr>
+        <w:t>Fonte: Disponível em:</w:t>
+      </w:r>
+      <w:r>
+        <w:rPr>
+          <w:color w:val="0000FF"/>
+          <w:sz w:val="20"/>
+          <w:szCs w:val="20"/>
+          <w:u w:val="single"/>
+        </w:rPr>
+        <w:t>https://towardsdatascience.com/</w:t>
+      </w:r>
+      <w:r>
+        <w:rPr>
+          <w:sz w:val="20"/>
+          <w:szCs w:val="20"/>
+        </w:rPr>
+        <w:t>. Acesso em 2 set 2020</w:t>
+      </w:r>
+    </w:p>
+    <w:p/>
+    <w:p>
+      <w:r>
+        <w:t xml:space="preserve">É possível observar um </w:t>
+      </w:r>
+      <w:r>
+        <w:rPr>
+          <w:i/>
+          <w:iCs/>
+        </w:rPr>
+        <w:t>link</w:t>
+      </w:r>
+      <w:r>
+        <w:t xml:space="preserve"> em três casos, </w:t>
       </w:r>
       <w:r>
         <w:rPr>
           <w:position w:val="-6"/>
         </w:rPr>
         <w:object>
-          <v:shape id="_x0000_i1051" o:spt="75" type="#_x0000_t75" style="height:13.95pt;width:31.95pt;" o:ole="t" filled="f" o:preferrelative="t" stroked="f" coordsize="21600,21600">
+          <v:shape id="_x0000_i1050" o:spt="75" type="#_x0000_t75" style="height:11pt;width:31.95pt;" o:ole="t" filled="f" o:preferrelative="t" stroked="f" coordsize="21600,21600">
             <v:path/>
             <v:fill on="f" focussize="0,0"/>
             <v:stroke on="f" joinstyle="miter"/>
@@ -12414,20 +12392,20 @@
             <w10:wrap type="none"/>
             <w10:anchorlock/>
           </v:shape>
-          <o:OLEObject Type="Embed" ProgID="Equation.KSEE3" ShapeID="_x0000_i1051" DrawAspect="Content" ObjectID="_1468075762" r:id="rId172">
+          <o:OLEObject Type="Embed" ProgID="Equation.KSEE3" ShapeID="_x0000_i1050" DrawAspect="Content" ObjectID="_1468075762" r:id="rId172">
             <o:LockedField>false</o:LockedField>
           </o:OLEObject>
         </w:object>
       </w:r>
       <w:r>
-        <w:t xml:space="preserve"> e </w:t>
-      </w:r>
-      <w:r>
-        <w:rPr>
-          <w:position w:val="-10"/>
+        <w:t xml:space="preserve">,  </w:t>
+      </w:r>
+      <w:r>
+        <w:rPr>
+          <w:position w:val="-6"/>
         </w:rPr>
         <w:object>
-          <v:shape id="_x0000_i1052" o:spt="75" type="#_x0000_t75" style="height:16pt;width:35pt;" o:ole="t" filled="f" o:preferrelative="t" stroked="f" coordsize="21600,21600">
+          <v:shape id="_x0000_i1051" o:spt="75" type="#_x0000_t75" style="height:13.95pt;width:31.95pt;" o:ole="t" filled="f" o:preferrelative="t" stroked="f" coordsize="21600,21600">
             <v:path/>
             <v:fill on="f" focussize="0,0"/>
             <v:stroke on="f" joinstyle="miter"/>
@@ -12436,25 +12414,20 @@
             <w10:wrap type="none"/>
             <w10:anchorlock/>
           </v:shape>
-          <o:OLEObject Type="Embed" ProgID="Equation.KSEE3" ShapeID="_x0000_i1052" DrawAspect="Content" ObjectID="_1468075763" r:id="rId174">
+          <o:OLEObject Type="Embed" ProgID="Equation.KSEE3" ShapeID="_x0000_i1051" DrawAspect="Content" ObjectID="_1468075763" r:id="rId174">
             <o:LockedField>false</o:LockedField>
           </o:OLEObject>
         </w:object>
       </w:r>
       <w:r>
-        <w:t xml:space="preserve">. </w:t>
-      </w:r>
-    </w:p>
-    <w:p>
-      <w:r>
-        <w:t xml:space="preserve">Em seguida, cada coluna dessa matriz é normalizada de acordo com </w:t>
-      </w:r>
-      <w:r>
-        <w:rPr>
-          <w:position w:val="-30"/>
+        <w:t xml:space="preserve"> e </w:t>
+      </w:r>
+      <w:r>
+        <w:rPr>
+          <w:position w:val="-10"/>
         </w:rPr>
         <w:object>
-          <v:shape id="_x0000_i1053" o:spt="75" type="#_x0000_t75" style="height:34pt;width:49.95pt;" o:ole="t" filled="f" o:preferrelative="t" stroked="f" coordsize="21600,21600">
+          <v:shape id="_x0000_i1052" o:spt="75" type="#_x0000_t75" style="height:16pt;width:35pt;" o:ole="t" filled="f" o:preferrelative="t" stroked="f" coordsize="21600,21600">
             <v:path/>
             <v:fill on="f" focussize="0,0"/>
             <v:stroke on="f" joinstyle="miter"/>
@@ -12463,20 +12436,25 @@
             <w10:wrap type="none"/>
             <w10:anchorlock/>
           </v:shape>
-          <o:OLEObject Type="Embed" ProgID="Equation.KSEE3" ShapeID="_x0000_i1053" DrawAspect="Content" ObjectID="_1468075764" r:id="rId176">
+          <o:OLEObject Type="Embed" ProgID="Equation.KSEE3" ShapeID="_x0000_i1052" DrawAspect="Content" ObjectID="_1468075764" r:id="rId176">
             <o:LockedField>false</o:LockedField>
           </o:OLEObject>
         </w:object>
       </w:r>
       <w:r>
-        <w:t xml:space="preserve"> da Equação 3, cada linha é somada  e multiplicada com peso de todos os nós. Por enquanto, sem levar em consideração o fator de saída </w:t>
-      </w:r>
-      <w:r>
-        <w:rPr>
-          <w:position w:val="-6"/>
+        <w:t xml:space="preserve">. </w:t>
+      </w:r>
+    </w:p>
+    <w:p>
+      <w:r>
+        <w:t xml:space="preserve">Em seguida, cada coluna dessa matriz é normalizada de acordo com </w:t>
+      </w:r>
+      <w:r>
+        <w:rPr>
+          <w:position w:val="-30"/>
         </w:rPr>
         <w:object>
-          <v:shape id="_x0000_i1054" o:spt="75" type="#_x0000_t75" style="height:13.95pt;width:11pt;" o:ole="t" filled="f" o:preferrelative="t" stroked="f" coordsize="21600,21600">
+          <v:shape id="_x0000_i1053" o:spt="75" type="#_x0000_t75" style="height:34pt;width:49.95pt;" o:ole="t" filled="f" o:preferrelative="t" stroked="f" coordsize="21600,21600">
             <v:path/>
             <v:fill on="f" focussize="0,0"/>
             <v:stroke on="f" joinstyle="miter"/>
@@ -12485,20 +12463,20 @@
             <w10:wrap type="none"/>
             <w10:anchorlock/>
           </v:shape>
-          <o:OLEObject Type="Embed" ProgID="Equation.KSEE3" ShapeID="_x0000_i1054" DrawAspect="Content" ObjectID="_1468075765" r:id="rId178">
+          <o:OLEObject Type="Embed" ProgID="Equation.KSEE3" ShapeID="_x0000_i1053" DrawAspect="Content" ObjectID="_1468075765" r:id="rId178">
             <o:LockedField>false</o:LockedField>
           </o:OLEObject>
         </w:object>
       </w:r>
       <w:r>
-        <w:t xml:space="preserve">,  como mostra a Figura 5, o peso de </w:t>
+        <w:t xml:space="preserve"> da Equação 3, cada linha é somada  e multiplicada com peso de todos os nós. Por enquanto, sem levar em consideração o fator de saída </w:t>
       </w:r>
       <w:r>
         <w:rPr>
           <w:position w:val="-6"/>
         </w:rPr>
         <w:object>
-          <v:shape id="_x0000_i1055" o:spt="75" type="#_x0000_t75" style="height:11pt;width:9pt;" o:ole="t" filled="f" o:preferrelative="t" stroked="f" coordsize="21600,21600">
+          <v:shape id="_x0000_i1054" o:spt="75" type="#_x0000_t75" style="height:13.95pt;width:11pt;" o:ole="t" filled="f" o:preferrelative="t" stroked="f" coordsize="21600,21600">
             <v:path/>
             <v:fill on="f" focussize="0,0"/>
             <v:stroke on="f" joinstyle="miter"/>
@@ -12507,7 +12485,29 @@
             <w10:wrap type="none"/>
             <w10:anchorlock/>
           </v:shape>
-          <o:OLEObject Type="Embed" ProgID="Equation.KSEE3" ShapeID="_x0000_i1055" DrawAspect="Content" ObjectID="_1468075766" r:id="rId180">
+          <o:OLEObject Type="Embed" ProgID="Equation.KSEE3" ShapeID="_x0000_i1054" DrawAspect="Content" ObjectID="_1468075766" r:id="rId180">
+            <o:LockedField>false</o:LockedField>
+          </o:OLEObject>
+        </w:object>
+      </w:r>
+      <w:r>
+        <w:t xml:space="preserve">,  como mostra a Figura 5, o peso de </w:t>
+      </w:r>
+      <w:r>
+        <w:rPr>
+          <w:position w:val="-6"/>
+        </w:rPr>
+        <w:object>
+          <v:shape id="_x0000_i1055" o:spt="75" type="#_x0000_t75" style="height:11pt;width:9pt;" o:ole="t" filled="f" o:preferrelative="t" stroked="f" coordsize="21600,21600">
+            <v:path/>
+            <v:fill on="f" focussize="0,0"/>
+            <v:stroke on="f" joinstyle="miter"/>
+            <v:imagedata r:id="rId183" o:title=""/>
+            <o:lock v:ext="edit" aspectratio="t"/>
+            <w10:wrap type="none"/>
+            <w10:anchorlock/>
+          </v:shape>
+          <o:OLEObject Type="Embed" ProgID="Equation.KSEE3" ShapeID="_x0000_i1055" DrawAspect="Content" ObjectID="_1468075767" r:id="rId182">
             <o:LockedField>false</o:LockedField>
           </o:OLEObject>
         </w:object>
@@ -12549,7 +12549,7 @@
                     </pic:cNvPicPr>
                   </pic:nvPicPr>
                   <pic:blipFill>
-                    <a:blip r:embed="rId182"/>
+                    <a:blip r:embed="rId184"/>
                     <a:stretch>
                       <a:fillRect/>
                     </a:stretch>
@@ -12590,12 +12590,12 @@
             <v:path/>
             <v:fill on="f" focussize="0,0"/>
             <v:stroke on="f" joinstyle="miter"/>
-            <v:imagedata r:id="rId184" o:title=""/>
+            <v:imagedata r:id="rId186" o:title=""/>
             <o:lock v:ext="edit" aspectratio="t"/>
             <w10:wrap type="none"/>
             <w10:anchorlock/>
           </v:shape>
-          <o:OLEObject Type="Embed" ProgID="Equation.KSEE3" ShapeID="_x0000_i1056" DrawAspect="Content" ObjectID="_1468075767" r:id="rId183">
+          <o:OLEObject Type="Embed" ProgID="Equation.KSEE3" ShapeID="_x0000_i1056" DrawAspect="Content" ObjectID="_1468075768" r:id="rId185">
             <o:LockedField>false</o:LockedField>
           </o:OLEObject>
         </w:object>
@@ -12642,28 +12642,6 @@
         </w:rPr>
         <w:object>
           <v:shape id="_x0000_i1057" o:spt="75" type="#_x0000_t75" style="height:13.95pt;width:11pt;" o:ole="t" filled="f" o:preferrelative="t" stroked="f" coordsize="21600,21600">
-            <v:path/>
-            <v:fill on="f" focussize="0,0"/>
-            <v:stroke on="f" joinstyle="miter"/>
-            <v:imagedata r:id="rId179" o:title=""/>
-            <o:lock v:ext="edit" aspectratio="t"/>
-            <w10:wrap type="none"/>
-            <w10:anchorlock/>
-          </v:shape>
-          <o:OLEObject Type="Embed" ProgID="Equation.KSEE3" ShapeID="_x0000_i1057" DrawAspect="Content" ObjectID="_1468075768" r:id="rId185">
-            <o:LockedField>false</o:LockedField>
-          </o:OLEObject>
-        </w:object>
-      </w:r>
-      <w:r>
-        <w:t xml:space="preserve"> for igual à 0,85 e 10 iterações forem realizadas, o peso de </w:t>
-      </w:r>
-      <w:r>
-        <w:rPr>
-          <w:position w:val="-6"/>
-        </w:rPr>
-        <w:object>
-          <v:shape id="_x0000_i1058" o:spt="75" type="#_x0000_t75" style="height:11pt;width:9pt;" o:ole="t" filled="f" o:preferrelative="t" stroked="f" coordsize="21600,21600">
             <v:path/>
             <v:fill on="f" focussize="0,0"/>
             <v:stroke on="f" joinstyle="miter"/>
@@ -12672,7 +12650,29 @@
             <w10:wrap type="none"/>
             <w10:anchorlock/>
           </v:shape>
-          <o:OLEObject Type="Embed" ProgID="Equation.KSEE3" ShapeID="_x0000_i1058" DrawAspect="Content" ObjectID="_1468075769" r:id="rId186">
+          <o:OLEObject Type="Embed" ProgID="Equation.KSEE3" ShapeID="_x0000_i1057" DrawAspect="Content" ObjectID="_1468075769" r:id="rId187">
+            <o:LockedField>false</o:LockedField>
+          </o:OLEObject>
+        </w:object>
+      </w:r>
+      <w:r>
+        <w:t xml:space="preserve"> for igual à 0,85 e 10 iterações forem realizadas, o peso de </w:t>
+      </w:r>
+      <w:r>
+        <w:rPr>
+          <w:position w:val="-6"/>
+        </w:rPr>
+        <w:object>
+          <v:shape id="_x0000_i1058" o:spt="75" type="#_x0000_t75" style="height:11pt;width:9pt;" o:ole="t" filled="f" o:preferrelative="t" stroked="f" coordsize="21600,21600">
+            <v:path/>
+            <v:fill on="f" focussize="0,0"/>
+            <v:stroke on="f" joinstyle="miter"/>
+            <v:imagedata r:id="rId183" o:title=""/>
+            <o:lock v:ext="edit" aspectratio="t"/>
+            <w10:wrap type="none"/>
+            <w10:anchorlock/>
+          </v:shape>
+          <o:OLEObject Type="Embed" ProgID="Equation.KSEE3" ShapeID="_x0000_i1058" DrawAspect="Content" ObjectID="_1468075770" r:id="rId188">
             <o:LockedField>false</o:LockedField>
           </o:OLEObject>
         </w:object>
@@ -12736,7 +12736,7 @@
                     </pic:cNvPicPr>
                   </pic:nvPicPr>
                   <pic:blipFill>
-                    <a:blip r:embed="rId187"/>
+                    <a:blip r:embed="rId189"/>
                     <a:stretch>
                       <a:fillRect/>
                     </a:stretch>
@@ -12767,12 +12767,12 @@
             <v:path/>
             <v:fill on="f" focussize="0,0"/>
             <v:stroke on="f" joinstyle="miter"/>
-            <v:imagedata r:id="rId189" o:title=""/>
+            <v:imagedata r:id="rId191" o:title=""/>
             <o:lock v:ext="edit" aspectratio="t"/>
             <w10:wrap type="none"/>
             <w10:anchorlock/>
           </v:shape>
-          <o:OLEObject Type="Embed" ProgID="Equation.KSEE3" ShapeID="_x0000_i1059" DrawAspect="Content" ObjectID="_1468075770" r:id="rId188">
+          <o:OLEObject Type="Embed" ProgID="Equation.KSEE3" ShapeID="_x0000_i1059" DrawAspect="Content" ObjectID="_1468075771" r:id="rId190">
             <o:LockedField>false</o:LockedField>
           </o:OLEObject>
         </w:object>
@@ -12817,12 +12817,12 @@
             <v:path/>
             <v:fill on="f" focussize="0,0"/>
             <v:stroke on="f" joinstyle="miter"/>
-            <v:imagedata r:id="rId191" o:title=""/>
+            <v:imagedata r:id="rId193" o:title=""/>
             <o:lock v:ext="edit" aspectratio="t"/>
             <w10:wrap type="none"/>
             <w10:anchorlock/>
           </v:shape>
-          <o:OLEObject Type="Embed" ProgID="Equation.KSEE3" ShapeID="_x0000_i1060" DrawAspect="Content" ObjectID="_1468075771" r:id="rId190">
+          <o:OLEObject Type="Embed" ProgID="Equation.KSEE3" ShapeID="_x0000_i1060" DrawAspect="Content" ObjectID="_1468075772" r:id="rId192">
             <o:LockedField>false</o:LockedField>
           </o:OLEObject>
         </w:object>
@@ -12868,7 +12868,7 @@
                     </pic:cNvPicPr>
                   </pic:nvPicPr>
                   <pic:blipFill>
-                    <a:blip r:embed="rId192"/>
+                    <a:blip r:embed="rId194"/>
                     <a:stretch>
                       <a:fillRect/>
                     </a:stretch>
@@ -12916,12 +12916,12 @@
             <v:path/>
             <v:fill on="f" focussize="0,0"/>
             <v:stroke on="f" joinstyle="miter"/>
-            <v:imagedata r:id="rId194" o:title=""/>
+            <v:imagedata r:id="rId196" o:title=""/>
             <o:lock v:ext="edit" aspectratio="t"/>
             <w10:wrap type="none"/>
             <w10:anchorlock/>
           </v:shape>
-          <o:OLEObject Type="Embed" ProgID="Equation.KSEE3" ShapeID="_x0000_i1061" DrawAspect="Content" ObjectID="_1468075772" r:id="rId193">
+          <o:OLEObject Type="Embed" ProgID="Equation.KSEE3" ShapeID="_x0000_i1061" DrawAspect="Content" ObjectID="_1468075773" r:id="rId195">
             <o:LockedField>false</o:LockedField>
           </o:OLEObject>
         </w:object>
@@ -13063,7 +13063,7 @@
                     </pic:cNvPicPr>
                   </pic:nvPicPr>
                   <pic:blipFill>
-                    <a:blip r:embed="rId195"/>
+                    <a:blip r:embed="rId197"/>
                     <a:stretch>
                       <a:fillRect/>
                     </a:stretch>
@@ -13104,12 +13104,12 @@
             <v:path/>
             <v:fill on="f" focussize="0,0"/>
             <v:stroke on="f" joinstyle="miter"/>
-            <v:imagedata r:id="rId197" o:title=""/>
+            <v:imagedata r:id="rId199" o:title=""/>
             <o:lock v:ext="edit" aspectratio="t"/>
             <w10:wrap type="none"/>
             <w10:anchorlock/>
           </v:shape>
-          <o:OLEObject Type="Embed" ProgID="Equation.KSEE3" ShapeID="_x0000_i1066" DrawAspect="Content" ObjectID="_1468075773" r:id="rId196">
+          <o:OLEObject Type="Embed" ProgID="Equation.KSEE3" ShapeID="_x0000_i1066" DrawAspect="Content" ObjectID="_1468075774" r:id="rId198">
             <o:LockedField>false</o:LockedField>
           </o:OLEObject>
         </w:object>
@@ -13661,8 +13661,6 @@
       <w:r>
         <w:t xml:space="preserve">, com a tradução ou sumarização legível do texto. </w:t>
       </w:r>
-      <w:bookmarkStart w:id="17" w:name="_GoBack"/>
-      <w:bookmarkEnd w:id="17"/>
     </w:p>
     <w:p>
       <w:pPr>
@@ -13740,7 +13738,7 @@
                     </pic:cNvPicPr>
                   </pic:nvPicPr>
                   <pic:blipFill>
-                    <a:blip r:embed="rId198"/>
+                    <a:blip r:embed="rId200"/>
                     <a:stretch>
                       <a:fillRect/>
                     </a:stretch>
@@ -13780,12 +13778,12 @@
             <v:path/>
             <v:fill on="f" focussize="0,0"/>
             <v:stroke on="f" joinstyle="miter"/>
-            <v:imagedata r:id="rId200" o:title=""/>
+            <v:imagedata r:id="rId202" o:title=""/>
             <o:lock v:ext="edit" aspectratio="t"/>
             <w10:wrap type="none"/>
             <w10:anchorlock/>
           </v:shape>
-          <o:OLEObject Type="Embed" ProgID="Equation.KSEE3" ShapeID="_x0000_i1068" DrawAspect="Content" ObjectID="_1468075774" r:id="rId199">
+          <o:OLEObject Type="Embed" ProgID="Equation.KSEE3" ShapeID="_x0000_i1068" DrawAspect="Content" ObjectID="_1468075775" r:id="rId201">
             <o:LockedField>false</o:LockedField>
           </o:OLEObject>
         </w:object>
@@ -13862,65 +13860,12 @@
             <v:path/>
             <v:fill on="f" focussize="0,0"/>
             <v:stroke on="f" joinstyle="miter"/>
-            <v:imagedata r:id="rId202" o:title=""/>
-            <o:lock v:ext="edit" aspectratio="t"/>
-            <w10:wrap type="none"/>
-            <w10:anchorlock/>
-          </v:shape>
-          <o:OLEObject Type="Embed" ProgID="Equation.KSEE3" ShapeID="_x0000_i1071" DrawAspect="Content" ObjectID="_1468075775" r:id="rId201">
-            <o:LockedField>false</o:LockedField>
-          </o:OLEObject>
-        </w:object>
-      </w:r>
-    </w:p>
-    <w:p>
-      <w:pPr>
-        <w:jc w:val="center"/>
-        <w:rPr>
-          <w:position w:val="-10"/>
-        </w:rPr>
-      </w:pPr>
-    </w:p>
-    <w:p>
-      <w:pPr>
-        <w:ind w:firstLine="720"/>
-      </w:pPr>
-      <w:r>
-        <w:t xml:space="preserve">Basicamente, a camada oculta tem o efeito de uma memória para armazenar informações da camada anterior. </w:t>
-      </w:r>
-    </w:p>
-    <w:p>
-      <w:pPr>
-        <w:ind w:firstLine="720"/>
-      </w:pPr>
-      <w:r>
-        <w:t>Em situações mais elaboradas, com apenas uma entrada, é possível criar camadas ocultas a partir da camada de entrada, como no exemplo:</w:t>
-      </w:r>
-    </w:p>
-    <w:p>
-      <w:pPr>
-        <w:ind w:firstLine="720"/>
-      </w:pPr>
-    </w:p>
-    <w:p>
-      <w:pPr>
-        <w:ind w:firstLine="0"/>
-      </w:pPr>
-      <w:r>
-        <w:rPr>
-          <w:position w:val="-10"/>
-        </w:rPr>
-        <w:object>
-          <v:shape id="_x0000_i1072" o:spt="75" type="#_x0000_t75" style="height:17.9pt;width:438.95pt;" o:ole="t" filled="f" o:preferrelative="t" stroked="f" coordsize="21600,21600">
-            <v:path/>
-            <v:fill on="f" focussize="0,0"/>
-            <v:stroke on="f" joinstyle="miter"/>
             <v:imagedata r:id="rId204" o:title=""/>
             <o:lock v:ext="edit" aspectratio="t"/>
             <w10:wrap type="none"/>
             <w10:anchorlock/>
           </v:shape>
-          <o:OLEObject Type="Embed" ProgID="Equation.KSEE3" ShapeID="_x0000_i1072" DrawAspect="Content" ObjectID="_1468075776" r:id="rId203">
+          <o:OLEObject Type="Embed" ProgID="Equation.KSEE3" ShapeID="_x0000_i1071" DrawAspect="Content" ObjectID="_1468075776" r:id="rId203">
             <o:LockedField>false</o:LockedField>
           </o:OLEObject>
         </w:object>
@@ -13928,28 +13873,43 @@
     </w:p>
     <w:p>
       <w:pPr>
+        <w:jc w:val="center"/>
+        <w:rPr>
+          <w:position w:val="-10"/>
+        </w:rPr>
+      </w:pPr>
+    </w:p>
+    <w:p>
+      <w:pPr>
         <w:ind w:firstLine="720"/>
       </w:pPr>
       <w:r>
-        <w:t>Já se houver mais de uma entrada, criar uma camada de saída com a oculta. Este processo muda o efeito de memória que a camada oculta possui para guardar as informações relevantes recebidas da anterior, já que a combinação entre os dados da camada de entrada com a oculta são de tempos diferentes, como no exemplo:</w:t>
-      </w:r>
+        <w:t xml:space="preserve">Basicamente, a camada oculta tem o efeito de uma memória para armazenar informações da camada anterior. </w:t>
+      </w:r>
+    </w:p>
+    <w:p>
+      <w:pPr>
+        <w:ind w:firstLine="720"/>
+      </w:pPr>
+      <w:r>
+        <w:t>Em situações mais elaboradas, com apenas uma entrada, é possível criar camadas ocultas a partir da camada de entrada, como no exemplo:</w:t>
+      </w:r>
+    </w:p>
+    <w:p>
+      <w:pPr>
+        <w:ind w:firstLine="720"/>
+      </w:pPr>
     </w:p>
     <w:p>
       <w:pPr>
         <w:ind w:firstLine="0"/>
       </w:pPr>
-    </w:p>
-    <w:p>
-      <w:pPr>
-        <w:ind w:firstLine="0"/>
-        <w:jc w:val="center"/>
-      </w:pPr>
       <w:r>
         <w:rPr>
           <w:position w:val="-10"/>
         </w:rPr>
         <w:object>
-          <v:shape id="_x0000_i1073" o:spt="75" type="#_x0000_t75" style="height:17.9pt;width:445.9pt;" o:ole="t" filled="f" o:preferrelative="t" stroked="f" coordsize="21600,21600">
+          <v:shape id="_x0000_i1072" o:spt="75" type="#_x0000_t75" style="height:17.9pt;width:438.95pt;" o:ole="t" filled="f" o:preferrelative="t" stroked="f" coordsize="21600,21600">
             <v:path/>
             <v:fill on="f" focussize="0,0"/>
             <v:stroke on="f" joinstyle="miter"/>
@@ -13958,7 +13918,45 @@
             <w10:wrap type="none"/>
             <w10:anchorlock/>
           </v:shape>
-          <o:OLEObject Type="Embed" ProgID="Equation.KSEE3" ShapeID="_x0000_i1073" DrawAspect="Content" ObjectID="_1468075777" r:id="rId205">
+          <o:OLEObject Type="Embed" ProgID="Equation.KSEE3" ShapeID="_x0000_i1072" DrawAspect="Content" ObjectID="_1468075777" r:id="rId205">
+            <o:LockedField>false</o:LockedField>
+          </o:OLEObject>
+        </w:object>
+      </w:r>
+    </w:p>
+    <w:p>
+      <w:pPr>
+        <w:ind w:firstLine="720"/>
+      </w:pPr>
+      <w:r>
+        <w:t>Já se houver mais de uma entrada, criar uma camada de saída com a oculta. Este processo muda o efeito de memória que a camada oculta possui para guardar as informações relevantes recebidas da anterior, já que a combinação entre os dados da camada de entrada com a oculta são de tempos diferentes, como no exemplo:</w:t>
+      </w:r>
+    </w:p>
+    <w:p>
+      <w:pPr>
+        <w:ind w:firstLine="0"/>
+      </w:pPr>
+    </w:p>
+    <w:p>
+      <w:pPr>
+        <w:ind w:firstLine="0"/>
+        <w:jc w:val="center"/>
+      </w:pPr>
+      <w:r>
+        <w:rPr>
+          <w:position w:val="-10"/>
+        </w:rPr>
+        <w:object>
+          <v:shape id="_x0000_i1073" o:spt="75" type="#_x0000_t75" style="height:17.9pt;width:445.9pt;" o:ole="t" filled="f" o:preferrelative="t" stroked="f" coordsize="21600,21600">
+            <v:path/>
+            <v:fill on="f" focussize="0,0"/>
+            <v:stroke on="f" joinstyle="miter"/>
+            <v:imagedata r:id="rId208" o:title=""/>
+            <o:lock v:ext="edit" aspectratio="t"/>
+            <w10:wrap type="none"/>
+            <w10:anchorlock/>
+          </v:shape>
+          <o:OLEObject Type="Embed" ProgID="Equation.KSEE3" ShapeID="_x0000_i1073" DrawAspect="Content" ObjectID="_1468075778" r:id="rId207">
             <o:LockedField>false</o:LockedField>
           </o:OLEObject>
         </w:object>
@@ -14043,7 +14041,7 @@
                     </pic:cNvPicPr>
                   </pic:nvPicPr>
                   <pic:blipFill>
-                    <a:blip r:embed="rId207"/>
+                    <a:blip r:embed="rId209"/>
                     <a:stretch>
                       <a:fillRect/>
                     </a:stretch>
@@ -14086,12 +14084,12 @@
             <v:path/>
             <v:fill on="f" focussize="0,0"/>
             <v:stroke on="f" joinstyle="miter"/>
-            <v:imagedata r:id="rId209" o:title=""/>
+            <v:imagedata r:id="rId211" o:title=""/>
             <o:lock v:ext="edit" aspectratio="t"/>
             <w10:wrap type="none"/>
             <w10:anchorlock/>
           </v:shape>
-          <o:OLEObject Type="Embed" ProgID="Equation.KSEE3" ShapeID="_x0000_i1074" DrawAspect="Content" ObjectID="_1468075778" r:id="rId208">
+          <o:OLEObject Type="Embed" ProgID="Equation.KSEE3" ShapeID="_x0000_i1074" DrawAspect="Content" ObjectID="_1468075779" r:id="rId210">
             <o:LockedField>false</o:LockedField>
           </o:OLEObject>
         </w:object>
@@ -14494,7 +14492,7 @@
                     </pic:cNvPicPr>
                   </pic:nvPicPr>
                   <pic:blipFill>
-                    <a:blip r:embed="rId210"/>
+                    <a:blip r:embed="rId212"/>
                     <a:stretch>
                       <a:fillRect/>
                     </a:stretch>
@@ -14539,12 +14537,12 @@
             <v:path/>
             <v:fill on="f" focussize="0,0"/>
             <v:stroke on="f"/>
-            <v:imagedata r:id="rId212" o:title=""/>
+            <v:imagedata r:id="rId214" o:title=""/>
             <o:lock v:ext="edit" aspectratio="t"/>
             <w10:wrap type="none"/>
             <w10:anchorlock/>
           </v:shape>
-          <o:OLEObject Type="Embed" ProgID="Equation.KSEE3" ShapeID="_x0000_i1075" DrawAspect="Content" ObjectID="_1468075779" r:id="rId211">
+          <o:OLEObject Type="Embed" ProgID="Equation.KSEE3" ShapeID="_x0000_i1075" DrawAspect="Content" ObjectID="_1468075780" r:id="rId213">
             <o:LockedField>false</o:LockedField>
           </o:OLEObject>
         </w:object>
@@ -15372,7 +15370,7 @@
                     </pic:cNvPicPr>
                   </pic:nvPicPr>
                   <pic:blipFill>
-                    <a:blip r:embed="rId213"/>
+                    <a:blip r:embed="rId215"/>
                     <a:stretch>
                       <a:fillRect/>
                     </a:stretch>
@@ -15403,12 +15401,12 @@
             <v:path/>
             <v:fill on="f" focussize="0,0"/>
             <v:stroke on="f"/>
-            <v:imagedata r:id="rId215" o:title=""/>
+            <v:imagedata r:id="rId217" o:title=""/>
             <o:lock v:ext="edit" aspectratio="t"/>
             <w10:wrap type="none"/>
             <w10:anchorlock/>
           </v:shape>
-          <o:OLEObject Type="Embed" ProgID="Equation.KSEE3" ShapeID="_x0000_i1078" DrawAspect="Content" ObjectID="_1468075780" r:id="rId214">
+          <o:OLEObject Type="Embed" ProgID="Equation.KSEE3" ShapeID="_x0000_i1078" DrawAspect="Content" ObjectID="_1468075781" r:id="rId216">
             <o:LockedField>false</o:LockedField>
           </o:OLEObject>
         </w:object>
@@ -15595,12 +15593,12 @@
             <v:path/>
             <v:fill on="f" focussize="0,0"/>
             <v:stroke on="f"/>
-            <v:imagedata r:id="rId217" o:title=""/>
+            <v:imagedata r:id="rId219" o:title=""/>
             <o:lock v:ext="edit" aspectratio="t"/>
             <w10:wrap type="none"/>
             <w10:anchorlock/>
           </v:shape>
-          <o:OLEObject Type="Embed" ProgID="Equation.KSEE3" ShapeID="_x0000_i1079" DrawAspect="Content" ObjectID="_1468075781" r:id="rId216">
+          <o:OLEObject Type="Embed" ProgID="Equation.KSEE3" ShapeID="_x0000_i1079" DrawAspect="Content" ObjectID="_1468075782" r:id="rId218">
             <o:LockedField>false</o:LockedField>
           </o:OLEObject>
         </w:object>
@@ -15671,12 +15669,12 @@
             <v:path/>
             <v:fill on="f" focussize="0,0"/>
             <v:stroke on="f"/>
-            <v:imagedata r:id="rId219" o:title=""/>
+            <v:imagedata r:id="rId221" o:title=""/>
             <o:lock v:ext="edit" aspectratio="t"/>
             <w10:wrap type="none"/>
             <w10:anchorlock/>
           </v:shape>
-          <o:OLEObject Type="Embed" ProgID="Equation.KSEE3" ShapeID="_x0000_i1080" DrawAspect="Content" ObjectID="_1468075782" r:id="rId218">
+          <o:OLEObject Type="Embed" ProgID="Equation.KSEE3" ShapeID="_x0000_i1080" DrawAspect="Content" ObjectID="_1468075783" r:id="rId220">
             <o:LockedField>false</o:LockedField>
           </o:OLEObject>
         </w:object>
@@ -15778,12 +15776,12 @@
             <v:path/>
             <v:fill on="f" focussize="0,0"/>
             <v:stroke on="f"/>
-            <v:imagedata r:id="rId221" o:title=""/>
+            <v:imagedata r:id="rId223" o:title=""/>
             <o:lock v:ext="edit" aspectratio="t"/>
             <w10:wrap type="none"/>
             <w10:anchorlock/>
           </v:shape>
-          <o:OLEObject Type="Embed" ProgID="Equation.KSEE3" ShapeID="_x0000_i1081" DrawAspect="Content" ObjectID="_1468075783" r:id="rId220">
+          <o:OLEObject Type="Embed" ProgID="Equation.KSEE3" ShapeID="_x0000_i1081" DrawAspect="Content" ObjectID="_1468075784" r:id="rId222">
             <o:LockedField>false</o:LockedField>
           </o:OLEObject>
         </w:object>
@@ -15822,12 +15820,12 @@
             <v:path/>
             <v:fill on="f" focussize="0,0"/>
             <v:stroke on="f"/>
-            <v:imagedata r:id="rId223" o:title=""/>
+            <v:imagedata r:id="rId225" o:title=""/>
             <o:lock v:ext="edit" aspectratio="t"/>
             <w10:wrap type="none"/>
             <w10:anchorlock/>
           </v:shape>
-          <o:OLEObject Type="Embed" ProgID="Equation.KSEE3" ShapeID="_x0000_i1082" DrawAspect="Content" ObjectID="_1468075784" r:id="rId222">
+          <o:OLEObject Type="Embed" ProgID="Equation.KSEE3" ShapeID="_x0000_i1082" DrawAspect="Content" ObjectID="_1468075785" r:id="rId224">
             <o:LockedField>false</o:LockedField>
           </o:OLEObject>
         </w:object>
@@ -15863,6 +15861,18 @@
             </w14:solidFill>
           </w14:textFill>
         </w:rPr>
+        <w:sectPr>
+          <w:headerReference r:id="rId96" w:type="first"/>
+          <w:footerReference r:id="rId98" w:type="first"/>
+          <w:headerReference r:id="rId95" w:type="default"/>
+          <w:footerReference r:id="rId97" w:type="default"/>
+          <w:pgSz w:w="11906" w:h="16838"/>
+          <w:pgMar w:top="1417" w:right="1701" w:bottom="1417" w:left="1701" w:header="708" w:footer="708" w:gutter="0"/>
+          <w:cols w:equalWidth="0" w:num="1">
+            <w:col w:w="8838"/>
+          </w:cols>
+          <w:titlePg/>
+        </w:sectPr>
       </w:pPr>
       <w:r>
         <w:rPr>
@@ -15937,7 +15947,39 @@
             </w14:solidFill>
           </w14:textFill>
         </w:rPr>
-        <w:t>, sua diferença é por conta de possuir uma camada a menos, com isso,  estado oculto transfere as informações e apenas duas portas, uma de reinicialização “</w:t>
+        <w:t xml:space="preserve">, sua diferença é por conta de possuir uma camada a menos, com isso,  estado </w:t>
+      </w:r>
+    </w:p>
+    <w:p>
+      <w:pPr>
+        <w:ind w:left="0" w:leftChars="0" w:firstLine="0" w:firstLineChars="0"/>
+        <w:rPr>
+          <w:rFonts w:hint="default"/>
+          <w:i w:val="0"/>
+          <w:iCs w:val="0"/>
+          <w:color w:val="000000" w:themeColor="text1"/>
+          <w:lang w:val="pt-BR"/>
+          <w14:textFill>
+            <w14:solidFill>
+              <w14:schemeClr w14:val="tx1"/>
+            </w14:solidFill>
+          </w14:textFill>
+        </w:rPr>
+      </w:pPr>
+      <w:r>
+        <w:rPr>
+          <w:rFonts w:hint="default"/>
+          <w:i w:val="0"/>
+          <w:iCs w:val="0"/>
+          <w:color w:val="000000" w:themeColor="text1"/>
+          <w:lang w:val="pt-BR"/>
+          <w14:textFill>
+            <w14:solidFill>
+              <w14:schemeClr w14:val="tx1"/>
+            </w14:solidFill>
+          </w14:textFill>
+        </w:rPr>
+        <w:t>oculto transfere as informações e apenas duas portas, uma de reinicialização “</w:t>
       </w:r>
       <w:r>
         <w:rPr>
@@ -16113,7 +16155,7 @@
                     </pic:cNvPicPr>
                   </pic:nvPicPr>
                   <pic:blipFill>
-                    <a:blip r:embed="rId224"/>
+                    <a:blip r:embed="rId226"/>
                     <a:stretch>
                       <a:fillRect/>
                     </a:stretch>
@@ -16170,12 +16212,12 @@
             <v:path/>
             <v:fill on="f" focussize="0,0"/>
             <v:stroke on="f"/>
-            <v:imagedata r:id="rId226" o:title=""/>
+            <v:imagedata r:id="rId228" o:title=""/>
             <o:lock v:ext="edit" aspectratio="t"/>
             <w10:wrap type="none"/>
             <w10:anchorlock/>
           </v:shape>
-          <o:OLEObject Type="Embed" ProgID="Equation.KSEE3" ShapeID="_x0000_i1083" DrawAspect="Content" ObjectID="_1468075785" r:id="rId225">
+          <o:OLEObject Type="Embed" ProgID="Equation.KSEE3" ShapeID="_x0000_i1083" DrawAspect="Content" ObjectID="_1468075786" r:id="rId227">
             <o:LockedField>false</o:LockedField>
           </o:OLEObject>
         </w:object>
@@ -16289,6 +16331,134 @@
     </w:p>
     <w:p>
       <w:pPr>
+        <w:rPr>
+          <w:rFonts w:hint="default"/>
+          <w:lang w:val="pt-BR"/>
+        </w:rPr>
+      </w:pPr>
+      <w:r>
+        <w:rPr>
+          <w:rFonts w:hint="default"/>
+          <w:lang w:val="pt-BR"/>
+        </w:rPr>
+        <w:t>A função da porta de atualização é informar informações para serem descartadas ou adicionadas da rede. Assim, o de reinicialização decide as informações de tempos anteriores que podem ser esquecidas.</w:t>
+      </w:r>
+    </w:p>
+    <w:p>
+      <w:pPr>
+        <w:rPr>
+          <w:rFonts w:hint="default"/>
+          <w:lang w:val="pt-BR"/>
+        </w:rPr>
+      </w:pPr>
+      <w:r>
+        <w:rPr>
+          <w:rFonts w:hint="default"/>
+          <w:lang w:val="pt-BR"/>
+        </w:rPr>
+        <w:t xml:space="preserve">Apesar de trabalhar melhor com tensores, que são matrizes de </w:t>
+      </w:r>
+      <w:r>
+        <w:rPr>
+          <w:rFonts w:hint="default"/>
+          <w:i/>
+          <w:iCs/>
+          <w:lang w:val="pt-BR"/>
+        </w:rPr>
+        <w:t>n-dimensões</w:t>
+      </w:r>
+      <w:r>
+        <w:rPr>
+          <w:rFonts w:hint="default"/>
+          <w:lang w:val="pt-BR"/>
+        </w:rPr>
+        <w:t>, consumir menos memória e processamento, não se pode dizer se é melhor ou pior que a</w:t>
+      </w:r>
+      <w:r>
+        <w:rPr>
+          <w:rFonts w:hint="default"/>
+          <w:i/>
+          <w:iCs/>
+          <w:lang w:val="pt-BR"/>
+        </w:rPr>
+        <w:t xml:space="preserve"> LSTM</w:t>
+      </w:r>
+      <w:r>
+        <w:rPr>
+          <w:rFonts w:hint="default"/>
+          <w:lang w:val="pt-BR"/>
+        </w:rPr>
+        <w:t xml:space="preserve">, pois sequências grandes não são bem processadas pela </w:t>
+      </w:r>
+      <w:r>
+        <w:rPr>
+          <w:rFonts w:hint="default"/>
+          <w:i/>
+          <w:iCs/>
+          <w:lang w:val="pt-BR"/>
+        </w:rPr>
+        <w:t xml:space="preserve">GRU </w:t>
+      </w:r>
+      <w:r>
+        <w:rPr>
+          <w:rFonts w:hint="default"/>
+          <w:lang w:val="pt-BR"/>
+        </w:rPr>
+        <w:t>,ou seja,  deve-se analisar a tarefa a ser resolvida e verificar qual mais adequadamente se encaixa.</w:t>
+      </w:r>
+      <w:bookmarkStart w:id="17" w:name="_GoBack"/>
+      <w:bookmarkEnd w:id="17"/>
+    </w:p>
+    <w:p>
+      <w:pPr>
+        <w:rPr>
+          <w:rFonts w:hint="default"/>
+          <w:lang w:val="pt-BR"/>
+        </w:rPr>
+      </w:pPr>
+    </w:p>
+    <w:p>
+      <w:pPr>
+        <w:rPr>
+          <w:rFonts w:hint="default"/>
+          <w:lang w:val="pt-BR"/>
+        </w:rPr>
+      </w:pPr>
+    </w:p>
+    <w:p>
+      <w:pPr>
+        <w:rPr>
+          <w:rFonts w:hint="default"/>
+          <w:lang w:val="pt-BR"/>
+        </w:rPr>
+      </w:pPr>
+    </w:p>
+    <w:p>
+      <w:pPr>
+        <w:rPr>
+          <w:rFonts w:hint="default"/>
+          <w:lang w:val="pt-BR"/>
+        </w:rPr>
+      </w:pPr>
+    </w:p>
+    <w:p>
+      <w:pPr>
+        <w:rPr>
+          <w:rFonts w:hint="default"/>
+          <w:lang w:val="pt-BR"/>
+        </w:rPr>
+      </w:pPr>
+    </w:p>
+    <w:p>
+      <w:pPr>
+        <w:rPr>
+          <w:rFonts w:hint="default"/>
+          <w:lang w:val="pt-BR"/>
+        </w:rPr>
+      </w:pPr>
+    </w:p>
+    <w:p>
+      <w:pPr>
         <w:pStyle w:val="3"/>
         <w:numPr>
           <w:ilvl w:val="1"/>
@@ -16396,10 +16566,8 @@
       <w:pPr>
         <w:ind w:firstLine="720"/>
         <w:sectPr>
-          <w:headerReference r:id="rId96" w:type="first"/>
-          <w:footerReference r:id="rId98" w:type="first"/>
-          <w:headerReference r:id="rId95" w:type="default"/>
-          <w:footerReference r:id="rId97" w:type="default"/>
+          <w:footerReference r:id="rId100" w:type="first"/>
+          <w:footerReference r:id="rId99" w:type="default"/>
           <w:pgSz w:w="11906" w:h="16838"/>
           <w:pgMar w:top="1417" w:right="1701" w:bottom="1417" w:left="1701" w:header="708" w:footer="708" w:gutter="0"/>
           <w:cols w:equalWidth="0" w:num="1">
@@ -16463,12 +16631,12 @@
     <w:p>
       <w:pPr>
         <w:sectPr>
-          <w:headerReference r:id="rId101" w:type="first"/>
-          <w:footerReference r:id="rId104" w:type="first"/>
-          <w:headerReference r:id="rId99" w:type="default"/>
-          <w:footerReference r:id="rId102" w:type="default"/>
-          <w:headerReference r:id="rId100" w:type="even"/>
-          <w:footerReference r:id="rId103" w:type="even"/>
+          <w:headerReference r:id="rId103" w:type="first"/>
+          <w:footerReference r:id="rId106" w:type="first"/>
+          <w:headerReference r:id="rId101" w:type="default"/>
+          <w:footerReference r:id="rId104" w:type="default"/>
+          <w:headerReference r:id="rId102" w:type="even"/>
+          <w:footerReference r:id="rId105" w:type="even"/>
           <w:type w:val="continuous"/>
           <w:pgSz w:w="11906" w:h="16838"/>
           <w:pgMar w:top="1417" w:right="1701" w:bottom="1417" w:left="1701" w:header="708" w:footer="708" w:gutter="0"/>
@@ -16569,12 +16737,12 @@
     <w:p>
       <w:pPr>
         <w:sectPr>
-          <w:headerReference r:id="rId107" w:type="first"/>
-          <w:footerReference r:id="rId110" w:type="first"/>
-          <w:headerReference r:id="rId105" w:type="default"/>
-          <w:footerReference r:id="rId108" w:type="default"/>
-          <w:headerReference r:id="rId106" w:type="even"/>
-          <w:footerReference r:id="rId109" w:type="even"/>
+          <w:headerReference r:id="rId109" w:type="first"/>
+          <w:footerReference r:id="rId112" w:type="first"/>
+          <w:headerReference r:id="rId107" w:type="default"/>
+          <w:footerReference r:id="rId110" w:type="default"/>
+          <w:headerReference r:id="rId108" w:type="even"/>
+          <w:footerReference r:id="rId111" w:type="even"/>
           <w:pgSz w:w="11906" w:h="16838"/>
           <w:pgMar w:top="1417" w:right="1701" w:bottom="1417" w:left="1701" w:header="708" w:footer="708" w:gutter="0"/>
           <w:cols w:equalWidth="0" w:num="1">
@@ -16661,7 +16829,7 @@
                     </pic:cNvPicPr>
                   </pic:nvPicPr>
                   <pic:blipFill>
-                    <a:blip r:embed="rId227"/>
+                    <a:blip r:embed="rId229"/>
                     <a:srcRect l="1537" t="8196" r="2562" b="2398"/>
                     <a:stretch>
                       <a:fillRect/>
@@ -16739,8 +16907,8 @@
       <w:pPr>
         <w:ind w:firstLine="720"/>
         <w:sectPr>
-          <w:headerReference r:id="rId112" w:type="first"/>
-          <w:headerReference r:id="rId111" w:type="default"/>
+          <w:headerReference r:id="rId114" w:type="first"/>
+          <w:headerReference r:id="rId113" w:type="default"/>
           <w:pgSz w:w="11906" w:h="16838"/>
           <w:pgMar w:top="1417" w:right="1701" w:bottom="1417" w:left="1701" w:header="708" w:footer="708" w:gutter="0"/>
           <w:cols w:equalWidth="0" w:num="1">
@@ -16860,7 +17028,17 @@
         <w:t xml:space="preserve">GloVe </w:t>
       </w:r>
       <w:r>
-        <w:t xml:space="preserve">pré-treinado, de 100 dimensões, com 929605 palavras pelo Núcleo Interinstitucional de Linguística Computacional (NILC) da Universidade de São Paulo (USP), que foi carregado com a biblioteca </w:t>
+        <w:t>pré-treinado, de 100 dimensões, com 929</w:t>
+      </w:r>
+      <w:r>
+        <w:rPr>
+          <w:rFonts w:hint="default"/>
+          <w:lang w:val="pt-BR"/>
+        </w:rPr>
+        <w:t>.</w:t>
+      </w:r>
+      <w:r>
+        <w:t xml:space="preserve">605 palavras pelo Núcleo Interinstitucional de Linguística Computacional (NILC) da Universidade de São Paulo (USP), que foi carregado com a biblioteca </w:t>
       </w:r>
       <w:r>
         <w:rPr>
@@ -16996,7 +17174,7 @@
                     </pic:cNvPicPr>
                   </pic:nvPicPr>
                   <pic:blipFill>
-                    <a:blip r:embed="rId228"/>
+                    <a:blip r:embed="rId230"/>
                     <a:srcRect l="-259" t="-560" r="55211" b="560"/>
                     <a:stretch>
                       <a:fillRect/>
@@ -17109,7 +17287,7 @@
                     </pic:cNvPicPr>
                   </pic:nvPicPr>
                   <pic:blipFill>
-                    <a:blip r:embed="rId229"/>
+                    <a:blip r:embed="rId231"/>
                     <a:srcRect l="34" r="8227"/>
                     <a:stretch>
                       <a:fillRect/>
@@ -17626,10 +17804,17 @@
       </w:r>
       <w:r>
         <w:rPr>
+          <w:rFonts w:hint="default"/>
+          <w:lang w:val="pt-BR"/>
+        </w:rPr>
+        <w:t xml:space="preserve"> vetores</w:t>
+      </w:r>
+      <w:r>
+        <w:rPr>
           <w:i/>
           <w:iCs/>
         </w:rPr>
-        <w:t xml:space="preserve"> arrays </w:t>
+        <w:t xml:space="preserve"> </w:t>
       </w:r>
       <w:r>
         <w:t>e sim</w:t>
@@ -17642,7 +17827,7 @@
         <w:t xml:space="preserve"> tensores, </w:t>
       </w:r>
       <w:r>
-        <w:t>que são uma estrutura</w:t>
+        <w:t>que são estrutura</w:t>
       </w:r>
       <w:r>
         <w:rPr>
@@ -17652,14 +17837,34 @@
         <w:t>s</w:t>
       </w:r>
       <w:r>
-        <w:t xml:space="preserve"> de dado mais complexa do que </w:t>
+        <w:t xml:space="preserve"> de dado</w:t>
+      </w:r>
+      <w:r>
+        <w:rPr>
+          <w:rFonts w:hint="default"/>
+          <w:lang w:val="pt-BR"/>
+        </w:rPr>
+        <w:t>s</w:t>
+      </w:r>
+      <w:r>
+        <w:t xml:space="preserve"> mais complexa</w:t>
+      </w:r>
+      <w:r>
+        <w:rPr>
+          <w:rFonts w:hint="default"/>
+          <w:lang w:val="pt-BR"/>
+        </w:rPr>
+        <w:t xml:space="preserve">s, </w:t>
+      </w:r>
+      <w:r>
+        <w:t xml:space="preserve">e a biblioteca do </w:t>
       </w:r>
       <w:r>
         <w:rPr>
           <w:i/>
           <w:iCs/>
         </w:rPr>
-        <w:t>arrays</w:t>
+        <w:t>Keras</w:t>
       </w:r>
       <w:r>
         <w:t xml:space="preserve"> </w:t>
@@ -17669,45 +17874,55 @@
           <w:rFonts w:hint="default"/>
           <w:lang w:val="pt-BR"/>
         </w:rPr>
-        <w:t xml:space="preserve">por serem uma matriz generalizada, </w:t>
-      </w:r>
-      <w:r>
-        <w:t xml:space="preserve">e a biblioteca do </w:t>
+        <w:t>contribui para a aplicação</w:t>
+      </w:r>
+      <w:r>
+        <w:t xml:space="preserve">. Assim, cada notícia tem tamanho máximo de 600 palavras, e cada título de 20. Então, 80% do </w:t>
       </w:r>
       <w:r>
         <w:rPr>
           <w:i/>
           <w:iCs/>
         </w:rPr>
-        <w:t>Keras</w:t>
-      </w:r>
-      <w:r>
-        <w:t xml:space="preserve"> </w:t>
+        <w:t xml:space="preserve">dataset </w:t>
+      </w:r>
+      <w:r>
+        <w:t>é destinado a parte de treino e 20% de teste.</w:t>
+      </w:r>
+    </w:p>
+    <w:p>
+      <w:r>
+        <w:t xml:space="preserve">Em sequência, os dados foram divididos da seguinte maneira: entrada com </w:t>
       </w:r>
       <w:r>
         <w:rPr>
           <w:rFonts w:hint="default"/>
           <w:lang w:val="pt-BR"/>
         </w:rPr>
-        <w:t>contribui para a aplicação</w:t>
-      </w:r>
-      <w:r>
-        <w:t xml:space="preserve">. Assim, cada notícia tem tamanho máximo de 600 palavras, e cada título de 20. Então, 80% do </w:t>
-      </w:r>
-      <w:r>
-        <w:rPr>
-          <w:i/>
-          <w:iCs/>
-        </w:rPr>
-        <w:t xml:space="preserve">dataset </w:t>
-      </w:r>
-      <w:r>
-        <w:t>é destinado a parte de treino e 20% de teste.</w:t>
-      </w:r>
-    </w:p>
-    <w:p>
-      <w:r>
-        <w:t>Em sequência, os dados foram divididos da seguinte maneira: entrada com 22.840 notícias de treino e 5.710 de teste.</w:t>
+        <w:t>1</w:t>
+      </w:r>
+      <w:r>
+        <w:t>.</w:t>
+      </w:r>
+      <w:r>
+        <w:rPr>
+          <w:rFonts w:hint="default"/>
+          <w:lang w:val="pt-BR"/>
+        </w:rPr>
+        <w:t>752</w:t>
+      </w:r>
+      <w:r>
+        <w:t xml:space="preserve"> notícias de treino e </w:t>
+      </w:r>
+      <w:r>
+        <w:rPr>
+          <w:rFonts w:hint="default"/>
+          <w:lang w:val="pt-BR"/>
+        </w:rPr>
+        <w:t>439</w:t>
+      </w:r>
+      <w:r>
+        <w:t xml:space="preserve"> de teste.</w:t>
       </w:r>
     </w:p>
     <w:p>
@@ -18179,9 +18394,9 @@
       <w:pPr>
         <w:ind w:left="0" w:leftChars="0" w:firstLine="0" w:firstLineChars="0"/>
         <w:sectPr>
-          <w:headerReference r:id="rId115" w:type="first"/>
-          <w:headerReference r:id="rId113" w:type="default"/>
-          <w:headerReference r:id="rId114" w:type="even"/>
+          <w:headerReference r:id="rId117" w:type="first"/>
+          <w:headerReference r:id="rId115" w:type="default"/>
+          <w:headerReference r:id="rId116" w:type="even"/>
           <w:pgSz w:w="11906" w:h="16838"/>
           <w:pgMar w:top="1417" w:right="1701" w:bottom="1417" w:left="1701" w:header="708" w:footer="708" w:gutter="0"/>
           <w:cols w:equalWidth="0" w:num="1">
@@ -19484,12 +19699,6 @@
             <w:insideH w:val="single" w:color="auto" w:sz="4" w:space="0"/>
             <w:insideV w:val="single" w:color="auto" w:sz="4" w:space="0"/>
           </w:tblBorders>
-          <w:tblCellMar>
-            <w:top w:w="0" w:type="dxa"/>
-            <w:left w:w="108" w:type="dxa"/>
-            <w:bottom w:w="0" w:type="dxa"/>
-            <w:right w:w="108" w:type="dxa"/>
-          </w:tblCellMar>
         </w:tblPrEx>
         <w:tc>
           <w:tcPr>
@@ -20549,7 +20758,7 @@
           <w:rFonts w:hint="default"/>
           <w:lang w:val="pt-BR"/>
         </w:rPr>
-        <w:t>32 com</w:t>
+        <w:t>16 com</w:t>
       </w:r>
       <w:r>
         <w:rPr>
@@ -20898,11 +21107,11 @@
       <w:r>
         <w:rPr>
           <w:rFonts w:hint="default"/>
-          <w:i w:val="0"/>
-          <w:iCs/>
+          <w:i/>
+          <w:iCs w:val="0"/>
           <w:lang w:val="pt-BR"/>
         </w:rPr>
-        <w:t>64</w:t>
+        <w:t>32</w:t>
       </w:r>
       <w:r>
         <w:rPr>
@@ -21205,9 +21414,9 @@
           <w:lang w:val="pt-BR"/>
         </w:rPr>
         <w:sectPr>
-          <w:headerReference r:id="rId116" w:type="default"/>
-          <w:footerReference r:id="rId118" w:type="default"/>
-          <w:headerReference r:id="rId117" w:type="even"/>
+          <w:headerReference r:id="rId118" w:type="default"/>
+          <w:footerReference r:id="rId120" w:type="default"/>
+          <w:headerReference r:id="rId119" w:type="even"/>
           <w:type w:val="continuous"/>
           <w:pgSz w:w="11906" w:h="16838"/>
           <w:pgMar w:top="1417" w:right="1701" w:bottom="1417" w:left="1701" w:header="708" w:footer="708" w:gutter="0"/>
@@ -22207,8 +22416,8 @@
           <w:lang w:val="en-US"/>
         </w:rPr>
         <w:sectPr>
-          <w:headerReference r:id="rId119" w:type="default"/>
-          <w:headerReference r:id="rId120" w:type="even"/>
+          <w:headerReference r:id="rId121" w:type="default"/>
+          <w:headerReference r:id="rId122" w:type="even"/>
           <w:pgSz w:w="11906" w:h="16838"/>
           <w:pgMar w:top="1417" w:right="1701" w:bottom="1417" w:left="1701" w:header="708" w:footer="708" w:gutter="0"/>
           <w:cols w:equalWidth="0" w:num="1">
@@ -22270,9 +22479,9 @@
       </w:r>
     </w:p>
     <w:sectPr>
-      <w:headerReference r:id="rId121" w:type="default"/>
-      <w:footerReference r:id="rId123" w:type="default"/>
-      <w:headerReference r:id="rId122" w:type="even"/>
+      <w:headerReference r:id="rId123" w:type="default"/>
+      <w:footerReference r:id="rId125" w:type="default"/>
+      <w:headerReference r:id="rId124" w:type="even"/>
       <w:pgSz w:w="11906" w:h="16838"/>
       <w:pgMar w:top="1417" w:right="1701" w:bottom="1417" w:left="1701" w:header="708" w:footer="708" w:gutter="0"/>
       <w:cols w:equalWidth="0" w:num="1">
@@ -23581,8 +23790,15 @@
 <w:ftr xmlns:wpc="http://schemas.microsoft.com/office/word/2010/wordprocessingCanvas" xmlns:mc="http://schemas.openxmlformats.org/markup-compatibility/2006" xmlns:o="urn:schemas-microsoft-com:office:office" xmlns:r="http://schemas.openxmlformats.org/officeDocument/2006/relationships" xmlns:m="http://schemas.openxmlformats.org/officeDocument/2006/math" xmlns:v="urn:schemas-microsoft-com:vml" xmlns:wp14="http://schemas.microsoft.com/office/word/2010/wordprocessingDrawing" xmlns:wp="http://schemas.openxmlformats.org/drawingml/2006/wordprocessingDrawing" xmlns:w10="urn:schemas-microsoft-com:office:word" xmlns:w="http://schemas.openxmlformats.org/wordprocessingml/2006/main" xmlns:w14="http://schemas.microsoft.com/office/word/2010/wordml" xmlns:w15="http://schemas.microsoft.com/office/word/2012/wordml" xmlns:wpg="http://schemas.microsoft.com/office/word/2010/wordprocessingGroup" xmlns:wpi="http://schemas.microsoft.com/office/word/2010/wordprocessingInk" xmlns:wne="http://schemas.microsoft.com/office/word/2006/wordml" xmlns:wps="http://schemas.microsoft.com/office/word/2010/wordprocessingShape" xmlns:wpsCustomData="http://www.wps.cn/officeDocument/2013/wpsCustomData" mc:Ignorable="w14 w15 wp14">
   <w:p>
     <w:pPr>
-      <w:pStyle w:val="18"/>
-      <w:ind w:firstLine="0"/>
+      <w:ind w:left="0" w:leftChars="0" w:firstLine="0" w:firstLineChars="0"/>
+      <w:rPr>
+        <w:rFonts w:hint="default" w:ascii="Arial" w:hAnsi="Arial" w:eastAsia="Arial" w:cs="Arial"/>
+        <w:color w:val="0000FF"/>
+        <w:sz w:val="20"/>
+        <w:szCs w:val="20"/>
+        <w:u w:val="single"/>
+        <w:lang w:val="pt-BR" w:eastAsia="pt-BR" w:bidi="ar-SA"/>
+      </w:rPr>
     </w:pPr>
   </w:p>
 </w:ftr>
@@ -23599,6 +23815,76 @@
 </file>
 
 <file path=word/footer40.xml><?xml version="1.0" encoding="utf-8"?>
+<w:ftr xmlns:wpc="http://schemas.microsoft.com/office/word/2010/wordprocessingCanvas" xmlns:mc="http://schemas.openxmlformats.org/markup-compatibility/2006" xmlns:o="urn:schemas-microsoft-com:office:office" xmlns:r="http://schemas.openxmlformats.org/officeDocument/2006/relationships" xmlns:m="http://schemas.openxmlformats.org/officeDocument/2006/math" xmlns:v="urn:schemas-microsoft-com:vml" xmlns:wp14="http://schemas.microsoft.com/office/word/2010/wordprocessingDrawing" xmlns:wp="http://schemas.openxmlformats.org/drawingml/2006/wordprocessingDrawing" xmlns:w10="urn:schemas-microsoft-com:office:word" xmlns:w="http://schemas.openxmlformats.org/wordprocessingml/2006/main" xmlns:w14="http://schemas.microsoft.com/office/word/2010/wordml" xmlns:w15="http://schemas.microsoft.com/office/word/2012/wordml" xmlns:wpg="http://schemas.microsoft.com/office/word/2010/wordprocessingGroup" xmlns:wpi="http://schemas.microsoft.com/office/word/2010/wordprocessingInk" xmlns:wne="http://schemas.microsoft.com/office/word/2006/wordml" xmlns:wps="http://schemas.microsoft.com/office/word/2010/wordprocessingShape" xmlns:wpsCustomData="http://www.wps.cn/officeDocument/2013/wpsCustomData" mc:Ignorable="w14 w15 wp14">
+  <w:p>
+    <w:pPr>
+      <w:ind w:left="0" w:leftChars="0" w:firstLine="0" w:firstLineChars="0"/>
+      <w:rPr>
+        <w:rFonts w:hint="default"/>
+        <w:sz w:val="20"/>
+        <w:szCs w:val="20"/>
+        <w:lang w:val="pt-BR"/>
+      </w:rPr>
+    </w:pPr>
+    <w:r>
+      <w:rPr>
+        <w:rFonts w:hint="default"/>
+        <w:position w:val="-4"/>
+        <w:sz w:val="20"/>
+        <w:szCs w:val="20"/>
+        <w:lang w:val="pt-BR"/>
+      </w:rPr>
+      <w:object>
+        <v:shape id="_x0000_i1088" o:spt="75" type="#_x0000_t75" style="height:15pt;width:10pt;" o:ole="t" filled="f" o:preferrelative="t" stroked="f" coordsize="21600,21600">
+          <v:path/>
+          <v:fill on="f" focussize="0,0"/>
+          <v:stroke on="f"/>
+          <v:imagedata r:id="rId2" o:title=""/>
+          <o:lock v:ext="edit" aspectratio="t"/>
+          <w10:wrap type="none"/>
+          <w10:anchorlock/>
+        </v:shape>
+        <o:OLEObject Type="Embed" ProgID="Equation.KSEE3" ShapeID="_x0000_i1088" DrawAspect="Content" ObjectID="_1468075740" r:id="rId1">
+          <o:LockedField>false</o:LockedField>
+        </o:OLEObject>
+      </w:object>
+    </w:r>
+    <w:r>
+      <w:rPr>
+        <w:rFonts w:hint="default"/>
+        <w:sz w:val="20"/>
+        <w:szCs w:val="20"/>
+        <w:lang w:val="pt-BR"/>
+      </w:rPr>
+      <w:t xml:space="preserve">Imagem retirada de: </w:t>
+    </w:r>
+    <w:r>
+      <w:rPr>
+        <w:rFonts w:hint="default" w:ascii="Arial" w:hAnsi="Arial" w:eastAsia="Arial" w:cs="Arial"/>
+        <w:color w:val="0000FF"/>
+        <w:sz w:val="20"/>
+        <w:szCs w:val="20"/>
+        <w:u w:val="single"/>
+        <w:lang w:val="pt-BR" w:eastAsia="pt-BR" w:bidi="ar-SA"/>
+      </w:rPr>
+      <w:t>https://towardsdatascience.com/illustrated-guide-to-lstms-and-gru-s-a-step-by-step-explanation-44e9eb85bf21</w:t>
+    </w:r>
+  </w:p>
+</w:ftr>
+</file>
+
+<file path=word/footer41.xml><?xml version="1.0" encoding="utf-8"?>
+<w:ftr xmlns:wpc="http://schemas.microsoft.com/office/word/2010/wordprocessingCanvas" xmlns:mc="http://schemas.openxmlformats.org/markup-compatibility/2006" xmlns:o="urn:schemas-microsoft-com:office:office" xmlns:r="http://schemas.openxmlformats.org/officeDocument/2006/relationships" xmlns:m="http://schemas.openxmlformats.org/officeDocument/2006/math" xmlns:v="urn:schemas-microsoft-com:vml" xmlns:wp14="http://schemas.microsoft.com/office/word/2010/wordprocessingDrawing" xmlns:wp="http://schemas.openxmlformats.org/drawingml/2006/wordprocessingDrawing" xmlns:w10="urn:schemas-microsoft-com:office:word" xmlns:w="http://schemas.openxmlformats.org/wordprocessingml/2006/main" xmlns:w14="http://schemas.microsoft.com/office/word/2010/wordml" xmlns:w15="http://schemas.microsoft.com/office/word/2012/wordml" xmlns:wpg="http://schemas.microsoft.com/office/word/2010/wordprocessingGroup" xmlns:wpi="http://schemas.microsoft.com/office/word/2010/wordprocessingInk" xmlns:wne="http://schemas.microsoft.com/office/word/2006/wordml" xmlns:wps="http://schemas.microsoft.com/office/word/2010/wordprocessingShape" xmlns:wpsCustomData="http://www.wps.cn/officeDocument/2013/wpsCustomData" mc:Ignorable="w14 w15 wp14">
+  <w:p>
+    <w:pPr>
+      <w:pStyle w:val="18"/>
+      <w:ind w:firstLine="0"/>
+    </w:pPr>
+  </w:p>
+</w:ftr>
+</file>
+
+<file path=word/footer42.xml><?xml version="1.0" encoding="utf-8"?>
 <w:ftr xmlns:wpc="http://schemas.microsoft.com/office/word/2010/wordprocessingCanvas" xmlns:mc="http://schemas.openxmlformats.org/markup-compatibility/2006" xmlns:o="urn:schemas-microsoft-com:office:office" xmlns:r="http://schemas.openxmlformats.org/officeDocument/2006/relationships" xmlns:m="http://schemas.openxmlformats.org/officeDocument/2006/math" xmlns:v="urn:schemas-microsoft-com:vml" xmlns:wp14="http://schemas.microsoft.com/office/word/2010/wordprocessingDrawing" xmlns:wp="http://schemas.openxmlformats.org/drawingml/2006/wordprocessingDrawing" xmlns:w10="urn:schemas-microsoft-com:office:word" xmlns:w="http://schemas.openxmlformats.org/wordprocessingml/2006/main" xmlns:w14="http://schemas.microsoft.com/office/word/2010/wordml" xmlns:w15="http://schemas.microsoft.com/office/word/2012/wordml" xmlns:wpg="http://schemas.microsoft.com/office/word/2010/wordprocessingGroup" xmlns:wpi="http://schemas.microsoft.com/office/word/2010/wordprocessingInk" xmlns:wne="http://schemas.microsoft.com/office/word/2006/wordml" xmlns:wps="http://schemas.microsoft.com/office/word/2010/wordprocessingShape" xmlns:wpsCustomData="http://www.wps.cn/officeDocument/2013/wpsCustomData" mc:Ignorable="w14 w15 wp14">
   <w:p>
     <w:pPr>
@@ -23626,7 +23912,7 @@
 </w:ftr>
 </file>
 
-<file path=word/footer41.xml><?xml version="1.0" encoding="utf-8"?>
+<file path=word/footer43.xml><?xml version="1.0" encoding="utf-8"?>
 <w:ftr xmlns:wpc="http://schemas.microsoft.com/office/word/2010/wordprocessingCanvas" xmlns:mc="http://schemas.openxmlformats.org/markup-compatibility/2006" xmlns:o="urn:schemas-microsoft-com:office:office" xmlns:r="http://schemas.openxmlformats.org/officeDocument/2006/relationships" xmlns:m="http://schemas.openxmlformats.org/officeDocument/2006/math" xmlns:v="urn:schemas-microsoft-com:vml" xmlns:wp14="http://schemas.microsoft.com/office/word/2010/wordprocessingDrawing" xmlns:wp="http://schemas.openxmlformats.org/drawingml/2006/wordprocessingDrawing" xmlns:w10="urn:schemas-microsoft-com:office:word" xmlns:w="http://schemas.openxmlformats.org/wordprocessingml/2006/main" xmlns:w14="http://schemas.microsoft.com/office/word/2010/wordml" xmlns:w15="http://schemas.microsoft.com/office/word/2012/wordml" xmlns:wpg="http://schemas.microsoft.com/office/word/2010/wordprocessingGroup" xmlns:wpi="http://schemas.microsoft.com/office/word/2010/wordprocessingInk" xmlns:wne="http://schemas.microsoft.com/office/word/2006/wordml" xmlns:wps="http://schemas.microsoft.com/office/word/2010/wordprocessingShape" xmlns:wpsCustomData="http://www.wps.cn/officeDocument/2013/wpsCustomData" mc:Ignorable="w14 w15 wp14">
   <w:p>
     <w:pPr>
@@ -23638,7 +23924,7 @@
 </w:ftr>
 </file>
 
-<file path=word/footer42.xml><?xml version="1.0" encoding="utf-8"?>
+<file path=word/footer44.xml><?xml version="1.0" encoding="utf-8"?>
 <w:ftr xmlns:wpc="http://schemas.microsoft.com/office/word/2010/wordprocessingCanvas" xmlns:mc="http://schemas.openxmlformats.org/markup-compatibility/2006" xmlns:o="urn:schemas-microsoft-com:office:office" xmlns:r="http://schemas.openxmlformats.org/officeDocument/2006/relationships" xmlns:m="http://schemas.openxmlformats.org/officeDocument/2006/math" xmlns:v="urn:schemas-microsoft-com:vml" xmlns:wp14="http://schemas.microsoft.com/office/word/2010/wordprocessingDrawing" xmlns:wp="http://schemas.openxmlformats.org/drawingml/2006/wordprocessingDrawing" xmlns:w10="urn:schemas-microsoft-com:office:word" xmlns:w="http://schemas.openxmlformats.org/wordprocessingml/2006/main" xmlns:w14="http://schemas.microsoft.com/office/word/2010/wordml" xmlns:w15="http://schemas.microsoft.com/office/word/2012/wordml" xmlns:wpg="http://schemas.microsoft.com/office/word/2010/wordprocessingGroup" xmlns:wpi="http://schemas.microsoft.com/office/word/2010/wordprocessingInk" xmlns:wne="http://schemas.microsoft.com/office/word/2006/wordml" xmlns:wps="http://schemas.microsoft.com/office/word/2010/wordprocessingShape" xmlns:wpsCustomData="http://www.wps.cn/officeDocument/2013/wpsCustomData" mc:Ignorable="w14 w15 wp14">
   <w:p>
     <w:pPr>
@@ -23649,7 +23935,7 @@
 </w:ftr>
 </file>
 
-<file path=word/footer43.xml><?xml version="1.0" encoding="utf-8"?>
+<file path=word/footer45.xml><?xml version="1.0" encoding="utf-8"?>
 <w:ftr xmlns:wpc="http://schemas.microsoft.com/office/word/2010/wordprocessingCanvas" xmlns:mc="http://schemas.openxmlformats.org/markup-compatibility/2006" xmlns:o="urn:schemas-microsoft-com:office:office" xmlns:r="http://schemas.openxmlformats.org/officeDocument/2006/relationships" xmlns:m="http://schemas.openxmlformats.org/officeDocument/2006/math" xmlns:v="urn:schemas-microsoft-com:vml" xmlns:wp14="http://schemas.microsoft.com/office/word/2010/wordprocessingDrawing" xmlns:wp="http://schemas.openxmlformats.org/drawingml/2006/wordprocessingDrawing" xmlns:w10="urn:schemas-microsoft-com:office:word" xmlns:w="http://schemas.openxmlformats.org/wordprocessingml/2006/main" xmlns:w14="http://schemas.microsoft.com/office/word/2010/wordml" xmlns:w15="http://schemas.microsoft.com/office/word/2012/wordml" xmlns:wpg="http://schemas.microsoft.com/office/word/2010/wordprocessingGroup" xmlns:wpi="http://schemas.microsoft.com/office/word/2010/wordprocessingInk" xmlns:wne="http://schemas.microsoft.com/office/word/2006/wordml" xmlns:wps="http://schemas.microsoft.com/office/word/2010/wordprocessingShape" xmlns:wpsCustomData="http://www.wps.cn/officeDocument/2013/wpsCustomData" mc:Ignorable="w14 w15 wp14">
   <w:p>
     <w:pPr>
@@ -23677,7 +23963,7 @@
 </w:ftr>
 </file>
 
-<file path=word/footer44.xml><?xml version="1.0" encoding="utf-8"?>
+<file path=word/footer46.xml><?xml version="1.0" encoding="utf-8"?>
 <w:ftr xmlns:wpc="http://schemas.microsoft.com/office/word/2010/wordprocessingCanvas" xmlns:mc="http://schemas.openxmlformats.org/markup-compatibility/2006" xmlns:o="urn:schemas-microsoft-com:office:office" xmlns:r="http://schemas.openxmlformats.org/officeDocument/2006/relationships" xmlns:m="http://schemas.openxmlformats.org/officeDocument/2006/math" xmlns:v="urn:schemas-microsoft-com:vml" xmlns:wp14="http://schemas.microsoft.com/office/word/2010/wordprocessingDrawing" xmlns:wp="http://schemas.openxmlformats.org/drawingml/2006/wordprocessingDrawing" xmlns:w10="urn:schemas-microsoft-com:office:word" xmlns:w="http://schemas.openxmlformats.org/wordprocessingml/2006/main" xmlns:w14="http://schemas.microsoft.com/office/word/2010/wordml" xmlns:w15="http://schemas.microsoft.com/office/word/2012/wordml" xmlns:wpg="http://schemas.microsoft.com/office/word/2010/wordprocessingGroup" xmlns:wpi="http://schemas.microsoft.com/office/word/2010/wordprocessingInk" xmlns:wne="http://schemas.microsoft.com/office/word/2006/wordml" xmlns:wps="http://schemas.microsoft.com/office/word/2010/wordprocessingShape" xmlns:wpsCustomData="http://www.wps.cn/officeDocument/2013/wpsCustomData" mc:Ignorable="w14 w15 wp14">
   <w:p>
     <w:pPr>
@@ -23689,7 +23975,7 @@
 </w:ftr>
 </file>
 
-<file path=word/footer45.xml><?xml version="1.0" encoding="utf-8"?>
+<file path=word/footer47.xml><?xml version="1.0" encoding="utf-8"?>
 <w:ftr xmlns:wpc="http://schemas.microsoft.com/office/word/2010/wordprocessingCanvas" xmlns:mc="http://schemas.openxmlformats.org/markup-compatibility/2006" xmlns:o="urn:schemas-microsoft-com:office:office" xmlns:r="http://schemas.openxmlformats.org/officeDocument/2006/relationships" xmlns:m="http://schemas.openxmlformats.org/officeDocument/2006/math" xmlns:v="urn:schemas-microsoft-com:vml" xmlns:wp14="http://schemas.microsoft.com/office/word/2010/wordprocessingDrawing" xmlns:wp="http://schemas.openxmlformats.org/drawingml/2006/wordprocessingDrawing" xmlns:w10="urn:schemas-microsoft-com:office:word" xmlns:w="http://schemas.openxmlformats.org/wordprocessingml/2006/main" xmlns:w14="http://schemas.microsoft.com/office/word/2010/wordml" xmlns:w15="http://schemas.microsoft.com/office/word/2012/wordml" xmlns:wpg="http://schemas.microsoft.com/office/word/2010/wordprocessingGroup" xmlns:wpi="http://schemas.microsoft.com/office/word/2010/wordprocessingInk" xmlns:wne="http://schemas.microsoft.com/office/word/2006/wordml" xmlns:wps="http://schemas.microsoft.com/office/word/2010/wordprocessingShape" xmlns:wpsCustomData="http://www.wps.cn/officeDocument/2013/wpsCustomData" mc:Ignorable="w14 w15 wp14">
   <w:p>
     <w:pPr>
@@ -23706,7 +23992,7 @@
 </w:ftr>
 </file>
 
-<file path=word/footer46.xml><?xml version="1.0" encoding="utf-8"?>
+<file path=word/footer48.xml><?xml version="1.0" encoding="utf-8"?>
 <w:ftr xmlns:wpc="http://schemas.microsoft.com/office/word/2010/wordprocessingCanvas" xmlns:mc="http://schemas.openxmlformats.org/markup-compatibility/2006" xmlns:o="urn:schemas-microsoft-com:office:office" xmlns:r="http://schemas.openxmlformats.org/officeDocument/2006/relationships" xmlns:m="http://schemas.openxmlformats.org/officeDocument/2006/math" xmlns:v="urn:schemas-microsoft-com:vml" xmlns:wp14="http://schemas.microsoft.com/office/word/2010/wordprocessingDrawing" xmlns:wp="http://schemas.openxmlformats.org/drawingml/2006/wordprocessingDrawing" xmlns:w10="urn:schemas-microsoft-com:office:word" xmlns:w="http://schemas.openxmlformats.org/wordprocessingml/2006/main" xmlns:w14="http://schemas.microsoft.com/office/word/2010/wordml" xmlns:w15="http://schemas.microsoft.com/office/word/2012/wordml" xmlns:wpg="http://schemas.microsoft.com/office/word/2010/wordprocessingGroup" xmlns:wpi="http://schemas.microsoft.com/office/word/2010/wordprocessingInk" xmlns:wne="http://schemas.microsoft.com/office/word/2006/wordml" xmlns:wps="http://schemas.microsoft.com/office/word/2010/wordprocessingShape" xmlns:wpsCustomData="http://www.wps.cn/officeDocument/2013/wpsCustomData" mc:Ignorable="w14 w15 wp14">
   <w:p>
     <w:pPr>
@@ -36722,6 +37008,7 @@
     <customSectPr/>
     <customSectPr/>
     <customSectPr/>
+    <customSectPr/>
   </customSectProps>
   <customShpExts>
     <customShpInfo spid="_x0000_s1026" textRotate="1"/>
@@ -36730,6 +37017,12 @@
 </file>
 
 <file path=customXml/item2.xml><?xml version="1.0" encoding="utf-8"?>
+<go:gDocsCustomXmlDataStorage xmlns:go="http://customooxmlschemas.google.com/" xmlns:r="http://schemas.openxmlformats.org/officeDocument/2006/relationships">
+  <go:docsCustomData xmlns:go="http://customooxmlschemas.google.com/" roundtripDataSignature="AMtx7mj3+WfW1PTd92qucJsMuOKKCGvE6w==">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</go:docsCustomData>
+</go:gDocsCustomXmlDataStorage>
+</file>
+
+<file path=customXml/item3.xml><?xml version="1.0" encoding="utf-8"?>
 <b:Sources xmlns:b="http://schemas.openxmlformats.org/officeDocument/2006/bibliography" xmlns="http://schemas.openxmlformats.org/officeDocument/2006/bibliography" SelectedStyle="\APASixthEditionOfficeOnline.xsl" StyleName="APA" Version="6">
   <b:Source>
     <b:Tag>Pet</b:Tag>
@@ -37020,12 +37313,6 @@
 </b:Sources>
 </file>
 
-<file path=customXml/item3.xml><?xml version="1.0" encoding="utf-8"?>
-<go:gDocsCustomXmlDataStorage xmlns:go="http://customooxmlschemas.google.com/" xmlns:r="http://schemas.openxmlformats.org/officeDocument/2006/relationships">
-  <go:docsCustomData xmlns:go="http://customooxmlschemas.google.com/" roundtripDataSignature="AMtx7mj3+WfW1PTd92qucJsMuOKKCGvE6w==">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</go:docsCustomData>
-</go:gDocsCustomXmlDataStorage>
-</file>
-
 <file path=customXml/itemProps1.xml><?xml version="1.0" encoding="utf-8"?>
 <ds:datastoreItem xmlns:ds="http://schemas.openxmlformats.org/officeDocument/2006/customXml" ds:itemID="{B1977F7D-205B-4081-913C-38D41E755F92}">
   <ds:schemaRefs>
@@ -37035,13 +37322,13 @@
 </file>
 
 <file path=customXml/itemProps2.xml><?xml version="1.0" encoding="utf-8"?>
-<ds:datastoreItem xmlns:ds="http://schemas.openxmlformats.org/officeDocument/2006/customXml" ds:itemID="{FD86E740-C4FB-4C13-A922-694259B273C2}">
+<ds:datastoreItem xmlns:ds="http://schemas.openxmlformats.org/officeDocument/2006/customXml" ds:itemID="{11111111-1234-1234-1234-123412341234}">
   <ds:schemaRefs/>
 </ds:datastoreItem>
 </file>
 
 <file path=customXml/itemProps3.xml><?xml version="1.0" encoding="utf-8"?>
-<ds:datastoreItem xmlns:ds="http://schemas.openxmlformats.org/officeDocument/2006/customXml" ds:itemID="{11111111-1234-1234-1234-123412341234}">
+<ds:datastoreItem xmlns:ds="http://schemas.openxmlformats.org/officeDocument/2006/customXml" ds:itemID="{FD86E740-C4FB-4C13-A922-694259B273C2}">
   <ds:schemaRefs/>
 </ds:datastoreItem>
 </file>
</xml_diff>

<commit_message>
Finalização do texto da conclusão
</commit_message>
<xml_diff>
--- a/Documentos/Sumarização de notícias.docx
+++ b/Documentos/Sumarização de notícias.docx
@@ -6539,6 +6539,12 @@
             <w:insideH w:val="single" w:color="000000" w:sz="4" w:space="0"/>
             <w:insideV w:val="single" w:color="000000" w:sz="4" w:space="0"/>
           </w:tblBorders>
+          <w:tblCellMar>
+            <w:top w:w="0" w:type="dxa"/>
+            <w:left w:w="108" w:type="dxa"/>
+            <w:bottom w:w="0" w:type="dxa"/>
+            <w:right w:w="108" w:type="dxa"/>
+          </w:tblCellMar>
         </w:tblPrEx>
         <w:tc>
           <w:tcPr>
@@ -9258,9 +9264,9 @@
         <w:ind w:firstLine="0"/>
         <w:jc w:val="left"/>
       </w:pPr>
-      <w:bookmarkStart w:id="10" w:name="_heading=h.9ne77upr3ml9" w:colFirst="0" w:colLast="0"/>
+      <w:bookmarkStart w:id="10" w:name="_heading=h.a4vgmurz2jgf" w:colFirst="0" w:colLast="0"/>
       <w:bookmarkEnd w:id="10"/>
-      <w:bookmarkStart w:id="11" w:name="_heading=h.a4vgmurz2jgf" w:colFirst="0" w:colLast="0"/>
+      <w:bookmarkStart w:id="11" w:name="_heading=h.9ne77upr3ml9" w:colFirst="0" w:colLast="0"/>
       <w:bookmarkEnd w:id="11"/>
     </w:p>
     <w:p>
@@ -16986,14 +16992,6 @@
       </w:tblGrid>
       <w:tr>
         <w:tblPrEx>
-          <w:tblBorders>
-            <w:top w:val="single" w:color="auto" w:sz="4" w:space="0"/>
-            <w:left w:val="single" w:color="auto" w:sz="4" w:space="0"/>
-            <w:bottom w:val="single" w:color="auto" w:sz="4" w:space="0"/>
-            <w:right w:val="single" w:color="auto" w:sz="4" w:space="0"/>
-            <w:insideH w:val="single" w:color="auto" w:sz="4" w:space="0"/>
-            <w:insideV w:val="single" w:color="auto" w:sz="4" w:space="0"/>
-          </w:tblBorders>
           <w:tblCellMar>
             <w:top w:w="0" w:type="dxa"/>
             <w:left w:w="108" w:type="dxa"/>
@@ -17278,14 +17276,6 @@
       </w:tblGrid>
       <w:tr>
         <w:tblPrEx>
-          <w:tblBorders>
-            <w:top w:val="single" w:color="auto" w:sz="4" w:space="0"/>
-            <w:left w:val="single" w:color="auto" w:sz="4" w:space="0"/>
-            <w:bottom w:val="single" w:color="auto" w:sz="4" w:space="0"/>
-            <w:right w:val="single" w:color="auto" w:sz="4" w:space="0"/>
-            <w:insideH w:val="single" w:color="auto" w:sz="4" w:space="0"/>
-            <w:insideV w:val="single" w:color="auto" w:sz="4" w:space="0"/>
-          </w:tblBorders>
           <w:tblCellMar>
             <w:top w:w="0" w:type="dxa"/>
             <w:left w:w="108" w:type="dxa"/>
@@ -18449,17 +18439,25 @@
         <w:t>dataset</w:t>
       </w:r>
       <w:r>
-        <w:t xml:space="preserve"> com 2.191 notícias, e os resultados </w:t>
+        <w:t xml:space="preserve"> com 2.191 notícias</w:t>
       </w:r>
       <w:r>
         <w:rPr>
           <w:rFonts w:hint="default"/>
           <w:lang w:val="pt-BR"/>
         </w:rPr>
+        <w:t>, em que 1752 fizeram parte do treino e 439 do teste</w:t>
+      </w:r>
+      <w:r>
+        <w:t xml:space="preserve">, e os resultados </w:t>
+      </w:r>
+      <w:r>
+        <w:rPr>
+          <w:rFonts w:hint="default"/>
+          <w:lang w:val="pt-BR"/>
+        </w:rPr>
         <w:t>foram inseridos</w:t>
       </w:r>
-      <w:bookmarkStart w:id="17" w:name="_GoBack"/>
-      <w:bookmarkEnd w:id="17"/>
       <w:r>
         <w:t xml:space="preserve"> nas Tabela 8 e Tabela 9.</w:t>
       </w:r>
@@ -18611,7 +18609,18 @@
           <w:p>
             <w:pPr>
               <w:ind w:firstLine="0"/>
+              <w:rPr>
+                <w:rFonts w:hint="default"/>
+                <w:lang w:val="pt-BR"/>
+              </w:rPr>
             </w:pPr>
+            <w:r>
+              <w:rPr>
+                <w:rFonts w:hint="default"/>
+                <w:lang w:val="pt-BR"/>
+              </w:rPr>
+              <w:t>0,0100</w:t>
+            </w:r>
           </w:p>
         </w:tc>
       </w:tr>
@@ -18659,6 +18668,13 @@
             <w:pPr>
               <w:ind w:firstLine="0"/>
             </w:pPr>
+            <w:r>
+              <w:rPr>
+                <w:rFonts w:hint="default"/>
+                <w:lang w:val="pt-BR"/>
+              </w:rPr>
+              <w:t>0,0024</w:t>
+            </w:r>
           </w:p>
         </w:tc>
       </w:tr>
@@ -18881,6 +18897,10 @@
           <w:p>
             <w:pPr>
               <w:ind w:firstLine="0"/>
+              <w:rPr>
+                <w:rFonts w:hint="default"/>
+                <w:lang w:val="pt-BR"/>
+              </w:rPr>
             </w:pPr>
           </w:p>
         </w:tc>
@@ -18928,6 +18948,10 @@
           <w:p>
             <w:pPr>
               <w:ind w:firstLine="0"/>
+              <w:rPr>
+                <w:rFonts w:hint="default"/>
+                <w:lang w:val="pt-BR"/>
+              </w:rPr>
             </w:pPr>
           </w:p>
         </w:tc>
@@ -19001,15 +19025,15 @@
     </w:p>
     <w:p>
       <w:pPr>
-        <w:jc w:val="center"/>
-        <w:rPr>
-          <w:sz w:val="20"/>
-          <w:szCs w:val="20"/>
-        </w:rPr>
-      </w:pPr>
-    </w:p>
-    <w:p>
-      <w:pPr>
+        <w:ind w:left="0" w:leftChars="0" w:firstLine="0" w:firstLineChars="0"/>
+      </w:pPr>
+    </w:p>
+    <w:p>
+      <w:pPr>
+        <w:rPr>
+          <w:rFonts w:hint="default"/>
+          <w:lang w:val="pt-BR"/>
+        </w:rPr>
         <w:sectPr>
           <w:headerReference r:id="rId118" w:type="default"/>
           <w:footerReference r:id="rId120" w:type="default"/>
@@ -19022,6 +19046,129 @@
           </w:cols>
         </w:sectPr>
       </w:pPr>
+      <w:r>
+        <w:rPr>
+          <w:rFonts w:hint="default"/>
+          <w:lang w:val="pt-BR"/>
+        </w:rPr>
+        <w:t>Ao analisar os dados,</w:t>
+      </w:r>
+      <w:r>
+        <w:t xml:space="preserve"> houve um pequeno </w:t>
+      </w:r>
+      <w:r>
+        <w:rPr>
+          <w:rFonts w:hint="default"/>
+          <w:lang w:val="pt-BR"/>
+        </w:rPr>
+        <w:t xml:space="preserve">ganho </w:t>
+      </w:r>
+      <w:r>
+        <w:t>ao término da última época, porém</w:t>
+      </w:r>
+      <w:r>
+        <w:rPr>
+          <w:rFonts w:hint="default"/>
+          <w:lang w:val="pt-BR"/>
+        </w:rPr>
+        <w:t xml:space="preserve">, </w:t>
+      </w:r>
+      <w:r>
+        <w:t xml:space="preserve">em relação ao </w:t>
+      </w:r>
+      <w:r>
+        <w:rPr>
+          <w:i/>
+          <w:iCs/>
+        </w:rPr>
+        <w:t>batch</w:t>
+      </w:r>
+      <w:r>
+        <w:t xml:space="preserve"> </w:t>
+      </w:r>
+      <w:r>
+        <w:rPr>
+          <w:rFonts w:hint="default"/>
+          <w:lang w:val="pt-BR"/>
+        </w:rPr>
+        <w:t xml:space="preserve">tiveram resultados significativamente melhores. Entretanto, </w:t>
+      </w:r>
+      <w:r>
+        <w:t>o tempo para treinamento aumento</w:t>
+      </w:r>
+      <w:r>
+        <w:rPr>
+          <w:rFonts w:hint="default"/>
+          <w:lang w:val="pt-BR"/>
+        </w:rPr>
+        <w:t>u</w:t>
+      </w:r>
+      <w:r>
+        <w:t xml:space="preserve"> </w:t>
+      </w:r>
+      <w:r>
+        <w:rPr>
+          <w:rFonts w:hint="default"/>
+          <w:lang w:val="pt-BR"/>
+        </w:rPr>
+        <w:t>expressivamen</w:t>
+      </w:r>
+      <w:r>
+        <w:t xml:space="preserve">te por conta do </w:t>
+      </w:r>
+      <w:r>
+        <w:rPr>
+          <w:i/>
+          <w:iCs/>
+        </w:rPr>
+        <w:t>dataset</w:t>
+      </w:r>
+      <w:r>
+        <w:t xml:space="preserve"> </w:t>
+      </w:r>
+      <w:r>
+        <w:rPr>
+          <w:rFonts w:hint="default"/>
+          <w:lang w:val="pt-BR"/>
+        </w:rPr>
+        <w:t xml:space="preserve">maior, com o tempo de, aproximadamente, 2 horas com </w:t>
+      </w:r>
+      <w:r>
+        <w:rPr>
+          <w:i/>
+          <w:iCs/>
+        </w:rPr>
+        <w:t>batch</w:t>
+      </w:r>
+      <w:r>
+        <w:rPr>
+          <w:rFonts w:hint="default"/>
+          <w:lang w:val="pt-BR"/>
+        </w:rPr>
+        <w:t xml:space="preserve"> </w:t>
+      </w:r>
+      <w:r>
+        <w:t xml:space="preserve">16 </w:t>
+      </w:r>
+      <w:r>
+        <w:rPr>
+          <w:rFonts w:hint="default"/>
+          <w:lang w:val="pt-BR"/>
+        </w:rPr>
+        <w:t xml:space="preserve">e </w:t>
+      </w:r>
+      <w:r>
+        <w:t>pouco menos de 2</w:t>
+      </w:r>
+      <w:r>
+        <w:rPr>
+          <w:rFonts w:hint="default"/>
+          <w:lang w:val="pt-BR"/>
+        </w:rPr>
+        <w:t xml:space="preserve"> horas para de 64, enquanto com um conjunto menor de dados, foi necessário em torno de 10 minutos para cada treino.</w:t>
+      </w:r>
+      <w:bookmarkStart w:id="17" w:name="_GoBack"/>
+      <w:bookmarkEnd w:id="17"/>
     </w:p>
     <w:p>
       <w:pPr>
@@ -20419,7 +20566,7 @@
         <w:szCs w:val="20"/>
       </w:rPr>
       <w:object>
-        <v:shape id="_x0000_i1062" o:spt="75" type="#_x0000_t75" style="height:15pt;width:6.95pt;" o:ole="t" filled="f" o:preferrelative="t" stroked="f" coordsize="21600,21600">
+        <v:shape id="_x0000_i1064" o:spt="75" type="#_x0000_t75" style="height:15pt;width:6.95pt;" o:ole="t" filled="f" o:preferrelative="t" stroked="f" coordsize="21600,21600">
           <v:path/>
           <v:fill on="f" focussize="0,0"/>
           <v:stroke on="f" joinstyle="miter"/>
@@ -20428,7 +20575,7 @@
           <w10:wrap type="none"/>
           <w10:anchorlock/>
         </v:shape>
-        <o:OLEObject Type="Embed" ProgID="Equation.KSEE3" ShapeID="_x0000_i1062" DrawAspect="Content" ObjectID="_1468075729" r:id="rId1">
+        <o:OLEObject Type="Embed" ProgID="Equation.KSEE3" ShapeID="_x0000_i1064" DrawAspect="Content" ObjectID="_1468075729" r:id="rId1">
           <o:LockedField>false</o:LockedField>
         </o:OLEObject>
       </w:object>
@@ -20485,7 +20632,7 @@
         <w:szCs w:val="20"/>
       </w:rPr>
       <w:object>
-        <v:shape id="_x0000_i1063" o:spt="75" type="#_x0000_t75" style="height:15pt;width:8pt;" o:ole="t" filled="f" o:preferrelative="t" stroked="f" coordsize="21600,21600">
+        <v:shape id="_x0000_i1065" o:spt="75" type="#_x0000_t75" style="height:15pt;width:8pt;" o:ole="t" filled="f" o:preferrelative="t" stroked="f" coordsize="21600,21600">
           <v:path/>
           <v:fill on="f" focussize="0,0"/>
           <v:stroke on="f" joinstyle="miter"/>
@@ -20494,7 +20641,7 @@
           <w10:wrap type="none"/>
           <w10:anchorlock/>
         </v:shape>
-        <o:OLEObject Type="Embed" ProgID="Equation.KSEE3" ShapeID="_x0000_i1063" DrawAspect="Content" ObjectID="_1468075730" r:id="rId3">
+        <o:OLEObject Type="Embed" ProgID="Equation.KSEE3" ShapeID="_x0000_i1065" DrawAspect="Content" ObjectID="_1468075730" r:id="rId3">
           <o:LockedField>false</o:LockedField>
         </o:OLEObject>
       </w:object>
@@ -20540,7 +20687,7 @@
         <w:szCs w:val="20"/>
       </w:rPr>
       <w:object>
-        <v:shape id="_x0000_i1064" o:spt="75" type="#_x0000_t75" style="height:15pt;width:8pt;" o:ole="t" filled="f" o:preferrelative="t" stroked="f" coordsize="21600,21600">
+        <v:shape id="_x0000_i1062" o:spt="75" type="#_x0000_t75" style="height:15pt;width:8pt;" o:ole="t" filled="f" o:preferrelative="t" stroked="f" coordsize="21600,21600">
           <v:path/>
           <v:fill on="f" focussize="0,0"/>
           <v:stroke on="f" joinstyle="miter"/>
@@ -20549,7 +20696,7 @@
           <w10:wrap type="none"/>
           <w10:anchorlock/>
         </v:shape>
-        <o:OLEObject Type="Embed" ProgID="Equation.KSEE3" ShapeID="_x0000_i1064" DrawAspect="Content" ObjectID="_1468075731" r:id="rId1">
+        <o:OLEObject Type="Embed" ProgID="Equation.KSEE3" ShapeID="_x0000_i1062" DrawAspect="Content" ObjectID="_1468075731" r:id="rId1">
           <o:LockedField>false</o:LockedField>
         </o:OLEObject>
       </w:object>
@@ -20590,7 +20737,7 @@
         <w:szCs w:val="20"/>
       </w:rPr>
       <w:object>
-        <v:shape id="_x0000_i1065" o:spt="75" type="#_x0000_t75" style="height:15pt;width:6.95pt;" o:ole="t" filled="f" o:preferrelative="t" stroked="f" coordsize="21600,21600">
+        <v:shape id="_x0000_i1063" o:spt="75" type="#_x0000_t75" style="height:15pt;width:6.95pt;" o:ole="t" filled="f" o:preferrelative="t" stroked="f" coordsize="21600,21600">
           <v:path/>
           <v:fill on="f" focussize="0,0"/>
           <v:stroke on="f" joinstyle="miter"/>
@@ -20599,7 +20746,7 @@
           <w10:wrap type="none"/>
           <w10:anchorlock/>
         </v:shape>
-        <o:OLEObject Type="Embed" ProgID="Equation.KSEE3" ShapeID="_x0000_i1065" DrawAspect="Content" ObjectID="_1468075732" r:id="rId3">
+        <o:OLEObject Type="Embed" ProgID="Equation.KSEE3" ShapeID="_x0000_i1063" DrawAspect="Content" ObjectID="_1468075732" r:id="rId3">
           <o:LockedField>false</o:LockedField>
         </o:OLEObject>
       </w:object>
@@ -20710,7 +20857,7 @@
         <w:szCs w:val="20"/>
       </w:rPr>
       <w:object>
-        <v:shape id="_x0000_i1070" o:spt="75" type="#_x0000_t75" style="height:15pt;width:6.95pt;" o:ole="t" filled="f" o:preferrelative="t" stroked="f" coordsize="21600,21600">
+        <v:shape id="_x0000_i1069" o:spt="75" type="#_x0000_t75" style="height:15pt;width:6.95pt;" o:ole="t" filled="f" o:preferrelative="t" stroked="f" coordsize="21600,21600">
           <v:path/>
           <v:fill on="f" focussize="0,0"/>
           <v:stroke on="f" joinstyle="miter"/>
@@ -20719,7 +20866,7 @@
           <w10:wrap type="none"/>
           <w10:anchorlock/>
         </v:shape>
-        <o:OLEObject Type="Embed" ProgID="Equation.KSEE3" ShapeID="_x0000_i1070" DrawAspect="Content" ObjectID="_1468075734" r:id="rId1">
+        <o:OLEObject Type="Embed" ProgID="Equation.KSEE3" ShapeID="_x0000_i1069" DrawAspect="Content" ObjectID="_1468075734" r:id="rId1">
           <o:LockedField>false</o:LockedField>
         </o:OLEObject>
       </w:object>
@@ -20783,7 +20930,7 @@
         <w:position w:val="-4"/>
       </w:rPr>
       <w:object>
-        <v:shape id="_x0000_i1069" o:spt="75" type="#_x0000_t75" style="height:15pt;width:6.95pt;" o:ole="t" filled="f" o:preferrelative="t" stroked="f" coordsize="21600,21600">
+        <v:shape id="_x0000_i1070" o:spt="75" type="#_x0000_t75" style="height:15pt;width:6.95pt;" o:ole="t" filled="f" o:preferrelative="t" stroked="f" coordsize="21600,21600">
           <v:path/>
           <v:fill on="f" focussize="0,0"/>
           <v:stroke on="f" joinstyle="miter"/>
@@ -20792,7 +20939,7 @@
           <w10:wrap type="none"/>
           <w10:anchorlock/>
         </v:shape>
-        <o:OLEObject Type="Embed" ProgID="Equation.KSEE3" ShapeID="_x0000_i1069" DrawAspect="Content" ObjectID="_1468075735" r:id="rId1">
+        <o:OLEObject Type="Embed" ProgID="Equation.KSEE3" ShapeID="_x0000_i1070" DrawAspect="Content" ObjectID="_1468075735" r:id="rId1">
           <o:LockedField>false</o:LockedField>
         </o:OLEObject>
       </w:object>
@@ -20858,7 +21005,7 @@
         <w:szCs w:val="20"/>
       </w:rPr>
       <w:object>
-        <v:shape id="_x0000_i1076" o:spt="75" type="#_x0000_t75" style="height:15pt;width:10pt;" o:ole="t" filled="f" o:preferrelative="t" stroked="f" coordsize="21600,21600">
+        <v:shape id="_x0000_i1077" o:spt="75" type="#_x0000_t75" style="height:15pt;width:10pt;" o:ole="t" filled="f" o:preferrelative="t" stroked="f" coordsize="21600,21600">
           <v:path/>
           <v:fill on="f" focussize="0,0"/>
           <v:stroke on="f" joinstyle="miter"/>
@@ -20867,7 +21014,7 @@
           <w10:wrap type="none"/>
           <w10:anchorlock/>
         </v:shape>
-        <o:OLEObject Type="Embed" ProgID="Equation.KSEE3" ShapeID="_x0000_i1076" DrawAspect="Content" ObjectID="_1468075736" r:id="rId1">
+        <o:OLEObject Type="Embed" ProgID="Equation.KSEE3" ShapeID="_x0000_i1077" DrawAspect="Content" ObjectID="_1468075736" r:id="rId1">
           <o:LockedField>false</o:LockedField>
         </o:OLEObject>
       </w:object>
@@ -20913,7 +21060,7 @@
         <w:szCs w:val="20"/>
       </w:rPr>
       <w:object>
-        <v:shape id="_x0000_i1077" o:spt="75" type="#_x0000_t75" style="height:15pt;width:10pt;" o:ole="t" filled="f" o:preferrelative="t" stroked="f" coordsize="21600,21600">
+        <v:shape id="_x0000_i1076" o:spt="75" type="#_x0000_t75" style="height:15pt;width:10pt;" o:ole="t" filled="f" o:preferrelative="t" stroked="f" coordsize="21600,21600">
           <v:path/>
           <v:fill on="f" focussize="0,0"/>
           <v:stroke on="f" joinstyle="miter"/>
@@ -20922,7 +21069,7 @@
           <w10:wrap type="none"/>
           <w10:anchorlock/>
         </v:shape>
-        <o:OLEObject Type="Embed" ProgID="Equation.KSEE3" ShapeID="_x0000_i1077" DrawAspect="Content" ObjectID="_1468075737" r:id="rId1">
+        <o:OLEObject Type="Embed" ProgID="Equation.KSEE3" ShapeID="_x0000_i1076" DrawAspect="Content" ObjectID="_1468075737" r:id="rId1">
           <o:LockedField>false</o:LockedField>
         </o:OLEObject>
       </w:object>
@@ -21003,7 +21150,7 @@
         <w:szCs w:val="20"/>
       </w:rPr>
       <w:object>
-        <v:shape id="_x0000_i1083" o:spt="75" type="#_x0000_t75" style="height:15pt;width:10pt;" o:ole="t" filled="f" o:preferrelative="t" stroked="f" coordsize="21600,21600">
+        <v:shape id="_x0000_i1084" o:spt="75" type="#_x0000_t75" style="height:15pt;width:10pt;" o:ole="t" filled="f" o:preferrelative="t" stroked="f" coordsize="21600,21600">
           <v:path/>
           <v:fill on="f" focussize="0,0"/>
           <v:stroke on="f" joinstyle="miter"/>
@@ -21012,7 +21159,7 @@
           <w10:wrap type="none"/>
           <w10:anchorlock/>
         </v:shape>
-        <o:OLEObject Type="Embed" ProgID="Equation.KSEE3" ShapeID="_x0000_i1083" DrawAspect="Content" ObjectID="_1468075738" r:id="rId1">
+        <o:OLEObject Type="Embed" ProgID="Equation.KSEE3" ShapeID="_x0000_i1084" DrawAspect="Content" ObjectID="_1468075738" r:id="rId1">
           <o:LockedField>false</o:LockedField>
         </o:OLEObject>
       </w:object>
@@ -21056,7 +21203,7 @@
         <w:szCs w:val="20"/>
       </w:rPr>
       <w:object>
-        <v:shape id="_x0000_i1084" o:spt="75" type="#_x0000_t75" style="height:15pt;width:10pt;" o:ole="t" filled="f" o:preferrelative="t" stroked="f" coordsize="21600,21600">
+        <v:shape id="_x0000_i1083" o:spt="75" type="#_x0000_t75" style="height:15pt;width:10pt;" o:ole="t" filled="f" o:preferrelative="t" stroked="f" coordsize="21600,21600">
           <v:path/>
           <v:fill on="f" focussize="0,0"/>
           <v:stroke on="f" joinstyle="miter"/>
@@ -21065,7 +21212,7 @@
           <w10:wrap type="none"/>
           <w10:anchorlock/>
         </v:shape>
-        <o:OLEObject Type="Embed" ProgID="Equation.KSEE3" ShapeID="_x0000_i1084" DrawAspect="Content" ObjectID="_1468075739" r:id="rId1">
+        <o:OLEObject Type="Embed" ProgID="Equation.KSEE3" ShapeID="_x0000_i1083" DrawAspect="Content" ObjectID="_1468075739" r:id="rId1">
           <o:LockedField>false</o:LockedField>
         </o:OLEObject>
       </w:object>
@@ -34329,6 +34476,12 @@
 </file>
 
 <file path=customXml/item2.xml><?xml version="1.0" encoding="utf-8"?>
+<go:gDocsCustomXmlDataStorage xmlns:go="http://customooxmlschemas.google.com/" xmlns:r="http://schemas.openxmlformats.org/officeDocument/2006/relationships">
+  <go:docsCustomData xmlns:go="http://customooxmlschemas.google.com/" roundtripDataSignature="AMtx7mj3+WfW1PTd92qucJsMuOKKCGvE6w==">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</go:docsCustomData>
+</go:gDocsCustomXmlDataStorage>
+</file>
+
+<file path=customXml/item3.xml><?xml version="1.0" encoding="utf-8"?>
 <b:Sources xmlns:b="http://schemas.openxmlformats.org/officeDocument/2006/bibliography" xmlns="http://schemas.openxmlformats.org/officeDocument/2006/bibliography" SelectedStyle="\APASixthEditionOfficeOnline.xsl" StyleName="APA" Version="6">
   <b:Source>
     <b:Tag>Pet</b:Tag>
@@ -34619,12 +34772,6 @@
 </b:Sources>
 </file>
 
-<file path=customXml/item3.xml><?xml version="1.0" encoding="utf-8"?>
-<go:gDocsCustomXmlDataStorage xmlns:go="http://customooxmlschemas.google.com/" xmlns:r="http://schemas.openxmlformats.org/officeDocument/2006/relationships">
-  <go:docsCustomData xmlns:go="http://customooxmlschemas.google.com/" roundtripDataSignature="AMtx7mj3+WfW1PTd92qucJsMuOKKCGvE6w==">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</go:docsCustomData>
-</go:gDocsCustomXmlDataStorage>
-</file>
-
 <file path=customXml/itemProps1.xml><?xml version="1.0" encoding="utf-8"?>
 <ds:datastoreItem xmlns:ds="http://schemas.openxmlformats.org/officeDocument/2006/customXml" ds:itemID="{B1977F7D-205B-4081-913C-38D41E755F92}">
   <ds:schemaRefs>
@@ -34634,13 +34781,13 @@
 </file>
 
 <file path=customXml/itemProps2.xml><?xml version="1.0" encoding="utf-8"?>
-<ds:datastoreItem xmlns:ds="http://schemas.openxmlformats.org/officeDocument/2006/customXml" ds:itemID="{FD86E740-C4FB-4C13-A922-694259B273C2}">
+<ds:datastoreItem xmlns:ds="http://schemas.openxmlformats.org/officeDocument/2006/customXml" ds:itemID="{11111111-1234-1234-1234-123412341234}">
   <ds:schemaRefs/>
 </ds:datastoreItem>
 </file>
 
 <file path=customXml/itemProps3.xml><?xml version="1.0" encoding="utf-8"?>
-<ds:datastoreItem xmlns:ds="http://schemas.openxmlformats.org/officeDocument/2006/customXml" ds:itemID="{11111111-1234-1234-1234-123412341234}">
+<ds:datastoreItem xmlns:ds="http://schemas.openxmlformats.org/officeDocument/2006/customXml" ds:itemID="{FD86E740-C4FB-4C13-A922-694259B273C2}">
   <ds:schemaRefs/>
 </ds:datastoreItem>
 </file>
</xml_diff>